<commit_message>
Updated documentation for forward declaration
</commit_message>
<xml_diff>
--- a/doc/glm.docx
+++ b/doc/glm.docx
@@ -8398,21 +8398,22 @@
         <w:pStyle w:val="HeadingB"/>
       </w:pPr>
       <w:r>
-        <w:t>2.8</w:t>
-      </w:r>
-      <w:r>
-        <w:t xml:space="preserve">. </w:t>
-      </w:r>
-      <w:r>
-        <w:t>Faster program compilation (TODO 0.9.5</w:t>
+        <w:t>2.8. Faster program compilation</w:t>
+      </w:r>
+    </w:p>
+    <w:p>
+      <w:r>
+        <w:t xml:space="preserve">A conscequence of header only library is that the code compilation </w:t>
+      </w:r>
+      <w:r>
+        <w:t xml:space="preserve">of the library is moved at program compilation time. </w:t>
       </w:r>
       <w:bookmarkStart w:id="16" w:name="_GoBack"/>
       <w:bookmarkEnd w:id="16"/>
       <w:r>
-        <w:t>)</w:t>
-      </w:r>
-    </w:p>
-    <w:p/>
+        <w:t xml:space="preserve"> </w:t>
+      </w:r>
+    </w:p>
     <w:p>
       <w:r>
         <w:br w:type="page"/>
@@ -20940,7 +20941,7 @@
 </file>
 
 <file path=customXml/itemProps1.xml><?xml version="1.0" encoding="utf-8"?>
-<ds:datastoreItem xmlns:ds="http://schemas.openxmlformats.org/officeDocument/2006/customXml" ds:itemID="{BB97C91A-CFEE-C14E-A0F3-F172BE1B9D81}">
+<ds:datastoreItem xmlns:ds="http://schemas.openxmlformats.org/officeDocument/2006/customXml" ds:itemID="{0D1E8ACE-9486-764E-A4EF-0A5893DA32E5}">
   <ds:schemaRefs>
     <ds:schemaRef ds:uri="http://schemas.openxmlformats.org/officeDocument/2006/bibliography"/>
   </ds:schemaRefs>

</xml_diff>

<commit_message>
Updated default precision section
</commit_message>
<xml_diff>
--- a/doc/glm.docx
+++ b/doc/glm.docx
@@ -552,7 +552,7 @@
             <w:rPr>
               <w:noProof/>
             </w:rPr>
-            <w:instrText xml:space="preserve"> PAGEREF _Toc226475647 \h </w:instrText>
+            <w:instrText xml:space="preserve"> PAGEREF _Toc226486879 \h </w:instrText>
           </w:r>
           <w:r>
             <w:rPr>
@@ -618,7 +618,7 @@
             <w:rPr>
               <w:noProof/>
             </w:rPr>
-            <w:instrText xml:space="preserve"> PAGEREF _Toc226475648 \h </w:instrText>
+            <w:instrText xml:space="preserve"> PAGEREF _Toc226486880 \h </w:instrText>
           </w:r>
           <w:r>
             <w:rPr>
@@ -683,7 +683,7 @@
             <w:rPr>
               <w:noProof/>
             </w:rPr>
-            <w:instrText xml:space="preserve"> PAGEREF _Toc226475649 \h </w:instrText>
+            <w:instrText xml:space="preserve"> PAGEREF _Toc226486881 \h </w:instrText>
           </w:r>
           <w:r>
             <w:rPr>
@@ -748,7 +748,7 @@
             <w:rPr>
               <w:noProof/>
             </w:rPr>
-            <w:instrText xml:space="preserve"> PAGEREF _Toc226475650 \h </w:instrText>
+            <w:instrText xml:space="preserve"> PAGEREF _Toc226486882 \h </w:instrText>
           </w:r>
           <w:r>
             <w:rPr>
@@ -813,7 +813,7 @@
             <w:rPr>
               <w:noProof/>
             </w:rPr>
-            <w:instrText xml:space="preserve"> PAGEREF _Toc226475651 \h </w:instrText>
+            <w:instrText xml:space="preserve"> PAGEREF _Toc226486883 \h </w:instrText>
           </w:r>
           <w:r>
             <w:rPr>
@@ -878,7 +878,7 @@
             <w:rPr>
               <w:noProof/>
             </w:rPr>
-            <w:instrText xml:space="preserve"> PAGEREF _Toc226475652 \h </w:instrText>
+            <w:instrText xml:space="preserve"> PAGEREF _Toc226486884 \h </w:instrText>
           </w:r>
           <w:r>
             <w:rPr>
@@ -943,7 +943,7 @@
             <w:rPr>
               <w:noProof/>
             </w:rPr>
-            <w:instrText xml:space="preserve"> PAGEREF _Toc226475653 \h </w:instrText>
+            <w:instrText xml:space="preserve"> PAGEREF _Toc226486885 \h </w:instrText>
           </w:r>
           <w:r>
             <w:rPr>
@@ -1009,7 +1009,7 @@
             <w:rPr>
               <w:noProof/>
             </w:rPr>
-            <w:instrText xml:space="preserve"> PAGEREF _Toc226475654 \h </w:instrText>
+            <w:instrText xml:space="preserve"> PAGEREF _Toc226486886 \h </w:instrText>
           </w:r>
           <w:r>
             <w:rPr>
@@ -1074,7 +1074,7 @@
             <w:rPr>
               <w:noProof/>
             </w:rPr>
-            <w:instrText xml:space="preserve"> PAGEREF _Toc226475655 \h </w:instrText>
+            <w:instrText xml:space="preserve"> PAGEREF _Toc226486887 \h </w:instrText>
           </w:r>
           <w:r>
             <w:rPr>
@@ -1139,7 +1139,7 @@
             <w:rPr>
               <w:noProof/>
             </w:rPr>
-            <w:instrText xml:space="preserve"> PAGEREF _Toc226475656 \h </w:instrText>
+            <w:instrText xml:space="preserve"> PAGEREF _Toc226486888 \h </w:instrText>
           </w:r>
           <w:r>
             <w:rPr>
@@ -1204,7 +1204,7 @@
             <w:rPr>
               <w:noProof/>
             </w:rPr>
-            <w:instrText xml:space="preserve"> PAGEREF _Toc226475657 \h </w:instrText>
+            <w:instrText xml:space="preserve"> PAGEREF _Toc226486889 \h </w:instrText>
           </w:r>
           <w:r>
             <w:rPr>
@@ -1269,7 +1269,7 @@
             <w:rPr>
               <w:noProof/>
             </w:rPr>
-            <w:instrText xml:space="preserve"> PAGEREF _Toc226475658 \h </w:instrText>
+            <w:instrText xml:space="preserve"> PAGEREF _Toc226486890 \h </w:instrText>
           </w:r>
           <w:r>
             <w:rPr>
@@ -1316,7 +1316,7 @@
             <w:rPr>
               <w:noProof/>
             </w:rPr>
-            <w:t>2.6. Default precision</w:t>
+            <w:t>2.5. Default precision</w:t>
           </w:r>
           <w:r>
             <w:rPr>
@@ -1334,7 +1334,7 @@
             <w:rPr>
               <w:noProof/>
             </w:rPr>
-            <w:instrText xml:space="preserve"> PAGEREF _Toc226475659 \h </w:instrText>
+            <w:instrText xml:space="preserve"> PAGEREF _Toc226486891 \h </w:instrText>
           </w:r>
           <w:r>
             <w:rPr>
@@ -1381,7 +1381,7 @@
             <w:rPr>
               <w:noProof/>
             </w:rPr>
-            <w:t>2.7. Force use of radians</w:t>
+            <w:t>2.6. Force use of radians</w:t>
           </w:r>
           <w:r>
             <w:rPr>
@@ -1399,7 +1399,7 @@
             <w:rPr>
               <w:noProof/>
             </w:rPr>
-            <w:instrText xml:space="preserve"> PAGEREF _Toc226475660 \h </w:instrText>
+            <w:instrText xml:space="preserve"> PAGEREF _Toc226486892 \h </w:instrText>
           </w:r>
           <w:r>
             <w:rPr>
@@ -1416,7 +1416,7 @@
             <w:rPr>
               <w:noProof/>
             </w:rPr>
-            <w:t>11</w:t>
+            <w:t>12</w:t>
           </w:r>
           <w:r>
             <w:rPr>
@@ -1465,7 +1465,7 @@
             <w:rPr>
               <w:noProof/>
             </w:rPr>
-            <w:instrText xml:space="preserve"> PAGEREF _Toc226475661 \h </w:instrText>
+            <w:instrText xml:space="preserve"> PAGEREF _Toc226486893 \h </w:instrText>
           </w:r>
           <w:r>
             <w:rPr>
@@ -1512,7 +1512,7 @@
             <w:rPr>
               <w:noProof/>
             </w:rPr>
-            <w:t>3.1. Compiler support (TODO)</w:t>
+            <w:t>3.1. C++ language detection</w:t>
           </w:r>
           <w:r>
             <w:rPr>
@@ -1530,7 +1530,7 @@
             <w:rPr>
               <w:noProof/>
             </w:rPr>
-            <w:instrText xml:space="preserve"> PAGEREF _Toc226475662 \h </w:instrText>
+            <w:instrText xml:space="preserve"> PAGEREF _Toc226486894 \h </w:instrText>
           </w:r>
           <w:r>
             <w:rPr>
@@ -1577,7 +1577,7 @@
             <w:rPr>
               <w:noProof/>
             </w:rPr>
-            <w:t>3.2. GLM for CUDA</w:t>
+            <w:t>3.2. CUDA support</w:t>
           </w:r>
           <w:r>
             <w:rPr>
@@ -1595,7 +1595,7 @@
             <w:rPr>
               <w:noProof/>
             </w:rPr>
-            <w:instrText xml:space="preserve"> PAGEREF _Toc226475663 \h </w:instrText>
+            <w:instrText xml:space="preserve"> PAGEREF _Toc226486895 \h </w:instrText>
           </w:r>
           <w:r>
             <w:rPr>
@@ -1660,7 +1660,7 @@
             <w:rPr>
               <w:noProof/>
             </w:rPr>
-            <w:instrText xml:space="preserve"> PAGEREF _Toc226475664 \h </w:instrText>
+            <w:instrText xml:space="preserve"> PAGEREF _Toc226486896 \h </w:instrText>
           </w:r>
           <w:r>
             <w:rPr>
@@ -1677,7 +1677,7 @@
             <w:rPr>
               <w:noProof/>
             </w:rPr>
-            <w:t>12</w:t>
+            <w:t>13</w:t>
           </w:r>
           <w:r>
             <w:rPr>
@@ -1726,7 +1726,7 @@
             <w:rPr>
               <w:noProof/>
             </w:rPr>
-            <w:instrText xml:space="preserve"> PAGEREF _Toc226475665 \h </w:instrText>
+            <w:instrText xml:space="preserve"> PAGEREF _Toc226486897 \h </w:instrText>
           </w:r>
           <w:r>
             <w:rPr>
@@ -1791,7 +1791,7 @@
             <w:rPr>
               <w:noProof/>
             </w:rPr>
-            <w:instrText xml:space="preserve"> PAGEREF _Toc226475666 \h </w:instrText>
+            <w:instrText xml:space="preserve"> PAGEREF _Toc226486898 \h </w:instrText>
           </w:r>
           <w:r>
             <w:rPr>
@@ -1857,7 +1857,7 @@
             <w:rPr>
               <w:noProof/>
             </w:rPr>
-            <w:instrText xml:space="preserve"> PAGEREF _Toc226475667 \h </w:instrText>
+            <w:instrText xml:space="preserve"> PAGEREF _Toc226486899 \h </w:instrText>
           </w:r>
           <w:r>
             <w:rPr>
@@ -1923,7 +1923,7 @@
             <w:rPr>
               <w:noProof/>
             </w:rPr>
-            <w:instrText xml:space="preserve"> PAGEREF _Toc226475668 \h </w:instrText>
+            <w:instrText xml:space="preserve"> PAGEREF _Toc226486900 \h </w:instrText>
           </w:r>
           <w:r>
             <w:rPr>
@@ -1988,7 +1988,7 @@
             <w:rPr>
               <w:noProof/>
             </w:rPr>
-            <w:instrText xml:space="preserve"> PAGEREF _Toc226475669 \h </w:instrText>
+            <w:instrText xml:space="preserve"> PAGEREF _Toc226486901 \h </w:instrText>
           </w:r>
           <w:r>
             <w:rPr>
@@ -2053,7 +2053,7 @@
             <w:rPr>
               <w:noProof/>
             </w:rPr>
-            <w:instrText xml:space="preserve"> PAGEREF _Toc226475670 \h </w:instrText>
+            <w:instrText xml:space="preserve"> PAGEREF _Toc226486902 \h </w:instrText>
           </w:r>
           <w:r>
             <w:rPr>
@@ -2118,7 +2118,7 @@
             <w:rPr>
               <w:noProof/>
             </w:rPr>
-            <w:instrText xml:space="preserve"> PAGEREF _Toc226475671 \h </w:instrText>
+            <w:instrText xml:space="preserve"> PAGEREF _Toc226486903 \h </w:instrText>
           </w:r>
           <w:r>
             <w:rPr>
@@ -2183,7 +2183,7 @@
             <w:rPr>
               <w:noProof/>
             </w:rPr>
-            <w:instrText xml:space="preserve"> PAGEREF _Toc226475672 \h </w:instrText>
+            <w:instrText xml:space="preserve"> PAGEREF _Toc226486904 \h </w:instrText>
           </w:r>
           <w:r>
             <w:rPr>
@@ -2248,7 +2248,7 @@
             <w:rPr>
               <w:noProof/>
             </w:rPr>
-            <w:instrText xml:space="preserve"> PAGEREF _Toc226475673 \h </w:instrText>
+            <w:instrText xml:space="preserve"> PAGEREF _Toc226486905 \h </w:instrText>
           </w:r>
           <w:r>
             <w:rPr>
@@ -2313,7 +2313,7 @@
             <w:rPr>
               <w:noProof/>
             </w:rPr>
-            <w:instrText xml:space="preserve"> PAGEREF _Toc226475674 \h </w:instrText>
+            <w:instrText xml:space="preserve"> PAGEREF _Toc226486906 \h </w:instrText>
           </w:r>
           <w:r>
             <w:rPr>
@@ -2378,7 +2378,7 @@
             <w:rPr>
               <w:noProof/>
             </w:rPr>
-            <w:instrText xml:space="preserve"> PAGEREF _Toc226475675 \h </w:instrText>
+            <w:instrText xml:space="preserve"> PAGEREF _Toc226486907 \h </w:instrText>
           </w:r>
           <w:r>
             <w:rPr>
@@ -2443,7 +2443,7 @@
             <w:rPr>
               <w:noProof/>
             </w:rPr>
-            <w:instrText xml:space="preserve"> PAGEREF _Toc226475676 \h </w:instrText>
+            <w:instrText xml:space="preserve"> PAGEREF _Toc226486908 \h </w:instrText>
           </w:r>
           <w:r>
             <w:rPr>
@@ -2508,7 +2508,7 @@
             <w:rPr>
               <w:noProof/>
             </w:rPr>
-            <w:instrText xml:space="preserve"> PAGEREF _Toc226475677 \h </w:instrText>
+            <w:instrText xml:space="preserve"> PAGEREF _Toc226486909 \h </w:instrText>
           </w:r>
           <w:r>
             <w:rPr>
@@ -2573,7 +2573,7 @@
             <w:rPr>
               <w:noProof/>
             </w:rPr>
-            <w:instrText xml:space="preserve"> PAGEREF _Toc226475678 \h </w:instrText>
+            <w:instrText xml:space="preserve"> PAGEREF _Toc226486910 \h </w:instrText>
           </w:r>
           <w:r>
             <w:rPr>
@@ -2638,7 +2638,7 @@
             <w:rPr>
               <w:noProof/>
             </w:rPr>
-            <w:instrText xml:space="preserve"> PAGEREF _Toc226475679 \h </w:instrText>
+            <w:instrText xml:space="preserve"> PAGEREF _Toc226486911 \h </w:instrText>
           </w:r>
           <w:r>
             <w:rPr>
@@ -2703,7 +2703,7 @@
             <w:rPr>
               <w:noProof/>
             </w:rPr>
-            <w:instrText xml:space="preserve"> PAGEREF _Toc226475680 \h </w:instrText>
+            <w:instrText xml:space="preserve"> PAGEREF _Toc226486912 \h </w:instrText>
           </w:r>
           <w:r>
             <w:rPr>
@@ -2768,7 +2768,7 @@
             <w:rPr>
               <w:noProof/>
             </w:rPr>
-            <w:instrText xml:space="preserve"> PAGEREF _Toc226475681 \h </w:instrText>
+            <w:instrText xml:space="preserve"> PAGEREF _Toc226486913 \h </w:instrText>
           </w:r>
           <w:r>
             <w:rPr>
@@ -2833,7 +2833,7 @@
             <w:rPr>
               <w:noProof/>
             </w:rPr>
-            <w:instrText xml:space="preserve"> PAGEREF _Toc226475682 \h </w:instrText>
+            <w:instrText xml:space="preserve"> PAGEREF _Toc226486914 \h </w:instrText>
           </w:r>
           <w:r>
             <w:rPr>
@@ -2898,7 +2898,7 @@
             <w:rPr>
               <w:noProof/>
             </w:rPr>
-            <w:instrText xml:space="preserve"> PAGEREF _Toc226475683 \h </w:instrText>
+            <w:instrText xml:space="preserve"> PAGEREF _Toc226486915 \h </w:instrText>
           </w:r>
           <w:r>
             <w:rPr>
@@ -2964,7 +2964,7 @@
             <w:rPr>
               <w:noProof/>
             </w:rPr>
-            <w:instrText xml:space="preserve"> PAGEREF _Toc226475684 \h </w:instrText>
+            <w:instrText xml:space="preserve"> PAGEREF _Toc226486916 \h </w:instrText>
           </w:r>
           <w:r>
             <w:rPr>
@@ -3029,7 +3029,7 @@
             <w:rPr>
               <w:noProof/>
             </w:rPr>
-            <w:instrText xml:space="preserve"> PAGEREF _Toc226475685 \h </w:instrText>
+            <w:instrText xml:space="preserve"> PAGEREF _Toc226486917 \h </w:instrText>
           </w:r>
           <w:r>
             <w:rPr>
@@ -3094,7 +3094,7 @@
             <w:rPr>
               <w:noProof/>
             </w:rPr>
-            <w:instrText xml:space="preserve"> PAGEREF _Toc226475686 \h </w:instrText>
+            <w:instrText xml:space="preserve"> PAGEREF _Toc226486918 \h </w:instrText>
           </w:r>
           <w:r>
             <w:rPr>
@@ -3142,6 +3142,7 @@
             <w:rPr>
               <w:noProof/>
             </w:rPr>
+            <w:lastRenderedPageBreak/>
             <w:t>7. FAQ</w:t>
           </w:r>
           <w:r>
@@ -3160,7 +3161,7 @@
             <w:rPr>
               <w:noProof/>
             </w:rPr>
-            <w:instrText xml:space="preserve"> PAGEREF _Toc226475687 \h </w:instrText>
+            <w:instrText xml:space="preserve"> PAGEREF _Toc226486919 \h </w:instrText>
           </w:r>
           <w:r>
             <w:rPr>
@@ -3225,7 +3226,7 @@
             <w:rPr>
               <w:noProof/>
             </w:rPr>
-            <w:instrText xml:space="preserve"> PAGEREF _Toc226475688 \h </w:instrText>
+            <w:instrText xml:space="preserve"> PAGEREF _Toc226486920 \h </w:instrText>
           </w:r>
           <w:r>
             <w:rPr>
@@ -3290,7 +3291,7 @@
             <w:rPr>
               <w:noProof/>
             </w:rPr>
-            <w:instrText xml:space="preserve"> PAGEREF _Toc226475689 \h </w:instrText>
+            <w:instrText xml:space="preserve"> PAGEREF _Toc226486921 \h </w:instrText>
           </w:r>
           <w:r>
             <w:rPr>
@@ -3355,7 +3356,7 @@
             <w:rPr>
               <w:noProof/>
             </w:rPr>
-            <w:instrText xml:space="preserve"> PAGEREF _Toc226475690 \h </w:instrText>
+            <w:instrText xml:space="preserve"> PAGEREF _Toc226486922 \h </w:instrText>
           </w:r>
           <w:r>
             <w:rPr>
@@ -3420,7 +3421,7 @@
             <w:rPr>
               <w:noProof/>
             </w:rPr>
-            <w:instrText xml:space="preserve"> PAGEREF _Toc226475691 \h </w:instrText>
+            <w:instrText xml:space="preserve"> PAGEREF _Toc226486923 \h </w:instrText>
           </w:r>
           <w:r>
             <w:rPr>
@@ -3485,7 +3486,7 @@
             <w:rPr>
               <w:noProof/>
             </w:rPr>
-            <w:instrText xml:space="preserve"> PAGEREF _Toc226475692 \h </w:instrText>
+            <w:instrText xml:space="preserve"> PAGEREF _Toc226486924 \h </w:instrText>
           </w:r>
           <w:r>
             <w:rPr>
@@ -3550,7 +3551,7 @@
             <w:rPr>
               <w:noProof/>
             </w:rPr>
-            <w:instrText xml:space="preserve"> PAGEREF _Toc226475693 \h </w:instrText>
+            <w:instrText xml:space="preserve"> PAGEREF _Toc226486925 \h </w:instrText>
           </w:r>
           <w:r>
             <w:rPr>
@@ -3615,7 +3616,7 @@
             <w:rPr>
               <w:noProof/>
             </w:rPr>
-            <w:instrText xml:space="preserve"> PAGEREF _Toc226475694 \h </w:instrText>
+            <w:instrText xml:space="preserve"> PAGEREF _Toc226486926 \h </w:instrText>
           </w:r>
           <w:r>
             <w:rPr>
@@ -3680,7 +3681,7 @@
             <w:rPr>
               <w:noProof/>
             </w:rPr>
-            <w:instrText xml:space="preserve"> PAGEREF _Toc226475695 \h </w:instrText>
+            <w:instrText xml:space="preserve"> PAGEREF _Toc226486927 \h </w:instrText>
           </w:r>
           <w:r>
             <w:rPr>
@@ -3745,7 +3746,7 @@
             <w:rPr>
               <w:noProof/>
             </w:rPr>
-            <w:instrText xml:space="preserve"> PAGEREF _Toc226475696 \h </w:instrText>
+            <w:instrText xml:space="preserve"> PAGEREF _Toc226486928 \h </w:instrText>
           </w:r>
           <w:r>
             <w:rPr>
@@ -3811,7 +3812,7 @@
             <w:rPr>
               <w:noProof/>
             </w:rPr>
-            <w:instrText xml:space="preserve"> PAGEREF _Toc226475697 \h </w:instrText>
+            <w:instrText xml:space="preserve"> PAGEREF _Toc226486929 \h </w:instrText>
           </w:r>
           <w:r>
             <w:rPr>
@@ -3876,7 +3877,7 @@
             <w:rPr>
               <w:noProof/>
             </w:rPr>
-            <w:instrText xml:space="preserve"> PAGEREF _Toc226475698 \h </w:instrText>
+            <w:instrText xml:space="preserve"> PAGEREF _Toc226486930 \h </w:instrText>
           </w:r>
           <w:r>
             <w:rPr>
@@ -3942,7 +3943,7 @@
             <w:rPr>
               <w:noProof/>
             </w:rPr>
-            <w:instrText xml:space="preserve"> PAGEREF _Toc226475699 \h </w:instrText>
+            <w:instrText xml:space="preserve"> PAGEREF _Toc226486931 \h </w:instrText>
           </w:r>
           <w:r>
             <w:rPr>
@@ -4007,7 +4008,7 @@
             <w:rPr>
               <w:noProof/>
             </w:rPr>
-            <w:instrText xml:space="preserve"> PAGEREF _Toc226475700 \h </w:instrText>
+            <w:instrText xml:space="preserve"> PAGEREF _Toc226486932 \h </w:instrText>
           </w:r>
           <w:r>
             <w:rPr>
@@ -4072,7 +4073,7 @@
             <w:rPr>
               <w:noProof/>
             </w:rPr>
-            <w:instrText xml:space="preserve"> PAGEREF _Toc226475701 \h </w:instrText>
+            <w:instrText xml:space="preserve"> PAGEREF _Toc226486933 \h </w:instrText>
           </w:r>
           <w:r>
             <w:rPr>
@@ -4138,7 +4139,7 @@
             <w:rPr>
               <w:noProof/>
             </w:rPr>
-            <w:instrText xml:space="preserve"> PAGEREF _Toc226475702 \h </w:instrText>
+            <w:instrText xml:space="preserve"> PAGEREF _Toc226486934 \h </w:instrText>
           </w:r>
           <w:r>
             <w:rPr>
@@ -4203,7 +4204,7 @@
             <w:rPr>
               <w:noProof/>
             </w:rPr>
-            <w:instrText xml:space="preserve"> PAGEREF _Toc226475703 \h </w:instrText>
+            <w:instrText xml:space="preserve"> PAGEREF _Toc226486935 \h </w:instrText>
           </w:r>
           <w:r>
             <w:rPr>
@@ -4268,7 +4269,7 @@
             <w:rPr>
               <w:noProof/>
             </w:rPr>
-            <w:instrText xml:space="preserve"> PAGEREF _Toc226475704 \h </w:instrText>
+            <w:instrText xml:space="preserve"> PAGEREF _Toc226486936 \h </w:instrText>
           </w:r>
           <w:r>
             <w:rPr>
@@ -4333,7 +4334,7 @@
             <w:rPr>
               <w:noProof/>
             </w:rPr>
-            <w:instrText xml:space="preserve"> PAGEREF _Toc226475705 \h </w:instrText>
+            <w:instrText xml:space="preserve"> PAGEREF _Toc226486937 \h </w:instrText>
           </w:r>
           <w:r>
             <w:rPr>
@@ -4398,7 +4399,7 @@
             <w:rPr>
               <w:noProof/>
             </w:rPr>
-            <w:instrText xml:space="preserve"> PAGEREF _Toc226475706 \h </w:instrText>
+            <w:instrText xml:space="preserve"> PAGEREF _Toc226486938 \h </w:instrText>
           </w:r>
           <w:r>
             <w:rPr>
@@ -4463,7 +4464,7 @@
             <w:rPr>
               <w:noProof/>
             </w:rPr>
-            <w:instrText xml:space="preserve"> PAGEREF _Toc226475707 \h </w:instrText>
+            <w:instrText xml:space="preserve"> PAGEREF _Toc226486939 \h </w:instrText>
           </w:r>
           <w:r>
             <w:rPr>
@@ -4528,7 +4529,7 @@
             <w:rPr>
               <w:noProof/>
             </w:rPr>
-            <w:instrText xml:space="preserve"> PAGEREF _Toc226475708 \h </w:instrText>
+            <w:instrText xml:space="preserve"> PAGEREF _Toc226486940 \h </w:instrText>
           </w:r>
           <w:r>
             <w:rPr>
@@ -4593,7 +4594,7 @@
             <w:rPr>
               <w:noProof/>
             </w:rPr>
-            <w:instrText xml:space="preserve"> PAGEREF _Toc226475709 \h </w:instrText>
+            <w:instrText xml:space="preserve"> PAGEREF _Toc226486941 \h </w:instrText>
           </w:r>
           <w:r>
             <w:rPr>
@@ -4658,7 +4659,7 @@
             <w:rPr>
               <w:noProof/>
             </w:rPr>
-            <w:instrText xml:space="preserve"> PAGEREF _Toc226475710 \h </w:instrText>
+            <w:instrText xml:space="preserve"> PAGEREF _Toc226486942 \h </w:instrText>
           </w:r>
           <w:r>
             <w:rPr>
@@ -4717,8 +4718,9 @@
       <w:pPr>
         <w:pStyle w:val="HeadingA"/>
       </w:pPr>
-      <w:bookmarkStart w:id="1" w:name="_Toc226475647"/>
-      <w:r>
+      <w:bookmarkStart w:id="1" w:name="_Toc226486879"/>
+      <w:r>
+        <w:lastRenderedPageBreak/>
         <w:t>Introduction</w:t>
       </w:r>
       <w:bookmarkEnd w:id="1"/>
@@ -5064,8 +5066,9 @@
       <w:pPr>
         <w:pStyle w:val="HeadingA"/>
       </w:pPr>
-      <w:bookmarkStart w:id="2" w:name="_Toc226475648"/>
-      <w:r>
+      <w:bookmarkStart w:id="2" w:name="_Toc226486880"/>
+      <w:r>
+        <w:lastRenderedPageBreak/>
         <w:t>1. Getting started</w:t>
       </w:r>
       <w:bookmarkEnd w:id="2"/>
@@ -5074,7 +5077,7 @@
       <w:pPr>
         <w:pStyle w:val="HeadingB"/>
       </w:pPr>
-      <w:bookmarkStart w:id="3" w:name="_Toc226475649"/>
+      <w:bookmarkStart w:id="3" w:name="_Toc226486881"/>
       <w:r>
         <w:t xml:space="preserve">1.1. </w:t>
       </w:r>
@@ -5140,7 +5143,7 @@
       <w:pPr>
         <w:pStyle w:val="HeadingB"/>
       </w:pPr>
-      <w:bookmarkStart w:id="4" w:name="_Toc226475650"/>
+      <w:bookmarkStart w:id="4" w:name="_Toc226486882"/>
       <w:r>
         <w:t>1.2. Use sample of GLM core</w:t>
       </w:r>
@@ -5390,7 +5393,7 @@
       <w:pPr>
         <w:pStyle w:val="HeadingB"/>
       </w:pPr>
-      <w:bookmarkStart w:id="5" w:name="_Toc226475651"/>
+      <w:bookmarkStart w:id="5" w:name="_Toc226486883"/>
       <w:r>
         <w:t>1.3. Dependencies</w:t>
       </w:r>
@@ -5533,12 +5536,15 @@
       <w:r>
         <w:t>.</w:t>
       </w:r>
+      <w:r>
+        <w:t xml:space="preserve"> If neither are detected, GLM will rely on its own implementation of static assert.</w:t>
+      </w:r>
     </w:p>
     <w:p>
       <w:pPr>
         <w:pStyle w:val="HeadingB"/>
       </w:pPr>
-      <w:bookmarkStart w:id="6" w:name="_Toc226475652"/>
+      <w:bookmarkStart w:id="6" w:name="_Toc226486884"/>
       <w:r>
         <w:t>1.4. GLM Extensions</w:t>
       </w:r>
@@ -5777,6 +5783,7 @@
               <w:pStyle w:val="inline-code"/>
             </w:pPr>
             <w:r>
+              <w:lastRenderedPageBreak/>
               <w:t>}</w:t>
             </w:r>
           </w:p>
@@ -5795,7 +5802,7 @@
       <w:pPr>
         <w:pStyle w:val="HeadingB"/>
       </w:pPr>
-      <w:bookmarkStart w:id="7" w:name="_Toc226475653"/>
+      <w:bookmarkStart w:id="7" w:name="_Toc226486885"/>
       <w:r>
         <w:t>1.5. OpenGL interoperability</w:t>
       </w:r>
@@ -6187,8 +6194,9 @@
       <w:pPr>
         <w:pStyle w:val="HeadingA"/>
       </w:pPr>
-      <w:bookmarkStart w:id="8" w:name="_Toc226475654"/>
-      <w:r>
+      <w:bookmarkStart w:id="8" w:name="_Toc226486886"/>
+      <w:r>
+        <w:lastRenderedPageBreak/>
         <w:t>2. Advanced usages</w:t>
       </w:r>
       <w:bookmarkEnd w:id="8"/>
@@ -6197,7 +6205,7 @@
       <w:pPr>
         <w:pStyle w:val="HeadingB"/>
       </w:pPr>
-      <w:bookmarkStart w:id="9" w:name="_Toc226475655"/>
+      <w:bookmarkStart w:id="9" w:name="_Toc226486887"/>
       <w:r>
         <w:t>2.1. Swizzle operators</w:t>
       </w:r>
@@ -6765,6 +6773,7 @@
               <w:ind w:left="720"/>
             </w:pPr>
             <w:r>
+              <w:lastRenderedPageBreak/>
               <w:t>glm::</w:t>
             </w:r>
             <w:r>
@@ -7348,9 +7357,17 @@
           <w:p>
             <w:pPr>
               <w:pStyle w:val="inline-code-comment"/>
-            </w:pPr>
-            <w:r>
-              <w:t>// Need to cast the swizzle operator into glm::vec4 (alternative method)</w:t>
+              <w:jc w:val="left"/>
+            </w:pPr>
+            <w:r>
+              <w:t xml:space="preserve">// Need to cast the swizzle operator into glm::vec4 </w:t>
+            </w:r>
+            <w:r>
+              <w:br/>
+              <w:t xml:space="preserve">// </w:t>
+            </w:r>
+            <w:r>
+              <w:t>(alternative method)</w:t>
             </w:r>
           </w:p>
           <w:p>
@@ -7410,6 +7427,7 @@
               <w:ind w:left="720"/>
             </w:pPr>
             <w:r>
+              <w:lastRenderedPageBreak/>
               <w:t>glm::</w:t>
             </w:r>
             <w:r>
@@ -7749,7 +7767,7 @@
       <w:pPr>
         <w:pStyle w:val="HeadingB"/>
       </w:pPr>
-      <w:bookmarkStart w:id="10" w:name="_Toc226475656"/>
+      <w:bookmarkStart w:id="10" w:name="_Toc226486888"/>
       <w:r>
         <w:t>2.2. Notification system</w:t>
       </w:r>
@@ -7843,6 +7861,38 @@
           <w:rFonts w:ascii="Droid Serif" w:eastAsia="Droid Serif" w:hAnsi="Droid Serif" w:cs="Droid Serif"/>
         </w:rPr>
         <w:t>.</w:t>
+      </w:r>
+      <w:r>
+        <w:rPr>
+          <w:rFonts w:ascii="Droid Serif" w:eastAsia="Droid Serif" w:hAnsi="Droid Serif" w:cs="Droid Serif"/>
+        </w:rPr>
+        <w:t xml:space="preserve"> The messages are generated only by compiler supporting </w:t>
+      </w:r>
+      <w:r>
+        <w:rPr>
+          <w:rStyle w:val="inline-codeChar"/>
+          <w:color w:val="0000FF"/>
+        </w:rPr>
+        <w:t xml:space="preserve">#program </w:t>
+      </w:r>
+      <w:r>
+        <w:rPr>
+          <w:rStyle w:val="inline-codeChar"/>
+          <w:color w:val="0000FF"/>
+        </w:rPr>
+        <w:t>message</w:t>
+      </w:r>
+      <w:r>
+        <w:rPr>
+          <w:color w:val="0000FF"/>
+        </w:rPr>
+        <w:t xml:space="preserve"> </w:t>
+      </w:r>
+      <w:r>
+        <w:rPr>
+          <w:rFonts w:ascii="Droid Serif" w:eastAsia="Droid Serif" w:hAnsi="Droid Serif" w:cs="Droid Serif"/>
+        </w:rPr>
+        <w:t>and only once per project build.</w:t>
       </w:r>
     </w:p>
     <w:p/>
@@ -7902,8 +7952,9 @@
       <w:pPr>
         <w:pStyle w:val="HeadingB"/>
       </w:pPr>
-      <w:bookmarkStart w:id="11" w:name="_Toc226475657"/>
-      <w:r>
+      <w:bookmarkStart w:id="11" w:name="_Toc226486889"/>
+      <w:r>
+        <w:lastRenderedPageBreak/>
         <w:t>2.3. Force inline</w:t>
       </w:r>
       <w:bookmarkEnd w:id="11"/>
@@ -7994,7 +8045,7 @@
       <w:pPr>
         <w:pStyle w:val="HeadingB"/>
       </w:pPr>
-      <w:bookmarkStart w:id="12" w:name="_Toc226475658"/>
+      <w:bookmarkStart w:id="12" w:name="_Toc226486890"/>
       <w:r>
         <w:t>2.4. SIMD support</w:t>
       </w:r>
@@ -8152,15 +8203,30 @@
       <w:pPr>
         <w:pStyle w:val="HeadingB"/>
       </w:pPr>
-      <w:bookmarkStart w:id="13" w:name="_Toc226475659"/>
-      <w:r>
-        <w:t>2.6. Default precision</w:t>
+      <w:bookmarkStart w:id="13" w:name="_Toc226486891"/>
+      <w:r>
+        <w:t>2.5</w:t>
+      </w:r>
+      <w:r>
+        <w:t>. Default precision</w:t>
       </w:r>
       <w:bookmarkEnd w:id="13"/>
     </w:p>
     <w:p>
       <w:r>
-        <w:t xml:space="preserve">With C++ it isn’t possible to implement GLSL default precision (GLSL 4.10 specification section 4.5.3) the way it is specified in GLSL. Hence, instead of writing: </w:t>
+        <w:t xml:space="preserve">With C++ it isn’t possible to implement GLSL default precision (GLSL 4.10 specification section 4.5.3) </w:t>
+      </w:r>
+      <w:r>
+        <w:t xml:space="preserve">using </w:t>
+      </w:r>
+      <w:r>
+        <w:t>GLSL</w:t>
+      </w:r>
+      <w:r>
+        <w:t xml:space="preserve"> syntax</w:t>
+      </w:r>
+      <w:r>
+        <w:t xml:space="preserve">. </w:t>
       </w:r>
     </w:p>
     <w:tbl>
@@ -8218,7 +8284,16 @@
     <w:p/>
     <w:p>
       <w:r>
-        <w:t xml:space="preserve">With GLM we need to add before any include of </w:t>
+        <w:t>To use the default precision functionnality,</w:t>
+      </w:r>
+      <w:r>
+        <w:t xml:space="preserve"> GLM </w:t>
+      </w:r>
+      <w:r>
+        <w:t xml:space="preserve">provides some defines that </w:t>
+      </w:r>
+      <w:r>
+        <w:t xml:space="preserve">need to add before any include of </w:t>
       </w:r>
       <w:r>
         <w:rPr>
@@ -8300,11 +8375,245 @@
     </w:tbl>
     <w:p>
       <w:pPr>
+        <w:pStyle w:val="Paragraph"/>
+      </w:pPr>
+    </w:p>
+    <w:p>
+      <w:pPr>
+        <w:pStyle w:val="Paragraph"/>
+      </w:pPr>
+      <w:r>
+        <w:t>Available defines for floating point ty</w:t>
+      </w:r>
+      <w:r>
+        <w:t>pes.</w:t>
+      </w:r>
+      <w:r>
+        <w:t xml:space="preserve"> (glm::float_t, glm::vec*, glm::mat*)</w:t>
+      </w:r>
+    </w:p>
+    <w:p>
+      <w:pPr>
+        <w:pStyle w:val="Paragraph"/>
+      </w:pPr>
+      <w:r>
+        <w:t>GLM_PRECISION_</w:t>
+      </w:r>
+      <w:r>
+        <w:t>LOW</w:t>
+      </w:r>
+      <w:r>
+        <w:t>P_FLOAT</w:t>
+      </w:r>
+      <w:r>
+        <w:t>: Low precision</w:t>
+      </w:r>
+    </w:p>
+    <w:p>
+      <w:pPr>
+        <w:pStyle w:val="Paragraph"/>
+      </w:pPr>
+      <w:r>
+        <w:t>GLM_PRECISION_</w:t>
+      </w:r>
+      <w:r>
+        <w:t>MEDIUM</w:t>
+      </w:r>
+      <w:r>
+        <w:t>P_FLOAT</w:t>
+      </w:r>
+      <w:r>
+        <w:t>: Medium precision (default)</w:t>
+      </w:r>
+    </w:p>
+    <w:p>
+      <w:pPr>
+        <w:pStyle w:val="Paragraph"/>
+      </w:pPr>
+      <w:r>
+        <w:t>GLM_PRECISION_HIGHP_FLOAT</w:t>
+      </w:r>
+      <w:r>
+        <w:t>: High precision</w:t>
+      </w:r>
+    </w:p>
+    <w:p>
+      <w:pPr>
+        <w:pStyle w:val="Paragraph"/>
+      </w:pPr>
+    </w:p>
+    <w:p>
+      <w:pPr>
+        <w:pStyle w:val="Paragraph"/>
+      </w:pPr>
+      <w:r>
+        <w:t xml:space="preserve">Available defines for </w:t>
+      </w:r>
+      <w:r>
+        <w:t>signed integer</w:t>
+      </w:r>
+      <w:r>
+        <w:t xml:space="preserve"> types.</w:t>
+      </w:r>
+      <w:r>
+        <w:t xml:space="preserve"> </w:t>
+      </w:r>
+      <w:r>
+        <w:t>(</w:t>
+      </w:r>
+      <w:r>
+        <w:t>glm::int</w:t>
+      </w:r>
+      <w:r>
+        <w:t>_t, glm::</w:t>
+      </w:r>
+      <w:r>
+        <w:t>i</w:t>
+      </w:r>
+      <w:r>
+        <w:t>vec*)</w:t>
+      </w:r>
+    </w:p>
+    <w:p>
+      <w:pPr>
+        <w:pStyle w:val="Paragraph"/>
+      </w:pPr>
+      <w:r>
+        <w:t>GLM_PRECISION_LOWP_</w:t>
+      </w:r>
+      <w:r>
+        <w:t>INT</w:t>
+      </w:r>
+      <w:r>
+        <w:t>: Low precision</w:t>
+      </w:r>
+    </w:p>
+    <w:p>
+      <w:pPr>
+        <w:pStyle w:val="Paragraph"/>
+      </w:pPr>
+      <w:r>
+        <w:t>GLM_PRECISION_MEDIUMP_</w:t>
+      </w:r>
+      <w:r>
+        <w:t>INT</w:t>
+      </w:r>
+      <w:r>
+        <w:t>: Medium precision (default)</w:t>
+      </w:r>
+    </w:p>
+    <w:p>
+      <w:pPr>
+        <w:pStyle w:val="Paragraph"/>
+      </w:pPr>
+      <w:r>
+        <w:t>GLM_PRECISION_HIGHP_</w:t>
+      </w:r>
+      <w:r>
+        <w:t>IN</w:t>
+      </w:r>
+      <w:r>
+        <w:t>T: High precision</w:t>
+      </w:r>
+    </w:p>
+    <w:p>
+      <w:pPr>
+        <w:pStyle w:val="Paragraph"/>
+      </w:pPr>
+    </w:p>
+    <w:p>
+      <w:pPr>
+        <w:pStyle w:val="Paragraph"/>
+      </w:pPr>
+      <w:r>
+        <w:t xml:space="preserve">Available defines for </w:t>
+      </w:r>
+      <w:r>
+        <w:t>un</w:t>
+      </w:r>
+      <w:r>
+        <w:t>signed integer types.</w:t>
+      </w:r>
+      <w:r>
+        <w:t xml:space="preserve"> </w:t>
+      </w:r>
+      <w:r>
+        <w:t>(glm::</w:t>
+      </w:r>
+      <w:r>
+        <w:t>u</w:t>
+      </w:r>
+      <w:r>
+        <w:t>int_t, glm::</w:t>
+      </w:r>
+      <w:r>
+        <w:t>u</w:t>
+      </w:r>
+      <w:r>
+        <w:t>vec*</w:t>
+      </w:r>
+      <w:r>
+        <w:t>)</w:t>
+      </w:r>
+    </w:p>
+    <w:p>
+      <w:pPr>
+        <w:pStyle w:val="Paragraph"/>
+      </w:pPr>
+    </w:p>
+    <w:p>
+      <w:pPr>
+        <w:pStyle w:val="Paragraph"/>
+      </w:pPr>
+      <w:r>
+        <w:lastRenderedPageBreak/>
+        <w:t>GLM_PRECISION_LOWP_</w:t>
+      </w:r>
+      <w:r>
+        <w:t>U</w:t>
+      </w:r>
+      <w:r>
+        <w:t>INT: Low precision</w:t>
+      </w:r>
+    </w:p>
+    <w:p>
+      <w:pPr>
+        <w:pStyle w:val="Paragraph"/>
+      </w:pPr>
+      <w:r>
+        <w:t>GLM_PRECISION_MEDIUMP_</w:t>
+      </w:r>
+      <w:r>
+        <w:t>U</w:t>
+      </w:r>
+      <w:r>
+        <w:t>INT: Medium precision (default)</w:t>
+      </w:r>
+    </w:p>
+    <w:p>
+      <w:pPr>
+        <w:pStyle w:val="Paragraph"/>
+      </w:pPr>
+      <w:r>
+        <w:t>GLM_PRECISION_HIGHP_</w:t>
+      </w:r>
+      <w:r>
+        <w:t>U</w:t>
+      </w:r>
+      <w:r>
+        <w:t>INT: High precision</w:t>
+      </w:r>
+    </w:p>
+    <w:p>
+      <w:pPr>
         <w:pStyle w:val="HeadingB"/>
       </w:pPr>
-      <w:bookmarkStart w:id="14" w:name="_Toc226475660"/>
-      <w:r>
-        <w:t>2.7. Force use of radians</w:t>
+      <w:bookmarkStart w:id="14" w:name="_Toc226486892"/>
+      <w:r>
+        <w:t>2.6</w:t>
+      </w:r>
+      <w:r>
+        <w:t>. Force use of radians</w:t>
       </w:r>
       <w:bookmarkEnd w:id="14"/>
     </w:p>
@@ -8583,7 +8892,7 @@
       <w:pPr>
         <w:pStyle w:val="HeadingA"/>
       </w:pPr>
-      <w:bookmarkStart w:id="15" w:name="_Toc226475661"/>
+      <w:bookmarkStart w:id="15" w:name="_Toc226486893"/>
       <w:r>
         <w:t>3</w:t>
       </w:r>
@@ -8599,9 +8908,12 @@
       <w:pPr>
         <w:pStyle w:val="HeadingB"/>
       </w:pPr>
-      <w:bookmarkStart w:id="16" w:name="_Toc226475662"/>
-      <w:r>
-        <w:t>3.1. Compiler support (TODO)</w:t>
+      <w:bookmarkStart w:id="16" w:name="_Toc226486894"/>
+      <w:r>
+        <w:t xml:space="preserve">3.1. </w:t>
+      </w:r>
+      <w:r>
+        <w:t>C++ language detection</w:t>
       </w:r>
       <w:bookmarkEnd w:id="16"/>
     </w:p>
@@ -8801,9 +9113,15 @@
       <w:pPr>
         <w:pStyle w:val="HeadingB"/>
       </w:pPr>
-      <w:bookmarkStart w:id="17" w:name="_Toc226475663"/>
-      <w:r>
-        <w:t>3.2. GLM for CUDA</w:t>
+      <w:bookmarkStart w:id="17" w:name="_Toc226486895"/>
+      <w:r>
+        <w:t xml:space="preserve">3.2. </w:t>
+      </w:r>
+      <w:r>
+        <w:t>CUDA</w:t>
+      </w:r>
+      <w:r>
+        <w:t xml:space="preserve"> support</w:t>
       </w:r>
       <w:bookmarkEnd w:id="17"/>
       <w:r>
@@ -8905,7 +9223,7 @@
       <w:pPr>
         <w:pStyle w:val="HeadingB"/>
       </w:pPr>
-      <w:bookmarkStart w:id="18" w:name="_Toc226475664"/>
+      <w:bookmarkStart w:id="18" w:name="_Toc226486896"/>
       <w:r>
         <w:t>3.3</w:t>
       </w:r>
@@ -9027,8 +9345,9 @@
       <w:pPr>
         <w:pStyle w:val="HeadingA"/>
       </w:pPr>
-      <w:bookmarkStart w:id="19" w:name="_Toc226475665"/>
-      <w:r>
+      <w:bookmarkStart w:id="19" w:name="_Toc226486897"/>
+      <w:r>
+        <w:lastRenderedPageBreak/>
         <w:t>4</w:t>
       </w:r>
       <w:r>
@@ -9045,7 +9364,7 @@
       <w:pPr>
         <w:pStyle w:val="HeadingB"/>
       </w:pPr>
-      <w:bookmarkStart w:id="20" w:name="_Toc226475666"/>
+      <w:bookmarkStart w:id="20" w:name="_Toc226486898"/>
       <w:r>
         <w:t>4.</w:t>
       </w:r>
@@ -10355,6 +10674,7 @@
     </w:p>
     <w:p>
       <w:r>
+        <w:lastRenderedPageBreak/>
         <w:t xml:space="preserve"> </w:t>
       </w:r>
     </w:p>
@@ -10934,7 +11254,7 @@
           <w:lang w:val="fr-FR"/>
         </w:rPr>
       </w:pPr>
-      <w:bookmarkStart w:id="21" w:name="_Toc226475667"/>
+      <w:bookmarkStart w:id="21" w:name="_Toc226486899"/>
       <w:r>
         <w:rPr>
           <w:lang w:val="fr-FR"/>
@@ -11664,6 +11984,7 @@
         <w:rPr>
           <w:rStyle w:val="ParagraphChar"/>
         </w:rPr>
+        <w:lastRenderedPageBreak/>
         <w:t xml:space="preserve">From </w:t>
       </w:r>
       <w:r>
@@ -13112,7 +13433,7 @@
       <w:pPr>
         <w:pStyle w:val="HeadingA"/>
       </w:pPr>
-      <w:bookmarkStart w:id="22" w:name="_Toc226475668"/>
+      <w:bookmarkStart w:id="22" w:name="_Toc226486900"/>
       <w:r>
         <w:t>5</w:t>
       </w:r>
@@ -13125,7 +13446,7 @@
       <w:pPr>
         <w:pStyle w:val="HeadingB"/>
       </w:pPr>
-      <w:bookmarkStart w:id="23" w:name="_Toc226475669"/>
+      <w:bookmarkStart w:id="23" w:name="_Toc226486901"/>
       <w:r>
         <w:t>5</w:t>
       </w:r>
@@ -13183,7 +13504,7 @@
       <w:pPr>
         <w:pStyle w:val="HeadingB"/>
       </w:pPr>
-      <w:bookmarkStart w:id="24" w:name="_Toc226475670"/>
+      <w:bookmarkStart w:id="24" w:name="_Toc226486902"/>
       <w:r>
         <w:t>5</w:t>
       </w:r>
@@ -13253,7 +13574,7 @@
       <w:pPr>
         <w:pStyle w:val="HeadingB"/>
       </w:pPr>
-      <w:bookmarkStart w:id="25" w:name="_Toc226475671"/>
+      <w:bookmarkStart w:id="25" w:name="_Toc226486903"/>
       <w:r>
         <w:t>5</w:t>
       </w:r>
@@ -13326,7 +13647,7 @@
       <w:pPr>
         <w:pStyle w:val="HeadingB"/>
       </w:pPr>
-      <w:bookmarkStart w:id="26" w:name="_Toc226475672"/>
+      <w:bookmarkStart w:id="26" w:name="_Toc226486904"/>
       <w:r>
         <w:t>5</w:t>
       </w:r>
@@ -13376,7 +13697,7 @@
       <w:pPr>
         <w:pStyle w:val="HeadingB"/>
       </w:pPr>
-      <w:bookmarkStart w:id="27" w:name="_Toc226475673"/>
+      <w:bookmarkStart w:id="27" w:name="_Toc226486905"/>
       <w:r>
         <w:t>5</w:t>
       </w:r>
@@ -13423,7 +13744,7 @@
       <w:pPr>
         <w:pStyle w:val="HeadingB"/>
       </w:pPr>
-      <w:bookmarkStart w:id="28" w:name="_Toc226475674"/>
+      <w:bookmarkStart w:id="28" w:name="_Toc226486906"/>
       <w:r>
         <w:t>5</w:t>
       </w:r>
@@ -13473,7 +13794,7 @@
       <w:pPr>
         <w:pStyle w:val="HeadingB"/>
       </w:pPr>
-      <w:bookmarkStart w:id="29" w:name="_Toc226475675"/>
+      <w:bookmarkStart w:id="29" w:name="_Toc226486907"/>
       <w:r>
         <w:t>5</w:t>
       </w:r>
@@ -13502,6 +13823,7 @@
         <w:rPr>
           <w:highlight w:val="white"/>
         </w:rPr>
+        <w:lastRenderedPageBreak/>
         <w:t xml:space="preserve">The matrices generated by this extension use standard OpenGL fixed-function conventions. For example, the </w:t>
       </w:r>
       <w:r>
@@ -13578,7 +13900,7 @@
       <w:pPr>
         <w:pStyle w:val="HeadingB"/>
       </w:pPr>
-      <w:bookmarkStart w:id="30" w:name="_Toc226475676"/>
+      <w:bookmarkStart w:id="30" w:name="_Toc226486908"/>
       <w:r>
         <w:t>5</w:t>
       </w:r>
@@ -13792,6 +14114,7 @@
           <w:noProof/>
           <w:lang w:val="en-US" w:eastAsia="en-US"/>
         </w:rPr>
+        <w:lastRenderedPageBreak/>
         <w:drawing>
           <wp:inline distT="0" distB="0" distL="0" distR="0" wp14:anchorId="3E0CE8D1" wp14:editId="104C80CE">
             <wp:extent cx="2438400" cy="2438400"/>
@@ -14052,6 +14375,7 @@
           <w:noProof/>
           <w:lang w:val="en-US" w:eastAsia="en-US"/>
         </w:rPr>
+        <w:lastRenderedPageBreak/>
         <w:drawing>
           <wp:inline distT="0" distB="0" distL="0" distR="0" wp14:anchorId="41E08B2E" wp14:editId="5E483143">
             <wp:extent cx="2438400" cy="2438400"/>
@@ -14321,6 +14645,7 @@
           <w:noProof/>
           <w:lang w:val="en-US" w:eastAsia="en-US"/>
         </w:rPr>
+        <w:lastRenderedPageBreak/>
         <w:drawing>
           <wp:inline distT="0" distB="0" distL="0" distR="0" wp14:anchorId="74C39FE1" wp14:editId="0FD981B0">
             <wp:extent cx="2438400" cy="2438400"/>
@@ -14400,7 +14725,7 @@
       <w:pPr>
         <w:pStyle w:val="HeadingB"/>
       </w:pPr>
-      <w:bookmarkStart w:id="31" w:name="_Toc226475677"/>
+      <w:bookmarkStart w:id="31" w:name="_Toc226486909"/>
       <w:r>
         <w:t>5</w:t>
       </w:r>
@@ -14448,7 +14773,7 @@
       <w:pPr>
         <w:pStyle w:val="HeadingB"/>
       </w:pPr>
-      <w:bookmarkStart w:id="32" w:name="_Toc226475678"/>
+      <w:bookmarkStart w:id="32" w:name="_Toc226486910"/>
       <w:r>
         <w:t>5</w:t>
       </w:r>
@@ -14577,6 +14902,7 @@
           <w:noProof/>
           <w:lang w:val="en-US" w:eastAsia="en-US"/>
         </w:rPr>
+        <w:lastRenderedPageBreak/>
         <w:drawing>
           <wp:inline distT="0" distB="0" distL="0" distR="0" wp14:anchorId="45368672" wp14:editId="57D0ABDD">
             <wp:extent cx="3295650" cy="2466975"/>
@@ -14803,6 +15129,7 @@
           <w:noProof/>
           <w:lang w:val="en-US" w:eastAsia="en-US"/>
         </w:rPr>
+        <w:lastRenderedPageBreak/>
         <w:drawing>
           <wp:inline distT="0" distB="0" distL="0" distR="0" wp14:anchorId="660C3CEF" wp14:editId="7E8A91B5">
             <wp:extent cx="3314700" cy="2486025"/>
@@ -14951,7 +15278,7 @@
       <w:pPr>
         <w:pStyle w:val="HeadingB"/>
       </w:pPr>
-      <w:bookmarkStart w:id="33" w:name="_Toc226475679"/>
+      <w:bookmarkStart w:id="33" w:name="_Toc226486911"/>
       <w:r>
         <w:t>5</w:t>
       </w:r>
@@ -14993,7 +15320,7 @@
       <w:pPr>
         <w:pStyle w:val="HeadingB"/>
       </w:pPr>
-      <w:bookmarkStart w:id="34" w:name="_Toc226475680"/>
+      <w:bookmarkStart w:id="34" w:name="_Toc226486912"/>
       <w:r>
         <w:t>5</w:t>
       </w:r>
@@ -15044,7 +15371,7 @@
       <w:pPr>
         <w:pStyle w:val="HeadingB"/>
       </w:pPr>
-      <w:bookmarkStart w:id="35" w:name="_Toc226475681"/>
+      <w:bookmarkStart w:id="35" w:name="_Toc226486913"/>
       <w:r>
         <w:t>5</w:t>
       </w:r>
@@ -15095,8 +15422,9 @@
       <w:pPr>
         <w:pStyle w:val="HeadingB"/>
       </w:pPr>
-      <w:bookmarkStart w:id="36" w:name="_Toc226475682"/>
-      <w:r>
+      <w:bookmarkStart w:id="36" w:name="_Toc226486914"/>
+      <w:r>
+        <w:lastRenderedPageBreak/>
         <w:t>5</w:t>
       </w:r>
       <w:r>
@@ -15289,7 +15617,7 @@
       <w:pPr>
         <w:pStyle w:val="HeadingB"/>
       </w:pPr>
-      <w:bookmarkStart w:id="37" w:name="_Toc226475683"/>
+      <w:bookmarkStart w:id="37" w:name="_Toc226486915"/>
       <w:r>
         <w:t>5</w:t>
       </w:r>
@@ -15354,8 +15682,9 @@
       <w:pPr>
         <w:pStyle w:val="HeadingA"/>
       </w:pPr>
-      <w:bookmarkStart w:id="38" w:name="_Toc226475684"/>
-      <w:r>
+      <w:bookmarkStart w:id="38" w:name="_Toc226486916"/>
+      <w:r>
+        <w:lastRenderedPageBreak/>
         <w:t>6</w:t>
       </w:r>
       <w:r>
@@ -15367,7 +15696,7 @@
       <w:pPr>
         <w:pStyle w:val="HeadingB"/>
       </w:pPr>
-      <w:bookmarkStart w:id="39" w:name="_Toc226475685"/>
+      <w:bookmarkStart w:id="39" w:name="_Toc226486917"/>
       <w:r>
         <w:t>6</w:t>
       </w:r>
@@ -15394,7 +15723,7 @@
       <w:pPr>
         <w:pStyle w:val="HeadingB"/>
       </w:pPr>
-      <w:bookmarkStart w:id="40" w:name="_Toc226475686"/>
+      <w:bookmarkStart w:id="40" w:name="_Toc226486918"/>
       <w:r>
         <w:t>6</w:t>
       </w:r>
@@ -15521,8 +15850,9 @@
       <w:pPr>
         <w:pStyle w:val="HeadingA"/>
       </w:pPr>
-      <w:bookmarkStart w:id="41" w:name="_Toc226475687"/>
-      <w:r>
+      <w:bookmarkStart w:id="41" w:name="_Toc226486919"/>
+      <w:r>
+        <w:lastRenderedPageBreak/>
         <w:t>7</w:t>
       </w:r>
       <w:r>
@@ -15534,7 +15864,7 @@
       <w:pPr>
         <w:pStyle w:val="HeadingB"/>
       </w:pPr>
-      <w:bookmarkStart w:id="42" w:name="_Toc226475688"/>
+      <w:bookmarkStart w:id="42" w:name="_Toc226486920"/>
       <w:r>
         <w:t>7</w:t>
       </w:r>
@@ -15552,7 +15882,7 @@
       <w:pPr>
         <w:pStyle w:val="HeadingB"/>
       </w:pPr>
-      <w:bookmarkStart w:id="43" w:name="_Toc226475689"/>
+      <w:bookmarkStart w:id="43" w:name="_Toc226486921"/>
       <w:r>
         <w:t>7</w:t>
       </w:r>
@@ -15570,7 +15900,7 @@
       <w:pPr>
         <w:pStyle w:val="HeadingB"/>
       </w:pPr>
-      <w:bookmarkStart w:id="44" w:name="_Toc226475690"/>
+      <w:bookmarkStart w:id="44" w:name="_Toc226486922"/>
       <w:r>
         <w:t>7</w:t>
       </w:r>
@@ -15588,7 +15918,7 @@
       <w:pPr>
         <w:pStyle w:val="HeadingB"/>
       </w:pPr>
-      <w:bookmarkStart w:id="45" w:name="_Toc226475691"/>
+      <w:bookmarkStart w:id="45" w:name="_Toc226486923"/>
       <w:r>
         <w:t>7</w:t>
       </w:r>
@@ -15606,7 +15936,7 @@
       <w:pPr>
         <w:pStyle w:val="HeadingB"/>
       </w:pPr>
-      <w:bookmarkStart w:id="46" w:name="_Toc226475692"/>
+      <w:bookmarkStart w:id="46" w:name="_Toc226486924"/>
       <w:r>
         <w:t>7</w:t>
       </w:r>
@@ -15645,7 +15975,7 @@
       <w:pPr>
         <w:pStyle w:val="HeadingB"/>
       </w:pPr>
-      <w:bookmarkStart w:id="47" w:name="_Toc226475693"/>
+      <w:bookmarkStart w:id="47" w:name="_Toc226486925"/>
       <w:r>
         <w:t>7</w:t>
       </w:r>
@@ -15674,7 +16004,7 @@
       <w:pPr>
         <w:pStyle w:val="HeadingB"/>
       </w:pPr>
-      <w:bookmarkStart w:id="48" w:name="_Toc226475694"/>
+      <w:bookmarkStart w:id="48" w:name="_Toc226486926"/>
       <w:r>
         <w:t>7</w:t>
       </w:r>
@@ -15692,7 +16022,7 @@
       <w:pPr>
         <w:pStyle w:val="HeadingB"/>
       </w:pPr>
-      <w:bookmarkStart w:id="49" w:name="_Toc226475695"/>
+      <w:bookmarkStart w:id="49" w:name="_Toc226486927"/>
       <w:r>
         <w:t>7</w:t>
       </w:r>
@@ -15703,14 +16033,18 @@
     </w:p>
     <w:p>
       <w:r>
-        <w:t>First, GLM is mainly designed to be convenient and that's why it is written against GLSL specification. Following the 20-80 rules where 20% of the code grad 80% of the performances, GLM perfectly operates on the 80% of the code that consumes 20% of the performances. This said, on performance critical code section, the developers will probably have to write to specific code based on a specific design to reach peak performances but GLM can provides some descent performances alternatives based on approximations or SIMD instructions.</w:t>
+        <w:t xml:space="preserve">First, GLM is mainly designed to be convenient and that's why it is written against GLSL specification. Following the 20-80 rules where 20% of the code grad 80% of the performances, GLM perfectly operates on the 80% of the code that consumes 20% of the performances. This said, on performance critical code section, the developers will probably have to write to specific code based on a specific design to reach peak </w:t>
+      </w:r>
+      <w:r>
+        <w:lastRenderedPageBreak/>
+        <w:t>performances but GLM can provides some descent performances alternatives based on approximations or SIMD instructions.</w:t>
       </w:r>
     </w:p>
     <w:p>
       <w:pPr>
         <w:pStyle w:val="HeadingB"/>
       </w:pPr>
-      <w:bookmarkStart w:id="50" w:name="_Toc226475696"/>
+      <w:bookmarkStart w:id="50" w:name="_Toc226486928"/>
       <w:r>
         <w:t>7</w:t>
       </w:r>
@@ -15744,7 +16078,7 @@
       <w:pPr>
         <w:pStyle w:val="HeadingA"/>
       </w:pPr>
-      <w:bookmarkStart w:id="51" w:name="_Toc226475697"/>
+      <w:bookmarkStart w:id="51" w:name="_Toc226486929"/>
       <w:r>
         <w:t>8</w:t>
       </w:r>
@@ -15762,7 +16096,7 @@
       <w:pPr>
         <w:pStyle w:val="HeadingB"/>
       </w:pPr>
-      <w:bookmarkStart w:id="52" w:name="_Toc226475698"/>
+      <w:bookmarkStart w:id="52" w:name="_Toc226486930"/>
       <w:r>
         <w:t>8</w:t>
       </w:r>
@@ -16202,7 +16536,7 @@
           <w:lang w:val="fr-FR"/>
         </w:rPr>
       </w:pPr>
-      <w:bookmarkStart w:id="53" w:name="_Toc226475699"/>
+      <w:bookmarkStart w:id="53" w:name="_Toc226486931"/>
       <w:r>
         <w:rPr>
           <w:lang w:val="fr-FR"/>
@@ -16656,6 +16990,7 @@
         <w:ind w:left="720" w:firstLine="720"/>
       </w:pPr>
       <w:r>
+        <w:lastRenderedPageBreak/>
         <w:t>Rotate.y, glm::</w:t>
       </w:r>
       <w:r>
@@ -16809,7 +17144,7 @@
       <w:pPr>
         <w:pStyle w:val="HeadingB"/>
       </w:pPr>
-      <w:bookmarkStart w:id="54" w:name="_Toc226475700"/>
+      <w:bookmarkStart w:id="54" w:name="_Toc226486932"/>
       <w:r>
         <w:t>8</w:t>
       </w:r>
@@ -17664,7 +17999,7 @@
       <w:pPr>
         <w:pStyle w:val="HeadingB"/>
       </w:pPr>
-      <w:bookmarkStart w:id="55" w:name="_Toc226475701"/>
+      <w:bookmarkStart w:id="55" w:name="_Toc226486933"/>
       <w:r>
         <w:t>8</w:t>
       </w:r>
@@ -17750,6 +18085,7 @@
         <w:pStyle w:val="inline-code"/>
       </w:pPr>
       <w:r>
+        <w:lastRenderedPageBreak/>
         <w:t>glm::</w:t>
       </w:r>
       <w:r>
@@ -18208,8 +18544,9 @@
       <w:pPr>
         <w:pStyle w:val="HeadingA"/>
       </w:pPr>
-      <w:bookmarkStart w:id="56" w:name="_Toc226475702"/>
-      <w:r>
+      <w:bookmarkStart w:id="56" w:name="_Toc226486934"/>
+      <w:r>
+        <w:lastRenderedPageBreak/>
         <w:t>9</w:t>
       </w:r>
       <w:r>
@@ -18221,7 +18558,7 @@
       <w:pPr>
         <w:pStyle w:val="HeadingB"/>
       </w:pPr>
-      <w:bookmarkStart w:id="57" w:name="_Toc226475703"/>
+      <w:bookmarkStart w:id="57" w:name="_Toc226486935"/>
       <w:r>
         <w:t>9</w:t>
       </w:r>
@@ -18358,7 +18695,7 @@
       <w:pPr>
         <w:pStyle w:val="HeadingB"/>
       </w:pPr>
-      <w:bookmarkStart w:id="58" w:name="_Toc226475704"/>
+      <w:bookmarkStart w:id="58" w:name="_Toc226486936"/>
       <w:r>
         <w:t>9</w:t>
       </w:r>
@@ -18484,7 +18821,7 @@
       <w:pPr>
         <w:pStyle w:val="HeadingB"/>
       </w:pPr>
-      <w:bookmarkStart w:id="59" w:name="_Toc226475705"/>
+      <w:bookmarkStart w:id="59" w:name="_Toc226486937"/>
       <w:r>
         <w:t>9</w:t>
       </w:r>
@@ -18513,7 +18850,7 @@
       <w:pPr>
         <w:pStyle w:val="HeadingB"/>
       </w:pPr>
-      <w:bookmarkStart w:id="60" w:name="_Toc226475706"/>
+      <w:bookmarkStart w:id="60" w:name="_Toc226486938"/>
       <w:r>
         <w:t>9</w:t>
       </w:r>
@@ -18758,6 +19095,7 @@
           <w:noProof/>
           <w:lang w:val="en-US" w:eastAsia="en-US"/>
         </w:rPr>
+        <w:lastRenderedPageBreak/>
         <w:drawing>
           <wp:inline distT="0" distB="0" distL="0" distR="0" wp14:anchorId="3F63B001" wp14:editId="6E63FD03">
             <wp:extent cx="2286000" cy="1714500"/>
@@ -18990,7 +19328,11 @@
           <w:p/>
           <w:p>
             <w:r>
-              <w:t>Simple, easy-to-follow examples with GLSL source code, as well as a basic description of the theory behind each technique.</w:t>
+              <w:t xml:space="preserve">Simple, easy-to-follow examples with GLSL source code, as well as a basic description of the theory behind each </w:t>
+            </w:r>
+            <w:r>
+              <w:lastRenderedPageBreak/>
+              <w:t>technique.</w:t>
             </w:r>
           </w:p>
         </w:tc>
@@ -19007,6 +19349,7 @@
                 <w:noProof/>
                 <w:lang w:val="en-US" w:eastAsia="en-US"/>
               </w:rPr>
+              <w:lastRenderedPageBreak/>
               <w:drawing>
                 <wp:inline distT="0" distB="0" distL="0" distR="0" wp14:anchorId="1921B26E" wp14:editId="3CC6F4B6">
                   <wp:extent cx="1762125" cy="2171700"/>
@@ -19050,6 +19393,7 @@
         <w:pStyle w:val="Paragraph"/>
       </w:pPr>
       <w:r>
+        <w:lastRenderedPageBreak/>
         <w:t xml:space="preserve">- </w:t>
       </w:r>
       <w:hyperlink r:id="rId67">
@@ -19081,7 +19425,7 @@
       <w:pPr>
         <w:pStyle w:val="HeadingB"/>
       </w:pPr>
-      <w:bookmarkStart w:id="61" w:name="_Toc226475707"/>
+      <w:bookmarkStart w:id="61" w:name="_Toc226486939"/>
       <w:r>
         <w:t>9</w:t>
       </w:r>
@@ -19391,7 +19735,7 @@
       <w:pPr>
         <w:pStyle w:val="HeadingB"/>
       </w:pPr>
-      <w:bookmarkStart w:id="62" w:name="_Toc226475708"/>
+      <w:bookmarkStart w:id="62" w:name="_Toc226486940"/>
       <w:r>
         <w:t>9</w:t>
       </w:r>
@@ -19526,7 +19870,7 @@
       <w:pPr>
         <w:pStyle w:val="HeadingB"/>
       </w:pPr>
-      <w:bookmarkStart w:id="63" w:name="_Toc226475709"/>
+      <w:bookmarkStart w:id="63" w:name="_Toc226486941"/>
       <w:r>
         <w:t>9</w:t>
       </w:r>
@@ -19814,7 +20158,7 @@
       <w:pPr>
         <w:pStyle w:val="HeadingB"/>
       </w:pPr>
-      <w:bookmarkStart w:id="64" w:name="_Toc226475710"/>
+      <w:bookmarkStart w:id="64" w:name="_Toc226486942"/>
       <w:r>
         <w:t>9</w:t>
       </w:r>
@@ -19828,6 +20172,7 @@
         <w:pStyle w:val="Paragraph"/>
       </w:pPr>
       <w:r>
+        <w:lastRenderedPageBreak/>
         <w:t>“I am also going to make use of boost for its time framework and the matrix library GLM, a GL Shader-like Math library for C++. A little advertise for the latter which has a nice design and is useful since matrices have been removed from the latest OpenGL versions”</w:t>
       </w:r>
     </w:p>
@@ -21921,7 +22266,7 @@
 </file>
 
 <file path=customXml/itemProps1.xml><?xml version="1.0" encoding="utf-8"?>
-<ds:datastoreItem xmlns:ds="http://schemas.openxmlformats.org/officeDocument/2006/customXml" ds:itemID="{37EBB219-3889-1A49-96C7-6A9035854832}">
+<ds:datastoreItem xmlns:ds="http://schemas.openxmlformats.org/officeDocument/2006/customXml" ds:itemID="{092F12F9-07AF-D641-A21C-B833B57162B1}">
   <ds:schemaRefs>
     <ds:schemaRef ds:uri="http://schemas.openxmlformats.org/officeDocument/2006/bibliography"/>
   </ds:schemaRefs>

</xml_diff>

<commit_message>
Replace function instanciations with macros by templates
</commit_message>
<xml_diff>
--- a/doc/glm.docx
+++ b/doc/glm.docx
@@ -5342,6 +5342,9 @@
       <w:r>
         <w:t xml:space="preserve">- </w:t>
       </w:r>
+      <w:r>
+        <w:t xml:space="preserve">Apple </w:t>
+      </w:r>
       <w:hyperlink r:id="rId15" w:history="1">
         <w:r>
           <w:rPr>
@@ -5355,13 +5358,17 @@
       <w:r>
         <w:t xml:space="preserve"> </w:t>
       </w:r>
-      <w:proofErr w:type="gramStart"/>
-      <w:r>
-        <w:t>2.6  and</w:t>
-      </w:r>
-      <w:proofErr w:type="gramEnd"/>
-      <w:r>
-        <w:t xml:space="preserve"> higher</w:t>
+      <w:r>
+        <w:t>4</w:t>
+      </w:r>
+      <w:r>
+        <w:t>.</w:t>
+      </w:r>
+      <w:r>
+        <w:t>0</w:t>
+      </w:r>
+      <w:r>
+        <w:t xml:space="preserve"> and higher</w:t>
       </w:r>
       <w:r>
         <w:br/>
@@ -5378,7 +5385,10 @@
         </w:r>
       </w:hyperlink>
       <w:r>
-        <w:t xml:space="preserve"> 3.0 and higher</w:t>
+        <w:t xml:space="preserve"> 4</w:t>
+      </w:r>
+      <w:r>
+        <w:t>.0 and higher</w:t>
       </w:r>
       <w:r>
         <w:br/>
@@ -5395,7 +5405,24 @@
         </w:r>
       </w:hyperlink>
       <w:r>
-        <w:t xml:space="preserve"> 3.4 and higher</w:t>
+        <w:t xml:space="preserve"> 4</w:t>
+      </w:r>
+      <w:r>
+        <w:t>.</w:t>
+      </w:r>
+      <w:r>
+        <w:t>2</w:t>
+      </w:r>
+      <w:r>
+        <w:t xml:space="preserve"> and higher</w:t>
+      </w:r>
+    </w:p>
+    <w:p>
+      <w:pPr>
+        <w:pStyle w:val="ListParagraph"/>
+      </w:pPr>
+      <w:r>
+        <w:t>- LLVM 3.0 and higher</w:t>
       </w:r>
       <w:r>
         <w:br/>
@@ -5425,28 +5452,14 @@
             <w:color w:val="000000"/>
             <w:u w:val="none"/>
           </w:rPr>
-          <w:t>LLVM</w:t>
-        </w:r>
-      </w:hyperlink>
-      <w:r>
-        <w:t xml:space="preserve"> 2.3 through GCC 4.2 front-end and higher</w:t>
-      </w:r>
-      <w:r>
-        <w:br/>
-        <w:t xml:space="preserve">- </w:t>
-      </w:r>
-      <w:hyperlink r:id="rId20" w:history="1">
-        <w:r>
-          <w:rPr>
-            <w:rStyle w:val="Hyperlink"/>
-            <w:color w:val="000000"/>
-            <w:u w:val="none"/>
-          </w:rPr>
           <w:t>Visual Studio</w:t>
         </w:r>
       </w:hyperlink>
       <w:r>
-        <w:t xml:space="preserve"> 2005 and higher</w:t>
+        <w:t xml:space="preserve"> 2010</w:t>
+      </w:r>
+      <w:r>
+        <w:t xml:space="preserve"> and higher</w:t>
       </w:r>
     </w:p>
     <w:p>
@@ -5457,7 +5470,13 @@
         <w:t xml:space="preserve">- </w:t>
       </w:r>
       <w:r>
-        <w:t>Any conform C++98 or C++11 compiler</w:t>
+        <w:t>Any conform C++</w:t>
+      </w:r>
+      <w:r>
+        <w:t>98</w:t>
+      </w:r>
+      <w:r>
+        <w:t xml:space="preserve"> compiler</w:t>
       </w:r>
     </w:p>
     <w:p>
@@ -5470,7 +5489,7 @@
       <w:r>
         <w:t xml:space="preserve"> under the </w:t>
       </w:r>
-      <w:hyperlink r:id="rId21">
+      <w:hyperlink r:id="rId20">
         <w:r>
           <w:t>MIT licen</w:t>
         </w:r>
@@ -5492,7 +5511,7 @@
       <w:r>
         <w:t xml:space="preserve">Thanks for contributing to the project by </w:t>
       </w:r>
-      <w:hyperlink r:id="rId22">
+      <w:hyperlink r:id="rId21">
         <w:r>
           <w:t>submitting report</w:t>
         </w:r>
@@ -5509,7 +5528,7 @@
       <w:r>
         <w:t xml:space="preserve"> and feature requests. Any feedback is welcome at </w:t>
       </w:r>
-      <w:hyperlink r:id="rId23">
+      <w:hyperlink r:id="rId22">
         <w:r>
           <w:rPr>
             <w:u w:val="single"/>
@@ -5625,10 +5644,10 @@
         <w:pStyle w:val="Paragraph"/>
       </w:pPr>
       <w:r>
-        <w:t>Since GLM 0.9.5</w:t>
-      </w:r>
-      <w:r>
-        <w:t>, core GLM features can be included using individual headers to allow f</w:t>
+        <w:t>C</w:t>
+      </w:r>
+      <w:r>
+        <w:t>ore GLM features can be included using individual headers to allow f</w:t>
       </w:r>
       <w:r>
         <w:t>aster user program compilations.</w:t>
@@ -6810,61 +6829,11 @@
     </w:p>
     <w:p>
       <w:pPr>
-        <w:pStyle w:val="Paragraph"/>
-        <w:rPr>
-          <w:rStyle w:val="ParagraphChar"/>
-        </w:rPr>
-      </w:pPr>
-      <w:r>
-        <w:rPr>
-          <w:lang w:val="en-US"/>
-        </w:rPr>
-        <w:t xml:space="preserve">Finally, GLM provides a forward declaration header </w:t>
-      </w:r>
-      <w:r>
-        <w:rPr>
-          <w:rStyle w:val="inline-codeChar"/>
-        </w:rPr>
-        <w:t>&lt;</w:t>
-      </w:r>
-      <w:proofErr w:type="spellStart"/>
-      <w:r>
-        <w:rPr>
-          <w:rStyle w:val="inline-codeChar"/>
-        </w:rPr>
-        <w:t>glm</w:t>
-      </w:r>
-      <w:proofErr w:type="spellEnd"/>
-      <w:r>
-        <w:rPr>
-          <w:rStyle w:val="inline-codeChar"/>
-        </w:rPr>
-        <w:t>/</w:t>
-      </w:r>
-      <w:r>
-        <w:rPr>
-          <w:rStyle w:val="inline-codeChar"/>
-        </w:rPr>
-        <w:t>fwd</w:t>
-      </w:r>
-      <w:r>
-        <w:rPr>
-          <w:rStyle w:val="inline-codeChar"/>
-        </w:rPr>
-        <w:t>.hpp&gt;</w:t>
-      </w:r>
-      <w:r>
-        <w:rPr>
-          <w:rStyle w:val="ParagraphChar"/>
-        </w:rPr>
-        <w:t>.</w:t>
-      </w:r>
-    </w:p>
-    <w:p>
-      <w:pPr>
         <w:pStyle w:val="HeadingB"/>
       </w:pPr>
       <w:bookmarkStart w:id="3" w:name="_Toc400830133"/>
+      <w:bookmarkStart w:id="4" w:name="_GoBack"/>
+      <w:bookmarkEnd w:id="4"/>
       <w:r>
         <w:t>1.2. Faster program compilation</w:t>
       </w:r>
@@ -7006,7 +6975,7 @@
       <w:pPr>
         <w:pStyle w:val="HeadingB"/>
       </w:pPr>
-      <w:bookmarkStart w:id="4" w:name="_Toc400830134"/>
+      <w:bookmarkStart w:id="5" w:name="_Toc400830134"/>
       <w:r>
         <w:t>1</w:t>
       </w:r>
@@ -7016,7 +6985,7 @@
       <w:r>
         <w:t>. Use sample of GLM core</w:t>
       </w:r>
-      <w:bookmarkEnd w:id="4"/>
+      <w:bookmarkEnd w:id="5"/>
     </w:p>
     <w:tbl>
       <w:tblPr>
@@ -7115,7 +7084,6 @@
                 <w:color w:val="0000FF"/>
                 <w:szCs w:val="18"/>
               </w:rPr>
-              <w:lastRenderedPageBreak/>
               <w:t>#include</w:t>
             </w:r>
             <w:r>
@@ -7195,6 +7163,7 @@
                 <w:color w:val="008000"/>
                 <w:szCs w:val="18"/>
               </w:rPr>
+              <w:lastRenderedPageBreak/>
               <w:t>// Include GLM extensions</w:t>
             </w:r>
           </w:p>
@@ -8193,7 +8162,7 @@
       <w:pPr>
         <w:pStyle w:val="HeadingB"/>
       </w:pPr>
-      <w:bookmarkStart w:id="5" w:name="_Toc400830135"/>
+      <w:bookmarkStart w:id="6" w:name="_Toc400830135"/>
       <w:r>
         <w:lastRenderedPageBreak/>
         <w:t>1.</w:t>
@@ -8204,7 +8173,7 @@
       <w:r>
         <w:t>. Dependencies</w:t>
       </w:r>
-      <w:bookmarkEnd w:id="5"/>
+      <w:bookmarkEnd w:id="6"/>
     </w:p>
     <w:p>
       <w:pPr>
@@ -8261,7 +8230,7 @@
       <w:r>
         <w:t xml:space="preserve">, </w:t>
       </w:r>
-      <w:hyperlink r:id="rId24" w:history="1">
+      <w:hyperlink r:id="rId23" w:history="1">
         <w:proofErr w:type="spellStart"/>
         <w:r>
           <w:rPr>
@@ -8321,7 +8290,7 @@
       <w:r>
         <w:t xml:space="preserve">is included, </w:t>
       </w:r>
-      <w:hyperlink r:id="rId25">
+      <w:hyperlink r:id="rId24">
         <w:r>
           <w:rPr>
             <w:u w:val="single"/>
@@ -8335,7 +8304,7 @@
       <w:r>
         <w:t xml:space="preserve">to provide compiled time errors unless GLM is built with a C++ 11 compiler in which case </w:t>
       </w:r>
-      <w:hyperlink r:id="rId26" w:history="1">
+      <w:hyperlink r:id="rId25" w:history="1">
         <w:proofErr w:type="spellStart"/>
         <w:r>
           <w:rPr>
@@ -8362,12 +8331,12 @@
       <w:pPr>
         <w:pStyle w:val="HeadingA"/>
       </w:pPr>
-      <w:bookmarkStart w:id="6" w:name="_Toc400830136"/>
+      <w:bookmarkStart w:id="7" w:name="_Toc400830136"/>
       <w:r>
         <w:lastRenderedPageBreak/>
         <w:t>2. Swizzle operators</w:t>
       </w:r>
-      <w:bookmarkEnd w:id="6"/>
+      <w:bookmarkEnd w:id="7"/>
     </w:p>
     <w:p>
       <w:pPr>
@@ -8617,7 +8586,7 @@
       <w:pPr>
         <w:pStyle w:val="HeadingB"/>
       </w:pPr>
-      <w:bookmarkStart w:id="7" w:name="_Toc400830137"/>
+      <w:bookmarkStart w:id="8" w:name="_Toc400830137"/>
       <w:r>
         <w:t xml:space="preserve">2.1. Default </w:t>
       </w:r>
@@ -8630,7 +8599,7 @@
       <w:r>
         <w:t>implementation</w:t>
       </w:r>
-      <w:bookmarkEnd w:id="7"/>
+      <w:bookmarkEnd w:id="8"/>
     </w:p>
     <w:p>
       <w:pPr>
@@ -9226,12 +9195,12 @@
       <w:pPr>
         <w:pStyle w:val="HeadingB"/>
       </w:pPr>
-      <w:bookmarkStart w:id="8" w:name="_Toc400830138"/>
+      <w:bookmarkStart w:id="9" w:name="_Toc400830138"/>
       <w:r>
         <w:lastRenderedPageBreak/>
         <w:t>2.2. Anonymous union member implementation</w:t>
       </w:r>
-      <w:bookmarkEnd w:id="8"/>
+      <w:bookmarkEnd w:id="9"/>
       <w:r>
         <w:t xml:space="preserve"> </w:t>
       </w:r>
@@ -10016,7 +9985,7 @@
       <w:pPr>
         <w:pStyle w:val="HeadingA"/>
       </w:pPr>
-      <w:bookmarkStart w:id="9" w:name="_Toc400830139"/>
+      <w:bookmarkStart w:id="10" w:name="_Toc400830139"/>
       <w:r>
         <w:lastRenderedPageBreak/>
         <w:t>3</w:t>
@@ -10032,20 +10001,20 @@
       <w:r>
         <w:t xml:space="preserve"> options</w:t>
       </w:r>
-      <w:bookmarkEnd w:id="9"/>
+      <w:bookmarkEnd w:id="10"/>
     </w:p>
     <w:p>
       <w:pPr>
         <w:pStyle w:val="HeadingB"/>
       </w:pPr>
-      <w:bookmarkStart w:id="10" w:name="_Toc400830140"/>
+      <w:bookmarkStart w:id="11" w:name="_Toc400830140"/>
       <w:r>
         <w:t>3.</w:t>
       </w:r>
       <w:r>
         <w:t>1. Default precision</w:t>
       </w:r>
-      <w:bookmarkEnd w:id="10"/>
+      <w:bookmarkEnd w:id="11"/>
     </w:p>
     <w:p>
       <w:pPr>
@@ -10716,11 +10685,11 @@
       <w:pPr>
         <w:pStyle w:val="HeadingB"/>
       </w:pPr>
-      <w:bookmarkStart w:id="11" w:name="_Toc400830141"/>
+      <w:bookmarkStart w:id="12" w:name="_Toc400830141"/>
       <w:r>
         <w:t>3.2. Notification system</w:t>
       </w:r>
-      <w:bookmarkEnd w:id="11"/>
+      <w:bookmarkEnd w:id="12"/>
     </w:p>
     <w:p>
       <w:pPr>
@@ -11010,7 +10979,7 @@
       <w:pPr>
         <w:pStyle w:val="HeadingB"/>
       </w:pPr>
-      <w:bookmarkStart w:id="12" w:name="_Toc400830142"/>
+      <w:bookmarkStart w:id="13" w:name="_Toc400830142"/>
       <w:r>
         <w:t>3</w:t>
       </w:r>
@@ -11023,7 +10992,7 @@
       <w:r>
         <w:t>. C++ language detection</w:t>
       </w:r>
-      <w:bookmarkEnd w:id="12"/>
+      <w:bookmarkEnd w:id="13"/>
     </w:p>
     <w:p>
       <w:pPr>
@@ -11253,7 +11222,7 @@
       <w:pPr>
         <w:pStyle w:val="HeadingB"/>
       </w:pPr>
-      <w:bookmarkStart w:id="13" w:name="_Toc400830143"/>
+      <w:bookmarkStart w:id="14" w:name="_Toc400830143"/>
       <w:r>
         <w:t>3</w:t>
       </w:r>
@@ -11266,7 +11235,7 @@
       <w:r>
         <w:t>. SIMD support</w:t>
       </w:r>
-      <w:bookmarkEnd w:id="13"/>
+      <w:bookmarkEnd w:id="14"/>
     </w:p>
     <w:p>
       <w:pPr>
@@ -11464,7 +11433,7 @@
       <w:pPr>
         <w:pStyle w:val="HeadingB"/>
       </w:pPr>
-      <w:bookmarkStart w:id="14" w:name="_Toc400830144"/>
+      <w:bookmarkStart w:id="15" w:name="_Toc400830144"/>
       <w:r>
         <w:t>3</w:t>
       </w:r>
@@ -11477,7 +11446,7 @@
       <w:r>
         <w:t>. Force inline</w:t>
       </w:r>
-      <w:bookmarkEnd w:id="14"/>
+      <w:bookmarkEnd w:id="15"/>
     </w:p>
     <w:p>
       <w:r>
@@ -11588,11 +11557,11 @@
       <w:pPr>
         <w:pStyle w:val="HeadingB"/>
       </w:pPr>
-      <w:bookmarkStart w:id="15" w:name="_Toc400830145"/>
+      <w:bookmarkStart w:id="16" w:name="_Toc400830145"/>
       <w:r>
         <w:t>3.6. Vector and matrix static size</w:t>
       </w:r>
-      <w:bookmarkEnd w:id="15"/>
+      <w:bookmarkEnd w:id="16"/>
     </w:p>
     <w:p>
       <w:pPr>
@@ -12689,37 +12658,7 @@
               <w:rPr>
                 <w:lang w:val="en-US"/>
               </w:rPr>
-              <w:t>::</w:t>
-            </w:r>
-            <w:r>
-              <w:rPr>
-                <w:lang w:val="en-US"/>
-              </w:rPr>
-              <w:t>vec4</w:t>
-            </w:r>
-            <w:r>
-              <w:rPr>
-                <w:lang w:val="en-US"/>
-              </w:rPr>
-              <w:t xml:space="preserve"> </w:t>
-            </w:r>
-            <w:r>
-              <w:rPr>
-                <w:lang w:val="en-US"/>
-              </w:rPr>
-              <w:t>v</w:t>
-            </w:r>
-            <w:r>
-              <w:rPr>
-                <w:lang w:val="en-US"/>
-              </w:rPr>
-              <w:t>;</w:t>
-            </w:r>
-            <w:r>
-              <w:rPr>
-                <w:lang w:val="en-US"/>
-              </w:rPr>
-              <w:t xml:space="preserve"> </w:t>
+              <w:t xml:space="preserve">::vec4 v; </w:t>
             </w:r>
             <w:r>
               <w:rPr>
@@ -12876,13 +12815,7 @@
               <w:rPr>
                 <w:color w:val="00A000"/>
               </w:rPr>
-              <w:t xml:space="preserve">// v </w:t>
-            </w:r>
-            <w:r>
-              <w:rPr>
-                <w:color w:val="00A000"/>
-              </w:rPr>
-              <w:t>is fill with garbage</w:t>
+              <w:t>// v is fill with garbage</w:t>
             </w:r>
           </w:p>
           <w:p>
@@ -13008,8 +12941,6 @@
             <w:r>
               <w:t>::</w:t>
             </w:r>
-            <w:bookmarkStart w:id="16" w:name="_GoBack"/>
-            <w:bookmarkEnd w:id="16"/>
             <w:proofErr w:type="spellStart"/>
             <w:r>
               <w:t>uninitialize</w:t>
@@ -14183,6 +14114,127 @@
                 <pic:pic xmlns:pic="http://schemas.openxmlformats.org/drawingml/2006/picture">
                   <pic:nvPicPr>
                     <pic:cNvPr id="0" name="image08.png"/>
+                    <pic:cNvPicPr preferRelativeResize="0"/>
+                  </pic:nvPicPr>
+                  <pic:blipFill>
+                    <a:blip r:embed="rId26"/>
+                    <a:stretch>
+                      <a:fillRect/>
+                    </a:stretch>
+                  </pic:blipFill>
+                  <pic:spPr>
+                    <a:xfrm>
+                      <a:off x="0" y="0"/>
+                      <a:ext cx="2438400" cy="2438400"/>
+                    </a:xfrm>
+                    <a:prstGeom prst="rect">
+                      <a:avLst/>
+                    </a:prstGeom>
+                  </pic:spPr>
+                </pic:pic>
+              </a:graphicData>
+            </a:graphic>
+          </wp:inline>
+        </w:drawing>
+      </w:r>
+    </w:p>
+    <w:p>
+      <w:pPr>
+        <w:jc w:val="center"/>
+        <w:rPr>
+          <w:lang w:val="fr-FR"/>
+        </w:rPr>
+      </w:pPr>
+      <w:r>
+        <w:rPr>
+          <w:lang w:val="fr-FR"/>
+        </w:rPr>
+        <w:t>Figure 5</w:t>
+      </w:r>
+      <w:r>
+        <w:rPr>
+          <w:lang w:val="fr-FR"/>
+        </w:rPr>
+        <w:t>.</w:t>
+      </w:r>
+      <w:r>
+        <w:rPr>
+          <w:lang w:val="fr-FR"/>
+        </w:rPr>
+        <w:t>8</w:t>
+      </w:r>
+      <w:r>
+        <w:rPr>
+          <w:lang w:val="fr-FR"/>
+        </w:rPr>
+        <w:t xml:space="preserve">.1: </w:t>
+      </w:r>
+      <w:proofErr w:type="spellStart"/>
+      <w:r>
+        <w:rPr>
+          <w:lang w:val="fr-FR"/>
+        </w:rPr>
+        <w:t>glm</w:t>
+      </w:r>
+      <w:proofErr w:type="spellEnd"/>
+      <w:proofErr w:type="gramStart"/>
+      <w:r>
+        <w:rPr>
+          <w:lang w:val="fr-FR"/>
+        </w:rPr>
+        <w:t>::simplex</w:t>
+      </w:r>
+      <w:proofErr w:type="gramEnd"/>
+      <w:r>
+        <w:rPr>
+          <w:lang w:val="fr-FR"/>
+        </w:rPr>
+        <w:t>(</w:t>
+      </w:r>
+      <w:proofErr w:type="spellStart"/>
+      <w:r>
+        <w:rPr>
+          <w:lang w:val="fr-FR"/>
+        </w:rPr>
+        <w:t>glm</w:t>
+      </w:r>
+      <w:proofErr w:type="spellEnd"/>
+      <w:r>
+        <w:rPr>
+          <w:lang w:val="fr-FR"/>
+        </w:rPr>
+        <w:t>::vec2(x / 16.f, y / 16.f));</w:t>
+      </w:r>
+    </w:p>
+    <w:p>
+      <w:pPr>
+        <w:jc w:val="center"/>
+        <w:rPr>
+          <w:lang w:val="fr-FR"/>
+        </w:rPr>
+      </w:pPr>
+    </w:p>
+    <w:p>
+      <w:pPr>
+        <w:jc w:val="center"/>
+      </w:pPr>
+      <w:r>
+        <w:rPr>
+          <w:noProof/>
+          <w:lang w:val="fr-FR" w:eastAsia="fr-FR"/>
+        </w:rPr>
+        <w:lastRenderedPageBreak/>
+        <w:drawing>
+          <wp:inline distT="0" distB="0" distL="0" distR="0" wp14:anchorId="246CE067" wp14:editId="7FE98E81">
+            <wp:extent cx="2438400" cy="2438400"/>
+            <wp:effectExtent l="0" t="0" r="0" b="0"/>
+            <wp:docPr id="2" name="image09.png"/>
+            <wp:cNvGraphicFramePr/>
+            <a:graphic xmlns:a="http://schemas.openxmlformats.org/drawingml/2006/main">
+              <a:graphicData uri="http://schemas.openxmlformats.org/drawingml/2006/picture">
+                <pic:pic xmlns:pic="http://schemas.openxmlformats.org/drawingml/2006/picture">
+                  <pic:nvPicPr>
+                    <pic:cNvPr id="0" name="image09.png"/>
                     <pic:cNvPicPr preferRelativeResize="0"/>
                   </pic:nvPicPr>
                   <pic:blipFill>
@@ -14236,7 +14288,7 @@
         <w:rPr>
           <w:lang w:val="fr-FR"/>
         </w:rPr>
-        <w:t xml:space="preserve">.1: </w:t>
+        <w:t xml:space="preserve">.2: </w:t>
       </w:r>
       <w:proofErr w:type="spellStart"/>
       <w:r>
@@ -14272,7 +14324,7 @@
         <w:rPr>
           <w:lang w:val="fr-FR"/>
         </w:rPr>
-        <w:t>::vec2(x / 16.f, y / 16.f));</w:t>
+        <w:t>::vec3(x / 16.f, y / 16.f, 0.5f));</w:t>
       </w:r>
     </w:p>
     <w:p>
@@ -14292,18 +14344,17 @@
           <w:noProof/>
           <w:lang w:val="fr-FR" w:eastAsia="fr-FR"/>
         </w:rPr>
-        <w:lastRenderedPageBreak/>
         <w:drawing>
-          <wp:inline distT="0" distB="0" distL="0" distR="0" wp14:anchorId="246CE067" wp14:editId="7FE98E81">
+          <wp:inline distT="0" distB="0" distL="0" distR="0" wp14:anchorId="3E0CE8D1" wp14:editId="104C80CE">
             <wp:extent cx="2438400" cy="2438400"/>
             <wp:effectExtent l="0" t="0" r="0" b="0"/>
-            <wp:docPr id="2" name="image09.png"/>
+            <wp:docPr id="8" name="image07.png"/>
             <wp:cNvGraphicFramePr/>
             <a:graphic xmlns:a="http://schemas.openxmlformats.org/drawingml/2006/main">
               <a:graphicData uri="http://schemas.openxmlformats.org/drawingml/2006/picture">
                 <pic:pic xmlns:pic="http://schemas.openxmlformats.org/drawingml/2006/picture">
                   <pic:nvPicPr>
-                    <pic:cNvPr id="0" name="image09.png"/>
+                    <pic:cNvPr id="0" name="image07.png"/>
                     <pic:cNvPicPr preferRelativeResize="0"/>
                   </pic:nvPicPr>
                   <pic:blipFill>
@@ -14357,7 +14408,7 @@
         <w:rPr>
           <w:lang w:val="fr-FR"/>
         </w:rPr>
-        <w:t xml:space="preserve">.2: </w:t>
+        <w:t xml:space="preserve">.3: </w:t>
       </w:r>
       <w:proofErr w:type="spellStart"/>
       <w:r>
@@ -14393,7 +14444,7 @@
         <w:rPr>
           <w:lang w:val="fr-FR"/>
         </w:rPr>
-        <w:t>::vec3(x / 16.f, y / 16.f, 0.5f));</w:t>
+        <w:t>::vec4(x / 16.f, y / 16.f, 0.5f, 0.5f));</w:t>
       </w:r>
     </w:p>
     <w:p>
@@ -14414,16 +14465,16 @@
           <w:lang w:val="fr-FR" w:eastAsia="fr-FR"/>
         </w:rPr>
         <w:drawing>
-          <wp:inline distT="0" distB="0" distL="0" distR="0" wp14:anchorId="3E0CE8D1" wp14:editId="104C80CE">
+          <wp:inline distT="0" distB="0" distL="0" distR="0" wp14:anchorId="61F6215F" wp14:editId="3A6B1EBE">
             <wp:extent cx="2438400" cy="2438400"/>
             <wp:effectExtent l="0" t="0" r="0" b="0"/>
-            <wp:docPr id="8" name="image07.png"/>
+            <wp:docPr id="26" name="image20.png"/>
             <wp:cNvGraphicFramePr/>
             <a:graphic xmlns:a="http://schemas.openxmlformats.org/drawingml/2006/main">
               <a:graphicData uri="http://schemas.openxmlformats.org/drawingml/2006/picture">
                 <pic:pic xmlns:pic="http://schemas.openxmlformats.org/drawingml/2006/picture">
                   <pic:nvPicPr>
-                    <pic:cNvPr id="0" name="image07.png"/>
+                    <pic:cNvPr id="0" name="image20.png"/>
                     <pic:cNvPicPr preferRelativeResize="0"/>
                   </pic:nvPicPr>
                   <pic:blipFill>
@@ -14477,7 +14528,7 @@
         <w:rPr>
           <w:lang w:val="fr-FR"/>
         </w:rPr>
-        <w:t xml:space="preserve">.3: </w:t>
+        <w:t xml:space="preserve">.4: </w:t>
       </w:r>
       <w:proofErr w:type="spellStart"/>
       <w:r>
@@ -14492,8 +14543,16 @@
         <w:rPr>
           <w:lang w:val="fr-FR"/>
         </w:rPr>
-        <w:t>::simplex</w:t>
-      </w:r>
+        <w:t>::</w:t>
+      </w:r>
+      <w:proofErr w:type="spellStart"/>
+      <w:r>
+        <w:rPr>
+          <w:lang w:val="fr-FR"/>
+        </w:rPr>
+        <w:t>perlin</w:t>
+      </w:r>
+      <w:proofErr w:type="spellEnd"/>
       <w:proofErr w:type="gramEnd"/>
       <w:r>
         <w:rPr>
@@ -14513,7 +14572,7 @@
         <w:rPr>
           <w:lang w:val="fr-FR"/>
         </w:rPr>
-        <w:t>::vec4(x / 16.f, y / 16.f, 0.5f, 0.5f));</w:t>
+        <w:t>::vec2(x / 16.f, y / 16.f));</w:t>
       </w:r>
     </w:p>
     <w:p>
@@ -14533,17 +14592,18 @@
           <w:noProof/>
           <w:lang w:val="fr-FR" w:eastAsia="fr-FR"/>
         </w:rPr>
+        <w:lastRenderedPageBreak/>
         <w:drawing>
-          <wp:inline distT="0" distB="0" distL="0" distR="0" wp14:anchorId="61F6215F" wp14:editId="3A6B1EBE">
+          <wp:inline distT="0" distB="0" distL="0" distR="0" wp14:anchorId="3A8721B6" wp14:editId="6D250FEB">
             <wp:extent cx="2438400" cy="2438400"/>
             <wp:effectExtent l="0" t="0" r="0" b="0"/>
-            <wp:docPr id="26" name="image20.png"/>
+            <wp:docPr id="6" name="image06.png"/>
             <wp:cNvGraphicFramePr/>
             <a:graphic xmlns:a="http://schemas.openxmlformats.org/drawingml/2006/main">
               <a:graphicData uri="http://schemas.openxmlformats.org/drawingml/2006/picture">
                 <pic:pic xmlns:pic="http://schemas.openxmlformats.org/drawingml/2006/picture">
                   <pic:nvPicPr>
-                    <pic:cNvPr id="0" name="image20.png"/>
+                    <pic:cNvPr id="0" name="image06.png"/>
                     <pic:cNvPicPr preferRelativeResize="0"/>
                   </pic:nvPicPr>
                   <pic:blipFill>
@@ -14572,6 +14632,7 @@
       <w:pPr>
         <w:jc w:val="center"/>
         <w:rPr>
+          <w:rStyle w:val="inline-codeChar"/>
           <w:lang w:val="fr-FR"/>
         </w:rPr>
       </w:pPr>
@@ -14597,11 +14658,12 @@
         <w:rPr>
           <w:lang w:val="fr-FR"/>
         </w:rPr>
-        <w:t xml:space="preserve">.4: </w:t>
+        <w:t xml:space="preserve">.5: </w:t>
       </w:r>
       <w:proofErr w:type="spellStart"/>
       <w:r>
         <w:rPr>
+          <w:rStyle w:val="inline-codeChar"/>
           <w:lang w:val="fr-FR"/>
         </w:rPr>
         <w:t>glm</w:t>
@@ -14610,6 +14672,7 @@
       <w:proofErr w:type="gramStart"/>
       <w:r>
         <w:rPr>
+          <w:rStyle w:val="inline-codeChar"/>
           <w:lang w:val="fr-FR"/>
         </w:rPr>
         <w:t>::</w:t>
@@ -14617,6 +14680,7 @@
       <w:proofErr w:type="spellStart"/>
       <w:r>
         <w:rPr>
+          <w:rStyle w:val="inline-codeChar"/>
           <w:lang w:val="fr-FR"/>
         </w:rPr>
         <w:t>perlin</w:t>
@@ -14625,6 +14689,7 @@
       <w:proofErr w:type="gramEnd"/>
       <w:r>
         <w:rPr>
+          <w:rStyle w:val="inline-codeChar"/>
           <w:lang w:val="fr-FR"/>
         </w:rPr>
         <w:t>(</w:t>
@@ -14632,6 +14697,7 @@
       <w:proofErr w:type="spellStart"/>
       <w:r>
         <w:rPr>
+          <w:rStyle w:val="inline-codeChar"/>
           <w:lang w:val="fr-FR"/>
         </w:rPr>
         <w:t>glm</w:t>
@@ -14639,9 +14705,10 @@
       <w:proofErr w:type="spellEnd"/>
       <w:r>
         <w:rPr>
+          <w:rStyle w:val="inline-codeChar"/>
           <w:lang w:val="fr-FR"/>
         </w:rPr>
-        <w:t>::vec2(x / 16.f, y / 16.f));</w:t>
+        <w:t>::vec3(x / 16.f, y / 16.f, 0.5f));</w:t>
       </w:r>
     </w:p>
     <w:p>
@@ -14661,18 +14728,17 @@
           <w:noProof/>
           <w:lang w:val="fr-FR" w:eastAsia="fr-FR"/>
         </w:rPr>
-        <w:lastRenderedPageBreak/>
         <w:drawing>
-          <wp:inline distT="0" distB="0" distL="0" distR="0" wp14:anchorId="3A8721B6" wp14:editId="6D250FEB">
+          <wp:inline distT="0" distB="0" distL="0" distR="0" wp14:anchorId="41E08B2E" wp14:editId="5E483143">
             <wp:extent cx="2438400" cy="2438400"/>
             <wp:effectExtent l="0" t="0" r="0" b="0"/>
-            <wp:docPr id="6" name="image06.png"/>
+            <wp:docPr id="16" name="image16.png"/>
             <wp:cNvGraphicFramePr/>
             <a:graphic xmlns:a="http://schemas.openxmlformats.org/drawingml/2006/main">
               <a:graphicData uri="http://schemas.openxmlformats.org/drawingml/2006/picture">
                 <pic:pic xmlns:pic="http://schemas.openxmlformats.org/drawingml/2006/picture">
                   <pic:nvPicPr>
-                    <pic:cNvPr id="0" name="image06.png"/>
+                    <pic:cNvPr id="0" name="image16.png"/>
                     <pic:cNvPicPr preferRelativeResize="0"/>
                   </pic:nvPicPr>
                   <pic:blipFill>
@@ -14709,25 +14775,19 @@
         <w:rPr>
           <w:lang w:val="fr-FR"/>
         </w:rPr>
-        <w:t>Figure 5</w:t>
+        <w:t>Figure 5.</w:t>
       </w:r>
       <w:r>
         <w:rPr>
           <w:lang w:val="fr-FR"/>
         </w:rPr>
-        <w:t>.</w:t>
+        <w:t>8</w:t>
       </w:r>
       <w:r>
         <w:rPr>
           <w:lang w:val="fr-FR"/>
         </w:rPr>
-        <w:t>8</w:t>
-      </w:r>
-      <w:r>
-        <w:rPr>
-          <w:lang w:val="fr-FR"/>
-        </w:rPr>
-        <w:t xml:space="preserve">.5: </w:t>
+        <w:t xml:space="preserve">.6: </w:t>
       </w:r>
       <w:proofErr w:type="spellStart"/>
       <w:r>
@@ -14777,7 +14837,7 @@
           <w:rStyle w:val="inline-codeChar"/>
           <w:lang w:val="fr-FR"/>
         </w:rPr>
-        <w:t>::vec3(x / 16.f, y / 16.f, 0.5f));</w:t>
+        <w:t>::vec4(x / 16.f, y / 16.f, 0.5f, 0.5f)));</w:t>
       </w:r>
     </w:p>
     <w:p>
@@ -14798,16 +14858,16 @@
           <w:lang w:val="fr-FR" w:eastAsia="fr-FR"/>
         </w:rPr>
         <w:drawing>
-          <wp:inline distT="0" distB="0" distL="0" distR="0" wp14:anchorId="41E08B2E" wp14:editId="5E483143">
+          <wp:inline distT="0" distB="0" distL="0" distR="0" wp14:anchorId="1296B11B" wp14:editId="3A152383">
             <wp:extent cx="2438400" cy="2438400"/>
             <wp:effectExtent l="0" t="0" r="0" b="0"/>
-            <wp:docPr id="16" name="image16.png"/>
+            <wp:docPr id="20" name="image10.png"/>
             <wp:cNvGraphicFramePr/>
             <a:graphic xmlns:a="http://schemas.openxmlformats.org/drawingml/2006/main">
               <a:graphicData uri="http://schemas.openxmlformats.org/drawingml/2006/picture">
                 <pic:pic xmlns:pic="http://schemas.openxmlformats.org/drawingml/2006/picture">
                   <pic:nvPicPr>
-                    <pic:cNvPr id="0" name="image16.png"/>
+                    <pic:cNvPr id="0" name="image10.png"/>
                     <pic:cNvPicPr preferRelativeResize="0"/>
                   </pic:nvPicPr>
                   <pic:blipFill>
@@ -14836,7 +14896,6 @@
       <w:pPr>
         <w:jc w:val="center"/>
         <w:rPr>
-          <w:rStyle w:val="inline-codeChar"/>
           <w:lang w:val="fr-FR"/>
         </w:rPr>
       </w:pPr>
@@ -14844,19 +14903,25 @@
         <w:rPr>
           <w:lang w:val="fr-FR"/>
         </w:rPr>
-        <w:t>Figure 5.</w:t>
+        <w:t>Figure 5</w:t>
       </w:r>
       <w:r>
         <w:rPr>
           <w:lang w:val="fr-FR"/>
         </w:rPr>
+        <w:t>.</w:t>
+      </w:r>
+      <w:r>
+        <w:rPr>
+          <w:lang w:val="fr-FR"/>
+        </w:rPr>
         <w:t>8</w:t>
       </w:r>
       <w:r>
         <w:rPr>
           <w:lang w:val="fr-FR"/>
         </w:rPr>
-        <w:t xml:space="preserve">.6: </w:t>
+        <w:t xml:space="preserve">.7: </w:t>
       </w:r>
       <w:proofErr w:type="spellStart"/>
       <w:r>
@@ -14867,7 +14932,6 @@
         <w:t>glm</w:t>
       </w:r>
       <w:proofErr w:type="spellEnd"/>
-      <w:proofErr w:type="gramStart"/>
       <w:r>
         <w:rPr>
           <w:rStyle w:val="inline-codeChar"/>
@@ -14884,7 +14948,6 @@
         <w:t>perlin</w:t>
       </w:r>
       <w:proofErr w:type="spellEnd"/>
-      <w:proofErr w:type="gramEnd"/>
       <w:r>
         <w:rPr>
           <w:rStyle w:val="inline-codeChar"/>
@@ -14906,7 +14969,23 @@
           <w:rStyle w:val="inline-codeChar"/>
           <w:lang w:val="fr-FR"/>
         </w:rPr>
-        <w:t>::vec4(x / 16.f, y / 16.f, 0.5f, 0.5f)));</w:t>
+        <w:t xml:space="preserve">::vec2(x / 16.f, y / 16.f), </w:t>
+      </w:r>
+      <w:proofErr w:type="spellStart"/>
+      <w:r>
+        <w:rPr>
+          <w:rStyle w:val="inline-codeChar"/>
+          <w:lang w:val="fr-FR"/>
+        </w:rPr>
+        <w:t>glm</w:t>
+      </w:r>
+      <w:proofErr w:type="spellEnd"/>
+      <w:r>
+        <w:rPr>
+          <w:rStyle w:val="inline-codeChar"/>
+          <w:lang w:val="fr-FR"/>
+        </w:rPr>
+        <w:t>::vec2(2.0f));</w:t>
       </w:r>
     </w:p>
     <w:p>
@@ -14926,17 +15005,18 @@
           <w:noProof/>
           <w:lang w:val="fr-FR" w:eastAsia="fr-FR"/>
         </w:rPr>
+        <w:lastRenderedPageBreak/>
         <w:drawing>
-          <wp:inline distT="0" distB="0" distL="0" distR="0" wp14:anchorId="1296B11B" wp14:editId="3A152383">
+          <wp:inline distT="0" distB="0" distL="0" distR="0" wp14:anchorId="58003619" wp14:editId="1B28514C">
             <wp:extent cx="2438400" cy="2438400"/>
             <wp:effectExtent l="0" t="0" r="0" b="0"/>
-            <wp:docPr id="20" name="image10.png"/>
+            <wp:docPr id="25" name="image17.png"/>
             <wp:cNvGraphicFramePr/>
             <a:graphic xmlns:a="http://schemas.openxmlformats.org/drawingml/2006/main">
               <a:graphicData uri="http://schemas.openxmlformats.org/drawingml/2006/picture">
                 <pic:pic xmlns:pic="http://schemas.openxmlformats.org/drawingml/2006/picture">
                   <pic:nvPicPr>
-                    <pic:cNvPr id="0" name="image10.png"/>
+                    <pic:cNvPr id="0" name="image17.png"/>
                     <pic:cNvPicPr preferRelativeResize="0"/>
                   </pic:nvPicPr>
                   <pic:blipFill>
@@ -14965,6 +15045,7 @@
       <w:pPr>
         <w:jc w:val="center"/>
         <w:rPr>
+          <w:rStyle w:val="inline-codeChar"/>
           <w:lang w:val="fr-FR"/>
         </w:rPr>
       </w:pPr>
@@ -14990,7 +15071,7 @@
         <w:rPr>
           <w:lang w:val="fr-FR"/>
         </w:rPr>
-        <w:t xml:space="preserve">.7: </w:t>
+        <w:t xml:space="preserve">.8: </w:t>
       </w:r>
       <w:proofErr w:type="spellStart"/>
       <w:r>
@@ -15038,7 +15119,7 @@
           <w:rStyle w:val="inline-codeChar"/>
           <w:lang w:val="fr-FR"/>
         </w:rPr>
-        <w:t xml:space="preserve">::vec2(x / 16.f, y / 16.f), </w:t>
+        <w:t xml:space="preserve">::vec3(x / 16.f, y / 16.f, 0.5f), </w:t>
       </w:r>
       <w:proofErr w:type="spellStart"/>
       <w:r>
@@ -15054,7 +15135,7 @@
           <w:rStyle w:val="inline-codeChar"/>
           <w:lang w:val="fr-FR"/>
         </w:rPr>
-        <w:t>::vec2(2.0f));</w:t>
+        <w:t>::vec3(2.0f));</w:t>
       </w:r>
     </w:p>
     <w:p>
@@ -15074,18 +15155,17 @@
           <w:noProof/>
           <w:lang w:val="fr-FR" w:eastAsia="fr-FR"/>
         </w:rPr>
-        <w:lastRenderedPageBreak/>
         <w:drawing>
-          <wp:inline distT="0" distB="0" distL="0" distR="0" wp14:anchorId="58003619" wp14:editId="1B28514C">
+          <wp:inline distT="0" distB="0" distL="0" distR="0" wp14:anchorId="74C39FE1" wp14:editId="0FD981B0">
             <wp:extent cx="2438400" cy="2438400"/>
             <wp:effectExtent l="0" t="0" r="0" b="0"/>
-            <wp:docPr id="25" name="image17.png"/>
+            <wp:docPr id="4" name="image01.png"/>
             <wp:cNvGraphicFramePr/>
             <a:graphic xmlns:a="http://schemas.openxmlformats.org/drawingml/2006/main">
               <a:graphicData uri="http://schemas.openxmlformats.org/drawingml/2006/picture">
                 <pic:pic xmlns:pic="http://schemas.openxmlformats.org/drawingml/2006/picture">
                   <pic:nvPicPr>
-                    <pic:cNvPr id="0" name="image17.png"/>
+                    <pic:cNvPr id="0" name="image01.png"/>
                     <pic:cNvPicPr preferRelativeResize="0"/>
                   </pic:nvPicPr>
                   <pic:blipFill>
@@ -15140,155 +15220,6 @@
         <w:rPr>
           <w:lang w:val="fr-FR"/>
         </w:rPr>
-        <w:t xml:space="preserve">.8: </w:t>
-      </w:r>
-      <w:proofErr w:type="spellStart"/>
-      <w:r>
-        <w:rPr>
-          <w:rStyle w:val="inline-codeChar"/>
-          <w:lang w:val="fr-FR"/>
-        </w:rPr>
-        <w:t>glm</w:t>
-      </w:r>
-      <w:proofErr w:type="spellEnd"/>
-      <w:r>
-        <w:rPr>
-          <w:rStyle w:val="inline-codeChar"/>
-          <w:lang w:val="fr-FR"/>
-        </w:rPr>
-        <w:t>::</w:t>
-      </w:r>
-      <w:proofErr w:type="spellStart"/>
-      <w:r>
-        <w:rPr>
-          <w:rStyle w:val="inline-codeChar"/>
-          <w:lang w:val="fr-FR"/>
-        </w:rPr>
-        <w:t>perlin</w:t>
-      </w:r>
-      <w:proofErr w:type="spellEnd"/>
-      <w:r>
-        <w:rPr>
-          <w:rStyle w:val="inline-codeChar"/>
-          <w:lang w:val="fr-FR"/>
-        </w:rPr>
-        <w:t>(</w:t>
-      </w:r>
-      <w:proofErr w:type="spellStart"/>
-      <w:r>
-        <w:rPr>
-          <w:rStyle w:val="inline-codeChar"/>
-          <w:lang w:val="fr-FR"/>
-        </w:rPr>
-        <w:t>glm</w:t>
-      </w:r>
-      <w:proofErr w:type="spellEnd"/>
-      <w:r>
-        <w:rPr>
-          <w:rStyle w:val="inline-codeChar"/>
-          <w:lang w:val="fr-FR"/>
-        </w:rPr>
-        <w:t xml:space="preserve">::vec3(x / 16.f, y / 16.f, 0.5f), </w:t>
-      </w:r>
-      <w:proofErr w:type="spellStart"/>
-      <w:r>
-        <w:rPr>
-          <w:rStyle w:val="inline-codeChar"/>
-          <w:lang w:val="fr-FR"/>
-        </w:rPr>
-        <w:t>glm</w:t>
-      </w:r>
-      <w:proofErr w:type="spellEnd"/>
-      <w:r>
-        <w:rPr>
-          <w:rStyle w:val="inline-codeChar"/>
-          <w:lang w:val="fr-FR"/>
-        </w:rPr>
-        <w:t>::vec3(2.0f));</w:t>
-      </w:r>
-    </w:p>
-    <w:p>
-      <w:pPr>
-        <w:jc w:val="center"/>
-        <w:rPr>
-          <w:lang w:val="fr-FR"/>
-        </w:rPr>
-      </w:pPr>
-    </w:p>
-    <w:p>
-      <w:pPr>
-        <w:jc w:val="center"/>
-      </w:pPr>
-      <w:r>
-        <w:rPr>
-          <w:noProof/>
-          <w:lang w:val="fr-FR" w:eastAsia="fr-FR"/>
-        </w:rPr>
-        <w:drawing>
-          <wp:inline distT="0" distB="0" distL="0" distR="0" wp14:anchorId="74C39FE1" wp14:editId="0FD981B0">
-            <wp:extent cx="2438400" cy="2438400"/>
-            <wp:effectExtent l="0" t="0" r="0" b="0"/>
-            <wp:docPr id="4" name="image01.png"/>
-            <wp:cNvGraphicFramePr/>
-            <a:graphic xmlns:a="http://schemas.openxmlformats.org/drawingml/2006/main">
-              <a:graphicData uri="http://schemas.openxmlformats.org/drawingml/2006/picture">
-                <pic:pic xmlns:pic="http://schemas.openxmlformats.org/drawingml/2006/picture">
-                  <pic:nvPicPr>
-                    <pic:cNvPr id="0" name="image01.png"/>
-                    <pic:cNvPicPr preferRelativeResize="0"/>
-                  </pic:nvPicPr>
-                  <pic:blipFill>
-                    <a:blip r:embed="rId35"/>
-                    <a:stretch>
-                      <a:fillRect/>
-                    </a:stretch>
-                  </pic:blipFill>
-                  <pic:spPr>
-                    <a:xfrm>
-                      <a:off x="0" y="0"/>
-                      <a:ext cx="2438400" cy="2438400"/>
-                    </a:xfrm>
-                    <a:prstGeom prst="rect">
-                      <a:avLst/>
-                    </a:prstGeom>
-                  </pic:spPr>
-                </pic:pic>
-              </a:graphicData>
-            </a:graphic>
-          </wp:inline>
-        </w:drawing>
-      </w:r>
-    </w:p>
-    <w:p>
-      <w:pPr>
-        <w:jc w:val="center"/>
-        <w:rPr>
-          <w:rStyle w:val="inline-codeChar"/>
-          <w:lang w:val="fr-FR"/>
-        </w:rPr>
-      </w:pPr>
-      <w:r>
-        <w:rPr>
-          <w:lang w:val="fr-FR"/>
-        </w:rPr>
-        <w:t>Figure 5</w:t>
-      </w:r>
-      <w:r>
-        <w:rPr>
-          <w:lang w:val="fr-FR"/>
-        </w:rPr>
-        <w:t>.</w:t>
-      </w:r>
-      <w:r>
-        <w:rPr>
-          <w:lang w:val="fr-FR"/>
-        </w:rPr>
-        <w:t>8</w:t>
-      </w:r>
-      <w:r>
-        <w:rPr>
-          <w:lang w:val="fr-FR"/>
-        </w:rPr>
         <w:t xml:space="preserve">.9: </w:t>
       </w:r>
       <w:proofErr w:type="spellStart"/>
@@ -15708,7 +15639,7 @@
                     <pic:cNvPicPr preferRelativeResize="0"/>
                   </pic:nvPicPr>
                   <pic:blipFill>
-                    <a:blip r:embed="rId36"/>
+                    <a:blip r:embed="rId35"/>
                     <a:stretch>
                       <a:fillRect/>
                     </a:stretch>
@@ -15852,7 +15783,7 @@
                     <pic:cNvPicPr preferRelativeResize="0"/>
                   </pic:nvPicPr>
                   <pic:blipFill>
-                    <a:blip r:embed="rId37"/>
+                    <a:blip r:embed="rId36"/>
                     <a:stretch>
                       <a:fillRect/>
                     </a:stretch>
@@ -15975,7 +15906,7 @@
                     <pic:cNvPicPr preferRelativeResize="0"/>
                   </pic:nvPicPr>
                   <pic:blipFill>
-                    <a:blip r:embed="rId38"/>
+                    <a:blip r:embed="rId37"/>
                     <a:stretch>
                       <a:fillRect/>
                     </a:stretch>
@@ -16092,7 +16023,7 @@
                     <pic:cNvPicPr preferRelativeResize="0"/>
                   </pic:nvPicPr>
                   <pic:blipFill>
-                    <a:blip r:embed="rId39"/>
+                    <a:blip r:embed="rId38"/>
                     <a:stretch>
                       <a:fillRect/>
                     </a:stretch>
@@ -16211,7 +16142,7 @@
                     <pic:cNvPicPr preferRelativeResize="0"/>
                   </pic:nvPicPr>
                   <pic:blipFill>
-                    <a:blip r:embed="rId40"/>
+                    <a:blip r:embed="rId39"/>
                     <a:stretch>
                       <a:fillRect/>
                     </a:stretch>
@@ -16331,7 +16262,7 @@
                     <pic:cNvPicPr preferRelativeResize="0"/>
                   </pic:nvPicPr>
                   <pic:blipFill>
-                    <a:blip r:embed="rId41"/>
+                    <a:blip r:embed="rId40"/>
                     <a:stretch>
                       <a:fillRect/>
                     </a:stretch>
@@ -18517,7 +18448,7 @@
         </w:rPr>
         <w:t xml:space="preserve">Note: It would be possible to implement </w:t>
       </w:r>
-      <w:hyperlink r:id="rId42" w:history="1">
+      <w:hyperlink r:id="rId41" w:history="1">
         <w:proofErr w:type="gramStart"/>
         <w:r>
           <w:rPr>
@@ -18651,7 +18582,7 @@
       <w:r>
         <w:t xml:space="preserve"> results in </w:t>
       </w:r>
-      <w:hyperlink r:id="rId43" w:history="1">
+      <w:hyperlink r:id="rId42" w:history="1">
         <w:r>
           <w:rPr>
             <w:rStyle w:val="Hyperlink"/>
@@ -19330,7 +19261,7 @@
           <w:lang w:val="fr-FR"/>
         </w:rPr>
       </w:pPr>
-      <w:hyperlink r:id="rId44">
+      <w:hyperlink r:id="rId43">
         <w:proofErr w:type="spellStart"/>
         <w:proofErr w:type="gramStart"/>
         <w:r>
@@ -21161,7 +21092,7 @@
           <w:b/>
         </w:rPr>
       </w:pPr>
-      <w:hyperlink r:id="rId45">
+      <w:hyperlink r:id="rId44">
         <w:proofErr w:type="spellStart"/>
         <w:proofErr w:type="gramStart"/>
         <w:r>
@@ -23739,7 +23670,7 @@
           <w:lang w:val="fr-FR"/>
         </w:rPr>
       </w:pPr>
-      <w:hyperlink r:id="rId46" w:history="1">
+      <w:hyperlink r:id="rId45" w:history="1">
         <w:proofErr w:type="spellStart"/>
         <w:proofErr w:type="gramStart"/>
         <w:r>
@@ -25605,7 +25536,7 @@
       <w:r>
         <w:t xml:space="preserve"> in term of </w:t>
       </w:r>
-      <w:hyperlink r:id="rId47" w:history="1">
+      <w:hyperlink r:id="rId46" w:history="1">
         <w:r>
           <w:rPr>
             <w:rStyle w:val="Hyperlink"/>
@@ -26172,7 +26103,7 @@
       <w:r>
         <w:t xml:space="preserve">A good place is the </w:t>
       </w:r>
-      <w:hyperlink r:id="rId48">
+      <w:hyperlink r:id="rId47">
         <w:r>
           <w:rPr>
             <w:u w:val="single"/>
@@ -26189,7 +26120,7 @@
       <w:r>
         <w:t xml:space="preserve"> on </w:t>
       </w:r>
-      <w:hyperlink r:id="rId49" w:history="1">
+      <w:hyperlink r:id="rId48" w:history="1">
         <w:r>
           <w:rPr>
             <w:rStyle w:val="Hyperlink"/>
@@ -26201,7 +26132,7 @@
       <w:r>
         <w:t>.</w:t>
       </w:r>
-      <w:hyperlink r:id="rId50"/>
+      <w:hyperlink r:id="rId49"/>
     </w:p>
     <w:p>
       <w:pPr>
@@ -26228,7 +26159,7 @@
       <w:r>
         <w:t xml:space="preserve"> generated documentation includes a complete list of all extensions available. Explore this </w:t>
       </w:r>
-      <w:hyperlink r:id="rId51">
+      <w:hyperlink r:id="rId50">
         <w:r>
           <w:rPr>
             <w:u w:val="single"/>
@@ -27482,33 +27413,35 @@
               <w:pStyle w:val="inline-code"/>
               <w:ind w:left="720"/>
               <w:rPr>
-                <w:lang w:val="en-US"/>
-              </w:rPr>
-            </w:pPr>
-            <w:proofErr w:type="spellStart"/>
-            <w:r>
-              <w:rPr>
-                <w:lang w:val="en-US"/>
+                <w:lang w:val="fr-FR"/>
+              </w:rPr>
+            </w:pPr>
+            <w:proofErr w:type="spellStart"/>
+            <w:r>
+              <w:rPr>
+                <w:lang w:val="fr-FR"/>
               </w:rPr>
               <w:t>glm</w:t>
             </w:r>
             <w:proofErr w:type="spellEnd"/>
-            <w:r>
-              <w:rPr>
-                <w:lang w:val="en-US"/>
+            <w:proofErr w:type="gramStart"/>
+            <w:r>
+              <w:rPr>
+                <w:lang w:val="fr-FR"/>
               </w:rPr>
               <w:t>::</w:t>
             </w:r>
             <w:r>
               <w:rPr>
                 <w:color w:val="FF9900"/>
-                <w:lang w:val="en-US"/>
+                <w:lang w:val="fr-FR"/>
               </w:rPr>
               <w:t>vec3</w:t>
             </w:r>
-            <w:r>
-              <w:rPr>
-                <w:lang w:val="en-US"/>
+            <w:proofErr w:type="gramEnd"/>
+            <w:r>
+              <w:rPr>
+                <w:lang w:val="fr-FR"/>
               </w:rPr>
               <w:t xml:space="preserve"> </w:t>
             </w:r>
@@ -27516,7 +27449,7 @@
             <w:r>
               <w:rPr>
                 <w:color w:val="0000FF"/>
-                <w:lang w:val="en-US"/>
+                <w:lang w:val="fr-FR"/>
               </w:rPr>
               <w:t>const</w:t>
             </w:r>
@@ -27524,13 +27457,13 @@
             <w:r>
               <w:rPr>
                 <w:color w:val="0000FF"/>
-                <w:lang w:val="en-US"/>
+                <w:lang w:val="fr-FR"/>
               </w:rPr>
               <w:t xml:space="preserve"> </w:t>
             </w:r>
             <w:r>
               <w:rPr>
-                <w:lang w:val="en-US"/>
+                <w:lang w:val="fr-FR"/>
               </w:rPr>
               <w:t xml:space="preserve">&amp; Translate, </w:t>
             </w:r>
@@ -27540,33 +27473,35 @@
               <w:pStyle w:val="inline-code"/>
               <w:ind w:left="720"/>
               <w:rPr>
-                <w:lang w:val="en-US"/>
-              </w:rPr>
-            </w:pPr>
-            <w:proofErr w:type="spellStart"/>
-            <w:r>
-              <w:rPr>
-                <w:lang w:val="en-US"/>
+                <w:lang w:val="fr-FR"/>
+              </w:rPr>
+            </w:pPr>
+            <w:proofErr w:type="spellStart"/>
+            <w:r>
+              <w:rPr>
+                <w:lang w:val="fr-FR"/>
               </w:rPr>
               <w:t>glm</w:t>
             </w:r>
             <w:proofErr w:type="spellEnd"/>
-            <w:r>
-              <w:rPr>
-                <w:lang w:val="en-US"/>
+            <w:proofErr w:type="gramStart"/>
+            <w:r>
+              <w:rPr>
+                <w:lang w:val="fr-FR"/>
               </w:rPr>
               <w:t>::</w:t>
             </w:r>
             <w:r>
               <w:rPr>
                 <w:color w:val="FF9900"/>
-                <w:lang w:val="en-US"/>
+                <w:lang w:val="fr-FR"/>
               </w:rPr>
               <w:t>vec3</w:t>
             </w:r>
-            <w:r>
-              <w:rPr>
-                <w:lang w:val="en-US"/>
+            <w:proofErr w:type="gramEnd"/>
+            <w:r>
+              <w:rPr>
+                <w:lang w:val="fr-FR"/>
               </w:rPr>
               <w:t xml:space="preserve"> </w:t>
             </w:r>
@@ -27574,7 +27509,7 @@
             <w:r>
               <w:rPr>
                 <w:color w:val="0000FF"/>
-                <w:lang w:val="en-US"/>
+                <w:lang w:val="fr-FR"/>
               </w:rPr>
               <w:t>const</w:t>
             </w:r>
@@ -27582,27 +27517,35 @@
             <w:r>
               <w:rPr>
                 <w:color w:val="0000FF"/>
-                <w:lang w:val="en-US"/>
+                <w:lang w:val="fr-FR"/>
               </w:rPr>
               <w:t xml:space="preserve"> </w:t>
             </w:r>
             <w:r>
               <w:rPr>
-                <w:lang w:val="en-US"/>
-              </w:rPr>
-              <w:t>&amp; Rotate</w:t>
-            </w:r>
-          </w:p>
-          <w:p>
-            <w:pPr>
-              <w:pStyle w:val="inline-code"/>
-              <w:rPr>
-                <w:lang w:val="en-US"/>
-              </w:rPr>
-            </w:pPr>
-            <w:r>
-              <w:rPr>
-                <w:lang w:val="en-US"/>
+                <w:lang w:val="fr-FR"/>
+              </w:rPr>
+              <w:t xml:space="preserve">&amp; </w:t>
+            </w:r>
+            <w:proofErr w:type="spellStart"/>
+            <w:r>
+              <w:rPr>
+                <w:lang w:val="fr-FR"/>
+              </w:rPr>
+              <w:t>Rotate</w:t>
+            </w:r>
+            <w:proofErr w:type="spellEnd"/>
+          </w:p>
+          <w:p>
+            <w:pPr>
+              <w:pStyle w:val="inline-code"/>
+              <w:rPr>
+                <w:lang w:val="fr-FR"/>
+              </w:rPr>
+            </w:pPr>
+            <w:r>
+              <w:rPr>
+                <w:lang w:val="fr-FR"/>
               </w:rPr>
               <w:t>)</w:t>
             </w:r>
@@ -27611,12 +27554,12 @@
             <w:pPr>
               <w:pStyle w:val="inline-code"/>
               <w:rPr>
-                <w:lang w:val="en-US"/>
-              </w:rPr>
-            </w:pPr>
-            <w:r>
-              <w:rPr>
-                <w:lang w:val="en-US"/>
+                <w:lang w:val="fr-FR"/>
+              </w:rPr>
+            </w:pPr>
+            <w:r>
+              <w:rPr>
+                <w:lang w:val="fr-FR"/>
               </w:rPr>
               <w:t>{</w:t>
             </w:r>
@@ -27626,33 +27569,35 @@
               <w:pStyle w:val="inline-code"/>
               <w:ind w:left="720"/>
               <w:rPr>
-                <w:lang w:val="en-US"/>
-              </w:rPr>
-            </w:pPr>
-            <w:proofErr w:type="spellStart"/>
-            <w:r>
-              <w:rPr>
-                <w:lang w:val="en-US"/>
+                <w:lang w:val="fr-FR"/>
+              </w:rPr>
+            </w:pPr>
+            <w:proofErr w:type="spellStart"/>
+            <w:r>
+              <w:rPr>
+                <w:lang w:val="fr-FR"/>
               </w:rPr>
               <w:t>glm</w:t>
             </w:r>
             <w:proofErr w:type="spellEnd"/>
-            <w:r>
-              <w:rPr>
-                <w:lang w:val="en-US"/>
+            <w:proofErr w:type="gramStart"/>
+            <w:r>
+              <w:rPr>
+                <w:lang w:val="fr-FR"/>
               </w:rPr>
               <w:t>::</w:t>
             </w:r>
             <w:r>
               <w:rPr>
                 <w:color w:val="FF8000"/>
-                <w:lang w:val="en-US"/>
+                <w:lang w:val="fr-FR"/>
               </w:rPr>
               <w:t>mat4</w:t>
             </w:r>
-            <w:r>
-              <w:rPr>
-                <w:lang w:val="en-US"/>
+            <w:proofErr w:type="gramEnd"/>
+            <w:r>
+              <w:rPr>
+                <w:lang w:val="fr-FR"/>
               </w:rPr>
               <w:t xml:space="preserve"> Projection =</w:t>
             </w:r>
@@ -27662,22 +27607,30 @@
               <w:pStyle w:val="inline-code"/>
               <w:ind w:left="720"/>
               <w:rPr>
-                <w:lang w:val="en-US"/>
-              </w:rPr>
-            </w:pPr>
-            <w:proofErr w:type="spellStart"/>
-            <w:r>
-              <w:rPr>
-                <w:lang w:val="en-US"/>
+                <w:lang w:val="fr-FR"/>
+              </w:rPr>
+            </w:pPr>
+            <w:proofErr w:type="spellStart"/>
+            <w:r>
+              <w:rPr>
+                <w:lang w:val="fr-FR"/>
               </w:rPr>
               <w:t>glm</w:t>
             </w:r>
             <w:proofErr w:type="spellEnd"/>
-            <w:r>
-              <w:rPr>
-                <w:lang w:val="en-US"/>
-              </w:rPr>
-              <w:t>::perspective(45.0f, 4.0f / 3.0f, 0.1f, 100.f);</w:t>
+            <w:proofErr w:type="gramStart"/>
+            <w:r>
+              <w:rPr>
+                <w:lang w:val="fr-FR"/>
+              </w:rPr>
+              <w:t>::perspective</w:t>
+            </w:r>
+            <w:proofErr w:type="gramEnd"/>
+            <w:r>
+              <w:rPr>
+                <w:lang w:val="fr-FR"/>
+              </w:rPr>
+              <w:t>(45.0f, 4.0f / 3.0f, 0.1f, 100.f);</w:t>
             </w:r>
           </w:p>
           <w:p>
@@ -30316,7 +30269,7 @@
         </w:rPr>
         <w:t xml:space="preserve">- </w:t>
       </w:r>
-      <w:hyperlink r:id="rId52" w:history="1">
+      <w:hyperlink r:id="rId51" w:history="1">
         <w:r>
           <w:rPr>
             <w:rStyle w:val="Hyperlink"/>
@@ -30339,7 +30292,7 @@
         </w:rPr>
         <w:t xml:space="preserve">- </w:t>
       </w:r>
-      <w:hyperlink r:id="rId53" w:history="1">
+      <w:hyperlink r:id="rId52" w:history="1">
         <w:r>
           <w:rPr>
             <w:rStyle w:val="Hyperlink"/>
@@ -30408,7 +30361,7 @@
         </w:rPr>
         <w:t xml:space="preserve">- </w:t>
       </w:r>
-      <w:hyperlink r:id="rId54" w:history="1">
+      <w:hyperlink r:id="rId53" w:history="1">
         <w:r>
           <w:rPr>
             <w:rStyle w:val="Hyperlink"/>
@@ -30499,7 +30452,7 @@
       <w:r>
         <w:t xml:space="preserve">- </w:t>
       </w:r>
-      <w:hyperlink r:id="rId55" w:history="1">
+      <w:hyperlink r:id="rId54" w:history="1">
         <w:r>
           <w:rPr>
             <w:rStyle w:val="Hyperlink"/>
@@ -30523,7 +30476,7 @@
       <w:r>
         <w:t xml:space="preserve">- </w:t>
       </w:r>
-      <w:hyperlink r:id="rId56">
+      <w:hyperlink r:id="rId55">
         <w:r>
           <w:rPr>
             <w:u w:val="single"/>
@@ -30552,7 +30505,7 @@
       <w:r>
         <w:t xml:space="preserve">- </w:t>
       </w:r>
-      <w:hyperlink r:id="rId57">
+      <w:hyperlink r:id="rId56">
         <w:r>
           <w:rPr>
             <w:u w:val="single"/>
@@ -30587,7 +30540,7 @@
           <w:u w:val="single"/>
         </w:rPr>
       </w:pPr>
-      <w:hyperlink r:id="rId58">
+      <w:hyperlink r:id="rId57">
         <w:proofErr w:type="spellStart"/>
         <w:r>
           <w:rPr>
@@ -30635,6 +30588,45 @@
                 <pic:pic xmlns:pic="http://schemas.openxmlformats.org/drawingml/2006/picture">
                   <pic:nvPicPr>
                     <pic:cNvPr id="0" name="image11.jpg"/>
+                    <pic:cNvPicPr preferRelativeResize="0"/>
+                  </pic:nvPicPr>
+                  <pic:blipFill>
+                    <a:blip r:embed="rId58"/>
+                    <a:stretch>
+                      <a:fillRect/>
+                    </a:stretch>
+                  </pic:blipFill>
+                  <pic:spPr>
+                    <a:xfrm>
+                      <a:off x="0" y="0"/>
+                      <a:ext cx="2286000" cy="1285875"/>
+                    </a:xfrm>
+                    <a:prstGeom prst="rect">
+                      <a:avLst/>
+                    </a:prstGeom>
+                  </pic:spPr>
+                </pic:pic>
+              </a:graphicData>
+            </a:graphic>
+          </wp:inline>
+        </w:drawing>
+      </w:r>
+      <w:r>
+        <w:rPr>
+          <w:noProof/>
+          <w:lang w:val="fr-FR" w:eastAsia="fr-FR"/>
+        </w:rPr>
+        <w:drawing>
+          <wp:inline distT="0" distB="0" distL="0" distR="0" wp14:anchorId="1FBD51D1" wp14:editId="3CF88DFA">
+            <wp:extent cx="2286000" cy="1285875"/>
+            <wp:effectExtent l="0" t="0" r="0" b="0"/>
+            <wp:docPr id="22" name="image19.jpg"/>
+            <wp:cNvGraphicFramePr/>
+            <a:graphic xmlns:a="http://schemas.openxmlformats.org/drawingml/2006/main">
+              <a:graphicData uri="http://schemas.openxmlformats.org/drawingml/2006/picture">
+                <pic:pic xmlns:pic="http://schemas.openxmlformats.org/drawingml/2006/picture">
+                  <pic:nvPicPr>
+                    <pic:cNvPr id="0" name="image19.jpg"/>
                     <pic:cNvPicPr preferRelativeResize="0"/>
                   </pic:nvPicPr>
                   <pic:blipFill>
@@ -30664,16 +30656,16 @@
           <w:lang w:val="fr-FR" w:eastAsia="fr-FR"/>
         </w:rPr>
         <w:drawing>
-          <wp:inline distT="0" distB="0" distL="0" distR="0" wp14:anchorId="1FBD51D1" wp14:editId="3CF88DFA">
+          <wp:inline distT="0" distB="0" distL="0" distR="0" wp14:anchorId="266B7B80" wp14:editId="046DA283">
             <wp:extent cx="2286000" cy="1285875"/>
             <wp:effectExtent l="0" t="0" r="0" b="0"/>
-            <wp:docPr id="22" name="image19.jpg"/>
+            <wp:docPr id="9" name="image04.jpg"/>
             <wp:cNvGraphicFramePr/>
             <a:graphic xmlns:a="http://schemas.openxmlformats.org/drawingml/2006/main">
               <a:graphicData uri="http://schemas.openxmlformats.org/drawingml/2006/picture">
                 <pic:pic xmlns:pic="http://schemas.openxmlformats.org/drawingml/2006/picture">
                   <pic:nvPicPr>
-                    <pic:cNvPr id="0" name="image19.jpg"/>
+                    <pic:cNvPr id="0" name="image04.jpg"/>
                     <pic:cNvPicPr preferRelativeResize="0"/>
                   </pic:nvPicPr>
                   <pic:blipFill>
@@ -30703,16 +30695,16 @@
           <w:lang w:val="fr-FR" w:eastAsia="fr-FR"/>
         </w:rPr>
         <w:drawing>
-          <wp:inline distT="0" distB="0" distL="0" distR="0" wp14:anchorId="266B7B80" wp14:editId="046DA283">
+          <wp:inline distT="0" distB="0" distL="0" distR="0" wp14:anchorId="7D003A3A" wp14:editId="0CC6BD95">
             <wp:extent cx="2286000" cy="1285875"/>
             <wp:effectExtent l="0" t="0" r="0" b="0"/>
-            <wp:docPr id="9" name="image04.jpg"/>
+            <wp:docPr id="7" name="image03.jpg"/>
             <wp:cNvGraphicFramePr/>
             <a:graphic xmlns:a="http://schemas.openxmlformats.org/drawingml/2006/main">
               <a:graphicData uri="http://schemas.openxmlformats.org/drawingml/2006/picture">
                 <pic:pic xmlns:pic="http://schemas.openxmlformats.org/drawingml/2006/picture">
                   <pic:nvPicPr>
-                    <pic:cNvPr id="0" name="image04.jpg"/>
+                    <pic:cNvPr id="0" name="image03.jpg"/>
                     <pic:cNvPicPr preferRelativeResize="0"/>
                   </pic:nvPicPr>
                   <pic:blipFill>
@@ -30736,45 +30728,6 @@
           </wp:inline>
         </w:drawing>
       </w:r>
-      <w:r>
-        <w:rPr>
-          <w:noProof/>
-          <w:lang w:val="fr-FR" w:eastAsia="fr-FR"/>
-        </w:rPr>
-        <w:drawing>
-          <wp:inline distT="0" distB="0" distL="0" distR="0" wp14:anchorId="7D003A3A" wp14:editId="0CC6BD95">
-            <wp:extent cx="2286000" cy="1285875"/>
-            <wp:effectExtent l="0" t="0" r="0" b="0"/>
-            <wp:docPr id="7" name="image03.jpg"/>
-            <wp:cNvGraphicFramePr/>
-            <a:graphic xmlns:a="http://schemas.openxmlformats.org/drawingml/2006/main">
-              <a:graphicData uri="http://schemas.openxmlformats.org/drawingml/2006/picture">
-                <pic:pic xmlns:pic="http://schemas.openxmlformats.org/drawingml/2006/picture">
-                  <pic:nvPicPr>
-                    <pic:cNvPr id="0" name="image03.jpg"/>
-                    <pic:cNvPicPr preferRelativeResize="0"/>
-                  </pic:nvPicPr>
-                  <pic:blipFill>
-                    <a:blip r:embed="rId62"/>
-                    <a:stretch>
-                      <a:fillRect/>
-                    </a:stretch>
-                  </pic:blipFill>
-                  <pic:spPr>
-                    <a:xfrm>
-                      <a:off x="0" y="0"/>
-                      <a:ext cx="2286000" cy="1285875"/>
-                    </a:xfrm>
-                    <a:prstGeom prst="rect">
-                      <a:avLst/>
-                    </a:prstGeom>
-                  </pic:spPr>
-                </pic:pic>
-              </a:graphicData>
-            </a:graphic>
-          </wp:inline>
-        </w:drawing>
-      </w:r>
     </w:p>
     <w:p>
       <w:pPr>
@@ -30791,7 +30744,7 @@
           <w:u w:val="single"/>
         </w:rPr>
       </w:pPr>
-      <w:hyperlink r:id="rId63">
+      <w:hyperlink r:id="rId62">
         <w:proofErr w:type="spellStart"/>
         <w:proofErr w:type="gramStart"/>
         <w:r>
@@ -30837,6 +30790,45 @@
                 <pic:pic xmlns:pic="http://schemas.openxmlformats.org/drawingml/2006/picture">
                   <pic:nvPicPr>
                     <pic:cNvPr id="0" name="image21.png"/>
+                    <pic:cNvPicPr preferRelativeResize="0"/>
+                  </pic:nvPicPr>
+                  <pic:blipFill>
+                    <a:blip r:embed="rId63"/>
+                    <a:stretch>
+                      <a:fillRect/>
+                    </a:stretch>
+                  </pic:blipFill>
+                  <pic:spPr>
+                    <a:xfrm>
+                      <a:off x="0" y="0"/>
+                      <a:ext cx="2286000" cy="1714500"/>
+                    </a:xfrm>
+                    <a:prstGeom prst="rect">
+                      <a:avLst/>
+                    </a:prstGeom>
+                  </pic:spPr>
+                </pic:pic>
+              </a:graphicData>
+            </a:graphic>
+          </wp:inline>
+        </w:drawing>
+      </w:r>
+      <w:r>
+        <w:rPr>
+          <w:noProof/>
+          <w:lang w:val="fr-FR" w:eastAsia="fr-FR"/>
+        </w:rPr>
+        <w:drawing>
+          <wp:inline distT="0" distB="0" distL="0" distR="0" wp14:anchorId="0CEE5674" wp14:editId="2E774515">
+            <wp:extent cx="2286000" cy="1714500"/>
+            <wp:effectExtent l="0" t="0" r="0" b="0"/>
+            <wp:docPr id="11" name="image02.png"/>
+            <wp:cNvGraphicFramePr/>
+            <a:graphic xmlns:a="http://schemas.openxmlformats.org/drawingml/2006/main">
+              <a:graphicData uri="http://schemas.openxmlformats.org/drawingml/2006/picture">
+                <pic:pic xmlns:pic="http://schemas.openxmlformats.org/drawingml/2006/picture">
+                  <pic:nvPicPr>
+                    <pic:cNvPr id="0" name="image02.png"/>
                     <pic:cNvPicPr preferRelativeResize="0"/>
                   </pic:nvPicPr>
                   <pic:blipFill>
@@ -30866,16 +30858,16 @@
           <w:lang w:val="fr-FR" w:eastAsia="fr-FR"/>
         </w:rPr>
         <w:drawing>
-          <wp:inline distT="0" distB="0" distL="0" distR="0" wp14:anchorId="0CEE5674" wp14:editId="2E774515">
-            <wp:extent cx="2286000" cy="1714500"/>
+          <wp:inline distT="0" distB="0" distL="0" distR="0" wp14:anchorId="30A1FF29" wp14:editId="51C69B24">
+            <wp:extent cx="2286000" cy="2952750"/>
             <wp:effectExtent l="0" t="0" r="0" b="0"/>
-            <wp:docPr id="11" name="image02.png"/>
+            <wp:docPr id="24" name="image25.png"/>
             <wp:cNvGraphicFramePr/>
             <a:graphic xmlns:a="http://schemas.openxmlformats.org/drawingml/2006/main">
               <a:graphicData uri="http://schemas.openxmlformats.org/drawingml/2006/picture">
                 <pic:pic xmlns:pic="http://schemas.openxmlformats.org/drawingml/2006/picture">
                   <pic:nvPicPr>
-                    <pic:cNvPr id="0" name="image02.png"/>
+                    <pic:cNvPr id="0" name="image25.png"/>
                     <pic:cNvPicPr preferRelativeResize="0"/>
                   </pic:nvPicPr>
                   <pic:blipFill>
@@ -30887,7 +30879,7 @@
                   <pic:spPr>
                     <a:xfrm>
                       <a:off x="0" y="0"/>
-                      <a:ext cx="2286000" cy="1714500"/>
+                      <a:ext cx="2286000" cy="2952750"/>
                     </a:xfrm>
                     <a:prstGeom prst="rect">
                       <a:avLst/>
@@ -30905,16 +30897,16 @@
           <w:lang w:val="fr-FR" w:eastAsia="fr-FR"/>
         </w:rPr>
         <w:drawing>
-          <wp:inline distT="0" distB="0" distL="0" distR="0" wp14:anchorId="30A1FF29" wp14:editId="51C69B24">
+          <wp:inline distT="0" distB="0" distL="0" distR="0" wp14:anchorId="4B3A8659" wp14:editId="1F40EF1B">
             <wp:extent cx="2286000" cy="2952750"/>
             <wp:effectExtent l="0" t="0" r="0" b="0"/>
-            <wp:docPr id="24" name="image25.png"/>
+            <wp:docPr id="19" name="image23.png"/>
             <wp:cNvGraphicFramePr/>
             <a:graphic xmlns:a="http://schemas.openxmlformats.org/drawingml/2006/main">
               <a:graphicData uri="http://schemas.openxmlformats.org/drawingml/2006/picture">
                 <pic:pic xmlns:pic="http://schemas.openxmlformats.org/drawingml/2006/picture">
                   <pic:nvPicPr>
-                    <pic:cNvPr id="0" name="image25.png"/>
+                    <pic:cNvPr id="0" name="image23.png"/>
                     <pic:cNvPicPr preferRelativeResize="0"/>
                   </pic:nvPicPr>
                   <pic:blipFill>
@@ -30938,45 +30930,6 @@
           </wp:inline>
         </w:drawing>
       </w:r>
-      <w:r>
-        <w:rPr>
-          <w:noProof/>
-          <w:lang w:val="fr-FR" w:eastAsia="fr-FR"/>
-        </w:rPr>
-        <w:drawing>
-          <wp:inline distT="0" distB="0" distL="0" distR="0" wp14:anchorId="4B3A8659" wp14:editId="1F40EF1B">
-            <wp:extent cx="2286000" cy="2952750"/>
-            <wp:effectExtent l="0" t="0" r="0" b="0"/>
-            <wp:docPr id="19" name="image23.png"/>
-            <wp:cNvGraphicFramePr/>
-            <a:graphic xmlns:a="http://schemas.openxmlformats.org/drawingml/2006/main">
-              <a:graphicData uri="http://schemas.openxmlformats.org/drawingml/2006/picture">
-                <pic:pic xmlns:pic="http://schemas.openxmlformats.org/drawingml/2006/picture">
-                  <pic:nvPicPr>
-                    <pic:cNvPr id="0" name="image23.png"/>
-                    <pic:cNvPicPr preferRelativeResize="0"/>
-                  </pic:nvPicPr>
-                  <pic:blipFill>
-                    <a:blip r:embed="rId67"/>
-                    <a:stretch>
-                      <a:fillRect/>
-                    </a:stretch>
-                  </pic:blipFill>
-                  <pic:spPr>
-                    <a:xfrm>
-                      <a:off x="0" y="0"/>
-                      <a:ext cx="2286000" cy="2952750"/>
-                    </a:xfrm>
-                    <a:prstGeom prst="rect">
-                      <a:avLst/>
-                    </a:prstGeom>
-                  </pic:spPr>
-                </pic:pic>
-              </a:graphicData>
-            </a:graphic>
-          </wp:inline>
-        </w:drawing>
-      </w:r>
     </w:p>
     <w:p/>
     <w:p>
@@ -30986,7 +30939,7 @@
           <w:u w:val="single"/>
         </w:rPr>
       </w:pPr>
-      <w:hyperlink r:id="rId68">
+      <w:hyperlink r:id="rId67">
         <w:r>
           <w:rPr>
             <w:rStyle w:val="Strong"/>
@@ -31129,7 +31082,7 @@
                           <pic:cNvPicPr preferRelativeResize="0"/>
                         </pic:nvPicPr>
                         <pic:blipFill>
-                          <a:blip r:embed="rId69"/>
+                          <a:blip r:embed="rId68"/>
                           <a:stretch>
                             <a:fillRect/>
                           </a:stretch>
@@ -31160,7 +31113,7 @@
           <w:u w:val="single"/>
         </w:rPr>
       </w:pPr>
-      <w:hyperlink r:id="rId70">
+      <w:hyperlink r:id="rId69">
         <w:r>
           <w:rPr>
             <w:rStyle w:val="Strong"/>
@@ -31169,7 +31122,7 @@
           <w:t xml:space="preserve">Are you using GLM </w:t>
         </w:r>
       </w:hyperlink>
-      <w:hyperlink r:id="rId71">
+      <w:hyperlink r:id="rId70">
         <w:r>
           <w:rPr>
             <w:rStyle w:val="Strong"/>
@@ -31178,7 +31131,7 @@
           <w:t>in a project</w:t>
         </w:r>
       </w:hyperlink>
-      <w:hyperlink r:id="rId72">
+      <w:hyperlink r:id="rId71">
         <w:r>
           <w:rPr>
             <w:rStyle w:val="Strong"/>
@@ -31211,7 +31164,7 @@
       <w:r>
         <w:t xml:space="preserve">- </w:t>
       </w:r>
-      <w:hyperlink r:id="rId73" w:anchor="menu">
+      <w:hyperlink r:id="rId72" w:anchor="menu">
         <w:r>
           <w:rPr>
             <w:u w:val="single"/>
@@ -31236,7 +31189,7 @@
       <w:r>
         <w:t xml:space="preserve">- </w:t>
       </w:r>
-      <w:hyperlink r:id="rId74">
+      <w:hyperlink r:id="rId73">
         <w:r>
           <w:rPr>
             <w:u w:val="single"/>
@@ -31255,7 +31208,7 @@
       <w:r>
         <w:t xml:space="preserve">- </w:t>
       </w:r>
-      <w:hyperlink r:id="rId75">
+      <w:hyperlink r:id="rId74">
         <w:r>
           <w:rPr>
             <w:u w:val="single"/>
@@ -31274,7 +31227,7 @@
       <w:r>
         <w:t xml:space="preserve"> review and use an </w:t>
       </w:r>
-      <w:hyperlink r:id="rId76">
+      <w:hyperlink r:id="rId75">
         <w:r>
           <w:rPr>
             <w:u w:val="single"/>
@@ -31293,7 +31246,7 @@
       <w:r>
         <w:t xml:space="preserve">- </w:t>
       </w:r>
-      <w:hyperlink r:id="rId77">
+      <w:hyperlink r:id="rId76">
         <w:proofErr w:type="spellStart"/>
         <w:r>
           <w:rPr>
@@ -31320,7 +31273,7 @@
       <w:r>
         <w:t xml:space="preserve">- </w:t>
       </w:r>
-      <w:hyperlink r:id="rId78">
+      <w:hyperlink r:id="rId77">
         <w:proofErr w:type="spellStart"/>
         <w:r>
           <w:rPr>
@@ -31342,7 +31295,7 @@
         <w:br/>
         <w:t xml:space="preserve">- </w:t>
       </w:r>
-      <w:hyperlink r:id="rId79">
+      <w:hyperlink r:id="rId78">
         <w:r>
           <w:rPr>
             <w:u w:val="single"/>
@@ -31361,7 +31314,7 @@
       <w:r>
         <w:t xml:space="preserve">- </w:t>
       </w:r>
-      <w:hyperlink r:id="rId80">
+      <w:hyperlink r:id="rId79">
         <w:r>
           <w:rPr>
             <w:u w:val="single"/>
@@ -31395,7 +31348,7 @@
       <w:r>
         <w:t xml:space="preserve">- </w:t>
       </w:r>
-      <w:hyperlink r:id="rId81">
+      <w:hyperlink r:id="rId80">
         <w:r>
           <w:rPr>
             <w:u w:val="single"/>
@@ -31431,7 +31384,7 @@
         </w:rPr>
         <w:t xml:space="preserve">- </w:t>
       </w:r>
-      <w:hyperlink r:id="rId82">
+      <w:hyperlink r:id="rId81">
         <w:r>
           <w:rPr>
             <w:szCs w:val="24"/>
@@ -31461,7 +31414,7 @@
       <w:r>
         <w:t xml:space="preserve">- </w:t>
       </w:r>
-      <w:hyperlink r:id="rId83">
+      <w:hyperlink r:id="rId82">
         <w:r>
           <w:rPr>
             <w:u w:val="single"/>
@@ -31486,7 +31439,7 @@
       <w:r>
         <w:t xml:space="preserve">- </w:t>
       </w:r>
-      <w:hyperlink r:id="rId84">
+      <w:hyperlink r:id="rId83">
         <w:r>
           <w:rPr>
             <w:u w:val="single"/>
@@ -31505,7 +31458,7 @@
       <w:r>
         <w:t xml:space="preserve">- </w:t>
       </w:r>
-      <w:hyperlink r:id="rId85">
+      <w:hyperlink r:id="rId84">
         <w:proofErr w:type="spellStart"/>
         <w:proofErr w:type="gramStart"/>
         <w:r>
@@ -31548,7 +31501,7 @@
         </w:rPr>
         <w:t xml:space="preserve">- </w:t>
       </w:r>
-      <w:hyperlink r:id="rId86">
+      <w:hyperlink r:id="rId85">
         <w:r>
           <w:rPr>
             <w:szCs w:val="24"/>
@@ -31577,7 +31530,7 @@
       <w:r>
         <w:t xml:space="preserve">GLM is developed and maintained by </w:t>
       </w:r>
-      <w:hyperlink r:id="rId87">
+      <w:hyperlink r:id="rId86">
         <w:r>
           <w:rPr>
             <w:u w:val="single"/>
@@ -31652,7 +31605,7 @@
         </w:rPr>
         <w:t xml:space="preserve"> for their work on </w:t>
       </w:r>
-      <w:hyperlink r:id="rId88">
+      <w:hyperlink r:id="rId87">
         <w:proofErr w:type="spellStart"/>
         <w:r>
           <w:rPr>
@@ -31692,7 +31645,7 @@
         </w:rPr>
         <w:t xml:space="preserve">- </w:t>
       </w:r>
-      <w:hyperlink r:id="rId89">
+      <w:hyperlink r:id="rId88">
         <w:r>
           <w:rPr>
             <w:szCs w:val="24"/>
@@ -31777,7 +31730,7 @@
         </w:rPr>
         <w:t xml:space="preserve"> for providing and maintaining the </w:t>
       </w:r>
-      <w:hyperlink r:id="rId90">
+      <w:hyperlink r:id="rId89">
         <w:r>
           <w:rPr>
             <w:szCs w:val="24"/>
@@ -31915,7 +31868,7 @@
         <w:lastRenderedPageBreak/>
         <w:t xml:space="preserve">- </w:t>
       </w:r>
-      <w:hyperlink r:id="rId91">
+      <w:hyperlink r:id="rId90">
         <w:r>
           <w:rPr>
             <w:szCs w:val="24"/>
@@ -32007,7 +31960,7 @@
           <w:color w:val="auto"/>
         </w:rPr>
       </w:pPr>
-      <w:hyperlink r:id="rId92">
+      <w:hyperlink r:id="rId91">
         <w:r>
           <w:rPr>
             <w:rStyle w:val="Hyperlink"/>
@@ -32048,7 +32001,7 @@
           <w:color w:val="auto"/>
         </w:rPr>
       </w:pPr>
-      <w:hyperlink r:id="rId93">
+      <w:hyperlink r:id="rId92">
         <w:r>
           <w:rPr>
             <w:rStyle w:val="Hyperlink"/>
@@ -32089,7 +32042,7 @@
           <w:color w:val="auto"/>
         </w:rPr>
       </w:pPr>
-      <w:hyperlink r:id="rId94">
+      <w:hyperlink r:id="rId93">
         <w:r>
           <w:rPr>
             <w:rStyle w:val="Hyperlink"/>
@@ -32115,7 +32068,7 @@
           <w:color w:val="auto"/>
         </w:rPr>
       </w:pPr>
-      <w:hyperlink r:id="rId95">
+      <w:hyperlink r:id="rId94">
         <w:r>
           <w:rPr>
             <w:rStyle w:val="Hyperlink"/>
@@ -33074,6 +33027,7 @@
   <w:style w:type="character" w:default="1" w:styleId="DefaultParagraphFont">
     <w:name w:val="Default Paragraph Font"/>
     <w:uiPriority w:val="1"/>
+    <w:semiHidden/>
     <w:unhideWhenUsed/>
   </w:style>
   <w:style w:type="table" w:default="1" w:styleId="TableNormal">
@@ -33880,7 +33834,7 @@
 </file>
 
 <file path=customXml/itemProps1.xml><?xml version="1.0" encoding="utf-8"?>
-<ds:datastoreItem xmlns:ds="http://schemas.openxmlformats.org/officeDocument/2006/customXml" ds:itemID="{B9EC51F3-4FA9-45A6-A76C-41D01926F786}">
+<ds:datastoreItem xmlns:ds="http://schemas.openxmlformats.org/officeDocument/2006/customXml" ds:itemID="{E01D279E-B602-45C4-9AD3-73DBC220A1ED}">
   <ds:schemaRefs>
     <ds:schemaRef ds:uri="http://schemas.openxmlformats.org/officeDocument/2006/bibliography"/>
   </ds:schemaRefs>

</xml_diff>

<commit_message>
Added GLM_FORCE_EXPLICIT_CTOR to require explicit type conversions #269
</commit_message>
<xml_diff>
--- a/doc/glm.docx
+++ b/doc/glm.docx
@@ -102,7 +102,7 @@
         <w:t>1</w:t>
       </w:r>
       <w:r>
-        <w:t>6</w:t>
+        <w:t>7</w:t>
       </w:r>
       <w:r>
         <w:t xml:space="preserve"> </w:t>
@@ -588,7 +588,7 @@
             </w:rPr>
             <w:fldChar w:fldCharType="separate"/>
           </w:r>
-          <w:hyperlink w:anchor="_Toc403919873" w:history="1">
+          <w:hyperlink w:anchor="_Toc404027197" w:history="1">
             <w:r>
               <w:rPr>
                 <w:rStyle w:val="Hyperlink"/>
@@ -615,7 +615,7 @@
                 <w:noProof/>
                 <w:webHidden/>
               </w:rPr>
-              <w:instrText xml:space="preserve"> PAGEREF _Toc403919873 \h </w:instrText>
+              <w:instrText xml:space="preserve"> PAGEREF _Toc404027197 \h </w:instrText>
             </w:r>
             <w:r>
               <w:rPr>
@@ -662,7 +662,7 @@
               <w:lang w:val="fr-FR" w:eastAsia="fr-FR"/>
             </w:rPr>
           </w:pPr>
-          <w:hyperlink w:anchor="_Toc403919874" w:history="1">
+          <w:hyperlink w:anchor="_Toc404027198" w:history="1">
             <w:r>
               <w:rPr>
                 <w:rStyle w:val="Hyperlink"/>
@@ -689,7 +689,7 @@
                 <w:noProof/>
                 <w:webHidden/>
               </w:rPr>
-              <w:instrText xml:space="preserve"> PAGEREF _Toc403919874 \h </w:instrText>
+              <w:instrText xml:space="preserve"> PAGEREF _Toc404027198 \h </w:instrText>
             </w:r>
             <w:r>
               <w:rPr>
@@ -735,7 +735,7 @@
               <w:lang w:val="fr-FR" w:eastAsia="fr-FR"/>
             </w:rPr>
           </w:pPr>
-          <w:hyperlink w:anchor="_Toc403919875" w:history="1">
+          <w:hyperlink w:anchor="_Toc404027199" w:history="1">
             <w:r>
               <w:rPr>
                 <w:rStyle w:val="Hyperlink"/>
@@ -762,7 +762,7 @@
                 <w:noProof/>
                 <w:webHidden/>
               </w:rPr>
-              <w:instrText xml:space="preserve"> PAGEREF _Toc403919875 \h </w:instrText>
+              <w:instrText xml:space="preserve"> PAGEREF _Toc404027199 \h </w:instrText>
             </w:r>
             <w:r>
               <w:rPr>
@@ -808,7 +808,7 @@
               <w:lang w:val="fr-FR" w:eastAsia="fr-FR"/>
             </w:rPr>
           </w:pPr>
-          <w:hyperlink w:anchor="_Toc403919876" w:history="1">
+          <w:hyperlink w:anchor="_Toc404027200" w:history="1">
             <w:r>
               <w:rPr>
                 <w:rStyle w:val="Hyperlink"/>
@@ -835,7 +835,7 @@
                 <w:noProof/>
                 <w:webHidden/>
               </w:rPr>
-              <w:instrText xml:space="preserve"> PAGEREF _Toc403919876 \h </w:instrText>
+              <w:instrText xml:space="preserve"> PAGEREF _Toc404027200 \h </w:instrText>
             </w:r>
             <w:r>
               <w:rPr>
@@ -881,7 +881,7 @@
               <w:lang w:val="fr-FR" w:eastAsia="fr-FR"/>
             </w:rPr>
           </w:pPr>
-          <w:hyperlink w:anchor="_Toc403919877" w:history="1">
+          <w:hyperlink w:anchor="_Toc404027201" w:history="1">
             <w:r>
               <w:rPr>
                 <w:rStyle w:val="Hyperlink"/>
@@ -908,7 +908,7 @@
                 <w:noProof/>
                 <w:webHidden/>
               </w:rPr>
-              <w:instrText xml:space="preserve"> PAGEREF _Toc403919877 \h </w:instrText>
+              <w:instrText xml:space="preserve"> PAGEREF _Toc404027201 \h </w:instrText>
             </w:r>
             <w:r>
               <w:rPr>
@@ -954,7 +954,7 @@
               <w:lang w:val="fr-FR" w:eastAsia="fr-FR"/>
             </w:rPr>
           </w:pPr>
-          <w:hyperlink w:anchor="_Toc403919878" w:history="1">
+          <w:hyperlink w:anchor="_Toc404027202" w:history="1">
             <w:r>
               <w:rPr>
                 <w:rStyle w:val="Hyperlink"/>
@@ -981,7 +981,7 @@
                 <w:noProof/>
                 <w:webHidden/>
               </w:rPr>
-              <w:instrText xml:space="preserve"> PAGEREF _Toc403919878 \h </w:instrText>
+              <w:instrText xml:space="preserve"> PAGEREF _Toc404027202 \h </w:instrText>
             </w:r>
             <w:r>
               <w:rPr>
@@ -1028,7 +1028,7 @@
               <w:lang w:val="fr-FR" w:eastAsia="fr-FR"/>
             </w:rPr>
           </w:pPr>
-          <w:hyperlink w:anchor="_Toc403919879" w:history="1">
+          <w:hyperlink w:anchor="_Toc404027203" w:history="1">
             <w:r>
               <w:rPr>
                 <w:rStyle w:val="Hyperlink"/>
@@ -1055,7 +1055,7 @@
                 <w:noProof/>
                 <w:webHidden/>
               </w:rPr>
-              <w:instrText xml:space="preserve"> PAGEREF _Toc403919879 \h </w:instrText>
+              <w:instrText xml:space="preserve"> PAGEREF _Toc404027203 \h </w:instrText>
             </w:r>
             <w:r>
               <w:rPr>
@@ -1101,7 +1101,7 @@
               <w:lang w:val="fr-FR" w:eastAsia="fr-FR"/>
             </w:rPr>
           </w:pPr>
-          <w:hyperlink w:anchor="_Toc403919880" w:history="1">
+          <w:hyperlink w:anchor="_Toc404027204" w:history="1">
             <w:r>
               <w:rPr>
                 <w:rStyle w:val="Hyperlink"/>
@@ -1128,7 +1128,7 @@
                 <w:noProof/>
                 <w:webHidden/>
               </w:rPr>
-              <w:instrText xml:space="preserve"> PAGEREF _Toc403919880 \h </w:instrText>
+              <w:instrText xml:space="preserve"> PAGEREF _Toc404027204 \h </w:instrText>
             </w:r>
             <w:r>
               <w:rPr>
@@ -1174,7 +1174,7 @@
               <w:lang w:val="fr-FR" w:eastAsia="fr-FR"/>
             </w:rPr>
           </w:pPr>
-          <w:hyperlink w:anchor="_Toc403919881" w:history="1">
+          <w:hyperlink w:anchor="_Toc404027205" w:history="1">
             <w:r>
               <w:rPr>
                 <w:rStyle w:val="Hyperlink"/>
@@ -1201,7 +1201,7 @@
                 <w:noProof/>
                 <w:webHidden/>
               </w:rPr>
-              <w:instrText xml:space="preserve"> PAGEREF _Toc403919881 \h </w:instrText>
+              <w:instrText xml:space="preserve"> PAGEREF _Toc404027205 \h </w:instrText>
             </w:r>
             <w:r>
               <w:rPr>
@@ -1248,7 +1248,7 @@
               <w:lang w:val="fr-FR" w:eastAsia="fr-FR"/>
             </w:rPr>
           </w:pPr>
-          <w:hyperlink w:anchor="_Toc403919882" w:history="1">
+          <w:hyperlink w:anchor="_Toc404027206" w:history="1">
             <w:r>
               <w:rPr>
                 <w:rStyle w:val="Hyperlink"/>
@@ -1275,7 +1275,7 @@
                 <w:noProof/>
                 <w:webHidden/>
               </w:rPr>
-              <w:instrText xml:space="preserve"> PAGEREF _Toc403919882 \h </w:instrText>
+              <w:instrText xml:space="preserve"> PAGEREF _Toc404027206 \h </w:instrText>
             </w:r>
             <w:r>
               <w:rPr>
@@ -1321,7 +1321,7 @@
               <w:lang w:val="fr-FR" w:eastAsia="fr-FR"/>
             </w:rPr>
           </w:pPr>
-          <w:hyperlink w:anchor="_Toc403919883" w:history="1">
+          <w:hyperlink w:anchor="_Toc404027207" w:history="1">
             <w:r>
               <w:rPr>
                 <w:rStyle w:val="Hyperlink"/>
@@ -1348,7 +1348,7 @@
                 <w:noProof/>
                 <w:webHidden/>
               </w:rPr>
-              <w:instrText xml:space="preserve"> PAGEREF _Toc403919883 \h </w:instrText>
+              <w:instrText xml:space="preserve"> PAGEREF _Toc404027207 \h </w:instrText>
             </w:r>
             <w:r>
               <w:rPr>
@@ -1394,7 +1394,7 @@
               <w:lang w:val="fr-FR" w:eastAsia="fr-FR"/>
             </w:rPr>
           </w:pPr>
-          <w:hyperlink w:anchor="_Toc403919884" w:history="1">
+          <w:hyperlink w:anchor="_Toc404027208" w:history="1">
             <w:r>
               <w:rPr>
                 <w:rStyle w:val="Hyperlink"/>
@@ -1421,7 +1421,7 @@
                 <w:noProof/>
                 <w:webHidden/>
               </w:rPr>
-              <w:instrText xml:space="preserve"> PAGEREF _Toc403919884 \h </w:instrText>
+              <w:instrText xml:space="preserve"> PAGEREF _Toc404027208 \h </w:instrText>
             </w:r>
             <w:r>
               <w:rPr>
@@ -1467,7 +1467,7 @@
               <w:lang w:val="fr-FR" w:eastAsia="fr-FR"/>
             </w:rPr>
           </w:pPr>
-          <w:hyperlink w:anchor="_Toc403919885" w:history="1">
+          <w:hyperlink w:anchor="_Toc404027209" w:history="1">
             <w:r>
               <w:rPr>
                 <w:rStyle w:val="Hyperlink"/>
@@ -1494,7 +1494,7 @@
                 <w:noProof/>
                 <w:webHidden/>
               </w:rPr>
-              <w:instrText xml:space="preserve"> PAGEREF _Toc403919885 \h </w:instrText>
+              <w:instrText xml:space="preserve"> PAGEREF _Toc404027209 \h </w:instrText>
             </w:r>
             <w:r>
               <w:rPr>
@@ -1540,7 +1540,7 @@
               <w:lang w:val="fr-FR" w:eastAsia="fr-FR"/>
             </w:rPr>
           </w:pPr>
-          <w:hyperlink w:anchor="_Toc403919886" w:history="1">
+          <w:hyperlink w:anchor="_Toc404027210" w:history="1">
             <w:r>
               <w:rPr>
                 <w:rStyle w:val="Hyperlink"/>
@@ -1567,7 +1567,7 @@
                 <w:noProof/>
                 <w:webHidden/>
               </w:rPr>
-              <w:instrText xml:space="preserve"> PAGEREF _Toc403919886 \h </w:instrText>
+              <w:instrText xml:space="preserve"> PAGEREF _Toc404027210 \h </w:instrText>
             </w:r>
             <w:r>
               <w:rPr>
@@ -1613,7 +1613,7 @@
               <w:lang w:val="fr-FR" w:eastAsia="fr-FR"/>
             </w:rPr>
           </w:pPr>
-          <w:hyperlink w:anchor="_Toc403919887" w:history="1">
+          <w:hyperlink w:anchor="_Toc404027211" w:history="1">
             <w:r>
               <w:rPr>
                 <w:rStyle w:val="Hyperlink"/>
@@ -1640,7 +1640,7 @@
                 <w:noProof/>
                 <w:webHidden/>
               </w:rPr>
-              <w:instrText xml:space="preserve"> PAGEREF _Toc403919887 \h </w:instrText>
+              <w:instrText xml:space="preserve"> PAGEREF _Toc404027211 \h </w:instrText>
             </w:r>
             <w:r>
               <w:rPr>
@@ -1686,7 +1686,7 @@
               <w:lang w:val="fr-FR" w:eastAsia="fr-FR"/>
             </w:rPr>
           </w:pPr>
-          <w:hyperlink w:anchor="_Toc403919888" w:history="1">
+          <w:hyperlink w:anchor="_Toc404027212" w:history="1">
             <w:r>
               <w:rPr>
                 <w:rStyle w:val="Hyperlink"/>
@@ -1713,7 +1713,7 @@
                 <w:noProof/>
                 <w:webHidden/>
               </w:rPr>
-              <w:instrText xml:space="preserve"> PAGEREF _Toc403919888 \h </w:instrText>
+              <w:instrText xml:space="preserve"> PAGEREF _Toc404027212 \h </w:instrText>
             </w:r>
             <w:r>
               <w:rPr>
@@ -1759,7 +1759,7 @@
               <w:lang w:val="fr-FR" w:eastAsia="fr-FR"/>
             </w:rPr>
           </w:pPr>
-          <w:hyperlink w:anchor="_Toc403919889" w:history="1">
+          <w:hyperlink w:anchor="_Toc404027213" w:history="1">
             <w:r>
               <w:rPr>
                 <w:rStyle w:val="Hyperlink"/>
@@ -1786,7 +1786,7 @@
                 <w:noProof/>
                 <w:webHidden/>
               </w:rPr>
-              <w:instrText xml:space="preserve"> PAGEREF _Toc403919889 \h </w:instrText>
+              <w:instrText xml:space="preserve"> PAGEREF _Toc404027213 \h </w:instrText>
             </w:r>
             <w:r>
               <w:rPr>
@@ -1807,6 +1807,79 @@
                 <w:webHidden/>
               </w:rPr>
               <w:t>12</w:t>
+            </w:r>
+            <w:r>
+              <w:rPr>
+                <w:noProof/>
+                <w:webHidden/>
+              </w:rPr>
+              <w:fldChar w:fldCharType="end"/>
+            </w:r>
+          </w:hyperlink>
+        </w:p>
+        <w:p>
+          <w:pPr>
+            <w:pStyle w:val="TOC2"/>
+            <w:tabs>
+              <w:tab w:val="right" w:pos="8296"/>
+            </w:tabs>
+            <w:rPr>
+              <w:rFonts w:eastAsiaTheme="minorEastAsia" w:cstheme="minorBidi"/>
+              <w:b w:val="0"/>
+              <w:smallCaps w:val="0"/>
+              <w:noProof/>
+              <w:color w:val="auto"/>
+              <w:lang w:val="fr-FR" w:eastAsia="fr-FR"/>
+            </w:rPr>
+          </w:pPr>
+          <w:hyperlink w:anchor="_Toc404027214" w:history="1">
+            <w:r>
+              <w:rPr>
+                <w:rStyle w:val="Hyperlink"/>
+                <w:noProof/>
+              </w:rPr>
+              <w:t>3.8. Require explicit conversions</w:t>
+            </w:r>
+            <w:r>
+              <w:rPr>
+                <w:noProof/>
+                <w:webHidden/>
+              </w:rPr>
+              <w:tab/>
+            </w:r>
+            <w:r>
+              <w:rPr>
+                <w:noProof/>
+                <w:webHidden/>
+              </w:rPr>
+              <w:fldChar w:fldCharType="begin"/>
+            </w:r>
+            <w:r>
+              <w:rPr>
+                <w:noProof/>
+                <w:webHidden/>
+              </w:rPr>
+              <w:instrText xml:space="preserve"> PAGEREF _Toc404027214 \h </w:instrText>
+            </w:r>
+            <w:r>
+              <w:rPr>
+                <w:noProof/>
+                <w:webHidden/>
+              </w:rPr>
+            </w:r>
+            <w:r>
+              <w:rPr>
+                <w:noProof/>
+                <w:webHidden/>
+              </w:rPr>
+              <w:fldChar w:fldCharType="separate"/>
+            </w:r>
+            <w:r>
+              <w:rPr>
+                <w:noProof/>
+                <w:webHidden/>
+              </w:rPr>
+              <w:t>13</w:t>
             </w:r>
             <w:r>
               <w:rPr>
@@ -1833,7 +1906,7 @@
               <w:lang w:val="fr-FR" w:eastAsia="fr-FR"/>
             </w:rPr>
           </w:pPr>
-          <w:hyperlink w:anchor="_Toc403919890" w:history="1">
+          <w:hyperlink w:anchor="_Toc404027215" w:history="1">
             <w:r>
               <w:rPr>
                 <w:rStyle w:val="Hyperlink"/>
@@ -1860,7 +1933,7 @@
                 <w:noProof/>
                 <w:webHidden/>
               </w:rPr>
-              <w:instrText xml:space="preserve"> PAGEREF _Toc403919890 \h </w:instrText>
+              <w:instrText xml:space="preserve"> PAGEREF _Toc404027215 \h </w:instrText>
             </w:r>
             <w:r>
               <w:rPr>
@@ -1880,7 +1953,7 @@
                 <w:noProof/>
                 <w:webHidden/>
               </w:rPr>
-              <w:t>14</w:t>
+              <w:t>15</w:t>
             </w:r>
             <w:r>
               <w:rPr>
@@ -1906,7 +1979,7 @@
               <w:lang w:val="fr-FR" w:eastAsia="fr-FR"/>
             </w:rPr>
           </w:pPr>
-          <w:hyperlink w:anchor="_Toc403919891" w:history="1">
+          <w:hyperlink w:anchor="_Toc404027216" w:history="1">
             <w:r>
               <w:rPr>
                 <w:rStyle w:val="Hyperlink"/>
@@ -1933,7 +2006,7 @@
                 <w:noProof/>
                 <w:webHidden/>
               </w:rPr>
-              <w:instrText xml:space="preserve"> PAGEREF _Toc403919891 \h </w:instrText>
+              <w:instrText xml:space="preserve"> PAGEREF _Toc404027216 \h </w:instrText>
             </w:r>
             <w:r>
               <w:rPr>
@@ -1953,7 +2026,7 @@
                 <w:noProof/>
                 <w:webHidden/>
               </w:rPr>
-              <w:t>14</w:t>
+              <w:t>15</w:t>
             </w:r>
             <w:r>
               <w:rPr>
@@ -1979,7 +2052,7 @@
               <w:lang w:val="fr-FR" w:eastAsia="fr-FR"/>
             </w:rPr>
           </w:pPr>
-          <w:hyperlink w:anchor="_Toc403919892" w:history="1">
+          <w:hyperlink w:anchor="_Toc404027217" w:history="1">
             <w:r>
               <w:rPr>
                 <w:rStyle w:val="Hyperlink"/>
@@ -2006,7 +2079,7 @@
                 <w:noProof/>
                 <w:webHidden/>
               </w:rPr>
-              <w:instrText xml:space="preserve"> PAGEREF _Toc403919892 \h </w:instrText>
+              <w:instrText xml:space="preserve"> PAGEREF _Toc404027217 \h </w:instrText>
             </w:r>
             <w:r>
               <w:rPr>
@@ -2026,7 +2099,7 @@
                 <w:noProof/>
                 <w:webHidden/>
               </w:rPr>
-              <w:t>14</w:t>
+              <w:t>15</w:t>
             </w:r>
             <w:r>
               <w:rPr>
@@ -2052,7 +2125,7 @@
               <w:lang w:val="fr-FR" w:eastAsia="fr-FR"/>
             </w:rPr>
           </w:pPr>
-          <w:hyperlink w:anchor="_Toc403919893" w:history="1">
+          <w:hyperlink w:anchor="_Toc404027218" w:history="1">
             <w:r>
               <w:rPr>
                 <w:rStyle w:val="Hyperlink"/>
@@ -2079,7 +2152,7 @@
                 <w:noProof/>
                 <w:webHidden/>
               </w:rPr>
-              <w:instrText xml:space="preserve"> PAGEREF _Toc403919893 \h </w:instrText>
+              <w:instrText xml:space="preserve"> PAGEREF _Toc404027218 \h </w:instrText>
             </w:r>
             <w:r>
               <w:rPr>
@@ -2099,7 +2172,7 @@
                 <w:noProof/>
                 <w:webHidden/>
               </w:rPr>
-              <w:t>14</w:t>
+              <w:t>15</w:t>
             </w:r>
             <w:r>
               <w:rPr>
@@ -2125,7 +2198,7 @@
               <w:lang w:val="fr-FR" w:eastAsia="fr-FR"/>
             </w:rPr>
           </w:pPr>
-          <w:hyperlink w:anchor="_Toc403919894" w:history="1">
+          <w:hyperlink w:anchor="_Toc404027219" w:history="1">
             <w:r>
               <w:rPr>
                 <w:rStyle w:val="Hyperlink"/>
@@ -2152,7 +2225,7 @@
                 <w:noProof/>
                 <w:webHidden/>
               </w:rPr>
-              <w:instrText xml:space="preserve"> PAGEREF _Toc403919894 \h </w:instrText>
+              <w:instrText xml:space="preserve"> PAGEREF _Toc404027219 \h </w:instrText>
             </w:r>
             <w:r>
               <w:rPr>
@@ -2172,7 +2245,7 @@
                 <w:noProof/>
                 <w:webHidden/>
               </w:rPr>
-              <w:t>14</w:t>
+              <w:t>15</w:t>
             </w:r>
             <w:r>
               <w:rPr>
@@ -2198,7 +2271,7 @@
               <w:lang w:val="fr-FR" w:eastAsia="fr-FR"/>
             </w:rPr>
           </w:pPr>
-          <w:hyperlink w:anchor="_Toc403919895" w:history="1">
+          <w:hyperlink w:anchor="_Toc404027220" w:history="1">
             <w:r>
               <w:rPr>
                 <w:rStyle w:val="Hyperlink"/>
@@ -2225,7 +2298,7 @@
                 <w:noProof/>
                 <w:webHidden/>
               </w:rPr>
-              <w:instrText xml:space="preserve"> PAGEREF _Toc403919895 \h </w:instrText>
+              <w:instrText xml:space="preserve"> PAGEREF _Toc404027220 \h </w:instrText>
             </w:r>
             <w:r>
               <w:rPr>
@@ -2245,7 +2318,7 @@
                 <w:noProof/>
                 <w:webHidden/>
               </w:rPr>
-              <w:t>14</w:t>
+              <w:t>15</w:t>
             </w:r>
             <w:r>
               <w:rPr>
@@ -2271,7 +2344,7 @@
               <w:lang w:val="fr-FR" w:eastAsia="fr-FR"/>
             </w:rPr>
           </w:pPr>
-          <w:hyperlink w:anchor="_Toc403919896" w:history="1">
+          <w:hyperlink w:anchor="_Toc404027221" w:history="1">
             <w:r>
               <w:rPr>
                 <w:rStyle w:val="Hyperlink"/>
@@ -2298,7 +2371,7 @@
                 <w:noProof/>
                 <w:webHidden/>
               </w:rPr>
-              <w:instrText xml:space="preserve"> PAGEREF _Toc403919896 \h </w:instrText>
+              <w:instrText xml:space="preserve"> PAGEREF _Toc404027221 \h </w:instrText>
             </w:r>
             <w:r>
               <w:rPr>
@@ -2318,7 +2391,7 @@
                 <w:noProof/>
                 <w:webHidden/>
               </w:rPr>
-              <w:t>15</w:t>
+              <w:t>16</w:t>
             </w:r>
             <w:r>
               <w:rPr>
@@ -2344,7 +2417,7 @@
               <w:lang w:val="fr-FR" w:eastAsia="fr-FR"/>
             </w:rPr>
           </w:pPr>
-          <w:hyperlink w:anchor="_Toc403919897" w:history="1">
+          <w:hyperlink w:anchor="_Toc404027222" w:history="1">
             <w:r>
               <w:rPr>
                 <w:rStyle w:val="Hyperlink"/>
@@ -2371,7 +2444,7 @@
                 <w:noProof/>
                 <w:webHidden/>
               </w:rPr>
-              <w:instrText xml:space="preserve"> PAGEREF _Toc403919897 \h </w:instrText>
+              <w:instrText xml:space="preserve"> PAGEREF _Toc404027222 \h </w:instrText>
             </w:r>
             <w:r>
               <w:rPr>
@@ -2391,7 +2464,7 @@
                 <w:noProof/>
                 <w:webHidden/>
               </w:rPr>
-              <w:t>15</w:t>
+              <w:t>16</w:t>
             </w:r>
             <w:r>
               <w:rPr>
@@ -2417,7 +2490,7 @@
               <w:lang w:val="fr-FR" w:eastAsia="fr-FR"/>
             </w:rPr>
           </w:pPr>
-          <w:hyperlink w:anchor="_Toc403919898" w:history="1">
+          <w:hyperlink w:anchor="_Toc404027223" w:history="1">
             <w:r>
               <w:rPr>
                 <w:rStyle w:val="Hyperlink"/>
@@ -2444,7 +2517,7 @@
                 <w:noProof/>
                 <w:webHidden/>
               </w:rPr>
-              <w:instrText xml:space="preserve"> PAGEREF _Toc403919898 \h </w:instrText>
+              <w:instrText xml:space="preserve"> PAGEREF _Toc404027223 \h </w:instrText>
             </w:r>
             <w:r>
               <w:rPr>
@@ -2464,7 +2537,7 @@
                 <w:noProof/>
                 <w:webHidden/>
               </w:rPr>
-              <w:t>15</w:t>
+              <w:t>16</w:t>
             </w:r>
             <w:r>
               <w:rPr>
@@ -2490,7 +2563,7 @@
               <w:lang w:val="fr-FR" w:eastAsia="fr-FR"/>
             </w:rPr>
           </w:pPr>
-          <w:hyperlink w:anchor="_Toc403919899" w:history="1">
+          <w:hyperlink w:anchor="_Toc404027224" w:history="1">
             <w:r>
               <w:rPr>
                 <w:rStyle w:val="Hyperlink"/>
@@ -2517,7 +2590,7 @@
                 <w:noProof/>
                 <w:webHidden/>
               </w:rPr>
-              <w:instrText xml:space="preserve"> PAGEREF _Toc403919899 \h </w:instrText>
+              <w:instrText xml:space="preserve"> PAGEREF _Toc404027224 \h </w:instrText>
             </w:r>
             <w:r>
               <w:rPr>
@@ -2537,7 +2610,7 @@
                 <w:noProof/>
                 <w:webHidden/>
               </w:rPr>
-              <w:t>18</w:t>
+              <w:t>19</w:t>
             </w:r>
             <w:r>
               <w:rPr>
@@ -2563,7 +2636,7 @@
               <w:lang w:val="fr-FR" w:eastAsia="fr-FR"/>
             </w:rPr>
           </w:pPr>
-          <w:hyperlink w:anchor="_Toc403919900" w:history="1">
+          <w:hyperlink w:anchor="_Toc404027225" w:history="1">
             <w:r>
               <w:rPr>
                 <w:rStyle w:val="Hyperlink"/>
@@ -2590,7 +2663,7 @@
                 <w:noProof/>
                 <w:webHidden/>
               </w:rPr>
-              <w:instrText xml:space="preserve"> PAGEREF _Toc403919900 \h </w:instrText>
+              <w:instrText xml:space="preserve"> PAGEREF _Toc404027225 \h </w:instrText>
             </w:r>
             <w:r>
               <w:rPr>
@@ -2610,7 +2683,7 @@
                 <w:noProof/>
                 <w:webHidden/>
               </w:rPr>
-              <w:t>18</w:t>
+              <w:t>19</w:t>
             </w:r>
             <w:r>
               <w:rPr>
@@ -2636,7 +2709,7 @@
               <w:lang w:val="fr-FR" w:eastAsia="fr-FR"/>
             </w:rPr>
           </w:pPr>
-          <w:hyperlink w:anchor="_Toc403919901" w:history="1">
+          <w:hyperlink w:anchor="_Toc404027226" w:history="1">
             <w:r>
               <w:rPr>
                 <w:rStyle w:val="Hyperlink"/>
@@ -2663,7 +2736,7 @@
                 <w:noProof/>
                 <w:webHidden/>
               </w:rPr>
-              <w:instrText xml:space="preserve"> PAGEREF _Toc403919901 \h </w:instrText>
+              <w:instrText xml:space="preserve"> PAGEREF _Toc404027226 \h </w:instrText>
             </w:r>
             <w:r>
               <w:rPr>
@@ -2683,7 +2756,7 @@
                 <w:noProof/>
                 <w:webHidden/>
               </w:rPr>
-              <w:t>18</w:t>
+              <w:t>19</w:t>
             </w:r>
             <w:r>
               <w:rPr>
@@ -2709,7 +2782,7 @@
               <w:lang w:val="fr-FR" w:eastAsia="fr-FR"/>
             </w:rPr>
           </w:pPr>
-          <w:hyperlink w:anchor="_Toc403919902" w:history="1">
+          <w:hyperlink w:anchor="_Toc404027227" w:history="1">
             <w:r>
               <w:rPr>
                 <w:rStyle w:val="Hyperlink"/>
@@ -2736,7 +2809,7 @@
                 <w:noProof/>
                 <w:webHidden/>
               </w:rPr>
-              <w:instrText xml:space="preserve"> PAGEREF _Toc403919902 \h </w:instrText>
+              <w:instrText xml:space="preserve"> PAGEREF _Toc404027227 \h </w:instrText>
             </w:r>
             <w:r>
               <w:rPr>
@@ -2756,7 +2829,7 @@
                 <w:noProof/>
                 <w:webHidden/>
               </w:rPr>
-              <w:t>21</w:t>
+              <w:t>22</w:t>
             </w:r>
             <w:r>
               <w:rPr>
@@ -2782,7 +2855,7 @@
               <w:lang w:val="fr-FR" w:eastAsia="fr-FR"/>
             </w:rPr>
           </w:pPr>
-          <w:hyperlink w:anchor="_Toc403919903" w:history="1">
+          <w:hyperlink w:anchor="_Toc404027228" w:history="1">
             <w:r>
               <w:rPr>
                 <w:rStyle w:val="Hyperlink"/>
@@ -2809,7 +2882,7 @@
                 <w:noProof/>
                 <w:webHidden/>
               </w:rPr>
-              <w:instrText xml:space="preserve"> PAGEREF _Toc403919903 \h </w:instrText>
+              <w:instrText xml:space="preserve"> PAGEREF _Toc404027228 \h </w:instrText>
             </w:r>
             <w:r>
               <w:rPr>
@@ -2829,7 +2902,7 @@
                 <w:noProof/>
                 <w:webHidden/>
               </w:rPr>
-              <w:t>21</w:t>
+              <w:t>22</w:t>
             </w:r>
             <w:r>
               <w:rPr>
@@ -2855,7 +2928,7 @@
               <w:lang w:val="fr-FR" w:eastAsia="fr-FR"/>
             </w:rPr>
           </w:pPr>
-          <w:hyperlink w:anchor="_Toc403919904" w:history="1">
+          <w:hyperlink w:anchor="_Toc404027229" w:history="1">
             <w:r>
               <w:rPr>
                 <w:rStyle w:val="Hyperlink"/>
@@ -2882,7 +2955,7 @@
                 <w:noProof/>
                 <w:webHidden/>
               </w:rPr>
-              <w:instrText xml:space="preserve"> PAGEREF _Toc403919904 \h </w:instrText>
+              <w:instrText xml:space="preserve"> PAGEREF _Toc404027229 \h </w:instrText>
             </w:r>
             <w:r>
               <w:rPr>
@@ -2902,7 +2975,7 @@
                 <w:noProof/>
                 <w:webHidden/>
               </w:rPr>
-              <w:t>21</w:t>
+              <w:t>22</w:t>
             </w:r>
             <w:r>
               <w:rPr>
@@ -2928,7 +3001,7 @@
               <w:lang w:val="fr-FR" w:eastAsia="fr-FR"/>
             </w:rPr>
           </w:pPr>
-          <w:hyperlink w:anchor="_Toc403919905" w:history="1">
+          <w:hyperlink w:anchor="_Toc404027230" w:history="1">
             <w:r>
               <w:rPr>
                 <w:rStyle w:val="Hyperlink"/>
@@ -2955,7 +3028,7 @@
                 <w:noProof/>
                 <w:webHidden/>
               </w:rPr>
-              <w:instrText xml:space="preserve"> PAGEREF _Toc403919905 \h </w:instrText>
+              <w:instrText xml:space="preserve"> PAGEREF _Toc404027230 \h </w:instrText>
             </w:r>
             <w:r>
               <w:rPr>
@@ -2975,7 +3048,7 @@
                 <w:noProof/>
                 <w:webHidden/>
               </w:rPr>
-              <w:t>23</w:t>
+              <w:t>24</w:t>
             </w:r>
             <w:r>
               <w:rPr>
@@ -3001,7 +3074,7 @@
               <w:lang w:val="fr-FR" w:eastAsia="fr-FR"/>
             </w:rPr>
           </w:pPr>
-          <w:hyperlink w:anchor="_Toc403919906" w:history="1">
+          <w:hyperlink w:anchor="_Toc404027231" w:history="1">
             <w:r>
               <w:rPr>
                 <w:rStyle w:val="Hyperlink"/>
@@ -3028,7 +3101,7 @@
                 <w:noProof/>
                 <w:webHidden/>
               </w:rPr>
-              <w:instrText xml:space="preserve"> PAGEREF _Toc403919906 \h </w:instrText>
+              <w:instrText xml:space="preserve"> PAGEREF _Toc404027231 \h </w:instrText>
             </w:r>
             <w:r>
               <w:rPr>
@@ -3048,7 +3121,7 @@
                 <w:noProof/>
                 <w:webHidden/>
               </w:rPr>
-              <w:t>23</w:t>
+              <w:t>24</w:t>
             </w:r>
             <w:r>
               <w:rPr>
@@ -3074,7 +3147,7 @@
               <w:lang w:val="fr-FR" w:eastAsia="fr-FR"/>
             </w:rPr>
           </w:pPr>
-          <w:hyperlink w:anchor="_Toc403919907" w:history="1">
+          <w:hyperlink w:anchor="_Toc404027232" w:history="1">
             <w:r>
               <w:rPr>
                 <w:rStyle w:val="Hyperlink"/>
@@ -3101,7 +3174,7 @@
                 <w:noProof/>
                 <w:webHidden/>
               </w:rPr>
-              <w:instrText xml:space="preserve"> PAGEREF _Toc403919907 \h </w:instrText>
+              <w:instrText xml:space="preserve"> PAGEREF _Toc404027232 \h </w:instrText>
             </w:r>
             <w:r>
               <w:rPr>
@@ -3121,7 +3194,7 @@
                 <w:noProof/>
                 <w:webHidden/>
               </w:rPr>
-              <w:t>23</w:t>
+              <w:t>24</w:t>
             </w:r>
             <w:r>
               <w:rPr>
@@ -3148,7 +3221,7 @@
               <w:lang w:val="fr-FR" w:eastAsia="fr-FR"/>
             </w:rPr>
           </w:pPr>
-          <w:hyperlink w:anchor="_Toc403919908" w:history="1">
+          <w:hyperlink w:anchor="_Toc404027233" w:history="1">
             <w:r>
               <w:rPr>
                 <w:rStyle w:val="Hyperlink"/>
@@ -3175,7 +3248,7 @@
                 <w:noProof/>
                 <w:webHidden/>
               </w:rPr>
-              <w:instrText xml:space="preserve"> PAGEREF _Toc403919908 \h </w:instrText>
+              <w:instrText xml:space="preserve"> PAGEREF _Toc404027233 \h </w:instrText>
             </w:r>
             <w:r>
               <w:rPr>
@@ -3195,7 +3268,7 @@
                 <w:noProof/>
                 <w:webHidden/>
               </w:rPr>
-              <w:t>24</w:t>
+              <w:t>25</w:t>
             </w:r>
             <w:r>
               <w:rPr>
@@ -3221,7 +3294,7 @@
               <w:lang w:val="fr-FR" w:eastAsia="fr-FR"/>
             </w:rPr>
           </w:pPr>
-          <w:hyperlink w:anchor="_Toc403919909" w:history="1">
+          <w:hyperlink w:anchor="_Toc404027234" w:history="1">
             <w:r>
               <w:rPr>
                 <w:rStyle w:val="Hyperlink"/>
@@ -3248,7 +3321,7 @@
                 <w:noProof/>
                 <w:webHidden/>
               </w:rPr>
-              <w:instrText xml:space="preserve"> PAGEREF _Toc403919909 \h </w:instrText>
+              <w:instrText xml:space="preserve"> PAGEREF _Toc404027234 \h </w:instrText>
             </w:r>
             <w:r>
               <w:rPr>
@@ -3268,7 +3341,7 @@
                 <w:noProof/>
                 <w:webHidden/>
               </w:rPr>
-              <w:t>24</w:t>
+              <w:t>25</w:t>
             </w:r>
             <w:r>
               <w:rPr>
@@ -3294,7 +3367,7 @@
               <w:lang w:val="fr-FR" w:eastAsia="fr-FR"/>
             </w:rPr>
           </w:pPr>
-          <w:hyperlink w:anchor="_Toc403919910" w:history="1">
+          <w:hyperlink w:anchor="_Toc404027235" w:history="1">
             <w:r>
               <w:rPr>
                 <w:rStyle w:val="Hyperlink"/>
@@ -3322,7 +3395,7 @@
                 <w:noProof/>
                 <w:webHidden/>
               </w:rPr>
-              <w:instrText xml:space="preserve"> PAGEREF _Toc403919910 \h </w:instrText>
+              <w:instrText xml:space="preserve"> PAGEREF _Toc404027235 \h </w:instrText>
             </w:r>
             <w:r>
               <w:rPr>
@@ -3342,7 +3415,7 @@
                 <w:noProof/>
                 <w:webHidden/>
               </w:rPr>
-              <w:t>25</w:t>
+              <w:t>26</w:t>
             </w:r>
             <w:r>
               <w:rPr>
@@ -3369,7 +3442,7 @@
               <w:lang w:val="fr-FR" w:eastAsia="fr-FR"/>
             </w:rPr>
           </w:pPr>
-          <w:hyperlink w:anchor="_Toc403919911" w:history="1">
+          <w:hyperlink w:anchor="_Toc404027236" w:history="1">
             <w:r>
               <w:rPr>
                 <w:rStyle w:val="Hyperlink"/>
@@ -3396,7 +3469,7 @@
                 <w:noProof/>
                 <w:webHidden/>
               </w:rPr>
-              <w:instrText xml:space="preserve"> PAGEREF _Toc403919911 \h </w:instrText>
+              <w:instrText xml:space="preserve"> PAGEREF _Toc404027236 \h </w:instrText>
             </w:r>
             <w:r>
               <w:rPr>
@@ -3416,7 +3489,7 @@
                 <w:noProof/>
                 <w:webHidden/>
               </w:rPr>
-              <w:t>28</w:t>
+              <w:t>29</w:t>
             </w:r>
             <w:r>
               <w:rPr>
@@ -3442,7 +3515,7 @@
               <w:lang w:val="fr-FR" w:eastAsia="fr-FR"/>
             </w:rPr>
           </w:pPr>
-          <w:hyperlink w:anchor="_Toc403919912" w:history="1">
+          <w:hyperlink w:anchor="_Toc404027237" w:history="1">
             <w:r>
               <w:rPr>
                 <w:rStyle w:val="Hyperlink"/>
@@ -3469,7 +3542,7 @@
                 <w:noProof/>
                 <w:webHidden/>
               </w:rPr>
-              <w:instrText xml:space="preserve"> PAGEREF _Toc403919912 \h </w:instrText>
+              <w:instrText xml:space="preserve"> PAGEREF _Toc404027237 \h </w:instrText>
             </w:r>
             <w:r>
               <w:rPr>
@@ -3489,7 +3562,7 @@
                 <w:noProof/>
                 <w:webHidden/>
               </w:rPr>
-              <w:t>28</w:t>
+              <w:t>29</w:t>
             </w:r>
             <w:r>
               <w:rPr>
@@ -3515,13 +3588,13 @@
               <w:lang w:val="fr-FR" w:eastAsia="fr-FR"/>
             </w:rPr>
           </w:pPr>
-          <w:hyperlink w:anchor="_Toc403919913" w:history="1">
+          <w:hyperlink w:anchor="_Toc404027238" w:history="1">
             <w:r>
               <w:rPr>
                 <w:rStyle w:val="Hyperlink"/>
                 <w:noProof/>
               </w:rPr>
-              <w:t>6.2. Swizzle operator limitations</w:t>
+              <w:t>6.2. Precision qualifiers support</w:t>
             </w:r>
             <w:r>
               <w:rPr>
@@ -3542,7 +3615,7 @@
                 <w:noProof/>
                 <w:webHidden/>
               </w:rPr>
-              <w:instrText xml:space="preserve"> PAGEREF _Toc403919913 \h </w:instrText>
+              <w:instrText xml:space="preserve"> PAGEREF _Toc404027238 \h </w:instrText>
             </w:r>
             <w:r>
               <w:rPr>
@@ -3562,80 +3635,7 @@
                 <w:noProof/>
                 <w:webHidden/>
               </w:rPr>
-              <w:t>28</w:t>
-            </w:r>
-            <w:r>
-              <w:rPr>
-                <w:noProof/>
-                <w:webHidden/>
-              </w:rPr>
-              <w:fldChar w:fldCharType="end"/>
-            </w:r>
-          </w:hyperlink>
-        </w:p>
-        <w:p>
-          <w:pPr>
-            <w:pStyle w:val="TOC2"/>
-            <w:tabs>
-              <w:tab w:val="right" w:pos="8296"/>
-            </w:tabs>
-            <w:rPr>
-              <w:rFonts w:eastAsiaTheme="minorEastAsia" w:cstheme="minorBidi"/>
-              <w:b w:val="0"/>
-              <w:smallCaps w:val="0"/>
-              <w:noProof/>
-              <w:color w:val="auto"/>
-              <w:lang w:val="fr-FR" w:eastAsia="fr-FR"/>
-            </w:rPr>
-          </w:pPr>
-          <w:hyperlink w:anchor="_Toc403919914" w:history="1">
-            <w:r>
-              <w:rPr>
-                <w:rStyle w:val="Hyperlink"/>
-                <w:noProof/>
-              </w:rPr>
-              <w:t>6.3. Precision qualifiers support</w:t>
-            </w:r>
-            <w:r>
-              <w:rPr>
-                <w:noProof/>
-                <w:webHidden/>
-              </w:rPr>
-              <w:tab/>
-            </w:r>
-            <w:r>
-              <w:rPr>
-                <w:noProof/>
-                <w:webHidden/>
-              </w:rPr>
-              <w:fldChar w:fldCharType="begin"/>
-            </w:r>
-            <w:r>
-              <w:rPr>
-                <w:noProof/>
-                <w:webHidden/>
-              </w:rPr>
-              <w:instrText xml:space="preserve"> PAGEREF _Toc403919914 \h </w:instrText>
-            </w:r>
-            <w:r>
-              <w:rPr>
-                <w:noProof/>
-                <w:webHidden/>
-              </w:rPr>
-            </w:r>
-            <w:r>
-              <w:rPr>
-                <w:noProof/>
-                <w:webHidden/>
-              </w:rPr>
-              <w:fldChar w:fldCharType="separate"/>
-            </w:r>
-            <w:r>
-              <w:rPr>
-                <w:noProof/>
-                <w:webHidden/>
-              </w:rPr>
-              <w:t>28</w:t>
+              <w:t>29</w:t>
             </w:r>
             <w:r>
               <w:rPr>
@@ -3662,7 +3662,7 @@
               <w:lang w:val="fr-FR" w:eastAsia="fr-FR"/>
             </w:rPr>
           </w:pPr>
-          <w:hyperlink w:anchor="_Toc403919915" w:history="1">
+          <w:hyperlink w:anchor="_Toc404027239" w:history="1">
             <w:r>
               <w:rPr>
                 <w:rStyle w:val="Hyperlink"/>
@@ -3689,7 +3689,7 @@
                 <w:noProof/>
                 <w:webHidden/>
               </w:rPr>
-              <w:instrText xml:space="preserve"> PAGEREF _Toc403919915 \h </w:instrText>
+              <w:instrText xml:space="preserve"> PAGEREF _Toc404027239 \h </w:instrText>
             </w:r>
             <w:r>
               <w:rPr>
@@ -3709,7 +3709,7 @@
                 <w:noProof/>
                 <w:webHidden/>
               </w:rPr>
-              <w:t>29</w:t>
+              <w:t>30</w:t>
             </w:r>
             <w:r>
               <w:rPr>
@@ -3735,7 +3735,7 @@
               <w:lang w:val="fr-FR" w:eastAsia="fr-FR"/>
             </w:rPr>
           </w:pPr>
-          <w:hyperlink w:anchor="_Toc403919916" w:history="1">
+          <w:hyperlink w:anchor="_Toc404027240" w:history="1">
             <w:r>
               <w:rPr>
                 <w:rStyle w:val="Hyperlink"/>
@@ -3762,7 +3762,7 @@
                 <w:noProof/>
                 <w:webHidden/>
               </w:rPr>
-              <w:instrText xml:space="preserve"> PAGEREF _Toc403919916 \h </w:instrText>
+              <w:instrText xml:space="preserve"> PAGEREF _Toc404027240 \h </w:instrText>
             </w:r>
             <w:r>
               <w:rPr>
@@ -3782,7 +3782,7 @@
                 <w:noProof/>
                 <w:webHidden/>
               </w:rPr>
-              <w:t>29</w:t>
+              <w:t>30</w:t>
             </w:r>
             <w:r>
               <w:rPr>
@@ -3808,7 +3808,7 @@
               <w:lang w:val="fr-FR" w:eastAsia="fr-FR"/>
             </w:rPr>
           </w:pPr>
-          <w:hyperlink w:anchor="_Toc403919917" w:history="1">
+          <w:hyperlink w:anchor="_Toc404027241" w:history="1">
             <w:r>
               <w:rPr>
                 <w:rStyle w:val="Hyperlink"/>
@@ -3835,7 +3835,7 @@
                 <w:noProof/>
                 <w:webHidden/>
               </w:rPr>
-              <w:instrText xml:space="preserve"> PAGEREF _Toc403919917 \h </w:instrText>
+              <w:instrText xml:space="preserve"> PAGEREF _Toc404027241 \h </w:instrText>
             </w:r>
             <w:r>
               <w:rPr>
@@ -3855,7 +3855,7 @@
                 <w:noProof/>
                 <w:webHidden/>
               </w:rPr>
-              <w:t>29</w:t>
+              <w:t>30</w:t>
             </w:r>
             <w:r>
               <w:rPr>
@@ -3881,7 +3881,7 @@
               <w:lang w:val="fr-FR" w:eastAsia="fr-FR"/>
             </w:rPr>
           </w:pPr>
-          <w:hyperlink w:anchor="_Toc403919918" w:history="1">
+          <w:hyperlink w:anchor="_Toc404027242" w:history="1">
             <w:r>
               <w:rPr>
                 <w:rStyle w:val="Hyperlink"/>
@@ -3908,7 +3908,7 @@
                 <w:noProof/>
                 <w:webHidden/>
               </w:rPr>
-              <w:instrText xml:space="preserve"> PAGEREF _Toc403919918 \h </w:instrText>
+              <w:instrText xml:space="preserve"> PAGEREF _Toc404027242 \h </w:instrText>
             </w:r>
             <w:r>
               <w:rPr>
@@ -3928,7 +3928,7 @@
                 <w:noProof/>
                 <w:webHidden/>
               </w:rPr>
-              <w:t>29</w:t>
+              <w:t>30</w:t>
             </w:r>
             <w:r>
               <w:rPr>
@@ -3954,7 +3954,7 @@
               <w:lang w:val="fr-FR" w:eastAsia="fr-FR"/>
             </w:rPr>
           </w:pPr>
-          <w:hyperlink w:anchor="_Toc403919919" w:history="1">
+          <w:hyperlink w:anchor="_Toc404027243" w:history="1">
             <w:r>
               <w:rPr>
                 <w:rStyle w:val="Hyperlink"/>
@@ -3981,7 +3981,7 @@
                 <w:noProof/>
                 <w:webHidden/>
               </w:rPr>
-              <w:instrText xml:space="preserve"> PAGEREF _Toc403919919 \h </w:instrText>
+              <w:instrText xml:space="preserve"> PAGEREF _Toc404027243 \h </w:instrText>
             </w:r>
             <w:r>
               <w:rPr>
@@ -4001,7 +4001,7 @@
                 <w:noProof/>
                 <w:webHidden/>
               </w:rPr>
-              <w:t>29</w:t>
+              <w:t>30</w:t>
             </w:r>
             <w:r>
               <w:rPr>
@@ -4027,7 +4027,7 @@
               <w:lang w:val="fr-FR" w:eastAsia="fr-FR"/>
             </w:rPr>
           </w:pPr>
-          <w:hyperlink w:anchor="_Toc403919920" w:history="1">
+          <w:hyperlink w:anchor="_Toc404027244" w:history="1">
             <w:r>
               <w:rPr>
                 <w:rStyle w:val="Hyperlink"/>
@@ -4054,7 +4054,7 @@
                 <w:noProof/>
                 <w:webHidden/>
               </w:rPr>
-              <w:instrText xml:space="preserve"> PAGEREF _Toc403919920 \h </w:instrText>
+              <w:instrText xml:space="preserve"> PAGEREF _Toc404027244 \h </w:instrText>
             </w:r>
             <w:r>
               <w:rPr>
@@ -4074,7 +4074,7 @@
                 <w:noProof/>
                 <w:webHidden/>
               </w:rPr>
-              <w:t>29</w:t>
+              <w:t>30</w:t>
             </w:r>
             <w:r>
               <w:rPr>
@@ -4100,7 +4100,7 @@
               <w:lang w:val="fr-FR" w:eastAsia="fr-FR"/>
             </w:rPr>
           </w:pPr>
-          <w:hyperlink w:anchor="_Toc403919921" w:history="1">
+          <w:hyperlink w:anchor="_Toc404027245" w:history="1">
             <w:r>
               <w:rPr>
                 <w:rStyle w:val="Hyperlink"/>
@@ -4127,7 +4127,7 @@
                 <w:noProof/>
                 <w:webHidden/>
               </w:rPr>
-              <w:instrText xml:space="preserve"> PAGEREF _Toc403919921 \h </w:instrText>
+              <w:instrText xml:space="preserve"> PAGEREF _Toc404027245 \h </w:instrText>
             </w:r>
             <w:r>
               <w:rPr>
@@ -4147,7 +4147,7 @@
                 <w:noProof/>
                 <w:webHidden/>
               </w:rPr>
-              <w:t>29</w:t>
+              <w:t>30</w:t>
             </w:r>
             <w:r>
               <w:rPr>
@@ -4173,7 +4173,7 @@
               <w:lang w:val="fr-FR" w:eastAsia="fr-FR"/>
             </w:rPr>
           </w:pPr>
-          <w:hyperlink w:anchor="_Toc403919922" w:history="1">
+          <w:hyperlink w:anchor="_Toc404027246" w:history="1">
             <w:r>
               <w:rPr>
                 <w:rStyle w:val="Hyperlink"/>
@@ -4200,7 +4200,7 @@
                 <w:noProof/>
                 <w:webHidden/>
               </w:rPr>
-              <w:instrText xml:space="preserve"> PAGEREF _Toc403919922 \h </w:instrText>
+              <w:instrText xml:space="preserve"> PAGEREF _Toc404027246 \h </w:instrText>
             </w:r>
             <w:r>
               <w:rPr>
@@ -4220,7 +4220,7 @@
                 <w:noProof/>
                 <w:webHidden/>
               </w:rPr>
-              <w:t>29</w:t>
+              <w:t>30</w:t>
             </w:r>
             <w:r>
               <w:rPr>
@@ -4246,7 +4246,7 @@
               <w:lang w:val="fr-FR" w:eastAsia="fr-FR"/>
             </w:rPr>
           </w:pPr>
-          <w:hyperlink w:anchor="_Toc403919923" w:history="1">
+          <w:hyperlink w:anchor="_Toc404027247" w:history="1">
             <w:r>
               <w:rPr>
                 <w:rStyle w:val="Hyperlink"/>
@@ -4273,7 +4273,7 @@
                 <w:noProof/>
                 <w:webHidden/>
               </w:rPr>
-              <w:instrText xml:space="preserve"> PAGEREF _Toc403919923 \h </w:instrText>
+              <w:instrText xml:space="preserve"> PAGEREF _Toc404027247 \h </w:instrText>
             </w:r>
             <w:r>
               <w:rPr>
@@ -4293,7 +4293,7 @@
                 <w:noProof/>
                 <w:webHidden/>
               </w:rPr>
-              <w:t>29</w:t>
+              <w:t>30</w:t>
             </w:r>
             <w:r>
               <w:rPr>
@@ -4319,7 +4319,7 @@
               <w:lang w:val="fr-FR" w:eastAsia="fr-FR"/>
             </w:rPr>
           </w:pPr>
-          <w:hyperlink w:anchor="_Toc403919924" w:history="1">
+          <w:hyperlink w:anchor="_Toc404027248" w:history="1">
             <w:r>
               <w:rPr>
                 <w:rStyle w:val="Hyperlink"/>
@@ -4346,7 +4346,7 @@
                 <w:noProof/>
                 <w:webHidden/>
               </w:rPr>
-              <w:instrText xml:space="preserve"> PAGEREF _Toc403919924 \h </w:instrText>
+              <w:instrText xml:space="preserve"> PAGEREF _Toc404027248 \h </w:instrText>
             </w:r>
             <w:r>
               <w:rPr>
@@ -4366,7 +4366,7 @@
                 <w:noProof/>
                 <w:webHidden/>
               </w:rPr>
-              <w:t>30</w:t>
+              <w:t>31</w:t>
             </w:r>
             <w:r>
               <w:rPr>
@@ -4392,7 +4392,7 @@
               <w:lang w:val="fr-FR" w:eastAsia="fr-FR"/>
             </w:rPr>
           </w:pPr>
-          <w:hyperlink w:anchor="_Toc403919925" w:history="1">
+          <w:hyperlink w:anchor="_Toc404027249" w:history="1">
             <w:r>
               <w:rPr>
                 <w:rStyle w:val="Hyperlink"/>
@@ -4419,7 +4419,7 @@
                 <w:noProof/>
                 <w:webHidden/>
               </w:rPr>
-              <w:instrText xml:space="preserve"> PAGEREF _Toc403919925 \h </w:instrText>
+              <w:instrText xml:space="preserve"> PAGEREF _Toc404027249 \h </w:instrText>
             </w:r>
             <w:r>
               <w:rPr>
@@ -4439,7 +4439,7 @@
                 <w:noProof/>
                 <w:webHidden/>
               </w:rPr>
-              <w:t>30</w:t>
+              <w:t>31</w:t>
             </w:r>
             <w:r>
               <w:rPr>
@@ -4466,7 +4466,7 @@
               <w:lang w:val="fr-FR" w:eastAsia="fr-FR"/>
             </w:rPr>
           </w:pPr>
-          <w:hyperlink w:anchor="_Toc403919926" w:history="1">
+          <w:hyperlink w:anchor="_Toc404027250" w:history="1">
             <w:r>
               <w:rPr>
                 <w:rStyle w:val="Hyperlink"/>
@@ -4493,7 +4493,7 @@
                 <w:noProof/>
                 <w:webHidden/>
               </w:rPr>
-              <w:instrText xml:space="preserve"> PAGEREF _Toc403919926 \h </w:instrText>
+              <w:instrText xml:space="preserve"> PAGEREF _Toc404027250 \h </w:instrText>
             </w:r>
             <w:r>
               <w:rPr>
@@ -4513,7 +4513,7 @@
                 <w:noProof/>
                 <w:webHidden/>
               </w:rPr>
-              <w:t>31</w:t>
+              <w:t>32</w:t>
             </w:r>
             <w:r>
               <w:rPr>
@@ -4539,7 +4539,7 @@
               <w:lang w:val="fr-FR" w:eastAsia="fr-FR"/>
             </w:rPr>
           </w:pPr>
-          <w:hyperlink w:anchor="_Toc403919927" w:history="1">
+          <w:hyperlink w:anchor="_Toc404027251" w:history="1">
             <w:r>
               <w:rPr>
                 <w:rStyle w:val="Hyperlink"/>
@@ -4566,7 +4566,7 @@
                 <w:noProof/>
                 <w:webHidden/>
               </w:rPr>
-              <w:instrText xml:space="preserve"> PAGEREF _Toc403919927 \h </w:instrText>
+              <w:instrText xml:space="preserve"> PAGEREF _Toc404027251 \h </w:instrText>
             </w:r>
             <w:r>
               <w:rPr>
@@ -4586,7 +4586,7 @@
                 <w:noProof/>
                 <w:webHidden/>
               </w:rPr>
-              <w:t>31</w:t>
+              <w:t>32</w:t>
             </w:r>
             <w:r>
               <w:rPr>
@@ -4612,7 +4612,7 @@
               <w:lang w:val="fr-FR" w:eastAsia="fr-FR"/>
             </w:rPr>
           </w:pPr>
-          <w:hyperlink w:anchor="_Toc403919928" w:history="1">
+          <w:hyperlink w:anchor="_Toc404027252" w:history="1">
             <w:r>
               <w:rPr>
                 <w:rStyle w:val="Hyperlink"/>
@@ -4640,7 +4640,7 @@
                 <w:noProof/>
                 <w:webHidden/>
               </w:rPr>
-              <w:instrText xml:space="preserve"> PAGEREF _Toc403919928 \h </w:instrText>
+              <w:instrText xml:space="preserve"> PAGEREF _Toc404027252 \h </w:instrText>
             </w:r>
             <w:r>
               <w:rPr>
@@ -4660,7 +4660,7 @@
                 <w:noProof/>
                 <w:webHidden/>
               </w:rPr>
-              <w:t>31</w:t>
+              <w:t>32</w:t>
             </w:r>
             <w:r>
               <w:rPr>
@@ -4686,7 +4686,7 @@
               <w:lang w:val="fr-FR" w:eastAsia="fr-FR"/>
             </w:rPr>
           </w:pPr>
-          <w:hyperlink w:anchor="_Toc403919929" w:history="1">
+          <w:hyperlink w:anchor="_Toc404027253" w:history="1">
             <w:r>
               <w:rPr>
                 <w:rStyle w:val="Hyperlink"/>
@@ -4713,7 +4713,7 @@
                 <w:noProof/>
                 <w:webHidden/>
               </w:rPr>
-              <w:instrText xml:space="preserve"> PAGEREF _Toc403919929 \h </w:instrText>
+              <w:instrText xml:space="preserve"> PAGEREF _Toc404027253 \h </w:instrText>
             </w:r>
             <w:r>
               <w:rPr>
@@ -4733,7 +4733,7 @@
                 <w:noProof/>
                 <w:webHidden/>
               </w:rPr>
-              <w:t>32</w:t>
+              <w:t>33</w:t>
             </w:r>
             <w:r>
               <w:rPr>
@@ -4759,7 +4759,7 @@
               <w:lang w:val="fr-FR" w:eastAsia="fr-FR"/>
             </w:rPr>
           </w:pPr>
-          <w:hyperlink w:anchor="_Toc403919930" w:history="1">
+          <w:hyperlink w:anchor="_Toc404027254" w:history="1">
             <w:r>
               <w:rPr>
                 <w:rStyle w:val="Hyperlink"/>
@@ -4786,7 +4786,7 @@
                 <w:noProof/>
                 <w:webHidden/>
               </w:rPr>
-              <w:instrText xml:space="preserve"> PAGEREF _Toc403919930 \h </w:instrText>
+              <w:instrText xml:space="preserve"> PAGEREF _Toc404027254 \h </w:instrText>
             </w:r>
             <w:r>
               <w:rPr>
@@ -4806,7 +4806,7 @@
                 <w:noProof/>
                 <w:webHidden/>
               </w:rPr>
-              <w:t>32</w:t>
+              <w:t>33</w:t>
             </w:r>
             <w:r>
               <w:rPr>
@@ -4833,7 +4833,7 @@
               <w:lang w:val="fr-FR" w:eastAsia="fr-FR"/>
             </w:rPr>
           </w:pPr>
-          <w:hyperlink w:anchor="_Toc403919931" w:history="1">
+          <w:hyperlink w:anchor="_Toc404027255" w:history="1">
             <w:r>
               <w:rPr>
                 <w:rStyle w:val="Hyperlink"/>
@@ -4860,7 +4860,7 @@
                 <w:noProof/>
                 <w:webHidden/>
               </w:rPr>
-              <w:instrText xml:space="preserve"> PAGEREF _Toc403919931 \h </w:instrText>
+              <w:instrText xml:space="preserve"> PAGEREF _Toc404027255 \h </w:instrText>
             </w:r>
             <w:r>
               <w:rPr>
@@ -4880,7 +4880,7 @@
                 <w:noProof/>
                 <w:webHidden/>
               </w:rPr>
-              <w:t>34</w:t>
+              <w:t>35</w:t>
             </w:r>
             <w:r>
               <w:rPr>
@@ -4906,7 +4906,7 @@
               <w:lang w:val="fr-FR" w:eastAsia="fr-FR"/>
             </w:rPr>
           </w:pPr>
-          <w:hyperlink w:anchor="_Toc403919932" w:history="1">
+          <w:hyperlink w:anchor="_Toc404027256" w:history="1">
             <w:r>
               <w:rPr>
                 <w:rStyle w:val="Hyperlink"/>
@@ -4933,7 +4933,7 @@
                 <w:noProof/>
                 <w:webHidden/>
               </w:rPr>
-              <w:instrText xml:space="preserve"> PAGEREF _Toc403919932 \h </w:instrText>
+              <w:instrText xml:space="preserve"> PAGEREF _Toc404027256 \h </w:instrText>
             </w:r>
             <w:r>
               <w:rPr>
@@ -4953,7 +4953,7 @@
                 <w:noProof/>
                 <w:webHidden/>
               </w:rPr>
-              <w:t>34</w:t>
+              <w:t>35</w:t>
             </w:r>
             <w:r>
               <w:rPr>
@@ -4979,7 +4979,7 @@
               <w:lang w:val="fr-FR" w:eastAsia="fr-FR"/>
             </w:rPr>
           </w:pPr>
-          <w:hyperlink w:anchor="_Toc403919933" w:history="1">
+          <w:hyperlink w:anchor="_Toc404027257" w:history="1">
             <w:r>
               <w:rPr>
                 <w:rStyle w:val="Hyperlink"/>
@@ -5006,7 +5006,7 @@
                 <w:noProof/>
                 <w:webHidden/>
               </w:rPr>
-              <w:instrText xml:space="preserve"> PAGEREF _Toc403919933 \h </w:instrText>
+              <w:instrText xml:space="preserve"> PAGEREF _Toc404027257 \h </w:instrText>
             </w:r>
             <w:r>
               <w:rPr>
@@ -5026,7 +5026,7 @@
                 <w:noProof/>
                 <w:webHidden/>
               </w:rPr>
-              <w:t>34</w:t>
+              <w:t>35</w:t>
             </w:r>
             <w:r>
               <w:rPr>
@@ -5052,7 +5052,7 @@
               <w:lang w:val="fr-FR" w:eastAsia="fr-FR"/>
             </w:rPr>
           </w:pPr>
-          <w:hyperlink w:anchor="_Toc403919934" w:history="1">
+          <w:hyperlink w:anchor="_Toc404027258" w:history="1">
             <w:r>
               <w:rPr>
                 <w:rStyle w:val="Hyperlink"/>
@@ -5079,7 +5079,7 @@
                 <w:noProof/>
                 <w:webHidden/>
               </w:rPr>
-              <w:instrText xml:space="preserve"> PAGEREF _Toc403919934 \h </w:instrText>
+              <w:instrText xml:space="preserve"> PAGEREF _Toc404027258 \h </w:instrText>
             </w:r>
             <w:r>
               <w:rPr>
@@ -5099,7 +5099,7 @@
                 <w:noProof/>
                 <w:webHidden/>
               </w:rPr>
-              <w:t>34</w:t>
+              <w:t>35</w:t>
             </w:r>
             <w:r>
               <w:rPr>
@@ -5125,7 +5125,7 @@
               <w:lang w:val="fr-FR" w:eastAsia="fr-FR"/>
             </w:rPr>
           </w:pPr>
-          <w:hyperlink w:anchor="_Toc403919935" w:history="1">
+          <w:hyperlink w:anchor="_Toc404027259" w:history="1">
             <w:r>
               <w:rPr>
                 <w:rStyle w:val="Hyperlink"/>
@@ -5152,7 +5152,7 @@
                 <w:noProof/>
                 <w:webHidden/>
               </w:rPr>
-              <w:instrText xml:space="preserve"> PAGEREF _Toc403919935 \h </w:instrText>
+              <w:instrText xml:space="preserve"> PAGEREF _Toc404027259 \h </w:instrText>
             </w:r>
             <w:r>
               <w:rPr>
@@ -5172,7 +5172,7 @@
                 <w:noProof/>
                 <w:webHidden/>
               </w:rPr>
-              <w:t>34</w:t>
+              <w:t>35</w:t>
             </w:r>
             <w:r>
               <w:rPr>
@@ -5198,7 +5198,7 @@
               <w:lang w:val="fr-FR" w:eastAsia="fr-FR"/>
             </w:rPr>
           </w:pPr>
-          <w:hyperlink w:anchor="_Toc403919936" w:history="1">
+          <w:hyperlink w:anchor="_Toc404027260" w:history="1">
             <w:r>
               <w:rPr>
                 <w:rStyle w:val="Hyperlink"/>
@@ -5225,7 +5225,7 @@
                 <w:noProof/>
                 <w:webHidden/>
               </w:rPr>
-              <w:instrText xml:space="preserve"> PAGEREF _Toc403919936 \h </w:instrText>
+              <w:instrText xml:space="preserve"> PAGEREF _Toc404027260 \h </w:instrText>
             </w:r>
             <w:r>
               <w:rPr>
@@ -5245,7 +5245,7 @@
                 <w:noProof/>
                 <w:webHidden/>
               </w:rPr>
-              <w:t>36</w:t>
+              <w:t>37</w:t>
             </w:r>
             <w:r>
               <w:rPr>
@@ -5271,7 +5271,7 @@
               <w:lang w:val="fr-FR" w:eastAsia="fr-FR"/>
             </w:rPr>
           </w:pPr>
-          <w:hyperlink w:anchor="_Toc403919937" w:history="1">
+          <w:hyperlink w:anchor="_Toc404027261" w:history="1">
             <w:r>
               <w:rPr>
                 <w:rStyle w:val="Hyperlink"/>
@@ -5298,7 +5298,7 @@
                 <w:noProof/>
                 <w:webHidden/>
               </w:rPr>
-              <w:instrText xml:space="preserve"> PAGEREF _Toc403919937 \h </w:instrText>
+              <w:instrText xml:space="preserve"> PAGEREF _Toc404027261 \h </w:instrText>
             </w:r>
             <w:r>
               <w:rPr>
@@ -5318,7 +5318,7 @@
                 <w:noProof/>
                 <w:webHidden/>
               </w:rPr>
-              <w:t>36</w:t>
+              <w:t>37</w:t>
             </w:r>
             <w:r>
               <w:rPr>
@@ -5344,7 +5344,7 @@
               <w:lang w:val="fr-FR" w:eastAsia="fr-FR"/>
             </w:rPr>
           </w:pPr>
-          <w:hyperlink w:anchor="_Toc403919938" w:history="1">
+          <w:hyperlink w:anchor="_Toc404027262" w:history="1">
             <w:r>
               <w:rPr>
                 <w:rStyle w:val="Hyperlink"/>
@@ -5371,7 +5371,7 @@
                 <w:noProof/>
                 <w:webHidden/>
               </w:rPr>
-              <w:instrText xml:space="preserve"> PAGEREF _Toc403919938 \h </w:instrText>
+              <w:instrText xml:space="preserve"> PAGEREF _Toc404027262 \h </w:instrText>
             </w:r>
             <w:r>
               <w:rPr>
@@ -5391,7 +5391,7 @@
                 <w:noProof/>
                 <w:webHidden/>
               </w:rPr>
-              <w:t>36</w:t>
+              <w:t>37</w:t>
             </w:r>
             <w:r>
               <w:rPr>
@@ -5417,7 +5417,7 @@
               <w:lang w:val="fr-FR" w:eastAsia="fr-FR"/>
             </w:rPr>
           </w:pPr>
-          <w:hyperlink w:anchor="_Toc403919939" w:history="1">
+          <w:hyperlink w:anchor="_Toc404027263" w:history="1">
             <w:r>
               <w:rPr>
                 <w:rStyle w:val="Hyperlink"/>
@@ -5444,7 +5444,7 @@
                 <w:noProof/>
                 <w:webHidden/>
               </w:rPr>
-              <w:instrText xml:space="preserve"> PAGEREF _Toc403919939 \h </w:instrText>
+              <w:instrText xml:space="preserve"> PAGEREF _Toc404027263 \h </w:instrText>
             </w:r>
             <w:r>
               <w:rPr>
@@ -5464,7 +5464,7 @@
                 <w:noProof/>
                 <w:webHidden/>
               </w:rPr>
-              <w:t>37</w:t>
+              <w:t>38</w:t>
             </w:r>
             <w:r>
               <w:rPr>
@@ -5508,7 +5508,7 @@
       <w:pPr>
         <w:pStyle w:val="HeadingA"/>
       </w:pPr>
-      <w:bookmarkStart w:id="0" w:name="_Toc403919873"/>
+      <w:bookmarkStart w:id="0" w:name="_Toc404027197"/>
       <w:r>
         <w:lastRenderedPageBreak/>
         <w:t>Introduction</w:t>
@@ -5847,7 +5847,7 @@
       <w:pPr>
         <w:pStyle w:val="HeadingA"/>
       </w:pPr>
-      <w:bookmarkStart w:id="1" w:name="_Toc403919874"/>
+      <w:bookmarkStart w:id="1" w:name="_Toc404027198"/>
       <w:r>
         <w:lastRenderedPageBreak/>
         <w:t>1. Getting started</w:t>
@@ -5858,7 +5858,7 @@
       <w:pPr>
         <w:pStyle w:val="HeadingB"/>
       </w:pPr>
-      <w:bookmarkStart w:id="2" w:name="_Toc403919875"/>
+      <w:bookmarkStart w:id="2" w:name="_Toc404027199"/>
       <w:r>
         <w:t xml:space="preserve">1.1. </w:t>
       </w:r>
@@ -7129,7 +7129,7 @@
       <w:pPr>
         <w:pStyle w:val="HeadingB"/>
       </w:pPr>
-      <w:bookmarkStart w:id="3" w:name="_Toc403919876"/>
+      <w:bookmarkStart w:id="3" w:name="_Toc404027200"/>
       <w:r>
         <w:t>1.2. Faster program compilation</w:t>
       </w:r>
@@ -7271,7 +7271,7 @@
       <w:pPr>
         <w:pStyle w:val="HeadingB"/>
       </w:pPr>
-      <w:bookmarkStart w:id="4" w:name="_Toc403919877"/>
+      <w:bookmarkStart w:id="4" w:name="_Toc404027201"/>
       <w:r>
         <w:t>1</w:t>
       </w:r>
@@ -8458,7 +8458,7 @@
       <w:pPr>
         <w:pStyle w:val="HeadingB"/>
       </w:pPr>
-      <w:bookmarkStart w:id="5" w:name="_Toc403919878"/>
+      <w:bookmarkStart w:id="5" w:name="_Toc404027202"/>
       <w:r>
         <w:lastRenderedPageBreak/>
         <w:t>1.</w:t>
@@ -8627,7 +8627,7 @@
       <w:pPr>
         <w:pStyle w:val="HeadingA"/>
       </w:pPr>
-      <w:bookmarkStart w:id="6" w:name="_Toc403919879"/>
+      <w:bookmarkStart w:id="6" w:name="_Toc404027203"/>
       <w:r>
         <w:lastRenderedPageBreak/>
         <w:t>2. Swizzle operators</w:t>
@@ -8882,7 +8882,7 @@
       <w:pPr>
         <w:pStyle w:val="HeadingB"/>
       </w:pPr>
-      <w:bookmarkStart w:id="7" w:name="_Toc403919880"/>
+      <w:bookmarkStart w:id="7" w:name="_Toc404027204"/>
       <w:r>
         <w:t xml:space="preserve">2.1. Default </w:t>
       </w:r>
@@ -9491,7 +9491,7 @@
       <w:pPr>
         <w:pStyle w:val="HeadingB"/>
       </w:pPr>
-      <w:bookmarkStart w:id="8" w:name="_Toc403919881"/>
+      <w:bookmarkStart w:id="8" w:name="_Toc404027205"/>
       <w:r>
         <w:lastRenderedPageBreak/>
         <w:t>2.2. Anonymous union member implementation</w:t>
@@ -10281,7 +10281,7 @@
       <w:pPr>
         <w:pStyle w:val="HeadingA"/>
       </w:pPr>
-      <w:bookmarkStart w:id="9" w:name="_Toc403919882"/>
+      <w:bookmarkStart w:id="9" w:name="_Toc404027206"/>
       <w:r>
         <w:lastRenderedPageBreak/>
         <w:t>3</w:t>
@@ -10303,7 +10303,7 @@
       <w:pPr>
         <w:pStyle w:val="HeadingB"/>
       </w:pPr>
-      <w:bookmarkStart w:id="10" w:name="_Toc403919883"/>
+      <w:bookmarkStart w:id="10" w:name="_Toc404027207"/>
       <w:r>
         <w:t>3.</w:t>
       </w:r>
@@ -10981,7 +10981,7 @@
       <w:pPr>
         <w:pStyle w:val="HeadingB"/>
       </w:pPr>
-      <w:bookmarkStart w:id="11" w:name="_Toc403919884"/>
+      <w:bookmarkStart w:id="11" w:name="_Toc404027208"/>
       <w:r>
         <w:t>3.2. Notification system</w:t>
       </w:r>
@@ -11275,7 +11275,7 @@
       <w:pPr>
         <w:pStyle w:val="HeadingB"/>
       </w:pPr>
-      <w:bookmarkStart w:id="12" w:name="_Toc403919885"/>
+      <w:bookmarkStart w:id="12" w:name="_Toc404027209"/>
       <w:r>
         <w:t>3</w:t>
       </w:r>
@@ -11518,7 +11518,7 @@
       <w:pPr>
         <w:pStyle w:val="HeadingB"/>
       </w:pPr>
-      <w:bookmarkStart w:id="13" w:name="_Toc403919886"/>
+      <w:bookmarkStart w:id="13" w:name="_Toc404027210"/>
       <w:r>
         <w:t>3</w:t>
       </w:r>
@@ -11729,7 +11729,7 @@
       <w:pPr>
         <w:pStyle w:val="HeadingB"/>
       </w:pPr>
-      <w:bookmarkStart w:id="14" w:name="_Toc403919887"/>
+      <w:bookmarkStart w:id="14" w:name="_Toc404027211"/>
       <w:r>
         <w:t>3</w:t>
       </w:r>
@@ -11853,7 +11853,7 @@
       <w:pPr>
         <w:pStyle w:val="HeadingB"/>
       </w:pPr>
-      <w:bookmarkStart w:id="15" w:name="_Toc403919888"/>
+      <w:bookmarkStart w:id="15" w:name="_Toc404027212"/>
       <w:r>
         <w:t>3.6. Vector and matrix static size</w:t>
       </w:r>
@@ -12765,7 +12765,7 @@
       <w:pPr>
         <w:pStyle w:val="HeadingB"/>
       </w:pPr>
-      <w:bookmarkStart w:id="16" w:name="_Toc403919889"/>
+      <w:bookmarkStart w:id="16" w:name="_Toc404027213"/>
       <w:r>
         <w:t>3.7. Disabling default constructor initialization</w:t>
       </w:r>
@@ -12918,6 +12918,11 @@
             <w:pPr>
               <w:pStyle w:val="inline-code"/>
             </w:pPr>
+          </w:p>
+          <w:p>
+            <w:pPr>
+              <w:pStyle w:val="inline-code"/>
+            </w:pPr>
             <w:r>
               <w:rPr>
                 <w:color w:val="0000FF"/>
@@ -13078,6 +13083,11 @@
             <w:pPr>
               <w:pStyle w:val="inline-code"/>
             </w:pPr>
+          </w:p>
+          <w:p>
+            <w:pPr>
+              <w:pStyle w:val="inline-code"/>
+            </w:pPr>
             <w:r>
               <w:rPr>
                 <w:color w:val="0000FF"/>
@@ -13197,6 +13207,11 @@
             <w:pPr>
               <w:pStyle w:val="inline-code"/>
             </w:pPr>
+          </w:p>
+          <w:p>
+            <w:pPr>
+              <w:pStyle w:val="inline-code"/>
+            </w:pPr>
             <w:r>
               <w:rPr>
                 <w:color w:val="0000FF"/>
@@ -13270,68 +13285,79 @@
     </w:tbl>
     <w:p>
       <w:pPr>
+        <w:pStyle w:val="HeadingB"/>
+      </w:pPr>
+      <w:bookmarkStart w:id="17" w:name="_Toc404027214"/>
+      <w:r>
+        <w:t>3.</w:t>
+      </w:r>
+      <w:r>
+        <w:t>8</w:t>
+      </w:r>
+      <w:r>
+        <w:t xml:space="preserve">. </w:t>
+      </w:r>
+      <w:r>
+        <w:t>Require explicit conversions</w:t>
+      </w:r>
+      <w:bookmarkEnd w:id="17"/>
+    </w:p>
+    <w:p>
+      <w:pPr>
         <w:pStyle w:val="Paragraph"/>
-        <w:rPr>
-          <w:rFonts w:asciiTheme="majorHAnsi" w:eastAsia="Arial" w:hAnsiTheme="majorHAnsi" w:cs="Arial"/>
-          <w:b/>
-          <w:color w:val="E36C0A" w:themeColor="accent6" w:themeShade="BF"/>
-          <w:sz w:val="48"/>
-        </w:rPr>
-      </w:pPr>
-      <w:r>
-        <w:br w:type="page"/>
-      </w:r>
-    </w:p>
-    <w:p>
-      <w:pPr>
-        <w:pStyle w:val="HeadingA"/>
-      </w:pPr>
-      <w:bookmarkStart w:id="17" w:name="_Toc403919890"/>
-      <w:r>
-        <w:lastRenderedPageBreak/>
-        <w:t>4</w:t>
+      </w:pPr>
+      <w:r>
+        <w:t xml:space="preserve">GLSL supports implicit conversions of vector and matrix types. For example, an </w:t>
+      </w:r>
+      <w:r>
+        <w:rPr>
+          <w:rStyle w:val="inline-codeChar"/>
+        </w:rPr>
+        <w:t>ivec4</w:t>
+      </w:r>
+      <w:r>
+        <w:t xml:space="preserve"> can be implicitly converted into </w:t>
+      </w:r>
+      <w:r>
+        <w:rPr>
+          <w:rStyle w:val="inline-codeChar"/>
+        </w:rPr>
+        <w:t>vec4</w:t>
       </w:r>
       <w:r>
         <w:t xml:space="preserve">. </w:t>
       </w:r>
-      <w:r>
-        <w:t>Stable e</w:t>
-      </w:r>
-      <w:r>
-        <w:t>xtensions</w:t>
-      </w:r>
-      <w:bookmarkEnd w:id="17"/>
     </w:p>
     <w:p>
       <w:pPr>
         <w:pStyle w:val="Paragraph"/>
       </w:pPr>
       <w:r>
-        <w:t xml:space="preserve">GLM extends the core GLSL feature set with extensions. These extensions include: quaternion, transformation, spline, </w:t>
-      </w:r>
-      <w:proofErr w:type="gramStart"/>
-      <w:r>
-        <w:t>matrix</w:t>
-      </w:r>
-      <w:proofErr w:type="gramEnd"/>
-      <w:r>
-        <w:t xml:space="preserve"> inverse, </w:t>
+        <w:t xml:space="preserve">Often, this behaviour is not desirable but following the spirit of the library, this </w:t>
       </w:r>
       <w:proofErr w:type="spellStart"/>
       <w:r>
-        <w:t>color</w:t>
+        <w:t>behavior</w:t>
       </w:r>
       <w:proofErr w:type="spellEnd"/>
       <w:r>
-        <w:t xml:space="preserve"> spaces, etc.   </w:t>
-      </w:r>
-    </w:p>
-    <w:p>
-      <w:pPr>
-        <w:pStyle w:val="Paragraph"/>
-      </w:pPr>
-      <w:r>
-        <w:t>To include an extension, we only need to include the dedicated header file. Once included, the features are added to the GLM namespace.</w:t>
+        <w:t xml:space="preserve"> is supported in GLM. However, GLM 0.9.6 introduced the define </w:t>
+      </w:r>
+      <w:r>
+        <w:rPr>
+          <w:rFonts w:ascii="Consolas" w:eastAsiaTheme="minorEastAsia" w:hAnsi="Consolas" w:cs="Consolas"/>
+          <w:sz w:val="19"/>
+          <w:szCs w:val="19"/>
+          <w:highlight w:val="white"/>
+          <w:lang w:val="en-US"/>
+        </w:rPr>
+        <w:t>GLM_FORCE_EXPLICIT_CTOR</w:t>
+      </w:r>
+      <w:r>
+        <w:t xml:space="preserve"> to </w:t>
+      </w:r>
+      <w:r>
+        <w:t>require explicit conversion for GLM types.</w:t>
       </w:r>
     </w:p>
     <w:tbl>
@@ -13363,10 +13389,10 @@
               <w:rPr>
                 <w:color w:val="0000FF"/>
               </w:rPr>
-              <w:t>#include</w:t>
-            </w:r>
-            <w:r>
-              <w:t xml:space="preserve"> &lt;</w:t>
+              <w:t xml:space="preserve">#include </w:t>
+            </w:r>
+            <w:r>
+              <w:t>&lt;</w:t>
             </w:r>
             <w:proofErr w:type="spellStart"/>
             <w:r>
@@ -13381,80 +13407,69 @@
             <w:pPr>
               <w:pStyle w:val="inline-code"/>
             </w:pPr>
+          </w:p>
+          <w:p>
+            <w:pPr>
+              <w:pStyle w:val="inline-code"/>
+            </w:pPr>
             <w:r>
               <w:rPr>
                 <w:color w:val="0000FF"/>
               </w:rPr>
-              <w:t>#include</w:t>
-            </w:r>
-            <w:r>
-              <w:t xml:space="preserve"> &lt;</w:t>
-            </w:r>
-            <w:proofErr w:type="spellStart"/>
+              <w:t>void</w:t>
+            </w:r>
+            <w:r>
+              <w:t xml:space="preserve"> foo()</w:t>
+            </w:r>
+          </w:p>
+          <w:p>
+            <w:pPr>
+              <w:pStyle w:val="inline-code"/>
+            </w:pPr>
+            <w:r>
+              <w:t>{</w:t>
+            </w:r>
+          </w:p>
+          <w:p>
+            <w:pPr>
+              <w:pStyle w:val="inline-code"/>
+              <w:ind w:left="720"/>
+              <w:jc w:val="left"/>
+            </w:pPr>
+            <w:proofErr w:type="spellStart"/>
+            <w:proofErr w:type="gramStart"/>
             <w:r>
               <w:t>glm</w:t>
             </w:r>
             <w:proofErr w:type="spellEnd"/>
             <w:r>
-              <w:t>/</w:t>
-            </w:r>
-            <w:proofErr w:type="spellStart"/>
-            <w:r>
-              <w:t>gtc</w:t>
-            </w:r>
-            <w:proofErr w:type="spellEnd"/>
-            <w:r>
-              <w:t>/matrix_transform.hpp&gt;</w:t>
-            </w:r>
-          </w:p>
-          <w:p>
-            <w:pPr>
-              <w:pStyle w:val="inline-code"/>
-            </w:pPr>
-          </w:p>
-          <w:p>
-            <w:pPr>
-              <w:pStyle w:val="inline-code"/>
-            </w:pPr>
-            <w:proofErr w:type="spellStart"/>
-            <w:r>
-              <w:rPr>
-                <w:color w:val="0000FF"/>
-              </w:rPr>
-              <w:t>int</w:t>
-            </w:r>
-            <w:proofErr w:type="spellEnd"/>
-            <w:r>
-              <w:t xml:space="preserve"> foo()</w:t>
-            </w:r>
-          </w:p>
-          <w:p>
-            <w:pPr>
-              <w:pStyle w:val="inline-code"/>
-              <w:rPr>
-                <w:lang w:val="fr-FR"/>
-              </w:rPr>
-            </w:pPr>
-            <w:r>
-              <w:rPr>
-                <w:lang w:val="fr-FR"/>
-              </w:rPr>
-              <w:t>{</w:t>
-            </w:r>
-          </w:p>
-          <w:p>
-            <w:pPr>
-              <w:pStyle w:val="inline-code"/>
-              <w:rPr>
-                <w:lang w:val="fr-FR"/>
-              </w:rPr>
-            </w:pPr>
-            <w:r>
-              <w:rPr>
-                <w:lang w:val="fr-FR"/>
-              </w:rPr>
-              <w:tab/>
-            </w:r>
+              <w:t>::</w:t>
+            </w:r>
+            <w:r>
+              <w:t>i</w:t>
+            </w:r>
+            <w:r>
+              <w:t>vec4</w:t>
+            </w:r>
+            <w:proofErr w:type="gramEnd"/>
+            <w:r>
+              <w:t xml:space="preserve"> a;</w:t>
+            </w:r>
+            <w:r>
+              <w:br/>
+              <w:t>…</w:t>
+            </w:r>
+          </w:p>
+          <w:p>
+            <w:pPr>
+              <w:pStyle w:val="inline-code"/>
+              <w:ind w:left="720"/>
+              <w:jc w:val="left"/>
+              <w:rPr>
+                <w:color w:val="00A000"/>
+                <w:lang w:val="fr-FR"/>
+              </w:rPr>
+            </w:pPr>
             <w:proofErr w:type="spellStart"/>
             <w:r>
               <w:rPr>
@@ -13468,21 +13483,57 @@
               <w:rPr>
                 <w:lang w:val="fr-FR"/>
               </w:rPr>
-              <w:t>::</w:t>
-            </w:r>
-            <w:r>
-              <w:rPr>
-                <w:color w:val="FF950E"/>
-                <w:lang w:val="fr-FR"/>
-              </w:rPr>
-              <w:t>vec4</w:t>
+              <w:t>::vec4</w:t>
             </w:r>
             <w:proofErr w:type="gramEnd"/>
             <w:r>
               <w:rPr>
                 <w:lang w:val="fr-FR"/>
               </w:rPr>
-              <w:t xml:space="preserve"> Position = </w:t>
+              <w:t xml:space="preserve"> </w:t>
+            </w:r>
+            <w:r>
+              <w:rPr>
+                <w:lang w:val="fr-FR"/>
+              </w:rPr>
+              <w:t>b</w:t>
+            </w:r>
+            <w:r>
+              <w:rPr>
+                <w:lang w:val="fr-FR"/>
+              </w:rPr>
+              <w:t>(</w:t>
+            </w:r>
+            <w:r>
+              <w:rPr>
+                <w:lang w:val="fr-FR"/>
+              </w:rPr>
+              <w:t>a</w:t>
+            </w:r>
+            <w:r>
+              <w:rPr>
+                <w:lang w:val="fr-FR"/>
+              </w:rPr>
+              <w:t>);</w:t>
+            </w:r>
+            <w:r>
+              <w:rPr>
+                <w:lang w:val="fr-FR"/>
+              </w:rPr>
+              <w:t xml:space="preserve"> </w:t>
+            </w:r>
+            <w:r>
+              <w:rPr>
+                <w:color w:val="00A000"/>
+                <w:lang w:val="fr-FR"/>
+              </w:rPr>
+              <w:t>// Explicit conversion, OK</w:t>
+            </w:r>
+            <w:r>
+              <w:rPr>
+                <w:lang w:val="fr-FR"/>
+              </w:rPr>
+              <w:br/>
             </w:r>
             <w:proofErr w:type="spellStart"/>
             <w:r>
@@ -13496,157 +13547,57 @@
               <w:rPr>
                 <w:lang w:val="fr-FR"/>
               </w:rPr>
-              <w:t>::</w:t>
-            </w:r>
-            <w:r>
-              <w:rPr>
-                <w:color w:val="FF950E"/>
-                <w:lang w:val="fr-FR"/>
-              </w:rPr>
-              <w:t>vec4</w:t>
-            </w:r>
-            <w:r>
-              <w:rPr>
-                <w:lang w:val="fr-FR"/>
-              </w:rPr>
-              <w:t>(</w:t>
-            </w:r>
-            <w:proofErr w:type="spellStart"/>
-            <w:r>
-              <w:rPr>
-                <w:lang w:val="fr-FR"/>
-              </w:rPr>
-              <w:t>glm</w:t>
-            </w:r>
-            <w:proofErr w:type="spellEnd"/>
-            <w:r>
-              <w:rPr>
-                <w:lang w:val="fr-FR"/>
-              </w:rPr>
-              <w:t>::</w:t>
-            </w:r>
-            <w:r>
-              <w:rPr>
-                <w:color w:val="FF950E"/>
-                <w:lang w:val="fr-FR"/>
-              </w:rPr>
-              <w:t xml:space="preserve"> vec3</w:t>
-            </w:r>
-            <w:r>
-              <w:rPr>
-                <w:lang w:val="fr-FR"/>
-              </w:rPr>
-              <w:t>(0.0f), 1.0f);</w:t>
-            </w:r>
-          </w:p>
-          <w:p>
-            <w:pPr>
-              <w:pStyle w:val="inline-code"/>
-            </w:pPr>
-            <w:r>
-              <w:rPr>
-                <w:lang w:val="fr-FR"/>
-              </w:rPr>
-              <w:tab/>
-            </w:r>
-            <w:proofErr w:type="spellStart"/>
-            <w:r>
-              <w:t>glm</w:t>
-            </w:r>
-            <w:proofErr w:type="spellEnd"/>
-            <w:r>
-              <w:t>::</w:t>
-            </w:r>
-            <w:r>
-              <w:rPr>
-                <w:color w:val="FF950E"/>
-              </w:rPr>
-              <w:t>mat4</w:t>
-            </w:r>
-            <w:r>
-              <w:t xml:space="preserve"> Model = </w:t>
-            </w:r>
-            <w:proofErr w:type="spellStart"/>
-            <w:r>
-              <w:t>glm</w:t>
-            </w:r>
-            <w:proofErr w:type="spellEnd"/>
-            <w:r>
-              <w:t>::translate(</w:t>
-            </w:r>
-          </w:p>
-          <w:p>
-            <w:pPr>
-              <w:pStyle w:val="inline-code"/>
-              <w:ind w:left="720" w:firstLine="720"/>
-            </w:pPr>
-            <w:proofErr w:type="spellStart"/>
-            <w:r>
-              <w:t>glm</w:t>
-            </w:r>
-            <w:proofErr w:type="spellEnd"/>
-            <w:r>
-              <w:t>::</w:t>
-            </w:r>
-            <w:r>
-              <w:rPr>
-                <w:color w:val="FF950E"/>
-              </w:rPr>
-              <w:t>mat4</w:t>
-            </w:r>
-            <w:r>
-              <w:t xml:space="preserve">(1.0f), </w:t>
-            </w:r>
-            <w:proofErr w:type="spellStart"/>
-            <w:r>
-              <w:t>glm</w:t>
-            </w:r>
-            <w:proofErr w:type="spellEnd"/>
-            <w:r>
-              <w:t>::vec3(1.0f));</w:t>
-            </w:r>
-          </w:p>
-          <w:p>
-            <w:pPr>
-              <w:pStyle w:val="inline-code"/>
-            </w:pPr>
-            <w:r>
-              <w:tab/>
-            </w:r>
-            <w:proofErr w:type="spellStart"/>
-            <w:r>
-              <w:t>glm</w:t>
-            </w:r>
-            <w:proofErr w:type="spellEnd"/>
-            <w:r>
-              <w:t>::</w:t>
-            </w:r>
-            <w:r>
-              <w:rPr>
-                <w:color w:val="FF950E"/>
-              </w:rPr>
-              <w:t>vec4</w:t>
-            </w:r>
-            <w:r>
-              <w:t xml:space="preserve"> Transformed = Model * Position;</w:t>
-            </w:r>
-          </w:p>
-          <w:p>
-            <w:pPr>
-              <w:pStyle w:val="inline-code"/>
-            </w:pPr>
-            <w:r>
-              <w:tab/>
+              <w:t xml:space="preserve">::vec4 </w:t>
+            </w:r>
+            <w:r>
+              <w:rPr>
+                <w:lang w:val="fr-FR"/>
+              </w:rPr>
+              <w:t xml:space="preserve">c = </w:t>
+            </w:r>
+            <w:r>
+              <w:rPr>
+                <w:lang w:val="fr-FR"/>
+              </w:rPr>
+              <w:t>a;</w:t>
+            </w:r>
+            <w:r>
+              <w:rPr>
+                <w:lang w:val="fr-FR"/>
+              </w:rPr>
+              <w:t xml:space="preserve"> </w:t>
+            </w:r>
+            <w:r>
+              <w:rPr>
+                <w:color w:val="00A000"/>
+                <w:lang w:val="fr-FR"/>
+              </w:rPr>
+              <w:t xml:space="preserve">// </w:t>
+            </w:r>
+            <w:proofErr w:type="spellStart"/>
+            <w:r>
+              <w:rPr>
+                <w:color w:val="00A000"/>
+                <w:lang w:val="fr-FR"/>
+              </w:rPr>
+              <w:t>Implicit</w:t>
+            </w:r>
+            <w:proofErr w:type="spellEnd"/>
+            <w:r>
+              <w:rPr>
+                <w:color w:val="00A000"/>
+                <w:lang w:val="fr-FR"/>
+              </w:rPr>
+              <w:t xml:space="preserve"> conversion, OK</w:t>
+            </w:r>
+          </w:p>
+          <w:p>
+            <w:pPr>
+              <w:pStyle w:val="inline-code"/>
+              <w:ind w:left="720"/>
+            </w:pPr>
+            <w:r>
               <w:t>…</w:t>
-            </w:r>
-          </w:p>
-          <w:p>
-            <w:pPr>
-              <w:pStyle w:val="inline-code"/>
-            </w:pPr>
-            <w:r>
-              <w:tab/>
-              <w:t>return 0;</w:t>
             </w:r>
           </w:p>
           <w:p>
@@ -13663,6 +13614,687 @@
     <w:p>
       <w:pPr>
         <w:pStyle w:val="Paragraph"/>
+        <w:rPr>
+          <w:lang w:val="en-US"/>
+        </w:rPr>
+      </w:pPr>
+      <w:r>
+        <w:rPr>
+          <w:lang w:val="en-US"/>
+        </w:rPr>
+        <w:t xml:space="preserve">With </w:t>
+      </w:r>
+      <w:r>
+        <w:rPr>
+          <w:rFonts w:ascii="Consolas" w:eastAsiaTheme="minorEastAsia" w:hAnsi="Consolas" w:cs="Consolas"/>
+          <w:sz w:val="19"/>
+          <w:szCs w:val="19"/>
+          <w:highlight w:val="white"/>
+          <w:lang w:val="en-US"/>
+        </w:rPr>
+        <w:t>GLM_FORCE_EXPLICIT_CTOR</w:t>
+      </w:r>
+      <w:r>
+        <w:rPr>
+          <w:rFonts w:ascii="Consolas" w:eastAsiaTheme="minorEastAsia" w:hAnsi="Consolas" w:cs="Consolas"/>
+          <w:sz w:val="19"/>
+          <w:szCs w:val="19"/>
+          <w:lang w:val="en-US"/>
+        </w:rPr>
+        <w:t xml:space="preserve"> defined</w:t>
+      </w:r>
+      <w:r>
+        <w:t>, implicit conversions are not allowed:</w:t>
+      </w:r>
+    </w:p>
+    <w:tbl>
+      <w:tblPr>
+        <w:tblStyle w:val="TableGrid"/>
+        <w:tblW w:w="0" w:type="auto"/>
+        <w:tblLook w:val="04A0" w:firstRow="1" w:lastRow="0" w:firstColumn="1" w:lastColumn="0" w:noHBand="0" w:noVBand="1"/>
+      </w:tblPr>
+      <w:tblGrid>
+        <w:gridCol w:w="8522"/>
+      </w:tblGrid>
+      <w:tr>
+        <w:tc>
+          <w:tcPr>
+            <w:tcW w:w="8522" w:type="dxa"/>
+            <w:tcBorders>
+              <w:top w:val="nil"/>
+              <w:left w:val="nil"/>
+              <w:bottom w:val="nil"/>
+              <w:right w:val="nil"/>
+            </w:tcBorders>
+            <w:shd w:val="clear" w:color="auto" w:fill="FFF8F0"/>
+          </w:tcPr>
+          <w:p>
+            <w:pPr>
+              <w:pStyle w:val="inline-code"/>
+              <w:rPr>
+                <w:color w:val="0000FF"/>
+              </w:rPr>
+            </w:pPr>
+            <w:r>
+              <w:rPr>
+                <w:color w:val="0000FF"/>
+              </w:rPr>
+              <w:t xml:space="preserve">#define </w:t>
+            </w:r>
+            <w:r>
+              <w:t>GLM_FORCE_EXPLICIT_CTOR</w:t>
+            </w:r>
+          </w:p>
+          <w:p>
+            <w:pPr>
+              <w:pStyle w:val="inline-code"/>
+            </w:pPr>
+            <w:r>
+              <w:rPr>
+                <w:color w:val="0000FF"/>
+              </w:rPr>
+              <w:t xml:space="preserve">#include </w:t>
+            </w:r>
+            <w:r>
+              <w:t>&lt;</w:t>
+            </w:r>
+            <w:proofErr w:type="spellStart"/>
+            <w:r>
+              <w:t>glm</w:t>
+            </w:r>
+            <w:proofErr w:type="spellEnd"/>
+            <w:r>
+              <w:t>/glm.hpp&gt;</w:t>
+            </w:r>
+          </w:p>
+          <w:p>
+            <w:pPr>
+              <w:pStyle w:val="inline-code"/>
+            </w:pPr>
+          </w:p>
+          <w:p>
+            <w:pPr>
+              <w:pStyle w:val="inline-code"/>
+            </w:pPr>
+            <w:r>
+              <w:rPr>
+                <w:color w:val="0000FF"/>
+              </w:rPr>
+              <w:t>void</w:t>
+            </w:r>
+            <w:r>
+              <w:t xml:space="preserve"> foo()</w:t>
+            </w:r>
+          </w:p>
+          <w:p>
+            <w:pPr>
+              <w:pStyle w:val="inline-code"/>
+            </w:pPr>
+            <w:r>
+              <w:t>{</w:t>
+            </w:r>
+          </w:p>
+          <w:p>
+            <w:pPr>
+              <w:pStyle w:val="inline-code"/>
+              <w:ind w:left="720"/>
+              <w:jc w:val="left"/>
+            </w:pPr>
+            <w:proofErr w:type="spellStart"/>
+            <w:proofErr w:type="gramStart"/>
+            <w:r>
+              <w:t>glm</w:t>
+            </w:r>
+            <w:proofErr w:type="spellEnd"/>
+            <w:r>
+              <w:t>::</w:t>
+            </w:r>
+            <w:r>
+              <w:t>i</w:t>
+            </w:r>
+            <w:r>
+              <w:t>vec4</w:t>
+            </w:r>
+            <w:proofErr w:type="gramEnd"/>
+            <w:r>
+              <w:t xml:space="preserve"> a;</w:t>
+            </w:r>
+            <w:r>
+              <w:br/>
+              <w:t>…</w:t>
+            </w:r>
+          </w:p>
+          <w:p>
+            <w:pPr>
+              <w:pStyle w:val="inline-code"/>
+              <w:ind w:left="720"/>
+              <w:jc w:val="left"/>
+              <w:rPr>
+                <w:color w:val="00A000"/>
+                <w:lang w:val="fr-FR"/>
+              </w:rPr>
+            </w:pPr>
+            <w:proofErr w:type="spellStart"/>
+            <w:r>
+              <w:rPr>
+                <w:lang w:val="fr-FR"/>
+              </w:rPr>
+              <w:lastRenderedPageBreak/>
+              <w:t>glm</w:t>
+            </w:r>
+            <w:proofErr w:type="spellEnd"/>
+            <w:proofErr w:type="gramStart"/>
+            <w:r>
+              <w:rPr>
+                <w:lang w:val="fr-FR"/>
+              </w:rPr>
+              <w:t>::vec4</w:t>
+            </w:r>
+            <w:proofErr w:type="gramEnd"/>
+            <w:r>
+              <w:rPr>
+                <w:lang w:val="fr-FR"/>
+              </w:rPr>
+              <w:t xml:space="preserve"> b(a);</w:t>
+            </w:r>
+            <w:r>
+              <w:rPr>
+                <w:lang w:val="fr-FR"/>
+              </w:rPr>
+              <w:t xml:space="preserve"> </w:t>
+            </w:r>
+            <w:r>
+              <w:rPr>
+                <w:color w:val="00A000"/>
+                <w:lang w:val="fr-FR"/>
+              </w:rPr>
+              <w:t>// Explicit conversion, OK</w:t>
+            </w:r>
+            <w:r>
+              <w:rPr>
+                <w:lang w:val="fr-FR"/>
+              </w:rPr>
+              <w:br/>
+            </w:r>
+            <w:proofErr w:type="spellStart"/>
+            <w:r>
+              <w:rPr>
+                <w:lang w:val="fr-FR"/>
+              </w:rPr>
+              <w:t>glm</w:t>
+            </w:r>
+            <w:proofErr w:type="spellEnd"/>
+            <w:r>
+              <w:rPr>
+                <w:lang w:val="fr-FR"/>
+              </w:rPr>
+              <w:t xml:space="preserve">::vec4 </w:t>
+            </w:r>
+            <w:r>
+              <w:rPr>
+                <w:lang w:val="fr-FR"/>
+              </w:rPr>
+              <w:t xml:space="preserve">c = </w:t>
+            </w:r>
+            <w:r>
+              <w:rPr>
+                <w:lang w:val="fr-FR"/>
+              </w:rPr>
+              <w:t>a;</w:t>
+            </w:r>
+            <w:r>
+              <w:rPr>
+                <w:lang w:val="fr-FR"/>
+              </w:rPr>
+              <w:t xml:space="preserve"> </w:t>
+            </w:r>
+            <w:r>
+              <w:rPr>
+                <w:color w:val="00A000"/>
+                <w:lang w:val="fr-FR"/>
+              </w:rPr>
+              <w:t xml:space="preserve">// </w:t>
+            </w:r>
+            <w:proofErr w:type="spellStart"/>
+            <w:r>
+              <w:rPr>
+                <w:color w:val="00A000"/>
+                <w:lang w:val="fr-FR"/>
+              </w:rPr>
+              <w:t>Implicit</w:t>
+            </w:r>
+            <w:proofErr w:type="spellEnd"/>
+            <w:r>
+              <w:rPr>
+                <w:color w:val="00A000"/>
+                <w:lang w:val="fr-FR"/>
+              </w:rPr>
+              <w:t xml:space="preserve"> conversion, </w:t>
+            </w:r>
+            <w:r>
+              <w:rPr>
+                <w:color w:val="00A000"/>
+                <w:lang w:val="fr-FR"/>
+              </w:rPr>
+              <w:t>ERROR</w:t>
+            </w:r>
+          </w:p>
+          <w:p>
+            <w:pPr>
+              <w:pStyle w:val="inline-code"/>
+              <w:ind w:left="720"/>
+            </w:pPr>
+            <w:r>
+              <w:t>…</w:t>
+            </w:r>
+          </w:p>
+          <w:p>
+            <w:pPr>
+              <w:pStyle w:val="inline-code"/>
+            </w:pPr>
+            <w:r>
+              <w:t>}</w:t>
+            </w:r>
+          </w:p>
+        </w:tc>
+      </w:tr>
+    </w:tbl>
+    <w:p>
+      <w:pPr>
+        <w:pStyle w:val="Paragraph"/>
+        <w:rPr>
+          <w:rFonts w:asciiTheme="majorHAnsi" w:eastAsia="Arial" w:hAnsiTheme="majorHAnsi" w:cs="Arial"/>
+          <w:b/>
+          <w:color w:val="E36C0A" w:themeColor="accent6" w:themeShade="BF"/>
+          <w:sz w:val="48"/>
+        </w:rPr>
+      </w:pPr>
+      <w:r>
+        <w:lastRenderedPageBreak/>
+        <w:br w:type="page"/>
+      </w:r>
+    </w:p>
+    <w:p>
+      <w:pPr>
+        <w:pStyle w:val="HeadingA"/>
+      </w:pPr>
+      <w:bookmarkStart w:id="18" w:name="_Toc404027215"/>
+      <w:r>
+        <w:lastRenderedPageBreak/>
+        <w:t>4</w:t>
+      </w:r>
+      <w:r>
+        <w:t xml:space="preserve">. </w:t>
+      </w:r>
+      <w:r>
+        <w:t>Stable e</w:t>
+      </w:r>
+      <w:r>
+        <w:t>xtensions</w:t>
+      </w:r>
+      <w:bookmarkEnd w:id="18"/>
+    </w:p>
+    <w:p>
+      <w:pPr>
+        <w:pStyle w:val="Paragraph"/>
+      </w:pPr>
+      <w:r>
+        <w:t xml:space="preserve">GLM extends the core GLSL feature set with extensions. These extensions include: quaternion, transformation, spline, </w:t>
+      </w:r>
+      <w:proofErr w:type="gramStart"/>
+      <w:r>
+        <w:t>matrix</w:t>
+      </w:r>
+      <w:proofErr w:type="gramEnd"/>
+      <w:r>
+        <w:t xml:space="preserve"> inverse, </w:t>
+      </w:r>
+      <w:proofErr w:type="spellStart"/>
+      <w:r>
+        <w:t>color</w:t>
+      </w:r>
+      <w:proofErr w:type="spellEnd"/>
+      <w:r>
+        <w:t xml:space="preserve"> spaces, etc.   </w:t>
+      </w:r>
+    </w:p>
+    <w:p>
+      <w:pPr>
+        <w:pStyle w:val="Paragraph"/>
+      </w:pPr>
+      <w:r>
+        <w:t>To include an extension, we only need to include the dedicated header file. Once included, the features are added to the GLM namespace.</w:t>
+      </w:r>
+    </w:p>
+    <w:tbl>
+      <w:tblPr>
+        <w:tblStyle w:val="TableGrid"/>
+        <w:tblW w:w="0" w:type="auto"/>
+        <w:tblLook w:val="04A0" w:firstRow="1" w:lastRow="0" w:firstColumn="1" w:lastColumn="0" w:noHBand="0" w:noVBand="1"/>
+      </w:tblPr>
+      <w:tblGrid>
+        <w:gridCol w:w="8522"/>
+      </w:tblGrid>
+      <w:tr>
+        <w:tc>
+          <w:tcPr>
+            <w:tcW w:w="8522" w:type="dxa"/>
+            <w:tcBorders>
+              <w:top w:val="nil"/>
+              <w:left w:val="nil"/>
+              <w:bottom w:val="nil"/>
+              <w:right w:val="nil"/>
+            </w:tcBorders>
+            <w:shd w:val="clear" w:color="auto" w:fill="FFF8F0"/>
+          </w:tcPr>
+          <w:p>
+            <w:pPr>
+              <w:pStyle w:val="inline-code"/>
+            </w:pPr>
+            <w:r>
+              <w:rPr>
+                <w:color w:val="0000FF"/>
+              </w:rPr>
+              <w:t>#include</w:t>
+            </w:r>
+            <w:r>
+              <w:t xml:space="preserve"> &lt;</w:t>
+            </w:r>
+            <w:proofErr w:type="spellStart"/>
+            <w:r>
+              <w:t>glm</w:t>
+            </w:r>
+            <w:proofErr w:type="spellEnd"/>
+            <w:r>
+              <w:t>/glm.hpp&gt;</w:t>
+            </w:r>
+          </w:p>
+          <w:p>
+            <w:pPr>
+              <w:pStyle w:val="inline-code"/>
+            </w:pPr>
+            <w:r>
+              <w:rPr>
+                <w:color w:val="0000FF"/>
+              </w:rPr>
+              <w:t>#include</w:t>
+            </w:r>
+            <w:r>
+              <w:t xml:space="preserve"> &lt;</w:t>
+            </w:r>
+            <w:proofErr w:type="spellStart"/>
+            <w:r>
+              <w:t>glm</w:t>
+            </w:r>
+            <w:proofErr w:type="spellEnd"/>
+            <w:r>
+              <w:t>/</w:t>
+            </w:r>
+            <w:proofErr w:type="spellStart"/>
+            <w:r>
+              <w:t>gtc</w:t>
+            </w:r>
+            <w:proofErr w:type="spellEnd"/>
+            <w:r>
+              <w:t>/matrix_transform.hpp&gt;</w:t>
+            </w:r>
+          </w:p>
+          <w:p>
+            <w:pPr>
+              <w:pStyle w:val="inline-code"/>
+            </w:pPr>
+          </w:p>
+          <w:p>
+            <w:pPr>
+              <w:pStyle w:val="inline-code"/>
+            </w:pPr>
+            <w:proofErr w:type="spellStart"/>
+            <w:r>
+              <w:rPr>
+                <w:color w:val="0000FF"/>
+              </w:rPr>
+              <w:t>int</w:t>
+            </w:r>
+            <w:proofErr w:type="spellEnd"/>
+            <w:r>
+              <w:t xml:space="preserve"> foo()</w:t>
+            </w:r>
+          </w:p>
+          <w:p>
+            <w:pPr>
+              <w:pStyle w:val="inline-code"/>
+              <w:rPr>
+                <w:lang w:val="fr-FR"/>
+              </w:rPr>
+            </w:pPr>
+            <w:r>
+              <w:rPr>
+                <w:lang w:val="fr-FR"/>
+              </w:rPr>
+              <w:t>{</w:t>
+            </w:r>
+          </w:p>
+          <w:p>
+            <w:pPr>
+              <w:pStyle w:val="inline-code"/>
+              <w:rPr>
+                <w:lang w:val="fr-FR"/>
+              </w:rPr>
+            </w:pPr>
+            <w:r>
+              <w:rPr>
+                <w:lang w:val="fr-FR"/>
+              </w:rPr>
+              <w:tab/>
+            </w:r>
+            <w:proofErr w:type="spellStart"/>
+            <w:r>
+              <w:rPr>
+                <w:lang w:val="fr-FR"/>
+              </w:rPr>
+              <w:t>glm</w:t>
+            </w:r>
+            <w:proofErr w:type="spellEnd"/>
+            <w:proofErr w:type="gramStart"/>
+            <w:r>
+              <w:rPr>
+                <w:lang w:val="fr-FR"/>
+              </w:rPr>
+              <w:t>::</w:t>
+            </w:r>
+            <w:r>
+              <w:rPr>
+                <w:color w:val="FF950E"/>
+                <w:lang w:val="fr-FR"/>
+              </w:rPr>
+              <w:t>vec4</w:t>
+            </w:r>
+            <w:proofErr w:type="gramEnd"/>
+            <w:r>
+              <w:rPr>
+                <w:lang w:val="fr-FR"/>
+              </w:rPr>
+              <w:t xml:space="preserve"> Position = </w:t>
+            </w:r>
+            <w:proofErr w:type="spellStart"/>
+            <w:r>
+              <w:rPr>
+                <w:lang w:val="fr-FR"/>
+              </w:rPr>
+              <w:t>glm</w:t>
+            </w:r>
+            <w:proofErr w:type="spellEnd"/>
+            <w:r>
+              <w:rPr>
+                <w:lang w:val="fr-FR"/>
+              </w:rPr>
+              <w:t>::</w:t>
+            </w:r>
+            <w:r>
+              <w:rPr>
+                <w:color w:val="FF950E"/>
+                <w:lang w:val="fr-FR"/>
+              </w:rPr>
+              <w:t>vec4</w:t>
+            </w:r>
+            <w:r>
+              <w:rPr>
+                <w:lang w:val="fr-FR"/>
+              </w:rPr>
+              <w:t>(</w:t>
+            </w:r>
+            <w:proofErr w:type="spellStart"/>
+            <w:r>
+              <w:rPr>
+                <w:lang w:val="fr-FR"/>
+              </w:rPr>
+              <w:t>glm</w:t>
+            </w:r>
+            <w:proofErr w:type="spellEnd"/>
+            <w:r>
+              <w:rPr>
+                <w:lang w:val="fr-FR"/>
+              </w:rPr>
+              <w:t>::</w:t>
+            </w:r>
+            <w:r>
+              <w:rPr>
+                <w:color w:val="FF950E"/>
+                <w:lang w:val="fr-FR"/>
+              </w:rPr>
+              <w:t xml:space="preserve"> vec3</w:t>
+            </w:r>
+            <w:r>
+              <w:rPr>
+                <w:lang w:val="fr-FR"/>
+              </w:rPr>
+              <w:t>(0.0f), 1.0f);</w:t>
+            </w:r>
+          </w:p>
+          <w:p>
+            <w:pPr>
+              <w:pStyle w:val="inline-code"/>
+            </w:pPr>
+            <w:r>
+              <w:rPr>
+                <w:lang w:val="fr-FR"/>
+              </w:rPr>
+              <w:tab/>
+            </w:r>
+            <w:proofErr w:type="spellStart"/>
+            <w:r>
+              <w:t>glm</w:t>
+            </w:r>
+            <w:proofErr w:type="spellEnd"/>
+            <w:r>
+              <w:t>::</w:t>
+            </w:r>
+            <w:r>
+              <w:rPr>
+                <w:color w:val="FF950E"/>
+              </w:rPr>
+              <w:t>mat4</w:t>
+            </w:r>
+            <w:r>
+              <w:t xml:space="preserve"> Model = </w:t>
+            </w:r>
+            <w:proofErr w:type="spellStart"/>
+            <w:r>
+              <w:t>glm</w:t>
+            </w:r>
+            <w:proofErr w:type="spellEnd"/>
+            <w:r>
+              <w:t>::translate(</w:t>
+            </w:r>
+          </w:p>
+          <w:p>
+            <w:pPr>
+              <w:pStyle w:val="inline-code"/>
+              <w:ind w:left="720" w:firstLine="720"/>
+            </w:pPr>
+            <w:proofErr w:type="spellStart"/>
+            <w:r>
+              <w:t>glm</w:t>
+            </w:r>
+            <w:proofErr w:type="spellEnd"/>
+            <w:r>
+              <w:t>::</w:t>
+            </w:r>
+            <w:r>
+              <w:rPr>
+                <w:color w:val="FF950E"/>
+              </w:rPr>
+              <w:t>mat4</w:t>
+            </w:r>
+            <w:r>
+              <w:t xml:space="preserve">(1.0f), </w:t>
+            </w:r>
+            <w:proofErr w:type="spellStart"/>
+            <w:r>
+              <w:t>glm</w:t>
+            </w:r>
+            <w:proofErr w:type="spellEnd"/>
+            <w:r>
+              <w:t>::vec3(1.0f));</w:t>
+            </w:r>
+          </w:p>
+          <w:p>
+            <w:pPr>
+              <w:pStyle w:val="inline-code"/>
+            </w:pPr>
+            <w:r>
+              <w:tab/>
+            </w:r>
+            <w:proofErr w:type="spellStart"/>
+            <w:r>
+              <w:t>glm</w:t>
+            </w:r>
+            <w:proofErr w:type="spellEnd"/>
+            <w:r>
+              <w:t>::</w:t>
+            </w:r>
+            <w:r>
+              <w:rPr>
+                <w:color w:val="FF950E"/>
+              </w:rPr>
+              <w:t>vec4</w:t>
+            </w:r>
+            <w:r>
+              <w:t xml:space="preserve"> Transformed = Model * Position;</w:t>
+            </w:r>
+          </w:p>
+          <w:p>
+            <w:pPr>
+              <w:pStyle w:val="inline-code"/>
+            </w:pPr>
+            <w:r>
+              <w:tab/>
+              <w:t>…</w:t>
+            </w:r>
+          </w:p>
+          <w:p>
+            <w:pPr>
+              <w:pStyle w:val="inline-code"/>
+            </w:pPr>
+            <w:r>
+              <w:tab/>
+              <w:t>return 0;</w:t>
+            </w:r>
+          </w:p>
+          <w:p>
+            <w:pPr>
+              <w:pStyle w:val="inline-code"/>
+            </w:pPr>
+            <w:r>
+              <w:t>}</w:t>
+            </w:r>
+          </w:p>
+        </w:tc>
+      </w:tr>
+    </w:tbl>
+    <w:p>
+      <w:pPr>
+        <w:pStyle w:val="Paragraph"/>
       </w:pPr>
       <w:r>
         <w:t xml:space="preserve">When an extension is included, all the dependent </w:t>
@@ -13681,123 +14313,15 @@
       <w:pPr>
         <w:pStyle w:val="HeadingB"/>
       </w:pPr>
-      <w:bookmarkStart w:id="18" w:name="_Toc403919891"/>
+      <w:bookmarkStart w:id="19" w:name="_Toc404027216"/>
+      <w:bookmarkStart w:id="20" w:name="_GoBack"/>
+      <w:bookmarkEnd w:id="20"/>
       <w:r>
         <w:t xml:space="preserve">4.1. </w:t>
       </w:r>
       <w:proofErr w:type="spellStart"/>
       <w:r>
         <w:t>GLM_GTC_bitfield</w:t>
-      </w:r>
-      <w:bookmarkEnd w:id="18"/>
-      <w:proofErr w:type="spellEnd"/>
-    </w:p>
-    <w:p>
-      <w:pPr>
-        <w:pStyle w:val="Paragraph"/>
-      </w:pPr>
-      <w:r>
-        <w:t xml:space="preserve">Fast </w:t>
-      </w:r>
-      <w:proofErr w:type="spellStart"/>
-      <w:r>
-        <w:t>b</w:t>
-      </w:r>
-      <w:r>
-        <w:t>itfield</w:t>
-      </w:r>
-      <w:proofErr w:type="spellEnd"/>
-      <w:r>
-        <w:t xml:space="preserve"> operations on scalar and vector variables</w:t>
-      </w:r>
-      <w:r>
-        <w:t>.</w:t>
-      </w:r>
-    </w:p>
-    <w:p>
-      <w:pPr>
-        <w:pStyle w:val="Paragraph"/>
-      </w:pPr>
-      <w:r>
-        <w:rPr>
-          <w:rStyle w:val="inline-codeChar"/>
-          <w:highlight w:val="white"/>
-        </w:rPr>
-        <w:t>&lt;</w:t>
-      </w:r>
-      <w:proofErr w:type="spellStart"/>
-      <w:r>
-        <w:rPr>
-          <w:rStyle w:val="inline-codeChar"/>
-          <w:highlight w:val="white"/>
-        </w:rPr>
-        <w:t>glm</w:t>
-      </w:r>
-      <w:proofErr w:type="spellEnd"/>
-      <w:r>
-        <w:rPr>
-          <w:rStyle w:val="inline-codeChar"/>
-          <w:highlight w:val="white"/>
-        </w:rPr>
-        <w:t>/</w:t>
-      </w:r>
-      <w:proofErr w:type="spellStart"/>
-      <w:r>
-        <w:rPr>
-          <w:rStyle w:val="inline-codeChar"/>
-          <w:highlight w:val="white"/>
-        </w:rPr>
-        <w:t>gtc</w:t>
-      </w:r>
-      <w:proofErr w:type="spellEnd"/>
-      <w:r>
-        <w:rPr>
-          <w:rStyle w:val="inline-codeChar"/>
-          <w:highlight w:val="white"/>
-        </w:rPr>
-        <w:t>/</w:t>
-      </w:r>
-      <w:r>
-        <w:rPr>
-          <w:rStyle w:val="inline-codeChar"/>
-          <w:highlight w:val="white"/>
-        </w:rPr>
-        <w:t>bitfield</w:t>
-      </w:r>
-      <w:r>
-        <w:rPr>
-          <w:rStyle w:val="inline-codeChar"/>
-          <w:highlight w:val="white"/>
-        </w:rPr>
-        <w:t>.hpp&gt;</w:t>
-      </w:r>
-      <w:r>
-        <w:rPr>
-          <w:highlight w:val="white"/>
-        </w:rPr>
-        <w:t xml:space="preserve"> need to be included to use these features.</w:t>
-      </w:r>
-    </w:p>
-    <w:p>
-      <w:pPr>
-        <w:pStyle w:val="HeadingB"/>
-      </w:pPr>
-      <w:bookmarkStart w:id="19" w:name="_Toc403919892"/>
-      <w:r>
-        <w:t>4</w:t>
-      </w:r>
-      <w:r>
-        <w:t>.</w:t>
-      </w:r>
-      <w:r>
-        <w:t>2</w:t>
-      </w:r>
-      <w:r>
-        <w:t xml:space="preserve">. </w:t>
-      </w:r>
-      <w:proofErr w:type="spellStart"/>
-      <w:r>
-        <w:t>GLM_GTC_constants</w:t>
       </w:r>
       <w:bookmarkEnd w:id="19"/>
       <w:proofErr w:type="spellEnd"/>
@@ -13807,13 +14331,21 @@
         <w:pStyle w:val="Paragraph"/>
       </w:pPr>
       <w:r>
-        <w:t>P</w:t>
-      </w:r>
-      <w:r>
-        <w:t>rovide a l</w:t>
-      </w:r>
-      <w:r>
-        <w:t>ist of built-in constants.</w:t>
+        <w:t xml:space="preserve">Fast </w:t>
+      </w:r>
+      <w:proofErr w:type="spellStart"/>
+      <w:r>
+        <w:t>b</w:t>
+      </w:r>
+      <w:r>
+        <w:t>itfield</w:t>
+      </w:r>
+      <w:proofErr w:type="spellEnd"/>
+      <w:r>
+        <w:t xml:space="preserve"> operations on scalar and vector variables</w:t>
+      </w:r>
+      <w:r>
+        <w:t>.</w:t>
       </w:r>
     </w:p>
     <w:p>
@@ -13864,7 +14396,7 @@
           <w:rStyle w:val="inline-codeChar"/>
           <w:highlight w:val="white"/>
         </w:rPr>
-        <w:t>constants</w:t>
+        <w:t>bitfield</w:t>
       </w:r>
       <w:r>
         <w:rPr>
@@ -13884,7 +14416,7 @@
       <w:pPr>
         <w:pStyle w:val="HeadingB"/>
       </w:pPr>
-      <w:bookmarkStart w:id="20" w:name="_Toc403919893"/>
+      <w:bookmarkStart w:id="21" w:name="_Toc404027217"/>
       <w:r>
         <w:t>4</w:t>
       </w:r>
@@ -13892,119 +14424,14 @@
         <w:t>.</w:t>
       </w:r>
       <w:r>
-        <w:t>3</w:t>
+        <w:t>2</w:t>
       </w:r>
       <w:r>
         <w:t xml:space="preserve">. </w:t>
       </w:r>
       <w:proofErr w:type="spellStart"/>
       <w:r>
-        <w:t>GLM_GTC_epsilon</w:t>
-      </w:r>
-      <w:bookmarkEnd w:id="20"/>
-      <w:proofErr w:type="spellEnd"/>
-    </w:p>
-    <w:p>
-      <w:pPr>
-        <w:pStyle w:val="Paragraph"/>
-      </w:pPr>
-      <w:r>
-        <w:t>Approximate e</w:t>
-      </w:r>
-      <w:r>
-        <w:t>qual and not equal comparison</w:t>
-      </w:r>
-      <w:r>
-        <w:t xml:space="preserve">s with selectable epsilon. </w:t>
-      </w:r>
-      <w:r>
-        <w:t xml:space="preserve"> </w:t>
-      </w:r>
-    </w:p>
-    <w:p>
-      <w:pPr>
-        <w:pStyle w:val="Paragraph"/>
-      </w:pPr>
-      <w:r>
-        <w:rPr>
-          <w:rStyle w:val="inline-codeChar"/>
-          <w:highlight w:val="white"/>
-        </w:rPr>
-        <w:t>&lt;</w:t>
-      </w:r>
-      <w:proofErr w:type="spellStart"/>
-      <w:r>
-        <w:rPr>
-          <w:rStyle w:val="inline-codeChar"/>
-          <w:highlight w:val="white"/>
-        </w:rPr>
-        <w:t>glm</w:t>
-      </w:r>
-      <w:proofErr w:type="spellEnd"/>
-      <w:r>
-        <w:rPr>
-          <w:rStyle w:val="inline-codeChar"/>
-          <w:highlight w:val="white"/>
-        </w:rPr>
-        <w:t>/</w:t>
-      </w:r>
-      <w:proofErr w:type="spellStart"/>
-      <w:r>
-        <w:rPr>
-          <w:rStyle w:val="inline-codeChar"/>
-          <w:highlight w:val="white"/>
-        </w:rPr>
-        <w:t>gtc</w:t>
-      </w:r>
-      <w:proofErr w:type="spellEnd"/>
-      <w:r>
-        <w:rPr>
-          <w:rStyle w:val="inline-codeChar"/>
-          <w:highlight w:val="white"/>
-        </w:rPr>
-        <w:t>/</w:t>
-      </w:r>
-      <w:r>
-        <w:rPr>
-          <w:rStyle w:val="inline-codeChar"/>
-          <w:highlight w:val="white"/>
-        </w:rPr>
-        <w:t>epsilon</w:t>
-      </w:r>
-      <w:r>
-        <w:rPr>
-          <w:rStyle w:val="inline-codeChar"/>
-          <w:highlight w:val="white"/>
-        </w:rPr>
-        <w:t>.hpp&gt;</w:t>
-      </w:r>
-      <w:r>
-        <w:rPr>
-          <w:highlight w:val="white"/>
-        </w:rPr>
-        <w:t xml:space="preserve"> need to be included to use these features.</w:t>
-      </w:r>
-    </w:p>
-    <w:p>
-      <w:pPr>
-        <w:pStyle w:val="HeadingB"/>
-      </w:pPr>
-      <w:bookmarkStart w:id="21" w:name="_Toc403919894"/>
-      <w:r>
-        <w:t>4</w:t>
-      </w:r>
-      <w:r>
-        <w:t>.</w:t>
-      </w:r>
-      <w:r>
-        <w:t>4</w:t>
-      </w:r>
-      <w:r>
-        <w:t xml:space="preserve">. </w:t>
-      </w:r>
-      <w:proofErr w:type="spellStart"/>
-      <w:r>
-        <w:t>GLM_GTC_matrix_access</w:t>
+        <w:t>GLM_GTC_constants</w:t>
       </w:r>
       <w:bookmarkEnd w:id="21"/>
       <w:proofErr w:type="spellEnd"/>
@@ -14014,6 +14441,213 @@
         <w:pStyle w:val="Paragraph"/>
       </w:pPr>
       <w:r>
+        <w:t>P</w:t>
+      </w:r>
+      <w:r>
+        <w:t>rovide a l</w:t>
+      </w:r>
+      <w:r>
+        <w:t>ist of built-in constants.</w:t>
+      </w:r>
+    </w:p>
+    <w:p>
+      <w:pPr>
+        <w:pStyle w:val="Paragraph"/>
+      </w:pPr>
+      <w:r>
+        <w:rPr>
+          <w:rStyle w:val="inline-codeChar"/>
+          <w:highlight w:val="white"/>
+        </w:rPr>
+        <w:t>&lt;</w:t>
+      </w:r>
+      <w:proofErr w:type="spellStart"/>
+      <w:r>
+        <w:rPr>
+          <w:rStyle w:val="inline-codeChar"/>
+          <w:highlight w:val="white"/>
+        </w:rPr>
+        <w:t>glm</w:t>
+      </w:r>
+      <w:proofErr w:type="spellEnd"/>
+      <w:r>
+        <w:rPr>
+          <w:rStyle w:val="inline-codeChar"/>
+          <w:highlight w:val="white"/>
+        </w:rPr>
+        <w:t>/</w:t>
+      </w:r>
+      <w:proofErr w:type="spellStart"/>
+      <w:r>
+        <w:rPr>
+          <w:rStyle w:val="inline-codeChar"/>
+          <w:highlight w:val="white"/>
+        </w:rPr>
+        <w:t>gtc</w:t>
+      </w:r>
+      <w:proofErr w:type="spellEnd"/>
+      <w:r>
+        <w:rPr>
+          <w:rStyle w:val="inline-codeChar"/>
+          <w:highlight w:val="white"/>
+        </w:rPr>
+        <w:t>/</w:t>
+      </w:r>
+      <w:r>
+        <w:rPr>
+          <w:rStyle w:val="inline-codeChar"/>
+          <w:highlight w:val="white"/>
+        </w:rPr>
+        <w:t>constants</w:t>
+      </w:r>
+      <w:r>
+        <w:rPr>
+          <w:rStyle w:val="inline-codeChar"/>
+          <w:highlight w:val="white"/>
+        </w:rPr>
+        <w:t>.hpp&gt;</w:t>
+      </w:r>
+      <w:r>
+        <w:rPr>
+          <w:highlight w:val="white"/>
+        </w:rPr>
+        <w:t xml:space="preserve"> need to be included to use these features.</w:t>
+      </w:r>
+    </w:p>
+    <w:p>
+      <w:pPr>
+        <w:pStyle w:val="HeadingB"/>
+      </w:pPr>
+      <w:bookmarkStart w:id="22" w:name="_Toc404027218"/>
+      <w:r>
+        <w:t>4</w:t>
+      </w:r>
+      <w:r>
+        <w:t>.</w:t>
+      </w:r>
+      <w:r>
+        <w:t>3</w:t>
+      </w:r>
+      <w:r>
+        <w:t xml:space="preserve">. </w:t>
+      </w:r>
+      <w:proofErr w:type="spellStart"/>
+      <w:r>
+        <w:t>GLM_GTC_epsilon</w:t>
+      </w:r>
+      <w:bookmarkEnd w:id="22"/>
+      <w:proofErr w:type="spellEnd"/>
+    </w:p>
+    <w:p>
+      <w:pPr>
+        <w:pStyle w:val="Paragraph"/>
+      </w:pPr>
+      <w:r>
+        <w:t>Approximate e</w:t>
+      </w:r>
+      <w:r>
+        <w:t>qual and not equal comparison</w:t>
+      </w:r>
+      <w:r>
+        <w:t xml:space="preserve">s with selectable epsilon. </w:t>
+      </w:r>
+      <w:r>
+        <w:t xml:space="preserve"> </w:t>
+      </w:r>
+    </w:p>
+    <w:p>
+      <w:pPr>
+        <w:pStyle w:val="Paragraph"/>
+      </w:pPr>
+      <w:r>
+        <w:rPr>
+          <w:rStyle w:val="inline-codeChar"/>
+          <w:highlight w:val="white"/>
+        </w:rPr>
+        <w:t>&lt;</w:t>
+      </w:r>
+      <w:proofErr w:type="spellStart"/>
+      <w:r>
+        <w:rPr>
+          <w:rStyle w:val="inline-codeChar"/>
+          <w:highlight w:val="white"/>
+        </w:rPr>
+        <w:t>glm</w:t>
+      </w:r>
+      <w:proofErr w:type="spellEnd"/>
+      <w:r>
+        <w:rPr>
+          <w:rStyle w:val="inline-codeChar"/>
+          <w:highlight w:val="white"/>
+        </w:rPr>
+        <w:t>/</w:t>
+      </w:r>
+      <w:proofErr w:type="spellStart"/>
+      <w:r>
+        <w:rPr>
+          <w:rStyle w:val="inline-codeChar"/>
+          <w:highlight w:val="white"/>
+        </w:rPr>
+        <w:t>gtc</w:t>
+      </w:r>
+      <w:proofErr w:type="spellEnd"/>
+      <w:r>
+        <w:rPr>
+          <w:rStyle w:val="inline-codeChar"/>
+          <w:highlight w:val="white"/>
+        </w:rPr>
+        <w:t>/</w:t>
+      </w:r>
+      <w:r>
+        <w:rPr>
+          <w:rStyle w:val="inline-codeChar"/>
+          <w:highlight w:val="white"/>
+        </w:rPr>
+        <w:t>epsilon</w:t>
+      </w:r>
+      <w:r>
+        <w:rPr>
+          <w:rStyle w:val="inline-codeChar"/>
+          <w:highlight w:val="white"/>
+        </w:rPr>
+        <w:t>.hpp&gt;</w:t>
+      </w:r>
+      <w:r>
+        <w:rPr>
+          <w:highlight w:val="white"/>
+        </w:rPr>
+        <w:t xml:space="preserve"> need to be included to use these features.</w:t>
+      </w:r>
+    </w:p>
+    <w:p>
+      <w:pPr>
+        <w:pStyle w:val="HeadingB"/>
+      </w:pPr>
+      <w:bookmarkStart w:id="23" w:name="_Toc404027219"/>
+      <w:r>
+        <w:t>4</w:t>
+      </w:r>
+      <w:r>
+        <w:t>.</w:t>
+      </w:r>
+      <w:r>
+        <w:t>4</w:t>
+      </w:r>
+      <w:r>
+        <w:t xml:space="preserve">. </w:t>
+      </w:r>
+      <w:proofErr w:type="spellStart"/>
+      <w:r>
+        <w:t>GLM_GTC_matrix_access</w:t>
+      </w:r>
+      <w:bookmarkEnd w:id="23"/>
+      <w:proofErr w:type="spellEnd"/>
+    </w:p>
+    <w:p>
+      <w:pPr>
+        <w:pStyle w:val="Paragraph"/>
+      </w:pPr>
+      <w:r>
         <w:rPr>
           <w:highlight w:val="white"/>
         </w:rPr>
@@ -14081,7 +14715,7 @@
       <w:pPr>
         <w:pStyle w:val="HeadingB"/>
       </w:pPr>
-      <w:bookmarkStart w:id="22" w:name="_Toc403919895"/>
+      <w:bookmarkStart w:id="24" w:name="_Toc404027220"/>
       <w:r>
         <w:t>4</w:t>
       </w:r>
@@ -14098,7 +14732,7 @@
       <w:r>
         <w:t>GLM_GTC_matrix_integer</w:t>
       </w:r>
-      <w:bookmarkEnd w:id="22"/>
+      <w:bookmarkEnd w:id="24"/>
       <w:proofErr w:type="spellEnd"/>
     </w:p>
     <w:p>
@@ -14171,7 +14805,7 @@
       <w:pPr>
         <w:pStyle w:val="HeadingB"/>
       </w:pPr>
-      <w:bookmarkStart w:id="23" w:name="_Toc403919896"/>
+      <w:bookmarkStart w:id="25" w:name="_Toc404027221"/>
       <w:r>
         <w:t>4</w:t>
       </w:r>
@@ -14188,7 +14822,7 @@
       <w:r>
         <w:t>GLM_GTC_matrix_inverse</w:t>
       </w:r>
-      <w:bookmarkEnd w:id="23"/>
+      <w:bookmarkEnd w:id="25"/>
       <w:proofErr w:type="spellEnd"/>
     </w:p>
     <w:p>
@@ -14258,7 +14892,7 @@
       <w:pPr>
         <w:pStyle w:val="HeadingB"/>
       </w:pPr>
-      <w:bookmarkStart w:id="24" w:name="_Toc403919897"/>
+      <w:bookmarkStart w:id="26" w:name="_Toc404027222"/>
       <w:r>
         <w:t>4</w:t>
       </w:r>
@@ -14275,7 +14909,7 @@
       <w:r>
         <w:t>GLM_GTC_matrix_transform</w:t>
       </w:r>
-      <w:bookmarkEnd w:id="24"/>
+      <w:bookmarkEnd w:id="26"/>
       <w:proofErr w:type="spellEnd"/>
     </w:p>
     <w:p>
@@ -14425,7 +15059,7 @@
       <w:pPr>
         <w:pStyle w:val="HeadingB"/>
       </w:pPr>
-      <w:bookmarkStart w:id="25" w:name="_Toc403919898"/>
+      <w:bookmarkStart w:id="27" w:name="_Toc404027223"/>
       <w:r>
         <w:t>4</w:t>
       </w:r>
@@ -14442,7 +15076,7 @@
       <w:r>
         <w:t>GLM_GTC_noise</w:t>
       </w:r>
-      <w:bookmarkEnd w:id="25"/>
+      <w:bookmarkEnd w:id="27"/>
       <w:proofErr w:type="spellEnd"/>
     </w:p>
     <w:p>
@@ -15712,7 +16346,7 @@
       <w:pPr>
         <w:pStyle w:val="HeadingB"/>
       </w:pPr>
-      <w:bookmarkStart w:id="26" w:name="_Toc403919899"/>
+      <w:bookmarkStart w:id="28" w:name="_Toc404027224"/>
       <w:r>
         <w:t>4</w:t>
       </w:r>
@@ -15729,7 +16363,7 @@
       <w:r>
         <w:t>GLM_GTC_packing</w:t>
       </w:r>
-      <w:bookmarkEnd w:id="26"/>
+      <w:bookmarkEnd w:id="28"/>
       <w:proofErr w:type="spellEnd"/>
     </w:p>
     <w:p>
@@ -15854,7 +16488,7 @@
       <w:pPr>
         <w:pStyle w:val="HeadingB"/>
       </w:pPr>
-      <w:bookmarkStart w:id="27" w:name="_Toc403919900"/>
+      <w:bookmarkStart w:id="29" w:name="_Toc404027225"/>
       <w:r>
         <w:t>4</w:t>
       </w:r>
@@ -15871,7 +16505,7 @@
       <w:r>
         <w:t>GLM_GTC_quaternion</w:t>
       </w:r>
-      <w:bookmarkEnd w:id="27"/>
+      <w:bookmarkEnd w:id="29"/>
       <w:proofErr w:type="spellEnd"/>
     </w:p>
     <w:p>
@@ -15943,7 +16577,7 @@
       <w:pPr>
         <w:pStyle w:val="HeadingB"/>
       </w:pPr>
-      <w:bookmarkStart w:id="28" w:name="_Toc403919901"/>
+      <w:bookmarkStart w:id="30" w:name="_Toc404027226"/>
       <w:r>
         <w:t>4</w:t>
       </w:r>
@@ -15963,7 +16597,7 @@
       <w:r>
         <w:t>GLM_GTC_random</w:t>
       </w:r>
-      <w:bookmarkEnd w:id="28"/>
+      <w:bookmarkEnd w:id="30"/>
       <w:proofErr w:type="spellEnd"/>
     </w:p>
     <w:p>
@@ -16808,7 +17442,7 @@
       <w:pPr>
         <w:pStyle w:val="HeadingB"/>
       </w:pPr>
-      <w:bookmarkStart w:id="29" w:name="_Toc403919902"/>
+      <w:bookmarkStart w:id="31" w:name="_Toc404027227"/>
       <w:r>
         <w:t>4</w:t>
       </w:r>
@@ -16824,187 +17458,6 @@
       <w:proofErr w:type="spellStart"/>
       <w:r>
         <w:t>GLM_GTC_reciprocal</w:t>
-      </w:r>
-      <w:bookmarkEnd w:id="29"/>
-      <w:proofErr w:type="spellEnd"/>
-    </w:p>
-    <w:p>
-      <w:pPr>
-        <w:pStyle w:val="Paragraph"/>
-      </w:pPr>
-      <w:r>
-        <w:t>Provide hyperbolic functions: secant, cosecant, cotangent, etc.</w:t>
-      </w:r>
-    </w:p>
-    <w:p>
-      <w:pPr>
-        <w:pStyle w:val="Paragraph"/>
-      </w:pPr>
-      <w:r>
-        <w:rPr>
-          <w:rStyle w:val="inline-codeChar"/>
-        </w:rPr>
-        <w:t>&lt;</w:t>
-      </w:r>
-      <w:proofErr w:type="spellStart"/>
-      <w:r>
-        <w:rPr>
-          <w:rStyle w:val="inline-codeChar"/>
-        </w:rPr>
-        <w:t>glm</w:t>
-      </w:r>
-      <w:proofErr w:type="spellEnd"/>
-      <w:r>
-        <w:rPr>
-          <w:rStyle w:val="inline-codeChar"/>
-        </w:rPr>
-        <w:t>/</w:t>
-      </w:r>
-      <w:proofErr w:type="spellStart"/>
-      <w:r>
-        <w:rPr>
-          <w:rStyle w:val="inline-codeChar"/>
-        </w:rPr>
-        <w:t>gtc</w:t>
-      </w:r>
-      <w:proofErr w:type="spellEnd"/>
-      <w:r>
-        <w:rPr>
-          <w:rStyle w:val="inline-codeChar"/>
-        </w:rPr>
-        <w:t>/reciprocal.hpp&gt;</w:t>
-      </w:r>
-      <w:r>
-        <w:rPr>
-          <w:rFonts w:ascii="Consolas" w:eastAsia="Consolas" w:hAnsi="Consolas" w:cs="Consolas"/>
-        </w:rPr>
-        <w:t xml:space="preserve"> </w:t>
-      </w:r>
-      <w:r>
-        <w:t>need to be included to use these functionalities.</w:t>
-      </w:r>
-    </w:p>
-    <w:p>
-      <w:pPr>
-        <w:pStyle w:val="HeadingB"/>
-      </w:pPr>
-      <w:bookmarkStart w:id="30" w:name="_Toc403919903"/>
-      <w:r>
-        <w:t>4.1</w:t>
-      </w:r>
-      <w:r>
-        <w:t>3</w:t>
-      </w:r>
-      <w:r>
-        <w:t xml:space="preserve">. </w:t>
-      </w:r>
-      <w:proofErr w:type="spellStart"/>
-      <w:r>
-        <w:t>GLM_GTC_round</w:t>
-      </w:r>
-      <w:bookmarkEnd w:id="30"/>
-      <w:proofErr w:type="spellEnd"/>
-    </w:p>
-    <w:p>
-      <w:pPr>
-        <w:pStyle w:val="Paragraph"/>
-      </w:pPr>
-      <w:r>
-        <w:t xml:space="preserve">Rounding operation on power of two </w:t>
-      </w:r>
-      <w:r>
-        <w:t>a</w:t>
-      </w:r>
-      <w:r>
-        <w:t>nd multiple</w:t>
-      </w:r>
-      <w:r>
-        <w:t xml:space="preserve"> values</w:t>
-      </w:r>
-      <w:r>
-        <w:t>.</w:t>
-      </w:r>
-    </w:p>
-    <w:p>
-      <w:pPr>
-        <w:pStyle w:val="Paragraph"/>
-      </w:pPr>
-      <w:r>
-        <w:rPr>
-          <w:rStyle w:val="inline-codeChar"/>
-        </w:rPr>
-        <w:t>&lt;</w:t>
-      </w:r>
-      <w:proofErr w:type="spellStart"/>
-      <w:r>
-        <w:rPr>
-          <w:rStyle w:val="inline-codeChar"/>
-        </w:rPr>
-        <w:t>glm</w:t>
-      </w:r>
-      <w:proofErr w:type="spellEnd"/>
-      <w:r>
-        <w:rPr>
-          <w:rStyle w:val="inline-codeChar"/>
-        </w:rPr>
-        <w:t>/</w:t>
-      </w:r>
-      <w:proofErr w:type="spellStart"/>
-      <w:r>
-        <w:rPr>
-          <w:rStyle w:val="inline-codeChar"/>
-        </w:rPr>
-        <w:t>gtc</w:t>
-      </w:r>
-      <w:proofErr w:type="spellEnd"/>
-      <w:r>
-        <w:rPr>
-          <w:rStyle w:val="inline-codeChar"/>
-        </w:rPr>
-        <w:t>/</w:t>
-      </w:r>
-      <w:r>
-        <w:rPr>
-          <w:rStyle w:val="inline-codeChar"/>
-        </w:rPr>
-        <w:t>round</w:t>
-      </w:r>
-      <w:r>
-        <w:rPr>
-          <w:rStyle w:val="inline-codeChar"/>
-        </w:rPr>
-        <w:t>.hpp&gt;</w:t>
-      </w:r>
-      <w:r>
-        <w:rPr>
-          <w:rFonts w:ascii="Consolas" w:eastAsia="Consolas" w:hAnsi="Consolas" w:cs="Consolas"/>
-        </w:rPr>
-        <w:t xml:space="preserve"> </w:t>
-      </w:r>
-      <w:r>
-        <w:t>need to be included to use these functionalities.</w:t>
-      </w:r>
-    </w:p>
-    <w:p>
-      <w:pPr>
-        <w:pStyle w:val="HeadingB"/>
-      </w:pPr>
-      <w:bookmarkStart w:id="31" w:name="_Toc403919904"/>
-      <w:r>
-        <w:t>4</w:t>
-      </w:r>
-      <w:r>
-        <w:t>.1</w:t>
-      </w:r>
-      <w:r>
-        <w:t>4</w:t>
-      </w:r>
-      <w:r>
-        <w:t xml:space="preserve">. </w:t>
-      </w:r>
-      <w:proofErr w:type="spellStart"/>
-      <w:r>
-        <w:t>GLM_GTC_type_precision</w:t>
       </w:r>
       <w:bookmarkEnd w:id="31"/>
       <w:proofErr w:type="spellEnd"/>
@@ -17014,6 +17467,187 @@
         <w:pStyle w:val="Paragraph"/>
       </w:pPr>
       <w:r>
+        <w:t>Provide hyperbolic functions: secant, cosecant, cotangent, etc.</w:t>
+      </w:r>
+    </w:p>
+    <w:p>
+      <w:pPr>
+        <w:pStyle w:val="Paragraph"/>
+      </w:pPr>
+      <w:r>
+        <w:rPr>
+          <w:rStyle w:val="inline-codeChar"/>
+        </w:rPr>
+        <w:t>&lt;</w:t>
+      </w:r>
+      <w:proofErr w:type="spellStart"/>
+      <w:r>
+        <w:rPr>
+          <w:rStyle w:val="inline-codeChar"/>
+        </w:rPr>
+        <w:t>glm</w:t>
+      </w:r>
+      <w:proofErr w:type="spellEnd"/>
+      <w:r>
+        <w:rPr>
+          <w:rStyle w:val="inline-codeChar"/>
+        </w:rPr>
+        <w:t>/</w:t>
+      </w:r>
+      <w:proofErr w:type="spellStart"/>
+      <w:r>
+        <w:rPr>
+          <w:rStyle w:val="inline-codeChar"/>
+        </w:rPr>
+        <w:t>gtc</w:t>
+      </w:r>
+      <w:proofErr w:type="spellEnd"/>
+      <w:r>
+        <w:rPr>
+          <w:rStyle w:val="inline-codeChar"/>
+        </w:rPr>
+        <w:t>/reciprocal.hpp&gt;</w:t>
+      </w:r>
+      <w:r>
+        <w:rPr>
+          <w:rFonts w:ascii="Consolas" w:eastAsia="Consolas" w:hAnsi="Consolas" w:cs="Consolas"/>
+        </w:rPr>
+        <w:t xml:space="preserve"> </w:t>
+      </w:r>
+      <w:r>
+        <w:t>need to be included to use these functionalities.</w:t>
+      </w:r>
+    </w:p>
+    <w:p>
+      <w:pPr>
+        <w:pStyle w:val="HeadingB"/>
+      </w:pPr>
+      <w:bookmarkStart w:id="32" w:name="_Toc404027228"/>
+      <w:r>
+        <w:t>4.1</w:t>
+      </w:r>
+      <w:r>
+        <w:t>3</w:t>
+      </w:r>
+      <w:r>
+        <w:t xml:space="preserve">. </w:t>
+      </w:r>
+      <w:proofErr w:type="spellStart"/>
+      <w:r>
+        <w:t>GLM_GTC_round</w:t>
+      </w:r>
+      <w:bookmarkEnd w:id="32"/>
+      <w:proofErr w:type="spellEnd"/>
+    </w:p>
+    <w:p>
+      <w:pPr>
+        <w:pStyle w:val="Paragraph"/>
+      </w:pPr>
+      <w:r>
+        <w:t xml:space="preserve">Rounding operation on power of two </w:t>
+      </w:r>
+      <w:r>
+        <w:t>a</w:t>
+      </w:r>
+      <w:r>
+        <w:t>nd multiple</w:t>
+      </w:r>
+      <w:r>
+        <w:t xml:space="preserve"> values</w:t>
+      </w:r>
+      <w:r>
+        <w:t>.</w:t>
+      </w:r>
+    </w:p>
+    <w:p>
+      <w:pPr>
+        <w:pStyle w:val="Paragraph"/>
+      </w:pPr>
+      <w:r>
+        <w:rPr>
+          <w:rStyle w:val="inline-codeChar"/>
+        </w:rPr>
+        <w:t>&lt;</w:t>
+      </w:r>
+      <w:proofErr w:type="spellStart"/>
+      <w:r>
+        <w:rPr>
+          <w:rStyle w:val="inline-codeChar"/>
+        </w:rPr>
+        <w:t>glm</w:t>
+      </w:r>
+      <w:proofErr w:type="spellEnd"/>
+      <w:r>
+        <w:rPr>
+          <w:rStyle w:val="inline-codeChar"/>
+        </w:rPr>
+        <w:t>/</w:t>
+      </w:r>
+      <w:proofErr w:type="spellStart"/>
+      <w:r>
+        <w:rPr>
+          <w:rStyle w:val="inline-codeChar"/>
+        </w:rPr>
+        <w:t>gtc</w:t>
+      </w:r>
+      <w:proofErr w:type="spellEnd"/>
+      <w:r>
+        <w:rPr>
+          <w:rStyle w:val="inline-codeChar"/>
+        </w:rPr>
+        <w:t>/</w:t>
+      </w:r>
+      <w:r>
+        <w:rPr>
+          <w:rStyle w:val="inline-codeChar"/>
+        </w:rPr>
+        <w:t>round</w:t>
+      </w:r>
+      <w:r>
+        <w:rPr>
+          <w:rStyle w:val="inline-codeChar"/>
+        </w:rPr>
+        <w:t>.hpp&gt;</w:t>
+      </w:r>
+      <w:r>
+        <w:rPr>
+          <w:rFonts w:ascii="Consolas" w:eastAsia="Consolas" w:hAnsi="Consolas" w:cs="Consolas"/>
+        </w:rPr>
+        <w:t xml:space="preserve"> </w:t>
+      </w:r>
+      <w:r>
+        <w:t>need to be included to use these functionalities.</w:t>
+      </w:r>
+    </w:p>
+    <w:p>
+      <w:pPr>
+        <w:pStyle w:val="HeadingB"/>
+      </w:pPr>
+      <w:bookmarkStart w:id="33" w:name="_Toc404027229"/>
+      <w:r>
+        <w:t>4</w:t>
+      </w:r>
+      <w:r>
+        <w:t>.1</w:t>
+      </w:r>
+      <w:r>
+        <w:t>4</w:t>
+      </w:r>
+      <w:r>
+        <w:t xml:space="preserve">. </w:t>
+      </w:r>
+      <w:proofErr w:type="spellStart"/>
+      <w:r>
+        <w:t>GLM_GTC_type_precision</w:t>
+      </w:r>
+      <w:bookmarkEnd w:id="33"/>
+      <w:proofErr w:type="spellEnd"/>
+    </w:p>
+    <w:p>
+      <w:pPr>
+        <w:pStyle w:val="Paragraph"/>
+      </w:pPr>
+      <w:r>
         <w:t>Add v</w:t>
       </w:r>
       <w:r>
@@ -18452,7 +19086,7 @@
       <w:pPr>
         <w:pStyle w:val="HeadingB"/>
       </w:pPr>
-      <w:bookmarkStart w:id="32" w:name="_Toc403919905"/>
+      <w:bookmarkStart w:id="34" w:name="_Toc404027230"/>
       <w:r>
         <w:lastRenderedPageBreak/>
         <w:t>4</w:t>
@@ -18470,7 +19104,7 @@
       <w:r>
         <w:t>GLM_GTC_type_ptr</w:t>
       </w:r>
-      <w:bookmarkEnd w:id="32"/>
+      <w:bookmarkEnd w:id="34"/>
       <w:proofErr w:type="spellEnd"/>
     </w:p>
     <w:p>
@@ -19064,7 +19698,7 @@
       <w:pPr>
         <w:pStyle w:val="HeadingB"/>
       </w:pPr>
-      <w:bookmarkStart w:id="33" w:name="_Toc403919906"/>
+      <w:bookmarkStart w:id="35" w:name="_Toc404027231"/>
       <w:r>
         <w:t>4</w:t>
       </w:r>
@@ -19081,7 +19715,7 @@
       <w:r>
         <w:t>GLM_GTC_ulp</w:t>
       </w:r>
-      <w:bookmarkEnd w:id="33"/>
+      <w:bookmarkEnd w:id="35"/>
       <w:proofErr w:type="spellEnd"/>
     </w:p>
     <w:p>
@@ -19164,14 +19798,14 @@
       <w:pPr>
         <w:pStyle w:val="HeadingB"/>
       </w:pPr>
-      <w:bookmarkStart w:id="34" w:name="_Toc403919907"/>
+      <w:bookmarkStart w:id="36" w:name="_Toc404027232"/>
       <w:r>
         <w:t>4.17</w:t>
       </w:r>
       <w:r>
         <w:t>. GLM_GTC_vec1</w:t>
       </w:r>
-      <w:bookmarkEnd w:id="34"/>
+      <w:bookmarkEnd w:id="36"/>
     </w:p>
     <w:p>
       <w:pPr>
@@ -19266,7 +19900,7 @@
       <w:pPr>
         <w:pStyle w:val="HeadingA"/>
       </w:pPr>
-      <w:bookmarkStart w:id="35" w:name="_Toc403919908"/>
+      <w:bookmarkStart w:id="37" w:name="_Toc404027233"/>
       <w:r>
         <w:lastRenderedPageBreak/>
         <w:t>5</w:t>
@@ -19274,13 +19908,13 @@
       <w:r>
         <w:t>. OpenGL interoperability</w:t>
       </w:r>
-      <w:bookmarkEnd w:id="35"/>
+      <w:bookmarkEnd w:id="37"/>
     </w:p>
     <w:p>
       <w:pPr>
         <w:pStyle w:val="HeadingB"/>
       </w:pPr>
-      <w:bookmarkStart w:id="36" w:name="_Toc403919909"/>
+      <w:bookmarkStart w:id="38" w:name="_Toc404027234"/>
       <w:r>
         <w:t>5</w:t>
       </w:r>
@@ -19293,7 +19927,7 @@
       <w:r>
         <w:t>. GLM replacements for deprecated OpenGL functions</w:t>
       </w:r>
-      <w:bookmarkEnd w:id="36"/>
+      <w:bookmarkEnd w:id="38"/>
       <w:r>
         <w:t xml:space="preserve"> </w:t>
       </w:r>
@@ -22323,7 +22957,7 @@
           <w:lang w:val="en-US"/>
         </w:rPr>
       </w:pPr>
-      <w:bookmarkStart w:id="37" w:name="_Toc403919910"/>
+      <w:bookmarkStart w:id="39" w:name="_Toc404027235"/>
       <w:r>
         <w:rPr>
           <w:lang w:val="en-US"/>
@@ -22348,7 +22982,7 @@
         </w:rPr>
         <w:t>GLU functions</w:t>
       </w:r>
-      <w:bookmarkEnd w:id="37"/>
+      <w:bookmarkEnd w:id="39"/>
     </w:p>
     <w:p>
       <w:pPr>
@@ -25891,7 +26525,7 @@
       <w:pPr>
         <w:pStyle w:val="HeadingA"/>
       </w:pPr>
-      <w:bookmarkStart w:id="38" w:name="_Toc403919911"/>
+      <w:bookmarkStart w:id="40" w:name="_Toc404027236"/>
       <w:r>
         <w:lastRenderedPageBreak/>
         <w:t>6</w:t>
@@ -25899,7 +26533,7 @@
       <w:r>
         <w:t>. Known issues</w:t>
       </w:r>
-      <w:bookmarkEnd w:id="38"/>
+      <w:bookmarkEnd w:id="40"/>
     </w:p>
     <w:p>
       <w:pPr>
@@ -25913,7 +26547,7 @@
       <w:pPr>
         <w:pStyle w:val="HeadingB"/>
       </w:pPr>
-      <w:bookmarkStart w:id="39" w:name="_Toc403919912"/>
+      <w:bookmarkStart w:id="41" w:name="_Toc404027237"/>
       <w:r>
         <w:t>6</w:t>
       </w:r>
@@ -25928,19 +26562,14 @@
       <w:r>
         <w:t xml:space="preserve"> function</w:t>
       </w:r>
-      <w:bookmarkEnd w:id="39"/>
+      <w:bookmarkEnd w:id="41"/>
     </w:p>
     <w:p>
       <w:pPr>
         <w:pStyle w:val="Paragraph"/>
       </w:pPr>
       <w:r>
-        <w:t xml:space="preserve">The GLSL keyword not is also a keyword in C++. To prevent name collisions, ensure cross compiler support and a high API consistency, the GLSL not function has been </w:t>
-      </w:r>
-      <w:bookmarkStart w:id="40" w:name="_GoBack"/>
-      <w:bookmarkEnd w:id="40"/>
-      <w:r>
-        <w:t xml:space="preserve">implemented with the name </w:t>
+        <w:t xml:space="preserve">The GLSL keyword not is also a keyword in C++. To prevent name collisions, ensure cross compiler support and a high API consistency, the GLSL not function has been implemented with the name </w:t>
       </w:r>
       <w:r>
         <w:rPr>
@@ -25962,7 +26591,7 @@
       <w:pPr>
         <w:pStyle w:val="HeadingB"/>
       </w:pPr>
-      <w:bookmarkStart w:id="41" w:name="_Toc403919914"/>
+      <w:bookmarkStart w:id="42" w:name="_Toc404027238"/>
       <w:r>
         <w:t>6.</w:t>
       </w:r>
@@ -25975,7 +26604,7 @@
       <w:r>
         <w:t>support</w:t>
       </w:r>
-      <w:bookmarkEnd w:id="41"/>
+      <w:bookmarkEnd w:id="42"/>
     </w:p>
     <w:p>
       <w:pPr>
@@ -26502,7 +27131,7 @@
       <w:pPr>
         <w:pStyle w:val="HeadingA"/>
       </w:pPr>
-      <w:bookmarkStart w:id="42" w:name="_Toc403919915"/>
+      <w:bookmarkStart w:id="43" w:name="_Toc404027239"/>
       <w:r>
         <w:lastRenderedPageBreak/>
         <w:t>7</w:t>
@@ -26510,20 +27139,20 @@
       <w:r>
         <w:t>. FAQ</w:t>
       </w:r>
-      <w:bookmarkEnd w:id="42"/>
+      <w:bookmarkEnd w:id="43"/>
     </w:p>
     <w:p>
       <w:pPr>
         <w:pStyle w:val="HeadingB"/>
       </w:pPr>
-      <w:bookmarkStart w:id="43" w:name="_Toc403919916"/>
+      <w:bookmarkStart w:id="44" w:name="_Toc404027240"/>
       <w:r>
         <w:t>7</w:t>
       </w:r>
       <w:r>
         <w:t>.1 Why GLM follows GLSL specification and conventions?</w:t>
       </w:r>
-      <w:bookmarkEnd w:id="43"/>
+      <w:bookmarkEnd w:id="44"/>
     </w:p>
     <w:p>
       <w:pPr>
@@ -26537,14 +27166,14 @@
       <w:pPr>
         <w:pStyle w:val="HeadingB"/>
       </w:pPr>
-      <w:bookmarkStart w:id="44" w:name="_Toc403919917"/>
+      <w:bookmarkStart w:id="45" w:name="_Toc404027241"/>
       <w:r>
         <w:t>7</w:t>
       </w:r>
       <w:r>
         <w:t>.2. Does GLM run GLSL program?</w:t>
       </w:r>
-      <w:bookmarkEnd w:id="44"/>
+      <w:bookmarkEnd w:id="45"/>
     </w:p>
     <w:p>
       <w:r>
@@ -26555,14 +27184,14 @@
       <w:pPr>
         <w:pStyle w:val="HeadingB"/>
       </w:pPr>
-      <w:bookmarkStart w:id="45" w:name="_Toc403919918"/>
+      <w:bookmarkStart w:id="46" w:name="_Toc404027242"/>
       <w:r>
         <w:t>7</w:t>
       </w:r>
       <w:r>
         <w:t>.3. Does a GLSL compiler build GLM codes?</w:t>
       </w:r>
-      <w:bookmarkEnd w:id="45"/>
+      <w:bookmarkEnd w:id="46"/>
     </w:p>
     <w:p>
       <w:r>
@@ -26576,14 +27205,14 @@
       <w:pPr>
         <w:pStyle w:val="HeadingB"/>
       </w:pPr>
-      <w:bookmarkStart w:id="46" w:name="_Toc403919919"/>
+      <w:bookmarkStart w:id="47" w:name="_Toc404027243"/>
       <w:r>
         <w:t>7</w:t>
       </w:r>
       <w:r>
         <w:t>.4. Should I use ‘GTX’ extensions?</w:t>
       </w:r>
-      <w:bookmarkEnd w:id="46"/>
+      <w:bookmarkEnd w:id="47"/>
     </w:p>
     <w:p>
       <w:r>
@@ -26594,14 +27223,14 @@
       <w:pPr>
         <w:pStyle w:val="HeadingB"/>
       </w:pPr>
-      <w:bookmarkStart w:id="47" w:name="_Toc403919920"/>
+      <w:bookmarkStart w:id="48" w:name="_Toc404027244"/>
       <w:r>
         <w:t>7</w:t>
       </w:r>
       <w:r>
         <w:t>.5. Where can I ask my questions?</w:t>
       </w:r>
-      <w:bookmarkEnd w:id="47"/>
+      <w:bookmarkEnd w:id="48"/>
     </w:p>
     <w:p>
       <w:pPr>
@@ -26645,14 +27274,14 @@
       <w:pPr>
         <w:pStyle w:val="HeadingB"/>
       </w:pPr>
-      <w:bookmarkStart w:id="48" w:name="_Toc403919921"/>
+      <w:bookmarkStart w:id="49" w:name="_Toc404027245"/>
       <w:r>
         <w:t>7</w:t>
       </w:r>
       <w:r>
         <w:t>.6. Where can I find the documentation of extensions?</w:t>
       </w:r>
-      <w:bookmarkEnd w:id="48"/>
+      <w:bookmarkEnd w:id="49"/>
     </w:p>
     <w:p>
       <w:r>
@@ -26682,7 +27311,7 @@
       <w:pPr>
         <w:pStyle w:val="HeadingB"/>
       </w:pPr>
-      <w:bookmarkStart w:id="49" w:name="_Toc403919922"/>
+      <w:bookmarkStart w:id="50" w:name="_Toc404027246"/>
       <w:r>
         <w:t>7</w:t>
       </w:r>
@@ -26697,7 +27326,7 @@
       <w:r>
         <w:t>;’?</w:t>
       </w:r>
-      <w:bookmarkEnd w:id="49"/>
+      <w:bookmarkEnd w:id="50"/>
     </w:p>
     <w:p>
       <w:r>
@@ -26757,14 +27386,14 @@
       <w:pPr>
         <w:pStyle w:val="HeadingB"/>
       </w:pPr>
-      <w:bookmarkStart w:id="50" w:name="_Toc403919923"/>
+      <w:bookmarkStart w:id="51" w:name="_Toc404027247"/>
       <w:r>
         <w:t>7</w:t>
       </w:r>
       <w:r>
         <w:t>.8. Is GLM fast?</w:t>
       </w:r>
-      <w:bookmarkEnd w:id="50"/>
+      <w:bookmarkEnd w:id="51"/>
     </w:p>
     <w:p>
       <w:r>
@@ -26776,14 +27405,14 @@
       <w:pPr>
         <w:pStyle w:val="HeadingB"/>
       </w:pPr>
-      <w:bookmarkStart w:id="51" w:name="_Toc403919924"/>
+      <w:bookmarkStart w:id="52" w:name="_Toc404027248"/>
       <w:r>
         <w:t>7</w:t>
       </w:r>
       <w:r>
         <w:t>.9. When I build with Visual C++ with /W4 warning level, I have warnings...</w:t>
       </w:r>
-      <w:bookmarkEnd w:id="51"/>
+      <w:bookmarkEnd w:id="52"/>
     </w:p>
     <w:p>
       <w:r>
@@ -26808,11 +27437,11 @@
       <w:pPr>
         <w:pStyle w:val="HeadingB"/>
       </w:pPr>
-      <w:bookmarkStart w:id="52" w:name="_Toc403919925"/>
+      <w:bookmarkStart w:id="53" w:name="_Toc404027249"/>
       <w:r>
         <w:t>7.10. Why some GLM functions can crash because of division by zero?</w:t>
       </w:r>
-      <w:bookmarkEnd w:id="52"/>
+      <w:bookmarkEnd w:id="53"/>
     </w:p>
     <w:p>
       <w:r>
@@ -26858,7 +27487,7 @@
       <w:pPr>
         <w:pStyle w:val="HeadingA"/>
       </w:pPr>
-      <w:bookmarkStart w:id="53" w:name="_Toc403919926"/>
+      <w:bookmarkStart w:id="54" w:name="_Toc404027250"/>
       <w:r>
         <w:lastRenderedPageBreak/>
         <w:t>8</w:t>
@@ -26866,7 +27495,7 @@
       <w:r>
         <w:t>. Code samples</w:t>
       </w:r>
-      <w:bookmarkEnd w:id="53"/>
+      <w:bookmarkEnd w:id="54"/>
     </w:p>
     <w:p>
       <w:pPr>
@@ -26880,14 +27509,14 @@
       <w:pPr>
         <w:pStyle w:val="HeadingB"/>
       </w:pPr>
-      <w:bookmarkStart w:id="54" w:name="_Toc403919927"/>
+      <w:bookmarkStart w:id="55" w:name="_Toc404027251"/>
       <w:r>
         <w:t>8</w:t>
       </w:r>
       <w:r>
         <w:t>.1. Compute a triangle normal</w:t>
       </w:r>
-      <w:bookmarkEnd w:id="54"/>
+      <w:bookmarkEnd w:id="55"/>
     </w:p>
     <w:tbl>
       <w:tblPr>
@@ -27516,7 +28145,7 @@
           <w:lang w:val="fr-FR"/>
         </w:rPr>
       </w:pPr>
-      <w:bookmarkStart w:id="55" w:name="_Toc403919928"/>
+      <w:bookmarkStart w:id="56" w:name="_Toc404027252"/>
       <w:r>
         <w:rPr>
           <w:lang w:val="fr-FR"/>
@@ -27536,7 +28165,7 @@
         </w:rPr>
         <w:t>transform</w:t>
       </w:r>
-      <w:bookmarkEnd w:id="55"/>
+      <w:bookmarkEnd w:id="56"/>
       <w:proofErr w:type="spellEnd"/>
     </w:p>
     <w:tbl>
@@ -28512,7 +29141,7 @@
       <w:pPr>
         <w:pStyle w:val="HeadingB"/>
       </w:pPr>
-      <w:bookmarkStart w:id="56" w:name="_Toc403919929"/>
+      <w:bookmarkStart w:id="57" w:name="_Toc404027253"/>
       <w:r>
         <w:lastRenderedPageBreak/>
         <w:t>8</w:t>
@@ -28520,7 +29149,7 @@
       <w:r>
         <w:t>.3. Vector types</w:t>
       </w:r>
-      <w:bookmarkEnd w:id="56"/>
+      <w:bookmarkEnd w:id="57"/>
     </w:p>
     <w:tbl>
       <w:tblPr>
@@ -29828,14 +30457,14 @@
       <w:pPr>
         <w:pStyle w:val="HeadingB"/>
       </w:pPr>
-      <w:bookmarkStart w:id="57" w:name="_Toc403919930"/>
+      <w:bookmarkStart w:id="58" w:name="_Toc404027254"/>
       <w:r>
         <w:t>8</w:t>
       </w:r>
       <w:r>
         <w:t>.4. Lighting</w:t>
       </w:r>
-      <w:bookmarkEnd w:id="57"/>
+      <w:bookmarkEnd w:id="58"/>
     </w:p>
     <w:tbl>
       <w:tblPr>
@@ -30731,7 +31360,7 @@
       <w:pPr>
         <w:pStyle w:val="HeadingA"/>
       </w:pPr>
-      <w:bookmarkStart w:id="58" w:name="_Toc403919931"/>
+      <w:bookmarkStart w:id="59" w:name="_Toc404027255"/>
       <w:r>
         <w:lastRenderedPageBreak/>
         <w:t>9</w:t>
@@ -30739,20 +31368,20 @@
       <w:r>
         <w:t>. References</w:t>
       </w:r>
-      <w:bookmarkEnd w:id="58"/>
+      <w:bookmarkEnd w:id="59"/>
     </w:p>
     <w:p>
       <w:pPr>
         <w:pStyle w:val="HeadingB"/>
       </w:pPr>
-      <w:bookmarkStart w:id="59" w:name="_Toc403919932"/>
+      <w:bookmarkStart w:id="60" w:name="_Toc404027256"/>
       <w:r>
         <w:t>9</w:t>
       </w:r>
       <w:r>
         <w:t>.1. GLM development</w:t>
       </w:r>
-      <w:bookmarkEnd w:id="59"/>
+      <w:bookmarkEnd w:id="60"/>
       <w:r>
         <w:fldChar w:fldCharType="begin"/>
       </w:r>
@@ -30898,14 +31527,14 @@
       <w:pPr>
         <w:pStyle w:val="HeadingB"/>
       </w:pPr>
-      <w:bookmarkStart w:id="60" w:name="_Toc403919933"/>
+      <w:bookmarkStart w:id="61" w:name="_Toc404027257"/>
       <w:r>
         <w:t>9</w:t>
       </w:r>
       <w:r>
         <w:t>.2. OpenGL specifications</w:t>
       </w:r>
-      <w:bookmarkEnd w:id="60"/>
+      <w:bookmarkEnd w:id="61"/>
     </w:p>
     <w:p>
       <w:pPr>
@@ -30996,14 +31625,14 @@
       <w:pPr>
         <w:pStyle w:val="HeadingB"/>
       </w:pPr>
-      <w:bookmarkStart w:id="61" w:name="_Toc403919934"/>
+      <w:bookmarkStart w:id="62" w:name="_Toc404027258"/>
       <w:r>
         <w:t>9</w:t>
       </w:r>
       <w:r>
         <w:t>.3. External links</w:t>
       </w:r>
-      <w:bookmarkEnd w:id="61"/>
+      <w:bookmarkEnd w:id="62"/>
     </w:p>
     <w:p>
       <w:pPr>
@@ -31028,14 +31657,14 @@
           <w:rStyle w:val="Strong"/>
         </w:rPr>
       </w:pPr>
-      <w:bookmarkStart w:id="62" w:name="_Toc403919935"/>
+      <w:bookmarkStart w:id="63" w:name="_Toc404027259"/>
       <w:r>
         <w:t>9</w:t>
       </w:r>
       <w:r>
         <w:t>.4. Projects using GLM</w:t>
       </w:r>
-      <w:bookmarkEnd w:id="62"/>
+      <w:bookmarkEnd w:id="63"/>
       <w:r>
         <w:t xml:space="preserve"> </w:t>
       </w:r>
@@ -31652,14 +32281,14 @@
       <w:pPr>
         <w:pStyle w:val="HeadingB"/>
       </w:pPr>
-      <w:bookmarkStart w:id="63" w:name="_Toc403919936"/>
+      <w:bookmarkStart w:id="64" w:name="_Toc404027260"/>
       <w:r>
         <w:t>9</w:t>
       </w:r>
       <w:r>
         <w:t>.5. OpenGL tutorials using GLM</w:t>
       </w:r>
-      <w:bookmarkEnd w:id="63"/>
+      <w:bookmarkEnd w:id="64"/>
       <w:r>
         <w:t xml:space="preserve"> </w:t>
       </w:r>
@@ -31905,14 +32534,14 @@
       <w:pPr>
         <w:pStyle w:val="HeadingB"/>
       </w:pPr>
-      <w:bookmarkStart w:id="64" w:name="_Toc403919937"/>
+      <w:bookmarkStart w:id="65" w:name="_Toc404027261"/>
       <w:r>
         <w:t>9</w:t>
       </w:r>
       <w:r>
         <w:t>.6. Alternatives to GLM</w:t>
       </w:r>
-      <w:bookmarkEnd w:id="64"/>
+      <w:bookmarkEnd w:id="65"/>
     </w:p>
     <w:p>
       <w:pPr>
@@ -32021,14 +32650,14 @@
       <w:pPr>
         <w:pStyle w:val="HeadingB"/>
       </w:pPr>
-      <w:bookmarkStart w:id="65" w:name="_Toc403919938"/>
+      <w:bookmarkStart w:id="66" w:name="_Toc404027262"/>
       <w:r>
         <w:t>9</w:t>
       </w:r>
       <w:r>
         <w:t>.7. Acknowledgements</w:t>
       </w:r>
-      <w:bookmarkEnd w:id="65"/>
+      <w:bookmarkEnd w:id="66"/>
     </w:p>
     <w:p>
       <w:pPr>
@@ -32434,14 +33063,14 @@
       <w:pPr>
         <w:pStyle w:val="HeadingB"/>
       </w:pPr>
-      <w:bookmarkStart w:id="66" w:name="_Toc403919939"/>
+      <w:bookmarkStart w:id="67" w:name="_Toc404027263"/>
       <w:r>
         <w:t>9</w:t>
       </w:r>
       <w:r>
         <w:t>.8. Quotes from the web</w:t>
       </w:r>
-      <w:bookmarkEnd w:id="66"/>
+      <w:bookmarkEnd w:id="67"/>
     </w:p>
     <w:p>
       <w:pPr>
@@ -33534,7 +34163,6 @@
   <w:style w:type="character" w:default="1" w:styleId="DefaultParagraphFont">
     <w:name w:val="Default Paragraph Font"/>
     <w:uiPriority w:val="1"/>
-    <w:semiHidden/>
     <w:unhideWhenUsed/>
   </w:style>
   <w:style w:type="table" w:default="1" w:styleId="TableNormal">
@@ -34334,7 +34962,7 @@
 </file>
 
 <file path=customXml/itemProps1.xml><?xml version="1.0" encoding="utf-8"?>
-<ds:datastoreItem xmlns:ds="http://schemas.openxmlformats.org/officeDocument/2006/customXml" ds:itemID="{7A40D38E-E05B-4D9D-A72F-A72728927195}">
+<ds:datastoreItem xmlns:ds="http://schemas.openxmlformats.org/officeDocument/2006/customXml" ds:itemID="{C9F5397F-A72D-4DE9-A180-2FF2B18F10C8}">
   <ds:schemaRefs>
     <ds:schemaRef ds:uri="http://schemas.openxmlformats.org/officeDocument/2006/bibliography"/>
   </ds:schemaRefs>

</xml_diff>

<commit_message>
Initial structure for GTC_integer
</commit_message>
<xml_diff>
--- a/doc/glm.docx
+++ b/doc/glm.docx
@@ -3,7 +3,10 @@
 <w:document xmlns:wpc="http://schemas.microsoft.com/office/word/2010/wordprocessingCanvas" xmlns:mc="http://schemas.openxmlformats.org/markup-compatibility/2006" xmlns:o="urn:schemas-microsoft-com:office:office" xmlns:r="http://schemas.openxmlformats.org/officeDocument/2006/relationships" xmlns:m="http://schemas.openxmlformats.org/officeDocument/2006/math" xmlns:v="urn:schemas-microsoft-com:vml" xmlns:wp14="http://schemas.microsoft.com/office/word/2010/wordprocessingDrawing" xmlns:wp="http://schemas.openxmlformats.org/drawingml/2006/wordprocessingDrawing" xmlns:w10="urn:schemas-microsoft-com:office:word" xmlns:w="http://schemas.openxmlformats.org/wordprocessingml/2006/main" xmlns:w14="http://schemas.microsoft.com/office/word/2010/wordml" xmlns:w15="http://schemas.microsoft.com/office/word/2012/wordml" xmlns:wpg="http://schemas.microsoft.com/office/word/2010/wordprocessingGroup" xmlns:wpi="http://schemas.microsoft.com/office/word/2010/wordprocessingInk" xmlns:wne="http://schemas.microsoft.com/office/word/2006/wordml" xmlns:wps="http://schemas.microsoft.com/office/word/2010/wordprocessingShape" mc:Ignorable="w14 w15 wp14">
   <w:background w:color="FFFFFF"/>
   <w:body>
-    <w:p/>
+    <w:p>
+      <w:bookmarkStart w:id="0" w:name="_GoBack"/>
+      <w:bookmarkEnd w:id="0"/>
+    </w:p>
     <w:p/>
     <w:p/>
     <w:p/>
@@ -2318,7 +2321,7 @@
                 <w:noProof/>
                 <w:webHidden/>
               </w:rPr>
-              <w:t>15</w:t>
+              <w:t>16</w:t>
             </w:r>
             <w:r>
               <w:rPr>
@@ -2683,7 +2686,7 @@
                 <w:noProof/>
                 <w:webHidden/>
               </w:rPr>
-              <w:t>19</w:t>
+              <w:t>20</w:t>
             </w:r>
             <w:r>
               <w:rPr>
@@ -2756,7 +2759,7 @@
                 <w:noProof/>
                 <w:webHidden/>
               </w:rPr>
-              <w:t>19</w:t>
+              <w:t>20</w:t>
             </w:r>
             <w:r>
               <w:rPr>
@@ -5508,12 +5511,12 @@
       <w:pPr>
         <w:pStyle w:val="HeadingA"/>
       </w:pPr>
-      <w:bookmarkStart w:id="0" w:name="_Toc404027197"/>
+      <w:bookmarkStart w:id="1" w:name="_Toc404027197"/>
       <w:r>
         <w:lastRenderedPageBreak/>
         <w:t>Introduction</w:t>
       </w:r>
-      <w:bookmarkEnd w:id="0"/>
+      <w:bookmarkEnd w:id="1"/>
     </w:p>
     <w:p>
       <w:pPr>
@@ -5847,25 +5850,25 @@
       <w:pPr>
         <w:pStyle w:val="HeadingA"/>
       </w:pPr>
-      <w:bookmarkStart w:id="1" w:name="_Toc404027198"/>
+      <w:bookmarkStart w:id="2" w:name="_Toc404027198"/>
       <w:r>
         <w:lastRenderedPageBreak/>
         <w:t>1. Getting started</w:t>
       </w:r>
-      <w:bookmarkEnd w:id="1"/>
+      <w:bookmarkEnd w:id="2"/>
     </w:p>
     <w:p>
       <w:pPr>
         <w:pStyle w:val="HeadingB"/>
       </w:pPr>
-      <w:bookmarkStart w:id="2" w:name="_Toc404027199"/>
+      <w:bookmarkStart w:id="3" w:name="_Toc404027199"/>
       <w:r>
         <w:t xml:space="preserve">1.1. </w:t>
       </w:r>
       <w:r>
         <w:t>Setup</w:t>
       </w:r>
-      <w:bookmarkEnd w:id="2"/>
+      <w:bookmarkEnd w:id="3"/>
     </w:p>
     <w:p>
       <w:pPr>
@@ -7129,11 +7132,11 @@
       <w:pPr>
         <w:pStyle w:val="HeadingB"/>
       </w:pPr>
-      <w:bookmarkStart w:id="3" w:name="_Toc404027200"/>
+      <w:bookmarkStart w:id="4" w:name="_Toc404027200"/>
       <w:r>
         <w:t>1.2. Faster program compilation</w:t>
       </w:r>
-      <w:bookmarkEnd w:id="3"/>
+      <w:bookmarkEnd w:id="4"/>
     </w:p>
     <w:p>
       <w:pPr>
@@ -7271,7 +7274,7 @@
       <w:pPr>
         <w:pStyle w:val="HeadingB"/>
       </w:pPr>
-      <w:bookmarkStart w:id="4" w:name="_Toc404027201"/>
+      <w:bookmarkStart w:id="5" w:name="_Toc404027201"/>
       <w:r>
         <w:t>1</w:t>
       </w:r>
@@ -7281,7 +7284,7 @@
       <w:r>
         <w:t>. Use sample of GLM core</w:t>
       </w:r>
-      <w:bookmarkEnd w:id="4"/>
+      <w:bookmarkEnd w:id="5"/>
     </w:p>
     <w:tbl>
       <w:tblPr>
@@ -8458,7 +8461,7 @@
       <w:pPr>
         <w:pStyle w:val="HeadingB"/>
       </w:pPr>
-      <w:bookmarkStart w:id="5" w:name="_Toc404027202"/>
+      <w:bookmarkStart w:id="6" w:name="_Toc404027202"/>
       <w:r>
         <w:lastRenderedPageBreak/>
         <w:t>1.</w:t>
@@ -8469,7 +8472,7 @@
       <w:r>
         <w:t>. Dependencies</w:t>
       </w:r>
-      <w:bookmarkEnd w:id="5"/>
+      <w:bookmarkEnd w:id="6"/>
     </w:p>
     <w:p>
       <w:pPr>
@@ -8627,12 +8630,12 @@
       <w:pPr>
         <w:pStyle w:val="HeadingA"/>
       </w:pPr>
-      <w:bookmarkStart w:id="6" w:name="_Toc404027203"/>
+      <w:bookmarkStart w:id="7" w:name="_Toc404027203"/>
       <w:r>
         <w:lastRenderedPageBreak/>
         <w:t>2. Swizzle operators</w:t>
       </w:r>
-      <w:bookmarkEnd w:id="6"/>
+      <w:bookmarkEnd w:id="7"/>
     </w:p>
     <w:p>
       <w:pPr>
@@ -8882,7 +8885,7 @@
       <w:pPr>
         <w:pStyle w:val="HeadingB"/>
       </w:pPr>
-      <w:bookmarkStart w:id="7" w:name="_Toc404027204"/>
+      <w:bookmarkStart w:id="8" w:name="_Toc404027204"/>
       <w:r>
         <w:t xml:space="preserve">2.1. Default </w:t>
       </w:r>
@@ -8895,7 +8898,7 @@
       <w:r>
         <w:t>implementation</w:t>
       </w:r>
-      <w:bookmarkEnd w:id="7"/>
+      <w:bookmarkEnd w:id="8"/>
     </w:p>
     <w:p>
       <w:pPr>
@@ -9491,12 +9494,12 @@
       <w:pPr>
         <w:pStyle w:val="HeadingB"/>
       </w:pPr>
-      <w:bookmarkStart w:id="8" w:name="_Toc404027205"/>
+      <w:bookmarkStart w:id="9" w:name="_Toc404027205"/>
       <w:r>
         <w:lastRenderedPageBreak/>
         <w:t>2.2. Anonymous union member implementation</w:t>
       </w:r>
-      <w:bookmarkEnd w:id="8"/>
+      <w:bookmarkEnd w:id="9"/>
       <w:r>
         <w:t xml:space="preserve"> </w:t>
       </w:r>
@@ -10281,7 +10284,7 @@
       <w:pPr>
         <w:pStyle w:val="HeadingA"/>
       </w:pPr>
-      <w:bookmarkStart w:id="9" w:name="_Toc404027206"/>
+      <w:bookmarkStart w:id="10" w:name="_Toc404027206"/>
       <w:r>
         <w:lastRenderedPageBreak/>
         <w:t>3</w:t>
@@ -10297,20 +10300,20 @@
       <w:r>
         <w:t xml:space="preserve"> options</w:t>
       </w:r>
-      <w:bookmarkEnd w:id="9"/>
+      <w:bookmarkEnd w:id="10"/>
     </w:p>
     <w:p>
       <w:pPr>
         <w:pStyle w:val="HeadingB"/>
       </w:pPr>
-      <w:bookmarkStart w:id="10" w:name="_Toc404027207"/>
+      <w:bookmarkStart w:id="11" w:name="_Toc404027207"/>
       <w:r>
         <w:t>3.</w:t>
       </w:r>
       <w:r>
         <w:t>1. Default precision</w:t>
       </w:r>
-      <w:bookmarkEnd w:id="10"/>
+      <w:bookmarkEnd w:id="11"/>
     </w:p>
     <w:p>
       <w:pPr>
@@ -10981,11 +10984,11 @@
       <w:pPr>
         <w:pStyle w:val="HeadingB"/>
       </w:pPr>
-      <w:bookmarkStart w:id="11" w:name="_Toc404027208"/>
+      <w:bookmarkStart w:id="12" w:name="_Toc404027208"/>
       <w:r>
         <w:t>3.2. Notification system</w:t>
       </w:r>
-      <w:bookmarkEnd w:id="11"/>
+      <w:bookmarkEnd w:id="12"/>
     </w:p>
     <w:p>
       <w:pPr>
@@ -11275,7 +11278,7 @@
       <w:pPr>
         <w:pStyle w:val="HeadingB"/>
       </w:pPr>
-      <w:bookmarkStart w:id="12" w:name="_Toc404027209"/>
+      <w:bookmarkStart w:id="13" w:name="_Toc404027209"/>
       <w:r>
         <w:t>3</w:t>
       </w:r>
@@ -11288,7 +11291,7 @@
       <w:r>
         <w:t>. C++ language detection</w:t>
       </w:r>
-      <w:bookmarkEnd w:id="12"/>
+      <w:bookmarkEnd w:id="13"/>
     </w:p>
     <w:p>
       <w:pPr>
@@ -11518,7 +11521,7 @@
       <w:pPr>
         <w:pStyle w:val="HeadingB"/>
       </w:pPr>
-      <w:bookmarkStart w:id="13" w:name="_Toc404027210"/>
+      <w:bookmarkStart w:id="14" w:name="_Toc404027210"/>
       <w:r>
         <w:t>3</w:t>
       </w:r>
@@ -11531,7 +11534,7 @@
       <w:r>
         <w:t>. SIMD support</w:t>
       </w:r>
-      <w:bookmarkEnd w:id="13"/>
+      <w:bookmarkEnd w:id="14"/>
     </w:p>
     <w:p>
       <w:pPr>
@@ -11729,7 +11732,7 @@
       <w:pPr>
         <w:pStyle w:val="HeadingB"/>
       </w:pPr>
-      <w:bookmarkStart w:id="14" w:name="_Toc404027211"/>
+      <w:bookmarkStart w:id="15" w:name="_Toc404027211"/>
       <w:r>
         <w:t>3</w:t>
       </w:r>
@@ -11742,7 +11745,7 @@
       <w:r>
         <w:t>. Force inline</w:t>
       </w:r>
-      <w:bookmarkEnd w:id="14"/>
+      <w:bookmarkEnd w:id="15"/>
     </w:p>
     <w:p>
       <w:r>
@@ -11853,11 +11856,11 @@
       <w:pPr>
         <w:pStyle w:val="HeadingB"/>
       </w:pPr>
-      <w:bookmarkStart w:id="15" w:name="_Toc404027212"/>
+      <w:bookmarkStart w:id="16" w:name="_Toc404027212"/>
       <w:r>
         <w:t>3.6. Vector and matrix static size</w:t>
       </w:r>
-      <w:bookmarkEnd w:id="15"/>
+      <w:bookmarkEnd w:id="16"/>
     </w:p>
     <w:p>
       <w:pPr>
@@ -12765,11 +12768,11 @@
       <w:pPr>
         <w:pStyle w:val="HeadingB"/>
       </w:pPr>
-      <w:bookmarkStart w:id="16" w:name="_Toc404027213"/>
+      <w:bookmarkStart w:id="17" w:name="_Toc404027213"/>
       <w:r>
         <w:t>3.7. Disabling default constructor initialization</w:t>
       </w:r>
-      <w:bookmarkEnd w:id="16"/>
+      <w:bookmarkEnd w:id="17"/>
     </w:p>
     <w:p>
       <w:pPr>
@@ -13287,20 +13290,11 @@
       <w:pPr>
         <w:pStyle w:val="HeadingB"/>
       </w:pPr>
-      <w:bookmarkStart w:id="17" w:name="_Toc404027214"/>
-      <w:r>
-        <w:t>3.</w:t>
-      </w:r>
-      <w:r>
-        <w:t>8</w:t>
-      </w:r>
-      <w:r>
-        <w:t xml:space="preserve">. </w:t>
-      </w:r>
-      <w:r>
-        <w:t>Require explicit conversions</w:t>
-      </w:r>
-      <w:bookmarkEnd w:id="17"/>
+      <w:bookmarkStart w:id="18" w:name="_Toc404027214"/>
+      <w:r>
+        <w:t>3.8. Require explicit conversions</w:t>
+      </w:r>
+      <w:bookmarkEnd w:id="18"/>
     </w:p>
     <w:p>
       <w:pPr>
@@ -13490,31 +13484,7 @@
               <w:rPr>
                 <w:lang w:val="fr-FR"/>
               </w:rPr>
-              <w:t xml:space="preserve"> </w:t>
-            </w:r>
-            <w:r>
-              <w:rPr>
-                <w:lang w:val="fr-FR"/>
-              </w:rPr>
-              <w:t>b</w:t>
-            </w:r>
-            <w:r>
-              <w:rPr>
-                <w:lang w:val="fr-FR"/>
-              </w:rPr>
-              <w:t>(</w:t>
-            </w:r>
-            <w:r>
-              <w:rPr>
-                <w:lang w:val="fr-FR"/>
-              </w:rPr>
-              <w:t>a</w:t>
-            </w:r>
-            <w:r>
-              <w:rPr>
-                <w:lang w:val="fr-FR"/>
-              </w:rPr>
-              <w:t>);</w:t>
+              <w:t xml:space="preserve"> b(a);</w:t>
             </w:r>
             <w:r>
               <w:rPr>
@@ -13869,14 +13839,7 @@
                 <w:color w:val="00A000"/>
                 <w:lang w:val="fr-FR"/>
               </w:rPr>
-              <w:t xml:space="preserve"> conversion, </w:t>
-            </w:r>
-            <w:r>
-              <w:rPr>
-                <w:color w:val="00A000"/>
-                <w:lang w:val="fr-FR"/>
-              </w:rPr>
-              <w:t>ERROR</w:t>
+              <w:t xml:space="preserve"> conversion, ERROR</w:t>
             </w:r>
           </w:p>
           <w:p>
@@ -13918,7 +13881,7 @@
       <w:pPr>
         <w:pStyle w:val="HeadingA"/>
       </w:pPr>
-      <w:bookmarkStart w:id="18" w:name="_Toc404027215"/>
+      <w:bookmarkStart w:id="19" w:name="_Toc404027215"/>
       <w:r>
         <w:lastRenderedPageBreak/>
         <w:t>4</w:t>
@@ -13932,7 +13895,7 @@
       <w:r>
         <w:t>xtensions</w:t>
       </w:r>
-      <w:bookmarkEnd w:id="18"/>
+      <w:bookmarkEnd w:id="19"/>
     </w:p>
     <w:p>
       <w:pPr>
@@ -14313,17 +14276,15 @@
       <w:pPr>
         <w:pStyle w:val="HeadingB"/>
       </w:pPr>
-      <w:bookmarkStart w:id="19" w:name="_Toc404027216"/>
-      <w:bookmarkStart w:id="20" w:name="_GoBack"/>
+      <w:bookmarkStart w:id="20" w:name="_Toc404027216"/>
+      <w:r>
+        <w:t xml:space="preserve">4.1. </w:t>
+      </w:r>
+      <w:proofErr w:type="spellStart"/>
+      <w:r>
+        <w:t>GLM_GTC_bitfield</w:t>
+      </w:r>
       <w:bookmarkEnd w:id="20"/>
-      <w:r>
-        <w:t xml:space="preserve">4.1. </w:t>
-      </w:r>
-      <w:proofErr w:type="spellStart"/>
-      <w:r>
-        <w:t>GLM_GTC_bitfield</w:t>
-      </w:r>
-      <w:bookmarkEnd w:id="19"/>
       <w:proofErr w:type="spellEnd"/>
     </w:p>
     <w:p>
@@ -14623,6 +14584,94 @@
       <w:pPr>
         <w:pStyle w:val="HeadingB"/>
       </w:pPr>
+      <w:r>
+        <w:t xml:space="preserve">4.4. </w:t>
+      </w:r>
+      <w:proofErr w:type="spellStart"/>
+      <w:r>
+        <w:t>GLM_GTC_integer</w:t>
+      </w:r>
+      <w:proofErr w:type="spellEnd"/>
+    </w:p>
+    <w:p>
+      <w:pPr>
+        <w:pStyle w:val="Paragraph"/>
+      </w:pPr>
+      <w:r>
+        <w:t>Provide integer variants of GLM core functions.</w:t>
+      </w:r>
+      <w:r>
+        <w:t xml:space="preserve"> </w:t>
+      </w:r>
+    </w:p>
+    <w:p>
+      <w:pPr>
+        <w:pStyle w:val="Paragraph"/>
+      </w:pPr>
+      <w:r>
+        <w:rPr>
+          <w:rStyle w:val="inline-codeChar"/>
+          <w:highlight w:val="white"/>
+        </w:rPr>
+        <w:t>&lt;</w:t>
+      </w:r>
+      <w:proofErr w:type="spellStart"/>
+      <w:r>
+        <w:rPr>
+          <w:rStyle w:val="inline-codeChar"/>
+          <w:highlight w:val="white"/>
+        </w:rPr>
+        <w:t>glm</w:t>
+      </w:r>
+      <w:proofErr w:type="spellEnd"/>
+      <w:r>
+        <w:rPr>
+          <w:rStyle w:val="inline-codeChar"/>
+          <w:highlight w:val="white"/>
+        </w:rPr>
+        <w:t>/</w:t>
+      </w:r>
+      <w:proofErr w:type="spellStart"/>
+      <w:r>
+        <w:rPr>
+          <w:rStyle w:val="inline-codeChar"/>
+          <w:highlight w:val="white"/>
+        </w:rPr>
+        <w:t>gtc</w:t>
+      </w:r>
+      <w:proofErr w:type="spellEnd"/>
+      <w:r>
+        <w:rPr>
+          <w:rStyle w:val="inline-codeChar"/>
+          <w:highlight w:val="white"/>
+        </w:rPr>
+        <w:t>/</w:t>
+      </w:r>
+      <w:r>
+        <w:rPr>
+          <w:rStyle w:val="inline-codeChar"/>
+          <w:highlight w:val="white"/>
+        </w:rPr>
+        <w:t>integer</w:t>
+      </w:r>
+      <w:r>
+        <w:rPr>
+          <w:rStyle w:val="inline-codeChar"/>
+          <w:highlight w:val="white"/>
+        </w:rPr>
+        <w:t>.hpp&gt;</w:t>
+      </w:r>
+      <w:r>
+        <w:rPr>
+          <w:highlight w:val="white"/>
+        </w:rPr>
+        <w:t xml:space="preserve"> need to be included to use these features.</w:t>
+      </w:r>
+    </w:p>
+    <w:p>
+      <w:pPr>
+        <w:pStyle w:val="HeadingB"/>
+      </w:pPr>
       <w:bookmarkStart w:id="23" w:name="_Toc404027219"/>
       <w:r>
         <w:t>4</w:t>
@@ -14631,7 +14680,7 @@
         <w:t>.</w:t>
       </w:r>
       <w:r>
-        <w:t>4</w:t>
+        <w:t>5</w:t>
       </w:r>
       <w:r>
         <w:t xml:space="preserve">. </w:t>
@@ -14651,6 +14700,7 @@
         <w:rPr>
           <w:highlight w:val="white"/>
         </w:rPr>
+        <w:lastRenderedPageBreak/>
         <w:t xml:space="preserve">Define functions to access rows or columns of a matrix easily. </w:t>
       </w:r>
     </w:p>
@@ -14723,7 +14773,7 @@
         <w:t>.</w:t>
       </w:r>
       <w:r>
-        <w:t>5</w:t>
+        <w:t>6</w:t>
       </w:r>
       <w:r>
         <w:t xml:space="preserve">. </w:t>
@@ -14740,7 +14790,6 @@
         <w:pStyle w:val="Paragraph"/>
       </w:pPr>
       <w:r>
-        <w:lastRenderedPageBreak/>
         <w:t>Provide integer matrix types. Inverse and determinant functions are not supported for these types.</w:t>
       </w:r>
     </w:p>
@@ -14813,7 +14862,7 @@
         <w:t>.</w:t>
       </w:r>
       <w:r>
-        <w:t>6</w:t>
+        <w:t>7</w:t>
       </w:r>
       <w:r>
         <w:t xml:space="preserve">. </w:t>
@@ -14900,7 +14949,7 @@
         <w:t>.</w:t>
       </w:r>
       <w:r>
-        <w:t>7</w:t>
+        <w:t>8</w:t>
       </w:r>
       <w:r>
         <w:t xml:space="preserve">. </w:t>
@@ -15067,7 +15116,7 @@
         <w:t>.</w:t>
       </w:r>
       <w:r>
-        <w:t>8</w:t>
+        <w:t>9</w:t>
       </w:r>
       <w:r>
         <w:t xml:space="preserve">. </w:t>
@@ -15142,6 +15191,7 @@
           <w:noProof/>
           <w:lang w:val="fr-FR" w:eastAsia="fr-FR"/>
         </w:rPr>
+        <w:lastRenderedPageBreak/>
         <w:drawing>
           <wp:inline distT="0" distB="0" distL="0" distR="0" wp14:anchorId="41284F83" wp14:editId="427F304D">
             <wp:extent cx="2438400" cy="2438400"/>
@@ -15188,7 +15238,7 @@
         <w:rPr>
           <w:lang w:val="fr-FR"/>
         </w:rPr>
-        <w:t>Figure 5</w:t>
+        <w:t>Figure 4</w:t>
       </w:r>
       <w:r>
         <w:rPr>
@@ -15200,7 +15250,7 @@
         <w:rPr>
           <w:lang w:val="fr-FR"/>
         </w:rPr>
-        <w:t>8</w:t>
+        <w:t>9</w:t>
       </w:r>
       <w:r>
         <w:rPr>
@@ -15216,19 +15266,11 @@
         <w:t>glm</w:t>
       </w:r>
       <w:proofErr w:type="spellEnd"/>
-      <w:proofErr w:type="gramStart"/>
       <w:r>
         <w:rPr>
           <w:lang w:val="fr-FR"/>
         </w:rPr>
-        <w:t>::simplex</w:t>
-      </w:r>
-      <w:proofErr w:type="gramEnd"/>
-      <w:r>
-        <w:rPr>
-          <w:lang w:val="fr-FR"/>
-        </w:rPr>
-        <w:t>(</w:t>
+        <w:t>::simplex(</w:t>
       </w:r>
       <w:proofErr w:type="spellStart"/>
       <w:r>
@@ -15262,7 +15304,6 @@
           <w:noProof/>
           <w:lang w:val="fr-FR" w:eastAsia="fr-FR"/>
         </w:rPr>
-        <w:lastRenderedPageBreak/>
         <w:drawing>
           <wp:inline distT="0" distB="0" distL="0" distR="0" wp14:anchorId="246CE067" wp14:editId="7FE98E81">
             <wp:extent cx="2438400" cy="2438400"/>
@@ -15309,7 +15350,7 @@
         <w:rPr>
           <w:lang w:val="fr-FR"/>
         </w:rPr>
-        <w:t>Figure 5</w:t>
+        <w:t>Figure 4</w:t>
       </w:r>
       <w:r>
         <w:rPr>
@@ -15321,7 +15362,7 @@
         <w:rPr>
           <w:lang w:val="fr-FR"/>
         </w:rPr>
-        <w:t>8</w:t>
+        <w:t>9</w:t>
       </w:r>
       <w:r>
         <w:rPr>
@@ -15429,7 +15470,7 @@
         <w:rPr>
           <w:lang w:val="fr-FR"/>
         </w:rPr>
-        <w:t>Figure 5</w:t>
+        <w:t>Figure 4</w:t>
       </w:r>
       <w:r>
         <w:rPr>
@@ -15441,7 +15482,7 @@
         <w:rPr>
           <w:lang w:val="fr-FR"/>
         </w:rPr>
-        <w:t>8</w:t>
+        <w:t>9</w:t>
       </w:r>
       <w:r>
         <w:rPr>
@@ -15503,6 +15544,7 @@
           <w:noProof/>
           <w:lang w:val="fr-FR" w:eastAsia="fr-FR"/>
         </w:rPr>
+        <w:lastRenderedPageBreak/>
         <w:drawing>
           <wp:inline distT="0" distB="0" distL="0" distR="0" wp14:anchorId="61F6215F" wp14:editId="3A6B1EBE">
             <wp:extent cx="2438400" cy="2438400"/>
@@ -15549,7 +15591,7 @@
         <w:rPr>
           <w:lang w:val="fr-FR"/>
         </w:rPr>
-        <w:t>Figure 5</w:t>
+        <w:t>Figure 4</w:t>
       </w:r>
       <w:r>
         <w:rPr>
@@ -15561,7 +15603,7 @@
         <w:rPr>
           <w:lang w:val="fr-FR"/>
         </w:rPr>
-        <w:t>8</w:t>
+        <w:t>9</w:t>
       </w:r>
       <w:r>
         <w:rPr>
@@ -15631,7 +15673,6 @@
           <w:noProof/>
           <w:lang w:val="fr-FR" w:eastAsia="fr-FR"/>
         </w:rPr>
-        <w:lastRenderedPageBreak/>
         <w:drawing>
           <wp:inline distT="0" distB="0" distL="0" distR="0" wp14:anchorId="3A8721B6" wp14:editId="6D250FEB">
             <wp:extent cx="2438400" cy="2438400"/>
@@ -15679,7 +15720,7 @@
         <w:rPr>
           <w:lang w:val="fr-FR"/>
         </w:rPr>
-        <w:t>Figure 5</w:t>
+        <w:t>Figure 4</w:t>
       </w:r>
       <w:r>
         <w:rPr>
@@ -15691,7 +15732,7 @@
         <w:rPr>
           <w:lang w:val="fr-FR"/>
         </w:rPr>
-        <w:t>8</w:t>
+        <w:t>9</w:t>
       </w:r>
       <w:r>
         <w:rPr>
@@ -15814,13 +15855,19 @@
         <w:rPr>
           <w:lang w:val="fr-FR"/>
         </w:rPr>
-        <w:t>Figure 5.</w:t>
+        <w:t>Figure 4</w:t>
       </w:r>
       <w:r>
         <w:rPr>
           <w:lang w:val="fr-FR"/>
         </w:rPr>
-        <w:t>8</w:t>
+        <w:t>.</w:t>
+      </w:r>
+      <w:r>
+        <w:rPr>
+          <w:lang w:val="fr-FR"/>
+        </w:rPr>
+        <w:t>9</w:t>
       </w:r>
       <w:r>
         <w:rPr>
@@ -15896,6 +15943,7 @@
           <w:noProof/>
           <w:lang w:val="fr-FR" w:eastAsia="fr-FR"/>
         </w:rPr>
+        <w:lastRenderedPageBreak/>
         <w:drawing>
           <wp:inline distT="0" distB="0" distL="0" distR="0" wp14:anchorId="1296B11B" wp14:editId="3A152383">
             <wp:extent cx="2438400" cy="2438400"/>
@@ -15942,7 +15990,7 @@
         <w:rPr>
           <w:lang w:val="fr-FR"/>
         </w:rPr>
-        <w:t>Figure 5</w:t>
+        <w:t>Figure 4</w:t>
       </w:r>
       <w:r>
         <w:rPr>
@@ -15954,7 +16002,7 @@
         <w:rPr>
           <w:lang w:val="fr-FR"/>
         </w:rPr>
-        <w:t>8</w:t>
+        <w:t>9</w:t>
       </w:r>
       <w:r>
         <w:rPr>
@@ -16044,7 +16092,6 @@
           <w:noProof/>
           <w:lang w:val="fr-FR" w:eastAsia="fr-FR"/>
         </w:rPr>
-        <w:lastRenderedPageBreak/>
         <w:drawing>
           <wp:inline distT="0" distB="0" distL="0" distR="0" wp14:anchorId="58003619" wp14:editId="1B28514C">
             <wp:extent cx="2438400" cy="2438400"/>
@@ -16092,7 +16139,7 @@
         <w:rPr>
           <w:lang w:val="fr-FR"/>
         </w:rPr>
-        <w:t>Figure 5</w:t>
+        <w:t>Figure 4</w:t>
       </w:r>
       <w:r>
         <w:rPr>
@@ -16104,7 +16151,7 @@
         <w:rPr>
           <w:lang w:val="fr-FR"/>
         </w:rPr>
-        <w:t>8</w:t>
+        <w:t>9</w:t>
       </w:r>
       <w:r>
         <w:rPr>
@@ -16241,7 +16288,7 @@
         <w:rPr>
           <w:lang w:val="fr-FR"/>
         </w:rPr>
-        <w:t>Figure 5</w:t>
+        <w:t>Figure 4</w:t>
       </w:r>
       <w:r>
         <w:rPr>
@@ -16253,7 +16300,7 @@
         <w:rPr>
           <w:lang w:val="fr-FR"/>
         </w:rPr>
-        <w:t>8</w:t>
+        <w:t>9</w:t>
       </w:r>
       <w:r>
         <w:rPr>
@@ -16354,7 +16401,7 @@
         <w:t>.</w:t>
       </w:r>
       <w:r>
-        <w:t>9</w:t>
+        <w:t>10</w:t>
       </w:r>
       <w:r>
         <w:t xml:space="preserve">. </w:t>
@@ -16377,6 +16424,7 @@
         <w:rPr>
           <w:lang w:val="en-US"/>
         </w:rPr>
+        <w:lastRenderedPageBreak/>
         <w:t>Convert scalar and vector types to packed formats</w:t>
       </w:r>
       <w:r>
@@ -16496,7 +16544,7 @@
         <w:t>.</w:t>
       </w:r>
       <w:r>
-        <w:t>10</w:t>
+        <w:t>11</w:t>
       </w:r>
       <w:r>
         <w:t xml:space="preserve">. </w:t>
@@ -16588,7 +16636,7 @@
         <w:t>1</w:t>
       </w:r>
       <w:r>
-        <w:t>1</w:t>
+        <w:t>2</w:t>
       </w:r>
       <w:r>
         <w:t xml:space="preserve">. </w:t>
@@ -16605,7 +16653,6 @@
         <w:pStyle w:val="Paragraph"/>
       </w:pPr>
       <w:r>
-        <w:lastRenderedPageBreak/>
         <w:t>Generate random number from various distribution methods.</w:t>
       </w:r>
     </w:p>
@@ -16713,13 +16760,16 @@
         <w:jc w:val="center"/>
       </w:pPr>
       <w:r>
-        <w:t>Figure 5</w:t>
+        <w:t>Figure 4</w:t>
       </w:r>
       <w:r>
         <w:t>.</w:t>
       </w:r>
       <w:r>
-        <w:t>10</w:t>
+        <w:t>1</w:t>
+      </w:r>
+      <w:r>
+        <w:t>2</w:t>
       </w:r>
       <w:r>
         <w:t xml:space="preserve">.1: </w:t>
@@ -16860,13 +16910,17 @@
         </w:rPr>
       </w:pPr>
       <w:r>
-        <w:t>Figure 5</w:t>
+        <w:lastRenderedPageBreak/>
+        <w:t>Figure 4</w:t>
       </w:r>
       <w:r>
         <w:t>.</w:t>
       </w:r>
       <w:r>
-        <w:t>10</w:t>
+        <w:t>1</w:t>
+      </w:r>
+      <w:r>
+        <w:t>2</w:t>
       </w:r>
       <w:r>
         <w:t xml:space="preserve">.2: </w:t>
@@ -16939,7 +16993,6 @@
           <w:noProof/>
           <w:lang w:val="fr-FR" w:eastAsia="fr-FR"/>
         </w:rPr>
-        <w:lastRenderedPageBreak/>
         <w:drawing>
           <wp:inline distT="0" distB="0" distL="0" distR="0" wp14:anchorId="7B5E1F10" wp14:editId="64DAAA96">
             <wp:extent cx="3314700" cy="2495550"/>
@@ -16981,13 +17034,16 @@
         <w:br/>
       </w:r>
       <w:r>
-        <w:t>Figure 5</w:t>
+        <w:t>Figure 4</w:t>
       </w:r>
       <w:r>
         <w:t>.</w:t>
       </w:r>
       <w:r>
-        <w:t>10</w:t>
+        <w:t>1</w:t>
+      </w:r>
+      <w:r>
+        <w:t>2</w:t>
       </w:r>
       <w:r>
         <w:t xml:space="preserve">.3: </w:t>
@@ -17100,13 +17156,16 @@
         </w:rPr>
       </w:pPr>
       <w:r>
-        <w:t>Figure 5</w:t>
+        <w:t>Figure 4</w:t>
       </w:r>
       <w:r>
         <w:t>.</w:t>
       </w:r>
       <w:r>
-        <w:t>10</w:t>
+        <w:t>1</w:t>
+      </w:r>
+      <w:r>
+        <w:t>2</w:t>
       </w:r>
       <w:r>
         <w:t xml:space="preserve">.4: </w:t>
@@ -17219,13 +17278,16 @@
         </w:rPr>
       </w:pPr>
       <w:r>
-        <w:t>Figure 5</w:t>
+        <w:t>Figure 4</w:t>
       </w:r>
       <w:r>
         <w:t>.</w:t>
       </w:r>
       <w:r>
-        <w:t>10</w:t>
+        <w:t>1</w:t>
+      </w:r>
+      <w:r>
+        <w:t>2</w:t>
       </w:r>
       <w:r>
         <w:t xml:space="preserve">.5: </w:t>
@@ -17295,7 +17357,6 @@
           <w:noProof/>
           <w:lang w:val="fr-FR" w:eastAsia="fr-FR"/>
         </w:rPr>
-        <w:lastRenderedPageBreak/>
         <w:drawing>
           <wp:inline distT="0" distB="0" distL="0" distR="0" wp14:anchorId="2504DABF" wp14:editId="46488CF4">
             <wp:extent cx="3333750" cy="2505075"/>
@@ -17343,18 +17404,36 @@
         <w:rPr>
           <w:lang w:val="fr-FR"/>
         </w:rPr>
-        <w:t>Figure 5.</w:t>
+        <w:t xml:space="preserve">Figure </w:t>
       </w:r>
       <w:r>
         <w:rPr>
           <w:lang w:val="fr-FR"/>
         </w:rPr>
-        <w:t>10</w:t>
+        <w:t>4</w:t>
       </w:r>
       <w:r>
         <w:rPr>
           <w:lang w:val="fr-FR"/>
         </w:rPr>
+        <w:t>.</w:t>
+      </w:r>
+      <w:r>
+        <w:rPr>
+          <w:lang w:val="fr-FR"/>
+        </w:rPr>
+        <w:t>1</w:t>
+      </w:r>
+      <w:r>
+        <w:rPr>
+          <w:lang w:val="fr-FR"/>
+        </w:rPr>
+        <w:t>2</w:t>
+      </w:r>
+      <w:r>
+        <w:rPr>
+          <w:lang w:val="fr-FR"/>
+        </w:rPr>
         <w:t xml:space="preserve">.6: </w:t>
       </w:r>
       <w:proofErr w:type="spellStart"/>
@@ -17450,7 +17529,7 @@
         <w:t>.1</w:t>
       </w:r>
       <w:r>
-        <w:t>2</w:t>
+        <w:t>3</w:t>
       </w:r>
       <w:r>
         <w:t xml:space="preserve">. </w:t>
@@ -17527,7 +17606,7 @@
         <w:t>4.1</w:t>
       </w:r>
       <w:r>
-        <w:t>3</w:t>
+        <w:t>4</w:t>
       </w:r>
       <w:r>
         <w:t xml:space="preserve">. </w:t>
@@ -17631,7 +17710,7 @@
         <w:t>.1</w:t>
       </w:r>
       <w:r>
-        <w:t>4</w:t>
+        <w:t>5</w:t>
       </w:r>
       <w:r>
         <w:t xml:space="preserve">. </w:t>
@@ -19095,7 +19174,7 @@
         <w:t>.1</w:t>
       </w:r>
       <w:r>
-        <w:t>5</w:t>
+        <w:t>6</w:t>
       </w:r>
       <w:r>
         <w:t xml:space="preserve">. </w:t>
@@ -19706,7 +19785,7 @@
         <w:t>.1</w:t>
       </w:r>
       <w:r>
-        <w:t>6</w:t>
+        <w:t>7</w:t>
       </w:r>
       <w:r>
         <w:t xml:space="preserve">. </w:t>
@@ -19800,7 +19879,7 @@
       </w:pPr>
       <w:bookmarkStart w:id="36" w:name="_Toc404027232"/>
       <w:r>
-        <w:t>4.17</w:t>
+        <w:t>4.18</w:t>
       </w:r>
       <w:r>
         <w:t>. GLM_GTC_vec1</w:t>
@@ -28549,35 +28628,33 @@
               <w:pStyle w:val="inline-code"/>
               <w:ind w:left="720"/>
               <w:rPr>
-                <w:lang w:val="fr-FR"/>
-              </w:rPr>
-            </w:pPr>
-            <w:proofErr w:type="spellStart"/>
-            <w:r>
-              <w:rPr>
-                <w:lang w:val="fr-FR"/>
+                <w:lang w:val="en-US"/>
+              </w:rPr>
+            </w:pPr>
+            <w:proofErr w:type="spellStart"/>
+            <w:r>
+              <w:rPr>
+                <w:lang w:val="en-US"/>
               </w:rPr>
               <w:t>glm</w:t>
             </w:r>
             <w:proofErr w:type="spellEnd"/>
-            <w:proofErr w:type="gramStart"/>
-            <w:r>
-              <w:rPr>
-                <w:lang w:val="fr-FR"/>
+            <w:r>
+              <w:rPr>
+                <w:lang w:val="en-US"/>
               </w:rPr>
               <w:t>::</w:t>
             </w:r>
             <w:r>
               <w:rPr>
                 <w:color w:val="FF9900"/>
-                <w:lang w:val="fr-FR"/>
+                <w:lang w:val="en-US"/>
               </w:rPr>
               <w:t>vec3</w:t>
             </w:r>
-            <w:proofErr w:type="gramEnd"/>
-            <w:r>
-              <w:rPr>
-                <w:lang w:val="fr-FR"/>
+            <w:r>
+              <w:rPr>
+                <w:lang w:val="en-US"/>
               </w:rPr>
               <w:t xml:space="preserve"> </w:t>
             </w:r>
@@ -28585,7 +28662,7 @@
             <w:r>
               <w:rPr>
                 <w:color w:val="0000FF"/>
-                <w:lang w:val="fr-FR"/>
+                <w:lang w:val="en-US"/>
               </w:rPr>
               <w:t>const</w:t>
             </w:r>
@@ -28593,13 +28670,13 @@
             <w:r>
               <w:rPr>
                 <w:color w:val="0000FF"/>
-                <w:lang w:val="fr-FR"/>
+                <w:lang w:val="en-US"/>
               </w:rPr>
               <w:t xml:space="preserve"> </w:t>
             </w:r>
             <w:r>
               <w:rPr>
-                <w:lang w:val="fr-FR"/>
+                <w:lang w:val="en-US"/>
               </w:rPr>
               <w:t xml:space="preserve">&amp; Translate, </w:t>
             </w:r>
@@ -28609,35 +28686,33 @@
               <w:pStyle w:val="inline-code"/>
               <w:ind w:left="720"/>
               <w:rPr>
-                <w:lang w:val="fr-FR"/>
-              </w:rPr>
-            </w:pPr>
-            <w:proofErr w:type="spellStart"/>
-            <w:r>
-              <w:rPr>
-                <w:lang w:val="fr-FR"/>
+                <w:lang w:val="en-US"/>
+              </w:rPr>
+            </w:pPr>
+            <w:proofErr w:type="spellStart"/>
+            <w:r>
+              <w:rPr>
+                <w:lang w:val="en-US"/>
               </w:rPr>
               <w:t>glm</w:t>
             </w:r>
             <w:proofErr w:type="spellEnd"/>
-            <w:proofErr w:type="gramStart"/>
-            <w:r>
-              <w:rPr>
-                <w:lang w:val="fr-FR"/>
+            <w:r>
+              <w:rPr>
+                <w:lang w:val="en-US"/>
               </w:rPr>
               <w:t>::</w:t>
             </w:r>
             <w:r>
               <w:rPr>
                 <w:color w:val="FF9900"/>
-                <w:lang w:val="fr-FR"/>
+                <w:lang w:val="en-US"/>
               </w:rPr>
               <w:t>vec3</w:t>
             </w:r>
-            <w:proofErr w:type="gramEnd"/>
-            <w:r>
-              <w:rPr>
-                <w:lang w:val="fr-FR"/>
+            <w:r>
+              <w:rPr>
+                <w:lang w:val="en-US"/>
               </w:rPr>
               <w:t xml:space="preserve"> </w:t>
             </w:r>
@@ -28645,7 +28720,7 @@
             <w:r>
               <w:rPr>
                 <w:color w:val="0000FF"/>
-                <w:lang w:val="fr-FR"/>
+                <w:lang w:val="en-US"/>
               </w:rPr>
               <w:t>const</w:t>
             </w:r>
@@ -28653,35 +28728,27 @@
             <w:r>
               <w:rPr>
                 <w:color w:val="0000FF"/>
-                <w:lang w:val="fr-FR"/>
+                <w:lang w:val="en-US"/>
               </w:rPr>
               <w:t xml:space="preserve"> </w:t>
             </w:r>
             <w:r>
               <w:rPr>
-                <w:lang w:val="fr-FR"/>
-              </w:rPr>
-              <w:t xml:space="preserve">&amp; </w:t>
-            </w:r>
-            <w:proofErr w:type="spellStart"/>
-            <w:r>
-              <w:rPr>
-                <w:lang w:val="fr-FR"/>
-              </w:rPr>
-              <w:t>Rotate</w:t>
-            </w:r>
-            <w:proofErr w:type="spellEnd"/>
-          </w:p>
-          <w:p>
-            <w:pPr>
-              <w:pStyle w:val="inline-code"/>
-              <w:rPr>
-                <w:lang w:val="fr-FR"/>
-              </w:rPr>
-            </w:pPr>
-            <w:r>
-              <w:rPr>
-                <w:lang w:val="fr-FR"/>
+                <w:lang w:val="en-US"/>
+              </w:rPr>
+              <w:t>&amp; Rotate</w:t>
+            </w:r>
+          </w:p>
+          <w:p>
+            <w:pPr>
+              <w:pStyle w:val="inline-code"/>
+              <w:rPr>
+                <w:lang w:val="en-US"/>
+              </w:rPr>
+            </w:pPr>
+            <w:r>
+              <w:rPr>
+                <w:lang w:val="en-US"/>
               </w:rPr>
               <w:t>)</w:t>
             </w:r>
@@ -28690,12 +28757,12 @@
             <w:pPr>
               <w:pStyle w:val="inline-code"/>
               <w:rPr>
-                <w:lang w:val="fr-FR"/>
-              </w:rPr>
-            </w:pPr>
-            <w:r>
-              <w:rPr>
-                <w:lang w:val="fr-FR"/>
+                <w:lang w:val="en-US"/>
+              </w:rPr>
+            </w:pPr>
+            <w:r>
+              <w:rPr>
+                <w:lang w:val="en-US"/>
               </w:rPr>
               <w:t>{</w:t>
             </w:r>
@@ -28705,35 +28772,25 @@
               <w:pStyle w:val="inline-code"/>
               <w:ind w:left="720"/>
               <w:rPr>
-                <w:lang w:val="fr-FR"/>
-              </w:rPr>
-            </w:pPr>
-            <w:proofErr w:type="spellStart"/>
-            <w:r>
-              <w:rPr>
-                <w:lang w:val="fr-FR"/>
-              </w:rPr>
-              <w:t>glm</w:t>
-            </w:r>
-            <w:proofErr w:type="spellEnd"/>
-            <w:proofErr w:type="gramStart"/>
-            <w:r>
-              <w:rPr>
-                <w:lang w:val="fr-FR"/>
-              </w:rPr>
-              <w:t>::</w:t>
+                <w:lang w:val="en-US"/>
+              </w:rPr>
+            </w:pPr>
+            <w:r>
+              <w:rPr>
+                <w:lang w:val="en-US"/>
+              </w:rPr>
+              <w:t>glm::</w:t>
             </w:r>
             <w:r>
               <w:rPr>
                 <w:color w:val="FF8000"/>
-                <w:lang w:val="fr-FR"/>
+                <w:lang w:val="en-US"/>
               </w:rPr>
               <w:t>mat4</w:t>
             </w:r>
-            <w:proofErr w:type="gramEnd"/>
-            <w:r>
-              <w:rPr>
-                <w:lang w:val="fr-FR"/>
+            <w:r>
+              <w:rPr>
+                <w:lang w:val="en-US"/>
               </w:rPr>
               <w:t xml:space="preserve"> Projection =</w:t>
             </w:r>
@@ -28743,30 +28800,14 @@
               <w:pStyle w:val="inline-code"/>
               <w:ind w:left="720"/>
               <w:rPr>
-                <w:lang w:val="fr-FR"/>
-              </w:rPr>
-            </w:pPr>
-            <w:proofErr w:type="spellStart"/>
-            <w:r>
-              <w:rPr>
-                <w:lang w:val="fr-FR"/>
-              </w:rPr>
-              <w:t>glm</w:t>
-            </w:r>
-            <w:proofErr w:type="spellEnd"/>
-            <w:proofErr w:type="gramStart"/>
-            <w:r>
-              <w:rPr>
-                <w:lang w:val="fr-FR"/>
-              </w:rPr>
-              <w:t>::perspective</w:t>
-            </w:r>
-            <w:proofErr w:type="gramEnd"/>
-            <w:r>
-              <w:rPr>
-                <w:lang w:val="fr-FR"/>
-              </w:rPr>
-              <w:t>(45.0f, 4.0f / 3.0f, 0.1f, 100.f);</w:t>
+                <w:lang w:val="en-US"/>
+              </w:rPr>
+            </w:pPr>
+            <w:r>
+              <w:rPr>
+                <w:lang w:val="en-US"/>
+              </w:rPr>
+              <w:t>glm::perspective(45.0f, 4.0f / 3.0f, 0.1f, 100.f);</w:t>
             </w:r>
           </w:p>
           <w:p>
@@ -34163,6 +34204,7 @@
   <w:style w:type="character" w:default="1" w:styleId="DefaultParagraphFont">
     <w:name w:val="Default Paragraph Font"/>
     <w:uiPriority w:val="1"/>
+    <w:semiHidden/>
     <w:unhideWhenUsed/>
   </w:style>
   <w:style w:type="table" w:default="1" w:styleId="TableNormal">
@@ -34962,7 +35004,7 @@
 </file>
 
 <file path=customXml/itemProps1.xml><?xml version="1.0" encoding="utf-8"?>
-<ds:datastoreItem xmlns:ds="http://schemas.openxmlformats.org/officeDocument/2006/customXml" ds:itemID="{C9F5397F-A72D-4DE9-A180-2FF2B18F10C8}">
+<ds:datastoreItem xmlns:ds="http://schemas.openxmlformats.org/officeDocument/2006/customXml" ds:itemID="{4D1011D7-8020-450E-B505-7C076925AFA9}">
   <ds:schemaRefs>
     <ds:schemaRef ds:uri="http://schemas.openxmlformats.org/officeDocument/2006/bibliography"/>
   </ds:schemaRefs>

</xml_diff>

<commit_message>
Fixed arch detection for Intel compiler
</commit_message>
<xml_diff>
--- a/doc/glm.docx
+++ b/doc/glm.docx
@@ -5678,25 +5678,6 @@
             <w:rStyle w:val="Hyperlink"/>
             <w:color w:val="000000"/>
           </w:rPr>
-          <w:t>CUDA</w:t>
-        </w:r>
-      </w:hyperlink>
-      <w:r>
-        <w:t xml:space="preserve"> 4</w:t>
-      </w:r>
-      <w:r>
-        <w:t>.0 and higher</w:t>
-      </w:r>
-      <w:r>
-        <w:br/>
-        <w:t xml:space="preserve">- </w:t>
-      </w:r>
-      <w:hyperlink r:id="rId17" w:history="1">
-        <w:r>
-          <w:rPr>
-            <w:rStyle w:val="Hyperlink"/>
-            <w:color w:val="000000"/>
-          </w:rPr>
           <w:t>GCC</w:t>
         </w:r>
       </w:hyperlink>
@@ -5720,7 +5701,7 @@
       <w:r>
         <w:t xml:space="preserve">- </w:t>
       </w:r>
-      <w:hyperlink r:id="rId18" w:history="1">
+      <w:hyperlink r:id="rId17" w:history="1">
         <w:r>
           <w:rPr>
             <w:rStyle w:val="Hyperlink"/>
@@ -5736,7 +5717,7 @@
         <w:br/>
         <w:t xml:space="preserve">- </w:t>
       </w:r>
-      <w:hyperlink r:id="rId19" w:history="1">
+      <w:hyperlink r:id="rId18" w:history="1">
         <w:r>
           <w:rPr>
             <w:rStyle w:val="Hyperlink"/>
@@ -5752,7 +5733,7 @@
         <w:br/>
         <w:t xml:space="preserve">- </w:t>
       </w:r>
-      <w:hyperlink r:id="rId20" w:history="1">
+      <w:hyperlink r:id="rId19" w:history="1">
         <w:r>
           <w:rPr>
             <w:rStyle w:val="Hyperlink"/>
@@ -5766,6 +5747,37 @@
       </w:r>
       <w:r>
         <w:t xml:space="preserve"> and higher</w:t>
+      </w:r>
+    </w:p>
+    <w:p>
+      <w:pPr>
+        <w:pStyle w:val="ListParagraph"/>
+      </w:pPr>
+      <w:r>
+        <w:t xml:space="preserve">- </w:t>
+      </w:r>
+      <w:hyperlink r:id="rId20" w:history="1">
+        <w:r>
+          <w:rPr>
+            <w:rStyle w:val="Hyperlink"/>
+            <w:color w:val="000000"/>
+          </w:rPr>
+          <w:t>CUDA</w:t>
+        </w:r>
+      </w:hyperlink>
+      <w:r>
+        <w:t xml:space="preserve"> 4</w:t>
+      </w:r>
+      <w:r>
+        <w:t>.0 and higher</w:t>
+      </w:r>
+      <w:r>
+        <w:t xml:space="preserve"> (experimental</w:t>
+      </w:r>
+      <w:bookmarkStart w:id="1" w:name="_GoBack"/>
+      <w:bookmarkEnd w:id="1"/>
+      <w:r>
+        <w:t>)</w:t>
       </w:r>
     </w:p>
     <w:p>
@@ -5860,8 +5872,6 @@
       <w:r>
         <w:br w:type="page"/>
       </w:r>
-      <w:bookmarkStart w:id="1" w:name="_GoBack"/>
-      <w:bookmarkEnd w:id="1"/>
     </w:p>
     <w:p>
       <w:pPr>
@@ -35059,7 +35069,7 @@
 </file>
 
 <file path=customXml/itemProps1.xml><?xml version="1.0" encoding="utf-8"?>
-<ds:datastoreItem xmlns:ds="http://schemas.openxmlformats.org/officeDocument/2006/customXml" ds:itemID="{D0A8C4B8-6C06-496B-8C26-B2772E56820C}">
+<ds:datastoreItem xmlns:ds="http://schemas.openxmlformats.org/officeDocument/2006/customXml" ds:itemID="{90BE65BE-7AD9-42CC-ADE8-DDB5F7E234FB}">
   <ds:schemaRefs>
     <ds:schemaRef ds:uri="http://schemas.openxmlformats.org/officeDocument/2006/bibliography"/>
   </ds:schemaRefs>

</xml_diff>

<commit_message>
Updated section 3.4 SIMD support
</commit_message>
<xml_diff>
--- a/doc/glm.docx
+++ b/doc/glm.docx
@@ -99,7 +99,7 @@
         <w:jc w:val="center"/>
       </w:pPr>
       <w:r>
-        <w:t>25</w:t>
+        <w:t>30</w:t>
       </w:r>
       <w:r>
         <w:t xml:space="preserve"> </w:t>
@@ -554,6 +554,8 @@
             <w:t>Table of Contents</w:t>
           </w:r>
         </w:p>
+        <w:bookmarkStart w:id="0" w:name="_GoBack"/>
+        <w:bookmarkEnd w:id="0"/>
         <w:p>
           <w:pPr>
             <w:pStyle w:val="TOC1"/>
@@ -585,7 +587,7 @@
             </w:rPr>
             <w:fldChar w:fldCharType="separate"/>
           </w:r>
-          <w:hyperlink w:anchor="_Toc404027197" w:history="1">
+          <w:hyperlink w:anchor="_Toc405055013" w:history="1">
             <w:r>
               <w:rPr>
                 <w:rStyle w:val="Hyperlink"/>
@@ -612,7 +614,7 @@
                 <w:noProof/>
                 <w:webHidden/>
               </w:rPr>
-              <w:instrText xml:space="preserve"> PAGEREF _Toc404027197 \h </w:instrText>
+              <w:instrText xml:space="preserve"> PAGEREF _Toc405055013 \h </w:instrText>
             </w:r>
             <w:r>
               <w:rPr>
@@ -659,7 +661,7 @@
               <w:lang w:val="fr-FR" w:eastAsia="fr-FR"/>
             </w:rPr>
           </w:pPr>
-          <w:hyperlink w:anchor="_Toc404027198" w:history="1">
+          <w:hyperlink w:anchor="_Toc405055014" w:history="1">
             <w:r>
               <w:rPr>
                 <w:rStyle w:val="Hyperlink"/>
@@ -686,7 +688,7 @@
                 <w:noProof/>
                 <w:webHidden/>
               </w:rPr>
-              <w:instrText xml:space="preserve"> PAGEREF _Toc404027198 \h </w:instrText>
+              <w:instrText xml:space="preserve"> PAGEREF _Toc405055014 \h </w:instrText>
             </w:r>
             <w:r>
               <w:rPr>
@@ -732,7 +734,7 @@
               <w:lang w:val="fr-FR" w:eastAsia="fr-FR"/>
             </w:rPr>
           </w:pPr>
-          <w:hyperlink w:anchor="_Toc404027199" w:history="1">
+          <w:hyperlink w:anchor="_Toc405055015" w:history="1">
             <w:r>
               <w:rPr>
                 <w:rStyle w:val="Hyperlink"/>
@@ -759,7 +761,7 @@
                 <w:noProof/>
                 <w:webHidden/>
               </w:rPr>
-              <w:instrText xml:space="preserve"> PAGEREF _Toc404027199 \h </w:instrText>
+              <w:instrText xml:space="preserve"> PAGEREF _Toc405055015 \h </w:instrText>
             </w:r>
             <w:r>
               <w:rPr>
@@ -805,7 +807,7 @@
               <w:lang w:val="fr-FR" w:eastAsia="fr-FR"/>
             </w:rPr>
           </w:pPr>
-          <w:hyperlink w:anchor="_Toc404027200" w:history="1">
+          <w:hyperlink w:anchor="_Toc405055016" w:history="1">
             <w:r>
               <w:rPr>
                 <w:rStyle w:val="Hyperlink"/>
@@ -832,7 +834,7 @@
                 <w:noProof/>
                 <w:webHidden/>
               </w:rPr>
-              <w:instrText xml:space="preserve"> PAGEREF _Toc404027200 \h </w:instrText>
+              <w:instrText xml:space="preserve"> PAGEREF _Toc405055016 \h </w:instrText>
             </w:r>
             <w:r>
               <w:rPr>
@@ -878,7 +880,7 @@
               <w:lang w:val="fr-FR" w:eastAsia="fr-FR"/>
             </w:rPr>
           </w:pPr>
-          <w:hyperlink w:anchor="_Toc404027201" w:history="1">
+          <w:hyperlink w:anchor="_Toc405055017" w:history="1">
             <w:r>
               <w:rPr>
                 <w:rStyle w:val="Hyperlink"/>
@@ -905,7 +907,7 @@
                 <w:noProof/>
                 <w:webHidden/>
               </w:rPr>
-              <w:instrText xml:space="preserve"> PAGEREF _Toc404027201 \h </w:instrText>
+              <w:instrText xml:space="preserve"> PAGEREF _Toc405055017 \h </w:instrText>
             </w:r>
             <w:r>
               <w:rPr>
@@ -951,7 +953,7 @@
               <w:lang w:val="fr-FR" w:eastAsia="fr-FR"/>
             </w:rPr>
           </w:pPr>
-          <w:hyperlink w:anchor="_Toc404027202" w:history="1">
+          <w:hyperlink w:anchor="_Toc405055018" w:history="1">
             <w:r>
               <w:rPr>
                 <w:rStyle w:val="Hyperlink"/>
@@ -978,7 +980,7 @@
                 <w:noProof/>
                 <w:webHidden/>
               </w:rPr>
-              <w:instrText xml:space="preserve"> PAGEREF _Toc404027202 \h </w:instrText>
+              <w:instrText xml:space="preserve"> PAGEREF _Toc405055018 \h </w:instrText>
             </w:r>
             <w:r>
               <w:rPr>
@@ -1025,7 +1027,7 @@
               <w:lang w:val="fr-FR" w:eastAsia="fr-FR"/>
             </w:rPr>
           </w:pPr>
-          <w:hyperlink w:anchor="_Toc404027203" w:history="1">
+          <w:hyperlink w:anchor="_Toc405055019" w:history="1">
             <w:r>
               <w:rPr>
                 <w:rStyle w:val="Hyperlink"/>
@@ -1052,7 +1054,7 @@
                 <w:noProof/>
                 <w:webHidden/>
               </w:rPr>
-              <w:instrText xml:space="preserve"> PAGEREF _Toc404027203 \h </w:instrText>
+              <w:instrText xml:space="preserve"> PAGEREF _Toc405055019 \h </w:instrText>
             </w:r>
             <w:r>
               <w:rPr>
@@ -1098,7 +1100,7 @@
               <w:lang w:val="fr-FR" w:eastAsia="fr-FR"/>
             </w:rPr>
           </w:pPr>
-          <w:hyperlink w:anchor="_Toc404027204" w:history="1">
+          <w:hyperlink w:anchor="_Toc405055020" w:history="1">
             <w:r>
               <w:rPr>
                 <w:rStyle w:val="Hyperlink"/>
@@ -1125,7 +1127,7 @@
                 <w:noProof/>
                 <w:webHidden/>
               </w:rPr>
-              <w:instrText xml:space="preserve"> PAGEREF _Toc404027204 \h </w:instrText>
+              <w:instrText xml:space="preserve"> PAGEREF _Toc405055020 \h </w:instrText>
             </w:r>
             <w:r>
               <w:rPr>
@@ -1171,7 +1173,7 @@
               <w:lang w:val="fr-FR" w:eastAsia="fr-FR"/>
             </w:rPr>
           </w:pPr>
-          <w:hyperlink w:anchor="_Toc404027205" w:history="1">
+          <w:hyperlink w:anchor="_Toc405055021" w:history="1">
             <w:r>
               <w:rPr>
                 <w:rStyle w:val="Hyperlink"/>
@@ -1198,7 +1200,7 @@
                 <w:noProof/>
                 <w:webHidden/>
               </w:rPr>
-              <w:instrText xml:space="preserve"> PAGEREF _Toc404027205 \h </w:instrText>
+              <w:instrText xml:space="preserve"> PAGEREF _Toc405055021 \h </w:instrText>
             </w:r>
             <w:r>
               <w:rPr>
@@ -1245,7 +1247,7 @@
               <w:lang w:val="fr-FR" w:eastAsia="fr-FR"/>
             </w:rPr>
           </w:pPr>
-          <w:hyperlink w:anchor="_Toc404027206" w:history="1">
+          <w:hyperlink w:anchor="_Toc405055022" w:history="1">
             <w:r>
               <w:rPr>
                 <w:rStyle w:val="Hyperlink"/>
@@ -1272,7 +1274,7 @@
                 <w:noProof/>
                 <w:webHidden/>
               </w:rPr>
-              <w:instrText xml:space="preserve"> PAGEREF _Toc404027206 \h </w:instrText>
+              <w:instrText xml:space="preserve"> PAGEREF _Toc405055022 \h </w:instrText>
             </w:r>
             <w:r>
               <w:rPr>
@@ -1318,7 +1320,7 @@
               <w:lang w:val="fr-FR" w:eastAsia="fr-FR"/>
             </w:rPr>
           </w:pPr>
-          <w:hyperlink w:anchor="_Toc404027207" w:history="1">
+          <w:hyperlink w:anchor="_Toc405055023" w:history="1">
             <w:r>
               <w:rPr>
                 <w:rStyle w:val="Hyperlink"/>
@@ -1345,7 +1347,7 @@
                 <w:noProof/>
                 <w:webHidden/>
               </w:rPr>
-              <w:instrText xml:space="preserve"> PAGEREF _Toc404027207 \h </w:instrText>
+              <w:instrText xml:space="preserve"> PAGEREF _Toc405055023 \h </w:instrText>
             </w:r>
             <w:r>
               <w:rPr>
@@ -1391,7 +1393,7 @@
               <w:lang w:val="fr-FR" w:eastAsia="fr-FR"/>
             </w:rPr>
           </w:pPr>
-          <w:hyperlink w:anchor="_Toc404027208" w:history="1">
+          <w:hyperlink w:anchor="_Toc405055024" w:history="1">
             <w:r>
               <w:rPr>
                 <w:rStyle w:val="Hyperlink"/>
@@ -1418,7 +1420,7 @@
                 <w:noProof/>
                 <w:webHidden/>
               </w:rPr>
-              <w:instrText xml:space="preserve"> PAGEREF _Toc404027208 \h </w:instrText>
+              <w:instrText xml:space="preserve"> PAGEREF _Toc405055024 \h </w:instrText>
             </w:r>
             <w:r>
               <w:rPr>
@@ -1464,7 +1466,7 @@
               <w:lang w:val="fr-FR" w:eastAsia="fr-FR"/>
             </w:rPr>
           </w:pPr>
-          <w:hyperlink w:anchor="_Toc404027209" w:history="1">
+          <w:hyperlink w:anchor="_Toc405055025" w:history="1">
             <w:r>
               <w:rPr>
                 <w:rStyle w:val="Hyperlink"/>
@@ -1491,7 +1493,7 @@
                 <w:noProof/>
                 <w:webHidden/>
               </w:rPr>
-              <w:instrText xml:space="preserve"> PAGEREF _Toc404027209 \h </w:instrText>
+              <w:instrText xml:space="preserve"> PAGEREF _Toc405055025 \h </w:instrText>
             </w:r>
             <w:r>
               <w:rPr>
@@ -1537,7 +1539,7 @@
               <w:lang w:val="fr-FR" w:eastAsia="fr-FR"/>
             </w:rPr>
           </w:pPr>
-          <w:hyperlink w:anchor="_Toc404027210" w:history="1">
+          <w:hyperlink w:anchor="_Toc405055026" w:history="1">
             <w:r>
               <w:rPr>
                 <w:rStyle w:val="Hyperlink"/>
@@ -1564,7 +1566,7 @@
                 <w:noProof/>
                 <w:webHidden/>
               </w:rPr>
-              <w:instrText xml:space="preserve"> PAGEREF _Toc404027210 \h </w:instrText>
+              <w:instrText xml:space="preserve"> PAGEREF _Toc405055026 \h </w:instrText>
             </w:r>
             <w:r>
               <w:rPr>
@@ -1610,7 +1612,7 @@
               <w:lang w:val="fr-FR" w:eastAsia="fr-FR"/>
             </w:rPr>
           </w:pPr>
-          <w:hyperlink w:anchor="_Toc404027211" w:history="1">
+          <w:hyperlink w:anchor="_Toc405055027" w:history="1">
             <w:r>
               <w:rPr>
                 <w:rStyle w:val="Hyperlink"/>
@@ -1637,7 +1639,7 @@
                 <w:noProof/>
                 <w:webHidden/>
               </w:rPr>
-              <w:instrText xml:space="preserve"> PAGEREF _Toc404027211 \h </w:instrText>
+              <w:instrText xml:space="preserve"> PAGEREF _Toc405055027 \h </w:instrText>
             </w:r>
             <w:r>
               <w:rPr>
@@ -1657,7 +1659,7 @@
                 <w:noProof/>
                 <w:webHidden/>
               </w:rPr>
-              <w:t>11</w:t>
+              <w:t>12</w:t>
             </w:r>
             <w:r>
               <w:rPr>
@@ -1683,7 +1685,7 @@
               <w:lang w:val="fr-FR" w:eastAsia="fr-FR"/>
             </w:rPr>
           </w:pPr>
-          <w:hyperlink w:anchor="_Toc404027212" w:history="1">
+          <w:hyperlink w:anchor="_Toc405055028" w:history="1">
             <w:r>
               <w:rPr>
                 <w:rStyle w:val="Hyperlink"/>
@@ -1710,7 +1712,7 @@
                 <w:noProof/>
                 <w:webHidden/>
               </w:rPr>
-              <w:instrText xml:space="preserve"> PAGEREF _Toc404027212 \h </w:instrText>
+              <w:instrText xml:space="preserve"> PAGEREF _Toc405055028 \h </w:instrText>
             </w:r>
             <w:r>
               <w:rPr>
@@ -1756,7 +1758,7 @@
               <w:lang w:val="fr-FR" w:eastAsia="fr-FR"/>
             </w:rPr>
           </w:pPr>
-          <w:hyperlink w:anchor="_Toc404027213" w:history="1">
+          <w:hyperlink w:anchor="_Toc405055029" w:history="1">
             <w:r>
               <w:rPr>
                 <w:rStyle w:val="Hyperlink"/>
@@ -1783,7 +1785,7 @@
                 <w:noProof/>
                 <w:webHidden/>
               </w:rPr>
-              <w:instrText xml:space="preserve"> PAGEREF _Toc404027213 \h </w:instrText>
+              <w:instrText xml:space="preserve"> PAGEREF _Toc405055029 \h </w:instrText>
             </w:r>
             <w:r>
               <w:rPr>
@@ -1803,7 +1805,7 @@
                 <w:noProof/>
                 <w:webHidden/>
               </w:rPr>
-              <w:t>12</w:t>
+              <w:t>13</w:t>
             </w:r>
             <w:r>
               <w:rPr>
@@ -1829,7 +1831,7 @@
               <w:lang w:val="fr-FR" w:eastAsia="fr-FR"/>
             </w:rPr>
           </w:pPr>
-          <w:hyperlink w:anchor="_Toc404027214" w:history="1">
+          <w:hyperlink w:anchor="_Toc405055030" w:history="1">
             <w:r>
               <w:rPr>
                 <w:rStyle w:val="Hyperlink"/>
@@ -1856,7 +1858,7 @@
                 <w:noProof/>
                 <w:webHidden/>
               </w:rPr>
-              <w:instrText xml:space="preserve"> PAGEREF _Toc404027214 \h </w:instrText>
+              <w:instrText xml:space="preserve"> PAGEREF _Toc405055030 \h </w:instrText>
             </w:r>
             <w:r>
               <w:rPr>
@@ -1903,7 +1905,7 @@
               <w:lang w:val="fr-FR" w:eastAsia="fr-FR"/>
             </w:rPr>
           </w:pPr>
-          <w:hyperlink w:anchor="_Toc404027215" w:history="1">
+          <w:hyperlink w:anchor="_Toc405055031" w:history="1">
             <w:r>
               <w:rPr>
                 <w:rStyle w:val="Hyperlink"/>
@@ -1930,7 +1932,7 @@
                 <w:noProof/>
                 <w:webHidden/>
               </w:rPr>
-              <w:instrText xml:space="preserve"> PAGEREF _Toc404027215 \h </w:instrText>
+              <w:instrText xml:space="preserve"> PAGEREF _Toc405055031 \h </w:instrText>
             </w:r>
             <w:r>
               <w:rPr>
@@ -1976,7 +1978,7 @@
               <w:lang w:val="fr-FR" w:eastAsia="fr-FR"/>
             </w:rPr>
           </w:pPr>
-          <w:hyperlink w:anchor="_Toc404027216" w:history="1">
+          <w:hyperlink w:anchor="_Toc405055032" w:history="1">
             <w:r>
               <w:rPr>
                 <w:rStyle w:val="Hyperlink"/>
@@ -2003,7 +2005,7 @@
                 <w:noProof/>
                 <w:webHidden/>
               </w:rPr>
-              <w:instrText xml:space="preserve"> PAGEREF _Toc404027216 \h </w:instrText>
+              <w:instrText xml:space="preserve"> PAGEREF _Toc405055032 \h </w:instrText>
             </w:r>
             <w:r>
               <w:rPr>
@@ -2049,7 +2051,7 @@
               <w:lang w:val="fr-FR" w:eastAsia="fr-FR"/>
             </w:rPr>
           </w:pPr>
-          <w:hyperlink w:anchor="_Toc404027217" w:history="1">
+          <w:hyperlink w:anchor="_Toc405055033" w:history="1">
             <w:r>
               <w:rPr>
                 <w:rStyle w:val="Hyperlink"/>
@@ -2076,7 +2078,7 @@
                 <w:noProof/>
                 <w:webHidden/>
               </w:rPr>
-              <w:instrText xml:space="preserve"> PAGEREF _Toc404027217 \h </w:instrText>
+              <w:instrText xml:space="preserve"> PAGEREF _Toc405055033 \h </w:instrText>
             </w:r>
             <w:r>
               <w:rPr>
@@ -2122,7 +2124,7 @@
               <w:lang w:val="fr-FR" w:eastAsia="fr-FR"/>
             </w:rPr>
           </w:pPr>
-          <w:hyperlink w:anchor="_Toc404027218" w:history="1">
+          <w:hyperlink w:anchor="_Toc405055034" w:history="1">
             <w:r>
               <w:rPr>
                 <w:rStyle w:val="Hyperlink"/>
@@ -2149,7 +2151,7 @@
                 <w:noProof/>
                 <w:webHidden/>
               </w:rPr>
-              <w:instrText xml:space="preserve"> PAGEREF _Toc404027218 \h </w:instrText>
+              <w:instrText xml:space="preserve"> PAGEREF _Toc405055034 \h </w:instrText>
             </w:r>
             <w:r>
               <w:rPr>
@@ -2195,13 +2197,13 @@
               <w:lang w:val="fr-FR" w:eastAsia="fr-FR"/>
             </w:rPr>
           </w:pPr>
-          <w:hyperlink w:anchor="_Toc404027219" w:history="1">
+          <w:hyperlink w:anchor="_Toc405055035" w:history="1">
             <w:r>
               <w:rPr>
                 <w:rStyle w:val="Hyperlink"/>
                 <w:noProof/>
               </w:rPr>
-              <w:t>4.4. GLM_GTC_matrix_access</w:t>
+              <w:t>4.4. GLM_GTC_integer</w:t>
             </w:r>
             <w:r>
               <w:rPr>
@@ -2222,7 +2224,7 @@
                 <w:noProof/>
                 <w:webHidden/>
               </w:rPr>
-              <w:instrText xml:space="preserve"> PAGEREF _Toc404027219 \h </w:instrText>
+              <w:instrText xml:space="preserve"> PAGEREF _Toc405055035 \h </w:instrText>
             </w:r>
             <w:r>
               <w:rPr>
@@ -2268,13 +2270,13 @@
               <w:lang w:val="fr-FR" w:eastAsia="fr-FR"/>
             </w:rPr>
           </w:pPr>
-          <w:hyperlink w:anchor="_Toc404027220" w:history="1">
+          <w:hyperlink w:anchor="_Toc405055036" w:history="1">
             <w:r>
               <w:rPr>
                 <w:rStyle w:val="Hyperlink"/>
                 <w:noProof/>
               </w:rPr>
-              <w:t>4.5. GLM_GTC_matrix_integer</w:t>
+              <w:t>4.5. GLM_GTC_matrix_access</w:t>
             </w:r>
             <w:r>
               <w:rPr>
@@ -2295,7 +2297,7 @@
                 <w:noProof/>
                 <w:webHidden/>
               </w:rPr>
-              <w:instrText xml:space="preserve"> PAGEREF _Toc404027220 \h </w:instrText>
+              <w:instrText xml:space="preserve"> PAGEREF _Toc405055036 \h </w:instrText>
             </w:r>
             <w:r>
               <w:rPr>
@@ -2315,7 +2317,7 @@
                 <w:noProof/>
                 <w:webHidden/>
               </w:rPr>
-              <w:t>16</w:t>
+              <w:t>15</w:t>
             </w:r>
             <w:r>
               <w:rPr>
@@ -2341,13 +2343,13 @@
               <w:lang w:val="fr-FR" w:eastAsia="fr-FR"/>
             </w:rPr>
           </w:pPr>
-          <w:hyperlink w:anchor="_Toc404027221" w:history="1">
+          <w:hyperlink w:anchor="_Toc405055037" w:history="1">
             <w:r>
               <w:rPr>
                 <w:rStyle w:val="Hyperlink"/>
                 <w:noProof/>
               </w:rPr>
-              <w:t>4.6. GLM_GTC_matrix_inverse</w:t>
+              <w:t>4.6. GLM_GTC_matrix_integer</w:t>
             </w:r>
             <w:r>
               <w:rPr>
@@ -2368,7 +2370,7 @@
                 <w:noProof/>
                 <w:webHidden/>
               </w:rPr>
-              <w:instrText xml:space="preserve"> PAGEREF _Toc404027221 \h </w:instrText>
+              <w:instrText xml:space="preserve"> PAGEREF _Toc405055037 \h </w:instrText>
             </w:r>
             <w:r>
               <w:rPr>
@@ -2414,13 +2416,13 @@
               <w:lang w:val="fr-FR" w:eastAsia="fr-FR"/>
             </w:rPr>
           </w:pPr>
-          <w:hyperlink w:anchor="_Toc404027222" w:history="1">
+          <w:hyperlink w:anchor="_Toc405055038" w:history="1">
             <w:r>
               <w:rPr>
                 <w:rStyle w:val="Hyperlink"/>
                 <w:noProof/>
               </w:rPr>
-              <w:t>4.7. GLM_GTC_matrix_transform</w:t>
+              <w:t>4.7. GLM_GTC_matrix_inverse</w:t>
             </w:r>
             <w:r>
               <w:rPr>
@@ -2441,7 +2443,7 @@
                 <w:noProof/>
                 <w:webHidden/>
               </w:rPr>
-              <w:instrText xml:space="preserve"> PAGEREF _Toc404027222 \h </w:instrText>
+              <w:instrText xml:space="preserve"> PAGEREF _Toc405055038 \h </w:instrText>
             </w:r>
             <w:r>
               <w:rPr>
@@ -2487,13 +2489,13 @@
               <w:lang w:val="fr-FR" w:eastAsia="fr-FR"/>
             </w:rPr>
           </w:pPr>
-          <w:hyperlink w:anchor="_Toc404027223" w:history="1">
+          <w:hyperlink w:anchor="_Toc405055039" w:history="1">
             <w:r>
               <w:rPr>
                 <w:rStyle w:val="Hyperlink"/>
                 <w:noProof/>
               </w:rPr>
-              <w:t>4.8. GLM_GTC_noise</w:t>
+              <w:t>4.8. GLM_GTC_matrix_transform</w:t>
             </w:r>
             <w:r>
               <w:rPr>
@@ -2514,7 +2516,7 @@
                 <w:noProof/>
                 <w:webHidden/>
               </w:rPr>
-              <w:instrText xml:space="preserve"> PAGEREF _Toc404027223 \h </w:instrText>
+              <w:instrText xml:space="preserve"> PAGEREF _Toc405055039 \h </w:instrText>
             </w:r>
             <w:r>
               <w:rPr>
@@ -2560,13 +2562,13 @@
               <w:lang w:val="fr-FR" w:eastAsia="fr-FR"/>
             </w:rPr>
           </w:pPr>
-          <w:hyperlink w:anchor="_Toc404027224" w:history="1">
+          <w:hyperlink w:anchor="_Toc405055040" w:history="1">
             <w:r>
               <w:rPr>
                 <w:rStyle w:val="Hyperlink"/>
                 <w:noProof/>
               </w:rPr>
-              <w:t>4.9. GLM_GTC_packing</w:t>
+              <w:t>4.9. GLM_GTC_noise</w:t>
             </w:r>
             <w:r>
               <w:rPr>
@@ -2587,7 +2589,7 @@
                 <w:noProof/>
                 <w:webHidden/>
               </w:rPr>
-              <w:instrText xml:space="preserve"> PAGEREF _Toc404027224 \h </w:instrText>
+              <w:instrText xml:space="preserve"> PAGEREF _Toc405055040 \h </w:instrText>
             </w:r>
             <w:r>
               <w:rPr>
@@ -2607,7 +2609,7 @@
                 <w:noProof/>
                 <w:webHidden/>
               </w:rPr>
-              <w:t>19</w:t>
+              <w:t>16</w:t>
             </w:r>
             <w:r>
               <w:rPr>
@@ -2633,13 +2635,13 @@
               <w:lang w:val="fr-FR" w:eastAsia="fr-FR"/>
             </w:rPr>
           </w:pPr>
-          <w:hyperlink w:anchor="_Toc404027225" w:history="1">
+          <w:hyperlink w:anchor="_Toc405055041" w:history="1">
             <w:r>
               <w:rPr>
                 <w:rStyle w:val="Hyperlink"/>
                 <w:noProof/>
               </w:rPr>
-              <w:t>4.10. GLM_GTC_quaternion</w:t>
+              <w:t>4.10. GLM_GTC_packing</w:t>
             </w:r>
             <w:r>
               <w:rPr>
@@ -2660,7 +2662,7 @@
                 <w:noProof/>
                 <w:webHidden/>
               </w:rPr>
-              <w:instrText xml:space="preserve"> PAGEREF _Toc404027225 \h </w:instrText>
+              <w:instrText xml:space="preserve"> PAGEREF _Toc405055041 \h </w:instrText>
             </w:r>
             <w:r>
               <w:rPr>
@@ -2680,7 +2682,7 @@
                 <w:noProof/>
                 <w:webHidden/>
               </w:rPr>
-              <w:t>20</w:t>
+              <w:t>19</w:t>
             </w:r>
             <w:r>
               <w:rPr>
@@ -2706,13 +2708,13 @@
               <w:lang w:val="fr-FR" w:eastAsia="fr-FR"/>
             </w:rPr>
           </w:pPr>
-          <w:hyperlink w:anchor="_Toc404027226" w:history="1">
+          <w:hyperlink w:anchor="_Toc405055042" w:history="1">
             <w:r>
               <w:rPr>
                 <w:rStyle w:val="Hyperlink"/>
                 <w:noProof/>
               </w:rPr>
-              <w:t>4.11. GLM_GTC_random</w:t>
+              <w:t>4.11. GLM_GTC_quaternion</w:t>
             </w:r>
             <w:r>
               <w:rPr>
@@ -2733,7 +2735,7 @@
                 <w:noProof/>
                 <w:webHidden/>
               </w:rPr>
-              <w:instrText xml:space="preserve"> PAGEREF _Toc404027226 \h </w:instrText>
+              <w:instrText xml:space="preserve"> PAGEREF _Toc405055042 \h </w:instrText>
             </w:r>
             <w:r>
               <w:rPr>
@@ -2779,13 +2781,13 @@
               <w:lang w:val="fr-FR" w:eastAsia="fr-FR"/>
             </w:rPr>
           </w:pPr>
-          <w:hyperlink w:anchor="_Toc404027227" w:history="1">
+          <w:hyperlink w:anchor="_Toc405055043" w:history="1">
             <w:r>
               <w:rPr>
                 <w:rStyle w:val="Hyperlink"/>
                 <w:noProof/>
               </w:rPr>
-              <w:t>4.12. GLM_GTC_reciprocal</w:t>
+              <w:t>4.12. GLM_GTC_random</w:t>
             </w:r>
             <w:r>
               <w:rPr>
@@ -2806,7 +2808,7 @@
                 <w:noProof/>
                 <w:webHidden/>
               </w:rPr>
-              <w:instrText xml:space="preserve"> PAGEREF _Toc404027227 \h </w:instrText>
+              <w:instrText xml:space="preserve"> PAGEREF _Toc405055043 \h </w:instrText>
             </w:r>
             <w:r>
               <w:rPr>
@@ -2826,7 +2828,7 @@
                 <w:noProof/>
                 <w:webHidden/>
               </w:rPr>
-              <w:t>22</w:t>
+              <w:t>20</w:t>
             </w:r>
             <w:r>
               <w:rPr>
@@ -2852,13 +2854,13 @@
               <w:lang w:val="fr-FR" w:eastAsia="fr-FR"/>
             </w:rPr>
           </w:pPr>
-          <w:hyperlink w:anchor="_Toc404027228" w:history="1">
+          <w:hyperlink w:anchor="_Toc405055044" w:history="1">
             <w:r>
               <w:rPr>
                 <w:rStyle w:val="Hyperlink"/>
                 <w:noProof/>
               </w:rPr>
-              <w:t>4.13. GLM_GTC_round</w:t>
+              <w:t>4.13. GLM_GTC_reciprocal</w:t>
             </w:r>
             <w:r>
               <w:rPr>
@@ -2879,7 +2881,7 @@
                 <w:noProof/>
                 <w:webHidden/>
               </w:rPr>
-              <w:instrText xml:space="preserve"> PAGEREF _Toc404027228 \h </w:instrText>
+              <w:instrText xml:space="preserve"> PAGEREF _Toc405055044 \h </w:instrText>
             </w:r>
             <w:r>
               <w:rPr>
@@ -2925,13 +2927,13 @@
               <w:lang w:val="fr-FR" w:eastAsia="fr-FR"/>
             </w:rPr>
           </w:pPr>
-          <w:hyperlink w:anchor="_Toc404027229" w:history="1">
+          <w:hyperlink w:anchor="_Toc405055045" w:history="1">
             <w:r>
               <w:rPr>
                 <w:rStyle w:val="Hyperlink"/>
                 <w:noProof/>
               </w:rPr>
-              <w:t>4.14. GLM_GTC_type_precision</w:t>
+              <w:t>4.14. GLM_GTC_round</w:t>
             </w:r>
             <w:r>
               <w:rPr>
@@ -2952,7 +2954,7 @@
                 <w:noProof/>
                 <w:webHidden/>
               </w:rPr>
-              <w:instrText xml:space="preserve"> PAGEREF _Toc404027229 \h </w:instrText>
+              <w:instrText xml:space="preserve"> PAGEREF _Toc405055045 \h </w:instrText>
             </w:r>
             <w:r>
               <w:rPr>
@@ -2998,13 +3000,13 @@
               <w:lang w:val="fr-FR" w:eastAsia="fr-FR"/>
             </w:rPr>
           </w:pPr>
-          <w:hyperlink w:anchor="_Toc404027230" w:history="1">
+          <w:hyperlink w:anchor="_Toc405055046" w:history="1">
             <w:r>
               <w:rPr>
                 <w:rStyle w:val="Hyperlink"/>
                 <w:noProof/>
               </w:rPr>
-              <w:t>4.15. GLM_GTC_type_ptr</w:t>
+              <w:t>4.15. GLM_GTC_type_precision</w:t>
             </w:r>
             <w:r>
               <w:rPr>
@@ -3025,7 +3027,7 @@
                 <w:noProof/>
                 <w:webHidden/>
               </w:rPr>
-              <w:instrText xml:space="preserve"> PAGEREF _Toc404027230 \h </w:instrText>
+              <w:instrText xml:space="preserve"> PAGEREF _Toc405055046 \h </w:instrText>
             </w:r>
             <w:r>
               <w:rPr>
@@ -3045,7 +3047,7 @@
                 <w:noProof/>
                 <w:webHidden/>
               </w:rPr>
-              <w:t>24</w:t>
+              <w:t>22</w:t>
             </w:r>
             <w:r>
               <w:rPr>
@@ -3071,13 +3073,13 @@
               <w:lang w:val="fr-FR" w:eastAsia="fr-FR"/>
             </w:rPr>
           </w:pPr>
-          <w:hyperlink w:anchor="_Toc404027231" w:history="1">
+          <w:hyperlink w:anchor="_Toc405055047" w:history="1">
             <w:r>
               <w:rPr>
                 <w:rStyle w:val="Hyperlink"/>
                 <w:noProof/>
               </w:rPr>
-              <w:t>4.16. GLM_GTC_ulp</w:t>
+              <w:t>4.16. GLM_GTC_type_ptr</w:t>
             </w:r>
             <w:r>
               <w:rPr>
@@ -3098,7 +3100,7 @@
                 <w:noProof/>
                 <w:webHidden/>
               </w:rPr>
-              <w:instrText xml:space="preserve"> PAGEREF _Toc404027231 \h </w:instrText>
+              <w:instrText xml:space="preserve"> PAGEREF _Toc405055047 \h </w:instrText>
             </w:r>
             <w:r>
               <w:rPr>
@@ -3144,13 +3146,13 @@
               <w:lang w:val="fr-FR" w:eastAsia="fr-FR"/>
             </w:rPr>
           </w:pPr>
-          <w:hyperlink w:anchor="_Toc404027232" w:history="1">
+          <w:hyperlink w:anchor="_Toc405055048" w:history="1">
             <w:r>
               <w:rPr>
                 <w:rStyle w:val="Hyperlink"/>
                 <w:noProof/>
               </w:rPr>
-              <w:t>4.17. GLM_GTC_vec1</w:t>
+              <w:t>4.17. GLM_GTC_ulp</w:t>
             </w:r>
             <w:r>
               <w:rPr>
@@ -3171,7 +3173,80 @@
                 <w:noProof/>
                 <w:webHidden/>
               </w:rPr>
-              <w:instrText xml:space="preserve"> PAGEREF _Toc404027232 \h </w:instrText>
+              <w:instrText xml:space="preserve"> PAGEREF _Toc405055048 \h </w:instrText>
+            </w:r>
+            <w:r>
+              <w:rPr>
+                <w:noProof/>
+                <w:webHidden/>
+              </w:rPr>
+            </w:r>
+            <w:r>
+              <w:rPr>
+                <w:noProof/>
+                <w:webHidden/>
+              </w:rPr>
+              <w:fldChar w:fldCharType="separate"/>
+            </w:r>
+            <w:r>
+              <w:rPr>
+                <w:noProof/>
+                <w:webHidden/>
+              </w:rPr>
+              <w:t>24</w:t>
+            </w:r>
+            <w:r>
+              <w:rPr>
+                <w:noProof/>
+                <w:webHidden/>
+              </w:rPr>
+              <w:fldChar w:fldCharType="end"/>
+            </w:r>
+          </w:hyperlink>
+        </w:p>
+        <w:p>
+          <w:pPr>
+            <w:pStyle w:val="TOC2"/>
+            <w:tabs>
+              <w:tab w:val="right" w:pos="8296"/>
+            </w:tabs>
+            <w:rPr>
+              <w:rFonts w:eastAsiaTheme="minorEastAsia" w:cstheme="minorBidi"/>
+              <w:b w:val="0"/>
+              <w:smallCaps w:val="0"/>
+              <w:noProof/>
+              <w:color w:val="auto"/>
+              <w:lang w:val="fr-FR" w:eastAsia="fr-FR"/>
+            </w:rPr>
+          </w:pPr>
+          <w:hyperlink w:anchor="_Toc405055049" w:history="1">
+            <w:r>
+              <w:rPr>
+                <w:rStyle w:val="Hyperlink"/>
+                <w:noProof/>
+              </w:rPr>
+              <w:t>4.18. GLM_GTC_vec1</w:t>
+            </w:r>
+            <w:r>
+              <w:rPr>
+                <w:noProof/>
+                <w:webHidden/>
+              </w:rPr>
+              <w:tab/>
+            </w:r>
+            <w:r>
+              <w:rPr>
+                <w:noProof/>
+                <w:webHidden/>
+              </w:rPr>
+              <w:fldChar w:fldCharType="begin"/>
+            </w:r>
+            <w:r>
+              <w:rPr>
+                <w:noProof/>
+                <w:webHidden/>
+              </w:rPr>
+              <w:instrText xml:space="preserve"> PAGEREF _Toc405055049 \h </w:instrText>
             </w:r>
             <w:r>
               <w:rPr>
@@ -3218,7 +3293,7 @@
               <w:lang w:val="fr-FR" w:eastAsia="fr-FR"/>
             </w:rPr>
           </w:pPr>
-          <w:hyperlink w:anchor="_Toc404027233" w:history="1">
+          <w:hyperlink w:anchor="_Toc405055050" w:history="1">
             <w:r>
               <w:rPr>
                 <w:rStyle w:val="Hyperlink"/>
@@ -3245,7 +3320,7 @@
                 <w:noProof/>
                 <w:webHidden/>
               </w:rPr>
-              <w:instrText xml:space="preserve"> PAGEREF _Toc404027233 \h </w:instrText>
+              <w:instrText xml:space="preserve"> PAGEREF _Toc405055050 \h </w:instrText>
             </w:r>
             <w:r>
               <w:rPr>
@@ -3291,7 +3366,7 @@
               <w:lang w:val="fr-FR" w:eastAsia="fr-FR"/>
             </w:rPr>
           </w:pPr>
-          <w:hyperlink w:anchor="_Toc404027234" w:history="1">
+          <w:hyperlink w:anchor="_Toc405055051" w:history="1">
             <w:r>
               <w:rPr>
                 <w:rStyle w:val="Hyperlink"/>
@@ -3318,7 +3393,7 @@
                 <w:noProof/>
                 <w:webHidden/>
               </w:rPr>
-              <w:instrText xml:space="preserve"> PAGEREF _Toc404027234 \h </w:instrText>
+              <w:instrText xml:space="preserve"> PAGEREF _Toc405055051 \h </w:instrText>
             </w:r>
             <w:r>
               <w:rPr>
@@ -3364,7 +3439,7 @@
               <w:lang w:val="fr-FR" w:eastAsia="fr-FR"/>
             </w:rPr>
           </w:pPr>
-          <w:hyperlink w:anchor="_Toc404027235" w:history="1">
+          <w:hyperlink w:anchor="_Toc405055052" w:history="1">
             <w:r>
               <w:rPr>
                 <w:rStyle w:val="Hyperlink"/>
@@ -3392,7 +3467,7 @@
                 <w:noProof/>
                 <w:webHidden/>
               </w:rPr>
-              <w:instrText xml:space="preserve"> PAGEREF _Toc404027235 \h </w:instrText>
+              <w:instrText xml:space="preserve"> PAGEREF _Toc405055052 \h </w:instrText>
             </w:r>
             <w:r>
               <w:rPr>
@@ -3439,7 +3514,7 @@
               <w:lang w:val="fr-FR" w:eastAsia="fr-FR"/>
             </w:rPr>
           </w:pPr>
-          <w:hyperlink w:anchor="_Toc404027236" w:history="1">
+          <w:hyperlink w:anchor="_Toc405055053" w:history="1">
             <w:r>
               <w:rPr>
                 <w:rStyle w:val="Hyperlink"/>
@@ -3466,7 +3541,7 @@
                 <w:noProof/>
                 <w:webHidden/>
               </w:rPr>
-              <w:instrText xml:space="preserve"> PAGEREF _Toc404027236 \h </w:instrText>
+              <w:instrText xml:space="preserve"> PAGEREF _Toc405055053 \h </w:instrText>
             </w:r>
             <w:r>
               <w:rPr>
@@ -3512,7 +3587,7 @@
               <w:lang w:val="fr-FR" w:eastAsia="fr-FR"/>
             </w:rPr>
           </w:pPr>
-          <w:hyperlink w:anchor="_Toc404027237" w:history="1">
+          <w:hyperlink w:anchor="_Toc405055054" w:history="1">
             <w:r>
               <w:rPr>
                 <w:rStyle w:val="Hyperlink"/>
@@ -3539,7 +3614,7 @@
                 <w:noProof/>
                 <w:webHidden/>
               </w:rPr>
-              <w:instrText xml:space="preserve"> PAGEREF _Toc404027237 \h </w:instrText>
+              <w:instrText xml:space="preserve"> PAGEREF _Toc405055054 \h </w:instrText>
             </w:r>
             <w:r>
               <w:rPr>
@@ -3585,7 +3660,7 @@
               <w:lang w:val="fr-FR" w:eastAsia="fr-FR"/>
             </w:rPr>
           </w:pPr>
-          <w:hyperlink w:anchor="_Toc404027238" w:history="1">
+          <w:hyperlink w:anchor="_Toc405055055" w:history="1">
             <w:r>
               <w:rPr>
                 <w:rStyle w:val="Hyperlink"/>
@@ -3612,7 +3687,7 @@
                 <w:noProof/>
                 <w:webHidden/>
               </w:rPr>
-              <w:instrText xml:space="preserve"> PAGEREF _Toc404027238 \h </w:instrText>
+              <w:instrText xml:space="preserve"> PAGEREF _Toc405055055 \h </w:instrText>
             </w:r>
             <w:r>
               <w:rPr>
@@ -3659,7 +3734,7 @@
               <w:lang w:val="fr-FR" w:eastAsia="fr-FR"/>
             </w:rPr>
           </w:pPr>
-          <w:hyperlink w:anchor="_Toc404027239" w:history="1">
+          <w:hyperlink w:anchor="_Toc405055056" w:history="1">
             <w:r>
               <w:rPr>
                 <w:rStyle w:val="Hyperlink"/>
@@ -3686,7 +3761,7 @@
                 <w:noProof/>
                 <w:webHidden/>
               </w:rPr>
-              <w:instrText xml:space="preserve"> PAGEREF _Toc404027239 \h </w:instrText>
+              <w:instrText xml:space="preserve"> PAGEREF _Toc405055056 \h </w:instrText>
             </w:r>
             <w:r>
               <w:rPr>
@@ -3732,7 +3807,7 @@
               <w:lang w:val="fr-FR" w:eastAsia="fr-FR"/>
             </w:rPr>
           </w:pPr>
-          <w:hyperlink w:anchor="_Toc404027240" w:history="1">
+          <w:hyperlink w:anchor="_Toc405055057" w:history="1">
             <w:r>
               <w:rPr>
                 <w:rStyle w:val="Hyperlink"/>
@@ -3759,7 +3834,7 @@
                 <w:noProof/>
                 <w:webHidden/>
               </w:rPr>
-              <w:instrText xml:space="preserve"> PAGEREF _Toc404027240 \h </w:instrText>
+              <w:instrText xml:space="preserve"> PAGEREF _Toc405055057 \h </w:instrText>
             </w:r>
             <w:r>
               <w:rPr>
@@ -3805,7 +3880,7 @@
               <w:lang w:val="fr-FR" w:eastAsia="fr-FR"/>
             </w:rPr>
           </w:pPr>
-          <w:hyperlink w:anchor="_Toc404027241" w:history="1">
+          <w:hyperlink w:anchor="_Toc405055058" w:history="1">
             <w:r>
               <w:rPr>
                 <w:rStyle w:val="Hyperlink"/>
@@ -3832,7 +3907,7 @@
                 <w:noProof/>
                 <w:webHidden/>
               </w:rPr>
-              <w:instrText xml:space="preserve"> PAGEREF _Toc404027241 \h </w:instrText>
+              <w:instrText xml:space="preserve"> PAGEREF _Toc405055058 \h </w:instrText>
             </w:r>
             <w:r>
               <w:rPr>
@@ -3878,7 +3953,7 @@
               <w:lang w:val="fr-FR" w:eastAsia="fr-FR"/>
             </w:rPr>
           </w:pPr>
-          <w:hyperlink w:anchor="_Toc404027242" w:history="1">
+          <w:hyperlink w:anchor="_Toc405055059" w:history="1">
             <w:r>
               <w:rPr>
                 <w:rStyle w:val="Hyperlink"/>
@@ -3905,7 +3980,7 @@
                 <w:noProof/>
                 <w:webHidden/>
               </w:rPr>
-              <w:instrText xml:space="preserve"> PAGEREF _Toc404027242 \h </w:instrText>
+              <w:instrText xml:space="preserve"> PAGEREF _Toc405055059 \h </w:instrText>
             </w:r>
             <w:r>
               <w:rPr>
@@ -3951,7 +4026,7 @@
               <w:lang w:val="fr-FR" w:eastAsia="fr-FR"/>
             </w:rPr>
           </w:pPr>
-          <w:hyperlink w:anchor="_Toc404027243" w:history="1">
+          <w:hyperlink w:anchor="_Toc405055060" w:history="1">
             <w:r>
               <w:rPr>
                 <w:rStyle w:val="Hyperlink"/>
@@ -3978,7 +4053,7 @@
                 <w:noProof/>
                 <w:webHidden/>
               </w:rPr>
-              <w:instrText xml:space="preserve"> PAGEREF _Toc404027243 \h </w:instrText>
+              <w:instrText xml:space="preserve"> PAGEREF _Toc405055060 \h </w:instrText>
             </w:r>
             <w:r>
               <w:rPr>
@@ -4024,7 +4099,7 @@
               <w:lang w:val="fr-FR" w:eastAsia="fr-FR"/>
             </w:rPr>
           </w:pPr>
-          <w:hyperlink w:anchor="_Toc404027244" w:history="1">
+          <w:hyperlink w:anchor="_Toc405055061" w:history="1">
             <w:r>
               <w:rPr>
                 <w:rStyle w:val="Hyperlink"/>
@@ -4051,7 +4126,7 @@
                 <w:noProof/>
                 <w:webHidden/>
               </w:rPr>
-              <w:instrText xml:space="preserve"> PAGEREF _Toc404027244 \h </w:instrText>
+              <w:instrText xml:space="preserve"> PAGEREF _Toc405055061 \h </w:instrText>
             </w:r>
             <w:r>
               <w:rPr>
@@ -4097,7 +4172,7 @@
               <w:lang w:val="fr-FR" w:eastAsia="fr-FR"/>
             </w:rPr>
           </w:pPr>
-          <w:hyperlink w:anchor="_Toc404027245" w:history="1">
+          <w:hyperlink w:anchor="_Toc405055062" w:history="1">
             <w:r>
               <w:rPr>
                 <w:rStyle w:val="Hyperlink"/>
@@ -4124,7 +4199,7 @@
                 <w:noProof/>
                 <w:webHidden/>
               </w:rPr>
-              <w:instrText xml:space="preserve"> PAGEREF _Toc404027245 \h </w:instrText>
+              <w:instrText xml:space="preserve"> PAGEREF _Toc405055062 \h </w:instrText>
             </w:r>
             <w:r>
               <w:rPr>
@@ -4170,7 +4245,7 @@
               <w:lang w:val="fr-FR" w:eastAsia="fr-FR"/>
             </w:rPr>
           </w:pPr>
-          <w:hyperlink w:anchor="_Toc404027246" w:history="1">
+          <w:hyperlink w:anchor="_Toc405055063" w:history="1">
             <w:r>
               <w:rPr>
                 <w:rStyle w:val="Hyperlink"/>
@@ -4197,7 +4272,7 @@
                 <w:noProof/>
                 <w:webHidden/>
               </w:rPr>
-              <w:instrText xml:space="preserve"> PAGEREF _Toc404027246 \h </w:instrText>
+              <w:instrText xml:space="preserve"> PAGEREF _Toc405055063 \h </w:instrText>
             </w:r>
             <w:r>
               <w:rPr>
@@ -4243,7 +4318,7 @@
               <w:lang w:val="fr-FR" w:eastAsia="fr-FR"/>
             </w:rPr>
           </w:pPr>
-          <w:hyperlink w:anchor="_Toc404027247" w:history="1">
+          <w:hyperlink w:anchor="_Toc405055064" w:history="1">
             <w:r>
               <w:rPr>
                 <w:rStyle w:val="Hyperlink"/>
@@ -4270,7 +4345,7 @@
                 <w:noProof/>
                 <w:webHidden/>
               </w:rPr>
-              <w:instrText xml:space="preserve"> PAGEREF _Toc404027247 \h </w:instrText>
+              <w:instrText xml:space="preserve"> PAGEREF _Toc405055064 \h </w:instrText>
             </w:r>
             <w:r>
               <w:rPr>
@@ -4316,7 +4391,7 @@
               <w:lang w:val="fr-FR" w:eastAsia="fr-FR"/>
             </w:rPr>
           </w:pPr>
-          <w:hyperlink w:anchor="_Toc404027248" w:history="1">
+          <w:hyperlink w:anchor="_Toc405055065" w:history="1">
             <w:r>
               <w:rPr>
                 <w:rStyle w:val="Hyperlink"/>
@@ -4343,7 +4418,7 @@
                 <w:noProof/>
                 <w:webHidden/>
               </w:rPr>
-              <w:instrText xml:space="preserve"> PAGEREF _Toc404027248 \h </w:instrText>
+              <w:instrText xml:space="preserve"> PAGEREF _Toc405055065 \h </w:instrText>
             </w:r>
             <w:r>
               <w:rPr>
@@ -4389,7 +4464,7 @@
               <w:lang w:val="fr-FR" w:eastAsia="fr-FR"/>
             </w:rPr>
           </w:pPr>
-          <w:hyperlink w:anchor="_Toc404027249" w:history="1">
+          <w:hyperlink w:anchor="_Toc405055066" w:history="1">
             <w:r>
               <w:rPr>
                 <w:rStyle w:val="Hyperlink"/>
@@ -4416,7 +4491,7 @@
                 <w:noProof/>
                 <w:webHidden/>
               </w:rPr>
-              <w:instrText xml:space="preserve"> PAGEREF _Toc404027249 \h </w:instrText>
+              <w:instrText xml:space="preserve"> PAGEREF _Toc405055066 \h </w:instrText>
             </w:r>
             <w:r>
               <w:rPr>
@@ -4463,7 +4538,7 @@
               <w:lang w:val="fr-FR" w:eastAsia="fr-FR"/>
             </w:rPr>
           </w:pPr>
-          <w:hyperlink w:anchor="_Toc404027250" w:history="1">
+          <w:hyperlink w:anchor="_Toc405055067" w:history="1">
             <w:r>
               <w:rPr>
                 <w:rStyle w:val="Hyperlink"/>
@@ -4490,7 +4565,7 @@
                 <w:noProof/>
                 <w:webHidden/>
               </w:rPr>
-              <w:instrText xml:space="preserve"> PAGEREF _Toc404027250 \h </w:instrText>
+              <w:instrText xml:space="preserve"> PAGEREF _Toc405055067 \h </w:instrText>
             </w:r>
             <w:r>
               <w:rPr>
@@ -4536,7 +4611,7 @@
               <w:lang w:val="fr-FR" w:eastAsia="fr-FR"/>
             </w:rPr>
           </w:pPr>
-          <w:hyperlink w:anchor="_Toc404027251" w:history="1">
+          <w:hyperlink w:anchor="_Toc405055068" w:history="1">
             <w:r>
               <w:rPr>
                 <w:rStyle w:val="Hyperlink"/>
@@ -4563,7 +4638,7 @@
                 <w:noProof/>
                 <w:webHidden/>
               </w:rPr>
-              <w:instrText xml:space="preserve"> PAGEREF _Toc404027251 \h </w:instrText>
+              <w:instrText xml:space="preserve"> PAGEREF _Toc405055068 \h </w:instrText>
             </w:r>
             <w:r>
               <w:rPr>
@@ -4609,7 +4684,7 @@
               <w:lang w:val="fr-FR" w:eastAsia="fr-FR"/>
             </w:rPr>
           </w:pPr>
-          <w:hyperlink w:anchor="_Toc404027252" w:history="1">
+          <w:hyperlink w:anchor="_Toc405055069" w:history="1">
             <w:r>
               <w:rPr>
                 <w:rStyle w:val="Hyperlink"/>
@@ -4637,7 +4712,7 @@
                 <w:noProof/>
                 <w:webHidden/>
               </w:rPr>
-              <w:instrText xml:space="preserve"> PAGEREF _Toc404027252 \h </w:instrText>
+              <w:instrText xml:space="preserve"> PAGEREF _Toc405055069 \h </w:instrText>
             </w:r>
             <w:r>
               <w:rPr>
@@ -4683,7 +4758,7 @@
               <w:lang w:val="fr-FR" w:eastAsia="fr-FR"/>
             </w:rPr>
           </w:pPr>
-          <w:hyperlink w:anchor="_Toc404027253" w:history="1">
+          <w:hyperlink w:anchor="_Toc405055070" w:history="1">
             <w:r>
               <w:rPr>
                 <w:rStyle w:val="Hyperlink"/>
@@ -4710,7 +4785,7 @@
                 <w:noProof/>
                 <w:webHidden/>
               </w:rPr>
-              <w:instrText xml:space="preserve"> PAGEREF _Toc404027253 \h </w:instrText>
+              <w:instrText xml:space="preserve"> PAGEREF _Toc405055070 \h </w:instrText>
             </w:r>
             <w:r>
               <w:rPr>
@@ -4756,7 +4831,7 @@
               <w:lang w:val="fr-FR" w:eastAsia="fr-FR"/>
             </w:rPr>
           </w:pPr>
-          <w:hyperlink w:anchor="_Toc404027254" w:history="1">
+          <w:hyperlink w:anchor="_Toc405055071" w:history="1">
             <w:r>
               <w:rPr>
                 <w:rStyle w:val="Hyperlink"/>
@@ -4783,7 +4858,7 @@
                 <w:noProof/>
                 <w:webHidden/>
               </w:rPr>
-              <w:instrText xml:space="preserve"> PAGEREF _Toc404027254 \h </w:instrText>
+              <w:instrText xml:space="preserve"> PAGEREF _Toc405055071 \h </w:instrText>
             </w:r>
             <w:r>
               <w:rPr>
@@ -4830,7 +4905,7 @@
               <w:lang w:val="fr-FR" w:eastAsia="fr-FR"/>
             </w:rPr>
           </w:pPr>
-          <w:hyperlink w:anchor="_Toc404027255" w:history="1">
+          <w:hyperlink w:anchor="_Toc405055072" w:history="1">
             <w:r>
               <w:rPr>
                 <w:rStyle w:val="Hyperlink"/>
@@ -4857,7 +4932,7 @@
                 <w:noProof/>
                 <w:webHidden/>
               </w:rPr>
-              <w:instrText xml:space="preserve"> PAGEREF _Toc404027255 \h </w:instrText>
+              <w:instrText xml:space="preserve"> PAGEREF _Toc405055072 \h </w:instrText>
             </w:r>
             <w:r>
               <w:rPr>
@@ -4903,7 +4978,7 @@
               <w:lang w:val="fr-FR" w:eastAsia="fr-FR"/>
             </w:rPr>
           </w:pPr>
-          <w:hyperlink w:anchor="_Toc404027256" w:history="1">
+          <w:hyperlink w:anchor="_Toc405055073" w:history="1">
             <w:r>
               <w:rPr>
                 <w:rStyle w:val="Hyperlink"/>
@@ -4930,7 +5005,7 @@
                 <w:noProof/>
                 <w:webHidden/>
               </w:rPr>
-              <w:instrText xml:space="preserve"> PAGEREF _Toc404027256 \h </w:instrText>
+              <w:instrText xml:space="preserve"> PAGEREF _Toc405055073 \h </w:instrText>
             </w:r>
             <w:r>
               <w:rPr>
@@ -4976,7 +5051,7 @@
               <w:lang w:val="fr-FR" w:eastAsia="fr-FR"/>
             </w:rPr>
           </w:pPr>
-          <w:hyperlink w:anchor="_Toc404027257" w:history="1">
+          <w:hyperlink w:anchor="_Toc405055074" w:history="1">
             <w:r>
               <w:rPr>
                 <w:rStyle w:val="Hyperlink"/>
@@ -5003,7 +5078,7 @@
                 <w:noProof/>
                 <w:webHidden/>
               </w:rPr>
-              <w:instrText xml:space="preserve"> PAGEREF _Toc404027257 \h </w:instrText>
+              <w:instrText xml:space="preserve"> PAGEREF _Toc405055074 \h </w:instrText>
             </w:r>
             <w:r>
               <w:rPr>
@@ -5049,7 +5124,7 @@
               <w:lang w:val="fr-FR" w:eastAsia="fr-FR"/>
             </w:rPr>
           </w:pPr>
-          <w:hyperlink w:anchor="_Toc404027258" w:history="1">
+          <w:hyperlink w:anchor="_Toc405055075" w:history="1">
             <w:r>
               <w:rPr>
                 <w:rStyle w:val="Hyperlink"/>
@@ -5076,7 +5151,7 @@
                 <w:noProof/>
                 <w:webHidden/>
               </w:rPr>
-              <w:instrText xml:space="preserve"> PAGEREF _Toc404027258 \h </w:instrText>
+              <w:instrText xml:space="preserve"> PAGEREF _Toc405055075 \h </w:instrText>
             </w:r>
             <w:r>
               <w:rPr>
@@ -5122,7 +5197,7 @@
               <w:lang w:val="fr-FR" w:eastAsia="fr-FR"/>
             </w:rPr>
           </w:pPr>
-          <w:hyperlink w:anchor="_Toc404027259" w:history="1">
+          <w:hyperlink w:anchor="_Toc405055076" w:history="1">
             <w:r>
               <w:rPr>
                 <w:rStyle w:val="Hyperlink"/>
@@ -5149,7 +5224,7 @@
                 <w:noProof/>
                 <w:webHidden/>
               </w:rPr>
-              <w:instrText xml:space="preserve"> PAGEREF _Toc404027259 \h </w:instrText>
+              <w:instrText xml:space="preserve"> PAGEREF _Toc405055076 \h </w:instrText>
             </w:r>
             <w:r>
               <w:rPr>
@@ -5195,7 +5270,7 @@
               <w:lang w:val="fr-FR" w:eastAsia="fr-FR"/>
             </w:rPr>
           </w:pPr>
-          <w:hyperlink w:anchor="_Toc404027260" w:history="1">
+          <w:hyperlink w:anchor="_Toc405055077" w:history="1">
             <w:r>
               <w:rPr>
                 <w:rStyle w:val="Hyperlink"/>
@@ -5222,7 +5297,7 @@
                 <w:noProof/>
                 <w:webHidden/>
               </w:rPr>
-              <w:instrText xml:space="preserve"> PAGEREF _Toc404027260 \h </w:instrText>
+              <w:instrText xml:space="preserve"> PAGEREF _Toc405055077 \h </w:instrText>
             </w:r>
             <w:r>
               <w:rPr>
@@ -5268,7 +5343,7 @@
               <w:lang w:val="fr-FR" w:eastAsia="fr-FR"/>
             </w:rPr>
           </w:pPr>
-          <w:hyperlink w:anchor="_Toc404027261" w:history="1">
+          <w:hyperlink w:anchor="_Toc405055078" w:history="1">
             <w:r>
               <w:rPr>
                 <w:rStyle w:val="Hyperlink"/>
@@ -5295,7 +5370,7 @@
                 <w:noProof/>
                 <w:webHidden/>
               </w:rPr>
-              <w:instrText xml:space="preserve"> PAGEREF _Toc404027261 \h </w:instrText>
+              <w:instrText xml:space="preserve"> PAGEREF _Toc405055078 \h </w:instrText>
             </w:r>
             <w:r>
               <w:rPr>
@@ -5341,7 +5416,7 @@
               <w:lang w:val="fr-FR" w:eastAsia="fr-FR"/>
             </w:rPr>
           </w:pPr>
-          <w:hyperlink w:anchor="_Toc404027262" w:history="1">
+          <w:hyperlink w:anchor="_Toc405055079" w:history="1">
             <w:r>
               <w:rPr>
                 <w:rStyle w:val="Hyperlink"/>
@@ -5368,7 +5443,7 @@
                 <w:noProof/>
                 <w:webHidden/>
               </w:rPr>
-              <w:instrText xml:space="preserve"> PAGEREF _Toc404027262 \h </w:instrText>
+              <w:instrText xml:space="preserve"> PAGEREF _Toc405055079 \h </w:instrText>
             </w:r>
             <w:r>
               <w:rPr>
@@ -5414,7 +5489,7 @@
               <w:lang w:val="fr-FR" w:eastAsia="fr-FR"/>
             </w:rPr>
           </w:pPr>
-          <w:hyperlink w:anchor="_Toc404027263" w:history="1">
+          <w:hyperlink w:anchor="_Toc405055080" w:history="1">
             <w:r>
               <w:rPr>
                 <w:rStyle w:val="Hyperlink"/>
@@ -5441,7 +5516,7 @@
                 <w:noProof/>
                 <w:webHidden/>
               </w:rPr>
-              <w:instrText xml:space="preserve"> PAGEREF _Toc404027263 \h </w:instrText>
+              <w:instrText xml:space="preserve"> PAGEREF _Toc405055080 \h </w:instrText>
             </w:r>
             <w:r>
               <w:rPr>
@@ -5505,12 +5580,12 @@
       <w:pPr>
         <w:pStyle w:val="HeadingA"/>
       </w:pPr>
-      <w:bookmarkStart w:id="0" w:name="_Toc404027197"/>
+      <w:bookmarkStart w:id="1" w:name="_Toc405055013"/>
       <w:r>
         <w:lastRenderedPageBreak/>
         <w:t>Introduction</w:t>
       </w:r>
-      <w:bookmarkEnd w:id="0"/>
+      <w:bookmarkEnd w:id="1"/>
     </w:p>
     <w:p>
       <w:pPr>
@@ -5772,12 +5847,7 @@
         <w:t>.0 and higher</w:t>
       </w:r>
       <w:r>
-        <w:t xml:space="preserve"> (experimental</w:t>
-      </w:r>
-      <w:bookmarkStart w:id="1" w:name="_GoBack"/>
-      <w:bookmarkEnd w:id="1"/>
-      <w:r>
-        <w:t>)</w:t>
+        <w:t xml:space="preserve"> (experimental)</w:t>
       </w:r>
     </w:p>
     <w:p>
@@ -5877,7 +5947,7 @@
       <w:pPr>
         <w:pStyle w:val="HeadingA"/>
       </w:pPr>
-      <w:bookmarkStart w:id="2" w:name="_Toc404027198"/>
+      <w:bookmarkStart w:id="2" w:name="_Toc405055014"/>
       <w:r>
         <w:lastRenderedPageBreak/>
         <w:t>1. Getting started</w:t>
@@ -5888,7 +5958,7 @@
       <w:pPr>
         <w:pStyle w:val="HeadingB"/>
       </w:pPr>
-      <w:bookmarkStart w:id="3" w:name="_Toc404027199"/>
+      <w:bookmarkStart w:id="3" w:name="_Toc405055015"/>
       <w:r>
         <w:t xml:space="preserve">1.1. </w:t>
       </w:r>
@@ -7159,7 +7229,7 @@
       <w:pPr>
         <w:pStyle w:val="HeadingB"/>
       </w:pPr>
-      <w:bookmarkStart w:id="4" w:name="_Toc404027200"/>
+      <w:bookmarkStart w:id="4" w:name="_Toc405055016"/>
       <w:r>
         <w:t>1.2. Faster program compilation</w:t>
       </w:r>
@@ -7301,7 +7371,7 @@
       <w:pPr>
         <w:pStyle w:val="HeadingB"/>
       </w:pPr>
-      <w:bookmarkStart w:id="5" w:name="_Toc404027201"/>
+      <w:bookmarkStart w:id="5" w:name="_Toc405055017"/>
       <w:r>
         <w:t>1</w:t>
       </w:r>
@@ -8488,7 +8558,7 @@
       <w:pPr>
         <w:pStyle w:val="HeadingB"/>
       </w:pPr>
-      <w:bookmarkStart w:id="6" w:name="_Toc404027202"/>
+      <w:bookmarkStart w:id="6" w:name="_Toc405055018"/>
       <w:r>
         <w:lastRenderedPageBreak/>
         <w:t>1.</w:t>
@@ -8657,7 +8727,7 @@
       <w:pPr>
         <w:pStyle w:val="HeadingA"/>
       </w:pPr>
-      <w:bookmarkStart w:id="7" w:name="_Toc404027203"/>
+      <w:bookmarkStart w:id="7" w:name="_Toc405055019"/>
       <w:r>
         <w:lastRenderedPageBreak/>
         <w:t>2. Swizzle operators</w:t>
@@ -8912,7 +8982,7 @@
       <w:pPr>
         <w:pStyle w:val="HeadingB"/>
       </w:pPr>
-      <w:bookmarkStart w:id="8" w:name="_Toc404027204"/>
+      <w:bookmarkStart w:id="8" w:name="_Toc405055020"/>
       <w:r>
         <w:t xml:space="preserve">2.1. Default </w:t>
       </w:r>
@@ -9521,7 +9591,7 @@
       <w:pPr>
         <w:pStyle w:val="HeadingB"/>
       </w:pPr>
-      <w:bookmarkStart w:id="9" w:name="_Toc404027205"/>
+      <w:bookmarkStart w:id="9" w:name="_Toc405055021"/>
       <w:r>
         <w:lastRenderedPageBreak/>
         <w:t>2.2. Anonymous union member implementation</w:t>
@@ -10311,7 +10381,7 @@
       <w:pPr>
         <w:pStyle w:val="HeadingA"/>
       </w:pPr>
-      <w:bookmarkStart w:id="10" w:name="_Toc404027206"/>
+      <w:bookmarkStart w:id="10" w:name="_Toc405055022"/>
       <w:r>
         <w:lastRenderedPageBreak/>
         <w:t>3</w:t>
@@ -10333,7 +10403,7 @@
       <w:pPr>
         <w:pStyle w:val="HeadingB"/>
       </w:pPr>
-      <w:bookmarkStart w:id="11" w:name="_Toc404027207"/>
+      <w:bookmarkStart w:id="11" w:name="_Toc405055023"/>
       <w:r>
         <w:t>3.</w:t>
       </w:r>
@@ -11011,7 +11081,7 @@
       <w:pPr>
         <w:pStyle w:val="HeadingB"/>
       </w:pPr>
-      <w:bookmarkStart w:id="12" w:name="_Toc404027208"/>
+      <w:bookmarkStart w:id="12" w:name="_Toc405055024"/>
       <w:r>
         <w:t>3.2. Notification system</w:t>
       </w:r>
@@ -11305,7 +11375,7 @@
       <w:pPr>
         <w:pStyle w:val="HeadingB"/>
       </w:pPr>
-      <w:bookmarkStart w:id="13" w:name="_Toc404027209"/>
+      <w:bookmarkStart w:id="13" w:name="_Toc405055025"/>
       <w:r>
         <w:t>3</w:t>
       </w:r>
@@ -11548,7 +11618,7 @@
       <w:pPr>
         <w:pStyle w:val="HeadingB"/>
       </w:pPr>
-      <w:bookmarkStart w:id="14" w:name="_Toc404027210"/>
+      <w:bookmarkStart w:id="14" w:name="_Toc405055026"/>
       <w:r>
         <w:t>3</w:t>
       </w:r>
@@ -11568,7 +11638,13 @@
         <w:pStyle w:val="Paragraph"/>
       </w:pPr>
       <w:r>
-        <w:t xml:space="preserve">GLM provides some SIMD optimization based on compiler </w:t>
+        <w:t>GLM provides some SIMD optimization</w:t>
+      </w:r>
+      <w:r>
+        <w:t>s</w:t>
+      </w:r>
+      <w:r>
+        <w:t xml:space="preserve"> based on compiler </w:t>
       </w:r>
       <w:proofErr w:type="spellStart"/>
       <w:r>
@@ -11576,7 +11652,52 @@
       </w:r>
       <w:proofErr w:type="spellEnd"/>
       <w:r>
-        <w:t xml:space="preserve">. These optimizations will be automatically utilized based on the build environment. These optimizations are mainly available through extensions, </w:t>
+        <w:t xml:space="preserve">. These optimizations will be automatically utilized based on the </w:t>
+      </w:r>
+      <w:r>
+        <w:t>compiler arguments</w:t>
+      </w:r>
+      <w:r>
+        <w:t xml:space="preserve">. </w:t>
+      </w:r>
+      <w:r>
+        <w:t xml:space="preserve">For example with Visual C++, if a program is compiled with </w:t>
+      </w:r>
+      <w:r>
+        <w:rPr>
+          <w:rStyle w:val="inline-codeChar"/>
+        </w:rPr>
+        <w:t>/</w:t>
+      </w:r>
+      <w:proofErr w:type="spellStart"/>
+      <w:r>
+        <w:rPr>
+          <w:rStyle w:val="inline-codeChar"/>
+        </w:rPr>
+        <w:t>arch</w:t>
+      </w:r>
+      <w:proofErr w:type="gramStart"/>
+      <w:r>
+        <w:rPr>
+          <w:rStyle w:val="inline-codeChar"/>
+        </w:rPr>
+        <w:t>:AVX</w:t>
+      </w:r>
+      <w:proofErr w:type="spellEnd"/>
+      <w:proofErr w:type="gramEnd"/>
+      <w:r>
+        <w:t>, GLM will use code paths relying on AVX instructions.</w:t>
+      </w:r>
+      <w:r>
+        <w:t xml:space="preserve"> </w:t>
+      </w:r>
+    </w:p>
+    <w:p>
+      <w:pPr>
+        <w:pStyle w:val="Paragraph"/>
+      </w:pPr>
+      <w:r>
+        <w:t xml:space="preserve">Furthermore, GLM provides specialized vec4 and mat4 through two extensions, </w:t>
       </w:r>
       <w:r>
         <w:rPr>
@@ -11606,9 +11727,21 @@
     <w:p>
       <w:pPr>
         <w:pStyle w:val="Paragraph"/>
-      </w:pPr>
-      <w:r>
-        <w:t xml:space="preserve">A programmer can restrict or force instruction sets used for these optimizations using </w:t>
+        <w:rPr>
+          <w:rFonts w:ascii="Droid Serif" w:eastAsia="Droid Serif" w:hAnsi="Droid Serif" w:cs="Droid Serif"/>
+        </w:rPr>
+      </w:pPr>
+      <w:r>
+        <w:t xml:space="preserve">A programmer can restrict or force instruction sets used </w:t>
+      </w:r>
+      <w:r>
+        <w:t xml:space="preserve">by GLM </w:t>
+      </w:r>
+      <w:r>
+        <w:t xml:space="preserve">using </w:t>
+      </w:r>
+      <w:r>
+        <w:t xml:space="preserve">the following defines: </w:t>
       </w:r>
       <w:r>
         <w:rPr>
@@ -11617,13 +11750,67 @@
         <w:t>GLM_FORCE_SSE2</w:t>
       </w:r>
       <w:r>
-        <w:t xml:space="preserve"> or </w:t>
+        <w:rPr>
+          <w:rStyle w:val="inline-codeChar"/>
+        </w:rPr>
+        <w:t xml:space="preserve">, </w:t>
+      </w:r>
+      <w:r>
+        <w:rPr>
+          <w:rStyle w:val="inline-codeChar"/>
+        </w:rPr>
+        <w:t>GLM_FORCE_SSE</w:t>
+      </w:r>
+      <w:r>
+        <w:rPr>
+          <w:rStyle w:val="inline-codeChar"/>
+        </w:rPr>
+        <w:t xml:space="preserve">3, </w:t>
+      </w:r>
+      <w:r>
+        <w:rPr>
+          <w:rStyle w:val="inline-codeChar"/>
+        </w:rPr>
+        <w:t>GLM_FORCE_SSE</w:t>
+      </w:r>
+      <w:r>
+        <w:rPr>
+          <w:rStyle w:val="inline-codeChar"/>
+        </w:rPr>
+        <w:t xml:space="preserve">4, </w:t>
+      </w:r>
+      <w:r>
+        <w:rPr>
+          <w:rStyle w:val="inline-codeChar"/>
+        </w:rPr>
+        <w:t>GLM_FORCE_</w:t>
+      </w:r>
+      <w:r>
+        <w:rPr>
+          <w:rStyle w:val="inline-codeChar"/>
+        </w:rPr>
+        <w:t>AVX</w:t>
+      </w:r>
+      <w:r>
+        <w:t xml:space="preserve"> or</w:t>
+      </w:r>
+      <w:r>
+        <w:rPr>
+          <w:rFonts w:ascii="Droid Serif" w:eastAsia="Droid Serif" w:hAnsi="Droid Serif" w:cs="Droid Serif"/>
+        </w:rPr>
+        <w:t xml:space="preserve"> </w:t>
       </w:r>
       <w:r>
         <w:rPr>
           <w:rStyle w:val="inline-codeChar"/>
         </w:rPr>
         <w:t>GLM_FORCE_AVX</w:t>
+      </w:r>
+      <w:r>
+        <w:rPr>
+          <w:rStyle w:val="inline-codeChar"/>
+        </w:rPr>
+        <w:t>2</w:t>
       </w:r>
       <w:r>
         <w:rPr>
@@ -11733,6 +11920,10 @@
           <w:p>
             <w:pPr>
               <w:pStyle w:val="inline-code"/>
+              <w:jc w:val="left"/>
+              <w:rPr>
+                <w:lang w:val="en-US"/>
+              </w:rPr>
             </w:pPr>
             <w:r>
               <w:rPr>
@@ -11750,6 +11941,33 @@
             <w:proofErr w:type="spellEnd"/>
             <w:r>
               <w:t>/glm.hpp&gt;</w:t>
+            </w:r>
+            <w:r>
+              <w:br/>
+            </w:r>
+            <w:r>
+              <w:br/>
+            </w:r>
+            <w:r>
+              <w:rPr>
+                <w:color w:val="00A000"/>
+                <w:lang w:val="en-US"/>
+              </w:rPr>
+              <w:t xml:space="preserve">// </w:t>
+            </w:r>
+            <w:r>
+              <w:rPr>
+                <w:color w:val="00A000"/>
+                <w:lang w:val="en-US"/>
+              </w:rPr>
+              <w:t xml:space="preserve">GLM code will be compiled </w:t>
+            </w:r>
+            <w:r>
+              <w:rPr>
+                <w:color w:val="00A000"/>
+                <w:lang w:val="en-US"/>
+              </w:rPr>
+              <w:t>using pure C++ code</w:t>
             </w:r>
           </w:p>
         </w:tc>
@@ -11757,9 +11975,160 @@
     </w:tbl>
     <w:p>
       <w:pPr>
+        <w:pStyle w:val="Paragraph"/>
+      </w:pPr>
+      <w:r>
+        <w:lastRenderedPageBreak/>
+        <w:t xml:space="preserve">While </w:t>
+      </w:r>
+      <w:r>
+        <w:rPr>
+          <w:rStyle w:val="inline-codeChar"/>
+        </w:rPr>
+        <w:t>GLM_FORCE_PURE</w:t>
+      </w:r>
+      <w:r>
+        <w:t xml:space="preserve"> is very useful</w:t>
+      </w:r>
+      <w:r>
+        <w:t>,</w:t>
+      </w:r>
+      <w:r>
+        <w:t xml:space="preserve"> it’s recommend</w:t>
+      </w:r>
+      <w:r>
+        <w:t>ed</w:t>
+      </w:r>
+      <w:r>
+        <w:t xml:space="preserve"> </w:t>
+      </w:r>
+      <w:r>
+        <w:t>to rely on compiler arguments to use SIMD code paths.</w:t>
+      </w:r>
+    </w:p>
+    <w:tbl>
+      <w:tblPr>
+        <w:tblStyle w:val="TableGrid"/>
+        <w:tblW w:w="0" w:type="auto"/>
+        <w:tblLook w:val="04A0" w:firstRow="1" w:lastRow="0" w:firstColumn="1" w:lastColumn="0" w:noHBand="0" w:noVBand="1"/>
+      </w:tblPr>
+      <w:tblGrid>
+        <w:gridCol w:w="8522"/>
+      </w:tblGrid>
+      <w:tr>
+        <w:tc>
+          <w:tcPr>
+            <w:tcW w:w="8522" w:type="dxa"/>
+            <w:tcBorders>
+              <w:top w:val="nil"/>
+              <w:left w:val="nil"/>
+              <w:bottom w:val="nil"/>
+              <w:right w:val="nil"/>
+            </w:tcBorders>
+            <w:shd w:val="clear" w:color="auto" w:fill="FFF8F0"/>
+          </w:tcPr>
+          <w:p>
+            <w:pPr>
+              <w:pStyle w:val="inline-code"/>
+            </w:pPr>
+            <w:r>
+              <w:rPr>
+                <w:color w:val="0000FF"/>
+              </w:rPr>
+              <w:t xml:space="preserve">#define </w:t>
+            </w:r>
+            <w:r>
+              <w:t>GLM_FORCE_</w:t>
+            </w:r>
+            <w:r>
+              <w:t>AVX2</w:t>
+            </w:r>
+          </w:p>
+          <w:p>
+            <w:pPr>
+              <w:pStyle w:val="inline-code"/>
+              <w:jc w:val="left"/>
+              <w:rPr>
+                <w:lang w:val="en-US"/>
+              </w:rPr>
+            </w:pPr>
+            <w:r>
+              <w:rPr>
+                <w:color w:val="0000FF"/>
+              </w:rPr>
+              <w:t xml:space="preserve">#include </w:t>
+            </w:r>
+            <w:r>
+              <w:t>&lt;</w:t>
+            </w:r>
+            <w:proofErr w:type="spellStart"/>
+            <w:r>
+              <w:t>glm</w:t>
+            </w:r>
+            <w:proofErr w:type="spellEnd"/>
+            <w:r>
+              <w:t>/glm.hpp&gt;</w:t>
+            </w:r>
+            <w:r>
+              <w:br/>
+            </w:r>
+            <w:r>
+              <w:br/>
+            </w:r>
+            <w:r>
+              <w:rPr>
+                <w:color w:val="00A000"/>
+                <w:lang w:val="en-US"/>
+              </w:rPr>
+              <w:t xml:space="preserve">// </w:t>
+            </w:r>
+            <w:r>
+              <w:rPr>
+                <w:color w:val="00A000"/>
+                <w:lang w:val="en-US"/>
+              </w:rPr>
+              <w:t xml:space="preserve">If the compiler doesn’t support </w:t>
+            </w:r>
+            <w:r>
+              <w:rPr>
+                <w:color w:val="00A000"/>
+                <w:lang w:val="en-US"/>
+              </w:rPr>
+              <w:t xml:space="preserve">AVX2 </w:t>
+            </w:r>
+            <w:proofErr w:type="spellStart"/>
+            <w:r>
+              <w:rPr>
+                <w:color w:val="00A000"/>
+                <w:lang w:val="en-US"/>
+              </w:rPr>
+              <w:t>instrinsics</w:t>
+            </w:r>
+            <w:proofErr w:type="spellEnd"/>
+            <w:r>
+              <w:rPr>
+                <w:color w:val="00A000"/>
+                <w:lang w:val="en-US"/>
+              </w:rPr>
+              <w:t xml:space="preserve">, </w:t>
+            </w:r>
+            <w:r>
+              <w:rPr>
+                <w:color w:val="00A000"/>
+                <w:lang w:val="en-US"/>
+              </w:rPr>
+              <w:br/>
+              <w:t>// compiler errors will happen.</w:t>
+            </w:r>
+          </w:p>
+        </w:tc>
+      </w:tr>
+    </w:tbl>
+    <w:p>
+      <w:pPr>
         <w:pStyle w:val="HeadingB"/>
       </w:pPr>
-      <w:bookmarkStart w:id="15" w:name="_Toc404027211"/>
+      <w:bookmarkStart w:id="15" w:name="_Toc405055027"/>
       <w:r>
         <w:t>3</w:t>
       </w:r>
@@ -11847,7 +12216,6 @@
               <w:rPr>
                 <w:color w:val="0000FF"/>
               </w:rPr>
-              <w:lastRenderedPageBreak/>
               <w:t xml:space="preserve">#define </w:t>
             </w:r>
             <w:r>
@@ -11883,7 +12251,7 @@
       <w:pPr>
         <w:pStyle w:val="HeadingB"/>
       </w:pPr>
-      <w:bookmarkStart w:id="16" w:name="_Toc404027212"/>
+      <w:bookmarkStart w:id="16" w:name="_Toc405055028"/>
       <w:r>
         <w:t>3.6. Vector and matrix static size</w:t>
       </w:r>
@@ -12676,6 +13044,7 @@
               <w:rPr>
                 <w:color w:val="0000FF"/>
               </w:rPr>
+              <w:lastRenderedPageBreak/>
               <w:t xml:space="preserve">#include </w:t>
             </w:r>
             <w:r>
@@ -12795,8 +13164,9 @@
       <w:pPr>
         <w:pStyle w:val="HeadingB"/>
       </w:pPr>
-      <w:bookmarkStart w:id="17" w:name="_Toc404027213"/>
-      <w:r>
+      <w:bookmarkStart w:id="17" w:name="_Toc405055029"/>
+      <w:r>
+        <w:lastRenderedPageBreak/>
         <w:t>3.7. Disabling default constructor initialization</w:t>
       </w:r>
       <w:bookmarkEnd w:id="17"/>
@@ -12889,7 +13259,6 @@
         <w:pStyle w:val="Paragraph"/>
       </w:pPr>
       <w:r>
-        <w:lastRenderedPageBreak/>
         <w:t xml:space="preserve">GLM default </w:t>
       </w:r>
       <w:proofErr w:type="spellStart"/>
@@ -13317,7 +13686,7 @@
       <w:pPr>
         <w:pStyle w:val="HeadingB"/>
       </w:pPr>
-      <w:bookmarkStart w:id="18" w:name="_Toc404027214"/>
+      <w:bookmarkStart w:id="18" w:name="_Toc405055030"/>
       <w:r>
         <w:t>3.8. Require explicit conversions</w:t>
       </w:r>
@@ -13619,6 +13988,7 @@
         <w:rPr>
           <w:lang w:val="en-US"/>
         </w:rPr>
+        <w:lastRenderedPageBreak/>
         <w:t xml:space="preserve">With </w:t>
       </w:r>
       <w:r>
@@ -13776,7 +14146,6 @@
               <w:rPr>
                 <w:lang w:val="fr-FR"/>
               </w:rPr>
-              <w:lastRenderedPageBreak/>
               <w:t>glm</w:t>
             </w:r>
             <w:proofErr w:type="spellEnd"/>
@@ -13900,7 +14269,6 @@
         </w:rPr>
       </w:pPr>
       <w:r>
-        <w:lastRenderedPageBreak/>
         <w:br w:type="page"/>
       </w:r>
     </w:p>
@@ -13908,7 +14276,7 @@
       <w:pPr>
         <w:pStyle w:val="HeadingA"/>
       </w:pPr>
-      <w:bookmarkStart w:id="19" w:name="_Toc404027215"/>
+      <w:bookmarkStart w:id="19" w:name="_Toc405055031"/>
       <w:r>
         <w:lastRenderedPageBreak/>
         <w:t>4</w:t>
@@ -14303,7 +14671,7 @@
       <w:pPr>
         <w:pStyle w:val="HeadingB"/>
       </w:pPr>
-      <w:bookmarkStart w:id="20" w:name="_Toc404027216"/>
+      <w:bookmarkStart w:id="20" w:name="_Toc405055032"/>
       <w:r>
         <w:t xml:space="preserve">4.1. </w:t>
       </w:r>
@@ -14404,7 +14772,7 @@
       <w:pPr>
         <w:pStyle w:val="HeadingB"/>
       </w:pPr>
-      <w:bookmarkStart w:id="21" w:name="_Toc404027217"/>
+      <w:bookmarkStart w:id="21" w:name="_Toc405055033"/>
       <w:r>
         <w:t>4</w:t>
       </w:r>
@@ -14506,7 +14874,7 @@
       <w:pPr>
         <w:pStyle w:val="HeadingB"/>
       </w:pPr>
-      <w:bookmarkStart w:id="22" w:name="_Toc404027218"/>
+      <w:bookmarkStart w:id="22" w:name="_Toc405055034"/>
       <w:r>
         <w:t>4</w:t>
       </w:r>
@@ -14611,110 +14979,13 @@
       <w:pPr>
         <w:pStyle w:val="HeadingB"/>
       </w:pPr>
+      <w:bookmarkStart w:id="23" w:name="_Toc405055035"/>
       <w:r>
         <w:t xml:space="preserve">4.4. </w:t>
       </w:r>
       <w:proofErr w:type="spellStart"/>
       <w:r>
         <w:t>GLM_GTC_integer</w:t>
-      </w:r>
-      <w:proofErr w:type="spellEnd"/>
-    </w:p>
-    <w:p>
-      <w:pPr>
-        <w:pStyle w:val="Paragraph"/>
-      </w:pPr>
-      <w:r>
-        <w:t>Provide integer variants of GLM core functions.</w:t>
-      </w:r>
-      <w:r>
-        <w:t xml:space="preserve"> </w:t>
-      </w:r>
-    </w:p>
-    <w:p>
-      <w:pPr>
-        <w:pStyle w:val="Paragraph"/>
-      </w:pPr>
-      <w:r>
-        <w:rPr>
-          <w:rStyle w:val="inline-codeChar"/>
-          <w:highlight w:val="white"/>
-        </w:rPr>
-        <w:t>&lt;</w:t>
-      </w:r>
-      <w:proofErr w:type="spellStart"/>
-      <w:r>
-        <w:rPr>
-          <w:rStyle w:val="inline-codeChar"/>
-          <w:highlight w:val="white"/>
-        </w:rPr>
-        <w:t>glm</w:t>
-      </w:r>
-      <w:proofErr w:type="spellEnd"/>
-      <w:r>
-        <w:rPr>
-          <w:rStyle w:val="inline-codeChar"/>
-          <w:highlight w:val="white"/>
-        </w:rPr>
-        <w:t>/</w:t>
-      </w:r>
-      <w:proofErr w:type="spellStart"/>
-      <w:r>
-        <w:rPr>
-          <w:rStyle w:val="inline-codeChar"/>
-          <w:highlight w:val="white"/>
-        </w:rPr>
-        <w:t>gtc</w:t>
-      </w:r>
-      <w:proofErr w:type="spellEnd"/>
-      <w:r>
-        <w:rPr>
-          <w:rStyle w:val="inline-codeChar"/>
-          <w:highlight w:val="white"/>
-        </w:rPr>
-        <w:t>/</w:t>
-      </w:r>
-      <w:r>
-        <w:rPr>
-          <w:rStyle w:val="inline-codeChar"/>
-          <w:highlight w:val="white"/>
-        </w:rPr>
-        <w:t>integer</w:t>
-      </w:r>
-      <w:r>
-        <w:rPr>
-          <w:rStyle w:val="inline-codeChar"/>
-          <w:highlight w:val="white"/>
-        </w:rPr>
-        <w:t>.hpp&gt;</w:t>
-      </w:r>
-      <w:r>
-        <w:rPr>
-          <w:highlight w:val="white"/>
-        </w:rPr>
-        <w:t xml:space="preserve"> need to be included to use these features.</w:t>
-      </w:r>
-    </w:p>
-    <w:p>
-      <w:pPr>
-        <w:pStyle w:val="HeadingB"/>
-      </w:pPr>
-      <w:bookmarkStart w:id="23" w:name="_Toc404027219"/>
-      <w:r>
-        <w:t>4</w:t>
-      </w:r>
-      <w:r>
-        <w:t>.</w:t>
-      </w:r>
-      <w:r>
-        <w:t>5</w:t>
-      </w:r>
-      <w:r>
-        <w:t xml:space="preserve">. </w:t>
-      </w:r>
-      <w:proofErr w:type="spellStart"/>
-      <w:r>
-        <w:t>GLM_GTC_matrix_access</w:t>
       </w:r>
       <w:bookmarkEnd w:id="23"/>
       <w:proofErr w:type="spellEnd"/>
@@ -14724,6 +14995,105 @@
         <w:pStyle w:val="Paragraph"/>
       </w:pPr>
       <w:r>
+        <w:t>Provide integer variants of GLM core functions.</w:t>
+      </w:r>
+      <w:r>
+        <w:t xml:space="preserve"> </w:t>
+      </w:r>
+    </w:p>
+    <w:p>
+      <w:pPr>
+        <w:pStyle w:val="Paragraph"/>
+      </w:pPr>
+      <w:r>
+        <w:rPr>
+          <w:rStyle w:val="inline-codeChar"/>
+          <w:highlight w:val="white"/>
+        </w:rPr>
+        <w:t>&lt;</w:t>
+      </w:r>
+      <w:proofErr w:type="spellStart"/>
+      <w:r>
+        <w:rPr>
+          <w:rStyle w:val="inline-codeChar"/>
+          <w:highlight w:val="white"/>
+        </w:rPr>
+        <w:t>glm</w:t>
+      </w:r>
+      <w:proofErr w:type="spellEnd"/>
+      <w:r>
+        <w:rPr>
+          <w:rStyle w:val="inline-codeChar"/>
+          <w:highlight w:val="white"/>
+        </w:rPr>
+        <w:t>/</w:t>
+      </w:r>
+      <w:proofErr w:type="spellStart"/>
+      <w:r>
+        <w:rPr>
+          <w:rStyle w:val="inline-codeChar"/>
+          <w:highlight w:val="white"/>
+        </w:rPr>
+        <w:t>gtc</w:t>
+      </w:r>
+      <w:proofErr w:type="spellEnd"/>
+      <w:r>
+        <w:rPr>
+          <w:rStyle w:val="inline-codeChar"/>
+          <w:highlight w:val="white"/>
+        </w:rPr>
+        <w:t>/</w:t>
+      </w:r>
+      <w:r>
+        <w:rPr>
+          <w:rStyle w:val="inline-codeChar"/>
+          <w:highlight w:val="white"/>
+        </w:rPr>
+        <w:t>integer</w:t>
+      </w:r>
+      <w:r>
+        <w:rPr>
+          <w:rStyle w:val="inline-codeChar"/>
+          <w:highlight w:val="white"/>
+        </w:rPr>
+        <w:t>.hpp&gt;</w:t>
+      </w:r>
+      <w:r>
+        <w:rPr>
+          <w:highlight w:val="white"/>
+        </w:rPr>
+        <w:t xml:space="preserve"> need to be included to use these features.</w:t>
+      </w:r>
+    </w:p>
+    <w:p>
+      <w:pPr>
+        <w:pStyle w:val="HeadingB"/>
+      </w:pPr>
+      <w:bookmarkStart w:id="24" w:name="_Toc405055036"/>
+      <w:r>
+        <w:t>4</w:t>
+      </w:r>
+      <w:r>
+        <w:t>.</w:t>
+      </w:r>
+      <w:r>
+        <w:t>5</w:t>
+      </w:r>
+      <w:r>
+        <w:t xml:space="preserve">. </w:t>
+      </w:r>
+      <w:proofErr w:type="spellStart"/>
+      <w:r>
+        <w:t>GLM_GTC_matrix_access</w:t>
+      </w:r>
+      <w:bookmarkEnd w:id="24"/>
+      <w:proofErr w:type="spellEnd"/>
+    </w:p>
+    <w:p>
+      <w:pPr>
+        <w:pStyle w:val="Paragraph"/>
+      </w:pPr>
+      <w:r>
         <w:rPr>
           <w:highlight w:val="white"/>
         </w:rPr>
@@ -14792,7 +15162,7 @@
       <w:pPr>
         <w:pStyle w:val="HeadingB"/>
       </w:pPr>
-      <w:bookmarkStart w:id="24" w:name="_Toc404027220"/>
+      <w:bookmarkStart w:id="25" w:name="_Toc405055037"/>
       <w:r>
         <w:t>4</w:t>
       </w:r>
@@ -14809,7 +15179,7 @@
       <w:r>
         <w:t>GLM_GTC_matrix_integer</w:t>
       </w:r>
-      <w:bookmarkEnd w:id="24"/>
+      <w:bookmarkEnd w:id="25"/>
       <w:proofErr w:type="spellEnd"/>
     </w:p>
     <w:p>
@@ -14881,7 +15251,7 @@
       <w:pPr>
         <w:pStyle w:val="HeadingB"/>
       </w:pPr>
-      <w:bookmarkStart w:id="25" w:name="_Toc404027221"/>
+      <w:bookmarkStart w:id="26" w:name="_Toc405055038"/>
       <w:r>
         <w:t>4</w:t>
       </w:r>
@@ -14898,7 +15268,7 @@
       <w:r>
         <w:t>GLM_GTC_matrix_inverse</w:t>
       </w:r>
-      <w:bookmarkEnd w:id="25"/>
+      <w:bookmarkEnd w:id="26"/>
       <w:proofErr w:type="spellEnd"/>
     </w:p>
     <w:p>
@@ -14968,7 +15338,7 @@
       <w:pPr>
         <w:pStyle w:val="HeadingB"/>
       </w:pPr>
-      <w:bookmarkStart w:id="26" w:name="_Toc404027222"/>
+      <w:bookmarkStart w:id="27" w:name="_Toc405055039"/>
       <w:r>
         <w:t>4</w:t>
       </w:r>
@@ -14985,7 +15355,7 @@
       <w:r>
         <w:t>GLM_GTC_matrix_transform</w:t>
       </w:r>
-      <w:bookmarkEnd w:id="26"/>
+      <w:bookmarkEnd w:id="27"/>
       <w:proofErr w:type="spellEnd"/>
     </w:p>
     <w:p>
@@ -15135,7 +15505,7 @@
       <w:pPr>
         <w:pStyle w:val="HeadingB"/>
       </w:pPr>
-      <w:bookmarkStart w:id="27" w:name="_Toc404027223"/>
+      <w:bookmarkStart w:id="28" w:name="_Toc405055040"/>
       <w:r>
         <w:t>4</w:t>
       </w:r>
@@ -15152,7 +15522,7 @@
       <w:r>
         <w:t>GLM_GTC_noise</w:t>
       </w:r>
-      <w:bookmarkEnd w:id="27"/>
+      <w:bookmarkEnd w:id="28"/>
       <w:proofErr w:type="spellEnd"/>
     </w:p>
     <w:p>
@@ -15293,11 +15663,19 @@
         <w:t>glm</w:t>
       </w:r>
       <w:proofErr w:type="spellEnd"/>
+      <w:proofErr w:type="gramStart"/>
       <w:r>
         <w:rPr>
           <w:lang w:val="fr-FR"/>
         </w:rPr>
-        <w:t>::simplex(</w:t>
+        <w:t>::simplex</w:t>
+      </w:r>
+      <w:proofErr w:type="gramEnd"/>
+      <w:r>
+        <w:rPr>
+          <w:lang w:val="fr-FR"/>
+        </w:rPr>
+        <w:t>(</w:t>
       </w:r>
       <w:proofErr w:type="spellStart"/>
       <w:r>
@@ -16420,7 +16798,7 @@
       <w:pPr>
         <w:pStyle w:val="HeadingB"/>
       </w:pPr>
-      <w:bookmarkStart w:id="28" w:name="_Toc404027224"/>
+      <w:bookmarkStart w:id="29" w:name="_Toc405055041"/>
       <w:r>
         <w:t>4</w:t>
       </w:r>
@@ -16437,7 +16815,7 @@
       <w:r>
         <w:t>GLM_GTC_packing</w:t>
       </w:r>
-      <w:bookmarkEnd w:id="28"/>
+      <w:bookmarkEnd w:id="29"/>
       <w:proofErr w:type="spellEnd"/>
     </w:p>
     <w:p>
@@ -16563,7 +16941,7 @@
       <w:pPr>
         <w:pStyle w:val="HeadingB"/>
       </w:pPr>
-      <w:bookmarkStart w:id="29" w:name="_Toc404027225"/>
+      <w:bookmarkStart w:id="30" w:name="_Toc405055042"/>
       <w:r>
         <w:t>4</w:t>
       </w:r>
@@ -16580,7 +16958,7 @@
       <w:r>
         <w:t>GLM_GTC_quaternion</w:t>
       </w:r>
-      <w:bookmarkEnd w:id="29"/>
+      <w:bookmarkEnd w:id="30"/>
       <w:proofErr w:type="spellEnd"/>
     </w:p>
     <w:p>
@@ -16652,7 +17030,7 @@
       <w:pPr>
         <w:pStyle w:val="HeadingB"/>
       </w:pPr>
-      <w:bookmarkStart w:id="30" w:name="_Toc404027226"/>
+      <w:bookmarkStart w:id="31" w:name="_Toc405055043"/>
       <w:r>
         <w:t>4</w:t>
       </w:r>
@@ -16672,7 +17050,7 @@
       <w:r>
         <w:t>GLM_GTC_random</w:t>
       </w:r>
-      <w:bookmarkEnd w:id="30"/>
+      <w:bookmarkEnd w:id="31"/>
       <w:proofErr w:type="spellEnd"/>
     </w:p>
     <w:p>
@@ -17548,7 +17926,7 @@
       <w:pPr>
         <w:pStyle w:val="HeadingB"/>
       </w:pPr>
-      <w:bookmarkStart w:id="31" w:name="_Toc404027227"/>
+      <w:bookmarkStart w:id="32" w:name="_Toc405055044"/>
       <w:r>
         <w:t>4</w:t>
       </w:r>
@@ -17564,83 +17942,6 @@
       <w:proofErr w:type="spellStart"/>
       <w:r>
         <w:t>GLM_GTC_reciprocal</w:t>
-      </w:r>
-      <w:bookmarkEnd w:id="31"/>
-      <w:proofErr w:type="spellEnd"/>
-    </w:p>
-    <w:p>
-      <w:pPr>
-        <w:pStyle w:val="Paragraph"/>
-      </w:pPr>
-      <w:r>
-        <w:t>Provide hyperbolic functions: secant, cosecant, cotangent, etc.</w:t>
-      </w:r>
-    </w:p>
-    <w:p>
-      <w:pPr>
-        <w:pStyle w:val="Paragraph"/>
-      </w:pPr>
-      <w:r>
-        <w:rPr>
-          <w:rStyle w:val="inline-codeChar"/>
-        </w:rPr>
-        <w:t>&lt;</w:t>
-      </w:r>
-      <w:proofErr w:type="spellStart"/>
-      <w:r>
-        <w:rPr>
-          <w:rStyle w:val="inline-codeChar"/>
-        </w:rPr>
-        <w:t>glm</w:t>
-      </w:r>
-      <w:proofErr w:type="spellEnd"/>
-      <w:r>
-        <w:rPr>
-          <w:rStyle w:val="inline-codeChar"/>
-        </w:rPr>
-        <w:t>/</w:t>
-      </w:r>
-      <w:proofErr w:type="spellStart"/>
-      <w:r>
-        <w:rPr>
-          <w:rStyle w:val="inline-codeChar"/>
-        </w:rPr>
-        <w:t>gtc</w:t>
-      </w:r>
-      <w:proofErr w:type="spellEnd"/>
-      <w:r>
-        <w:rPr>
-          <w:rStyle w:val="inline-codeChar"/>
-        </w:rPr>
-        <w:t>/reciprocal.hpp&gt;</w:t>
-      </w:r>
-      <w:r>
-        <w:rPr>
-          <w:rFonts w:ascii="Consolas" w:eastAsia="Consolas" w:hAnsi="Consolas" w:cs="Consolas"/>
-        </w:rPr>
-        <w:t xml:space="preserve"> </w:t>
-      </w:r>
-      <w:r>
-        <w:t>need to be included to use these functionalities.</w:t>
-      </w:r>
-    </w:p>
-    <w:p>
-      <w:pPr>
-        <w:pStyle w:val="HeadingB"/>
-      </w:pPr>
-      <w:bookmarkStart w:id="32" w:name="_Toc404027228"/>
-      <w:r>
-        <w:t>4.1</w:t>
-      </w:r>
-      <w:r>
-        <w:t>4</w:t>
-      </w:r>
-      <w:r>
-        <w:t xml:space="preserve">. </w:t>
-      </w:r>
-      <w:proofErr w:type="spellStart"/>
-      <w:r>
-        <w:t>GLM_GTC_round</w:t>
       </w:r>
       <w:bookmarkEnd w:id="32"/>
       <w:proofErr w:type="spellEnd"/>
@@ -17650,19 +17951,7 @@
         <w:pStyle w:val="Paragraph"/>
       </w:pPr>
       <w:r>
-        <w:t xml:space="preserve">Rounding operation on power of two </w:t>
-      </w:r>
-      <w:r>
-        <w:t>a</w:t>
-      </w:r>
-      <w:r>
-        <w:t>nd multiple</w:t>
-      </w:r>
-      <w:r>
-        <w:t xml:space="preserve"> values</w:t>
-      </w:r>
-      <w:r>
-        <w:t>.</w:t>
+        <w:t>Provide hyperbolic functions: secant, cosecant, cotangent, etc.</w:t>
       </w:r>
     </w:p>
     <w:p>
@@ -17701,19 +17990,7 @@
         <w:rPr>
           <w:rStyle w:val="inline-codeChar"/>
         </w:rPr>
-        <w:t>/</w:t>
-      </w:r>
-      <w:r>
-        <w:rPr>
-          <w:rStyle w:val="inline-codeChar"/>
-        </w:rPr>
-        <w:t>round</w:t>
-      </w:r>
-      <w:r>
-        <w:rPr>
-          <w:rStyle w:val="inline-codeChar"/>
-        </w:rPr>
-        <w:t>.hpp&gt;</w:t>
+        <w:t>/reciprocal.hpp&gt;</w:t>
       </w:r>
       <w:r>
         <w:rPr>
@@ -17729,22 +18006,19 @@
       <w:pPr>
         <w:pStyle w:val="HeadingB"/>
       </w:pPr>
-      <w:bookmarkStart w:id="33" w:name="_Toc404027229"/>
+      <w:bookmarkStart w:id="33" w:name="_Toc405055045"/>
+      <w:r>
+        <w:t>4.1</w:t>
+      </w:r>
       <w:r>
         <w:t>4</w:t>
       </w:r>
       <w:r>
-        <w:t>.1</w:t>
-      </w:r>
-      <w:r>
-        <w:t>5</w:t>
-      </w:r>
-      <w:r>
         <w:t xml:space="preserve">. </w:t>
       </w:r>
       <w:proofErr w:type="spellStart"/>
       <w:r>
-        <w:t>GLM_GTC_type_precision</w:t>
+        <w:t>GLM_GTC_round</w:t>
       </w:r>
       <w:bookmarkEnd w:id="33"/>
       <w:proofErr w:type="spellEnd"/>
@@ -17754,6 +18028,110 @@
         <w:pStyle w:val="Paragraph"/>
       </w:pPr>
       <w:r>
+        <w:t xml:space="preserve">Rounding operation on power of two </w:t>
+      </w:r>
+      <w:r>
+        <w:t>a</w:t>
+      </w:r>
+      <w:r>
+        <w:t>nd multiple</w:t>
+      </w:r>
+      <w:r>
+        <w:t xml:space="preserve"> values</w:t>
+      </w:r>
+      <w:r>
+        <w:t>.</w:t>
+      </w:r>
+    </w:p>
+    <w:p>
+      <w:pPr>
+        <w:pStyle w:val="Paragraph"/>
+      </w:pPr>
+      <w:r>
+        <w:rPr>
+          <w:rStyle w:val="inline-codeChar"/>
+        </w:rPr>
+        <w:t>&lt;</w:t>
+      </w:r>
+      <w:proofErr w:type="spellStart"/>
+      <w:r>
+        <w:rPr>
+          <w:rStyle w:val="inline-codeChar"/>
+        </w:rPr>
+        <w:t>glm</w:t>
+      </w:r>
+      <w:proofErr w:type="spellEnd"/>
+      <w:r>
+        <w:rPr>
+          <w:rStyle w:val="inline-codeChar"/>
+        </w:rPr>
+        <w:t>/</w:t>
+      </w:r>
+      <w:proofErr w:type="spellStart"/>
+      <w:r>
+        <w:rPr>
+          <w:rStyle w:val="inline-codeChar"/>
+        </w:rPr>
+        <w:t>gtc</w:t>
+      </w:r>
+      <w:proofErr w:type="spellEnd"/>
+      <w:r>
+        <w:rPr>
+          <w:rStyle w:val="inline-codeChar"/>
+        </w:rPr>
+        <w:t>/</w:t>
+      </w:r>
+      <w:r>
+        <w:rPr>
+          <w:rStyle w:val="inline-codeChar"/>
+        </w:rPr>
+        <w:t>round</w:t>
+      </w:r>
+      <w:r>
+        <w:rPr>
+          <w:rStyle w:val="inline-codeChar"/>
+        </w:rPr>
+        <w:t>.hpp&gt;</w:t>
+      </w:r>
+      <w:r>
+        <w:rPr>
+          <w:rFonts w:ascii="Consolas" w:eastAsia="Consolas" w:hAnsi="Consolas" w:cs="Consolas"/>
+        </w:rPr>
+        <w:t xml:space="preserve"> </w:t>
+      </w:r>
+      <w:r>
+        <w:t>need to be included to use these functionalities.</w:t>
+      </w:r>
+    </w:p>
+    <w:p>
+      <w:pPr>
+        <w:pStyle w:val="HeadingB"/>
+      </w:pPr>
+      <w:bookmarkStart w:id="34" w:name="_Toc405055046"/>
+      <w:r>
+        <w:t>4</w:t>
+      </w:r>
+      <w:r>
+        <w:t>.1</w:t>
+      </w:r>
+      <w:r>
+        <w:t>5</w:t>
+      </w:r>
+      <w:r>
+        <w:t xml:space="preserve">. </w:t>
+      </w:r>
+      <w:proofErr w:type="spellStart"/>
+      <w:r>
+        <w:t>GLM_GTC_type_precision</w:t>
+      </w:r>
+      <w:bookmarkEnd w:id="34"/>
+      <w:proofErr w:type="spellEnd"/>
+    </w:p>
+    <w:p>
+      <w:pPr>
+        <w:pStyle w:val="Paragraph"/>
+      </w:pPr>
+      <w:r>
         <w:t>Add v</w:t>
       </w:r>
       <w:r>
@@ -19192,7 +19570,7 @@
       <w:pPr>
         <w:pStyle w:val="HeadingB"/>
       </w:pPr>
-      <w:bookmarkStart w:id="34" w:name="_Toc404027230"/>
+      <w:bookmarkStart w:id="35" w:name="_Toc405055047"/>
       <w:r>
         <w:lastRenderedPageBreak/>
         <w:t>4</w:t>
@@ -19210,7 +19588,7 @@
       <w:r>
         <w:t>GLM_GTC_type_ptr</w:t>
       </w:r>
-      <w:bookmarkEnd w:id="34"/>
+      <w:bookmarkEnd w:id="35"/>
       <w:proofErr w:type="spellEnd"/>
     </w:p>
     <w:p>
@@ -19804,7 +20182,7 @@
       <w:pPr>
         <w:pStyle w:val="HeadingB"/>
       </w:pPr>
-      <w:bookmarkStart w:id="35" w:name="_Toc404027231"/>
+      <w:bookmarkStart w:id="36" w:name="_Toc405055048"/>
       <w:r>
         <w:t>4</w:t>
       </w:r>
@@ -19821,7 +20199,7 @@
       <w:r>
         <w:t>GLM_GTC_ulp</w:t>
       </w:r>
-      <w:bookmarkEnd w:id="35"/>
+      <w:bookmarkEnd w:id="36"/>
       <w:proofErr w:type="spellEnd"/>
     </w:p>
     <w:p>
@@ -19904,14 +20282,14 @@
       <w:pPr>
         <w:pStyle w:val="HeadingB"/>
       </w:pPr>
-      <w:bookmarkStart w:id="36" w:name="_Toc404027232"/>
+      <w:bookmarkStart w:id="37" w:name="_Toc405055049"/>
       <w:r>
         <w:t>4.18</w:t>
       </w:r>
       <w:r>
         <w:t>. GLM_GTC_vec1</w:t>
       </w:r>
-      <w:bookmarkEnd w:id="36"/>
+      <w:bookmarkEnd w:id="37"/>
     </w:p>
     <w:p>
       <w:pPr>
@@ -20006,7 +20384,7 @@
       <w:pPr>
         <w:pStyle w:val="HeadingA"/>
       </w:pPr>
-      <w:bookmarkStart w:id="37" w:name="_Toc404027233"/>
+      <w:bookmarkStart w:id="38" w:name="_Toc405055050"/>
       <w:r>
         <w:lastRenderedPageBreak/>
         <w:t>5</w:t>
@@ -20014,13 +20392,13 @@
       <w:r>
         <w:t>. OpenGL interoperability</w:t>
       </w:r>
-      <w:bookmarkEnd w:id="37"/>
+      <w:bookmarkEnd w:id="38"/>
     </w:p>
     <w:p>
       <w:pPr>
         <w:pStyle w:val="HeadingB"/>
       </w:pPr>
-      <w:bookmarkStart w:id="38" w:name="_Toc404027234"/>
+      <w:bookmarkStart w:id="39" w:name="_Toc405055051"/>
       <w:r>
         <w:t>5</w:t>
       </w:r>
@@ -20033,7 +20411,7 @@
       <w:r>
         <w:t>. GLM replacements for deprecated OpenGL functions</w:t>
       </w:r>
-      <w:bookmarkEnd w:id="38"/>
+      <w:bookmarkEnd w:id="39"/>
       <w:r>
         <w:t xml:space="preserve"> </w:t>
       </w:r>
@@ -23063,7 +23441,7 @@
           <w:lang w:val="en-US"/>
         </w:rPr>
       </w:pPr>
-      <w:bookmarkStart w:id="39" w:name="_Toc404027235"/>
+      <w:bookmarkStart w:id="40" w:name="_Toc405055052"/>
       <w:r>
         <w:rPr>
           <w:lang w:val="en-US"/>
@@ -23088,7 +23466,7 @@
         </w:rPr>
         <w:t>GLU functions</w:t>
       </w:r>
-      <w:bookmarkEnd w:id="39"/>
+      <w:bookmarkEnd w:id="40"/>
     </w:p>
     <w:p>
       <w:pPr>
@@ -26631,7 +27009,7 @@
       <w:pPr>
         <w:pStyle w:val="HeadingA"/>
       </w:pPr>
-      <w:bookmarkStart w:id="40" w:name="_Toc404027236"/>
+      <w:bookmarkStart w:id="41" w:name="_Toc405055053"/>
       <w:r>
         <w:lastRenderedPageBreak/>
         <w:t>6</w:t>
@@ -26639,7 +27017,7 @@
       <w:r>
         <w:t>. Known issues</w:t>
       </w:r>
-      <w:bookmarkEnd w:id="40"/>
+      <w:bookmarkEnd w:id="41"/>
     </w:p>
     <w:p>
       <w:pPr>
@@ -26653,7 +27031,7 @@
       <w:pPr>
         <w:pStyle w:val="HeadingB"/>
       </w:pPr>
-      <w:bookmarkStart w:id="41" w:name="_Toc404027237"/>
+      <w:bookmarkStart w:id="42" w:name="_Toc405055054"/>
       <w:r>
         <w:t>6</w:t>
       </w:r>
@@ -26668,7 +27046,7 @@
       <w:r>
         <w:t xml:space="preserve"> function</w:t>
       </w:r>
-      <w:bookmarkEnd w:id="41"/>
+      <w:bookmarkEnd w:id="42"/>
     </w:p>
     <w:p>
       <w:pPr>
@@ -26697,7 +27075,7 @@
       <w:pPr>
         <w:pStyle w:val="HeadingB"/>
       </w:pPr>
-      <w:bookmarkStart w:id="42" w:name="_Toc404027238"/>
+      <w:bookmarkStart w:id="43" w:name="_Toc405055055"/>
       <w:r>
         <w:t>6.</w:t>
       </w:r>
@@ -26710,7 +27088,7 @@
       <w:r>
         <w:t>support</w:t>
       </w:r>
-      <w:bookmarkEnd w:id="42"/>
+      <w:bookmarkEnd w:id="43"/>
     </w:p>
     <w:p>
       <w:pPr>
@@ -27237,7 +27615,7 @@
       <w:pPr>
         <w:pStyle w:val="HeadingA"/>
       </w:pPr>
-      <w:bookmarkStart w:id="43" w:name="_Toc404027239"/>
+      <w:bookmarkStart w:id="44" w:name="_Toc405055056"/>
       <w:r>
         <w:lastRenderedPageBreak/>
         <w:t>7</w:t>
@@ -27245,20 +27623,20 @@
       <w:r>
         <w:t>. FAQ</w:t>
       </w:r>
-      <w:bookmarkEnd w:id="43"/>
+      <w:bookmarkEnd w:id="44"/>
     </w:p>
     <w:p>
       <w:pPr>
         <w:pStyle w:val="HeadingB"/>
       </w:pPr>
-      <w:bookmarkStart w:id="44" w:name="_Toc404027240"/>
+      <w:bookmarkStart w:id="45" w:name="_Toc405055057"/>
       <w:r>
         <w:t>7</w:t>
       </w:r>
       <w:r>
         <w:t>.1 Why GLM follows GLSL specification and conventions?</w:t>
       </w:r>
-      <w:bookmarkEnd w:id="44"/>
+      <w:bookmarkEnd w:id="45"/>
     </w:p>
     <w:p>
       <w:pPr>
@@ -27272,14 +27650,14 @@
       <w:pPr>
         <w:pStyle w:val="HeadingB"/>
       </w:pPr>
-      <w:bookmarkStart w:id="45" w:name="_Toc404027241"/>
+      <w:bookmarkStart w:id="46" w:name="_Toc405055058"/>
       <w:r>
         <w:t>7</w:t>
       </w:r>
       <w:r>
         <w:t>.2. Does GLM run GLSL program?</w:t>
       </w:r>
-      <w:bookmarkEnd w:id="45"/>
+      <w:bookmarkEnd w:id="46"/>
     </w:p>
     <w:p>
       <w:r>
@@ -27290,14 +27668,14 @@
       <w:pPr>
         <w:pStyle w:val="HeadingB"/>
       </w:pPr>
-      <w:bookmarkStart w:id="46" w:name="_Toc404027242"/>
+      <w:bookmarkStart w:id="47" w:name="_Toc405055059"/>
       <w:r>
         <w:t>7</w:t>
       </w:r>
       <w:r>
         <w:t>.3. Does a GLSL compiler build GLM codes?</w:t>
       </w:r>
-      <w:bookmarkEnd w:id="46"/>
+      <w:bookmarkEnd w:id="47"/>
     </w:p>
     <w:p>
       <w:r>
@@ -27311,14 +27689,14 @@
       <w:pPr>
         <w:pStyle w:val="HeadingB"/>
       </w:pPr>
-      <w:bookmarkStart w:id="47" w:name="_Toc404027243"/>
+      <w:bookmarkStart w:id="48" w:name="_Toc405055060"/>
       <w:r>
         <w:t>7</w:t>
       </w:r>
       <w:r>
         <w:t>.4. Should I use ‘GTX’ extensions?</w:t>
       </w:r>
-      <w:bookmarkEnd w:id="47"/>
+      <w:bookmarkEnd w:id="48"/>
     </w:p>
     <w:p>
       <w:r>
@@ -27329,14 +27707,14 @@
       <w:pPr>
         <w:pStyle w:val="HeadingB"/>
       </w:pPr>
-      <w:bookmarkStart w:id="48" w:name="_Toc404027244"/>
+      <w:bookmarkStart w:id="49" w:name="_Toc405055061"/>
       <w:r>
         <w:t>7</w:t>
       </w:r>
       <w:r>
         <w:t>.5. Where can I ask my questions?</w:t>
       </w:r>
-      <w:bookmarkEnd w:id="48"/>
+      <w:bookmarkEnd w:id="49"/>
     </w:p>
     <w:p>
       <w:pPr>
@@ -27380,14 +27758,14 @@
       <w:pPr>
         <w:pStyle w:val="HeadingB"/>
       </w:pPr>
-      <w:bookmarkStart w:id="49" w:name="_Toc404027245"/>
+      <w:bookmarkStart w:id="50" w:name="_Toc405055062"/>
       <w:r>
         <w:t>7</w:t>
       </w:r>
       <w:r>
         <w:t>.6. Where can I find the documentation of extensions?</w:t>
       </w:r>
-      <w:bookmarkEnd w:id="49"/>
+      <w:bookmarkEnd w:id="50"/>
     </w:p>
     <w:p>
       <w:r>
@@ -27417,7 +27795,7 @@
       <w:pPr>
         <w:pStyle w:val="HeadingB"/>
       </w:pPr>
-      <w:bookmarkStart w:id="50" w:name="_Toc404027246"/>
+      <w:bookmarkStart w:id="51" w:name="_Toc405055063"/>
       <w:r>
         <w:t>7</w:t>
       </w:r>
@@ -27432,7 +27810,7 @@
       <w:r>
         <w:t>;’?</w:t>
       </w:r>
-      <w:bookmarkEnd w:id="50"/>
+      <w:bookmarkEnd w:id="51"/>
     </w:p>
     <w:p>
       <w:r>
@@ -27492,14 +27870,14 @@
       <w:pPr>
         <w:pStyle w:val="HeadingB"/>
       </w:pPr>
-      <w:bookmarkStart w:id="51" w:name="_Toc404027247"/>
+      <w:bookmarkStart w:id="52" w:name="_Toc405055064"/>
       <w:r>
         <w:t>7</w:t>
       </w:r>
       <w:r>
         <w:t>.8. Is GLM fast?</w:t>
       </w:r>
-      <w:bookmarkEnd w:id="51"/>
+      <w:bookmarkEnd w:id="52"/>
     </w:p>
     <w:p>
       <w:r>
@@ -27511,14 +27889,14 @@
       <w:pPr>
         <w:pStyle w:val="HeadingB"/>
       </w:pPr>
-      <w:bookmarkStart w:id="52" w:name="_Toc404027248"/>
+      <w:bookmarkStart w:id="53" w:name="_Toc405055065"/>
       <w:r>
         <w:t>7</w:t>
       </w:r>
       <w:r>
         <w:t>.9. When I build with Visual C++ with /W4 warning level, I have warnings...</w:t>
       </w:r>
-      <w:bookmarkEnd w:id="52"/>
+      <w:bookmarkEnd w:id="53"/>
     </w:p>
     <w:p>
       <w:r>
@@ -27543,11 +27921,11 @@
       <w:pPr>
         <w:pStyle w:val="HeadingB"/>
       </w:pPr>
-      <w:bookmarkStart w:id="53" w:name="_Toc404027249"/>
+      <w:bookmarkStart w:id="54" w:name="_Toc405055066"/>
       <w:r>
         <w:t>7.10. Why some GLM functions can crash because of division by zero?</w:t>
       </w:r>
-      <w:bookmarkEnd w:id="53"/>
+      <w:bookmarkEnd w:id="54"/>
     </w:p>
     <w:p>
       <w:r>
@@ -27593,7 +27971,7 @@
       <w:pPr>
         <w:pStyle w:val="HeadingA"/>
       </w:pPr>
-      <w:bookmarkStart w:id="54" w:name="_Toc404027250"/>
+      <w:bookmarkStart w:id="55" w:name="_Toc405055067"/>
       <w:r>
         <w:lastRenderedPageBreak/>
         <w:t>8</w:t>
@@ -27601,7 +27979,7 @@
       <w:r>
         <w:t>. Code samples</w:t>
       </w:r>
-      <w:bookmarkEnd w:id="54"/>
+      <w:bookmarkEnd w:id="55"/>
     </w:p>
     <w:p>
       <w:pPr>
@@ -27615,14 +27993,14 @@
       <w:pPr>
         <w:pStyle w:val="HeadingB"/>
       </w:pPr>
-      <w:bookmarkStart w:id="55" w:name="_Toc404027251"/>
+      <w:bookmarkStart w:id="56" w:name="_Toc405055068"/>
       <w:r>
         <w:t>8</w:t>
       </w:r>
       <w:r>
         <w:t>.1. Compute a triangle normal</w:t>
       </w:r>
-      <w:bookmarkEnd w:id="55"/>
+      <w:bookmarkEnd w:id="56"/>
     </w:p>
     <w:tbl>
       <w:tblPr>
@@ -28251,7 +28629,7 @@
           <w:lang w:val="fr-FR"/>
         </w:rPr>
       </w:pPr>
-      <w:bookmarkStart w:id="56" w:name="_Toc404027252"/>
+      <w:bookmarkStart w:id="57" w:name="_Toc405055069"/>
       <w:r>
         <w:rPr>
           <w:lang w:val="fr-FR"/>
@@ -28271,7 +28649,7 @@
         </w:rPr>
         <w:t>transform</w:t>
       </w:r>
-      <w:bookmarkEnd w:id="56"/>
+      <w:bookmarkEnd w:id="57"/>
       <w:proofErr w:type="spellEnd"/>
     </w:p>
     <w:tbl>
@@ -28658,20 +29036,11 @@
                 <w:lang w:val="fr-FR"/>
               </w:rPr>
             </w:pPr>
-            <w:proofErr w:type="spellStart"/>
-            <w:r>
-              <w:rPr>
-                <w:lang w:val="fr-FR"/>
-              </w:rPr>
-              <w:t>glm</w:t>
-            </w:r>
-            <w:proofErr w:type="spellEnd"/>
-            <w:proofErr w:type="gramStart"/>
-            <w:r>
-              <w:rPr>
-                <w:lang w:val="fr-FR"/>
-              </w:rPr>
-              <w:t>::</w:t>
+            <w:r>
+              <w:rPr>
+                <w:lang w:val="fr-FR"/>
+              </w:rPr>
+              <w:t>glm::</w:t>
             </w:r>
             <w:r>
               <w:rPr>
@@ -28680,34 +29049,93 @@
               </w:rPr>
               <w:t>vec3</w:t>
             </w:r>
-            <w:proofErr w:type="gramEnd"/>
             <w:r>
               <w:rPr>
                 <w:lang w:val="fr-FR"/>
               </w:rPr>
               <w:t xml:space="preserve"> </w:t>
             </w:r>
-            <w:proofErr w:type="spellStart"/>
             <w:r>
               <w:rPr>
                 <w:color w:val="0000FF"/>
                 <w:lang w:val="fr-FR"/>
               </w:rPr>
-              <w:t>const</w:t>
-            </w:r>
-            <w:proofErr w:type="spellEnd"/>
+              <w:t xml:space="preserve">const </w:t>
+            </w:r>
+            <w:r>
+              <w:rPr>
+                <w:lang w:val="fr-FR"/>
+              </w:rPr>
+              <w:t xml:space="preserve">&amp; Translate, </w:t>
+            </w:r>
+          </w:p>
+          <w:p>
+            <w:pPr>
+              <w:pStyle w:val="inline-code"/>
+              <w:ind w:left="720"/>
+              <w:rPr>
+                <w:lang w:val="fr-FR"/>
+              </w:rPr>
+            </w:pPr>
+            <w:r>
+              <w:rPr>
+                <w:lang w:val="fr-FR"/>
+              </w:rPr>
+              <w:t>glm::</w:t>
+            </w:r>
+            <w:r>
+              <w:rPr>
+                <w:color w:val="FF9900"/>
+                <w:lang w:val="fr-FR"/>
+              </w:rPr>
+              <w:t>vec3</w:t>
+            </w:r>
+            <w:r>
+              <w:rPr>
+                <w:lang w:val="fr-FR"/>
+              </w:rPr>
+              <w:t xml:space="preserve"> </w:t>
+            </w:r>
             <w:r>
               <w:rPr>
                 <w:color w:val="0000FF"/>
                 <w:lang w:val="fr-FR"/>
               </w:rPr>
-              <w:t xml:space="preserve"> </w:t>
-            </w:r>
-            <w:r>
-              <w:rPr>
-                <w:lang w:val="fr-FR"/>
-              </w:rPr>
-              <w:t xml:space="preserve">&amp; Translate, </w:t>
+              <w:t xml:space="preserve">const </w:t>
+            </w:r>
+            <w:r>
+              <w:rPr>
+                <w:lang w:val="fr-FR"/>
+              </w:rPr>
+              <w:t>&amp; Rotate</w:t>
+            </w:r>
+          </w:p>
+          <w:p>
+            <w:pPr>
+              <w:pStyle w:val="inline-code"/>
+              <w:rPr>
+                <w:lang w:val="fr-FR"/>
+              </w:rPr>
+            </w:pPr>
+            <w:r>
+              <w:rPr>
+                <w:lang w:val="fr-FR"/>
+              </w:rPr>
+              <w:t>)</w:t>
+            </w:r>
+          </w:p>
+          <w:p>
+            <w:pPr>
+              <w:pStyle w:val="inline-code"/>
+              <w:rPr>
+                <w:lang w:val="fr-FR"/>
+              </w:rPr>
+            </w:pPr>
+            <w:r>
+              <w:rPr>
+                <w:lang w:val="fr-FR"/>
+              </w:rPr>
+              <w:t>{</w:t>
             </w:r>
           </w:p>
           <w:p>
@@ -28718,92 +29146,24 @@
                 <w:lang w:val="fr-FR"/>
               </w:rPr>
             </w:pPr>
-            <w:proofErr w:type="spellStart"/>
-            <w:r>
-              <w:rPr>
-                <w:lang w:val="fr-FR"/>
-              </w:rPr>
-              <w:t>glm</w:t>
-            </w:r>
-            <w:proofErr w:type="spellEnd"/>
-            <w:proofErr w:type="gramStart"/>
-            <w:r>
-              <w:rPr>
-                <w:lang w:val="fr-FR"/>
-              </w:rPr>
-              <w:t>::</w:t>
-            </w:r>
-            <w:r>
-              <w:rPr>
-                <w:color w:val="FF9900"/>
-                <w:lang w:val="fr-FR"/>
-              </w:rPr>
-              <w:t>vec3</w:t>
-            </w:r>
-            <w:proofErr w:type="gramEnd"/>
-            <w:r>
-              <w:rPr>
-                <w:lang w:val="fr-FR"/>
-              </w:rPr>
-              <w:t xml:space="preserve"> </w:t>
-            </w:r>
-            <w:proofErr w:type="spellStart"/>
-            <w:r>
-              <w:rPr>
-                <w:color w:val="0000FF"/>
-                <w:lang w:val="fr-FR"/>
-              </w:rPr>
-              <w:t>const</w:t>
-            </w:r>
-            <w:proofErr w:type="spellEnd"/>
-            <w:r>
-              <w:rPr>
-                <w:color w:val="0000FF"/>
-                <w:lang w:val="fr-FR"/>
-              </w:rPr>
-              <w:t xml:space="preserve"> </w:t>
-            </w:r>
-            <w:r>
-              <w:rPr>
-                <w:lang w:val="fr-FR"/>
-              </w:rPr>
-              <w:t xml:space="preserve">&amp; </w:t>
-            </w:r>
-            <w:proofErr w:type="spellStart"/>
-            <w:r>
-              <w:rPr>
-                <w:lang w:val="fr-FR"/>
-              </w:rPr>
-              <w:t>Rotate</w:t>
-            </w:r>
-            <w:proofErr w:type="spellEnd"/>
-          </w:p>
-          <w:p>
-            <w:pPr>
-              <w:pStyle w:val="inline-code"/>
-              <w:rPr>
-                <w:lang w:val="fr-FR"/>
-              </w:rPr>
-            </w:pPr>
-            <w:r>
-              <w:rPr>
-                <w:lang w:val="fr-FR"/>
-              </w:rPr>
-              <w:t>)</w:t>
-            </w:r>
-          </w:p>
-          <w:p>
-            <w:pPr>
-              <w:pStyle w:val="inline-code"/>
-              <w:rPr>
-                <w:lang w:val="fr-FR"/>
-              </w:rPr>
-            </w:pPr>
-            <w:r>
-              <w:rPr>
-                <w:lang w:val="fr-FR"/>
-              </w:rPr>
-              <w:t>{</w:t>
+            <w:r>
+              <w:rPr>
+                <w:lang w:val="fr-FR"/>
+              </w:rPr>
+              <w:t>glm::</w:t>
+            </w:r>
+            <w:r>
+              <w:rPr>
+                <w:color w:val="FF8000"/>
+                <w:lang w:val="fr-FR"/>
+              </w:rPr>
+              <w:t>mat4</w:t>
+            </w:r>
+            <w:r>
+              <w:rPr>
+                <w:lang w:val="fr-FR"/>
+              </w:rPr>
+              <w:t xml:space="preserve"> Projection =</w:t>
             </w:r>
           </w:p>
           <w:p>
@@ -28814,65 +29174,11 @@
                 <w:lang w:val="fr-FR"/>
               </w:rPr>
             </w:pPr>
-            <w:proofErr w:type="spellStart"/>
-            <w:r>
-              <w:rPr>
-                <w:lang w:val="fr-FR"/>
-              </w:rPr>
-              <w:t>glm</w:t>
-            </w:r>
-            <w:proofErr w:type="spellEnd"/>
-            <w:proofErr w:type="gramStart"/>
-            <w:r>
-              <w:rPr>
-                <w:lang w:val="fr-FR"/>
-              </w:rPr>
-              <w:t>::</w:t>
-            </w:r>
-            <w:r>
-              <w:rPr>
-                <w:color w:val="FF8000"/>
-                <w:lang w:val="fr-FR"/>
-              </w:rPr>
-              <w:t>mat4</w:t>
-            </w:r>
-            <w:proofErr w:type="gramEnd"/>
-            <w:r>
-              <w:rPr>
-                <w:lang w:val="fr-FR"/>
-              </w:rPr>
-              <w:t xml:space="preserve"> Projection =</w:t>
-            </w:r>
-          </w:p>
-          <w:p>
-            <w:pPr>
-              <w:pStyle w:val="inline-code"/>
-              <w:ind w:left="720"/>
-              <w:rPr>
-                <w:lang w:val="fr-FR"/>
-              </w:rPr>
-            </w:pPr>
-            <w:proofErr w:type="spellStart"/>
-            <w:r>
-              <w:rPr>
-                <w:lang w:val="fr-FR"/>
-              </w:rPr>
-              <w:t>glm</w:t>
-            </w:r>
-            <w:proofErr w:type="spellEnd"/>
-            <w:proofErr w:type="gramStart"/>
-            <w:r>
-              <w:rPr>
-                <w:lang w:val="fr-FR"/>
-              </w:rPr>
-              <w:t>::perspective</w:t>
-            </w:r>
-            <w:proofErr w:type="gramEnd"/>
-            <w:r>
-              <w:rPr>
-                <w:lang w:val="fr-FR"/>
-              </w:rPr>
-              <w:t>(45.0f, 4.0f / 3.0f, 0.1f, 100.f);</w:t>
+            <w:r>
+              <w:rPr>
+                <w:lang w:val="fr-FR"/>
+              </w:rPr>
+              <w:t>glm::perspective(45.0f, 4.0f / 3.0f, 0.1f, 100.f);</w:t>
             </w:r>
           </w:p>
           <w:p>
@@ -29247,7 +29553,7 @@
       <w:pPr>
         <w:pStyle w:val="HeadingB"/>
       </w:pPr>
-      <w:bookmarkStart w:id="57" w:name="_Toc404027253"/>
+      <w:bookmarkStart w:id="58" w:name="_Toc405055070"/>
       <w:r>
         <w:lastRenderedPageBreak/>
         <w:t>8</w:t>
@@ -29255,7 +29561,7 @@
       <w:r>
         <w:t>.3. Vector types</w:t>
       </w:r>
-      <w:bookmarkEnd w:id="57"/>
+      <w:bookmarkEnd w:id="58"/>
     </w:p>
     <w:tbl>
       <w:tblPr>
@@ -30563,14 +30869,14 @@
       <w:pPr>
         <w:pStyle w:val="HeadingB"/>
       </w:pPr>
-      <w:bookmarkStart w:id="58" w:name="_Toc404027254"/>
+      <w:bookmarkStart w:id="59" w:name="_Toc405055071"/>
       <w:r>
         <w:t>8</w:t>
       </w:r>
       <w:r>
         <w:t>.4. Lighting</w:t>
       </w:r>
-      <w:bookmarkEnd w:id="58"/>
+      <w:bookmarkEnd w:id="59"/>
     </w:p>
     <w:tbl>
       <w:tblPr>
@@ -31466,7 +31772,7 @@
       <w:pPr>
         <w:pStyle w:val="HeadingA"/>
       </w:pPr>
-      <w:bookmarkStart w:id="59" w:name="_Toc404027255"/>
+      <w:bookmarkStart w:id="60" w:name="_Toc405055072"/>
       <w:r>
         <w:lastRenderedPageBreak/>
         <w:t>9</w:t>
@@ -31474,20 +31780,20 @@
       <w:r>
         <w:t>. References</w:t>
       </w:r>
-      <w:bookmarkEnd w:id="59"/>
+      <w:bookmarkEnd w:id="60"/>
     </w:p>
     <w:p>
       <w:pPr>
         <w:pStyle w:val="HeadingB"/>
       </w:pPr>
-      <w:bookmarkStart w:id="60" w:name="_Toc404027256"/>
+      <w:bookmarkStart w:id="61" w:name="_Toc405055073"/>
       <w:r>
         <w:t>9</w:t>
       </w:r>
       <w:r>
         <w:t>.1. GLM development</w:t>
       </w:r>
-      <w:bookmarkEnd w:id="60"/>
+      <w:bookmarkEnd w:id="61"/>
       <w:r>
         <w:fldChar w:fldCharType="begin"/>
       </w:r>
@@ -31633,14 +31939,14 @@
       <w:pPr>
         <w:pStyle w:val="HeadingB"/>
       </w:pPr>
-      <w:bookmarkStart w:id="61" w:name="_Toc404027257"/>
+      <w:bookmarkStart w:id="62" w:name="_Toc405055074"/>
       <w:r>
         <w:t>9</w:t>
       </w:r>
       <w:r>
         <w:t>.2. OpenGL specifications</w:t>
       </w:r>
-      <w:bookmarkEnd w:id="61"/>
+      <w:bookmarkEnd w:id="62"/>
     </w:p>
     <w:p>
       <w:pPr>
@@ -31731,14 +32037,14 @@
       <w:pPr>
         <w:pStyle w:val="HeadingB"/>
       </w:pPr>
-      <w:bookmarkStart w:id="62" w:name="_Toc404027258"/>
+      <w:bookmarkStart w:id="63" w:name="_Toc405055075"/>
       <w:r>
         <w:t>9</w:t>
       </w:r>
       <w:r>
         <w:t>.3. External links</w:t>
       </w:r>
-      <w:bookmarkEnd w:id="62"/>
+      <w:bookmarkEnd w:id="63"/>
     </w:p>
     <w:p>
       <w:pPr>
@@ -31763,14 +32069,14 @@
           <w:rStyle w:val="Strong"/>
         </w:rPr>
       </w:pPr>
-      <w:bookmarkStart w:id="63" w:name="_Toc404027259"/>
+      <w:bookmarkStart w:id="64" w:name="_Toc405055076"/>
       <w:r>
         <w:t>9</w:t>
       </w:r>
       <w:r>
         <w:t>.4. Projects using GLM</w:t>
       </w:r>
-      <w:bookmarkEnd w:id="63"/>
+      <w:bookmarkEnd w:id="64"/>
       <w:r>
         <w:t xml:space="preserve"> </w:t>
       </w:r>
@@ -32387,14 +32693,14 @@
       <w:pPr>
         <w:pStyle w:val="HeadingB"/>
       </w:pPr>
-      <w:bookmarkStart w:id="64" w:name="_Toc404027260"/>
+      <w:bookmarkStart w:id="65" w:name="_Toc405055077"/>
       <w:r>
         <w:t>9</w:t>
       </w:r>
       <w:r>
         <w:t>.5. OpenGL tutorials using GLM</w:t>
       </w:r>
-      <w:bookmarkEnd w:id="64"/>
+      <w:bookmarkEnd w:id="65"/>
       <w:r>
         <w:t xml:space="preserve"> </w:t>
       </w:r>
@@ -32640,14 +32946,14 @@
       <w:pPr>
         <w:pStyle w:val="HeadingB"/>
       </w:pPr>
-      <w:bookmarkStart w:id="65" w:name="_Toc404027261"/>
+      <w:bookmarkStart w:id="66" w:name="_Toc405055078"/>
       <w:r>
         <w:t>9</w:t>
       </w:r>
       <w:r>
         <w:t>.6. Alternatives to GLM</w:t>
       </w:r>
-      <w:bookmarkEnd w:id="65"/>
+      <w:bookmarkEnd w:id="66"/>
     </w:p>
     <w:p>
       <w:pPr>
@@ -32756,14 +33062,14 @@
       <w:pPr>
         <w:pStyle w:val="HeadingB"/>
       </w:pPr>
-      <w:bookmarkStart w:id="66" w:name="_Toc404027262"/>
+      <w:bookmarkStart w:id="67" w:name="_Toc405055079"/>
       <w:r>
         <w:t>9</w:t>
       </w:r>
       <w:r>
         <w:t>.7. Acknowledgements</w:t>
       </w:r>
-      <w:bookmarkEnd w:id="66"/>
+      <w:bookmarkEnd w:id="67"/>
     </w:p>
     <w:p>
       <w:pPr>
@@ -33169,14 +33475,14 @@
       <w:pPr>
         <w:pStyle w:val="HeadingB"/>
       </w:pPr>
-      <w:bookmarkStart w:id="67" w:name="_Toc404027263"/>
+      <w:bookmarkStart w:id="68" w:name="_Toc405055080"/>
       <w:r>
         <w:t>9</w:t>
       </w:r>
       <w:r>
         <w:t>.8. Quotes from the web</w:t>
       </w:r>
-      <w:bookmarkEnd w:id="67"/>
+      <w:bookmarkEnd w:id="68"/>
     </w:p>
     <w:p>
       <w:pPr>
@@ -33346,6 +33652,234 @@
 <file path=word/numbering.xml><?xml version="1.0" encoding="utf-8"?>
 <w:numbering xmlns:wpc="http://schemas.microsoft.com/office/word/2010/wordprocessingCanvas" xmlns:mc="http://schemas.openxmlformats.org/markup-compatibility/2006" xmlns:o="urn:schemas-microsoft-com:office:office" xmlns:r="http://schemas.openxmlformats.org/officeDocument/2006/relationships" xmlns:m="http://schemas.openxmlformats.org/officeDocument/2006/math" xmlns:v="urn:schemas-microsoft-com:vml" xmlns:wp14="http://schemas.microsoft.com/office/word/2010/wordprocessingDrawing" xmlns:wp="http://schemas.openxmlformats.org/drawingml/2006/wordprocessingDrawing" xmlns:w10="urn:schemas-microsoft-com:office:word" xmlns:w="http://schemas.openxmlformats.org/wordprocessingml/2006/main" xmlns:w14="http://schemas.microsoft.com/office/word/2010/wordml" xmlns:w15="http://schemas.microsoft.com/office/word/2012/wordml" xmlns:wpg="http://schemas.microsoft.com/office/word/2010/wordprocessingGroup" xmlns:wpi="http://schemas.microsoft.com/office/word/2010/wordprocessingInk" xmlns:wne="http://schemas.microsoft.com/office/word/2006/wordml" xmlns:wps="http://schemas.microsoft.com/office/word/2010/wordprocessingShape" mc:Ignorable="w14 w15 wp14">
   <w:abstractNum w:abstractNumId="0">
+    <w:nsid w:val="49D95C4A"/>
+    <w:multiLevelType w:val="hybridMultilevel"/>
+    <w:tmpl w:val="DB40B2D2"/>
+    <w:lvl w:ilvl="0" w:tplc="9F24ABC2">
+      <w:start w:val="3"/>
+      <w:numFmt w:val="bullet"/>
+      <w:lvlText w:val="-"/>
+      <w:lvlJc w:val="left"/>
+      <w:pPr>
+        <w:ind w:left="720" w:hanging="360"/>
+      </w:pPr>
+      <w:rPr>
+        <w:rFonts w:ascii="Consolas" w:eastAsia="Consolas" w:hAnsi="Consolas" w:cs="Consolas" w:hint="default"/>
+        <w:sz w:val="18"/>
+      </w:rPr>
+    </w:lvl>
+    <w:lvl w:ilvl="1" w:tplc="040C0003" w:tentative="1">
+      <w:start w:val="1"/>
+      <w:numFmt w:val="bullet"/>
+      <w:lvlText w:val="o"/>
+      <w:lvlJc w:val="left"/>
+      <w:pPr>
+        <w:ind w:left="1440" w:hanging="360"/>
+      </w:pPr>
+      <w:rPr>
+        <w:rFonts w:ascii="Courier New" w:hAnsi="Courier New" w:cs="Courier New" w:hint="default"/>
+      </w:rPr>
+    </w:lvl>
+    <w:lvl w:ilvl="2" w:tplc="040C0005" w:tentative="1">
+      <w:start w:val="1"/>
+      <w:numFmt w:val="bullet"/>
+      <w:lvlText w:val=""/>
+      <w:lvlJc w:val="left"/>
+      <w:pPr>
+        <w:ind w:left="2160" w:hanging="360"/>
+      </w:pPr>
+      <w:rPr>
+        <w:rFonts w:ascii="Wingdings" w:hAnsi="Wingdings" w:hint="default"/>
+      </w:rPr>
+    </w:lvl>
+    <w:lvl w:ilvl="3" w:tplc="040C0001" w:tentative="1">
+      <w:start w:val="1"/>
+      <w:numFmt w:val="bullet"/>
+      <w:lvlText w:val=""/>
+      <w:lvlJc w:val="left"/>
+      <w:pPr>
+        <w:ind w:left="2880" w:hanging="360"/>
+      </w:pPr>
+      <w:rPr>
+        <w:rFonts w:ascii="Symbol" w:hAnsi="Symbol" w:hint="default"/>
+      </w:rPr>
+    </w:lvl>
+    <w:lvl w:ilvl="4" w:tplc="040C0003" w:tentative="1">
+      <w:start w:val="1"/>
+      <w:numFmt w:val="bullet"/>
+      <w:lvlText w:val="o"/>
+      <w:lvlJc w:val="left"/>
+      <w:pPr>
+        <w:ind w:left="3600" w:hanging="360"/>
+      </w:pPr>
+      <w:rPr>
+        <w:rFonts w:ascii="Courier New" w:hAnsi="Courier New" w:cs="Courier New" w:hint="default"/>
+      </w:rPr>
+    </w:lvl>
+    <w:lvl w:ilvl="5" w:tplc="040C0005" w:tentative="1">
+      <w:start w:val="1"/>
+      <w:numFmt w:val="bullet"/>
+      <w:lvlText w:val=""/>
+      <w:lvlJc w:val="left"/>
+      <w:pPr>
+        <w:ind w:left="4320" w:hanging="360"/>
+      </w:pPr>
+      <w:rPr>
+        <w:rFonts w:ascii="Wingdings" w:hAnsi="Wingdings" w:hint="default"/>
+      </w:rPr>
+    </w:lvl>
+    <w:lvl w:ilvl="6" w:tplc="040C0001" w:tentative="1">
+      <w:start w:val="1"/>
+      <w:numFmt w:val="bullet"/>
+      <w:lvlText w:val=""/>
+      <w:lvlJc w:val="left"/>
+      <w:pPr>
+        <w:ind w:left="5040" w:hanging="360"/>
+      </w:pPr>
+      <w:rPr>
+        <w:rFonts w:ascii="Symbol" w:hAnsi="Symbol" w:hint="default"/>
+      </w:rPr>
+    </w:lvl>
+    <w:lvl w:ilvl="7" w:tplc="040C0003" w:tentative="1">
+      <w:start w:val="1"/>
+      <w:numFmt w:val="bullet"/>
+      <w:lvlText w:val="o"/>
+      <w:lvlJc w:val="left"/>
+      <w:pPr>
+        <w:ind w:left="5760" w:hanging="360"/>
+      </w:pPr>
+      <w:rPr>
+        <w:rFonts w:ascii="Courier New" w:hAnsi="Courier New" w:cs="Courier New" w:hint="default"/>
+      </w:rPr>
+    </w:lvl>
+    <w:lvl w:ilvl="8" w:tplc="040C0005" w:tentative="1">
+      <w:start w:val="1"/>
+      <w:numFmt w:val="bullet"/>
+      <w:lvlText w:val=""/>
+      <w:lvlJc w:val="left"/>
+      <w:pPr>
+        <w:ind w:left="6480" w:hanging="360"/>
+      </w:pPr>
+      <w:rPr>
+        <w:rFonts w:ascii="Wingdings" w:hAnsi="Wingdings" w:hint="default"/>
+      </w:rPr>
+    </w:lvl>
+  </w:abstractNum>
+  <w:abstractNum w:abstractNumId="1">
+    <w:nsid w:val="4AD77054"/>
+    <w:multiLevelType w:val="hybridMultilevel"/>
+    <w:tmpl w:val="22EC197A"/>
+    <w:lvl w:ilvl="0" w:tplc="984E5C2A">
+      <w:start w:val="3"/>
+      <w:numFmt w:val="bullet"/>
+      <w:lvlText w:val="-"/>
+      <w:lvlJc w:val="left"/>
+      <w:pPr>
+        <w:ind w:left="720" w:hanging="360"/>
+      </w:pPr>
+      <w:rPr>
+        <w:rFonts w:ascii="Consolas" w:eastAsia="Consolas" w:hAnsi="Consolas" w:cs="Consolas" w:hint="default"/>
+        <w:sz w:val="18"/>
+      </w:rPr>
+    </w:lvl>
+    <w:lvl w:ilvl="1" w:tplc="040C0003" w:tentative="1">
+      <w:start w:val="1"/>
+      <w:numFmt w:val="bullet"/>
+      <w:lvlText w:val="o"/>
+      <w:lvlJc w:val="left"/>
+      <w:pPr>
+        <w:ind w:left="1440" w:hanging="360"/>
+      </w:pPr>
+      <w:rPr>
+        <w:rFonts w:ascii="Courier New" w:hAnsi="Courier New" w:cs="Courier New" w:hint="default"/>
+      </w:rPr>
+    </w:lvl>
+    <w:lvl w:ilvl="2" w:tplc="040C0005" w:tentative="1">
+      <w:start w:val="1"/>
+      <w:numFmt w:val="bullet"/>
+      <w:lvlText w:val=""/>
+      <w:lvlJc w:val="left"/>
+      <w:pPr>
+        <w:ind w:left="2160" w:hanging="360"/>
+      </w:pPr>
+      <w:rPr>
+        <w:rFonts w:ascii="Wingdings" w:hAnsi="Wingdings" w:hint="default"/>
+      </w:rPr>
+    </w:lvl>
+    <w:lvl w:ilvl="3" w:tplc="040C0001" w:tentative="1">
+      <w:start w:val="1"/>
+      <w:numFmt w:val="bullet"/>
+      <w:lvlText w:val=""/>
+      <w:lvlJc w:val="left"/>
+      <w:pPr>
+        <w:ind w:left="2880" w:hanging="360"/>
+      </w:pPr>
+      <w:rPr>
+        <w:rFonts w:ascii="Symbol" w:hAnsi="Symbol" w:hint="default"/>
+      </w:rPr>
+    </w:lvl>
+    <w:lvl w:ilvl="4" w:tplc="040C0003" w:tentative="1">
+      <w:start w:val="1"/>
+      <w:numFmt w:val="bullet"/>
+      <w:lvlText w:val="o"/>
+      <w:lvlJc w:val="left"/>
+      <w:pPr>
+        <w:ind w:left="3600" w:hanging="360"/>
+      </w:pPr>
+      <w:rPr>
+        <w:rFonts w:ascii="Courier New" w:hAnsi="Courier New" w:cs="Courier New" w:hint="default"/>
+      </w:rPr>
+    </w:lvl>
+    <w:lvl w:ilvl="5" w:tplc="040C0005" w:tentative="1">
+      <w:start w:val="1"/>
+      <w:numFmt w:val="bullet"/>
+      <w:lvlText w:val=""/>
+      <w:lvlJc w:val="left"/>
+      <w:pPr>
+        <w:ind w:left="4320" w:hanging="360"/>
+      </w:pPr>
+      <w:rPr>
+        <w:rFonts w:ascii="Wingdings" w:hAnsi="Wingdings" w:hint="default"/>
+      </w:rPr>
+    </w:lvl>
+    <w:lvl w:ilvl="6" w:tplc="040C0001" w:tentative="1">
+      <w:start w:val="1"/>
+      <w:numFmt w:val="bullet"/>
+      <w:lvlText w:val=""/>
+      <w:lvlJc w:val="left"/>
+      <w:pPr>
+        <w:ind w:left="5040" w:hanging="360"/>
+      </w:pPr>
+      <w:rPr>
+        <w:rFonts w:ascii="Symbol" w:hAnsi="Symbol" w:hint="default"/>
+      </w:rPr>
+    </w:lvl>
+    <w:lvl w:ilvl="7" w:tplc="040C0003" w:tentative="1">
+      <w:start w:val="1"/>
+      <w:numFmt w:val="bullet"/>
+      <w:lvlText w:val="o"/>
+      <w:lvlJc w:val="left"/>
+      <w:pPr>
+        <w:ind w:left="5760" w:hanging="360"/>
+      </w:pPr>
+      <w:rPr>
+        <w:rFonts w:ascii="Courier New" w:hAnsi="Courier New" w:cs="Courier New" w:hint="default"/>
+      </w:rPr>
+    </w:lvl>
+    <w:lvl w:ilvl="8" w:tplc="040C0005" w:tentative="1">
+      <w:start w:val="1"/>
+      <w:numFmt w:val="bullet"/>
+      <w:lvlText w:val=""/>
+      <w:lvlJc w:val="left"/>
+      <w:pPr>
+        <w:ind w:left="6480" w:hanging="360"/>
+      </w:pPr>
+      <w:rPr>
+        <w:rFonts w:ascii="Wingdings" w:hAnsi="Wingdings" w:hint="default"/>
+      </w:rPr>
+    </w:lvl>
+  </w:abstractNum>
+  <w:abstractNum w:abstractNumId="2">
     <w:nsid w:val="5B1908BF"/>
     <w:multiLevelType w:val="multilevel"/>
     <w:tmpl w:val="957C648A"/>
@@ -33530,7 +34064,7 @@
       </w:rPr>
     </w:lvl>
   </w:abstractNum>
-  <w:abstractNum w:abstractNumId="1">
+  <w:abstractNum w:abstractNumId="3">
     <w:nsid w:val="622A3233"/>
     <w:multiLevelType w:val="hybridMultilevel"/>
     <w:tmpl w:val="CC28C354"/>
@@ -33643,7 +34177,7 @@
       </w:rPr>
     </w:lvl>
   </w:abstractNum>
-  <w:abstractNum w:abstractNumId="2">
+  <w:abstractNum w:abstractNumId="4">
     <w:nsid w:val="6FFE2156"/>
     <w:multiLevelType w:val="hybridMultilevel"/>
     <w:tmpl w:val="1B06172C"/>
@@ -33756,14 +34290,137 @@
       </w:rPr>
     </w:lvl>
   </w:abstractNum>
+  <w:abstractNum w:abstractNumId="5">
+    <w:nsid w:val="774031CE"/>
+    <w:multiLevelType w:val="hybridMultilevel"/>
+    <w:tmpl w:val="81867CA0"/>
+    <w:lvl w:ilvl="0" w:tplc="87F2E890">
+      <w:start w:val="3"/>
+      <w:numFmt w:val="bullet"/>
+      <w:lvlText w:val="-"/>
+      <w:lvlJc w:val="left"/>
+      <w:pPr>
+        <w:ind w:left="720" w:hanging="360"/>
+      </w:pPr>
+      <w:rPr>
+        <w:rFonts w:ascii="Consolas" w:eastAsia="Consolas" w:hAnsi="Consolas" w:cs="Consolas" w:hint="default"/>
+        <w:sz w:val="18"/>
+      </w:rPr>
+    </w:lvl>
+    <w:lvl w:ilvl="1" w:tplc="040C0003" w:tentative="1">
+      <w:start w:val="1"/>
+      <w:numFmt w:val="bullet"/>
+      <w:lvlText w:val="o"/>
+      <w:lvlJc w:val="left"/>
+      <w:pPr>
+        <w:ind w:left="1440" w:hanging="360"/>
+      </w:pPr>
+      <w:rPr>
+        <w:rFonts w:ascii="Courier New" w:hAnsi="Courier New" w:cs="Courier New" w:hint="default"/>
+      </w:rPr>
+    </w:lvl>
+    <w:lvl w:ilvl="2" w:tplc="040C0005" w:tentative="1">
+      <w:start w:val="1"/>
+      <w:numFmt w:val="bullet"/>
+      <w:lvlText w:val=""/>
+      <w:lvlJc w:val="left"/>
+      <w:pPr>
+        <w:ind w:left="2160" w:hanging="360"/>
+      </w:pPr>
+      <w:rPr>
+        <w:rFonts w:ascii="Wingdings" w:hAnsi="Wingdings" w:hint="default"/>
+      </w:rPr>
+    </w:lvl>
+    <w:lvl w:ilvl="3" w:tplc="040C0001" w:tentative="1">
+      <w:start w:val="1"/>
+      <w:numFmt w:val="bullet"/>
+      <w:lvlText w:val=""/>
+      <w:lvlJc w:val="left"/>
+      <w:pPr>
+        <w:ind w:left="2880" w:hanging="360"/>
+      </w:pPr>
+      <w:rPr>
+        <w:rFonts w:ascii="Symbol" w:hAnsi="Symbol" w:hint="default"/>
+      </w:rPr>
+    </w:lvl>
+    <w:lvl w:ilvl="4" w:tplc="040C0003" w:tentative="1">
+      <w:start w:val="1"/>
+      <w:numFmt w:val="bullet"/>
+      <w:lvlText w:val="o"/>
+      <w:lvlJc w:val="left"/>
+      <w:pPr>
+        <w:ind w:left="3600" w:hanging="360"/>
+      </w:pPr>
+      <w:rPr>
+        <w:rFonts w:ascii="Courier New" w:hAnsi="Courier New" w:cs="Courier New" w:hint="default"/>
+      </w:rPr>
+    </w:lvl>
+    <w:lvl w:ilvl="5" w:tplc="040C0005" w:tentative="1">
+      <w:start w:val="1"/>
+      <w:numFmt w:val="bullet"/>
+      <w:lvlText w:val=""/>
+      <w:lvlJc w:val="left"/>
+      <w:pPr>
+        <w:ind w:left="4320" w:hanging="360"/>
+      </w:pPr>
+      <w:rPr>
+        <w:rFonts w:ascii="Wingdings" w:hAnsi="Wingdings" w:hint="default"/>
+      </w:rPr>
+    </w:lvl>
+    <w:lvl w:ilvl="6" w:tplc="040C0001" w:tentative="1">
+      <w:start w:val="1"/>
+      <w:numFmt w:val="bullet"/>
+      <w:lvlText w:val=""/>
+      <w:lvlJc w:val="left"/>
+      <w:pPr>
+        <w:ind w:left="5040" w:hanging="360"/>
+      </w:pPr>
+      <w:rPr>
+        <w:rFonts w:ascii="Symbol" w:hAnsi="Symbol" w:hint="default"/>
+      </w:rPr>
+    </w:lvl>
+    <w:lvl w:ilvl="7" w:tplc="040C0003" w:tentative="1">
+      <w:start w:val="1"/>
+      <w:numFmt w:val="bullet"/>
+      <w:lvlText w:val="o"/>
+      <w:lvlJc w:val="left"/>
+      <w:pPr>
+        <w:ind w:left="5760" w:hanging="360"/>
+      </w:pPr>
+      <w:rPr>
+        <w:rFonts w:ascii="Courier New" w:hAnsi="Courier New" w:cs="Courier New" w:hint="default"/>
+      </w:rPr>
+    </w:lvl>
+    <w:lvl w:ilvl="8" w:tplc="040C0005" w:tentative="1">
+      <w:start w:val="1"/>
+      <w:numFmt w:val="bullet"/>
+      <w:lvlText w:val=""/>
+      <w:lvlJc w:val="left"/>
+      <w:pPr>
+        <w:ind w:left="6480" w:hanging="360"/>
+      </w:pPr>
+      <w:rPr>
+        <w:rFonts w:ascii="Wingdings" w:hAnsi="Wingdings" w:hint="default"/>
+      </w:rPr>
+    </w:lvl>
+  </w:abstractNum>
   <w:num w:numId="1">
+    <w:abstractNumId w:val="2"/>
+  </w:num>
+  <w:num w:numId="2">
+    <w:abstractNumId w:val="4"/>
+  </w:num>
+  <w:num w:numId="3">
+    <w:abstractNumId w:val="3"/>
+  </w:num>
+  <w:num w:numId="4">
     <w:abstractNumId w:val="0"/>
   </w:num>
-  <w:num w:numId="2">
-    <w:abstractNumId w:val="2"/>
+  <w:num w:numId="5">
+    <w:abstractNumId w:val="1"/>
   </w:num>
-  <w:num w:numId="3">
-    <w:abstractNumId w:val="1"/>
+  <w:num w:numId="6">
+    <w:abstractNumId w:val="5"/>
   </w:num>
 </w:numbering>
 </file>
@@ -35069,7 +35726,7 @@
 </file>
 
 <file path=customXml/itemProps1.xml><?xml version="1.0" encoding="utf-8"?>
-<ds:datastoreItem xmlns:ds="http://schemas.openxmlformats.org/officeDocument/2006/customXml" ds:itemID="{90BE65BE-7AD9-42CC-ADE8-DDB5F7E234FB}">
+<ds:datastoreItem xmlns:ds="http://schemas.openxmlformats.org/officeDocument/2006/customXml" ds:itemID="{69798762-1CCB-4DE8-AA22-89A2DC9F1AB4}">
   <ds:schemaRefs>
     <ds:schemaRef ds:uri="http://schemas.openxmlformats.org/officeDocument/2006/bibliography"/>
   </ds:schemaRefs>

</xml_diff>

<commit_message>
Fixed C++ language restriction using GLM_FORCE_CXX**
</commit_message>
<xml_diff>
--- a/doc/glm.docx
+++ b/doc/glm.docx
@@ -3,10 +3,7 @@
 <w:document xmlns:wpc="http://schemas.microsoft.com/office/word/2010/wordprocessingCanvas" xmlns:mc="http://schemas.openxmlformats.org/markup-compatibility/2006" xmlns:o="urn:schemas-microsoft-com:office:office" xmlns:r="http://schemas.openxmlformats.org/officeDocument/2006/relationships" xmlns:m="http://schemas.openxmlformats.org/officeDocument/2006/math" xmlns:v="urn:schemas-microsoft-com:vml" xmlns:wp14="http://schemas.microsoft.com/office/word/2010/wordprocessingDrawing" xmlns:wp="http://schemas.openxmlformats.org/drawingml/2006/wordprocessingDrawing" xmlns:w10="urn:schemas-microsoft-com:office:word" xmlns:w="http://schemas.openxmlformats.org/wordprocessingml/2006/main" xmlns:w14="http://schemas.microsoft.com/office/word/2010/wordml" xmlns:w15="http://schemas.microsoft.com/office/word/2012/wordml" xmlns:wpg="http://schemas.microsoft.com/office/word/2010/wordprocessingGroup" xmlns:wpi="http://schemas.microsoft.com/office/word/2010/wordprocessingInk" xmlns:wne="http://schemas.microsoft.com/office/word/2006/wordml" xmlns:wps="http://schemas.microsoft.com/office/word/2010/wordprocessingShape" mc:Ignorable="w14 w15 wp14">
   <w:background w:color="FFFFFF"/>
   <w:body>
-    <w:p>
-      <w:bookmarkStart w:id="0" w:name="_GoBack"/>
-      <w:bookmarkEnd w:id="0"/>
-    </w:p>
+    <w:p/>
     <w:p/>
     <w:p/>
     <w:p/>
@@ -102,13 +99,13 @@
         <w:jc w:val="center"/>
       </w:pPr>
       <w:r>
-        <w:t>30</w:t>
+        <w:t>10</w:t>
       </w:r>
       <w:r>
         <w:t xml:space="preserve"> </w:t>
       </w:r>
       <w:r>
-        <w:t>November</w:t>
+        <w:t>December</w:t>
       </w:r>
       <w:r>
         <w:t xml:space="preserve"> 2014</w:t>
@@ -588,7 +585,7 @@
             </w:rPr>
             <w:fldChar w:fldCharType="separate"/>
           </w:r>
-          <w:hyperlink w:anchor="_Toc405055013" w:history="1">
+          <w:hyperlink w:anchor="_Toc406009152" w:history="1">
             <w:r>
               <w:rPr>
                 <w:rStyle w:val="Hyperlink"/>
@@ -615,7 +612,7 @@
                 <w:noProof/>
                 <w:webHidden/>
               </w:rPr>
-              <w:instrText xml:space="preserve"> PAGEREF _Toc405055013 \h </w:instrText>
+              <w:instrText xml:space="preserve"> PAGEREF _Toc406009152 \h </w:instrText>
             </w:r>
             <w:r>
               <w:rPr>
@@ -662,7 +659,7 @@
               <w:lang w:val="fr-FR" w:eastAsia="fr-FR"/>
             </w:rPr>
           </w:pPr>
-          <w:hyperlink w:anchor="_Toc405055014" w:history="1">
+          <w:hyperlink w:anchor="_Toc406009153" w:history="1">
             <w:r>
               <w:rPr>
                 <w:rStyle w:val="Hyperlink"/>
@@ -689,7 +686,7 @@
                 <w:noProof/>
                 <w:webHidden/>
               </w:rPr>
-              <w:instrText xml:space="preserve"> PAGEREF _Toc405055014 \h </w:instrText>
+              <w:instrText xml:space="preserve"> PAGEREF _Toc406009153 \h </w:instrText>
             </w:r>
             <w:r>
               <w:rPr>
@@ -735,7 +732,7 @@
               <w:lang w:val="fr-FR" w:eastAsia="fr-FR"/>
             </w:rPr>
           </w:pPr>
-          <w:hyperlink w:anchor="_Toc405055015" w:history="1">
+          <w:hyperlink w:anchor="_Toc406009154" w:history="1">
             <w:r>
               <w:rPr>
                 <w:rStyle w:val="Hyperlink"/>
@@ -762,7 +759,7 @@
                 <w:noProof/>
                 <w:webHidden/>
               </w:rPr>
-              <w:instrText xml:space="preserve"> PAGEREF _Toc405055015 \h </w:instrText>
+              <w:instrText xml:space="preserve"> PAGEREF _Toc406009154 \h </w:instrText>
             </w:r>
             <w:r>
               <w:rPr>
@@ -808,7 +805,7 @@
               <w:lang w:val="fr-FR" w:eastAsia="fr-FR"/>
             </w:rPr>
           </w:pPr>
-          <w:hyperlink w:anchor="_Toc405055016" w:history="1">
+          <w:hyperlink w:anchor="_Toc406009155" w:history="1">
             <w:r>
               <w:rPr>
                 <w:rStyle w:val="Hyperlink"/>
@@ -835,7 +832,7 @@
                 <w:noProof/>
                 <w:webHidden/>
               </w:rPr>
-              <w:instrText xml:space="preserve"> PAGEREF _Toc405055016 \h </w:instrText>
+              <w:instrText xml:space="preserve"> PAGEREF _Toc406009155 \h </w:instrText>
             </w:r>
             <w:r>
               <w:rPr>
@@ -881,7 +878,7 @@
               <w:lang w:val="fr-FR" w:eastAsia="fr-FR"/>
             </w:rPr>
           </w:pPr>
-          <w:hyperlink w:anchor="_Toc405055017" w:history="1">
+          <w:hyperlink w:anchor="_Toc406009156" w:history="1">
             <w:r>
               <w:rPr>
                 <w:rStyle w:val="Hyperlink"/>
@@ -908,7 +905,7 @@
                 <w:noProof/>
                 <w:webHidden/>
               </w:rPr>
-              <w:instrText xml:space="preserve"> PAGEREF _Toc405055017 \h </w:instrText>
+              <w:instrText xml:space="preserve"> PAGEREF _Toc406009156 \h </w:instrText>
             </w:r>
             <w:r>
               <w:rPr>
@@ -954,7 +951,7 @@
               <w:lang w:val="fr-FR" w:eastAsia="fr-FR"/>
             </w:rPr>
           </w:pPr>
-          <w:hyperlink w:anchor="_Toc405055018" w:history="1">
+          <w:hyperlink w:anchor="_Toc406009157" w:history="1">
             <w:r>
               <w:rPr>
                 <w:rStyle w:val="Hyperlink"/>
@@ -981,7 +978,7 @@
                 <w:noProof/>
                 <w:webHidden/>
               </w:rPr>
-              <w:instrText xml:space="preserve"> PAGEREF _Toc405055018 \h </w:instrText>
+              <w:instrText xml:space="preserve"> PAGEREF _Toc406009157 \h </w:instrText>
             </w:r>
             <w:r>
               <w:rPr>
@@ -1028,7 +1025,7 @@
               <w:lang w:val="fr-FR" w:eastAsia="fr-FR"/>
             </w:rPr>
           </w:pPr>
-          <w:hyperlink w:anchor="_Toc405055019" w:history="1">
+          <w:hyperlink w:anchor="_Toc406009158" w:history="1">
             <w:r>
               <w:rPr>
                 <w:rStyle w:val="Hyperlink"/>
@@ -1055,7 +1052,7 @@
                 <w:noProof/>
                 <w:webHidden/>
               </w:rPr>
-              <w:instrText xml:space="preserve"> PAGEREF _Toc405055019 \h </w:instrText>
+              <w:instrText xml:space="preserve"> PAGEREF _Toc406009158 \h </w:instrText>
             </w:r>
             <w:r>
               <w:rPr>
@@ -1101,7 +1098,7 @@
               <w:lang w:val="fr-FR" w:eastAsia="fr-FR"/>
             </w:rPr>
           </w:pPr>
-          <w:hyperlink w:anchor="_Toc405055020" w:history="1">
+          <w:hyperlink w:anchor="_Toc406009159" w:history="1">
             <w:r>
               <w:rPr>
                 <w:rStyle w:val="Hyperlink"/>
@@ -1128,7 +1125,7 @@
                 <w:noProof/>
                 <w:webHidden/>
               </w:rPr>
-              <w:instrText xml:space="preserve"> PAGEREF _Toc405055020 \h </w:instrText>
+              <w:instrText xml:space="preserve"> PAGEREF _Toc406009159 \h </w:instrText>
             </w:r>
             <w:r>
               <w:rPr>
@@ -1174,7 +1171,7 @@
               <w:lang w:val="fr-FR" w:eastAsia="fr-FR"/>
             </w:rPr>
           </w:pPr>
-          <w:hyperlink w:anchor="_Toc405055021" w:history="1">
+          <w:hyperlink w:anchor="_Toc406009160" w:history="1">
             <w:r>
               <w:rPr>
                 <w:rStyle w:val="Hyperlink"/>
@@ -1201,7 +1198,7 @@
                 <w:noProof/>
                 <w:webHidden/>
               </w:rPr>
-              <w:instrText xml:space="preserve"> PAGEREF _Toc405055021 \h </w:instrText>
+              <w:instrText xml:space="preserve"> PAGEREF _Toc406009160 \h </w:instrText>
             </w:r>
             <w:r>
               <w:rPr>
@@ -1248,7 +1245,7 @@
               <w:lang w:val="fr-FR" w:eastAsia="fr-FR"/>
             </w:rPr>
           </w:pPr>
-          <w:hyperlink w:anchor="_Toc405055022" w:history="1">
+          <w:hyperlink w:anchor="_Toc406009161" w:history="1">
             <w:r>
               <w:rPr>
                 <w:rStyle w:val="Hyperlink"/>
@@ -1275,7 +1272,7 @@
                 <w:noProof/>
                 <w:webHidden/>
               </w:rPr>
-              <w:instrText xml:space="preserve"> PAGEREF _Toc405055022 \h </w:instrText>
+              <w:instrText xml:space="preserve"> PAGEREF _Toc406009161 \h </w:instrText>
             </w:r>
             <w:r>
               <w:rPr>
@@ -1321,7 +1318,7 @@
               <w:lang w:val="fr-FR" w:eastAsia="fr-FR"/>
             </w:rPr>
           </w:pPr>
-          <w:hyperlink w:anchor="_Toc405055023" w:history="1">
+          <w:hyperlink w:anchor="_Toc406009162" w:history="1">
             <w:r>
               <w:rPr>
                 <w:rStyle w:val="Hyperlink"/>
@@ -1348,7 +1345,7 @@
                 <w:noProof/>
                 <w:webHidden/>
               </w:rPr>
-              <w:instrText xml:space="preserve"> PAGEREF _Toc405055023 \h </w:instrText>
+              <w:instrText xml:space="preserve"> PAGEREF _Toc406009162 \h </w:instrText>
             </w:r>
             <w:r>
               <w:rPr>
@@ -1394,13 +1391,13 @@
               <w:lang w:val="fr-FR" w:eastAsia="fr-FR"/>
             </w:rPr>
           </w:pPr>
-          <w:hyperlink w:anchor="_Toc405055024" w:history="1">
+          <w:hyperlink w:anchor="_Toc406009163" w:history="1">
             <w:r>
               <w:rPr>
                 <w:rStyle w:val="Hyperlink"/>
                 <w:noProof/>
               </w:rPr>
-              <w:t>3.2. Notification system</w:t>
+              <w:t>3.2. Compile-time message system</w:t>
             </w:r>
             <w:r>
               <w:rPr>
@@ -1421,7 +1418,7 @@
                 <w:noProof/>
                 <w:webHidden/>
               </w:rPr>
-              <w:instrText xml:space="preserve"> PAGEREF _Toc405055024 \h </w:instrText>
+              <w:instrText xml:space="preserve"> PAGEREF _Toc406009163 \h </w:instrText>
             </w:r>
             <w:r>
               <w:rPr>
@@ -1467,7 +1464,7 @@
               <w:lang w:val="fr-FR" w:eastAsia="fr-FR"/>
             </w:rPr>
           </w:pPr>
-          <w:hyperlink w:anchor="_Toc405055025" w:history="1">
+          <w:hyperlink w:anchor="_Toc406009164" w:history="1">
             <w:r>
               <w:rPr>
                 <w:rStyle w:val="Hyperlink"/>
@@ -1494,7 +1491,7 @@
                 <w:noProof/>
                 <w:webHidden/>
               </w:rPr>
-              <w:instrText xml:space="preserve"> PAGEREF _Toc405055025 \h </w:instrText>
+              <w:instrText xml:space="preserve"> PAGEREF _Toc406009164 \h </w:instrText>
             </w:r>
             <w:r>
               <w:rPr>
@@ -1540,7 +1537,7 @@
               <w:lang w:val="fr-FR" w:eastAsia="fr-FR"/>
             </w:rPr>
           </w:pPr>
-          <w:hyperlink w:anchor="_Toc405055026" w:history="1">
+          <w:hyperlink w:anchor="_Toc406009165" w:history="1">
             <w:r>
               <w:rPr>
                 <w:rStyle w:val="Hyperlink"/>
@@ -1567,7 +1564,7 @@
                 <w:noProof/>
                 <w:webHidden/>
               </w:rPr>
-              <w:instrText xml:space="preserve"> PAGEREF _Toc405055026 \h </w:instrText>
+              <w:instrText xml:space="preserve"> PAGEREF _Toc406009165 \h </w:instrText>
             </w:r>
             <w:r>
               <w:rPr>
@@ -1613,7 +1610,7 @@
               <w:lang w:val="fr-FR" w:eastAsia="fr-FR"/>
             </w:rPr>
           </w:pPr>
-          <w:hyperlink w:anchor="_Toc405055027" w:history="1">
+          <w:hyperlink w:anchor="_Toc406009166" w:history="1">
             <w:r>
               <w:rPr>
                 <w:rStyle w:val="Hyperlink"/>
@@ -1640,7 +1637,7 @@
                 <w:noProof/>
                 <w:webHidden/>
               </w:rPr>
-              <w:instrText xml:space="preserve"> PAGEREF _Toc405055027 \h </w:instrText>
+              <w:instrText xml:space="preserve"> PAGEREF _Toc406009166 \h </w:instrText>
             </w:r>
             <w:r>
               <w:rPr>
@@ -1686,7 +1683,7 @@
               <w:lang w:val="fr-FR" w:eastAsia="fr-FR"/>
             </w:rPr>
           </w:pPr>
-          <w:hyperlink w:anchor="_Toc405055028" w:history="1">
+          <w:hyperlink w:anchor="_Toc406009167" w:history="1">
             <w:r>
               <w:rPr>
                 <w:rStyle w:val="Hyperlink"/>
@@ -1713,7 +1710,7 @@
                 <w:noProof/>
                 <w:webHidden/>
               </w:rPr>
-              <w:instrText xml:space="preserve"> PAGEREF _Toc405055028 \h </w:instrText>
+              <w:instrText xml:space="preserve"> PAGEREF _Toc406009167 \h </w:instrText>
             </w:r>
             <w:r>
               <w:rPr>
@@ -1759,7 +1756,7 @@
               <w:lang w:val="fr-FR" w:eastAsia="fr-FR"/>
             </w:rPr>
           </w:pPr>
-          <w:hyperlink w:anchor="_Toc405055029" w:history="1">
+          <w:hyperlink w:anchor="_Toc406009168" w:history="1">
             <w:r>
               <w:rPr>
                 <w:rStyle w:val="Hyperlink"/>
@@ -1786,7 +1783,7 @@
                 <w:noProof/>
                 <w:webHidden/>
               </w:rPr>
-              <w:instrText xml:space="preserve"> PAGEREF _Toc405055029 \h </w:instrText>
+              <w:instrText xml:space="preserve"> PAGEREF _Toc406009168 \h </w:instrText>
             </w:r>
             <w:r>
               <w:rPr>
@@ -1832,7 +1829,7 @@
               <w:lang w:val="fr-FR" w:eastAsia="fr-FR"/>
             </w:rPr>
           </w:pPr>
-          <w:hyperlink w:anchor="_Toc405055030" w:history="1">
+          <w:hyperlink w:anchor="_Toc406009169" w:history="1">
             <w:r>
               <w:rPr>
                 <w:rStyle w:val="Hyperlink"/>
@@ -1859,7 +1856,7 @@
                 <w:noProof/>
                 <w:webHidden/>
               </w:rPr>
-              <w:instrText xml:space="preserve"> PAGEREF _Toc405055030 \h </w:instrText>
+              <w:instrText xml:space="preserve"> PAGEREF _Toc406009169 \h </w:instrText>
             </w:r>
             <w:r>
               <w:rPr>
@@ -1906,7 +1903,7 @@
               <w:lang w:val="fr-FR" w:eastAsia="fr-FR"/>
             </w:rPr>
           </w:pPr>
-          <w:hyperlink w:anchor="_Toc405055031" w:history="1">
+          <w:hyperlink w:anchor="_Toc406009170" w:history="1">
             <w:r>
               <w:rPr>
                 <w:rStyle w:val="Hyperlink"/>
@@ -1933,7 +1930,7 @@
                 <w:noProof/>
                 <w:webHidden/>
               </w:rPr>
-              <w:instrText xml:space="preserve"> PAGEREF _Toc405055031 \h </w:instrText>
+              <w:instrText xml:space="preserve"> PAGEREF _Toc406009170 \h </w:instrText>
             </w:r>
             <w:r>
               <w:rPr>
@@ -1979,7 +1976,7 @@
               <w:lang w:val="fr-FR" w:eastAsia="fr-FR"/>
             </w:rPr>
           </w:pPr>
-          <w:hyperlink w:anchor="_Toc405055032" w:history="1">
+          <w:hyperlink w:anchor="_Toc406009171" w:history="1">
             <w:r>
               <w:rPr>
                 <w:rStyle w:val="Hyperlink"/>
@@ -2006,7 +2003,7 @@
                 <w:noProof/>
                 <w:webHidden/>
               </w:rPr>
-              <w:instrText xml:space="preserve"> PAGEREF _Toc405055032 \h </w:instrText>
+              <w:instrText xml:space="preserve"> PAGEREF _Toc406009171 \h </w:instrText>
             </w:r>
             <w:r>
               <w:rPr>
@@ -2052,7 +2049,7 @@
               <w:lang w:val="fr-FR" w:eastAsia="fr-FR"/>
             </w:rPr>
           </w:pPr>
-          <w:hyperlink w:anchor="_Toc405055033" w:history="1">
+          <w:hyperlink w:anchor="_Toc406009172" w:history="1">
             <w:r>
               <w:rPr>
                 <w:rStyle w:val="Hyperlink"/>
@@ -2079,7 +2076,7 @@
                 <w:noProof/>
                 <w:webHidden/>
               </w:rPr>
-              <w:instrText xml:space="preserve"> PAGEREF _Toc405055033 \h </w:instrText>
+              <w:instrText xml:space="preserve"> PAGEREF _Toc406009172 \h </w:instrText>
             </w:r>
             <w:r>
               <w:rPr>
@@ -2125,7 +2122,7 @@
               <w:lang w:val="fr-FR" w:eastAsia="fr-FR"/>
             </w:rPr>
           </w:pPr>
-          <w:hyperlink w:anchor="_Toc405055034" w:history="1">
+          <w:hyperlink w:anchor="_Toc406009173" w:history="1">
             <w:r>
               <w:rPr>
                 <w:rStyle w:val="Hyperlink"/>
@@ -2152,7 +2149,7 @@
                 <w:noProof/>
                 <w:webHidden/>
               </w:rPr>
-              <w:instrText xml:space="preserve"> PAGEREF _Toc405055034 \h </w:instrText>
+              <w:instrText xml:space="preserve"> PAGEREF _Toc406009173 \h </w:instrText>
             </w:r>
             <w:r>
               <w:rPr>
@@ -2198,7 +2195,7 @@
               <w:lang w:val="fr-FR" w:eastAsia="fr-FR"/>
             </w:rPr>
           </w:pPr>
-          <w:hyperlink w:anchor="_Toc405055035" w:history="1">
+          <w:hyperlink w:anchor="_Toc406009174" w:history="1">
             <w:r>
               <w:rPr>
                 <w:rStyle w:val="Hyperlink"/>
@@ -2225,7 +2222,7 @@
                 <w:noProof/>
                 <w:webHidden/>
               </w:rPr>
-              <w:instrText xml:space="preserve"> PAGEREF _Toc405055035 \h </w:instrText>
+              <w:instrText xml:space="preserve"> PAGEREF _Toc406009174 \h </w:instrText>
             </w:r>
             <w:r>
               <w:rPr>
@@ -2271,7 +2268,7 @@
               <w:lang w:val="fr-FR" w:eastAsia="fr-FR"/>
             </w:rPr>
           </w:pPr>
-          <w:hyperlink w:anchor="_Toc405055036" w:history="1">
+          <w:hyperlink w:anchor="_Toc406009175" w:history="1">
             <w:r>
               <w:rPr>
                 <w:rStyle w:val="Hyperlink"/>
@@ -2298,7 +2295,7 @@
                 <w:noProof/>
                 <w:webHidden/>
               </w:rPr>
-              <w:instrText xml:space="preserve"> PAGEREF _Toc405055036 \h </w:instrText>
+              <w:instrText xml:space="preserve"> PAGEREF _Toc406009175 \h </w:instrText>
             </w:r>
             <w:r>
               <w:rPr>
@@ -2344,7 +2341,7 @@
               <w:lang w:val="fr-FR" w:eastAsia="fr-FR"/>
             </w:rPr>
           </w:pPr>
-          <w:hyperlink w:anchor="_Toc405055037" w:history="1">
+          <w:hyperlink w:anchor="_Toc406009176" w:history="1">
             <w:r>
               <w:rPr>
                 <w:rStyle w:val="Hyperlink"/>
@@ -2371,7 +2368,7 @@
                 <w:noProof/>
                 <w:webHidden/>
               </w:rPr>
-              <w:instrText xml:space="preserve"> PAGEREF _Toc405055037 \h </w:instrText>
+              <w:instrText xml:space="preserve"> PAGEREF _Toc406009176 \h </w:instrText>
             </w:r>
             <w:r>
               <w:rPr>
@@ -2417,7 +2414,7 @@
               <w:lang w:val="fr-FR" w:eastAsia="fr-FR"/>
             </w:rPr>
           </w:pPr>
-          <w:hyperlink w:anchor="_Toc405055038" w:history="1">
+          <w:hyperlink w:anchor="_Toc406009177" w:history="1">
             <w:r>
               <w:rPr>
                 <w:rStyle w:val="Hyperlink"/>
@@ -2444,7 +2441,7 @@
                 <w:noProof/>
                 <w:webHidden/>
               </w:rPr>
-              <w:instrText xml:space="preserve"> PAGEREF _Toc405055038 \h </w:instrText>
+              <w:instrText xml:space="preserve"> PAGEREF _Toc406009177 \h </w:instrText>
             </w:r>
             <w:r>
               <w:rPr>
@@ -2490,7 +2487,7 @@
               <w:lang w:val="fr-FR" w:eastAsia="fr-FR"/>
             </w:rPr>
           </w:pPr>
-          <w:hyperlink w:anchor="_Toc405055039" w:history="1">
+          <w:hyperlink w:anchor="_Toc406009178" w:history="1">
             <w:r>
               <w:rPr>
                 <w:rStyle w:val="Hyperlink"/>
@@ -2517,7 +2514,7 @@
                 <w:noProof/>
                 <w:webHidden/>
               </w:rPr>
-              <w:instrText xml:space="preserve"> PAGEREF _Toc405055039 \h </w:instrText>
+              <w:instrText xml:space="preserve"> PAGEREF _Toc406009178 \h </w:instrText>
             </w:r>
             <w:r>
               <w:rPr>
@@ -2563,7 +2560,7 @@
               <w:lang w:val="fr-FR" w:eastAsia="fr-FR"/>
             </w:rPr>
           </w:pPr>
-          <w:hyperlink w:anchor="_Toc405055040" w:history="1">
+          <w:hyperlink w:anchor="_Toc406009179" w:history="1">
             <w:r>
               <w:rPr>
                 <w:rStyle w:val="Hyperlink"/>
@@ -2590,7 +2587,7 @@
                 <w:noProof/>
                 <w:webHidden/>
               </w:rPr>
-              <w:instrText xml:space="preserve"> PAGEREF _Toc405055040 \h </w:instrText>
+              <w:instrText xml:space="preserve"> PAGEREF _Toc406009179 \h </w:instrText>
             </w:r>
             <w:r>
               <w:rPr>
@@ -2636,7 +2633,7 @@
               <w:lang w:val="fr-FR" w:eastAsia="fr-FR"/>
             </w:rPr>
           </w:pPr>
-          <w:hyperlink w:anchor="_Toc405055041" w:history="1">
+          <w:hyperlink w:anchor="_Toc406009180" w:history="1">
             <w:r>
               <w:rPr>
                 <w:rStyle w:val="Hyperlink"/>
@@ -2663,7 +2660,7 @@
                 <w:noProof/>
                 <w:webHidden/>
               </w:rPr>
-              <w:instrText xml:space="preserve"> PAGEREF _Toc405055041 \h </w:instrText>
+              <w:instrText xml:space="preserve"> PAGEREF _Toc406009180 \h </w:instrText>
             </w:r>
             <w:r>
               <w:rPr>
@@ -2709,7 +2706,7 @@
               <w:lang w:val="fr-FR" w:eastAsia="fr-FR"/>
             </w:rPr>
           </w:pPr>
-          <w:hyperlink w:anchor="_Toc405055042" w:history="1">
+          <w:hyperlink w:anchor="_Toc406009181" w:history="1">
             <w:r>
               <w:rPr>
                 <w:rStyle w:val="Hyperlink"/>
@@ -2736,7 +2733,7 @@
                 <w:noProof/>
                 <w:webHidden/>
               </w:rPr>
-              <w:instrText xml:space="preserve"> PAGEREF _Toc405055042 \h </w:instrText>
+              <w:instrText xml:space="preserve"> PAGEREF _Toc406009181 \h </w:instrText>
             </w:r>
             <w:r>
               <w:rPr>
@@ -2782,7 +2779,7 @@
               <w:lang w:val="fr-FR" w:eastAsia="fr-FR"/>
             </w:rPr>
           </w:pPr>
-          <w:hyperlink w:anchor="_Toc405055043" w:history="1">
+          <w:hyperlink w:anchor="_Toc406009182" w:history="1">
             <w:r>
               <w:rPr>
                 <w:rStyle w:val="Hyperlink"/>
@@ -2809,7 +2806,7 @@
                 <w:noProof/>
                 <w:webHidden/>
               </w:rPr>
-              <w:instrText xml:space="preserve"> PAGEREF _Toc405055043 \h </w:instrText>
+              <w:instrText xml:space="preserve"> PAGEREF _Toc406009182 \h </w:instrText>
             </w:r>
             <w:r>
               <w:rPr>
@@ -2855,7 +2852,7 @@
               <w:lang w:val="fr-FR" w:eastAsia="fr-FR"/>
             </w:rPr>
           </w:pPr>
-          <w:hyperlink w:anchor="_Toc405055044" w:history="1">
+          <w:hyperlink w:anchor="_Toc406009183" w:history="1">
             <w:r>
               <w:rPr>
                 <w:rStyle w:val="Hyperlink"/>
@@ -2882,7 +2879,7 @@
                 <w:noProof/>
                 <w:webHidden/>
               </w:rPr>
-              <w:instrText xml:space="preserve"> PAGEREF _Toc405055044 \h </w:instrText>
+              <w:instrText xml:space="preserve"> PAGEREF _Toc406009183 \h </w:instrText>
             </w:r>
             <w:r>
               <w:rPr>
@@ -2928,7 +2925,7 @@
               <w:lang w:val="fr-FR" w:eastAsia="fr-FR"/>
             </w:rPr>
           </w:pPr>
-          <w:hyperlink w:anchor="_Toc405055045" w:history="1">
+          <w:hyperlink w:anchor="_Toc406009184" w:history="1">
             <w:r>
               <w:rPr>
                 <w:rStyle w:val="Hyperlink"/>
@@ -2955,7 +2952,7 @@
                 <w:noProof/>
                 <w:webHidden/>
               </w:rPr>
-              <w:instrText xml:space="preserve"> PAGEREF _Toc405055045 \h </w:instrText>
+              <w:instrText xml:space="preserve"> PAGEREF _Toc406009184 \h </w:instrText>
             </w:r>
             <w:r>
               <w:rPr>
@@ -3001,7 +2998,7 @@
               <w:lang w:val="fr-FR" w:eastAsia="fr-FR"/>
             </w:rPr>
           </w:pPr>
-          <w:hyperlink w:anchor="_Toc405055046" w:history="1">
+          <w:hyperlink w:anchor="_Toc406009185" w:history="1">
             <w:r>
               <w:rPr>
                 <w:rStyle w:val="Hyperlink"/>
@@ -3028,7 +3025,7 @@
                 <w:noProof/>
                 <w:webHidden/>
               </w:rPr>
-              <w:instrText xml:space="preserve"> PAGEREF _Toc405055046 \h </w:instrText>
+              <w:instrText xml:space="preserve"> PAGEREF _Toc406009185 \h </w:instrText>
             </w:r>
             <w:r>
               <w:rPr>
@@ -3074,7 +3071,7 @@
               <w:lang w:val="fr-FR" w:eastAsia="fr-FR"/>
             </w:rPr>
           </w:pPr>
-          <w:hyperlink w:anchor="_Toc405055047" w:history="1">
+          <w:hyperlink w:anchor="_Toc406009186" w:history="1">
             <w:r>
               <w:rPr>
                 <w:rStyle w:val="Hyperlink"/>
@@ -3101,7 +3098,7 @@
                 <w:noProof/>
                 <w:webHidden/>
               </w:rPr>
-              <w:instrText xml:space="preserve"> PAGEREF _Toc405055047 \h </w:instrText>
+              <w:instrText xml:space="preserve"> PAGEREF _Toc406009186 \h </w:instrText>
             </w:r>
             <w:r>
               <w:rPr>
@@ -3147,7 +3144,7 @@
               <w:lang w:val="fr-FR" w:eastAsia="fr-FR"/>
             </w:rPr>
           </w:pPr>
-          <w:hyperlink w:anchor="_Toc405055048" w:history="1">
+          <w:hyperlink w:anchor="_Toc406009187" w:history="1">
             <w:r>
               <w:rPr>
                 <w:rStyle w:val="Hyperlink"/>
@@ -3174,7 +3171,7 @@
                 <w:noProof/>
                 <w:webHidden/>
               </w:rPr>
-              <w:instrText xml:space="preserve"> PAGEREF _Toc405055048 \h </w:instrText>
+              <w:instrText xml:space="preserve"> PAGEREF _Toc406009187 \h </w:instrText>
             </w:r>
             <w:r>
               <w:rPr>
@@ -3220,7 +3217,7 @@
               <w:lang w:val="fr-FR" w:eastAsia="fr-FR"/>
             </w:rPr>
           </w:pPr>
-          <w:hyperlink w:anchor="_Toc405055049" w:history="1">
+          <w:hyperlink w:anchor="_Toc406009188" w:history="1">
             <w:r>
               <w:rPr>
                 <w:rStyle w:val="Hyperlink"/>
@@ -3247,7 +3244,7 @@
                 <w:noProof/>
                 <w:webHidden/>
               </w:rPr>
-              <w:instrText xml:space="preserve"> PAGEREF _Toc405055049 \h </w:instrText>
+              <w:instrText xml:space="preserve"> PAGEREF _Toc406009188 \h </w:instrText>
             </w:r>
             <w:r>
               <w:rPr>
@@ -3294,7 +3291,7 @@
               <w:lang w:val="fr-FR" w:eastAsia="fr-FR"/>
             </w:rPr>
           </w:pPr>
-          <w:hyperlink w:anchor="_Toc405055050" w:history="1">
+          <w:hyperlink w:anchor="_Toc406009189" w:history="1">
             <w:r>
               <w:rPr>
                 <w:rStyle w:val="Hyperlink"/>
@@ -3321,7 +3318,7 @@
                 <w:noProof/>
                 <w:webHidden/>
               </w:rPr>
-              <w:instrText xml:space="preserve"> PAGEREF _Toc405055050 \h </w:instrText>
+              <w:instrText xml:space="preserve"> PAGEREF _Toc406009189 \h </w:instrText>
             </w:r>
             <w:r>
               <w:rPr>
@@ -3367,7 +3364,7 @@
               <w:lang w:val="fr-FR" w:eastAsia="fr-FR"/>
             </w:rPr>
           </w:pPr>
-          <w:hyperlink w:anchor="_Toc405055051" w:history="1">
+          <w:hyperlink w:anchor="_Toc406009190" w:history="1">
             <w:r>
               <w:rPr>
                 <w:rStyle w:val="Hyperlink"/>
@@ -3394,7 +3391,7 @@
                 <w:noProof/>
                 <w:webHidden/>
               </w:rPr>
-              <w:instrText xml:space="preserve"> PAGEREF _Toc405055051 \h </w:instrText>
+              <w:instrText xml:space="preserve"> PAGEREF _Toc406009190 \h </w:instrText>
             </w:r>
             <w:r>
               <w:rPr>
@@ -3440,7 +3437,7 @@
               <w:lang w:val="fr-FR" w:eastAsia="fr-FR"/>
             </w:rPr>
           </w:pPr>
-          <w:hyperlink w:anchor="_Toc405055052" w:history="1">
+          <w:hyperlink w:anchor="_Toc406009191" w:history="1">
             <w:r>
               <w:rPr>
                 <w:rStyle w:val="Hyperlink"/>
@@ -3468,7 +3465,7 @@
                 <w:noProof/>
                 <w:webHidden/>
               </w:rPr>
-              <w:instrText xml:space="preserve"> PAGEREF _Toc405055052 \h </w:instrText>
+              <w:instrText xml:space="preserve"> PAGEREF _Toc406009191 \h </w:instrText>
             </w:r>
             <w:r>
               <w:rPr>
@@ -3515,7 +3512,7 @@
               <w:lang w:val="fr-FR" w:eastAsia="fr-FR"/>
             </w:rPr>
           </w:pPr>
-          <w:hyperlink w:anchor="_Toc405055053" w:history="1">
+          <w:hyperlink w:anchor="_Toc406009192" w:history="1">
             <w:r>
               <w:rPr>
                 <w:rStyle w:val="Hyperlink"/>
@@ -3542,7 +3539,7 @@
                 <w:noProof/>
                 <w:webHidden/>
               </w:rPr>
-              <w:instrText xml:space="preserve"> PAGEREF _Toc405055053 \h </w:instrText>
+              <w:instrText xml:space="preserve"> PAGEREF _Toc406009192 \h </w:instrText>
             </w:r>
             <w:r>
               <w:rPr>
@@ -3588,7 +3585,7 @@
               <w:lang w:val="fr-FR" w:eastAsia="fr-FR"/>
             </w:rPr>
           </w:pPr>
-          <w:hyperlink w:anchor="_Toc405055054" w:history="1">
+          <w:hyperlink w:anchor="_Toc406009193" w:history="1">
             <w:r>
               <w:rPr>
                 <w:rStyle w:val="Hyperlink"/>
@@ -3615,7 +3612,7 @@
                 <w:noProof/>
                 <w:webHidden/>
               </w:rPr>
-              <w:instrText xml:space="preserve"> PAGEREF _Toc405055054 \h </w:instrText>
+              <w:instrText xml:space="preserve"> PAGEREF _Toc406009193 \h </w:instrText>
             </w:r>
             <w:r>
               <w:rPr>
@@ -3661,7 +3658,7 @@
               <w:lang w:val="fr-FR" w:eastAsia="fr-FR"/>
             </w:rPr>
           </w:pPr>
-          <w:hyperlink w:anchor="_Toc405055055" w:history="1">
+          <w:hyperlink w:anchor="_Toc406009194" w:history="1">
             <w:r>
               <w:rPr>
                 <w:rStyle w:val="Hyperlink"/>
@@ -3688,7 +3685,7 @@
                 <w:noProof/>
                 <w:webHidden/>
               </w:rPr>
-              <w:instrText xml:space="preserve"> PAGEREF _Toc405055055 \h </w:instrText>
+              <w:instrText xml:space="preserve"> PAGEREF _Toc406009194 \h </w:instrText>
             </w:r>
             <w:r>
               <w:rPr>
@@ -3735,7 +3732,7 @@
               <w:lang w:val="fr-FR" w:eastAsia="fr-FR"/>
             </w:rPr>
           </w:pPr>
-          <w:hyperlink w:anchor="_Toc405055056" w:history="1">
+          <w:hyperlink w:anchor="_Toc406009195" w:history="1">
             <w:r>
               <w:rPr>
                 <w:rStyle w:val="Hyperlink"/>
@@ -3762,7 +3759,7 @@
                 <w:noProof/>
                 <w:webHidden/>
               </w:rPr>
-              <w:instrText xml:space="preserve"> PAGEREF _Toc405055056 \h </w:instrText>
+              <w:instrText xml:space="preserve"> PAGEREF _Toc406009195 \h </w:instrText>
             </w:r>
             <w:r>
               <w:rPr>
@@ -3808,7 +3805,7 @@
               <w:lang w:val="fr-FR" w:eastAsia="fr-FR"/>
             </w:rPr>
           </w:pPr>
-          <w:hyperlink w:anchor="_Toc405055057" w:history="1">
+          <w:hyperlink w:anchor="_Toc406009196" w:history="1">
             <w:r>
               <w:rPr>
                 <w:rStyle w:val="Hyperlink"/>
@@ -3835,7 +3832,7 @@
                 <w:noProof/>
                 <w:webHidden/>
               </w:rPr>
-              <w:instrText xml:space="preserve"> PAGEREF _Toc405055057 \h </w:instrText>
+              <w:instrText xml:space="preserve"> PAGEREF _Toc406009196 \h </w:instrText>
             </w:r>
             <w:r>
               <w:rPr>
@@ -3881,7 +3878,7 @@
               <w:lang w:val="fr-FR" w:eastAsia="fr-FR"/>
             </w:rPr>
           </w:pPr>
-          <w:hyperlink w:anchor="_Toc405055058" w:history="1">
+          <w:hyperlink w:anchor="_Toc406009197" w:history="1">
             <w:r>
               <w:rPr>
                 <w:rStyle w:val="Hyperlink"/>
@@ -3908,7 +3905,7 @@
                 <w:noProof/>
                 <w:webHidden/>
               </w:rPr>
-              <w:instrText xml:space="preserve"> PAGEREF _Toc405055058 \h </w:instrText>
+              <w:instrText xml:space="preserve"> PAGEREF _Toc406009197 \h </w:instrText>
             </w:r>
             <w:r>
               <w:rPr>
@@ -3954,7 +3951,7 @@
               <w:lang w:val="fr-FR" w:eastAsia="fr-FR"/>
             </w:rPr>
           </w:pPr>
-          <w:hyperlink w:anchor="_Toc405055059" w:history="1">
+          <w:hyperlink w:anchor="_Toc406009198" w:history="1">
             <w:r>
               <w:rPr>
                 <w:rStyle w:val="Hyperlink"/>
@@ -3981,7 +3978,7 @@
                 <w:noProof/>
                 <w:webHidden/>
               </w:rPr>
-              <w:instrText xml:space="preserve"> PAGEREF _Toc405055059 \h </w:instrText>
+              <w:instrText xml:space="preserve"> PAGEREF _Toc406009198 \h </w:instrText>
             </w:r>
             <w:r>
               <w:rPr>
@@ -4027,7 +4024,7 @@
               <w:lang w:val="fr-FR" w:eastAsia="fr-FR"/>
             </w:rPr>
           </w:pPr>
-          <w:hyperlink w:anchor="_Toc405055060" w:history="1">
+          <w:hyperlink w:anchor="_Toc406009199" w:history="1">
             <w:r>
               <w:rPr>
                 <w:rStyle w:val="Hyperlink"/>
@@ -4054,7 +4051,7 @@
                 <w:noProof/>
                 <w:webHidden/>
               </w:rPr>
-              <w:instrText xml:space="preserve"> PAGEREF _Toc405055060 \h </w:instrText>
+              <w:instrText xml:space="preserve"> PAGEREF _Toc406009199 \h </w:instrText>
             </w:r>
             <w:r>
               <w:rPr>
@@ -4100,7 +4097,7 @@
               <w:lang w:val="fr-FR" w:eastAsia="fr-FR"/>
             </w:rPr>
           </w:pPr>
-          <w:hyperlink w:anchor="_Toc405055061" w:history="1">
+          <w:hyperlink w:anchor="_Toc406009200" w:history="1">
             <w:r>
               <w:rPr>
                 <w:rStyle w:val="Hyperlink"/>
@@ -4127,7 +4124,7 @@
                 <w:noProof/>
                 <w:webHidden/>
               </w:rPr>
-              <w:instrText xml:space="preserve"> PAGEREF _Toc405055061 \h </w:instrText>
+              <w:instrText xml:space="preserve"> PAGEREF _Toc406009200 \h </w:instrText>
             </w:r>
             <w:r>
               <w:rPr>
@@ -4173,7 +4170,7 @@
               <w:lang w:val="fr-FR" w:eastAsia="fr-FR"/>
             </w:rPr>
           </w:pPr>
-          <w:hyperlink w:anchor="_Toc405055062" w:history="1">
+          <w:hyperlink w:anchor="_Toc406009201" w:history="1">
             <w:r>
               <w:rPr>
                 <w:rStyle w:val="Hyperlink"/>
@@ -4200,7 +4197,7 @@
                 <w:noProof/>
                 <w:webHidden/>
               </w:rPr>
-              <w:instrText xml:space="preserve"> PAGEREF _Toc405055062 \h </w:instrText>
+              <w:instrText xml:space="preserve"> PAGEREF _Toc406009201 \h </w:instrText>
             </w:r>
             <w:r>
               <w:rPr>
@@ -4246,7 +4243,7 @@
               <w:lang w:val="fr-FR" w:eastAsia="fr-FR"/>
             </w:rPr>
           </w:pPr>
-          <w:hyperlink w:anchor="_Toc405055063" w:history="1">
+          <w:hyperlink w:anchor="_Toc406009202" w:history="1">
             <w:r>
               <w:rPr>
                 <w:rStyle w:val="Hyperlink"/>
@@ -4273,7 +4270,7 @@
                 <w:noProof/>
                 <w:webHidden/>
               </w:rPr>
-              <w:instrText xml:space="preserve"> PAGEREF _Toc405055063 \h </w:instrText>
+              <w:instrText xml:space="preserve"> PAGEREF _Toc406009202 \h </w:instrText>
             </w:r>
             <w:r>
               <w:rPr>
@@ -4319,7 +4316,7 @@
               <w:lang w:val="fr-FR" w:eastAsia="fr-FR"/>
             </w:rPr>
           </w:pPr>
-          <w:hyperlink w:anchor="_Toc405055064" w:history="1">
+          <w:hyperlink w:anchor="_Toc406009203" w:history="1">
             <w:r>
               <w:rPr>
                 <w:rStyle w:val="Hyperlink"/>
@@ -4346,7 +4343,7 @@
                 <w:noProof/>
                 <w:webHidden/>
               </w:rPr>
-              <w:instrText xml:space="preserve"> PAGEREF _Toc405055064 \h </w:instrText>
+              <w:instrText xml:space="preserve"> PAGEREF _Toc406009203 \h </w:instrText>
             </w:r>
             <w:r>
               <w:rPr>
@@ -4392,7 +4389,7 @@
               <w:lang w:val="fr-FR" w:eastAsia="fr-FR"/>
             </w:rPr>
           </w:pPr>
-          <w:hyperlink w:anchor="_Toc405055065" w:history="1">
+          <w:hyperlink w:anchor="_Toc406009204" w:history="1">
             <w:r>
               <w:rPr>
                 <w:rStyle w:val="Hyperlink"/>
@@ -4419,7 +4416,7 @@
                 <w:noProof/>
                 <w:webHidden/>
               </w:rPr>
-              <w:instrText xml:space="preserve"> PAGEREF _Toc405055065 \h </w:instrText>
+              <w:instrText xml:space="preserve"> PAGEREF _Toc406009204 \h </w:instrText>
             </w:r>
             <w:r>
               <w:rPr>
@@ -4465,7 +4462,7 @@
               <w:lang w:val="fr-FR" w:eastAsia="fr-FR"/>
             </w:rPr>
           </w:pPr>
-          <w:hyperlink w:anchor="_Toc405055066" w:history="1">
+          <w:hyperlink w:anchor="_Toc406009205" w:history="1">
             <w:r>
               <w:rPr>
                 <w:rStyle w:val="Hyperlink"/>
@@ -4492,7 +4489,7 @@
                 <w:noProof/>
                 <w:webHidden/>
               </w:rPr>
-              <w:instrText xml:space="preserve"> PAGEREF _Toc405055066 \h </w:instrText>
+              <w:instrText xml:space="preserve"> PAGEREF _Toc406009205 \h </w:instrText>
             </w:r>
             <w:r>
               <w:rPr>
@@ -4539,7 +4536,7 @@
               <w:lang w:val="fr-FR" w:eastAsia="fr-FR"/>
             </w:rPr>
           </w:pPr>
-          <w:hyperlink w:anchor="_Toc405055067" w:history="1">
+          <w:hyperlink w:anchor="_Toc406009206" w:history="1">
             <w:r>
               <w:rPr>
                 <w:rStyle w:val="Hyperlink"/>
@@ -4566,7 +4563,7 @@
                 <w:noProof/>
                 <w:webHidden/>
               </w:rPr>
-              <w:instrText xml:space="preserve"> PAGEREF _Toc405055067 \h </w:instrText>
+              <w:instrText xml:space="preserve"> PAGEREF _Toc406009206 \h </w:instrText>
             </w:r>
             <w:r>
               <w:rPr>
@@ -4612,7 +4609,7 @@
               <w:lang w:val="fr-FR" w:eastAsia="fr-FR"/>
             </w:rPr>
           </w:pPr>
-          <w:hyperlink w:anchor="_Toc405055068" w:history="1">
+          <w:hyperlink w:anchor="_Toc406009207" w:history="1">
             <w:r>
               <w:rPr>
                 <w:rStyle w:val="Hyperlink"/>
@@ -4639,7 +4636,7 @@
                 <w:noProof/>
                 <w:webHidden/>
               </w:rPr>
-              <w:instrText xml:space="preserve"> PAGEREF _Toc405055068 \h </w:instrText>
+              <w:instrText xml:space="preserve"> PAGEREF _Toc406009207 \h </w:instrText>
             </w:r>
             <w:r>
               <w:rPr>
@@ -4685,7 +4682,7 @@
               <w:lang w:val="fr-FR" w:eastAsia="fr-FR"/>
             </w:rPr>
           </w:pPr>
-          <w:hyperlink w:anchor="_Toc405055069" w:history="1">
+          <w:hyperlink w:anchor="_Toc406009208" w:history="1">
             <w:r>
               <w:rPr>
                 <w:rStyle w:val="Hyperlink"/>
@@ -4713,7 +4710,7 @@
                 <w:noProof/>
                 <w:webHidden/>
               </w:rPr>
-              <w:instrText xml:space="preserve"> PAGEREF _Toc405055069 \h </w:instrText>
+              <w:instrText xml:space="preserve"> PAGEREF _Toc406009208 \h </w:instrText>
             </w:r>
             <w:r>
               <w:rPr>
@@ -4759,7 +4756,7 @@
               <w:lang w:val="fr-FR" w:eastAsia="fr-FR"/>
             </w:rPr>
           </w:pPr>
-          <w:hyperlink w:anchor="_Toc405055070" w:history="1">
+          <w:hyperlink w:anchor="_Toc406009209" w:history="1">
             <w:r>
               <w:rPr>
                 <w:rStyle w:val="Hyperlink"/>
@@ -4786,7 +4783,7 @@
                 <w:noProof/>
                 <w:webHidden/>
               </w:rPr>
-              <w:instrText xml:space="preserve"> PAGEREF _Toc405055070 \h </w:instrText>
+              <w:instrText xml:space="preserve"> PAGEREF _Toc406009209 \h </w:instrText>
             </w:r>
             <w:r>
               <w:rPr>
@@ -4832,7 +4829,7 @@
               <w:lang w:val="fr-FR" w:eastAsia="fr-FR"/>
             </w:rPr>
           </w:pPr>
-          <w:hyperlink w:anchor="_Toc405055071" w:history="1">
+          <w:hyperlink w:anchor="_Toc406009210" w:history="1">
             <w:r>
               <w:rPr>
                 <w:rStyle w:val="Hyperlink"/>
@@ -4859,7 +4856,7 @@
                 <w:noProof/>
                 <w:webHidden/>
               </w:rPr>
-              <w:instrText xml:space="preserve"> PAGEREF _Toc405055071 \h </w:instrText>
+              <w:instrText xml:space="preserve"> PAGEREF _Toc406009210 \h </w:instrText>
             </w:r>
             <w:r>
               <w:rPr>
@@ -4906,7 +4903,7 @@
               <w:lang w:val="fr-FR" w:eastAsia="fr-FR"/>
             </w:rPr>
           </w:pPr>
-          <w:hyperlink w:anchor="_Toc405055072" w:history="1">
+          <w:hyperlink w:anchor="_Toc406009211" w:history="1">
             <w:r>
               <w:rPr>
                 <w:rStyle w:val="Hyperlink"/>
@@ -4933,7 +4930,7 @@
                 <w:noProof/>
                 <w:webHidden/>
               </w:rPr>
-              <w:instrText xml:space="preserve"> PAGEREF _Toc405055072 \h </w:instrText>
+              <w:instrText xml:space="preserve"> PAGEREF _Toc406009211 \h </w:instrText>
             </w:r>
             <w:r>
               <w:rPr>
@@ -4979,7 +4976,7 @@
               <w:lang w:val="fr-FR" w:eastAsia="fr-FR"/>
             </w:rPr>
           </w:pPr>
-          <w:hyperlink w:anchor="_Toc405055073" w:history="1">
+          <w:hyperlink w:anchor="_Toc406009212" w:history="1">
             <w:r>
               <w:rPr>
                 <w:rStyle w:val="Hyperlink"/>
@@ -5006,7 +5003,7 @@
                 <w:noProof/>
                 <w:webHidden/>
               </w:rPr>
-              <w:instrText xml:space="preserve"> PAGEREF _Toc405055073 \h </w:instrText>
+              <w:instrText xml:space="preserve"> PAGEREF _Toc406009212 \h </w:instrText>
             </w:r>
             <w:r>
               <w:rPr>
@@ -5052,7 +5049,7 @@
               <w:lang w:val="fr-FR" w:eastAsia="fr-FR"/>
             </w:rPr>
           </w:pPr>
-          <w:hyperlink w:anchor="_Toc405055074" w:history="1">
+          <w:hyperlink w:anchor="_Toc406009213" w:history="1">
             <w:r>
               <w:rPr>
                 <w:rStyle w:val="Hyperlink"/>
@@ -5079,7 +5076,7 @@
                 <w:noProof/>
                 <w:webHidden/>
               </w:rPr>
-              <w:instrText xml:space="preserve"> PAGEREF _Toc405055074 \h </w:instrText>
+              <w:instrText xml:space="preserve"> PAGEREF _Toc406009213 \h </w:instrText>
             </w:r>
             <w:r>
               <w:rPr>
@@ -5125,7 +5122,7 @@
               <w:lang w:val="fr-FR" w:eastAsia="fr-FR"/>
             </w:rPr>
           </w:pPr>
-          <w:hyperlink w:anchor="_Toc405055075" w:history="1">
+          <w:hyperlink w:anchor="_Toc406009214" w:history="1">
             <w:r>
               <w:rPr>
                 <w:rStyle w:val="Hyperlink"/>
@@ -5152,7 +5149,7 @@
                 <w:noProof/>
                 <w:webHidden/>
               </w:rPr>
-              <w:instrText xml:space="preserve"> PAGEREF _Toc405055075 \h </w:instrText>
+              <w:instrText xml:space="preserve"> PAGEREF _Toc406009214 \h </w:instrText>
             </w:r>
             <w:r>
               <w:rPr>
@@ -5198,7 +5195,7 @@
               <w:lang w:val="fr-FR" w:eastAsia="fr-FR"/>
             </w:rPr>
           </w:pPr>
-          <w:hyperlink w:anchor="_Toc405055076" w:history="1">
+          <w:hyperlink w:anchor="_Toc406009215" w:history="1">
             <w:r>
               <w:rPr>
                 <w:rStyle w:val="Hyperlink"/>
@@ -5225,7 +5222,7 @@
                 <w:noProof/>
                 <w:webHidden/>
               </w:rPr>
-              <w:instrText xml:space="preserve"> PAGEREF _Toc405055076 \h </w:instrText>
+              <w:instrText xml:space="preserve"> PAGEREF _Toc406009215 \h </w:instrText>
             </w:r>
             <w:r>
               <w:rPr>
@@ -5271,7 +5268,7 @@
               <w:lang w:val="fr-FR" w:eastAsia="fr-FR"/>
             </w:rPr>
           </w:pPr>
-          <w:hyperlink w:anchor="_Toc405055077" w:history="1">
+          <w:hyperlink w:anchor="_Toc406009216" w:history="1">
             <w:r>
               <w:rPr>
                 <w:rStyle w:val="Hyperlink"/>
@@ -5298,7 +5295,7 @@
                 <w:noProof/>
                 <w:webHidden/>
               </w:rPr>
-              <w:instrText xml:space="preserve"> PAGEREF _Toc405055077 \h </w:instrText>
+              <w:instrText xml:space="preserve"> PAGEREF _Toc406009216 \h </w:instrText>
             </w:r>
             <w:r>
               <w:rPr>
@@ -5344,7 +5341,7 @@
               <w:lang w:val="fr-FR" w:eastAsia="fr-FR"/>
             </w:rPr>
           </w:pPr>
-          <w:hyperlink w:anchor="_Toc405055078" w:history="1">
+          <w:hyperlink w:anchor="_Toc406009217" w:history="1">
             <w:r>
               <w:rPr>
                 <w:rStyle w:val="Hyperlink"/>
@@ -5371,7 +5368,7 @@
                 <w:noProof/>
                 <w:webHidden/>
               </w:rPr>
-              <w:instrText xml:space="preserve"> PAGEREF _Toc405055078 \h </w:instrText>
+              <w:instrText xml:space="preserve"> PAGEREF _Toc406009217 \h </w:instrText>
             </w:r>
             <w:r>
               <w:rPr>
@@ -5417,7 +5414,7 @@
               <w:lang w:val="fr-FR" w:eastAsia="fr-FR"/>
             </w:rPr>
           </w:pPr>
-          <w:hyperlink w:anchor="_Toc405055079" w:history="1">
+          <w:hyperlink w:anchor="_Toc406009218" w:history="1">
             <w:r>
               <w:rPr>
                 <w:rStyle w:val="Hyperlink"/>
@@ -5444,7 +5441,7 @@
                 <w:noProof/>
                 <w:webHidden/>
               </w:rPr>
-              <w:instrText xml:space="preserve"> PAGEREF _Toc405055079 \h </w:instrText>
+              <w:instrText xml:space="preserve"> PAGEREF _Toc406009218 \h </w:instrText>
             </w:r>
             <w:r>
               <w:rPr>
@@ -5490,7 +5487,7 @@
               <w:lang w:val="fr-FR" w:eastAsia="fr-FR"/>
             </w:rPr>
           </w:pPr>
-          <w:hyperlink w:anchor="_Toc405055080" w:history="1">
+          <w:hyperlink w:anchor="_Toc406009219" w:history="1">
             <w:r>
               <w:rPr>
                 <w:rStyle w:val="Hyperlink"/>
@@ -5517,7 +5514,7 @@
                 <w:noProof/>
                 <w:webHidden/>
               </w:rPr>
-              <w:instrText xml:space="preserve"> PAGEREF _Toc405055080 \h </w:instrText>
+              <w:instrText xml:space="preserve"> PAGEREF _Toc406009219 \h </w:instrText>
             </w:r>
             <w:r>
               <w:rPr>
@@ -5576,12 +5573,14 @@
       <w:r>
         <w:br w:type="page"/>
       </w:r>
+      <w:bookmarkStart w:id="0" w:name="_GoBack"/>
+      <w:bookmarkEnd w:id="0"/>
     </w:p>
     <w:p>
       <w:pPr>
         <w:pStyle w:val="HeadingA"/>
       </w:pPr>
-      <w:bookmarkStart w:id="1" w:name="_Toc405055013"/>
+      <w:bookmarkStart w:id="1" w:name="_Toc406009152"/>
       <w:r>
         <w:lastRenderedPageBreak/>
         <w:t>Introduction</w:t>
@@ -5618,7 +5617,15 @@
         <w:pStyle w:val="Paragraph"/>
       </w:pPr>
       <w:r>
-        <w:t>GLM provides classes and functions designed and implemented with the same naming conventions and functionalities than GLSL so that when a programmer knows GLSL, he knows GLM as well which makes it really easy to use.</w:t>
+        <w:t xml:space="preserve">GLM provides classes and functions designed and implemented with the same naming conventions and functionalities than GLSL so that when a programmer </w:t>
+      </w:r>
+      <w:proofErr w:type="gramStart"/>
+      <w:r>
+        <w:t>knows</w:t>
+      </w:r>
+      <w:proofErr w:type="gramEnd"/>
+      <w:r>
+        <w:t xml:space="preserve"> GLSL, he knows GLM as well which makes it really easy to use.</w:t>
       </w:r>
     </w:p>
     <w:p>
@@ -5978,7 +5985,7 @@
       <w:pPr>
         <w:pStyle w:val="HeadingA"/>
       </w:pPr>
-      <w:bookmarkStart w:id="2" w:name="_Toc405055014"/>
+      <w:bookmarkStart w:id="2" w:name="_Toc406009153"/>
       <w:r>
         <w:lastRenderedPageBreak/>
         <w:t>1. Getting started</w:t>
@@ -5989,7 +5996,7 @@
       <w:pPr>
         <w:pStyle w:val="HeadingB"/>
       </w:pPr>
-      <w:bookmarkStart w:id="3" w:name="_Toc405055015"/>
+      <w:bookmarkStart w:id="3" w:name="_Toc406009154"/>
       <w:r>
         <w:t xml:space="preserve">1.1. </w:t>
       </w:r>
@@ -7260,7 +7267,7 @@
       <w:pPr>
         <w:pStyle w:val="HeadingB"/>
       </w:pPr>
-      <w:bookmarkStart w:id="4" w:name="_Toc405055016"/>
+      <w:bookmarkStart w:id="4" w:name="_Toc406009155"/>
       <w:r>
         <w:t>1.2. Faster program compilation</w:t>
       </w:r>
@@ -7402,7 +7409,7 @@
       <w:pPr>
         <w:pStyle w:val="HeadingB"/>
       </w:pPr>
-      <w:bookmarkStart w:id="5" w:name="_Toc405055017"/>
+      <w:bookmarkStart w:id="5" w:name="_Toc406009156"/>
       <w:r>
         <w:t>1</w:t>
       </w:r>
@@ -8589,7 +8596,7 @@
       <w:pPr>
         <w:pStyle w:val="HeadingB"/>
       </w:pPr>
-      <w:bookmarkStart w:id="6" w:name="_Toc405055018"/>
+      <w:bookmarkStart w:id="6" w:name="_Toc406009157"/>
       <w:r>
         <w:lastRenderedPageBreak/>
         <w:t>1.</w:t>
@@ -8758,7 +8765,7 @@
       <w:pPr>
         <w:pStyle w:val="HeadingA"/>
       </w:pPr>
-      <w:bookmarkStart w:id="7" w:name="_Toc405055019"/>
+      <w:bookmarkStart w:id="7" w:name="_Toc406009158"/>
       <w:r>
         <w:lastRenderedPageBreak/>
         <w:t>2. Swizzle operators</w:t>
@@ -9013,7 +9020,7 @@
       <w:pPr>
         <w:pStyle w:val="HeadingB"/>
       </w:pPr>
-      <w:bookmarkStart w:id="8" w:name="_Toc405055020"/>
+      <w:bookmarkStart w:id="8" w:name="_Toc406009159"/>
       <w:r>
         <w:t xml:space="preserve">2.1. Default </w:t>
       </w:r>
@@ -9622,7 +9629,7 @@
       <w:pPr>
         <w:pStyle w:val="HeadingB"/>
       </w:pPr>
-      <w:bookmarkStart w:id="9" w:name="_Toc405055021"/>
+      <w:bookmarkStart w:id="9" w:name="_Toc406009160"/>
       <w:r>
         <w:lastRenderedPageBreak/>
         <w:t>2.2. Anonymous union member implementation</w:t>
@@ -10412,7 +10419,7 @@
       <w:pPr>
         <w:pStyle w:val="HeadingA"/>
       </w:pPr>
-      <w:bookmarkStart w:id="10" w:name="_Toc405055022"/>
+      <w:bookmarkStart w:id="10" w:name="_Toc406009161"/>
       <w:r>
         <w:lastRenderedPageBreak/>
         <w:t>3</w:t>
@@ -10434,7 +10441,7 @@
       <w:pPr>
         <w:pStyle w:val="HeadingB"/>
       </w:pPr>
-      <w:bookmarkStart w:id="11" w:name="_Toc405055023"/>
+      <w:bookmarkStart w:id="11" w:name="_Toc406009162"/>
       <w:r>
         <w:t>3.</w:t>
       </w:r>
@@ -11112,9 +11119,18 @@
       <w:pPr>
         <w:pStyle w:val="HeadingB"/>
       </w:pPr>
-      <w:bookmarkStart w:id="12" w:name="_Toc405055024"/>
-      <w:r>
-        <w:t>3.2. Notification system</w:t>
+      <w:bookmarkStart w:id="12" w:name="_Toc406009163"/>
+      <w:r>
+        <w:t xml:space="preserve">3.2. </w:t>
+      </w:r>
+      <w:r>
+        <w:t xml:space="preserve">Compile-time </w:t>
+      </w:r>
+      <w:r>
+        <w:t>message</w:t>
+      </w:r>
+      <w:r>
+        <w:t xml:space="preserve"> system</w:t>
       </w:r>
       <w:bookmarkEnd w:id="12"/>
     </w:p>
@@ -11406,7 +11422,7 @@
       <w:pPr>
         <w:pStyle w:val="HeadingB"/>
       </w:pPr>
-      <w:bookmarkStart w:id="13" w:name="_Toc405055025"/>
+      <w:bookmarkStart w:id="13" w:name="_Toc406009164"/>
       <w:r>
         <w:t>3</w:t>
       </w:r>
@@ -11464,10 +11480,13 @@
         <w:t>/glm.hpp&gt;</w:t>
       </w:r>
       <w:r>
-        <w:rPr>
-          <w:rFonts w:ascii="Droid Serif" w:eastAsia="Droid Serif" w:hAnsi="Droid Serif" w:cs="Droid Serif"/>
-        </w:rPr>
-        <w:t xml:space="preserve">. </w:t>
+        <w:t xml:space="preserve"> </w:t>
+      </w:r>
+      <w:r>
+        <w:t xml:space="preserve">to restrict the language feature set </w:t>
+      </w:r>
+      <w:r>
+        <w:t>C++98:</w:t>
       </w:r>
     </w:p>
     <w:tbl>
@@ -11535,7 +11554,25 @@
         <w:pStyle w:val="Paragraph"/>
       </w:pPr>
       <w:r>
-        <w:t xml:space="preserve">For C++11, an equivalent value is available: </w:t>
+        <w:t>For C++11</w:t>
+      </w:r>
+      <w:r>
+        <w:t xml:space="preserve"> and C++14, </w:t>
+      </w:r>
+      <w:r>
+        <w:t xml:space="preserve">equivalent </w:t>
+      </w:r>
+      <w:r>
+        <w:t>defines</w:t>
+      </w:r>
+      <w:r>
+        <w:t xml:space="preserve"> </w:t>
+      </w:r>
+      <w:r>
+        <w:t>are</w:t>
+      </w:r>
+      <w:r>
+        <w:t xml:space="preserve"> available: </w:t>
       </w:r>
       <w:r>
         <w:rPr>
@@ -11547,7 +11584,19 @@
         <w:rPr>
           <w:rFonts w:ascii="Droid Sans" w:hAnsi="Droid Sans" w:cs="Droid Sans"/>
         </w:rPr>
-        <w:t>.</w:t>
+        <w:t xml:space="preserve">, </w:t>
+      </w:r>
+      <w:r>
+        <w:rPr>
+          <w:rStyle w:val="inline-codeChar"/>
+        </w:rPr>
+        <w:t>GLM_FORCE_CXX1</w:t>
+      </w:r>
+      <w:r>
+        <w:rPr>
+          <w:rStyle w:val="inline-codeChar"/>
+        </w:rPr>
+        <w:t>4.</w:t>
       </w:r>
     </w:p>
     <w:tbl>
@@ -11618,10 +11667,46 @@
         <w:rPr>
           <w:rStyle w:val="inline-codeChar"/>
         </w:rPr>
+        <w:t>GLM_FORCE_CXX1</w:t>
+      </w:r>
+      <w:r>
+        <w:rPr>
+          <w:rStyle w:val="inline-codeChar"/>
+        </w:rPr>
+        <w:t xml:space="preserve">4 </w:t>
+      </w:r>
+      <w:r>
+        <w:t>overrides</w:t>
+      </w:r>
+      <w:r>
+        <w:rPr>
+          <w:rStyle w:val="inline-codeChar"/>
+        </w:rPr>
+        <w:t xml:space="preserve"> </w:t>
+      </w:r>
+      <w:r>
+        <w:rPr>
+          <w:rStyle w:val="inline-codeChar"/>
+        </w:rPr>
         <w:t>GLM_FORCE_CXX11</w:t>
       </w:r>
       <w:r>
         <w:rPr>
+          <w:rStyle w:val="inline-codeChar"/>
+        </w:rPr>
+        <w:t xml:space="preserve"> and</w:t>
+      </w:r>
+      <w:r>
+        <w:t xml:space="preserve"> </w:t>
+      </w:r>
+      <w:r>
+        <w:rPr>
+          <w:rStyle w:val="inline-codeChar"/>
+        </w:rPr>
+        <w:t>GLM_FORCE_CXX11</w:t>
+      </w:r>
+      <w:r>
+        <w:rPr>
           <w:rFonts w:ascii="Consolas" w:eastAsia="Consolas" w:hAnsi="Consolas" w:cs="Consolas"/>
         </w:rPr>
         <w:t xml:space="preserve"> </w:t>
@@ -11649,7 +11734,7 @@
       <w:pPr>
         <w:pStyle w:val="HeadingB"/>
       </w:pPr>
-      <w:bookmarkStart w:id="14" w:name="_Toc405055026"/>
+      <w:bookmarkStart w:id="14" w:name="_Toc406009165"/>
       <w:r>
         <w:t>3</w:t>
       </w:r>
@@ -11984,6 +12069,7 @@
                 <w:color w:val="00A000"/>
                 <w:lang w:val="en-US"/>
               </w:rPr>
+              <w:lastRenderedPageBreak/>
               <w:t xml:space="preserve">// </w:t>
             </w:r>
             <w:r>
@@ -12156,7 +12242,7 @@
       <w:pPr>
         <w:pStyle w:val="HeadingB"/>
       </w:pPr>
-      <w:bookmarkStart w:id="15" w:name="_Toc405055027"/>
+      <w:bookmarkStart w:id="15" w:name="_Toc406009166"/>
       <w:r>
         <w:t>3</w:t>
       </w:r>
@@ -12279,7 +12365,7 @@
       <w:pPr>
         <w:pStyle w:val="HeadingB"/>
       </w:pPr>
-      <w:bookmarkStart w:id="16" w:name="_Toc405055028"/>
+      <w:bookmarkStart w:id="16" w:name="_Toc406009167"/>
       <w:r>
         <w:t>3.6. Vector and matrix static size</w:t>
       </w:r>
@@ -13058,6 +13144,7 @@
               <w:rPr>
                 <w:color w:val="0000FF"/>
               </w:rPr>
+              <w:lastRenderedPageBreak/>
               <w:t xml:space="preserve">#define </w:t>
             </w:r>
             <w:r>
@@ -13072,7 +13159,6 @@
               <w:rPr>
                 <w:color w:val="0000FF"/>
               </w:rPr>
-              <w:lastRenderedPageBreak/>
               <w:t xml:space="preserve">#include </w:t>
             </w:r>
             <w:r>
@@ -13192,9 +13278,8 @@
       <w:pPr>
         <w:pStyle w:val="HeadingB"/>
       </w:pPr>
-      <w:bookmarkStart w:id="17" w:name="_Toc405055029"/>
-      <w:r>
-        <w:lastRenderedPageBreak/>
+      <w:bookmarkStart w:id="17" w:name="_Toc406009168"/>
+      <w:r>
         <w:t>3.7. Disabling default constructor initialization</w:t>
       </w:r>
       <w:bookmarkEnd w:id="17"/>
@@ -13714,7 +13799,7 @@
       <w:pPr>
         <w:pStyle w:val="HeadingB"/>
       </w:pPr>
-      <w:bookmarkStart w:id="18" w:name="_Toc405055030"/>
+      <w:bookmarkStart w:id="18" w:name="_Toc406009169"/>
       <w:r>
         <w:t>3.8. Require explicit conversions</w:t>
       </w:r>
@@ -13807,6 +13892,7 @@
               <w:rPr>
                 <w:color w:val="0000FF"/>
               </w:rPr>
+              <w:lastRenderedPageBreak/>
               <w:t xml:space="preserve">#include </w:t>
             </w:r>
             <w:r>
@@ -14016,7 +14102,6 @@
         <w:rPr>
           <w:lang w:val="en-US"/>
         </w:rPr>
-        <w:lastRenderedPageBreak/>
         <w:t xml:space="preserve">With </w:t>
       </w:r>
       <w:r>
@@ -14304,7 +14389,7 @@
       <w:pPr>
         <w:pStyle w:val="HeadingA"/>
       </w:pPr>
-      <w:bookmarkStart w:id="19" w:name="_Toc405055031"/>
+      <w:bookmarkStart w:id="19" w:name="_Toc406009170"/>
       <w:r>
         <w:lastRenderedPageBreak/>
         <w:t>4</w:t>
@@ -14699,7 +14784,7 @@
       <w:pPr>
         <w:pStyle w:val="HeadingB"/>
       </w:pPr>
-      <w:bookmarkStart w:id="20" w:name="_Toc405055032"/>
+      <w:bookmarkStart w:id="20" w:name="_Toc406009171"/>
       <w:r>
         <w:t xml:space="preserve">4.1. </w:t>
       </w:r>
@@ -14800,7 +14885,7 @@
       <w:pPr>
         <w:pStyle w:val="HeadingB"/>
       </w:pPr>
-      <w:bookmarkStart w:id="21" w:name="_Toc405055033"/>
+      <w:bookmarkStart w:id="21" w:name="_Toc406009172"/>
       <w:r>
         <w:t>4</w:t>
       </w:r>
@@ -14902,7 +14987,7 @@
       <w:pPr>
         <w:pStyle w:val="HeadingB"/>
       </w:pPr>
-      <w:bookmarkStart w:id="22" w:name="_Toc405055034"/>
+      <w:bookmarkStart w:id="22" w:name="_Toc406009173"/>
       <w:r>
         <w:t>4</w:t>
       </w:r>
@@ -15007,7 +15092,7 @@
       <w:pPr>
         <w:pStyle w:val="HeadingB"/>
       </w:pPr>
-      <w:bookmarkStart w:id="23" w:name="_Toc405055035"/>
+      <w:bookmarkStart w:id="23" w:name="_Toc406009174"/>
       <w:r>
         <w:t xml:space="preserve">4.4. </w:t>
       </w:r>
@@ -15097,7 +15182,7 @@
       <w:pPr>
         <w:pStyle w:val="HeadingB"/>
       </w:pPr>
-      <w:bookmarkStart w:id="24" w:name="_Toc405055036"/>
+      <w:bookmarkStart w:id="24" w:name="_Toc406009175"/>
       <w:r>
         <w:t>4</w:t>
       </w:r>
@@ -15190,7 +15275,7 @@
       <w:pPr>
         <w:pStyle w:val="HeadingB"/>
       </w:pPr>
-      <w:bookmarkStart w:id="25" w:name="_Toc405055037"/>
+      <w:bookmarkStart w:id="25" w:name="_Toc406009176"/>
       <w:r>
         <w:t>4</w:t>
       </w:r>
@@ -15279,7 +15364,7 @@
       <w:pPr>
         <w:pStyle w:val="HeadingB"/>
       </w:pPr>
-      <w:bookmarkStart w:id="26" w:name="_Toc405055038"/>
+      <w:bookmarkStart w:id="26" w:name="_Toc406009177"/>
       <w:r>
         <w:t>4</w:t>
       </w:r>
@@ -15366,7 +15451,7 @@
       <w:pPr>
         <w:pStyle w:val="HeadingB"/>
       </w:pPr>
-      <w:bookmarkStart w:id="27" w:name="_Toc405055039"/>
+      <w:bookmarkStart w:id="27" w:name="_Toc406009178"/>
       <w:r>
         <w:t>4</w:t>
       </w:r>
@@ -15533,7 +15618,7 @@
       <w:pPr>
         <w:pStyle w:val="HeadingB"/>
       </w:pPr>
-      <w:bookmarkStart w:id="28" w:name="_Toc405055040"/>
+      <w:bookmarkStart w:id="28" w:name="_Toc406009179"/>
       <w:r>
         <w:t>4</w:t>
       </w:r>
@@ -16826,7 +16911,7 @@
       <w:pPr>
         <w:pStyle w:val="HeadingB"/>
       </w:pPr>
-      <w:bookmarkStart w:id="29" w:name="_Toc405055041"/>
+      <w:bookmarkStart w:id="29" w:name="_Toc406009180"/>
       <w:r>
         <w:t>4</w:t>
       </w:r>
@@ -16969,7 +17054,7 @@
       <w:pPr>
         <w:pStyle w:val="HeadingB"/>
       </w:pPr>
-      <w:bookmarkStart w:id="30" w:name="_Toc405055042"/>
+      <w:bookmarkStart w:id="30" w:name="_Toc406009181"/>
       <w:r>
         <w:t>4</w:t>
       </w:r>
@@ -17058,7 +17143,7 @@
       <w:pPr>
         <w:pStyle w:val="HeadingB"/>
       </w:pPr>
-      <w:bookmarkStart w:id="31" w:name="_Toc405055043"/>
+      <w:bookmarkStart w:id="31" w:name="_Toc406009182"/>
       <w:r>
         <w:t>4</w:t>
       </w:r>
@@ -17954,7 +18039,7 @@
       <w:pPr>
         <w:pStyle w:val="HeadingB"/>
       </w:pPr>
-      <w:bookmarkStart w:id="32" w:name="_Toc405055044"/>
+      <w:bookmarkStart w:id="32" w:name="_Toc406009183"/>
       <w:r>
         <w:t>4</w:t>
       </w:r>
@@ -18034,7 +18119,7 @@
       <w:pPr>
         <w:pStyle w:val="HeadingB"/>
       </w:pPr>
-      <w:bookmarkStart w:id="33" w:name="_Toc405055045"/>
+      <w:bookmarkStart w:id="33" w:name="_Toc406009184"/>
       <w:r>
         <w:t>4.1</w:t>
       </w:r>
@@ -18135,7 +18220,7 @@
       <w:pPr>
         <w:pStyle w:val="HeadingB"/>
       </w:pPr>
-      <w:bookmarkStart w:id="34" w:name="_Toc405055046"/>
+      <w:bookmarkStart w:id="34" w:name="_Toc406009185"/>
       <w:r>
         <w:t>4</w:t>
       </w:r>
@@ -19598,7 +19683,7 @@
       <w:pPr>
         <w:pStyle w:val="HeadingB"/>
       </w:pPr>
-      <w:bookmarkStart w:id="35" w:name="_Toc405055047"/>
+      <w:bookmarkStart w:id="35" w:name="_Toc406009186"/>
       <w:r>
         <w:lastRenderedPageBreak/>
         <w:t>4</w:t>
@@ -20210,7 +20295,7 @@
       <w:pPr>
         <w:pStyle w:val="HeadingB"/>
       </w:pPr>
-      <w:bookmarkStart w:id="36" w:name="_Toc405055048"/>
+      <w:bookmarkStart w:id="36" w:name="_Toc406009187"/>
       <w:r>
         <w:t>4</w:t>
       </w:r>
@@ -20310,7 +20395,7 @@
       <w:pPr>
         <w:pStyle w:val="HeadingB"/>
       </w:pPr>
-      <w:bookmarkStart w:id="37" w:name="_Toc405055049"/>
+      <w:bookmarkStart w:id="37" w:name="_Toc406009188"/>
       <w:r>
         <w:t>4.18</w:t>
       </w:r>
@@ -20412,7 +20497,7 @@
       <w:pPr>
         <w:pStyle w:val="HeadingA"/>
       </w:pPr>
-      <w:bookmarkStart w:id="38" w:name="_Toc405055050"/>
+      <w:bookmarkStart w:id="38" w:name="_Toc406009189"/>
       <w:r>
         <w:lastRenderedPageBreak/>
         <w:t>5</w:t>
@@ -20426,7 +20511,7 @@
       <w:pPr>
         <w:pStyle w:val="HeadingB"/>
       </w:pPr>
-      <w:bookmarkStart w:id="39" w:name="_Toc405055051"/>
+      <w:bookmarkStart w:id="39" w:name="_Toc406009190"/>
       <w:r>
         <w:t>5</w:t>
       </w:r>
@@ -23469,7 +23554,7 @@
           <w:lang w:val="en-US"/>
         </w:rPr>
       </w:pPr>
-      <w:bookmarkStart w:id="40" w:name="_Toc405055052"/>
+      <w:bookmarkStart w:id="40" w:name="_Toc406009191"/>
       <w:r>
         <w:rPr>
           <w:lang w:val="en-US"/>
@@ -27037,7 +27122,7 @@
       <w:pPr>
         <w:pStyle w:val="HeadingA"/>
       </w:pPr>
-      <w:bookmarkStart w:id="41" w:name="_Toc405055053"/>
+      <w:bookmarkStart w:id="41" w:name="_Toc406009192"/>
       <w:r>
         <w:lastRenderedPageBreak/>
         <w:t>6</w:t>
@@ -27059,7 +27144,7 @@
       <w:pPr>
         <w:pStyle w:val="HeadingB"/>
       </w:pPr>
-      <w:bookmarkStart w:id="42" w:name="_Toc405055054"/>
+      <w:bookmarkStart w:id="42" w:name="_Toc406009193"/>
       <w:r>
         <w:t>6</w:t>
       </w:r>
@@ -27103,7 +27188,7 @@
       <w:pPr>
         <w:pStyle w:val="HeadingB"/>
       </w:pPr>
-      <w:bookmarkStart w:id="43" w:name="_Toc405055055"/>
+      <w:bookmarkStart w:id="43" w:name="_Toc406009194"/>
       <w:r>
         <w:t>6.</w:t>
       </w:r>
@@ -27643,7 +27728,7 @@
       <w:pPr>
         <w:pStyle w:val="HeadingA"/>
       </w:pPr>
-      <w:bookmarkStart w:id="44" w:name="_Toc405055056"/>
+      <w:bookmarkStart w:id="44" w:name="_Toc406009195"/>
       <w:r>
         <w:lastRenderedPageBreak/>
         <w:t>7</w:t>
@@ -27657,7 +27742,7 @@
       <w:pPr>
         <w:pStyle w:val="HeadingB"/>
       </w:pPr>
-      <w:bookmarkStart w:id="45" w:name="_Toc405055057"/>
+      <w:bookmarkStart w:id="45" w:name="_Toc406009196"/>
       <w:r>
         <w:t>7</w:t>
       </w:r>
@@ -27678,7 +27763,7 @@
       <w:pPr>
         <w:pStyle w:val="HeadingB"/>
       </w:pPr>
-      <w:bookmarkStart w:id="46" w:name="_Toc405055058"/>
+      <w:bookmarkStart w:id="46" w:name="_Toc406009197"/>
       <w:r>
         <w:t>7</w:t>
       </w:r>
@@ -27696,7 +27781,7 @@
       <w:pPr>
         <w:pStyle w:val="HeadingB"/>
       </w:pPr>
-      <w:bookmarkStart w:id="47" w:name="_Toc405055059"/>
+      <w:bookmarkStart w:id="47" w:name="_Toc406009198"/>
       <w:r>
         <w:t>7</w:t>
       </w:r>
@@ -27717,7 +27802,7 @@
       <w:pPr>
         <w:pStyle w:val="HeadingB"/>
       </w:pPr>
-      <w:bookmarkStart w:id="48" w:name="_Toc405055060"/>
+      <w:bookmarkStart w:id="48" w:name="_Toc406009199"/>
       <w:r>
         <w:t>7</w:t>
       </w:r>
@@ -27735,7 +27820,7 @@
       <w:pPr>
         <w:pStyle w:val="HeadingB"/>
       </w:pPr>
-      <w:bookmarkStart w:id="49" w:name="_Toc405055061"/>
+      <w:bookmarkStart w:id="49" w:name="_Toc406009200"/>
       <w:r>
         <w:t>7</w:t>
       </w:r>
@@ -27786,7 +27871,7 @@
       <w:pPr>
         <w:pStyle w:val="HeadingB"/>
       </w:pPr>
-      <w:bookmarkStart w:id="50" w:name="_Toc405055062"/>
+      <w:bookmarkStart w:id="50" w:name="_Toc406009201"/>
       <w:r>
         <w:t>7</w:t>
       </w:r>
@@ -27823,7 +27908,7 @@
       <w:pPr>
         <w:pStyle w:val="HeadingB"/>
       </w:pPr>
-      <w:bookmarkStart w:id="51" w:name="_Toc405055063"/>
+      <w:bookmarkStart w:id="51" w:name="_Toc406009202"/>
       <w:r>
         <w:t>7</w:t>
       </w:r>
@@ -27898,7 +27983,7 @@
       <w:pPr>
         <w:pStyle w:val="HeadingB"/>
       </w:pPr>
-      <w:bookmarkStart w:id="52" w:name="_Toc405055064"/>
+      <w:bookmarkStart w:id="52" w:name="_Toc406009203"/>
       <w:r>
         <w:t>7</w:t>
       </w:r>
@@ -27917,7 +28002,7 @@
       <w:pPr>
         <w:pStyle w:val="HeadingB"/>
       </w:pPr>
-      <w:bookmarkStart w:id="53" w:name="_Toc405055065"/>
+      <w:bookmarkStart w:id="53" w:name="_Toc406009204"/>
       <w:r>
         <w:t>7</w:t>
       </w:r>
@@ -27949,7 +28034,7 @@
       <w:pPr>
         <w:pStyle w:val="HeadingB"/>
       </w:pPr>
-      <w:bookmarkStart w:id="54" w:name="_Toc405055066"/>
+      <w:bookmarkStart w:id="54" w:name="_Toc406009205"/>
       <w:r>
         <w:t>7.10. Why some GLM functions can crash because of division by zero?</w:t>
       </w:r>
@@ -27999,7 +28084,7 @@
       <w:pPr>
         <w:pStyle w:val="HeadingA"/>
       </w:pPr>
-      <w:bookmarkStart w:id="55" w:name="_Toc405055067"/>
+      <w:bookmarkStart w:id="55" w:name="_Toc406009206"/>
       <w:r>
         <w:lastRenderedPageBreak/>
         <w:t>8</w:t>
@@ -28021,7 +28106,7 @@
       <w:pPr>
         <w:pStyle w:val="HeadingB"/>
       </w:pPr>
-      <w:bookmarkStart w:id="56" w:name="_Toc405055068"/>
+      <w:bookmarkStart w:id="56" w:name="_Toc406009207"/>
       <w:r>
         <w:t>8</w:t>
       </w:r>
@@ -28657,7 +28742,7 @@
           <w:lang w:val="fr-FR"/>
         </w:rPr>
       </w:pPr>
-      <w:bookmarkStart w:id="57" w:name="_Toc405055069"/>
+      <w:bookmarkStart w:id="57" w:name="_Toc406009208"/>
       <w:r>
         <w:rPr>
           <w:lang w:val="fr-FR"/>
@@ -29064,20 +29149,11 @@
                 <w:lang w:val="fr-FR"/>
               </w:rPr>
             </w:pPr>
-            <w:proofErr w:type="spellStart"/>
-            <w:r>
-              <w:rPr>
-                <w:lang w:val="fr-FR"/>
-              </w:rPr>
-              <w:t>glm</w:t>
-            </w:r>
-            <w:proofErr w:type="spellEnd"/>
-            <w:proofErr w:type="gramStart"/>
-            <w:r>
-              <w:rPr>
-                <w:lang w:val="fr-FR"/>
-              </w:rPr>
-              <w:t>::</w:t>
+            <w:r>
+              <w:rPr>
+                <w:lang w:val="fr-FR"/>
+              </w:rPr>
+              <w:t>glm::</w:t>
             </w:r>
             <w:r>
               <w:rPr>
@@ -29086,34 +29162,93 @@
               </w:rPr>
               <w:t>vec3</w:t>
             </w:r>
-            <w:proofErr w:type="gramEnd"/>
             <w:r>
               <w:rPr>
                 <w:lang w:val="fr-FR"/>
               </w:rPr>
               <w:t xml:space="preserve"> </w:t>
             </w:r>
-            <w:proofErr w:type="spellStart"/>
             <w:r>
               <w:rPr>
                 <w:color w:val="0000FF"/>
                 <w:lang w:val="fr-FR"/>
               </w:rPr>
-              <w:t>const</w:t>
-            </w:r>
-            <w:proofErr w:type="spellEnd"/>
+              <w:t xml:space="preserve">const </w:t>
+            </w:r>
+            <w:r>
+              <w:rPr>
+                <w:lang w:val="fr-FR"/>
+              </w:rPr>
+              <w:t xml:space="preserve">&amp; Translate, </w:t>
+            </w:r>
+          </w:p>
+          <w:p>
+            <w:pPr>
+              <w:pStyle w:val="inline-code"/>
+              <w:ind w:left="720"/>
+              <w:rPr>
+                <w:lang w:val="fr-FR"/>
+              </w:rPr>
+            </w:pPr>
+            <w:r>
+              <w:rPr>
+                <w:lang w:val="fr-FR"/>
+              </w:rPr>
+              <w:t>glm::</w:t>
+            </w:r>
+            <w:r>
+              <w:rPr>
+                <w:color w:val="FF9900"/>
+                <w:lang w:val="fr-FR"/>
+              </w:rPr>
+              <w:t>vec3</w:t>
+            </w:r>
+            <w:r>
+              <w:rPr>
+                <w:lang w:val="fr-FR"/>
+              </w:rPr>
+              <w:t xml:space="preserve"> </w:t>
+            </w:r>
             <w:r>
               <w:rPr>
                 <w:color w:val="0000FF"/>
                 <w:lang w:val="fr-FR"/>
               </w:rPr>
-              <w:t xml:space="preserve"> </w:t>
-            </w:r>
-            <w:r>
-              <w:rPr>
-                <w:lang w:val="fr-FR"/>
-              </w:rPr>
-              <w:t xml:space="preserve">&amp; Translate, </w:t>
+              <w:t xml:space="preserve">const </w:t>
+            </w:r>
+            <w:r>
+              <w:rPr>
+                <w:lang w:val="fr-FR"/>
+              </w:rPr>
+              <w:t>&amp; Rotate</w:t>
+            </w:r>
+          </w:p>
+          <w:p>
+            <w:pPr>
+              <w:pStyle w:val="inline-code"/>
+              <w:rPr>
+                <w:lang w:val="fr-FR"/>
+              </w:rPr>
+            </w:pPr>
+            <w:r>
+              <w:rPr>
+                <w:lang w:val="fr-FR"/>
+              </w:rPr>
+              <w:t>)</w:t>
+            </w:r>
+          </w:p>
+          <w:p>
+            <w:pPr>
+              <w:pStyle w:val="inline-code"/>
+              <w:rPr>
+                <w:lang w:val="fr-FR"/>
+              </w:rPr>
+            </w:pPr>
+            <w:r>
+              <w:rPr>
+                <w:lang w:val="fr-FR"/>
+              </w:rPr>
+              <w:t>{</w:t>
             </w:r>
           </w:p>
           <w:p>
@@ -29124,92 +29259,24 @@
                 <w:lang w:val="fr-FR"/>
               </w:rPr>
             </w:pPr>
-            <w:proofErr w:type="spellStart"/>
-            <w:r>
-              <w:rPr>
-                <w:lang w:val="fr-FR"/>
-              </w:rPr>
-              <w:t>glm</w:t>
-            </w:r>
-            <w:proofErr w:type="spellEnd"/>
-            <w:proofErr w:type="gramStart"/>
-            <w:r>
-              <w:rPr>
-                <w:lang w:val="fr-FR"/>
-              </w:rPr>
-              <w:t>::</w:t>
-            </w:r>
-            <w:r>
-              <w:rPr>
-                <w:color w:val="FF9900"/>
-                <w:lang w:val="fr-FR"/>
-              </w:rPr>
-              <w:t>vec3</w:t>
-            </w:r>
-            <w:proofErr w:type="gramEnd"/>
-            <w:r>
-              <w:rPr>
-                <w:lang w:val="fr-FR"/>
-              </w:rPr>
-              <w:t xml:space="preserve"> </w:t>
-            </w:r>
-            <w:proofErr w:type="spellStart"/>
-            <w:r>
-              <w:rPr>
-                <w:color w:val="0000FF"/>
-                <w:lang w:val="fr-FR"/>
-              </w:rPr>
-              <w:t>const</w:t>
-            </w:r>
-            <w:proofErr w:type="spellEnd"/>
-            <w:r>
-              <w:rPr>
-                <w:color w:val="0000FF"/>
-                <w:lang w:val="fr-FR"/>
-              </w:rPr>
-              <w:t xml:space="preserve"> </w:t>
-            </w:r>
-            <w:r>
-              <w:rPr>
-                <w:lang w:val="fr-FR"/>
-              </w:rPr>
-              <w:t xml:space="preserve">&amp; </w:t>
-            </w:r>
-            <w:proofErr w:type="spellStart"/>
-            <w:r>
-              <w:rPr>
-                <w:lang w:val="fr-FR"/>
-              </w:rPr>
-              <w:t>Rotate</w:t>
-            </w:r>
-            <w:proofErr w:type="spellEnd"/>
-          </w:p>
-          <w:p>
-            <w:pPr>
-              <w:pStyle w:val="inline-code"/>
-              <w:rPr>
-                <w:lang w:val="fr-FR"/>
-              </w:rPr>
-            </w:pPr>
-            <w:r>
-              <w:rPr>
-                <w:lang w:val="fr-FR"/>
-              </w:rPr>
-              <w:t>)</w:t>
-            </w:r>
-          </w:p>
-          <w:p>
-            <w:pPr>
-              <w:pStyle w:val="inline-code"/>
-              <w:rPr>
-                <w:lang w:val="fr-FR"/>
-              </w:rPr>
-            </w:pPr>
-            <w:r>
-              <w:rPr>
-                <w:lang w:val="fr-FR"/>
-              </w:rPr>
-              <w:t>{</w:t>
+            <w:r>
+              <w:rPr>
+                <w:lang w:val="fr-FR"/>
+              </w:rPr>
+              <w:t>glm::</w:t>
+            </w:r>
+            <w:r>
+              <w:rPr>
+                <w:color w:val="FF8000"/>
+                <w:lang w:val="fr-FR"/>
+              </w:rPr>
+              <w:t>mat4</w:t>
+            </w:r>
+            <w:r>
+              <w:rPr>
+                <w:lang w:val="fr-FR"/>
+              </w:rPr>
+              <w:t xml:space="preserve"> Projection =</w:t>
             </w:r>
           </w:p>
           <w:p>
@@ -29220,65 +29287,11 @@
                 <w:lang w:val="fr-FR"/>
               </w:rPr>
             </w:pPr>
-            <w:proofErr w:type="spellStart"/>
-            <w:r>
-              <w:rPr>
-                <w:lang w:val="fr-FR"/>
-              </w:rPr>
-              <w:t>glm</w:t>
-            </w:r>
-            <w:proofErr w:type="spellEnd"/>
-            <w:proofErr w:type="gramStart"/>
-            <w:r>
-              <w:rPr>
-                <w:lang w:val="fr-FR"/>
-              </w:rPr>
-              <w:t>::</w:t>
-            </w:r>
-            <w:r>
-              <w:rPr>
-                <w:color w:val="FF8000"/>
-                <w:lang w:val="fr-FR"/>
-              </w:rPr>
-              <w:t>mat4</w:t>
-            </w:r>
-            <w:proofErr w:type="gramEnd"/>
-            <w:r>
-              <w:rPr>
-                <w:lang w:val="fr-FR"/>
-              </w:rPr>
-              <w:t xml:space="preserve"> Projection =</w:t>
-            </w:r>
-          </w:p>
-          <w:p>
-            <w:pPr>
-              <w:pStyle w:val="inline-code"/>
-              <w:ind w:left="720"/>
-              <w:rPr>
-                <w:lang w:val="fr-FR"/>
-              </w:rPr>
-            </w:pPr>
-            <w:proofErr w:type="spellStart"/>
-            <w:r>
-              <w:rPr>
-                <w:lang w:val="fr-FR"/>
-              </w:rPr>
-              <w:t>glm</w:t>
-            </w:r>
-            <w:proofErr w:type="spellEnd"/>
-            <w:proofErr w:type="gramStart"/>
-            <w:r>
-              <w:rPr>
-                <w:lang w:val="fr-FR"/>
-              </w:rPr>
-              <w:t>::perspective</w:t>
-            </w:r>
-            <w:proofErr w:type="gramEnd"/>
-            <w:r>
-              <w:rPr>
-                <w:lang w:val="fr-FR"/>
-              </w:rPr>
-              <w:t>(45.0f, 4.0f / 3.0f, 0.1f, 100.f);</w:t>
+            <w:r>
+              <w:rPr>
+                <w:lang w:val="fr-FR"/>
+              </w:rPr>
+              <w:t>glm::perspective(45.0f, 4.0f / 3.0f, 0.1f, 100.f);</w:t>
             </w:r>
           </w:p>
           <w:p>
@@ -29653,7 +29666,7 @@
       <w:pPr>
         <w:pStyle w:val="HeadingB"/>
       </w:pPr>
-      <w:bookmarkStart w:id="58" w:name="_Toc405055070"/>
+      <w:bookmarkStart w:id="58" w:name="_Toc406009209"/>
       <w:r>
         <w:lastRenderedPageBreak/>
         <w:t>8</w:t>
@@ -30969,7 +30982,7 @@
       <w:pPr>
         <w:pStyle w:val="HeadingB"/>
       </w:pPr>
-      <w:bookmarkStart w:id="59" w:name="_Toc405055071"/>
+      <w:bookmarkStart w:id="59" w:name="_Toc406009210"/>
       <w:r>
         <w:t>8</w:t>
       </w:r>
@@ -31872,7 +31885,7 @@
       <w:pPr>
         <w:pStyle w:val="HeadingA"/>
       </w:pPr>
-      <w:bookmarkStart w:id="60" w:name="_Toc405055072"/>
+      <w:bookmarkStart w:id="60" w:name="_Toc406009211"/>
       <w:r>
         <w:lastRenderedPageBreak/>
         <w:t>9</w:t>
@@ -31886,7 +31899,7 @@
       <w:pPr>
         <w:pStyle w:val="HeadingB"/>
       </w:pPr>
-      <w:bookmarkStart w:id="61" w:name="_Toc405055073"/>
+      <w:bookmarkStart w:id="61" w:name="_Toc406009212"/>
       <w:r>
         <w:t>9</w:t>
       </w:r>
@@ -32039,7 +32052,7 @@
       <w:pPr>
         <w:pStyle w:val="HeadingB"/>
       </w:pPr>
-      <w:bookmarkStart w:id="62" w:name="_Toc405055074"/>
+      <w:bookmarkStart w:id="62" w:name="_Toc406009213"/>
       <w:r>
         <w:t>9</w:t>
       </w:r>
@@ -32137,7 +32150,7 @@
       <w:pPr>
         <w:pStyle w:val="HeadingB"/>
       </w:pPr>
-      <w:bookmarkStart w:id="63" w:name="_Toc405055075"/>
+      <w:bookmarkStart w:id="63" w:name="_Toc406009214"/>
       <w:r>
         <w:t>9</w:t>
       </w:r>
@@ -32169,7 +32182,7 @@
           <w:rStyle w:val="Strong"/>
         </w:rPr>
       </w:pPr>
-      <w:bookmarkStart w:id="64" w:name="_Toc405055076"/>
+      <w:bookmarkStart w:id="64" w:name="_Toc406009215"/>
       <w:r>
         <w:t>9</w:t>
       </w:r>
@@ -32793,7 +32806,7 @@
       <w:pPr>
         <w:pStyle w:val="HeadingB"/>
       </w:pPr>
-      <w:bookmarkStart w:id="65" w:name="_Toc405055077"/>
+      <w:bookmarkStart w:id="65" w:name="_Toc406009216"/>
       <w:r>
         <w:t>9</w:t>
       </w:r>
@@ -33046,7 +33059,7 @@
       <w:pPr>
         <w:pStyle w:val="HeadingB"/>
       </w:pPr>
-      <w:bookmarkStart w:id="66" w:name="_Toc405055078"/>
+      <w:bookmarkStart w:id="66" w:name="_Toc406009217"/>
       <w:r>
         <w:t>9</w:t>
       </w:r>
@@ -33162,7 +33175,7 @@
       <w:pPr>
         <w:pStyle w:val="HeadingB"/>
       </w:pPr>
-      <w:bookmarkStart w:id="67" w:name="_Toc405055079"/>
+      <w:bookmarkStart w:id="67" w:name="_Toc406009218"/>
       <w:r>
         <w:t>9</w:t>
       </w:r>
@@ -33575,7 +33588,7 @@
       <w:pPr>
         <w:pStyle w:val="HeadingB"/>
       </w:pPr>
-      <w:bookmarkStart w:id="68" w:name="_Toc405055080"/>
+      <w:bookmarkStart w:id="68" w:name="_Toc406009219"/>
       <w:r>
         <w:t>9</w:t>
       </w:r>
@@ -35026,7 +35039,6 @@
   <w:style w:type="character" w:default="1" w:styleId="DefaultParagraphFont">
     <w:name w:val="Default Paragraph Font"/>
     <w:uiPriority w:val="1"/>
-    <w:semiHidden/>
     <w:unhideWhenUsed/>
   </w:style>
   <w:style w:type="table" w:default="1" w:styleId="TableNormal">
@@ -35826,7 +35838,7 @@
 </file>
 
 <file path=customXml/itemProps1.xml><?xml version="1.0" encoding="utf-8"?>
-<ds:datastoreItem xmlns:ds="http://schemas.openxmlformats.org/officeDocument/2006/customXml" ds:itemID="{36909C8F-CA6A-4C9B-A273-3A38BF98016F}">
+<ds:datastoreItem xmlns:ds="http://schemas.openxmlformats.org/officeDocument/2006/customXml" ds:itemID="{46228053-B3D6-4E70-86F8-743B51B232FB}">
   <ds:schemaRefs>
     <ds:schemaRef ds:uri="http://schemas.openxmlformats.org/officeDocument/2006/bibliography"/>
   </ds:schemaRefs>

</xml_diff>

<commit_message>
Updated projects using GLM
</commit_message>
<xml_diff>
--- a/doc/glm.docx
+++ b/doc/glm.docx
@@ -3,10 +3,7 @@
 <w:document xmlns:wpc="http://schemas.microsoft.com/office/word/2010/wordprocessingCanvas" xmlns:mc="http://schemas.openxmlformats.org/markup-compatibility/2006" xmlns:o="urn:schemas-microsoft-com:office:office" xmlns:r="http://schemas.openxmlformats.org/officeDocument/2006/relationships" xmlns:m="http://schemas.openxmlformats.org/officeDocument/2006/math" xmlns:v="urn:schemas-microsoft-com:vml" xmlns:wp14="http://schemas.microsoft.com/office/word/2010/wordprocessingDrawing" xmlns:wp="http://schemas.openxmlformats.org/drawingml/2006/wordprocessingDrawing" xmlns:w10="urn:schemas-microsoft-com:office:word" xmlns:w="http://schemas.openxmlformats.org/wordprocessingml/2006/main" xmlns:w14="http://schemas.microsoft.com/office/word/2010/wordml" xmlns:w15="http://schemas.microsoft.com/office/word/2012/wordml" xmlns:wpg="http://schemas.microsoft.com/office/word/2010/wordprocessingGroup" xmlns:wpi="http://schemas.microsoft.com/office/word/2010/wordprocessingInk" xmlns:wne="http://schemas.microsoft.com/office/word/2006/wordml" xmlns:wps="http://schemas.microsoft.com/office/word/2010/wordprocessingShape" mc:Ignorable="w14 w15 wp14">
   <w:background w:color="FFFFFF"/>
   <w:body>
-    <w:p>
-      <w:bookmarkStart w:id="0" w:name="_GoBack"/>
-      <w:bookmarkEnd w:id="0"/>
-    </w:p>
+    <w:p/>
     <w:p/>
     <w:p/>
     <w:p/>
@@ -5728,7 +5725,7 @@
                 <w:noProof/>
                 <w:webHidden/>
               </w:rPr>
-              <w:t>37</w:t>
+              <w:t>38</w:t>
             </w:r>
             <w:r>
               <w:rPr>
@@ -5845,12 +5842,12 @@
       <w:pPr>
         <w:pStyle w:val="HeadingA"/>
       </w:pPr>
-      <w:bookmarkStart w:id="1" w:name="_Toc426232641"/>
+      <w:bookmarkStart w:id="0" w:name="_Toc426232641"/>
       <w:r>
         <w:lastRenderedPageBreak/>
         <w:t>Introduction</w:t>
       </w:r>
-      <w:bookmarkEnd w:id="1"/>
+      <w:bookmarkEnd w:id="0"/>
     </w:p>
     <w:p>
       <w:pPr>
@@ -5934,15 +5931,7 @@
         <w:t>but it also ensures interoperability with other third party libraries and SDK. It is a good candidate for software ren</w:t>
       </w:r>
       <w:r>
-        <w:t>dering (</w:t>
-      </w:r>
-      <w:proofErr w:type="spellStart"/>
-      <w:r>
-        <w:t>raytracing</w:t>
-      </w:r>
-      <w:proofErr w:type="spellEnd"/>
-      <w:r>
-        <w:t xml:space="preserve"> / </w:t>
+        <w:t xml:space="preserve">dering (raytracing / </w:t>
       </w:r>
       <w:proofErr w:type="spellStart"/>
       <w:r>
@@ -6242,25 +6231,25 @@
       <w:pPr>
         <w:pStyle w:val="HeadingA"/>
       </w:pPr>
-      <w:bookmarkStart w:id="2" w:name="_Toc426232642"/>
+      <w:bookmarkStart w:id="1" w:name="_Toc426232642"/>
       <w:r>
         <w:lastRenderedPageBreak/>
         <w:t>1. Getting started</w:t>
       </w:r>
+      <w:bookmarkEnd w:id="1"/>
+    </w:p>
+    <w:p>
+      <w:pPr>
+        <w:pStyle w:val="HeadingB"/>
+      </w:pPr>
+      <w:bookmarkStart w:id="2" w:name="_Toc426232643"/>
+      <w:r>
+        <w:t xml:space="preserve">1.1. </w:t>
+      </w:r>
+      <w:r>
+        <w:t>Setup</w:t>
+      </w:r>
       <w:bookmarkEnd w:id="2"/>
-    </w:p>
-    <w:p>
-      <w:pPr>
-        <w:pStyle w:val="HeadingB"/>
-      </w:pPr>
-      <w:bookmarkStart w:id="3" w:name="_Toc426232643"/>
-      <w:r>
-        <w:t xml:space="preserve">1.1. </w:t>
-      </w:r>
-      <w:r>
-        <w:t>Setup</w:t>
-      </w:r>
-      <w:bookmarkEnd w:id="3"/>
     </w:p>
     <w:p>
       <w:pPr>
@@ -7524,11 +7513,11 @@
       <w:pPr>
         <w:pStyle w:val="HeadingB"/>
       </w:pPr>
-      <w:bookmarkStart w:id="4" w:name="_Toc426232644"/>
+      <w:bookmarkStart w:id="3" w:name="_Toc426232644"/>
       <w:r>
         <w:t>1.2. Faster program compilation</w:t>
       </w:r>
-      <w:bookmarkEnd w:id="4"/>
+      <w:bookmarkEnd w:id="3"/>
     </w:p>
     <w:p>
       <w:pPr>
@@ -7666,7 +7655,7 @@
       <w:pPr>
         <w:pStyle w:val="HeadingB"/>
       </w:pPr>
-      <w:bookmarkStart w:id="5" w:name="_Toc426232645"/>
+      <w:bookmarkStart w:id="4" w:name="_Toc426232645"/>
       <w:r>
         <w:t>1</w:t>
       </w:r>
@@ -7676,7 +7665,7 @@
       <w:r>
         <w:t>. Use sample of GLM core</w:t>
       </w:r>
-      <w:bookmarkEnd w:id="5"/>
+      <w:bookmarkEnd w:id="4"/>
     </w:p>
     <w:tbl>
       <w:tblPr>
@@ -8853,7 +8842,7 @@
       <w:pPr>
         <w:pStyle w:val="HeadingB"/>
       </w:pPr>
-      <w:bookmarkStart w:id="6" w:name="_Toc426232646"/>
+      <w:bookmarkStart w:id="5" w:name="_Toc426232646"/>
       <w:r>
         <w:lastRenderedPageBreak/>
         <w:t>1.</w:t>
@@ -8864,7 +8853,7 @@
       <w:r>
         <w:t>. Dependencies</w:t>
       </w:r>
-      <w:bookmarkEnd w:id="6"/>
+      <w:bookmarkEnd w:id="5"/>
     </w:p>
     <w:p>
       <w:pPr>
@@ -9019,12 +9008,12 @@
       <w:pPr>
         <w:pStyle w:val="HeadingA"/>
       </w:pPr>
-      <w:bookmarkStart w:id="7" w:name="_Toc426232647"/>
+      <w:bookmarkStart w:id="6" w:name="_Toc426232647"/>
       <w:r>
         <w:lastRenderedPageBreak/>
         <w:t>2. Swizzle operators</w:t>
       </w:r>
-      <w:bookmarkEnd w:id="7"/>
+      <w:bookmarkEnd w:id="6"/>
     </w:p>
     <w:p>
       <w:pPr>
@@ -9274,7 +9263,7 @@
       <w:pPr>
         <w:pStyle w:val="HeadingB"/>
       </w:pPr>
-      <w:bookmarkStart w:id="8" w:name="_Toc426232648"/>
+      <w:bookmarkStart w:id="7" w:name="_Toc426232648"/>
       <w:r>
         <w:t xml:space="preserve">2.1. Default </w:t>
       </w:r>
@@ -9287,7 +9276,7 @@
       <w:r>
         <w:t>implementation</w:t>
       </w:r>
-      <w:bookmarkEnd w:id="8"/>
+      <w:bookmarkEnd w:id="7"/>
     </w:p>
     <w:p>
       <w:pPr>
@@ -9883,12 +9872,12 @@
       <w:pPr>
         <w:pStyle w:val="HeadingB"/>
       </w:pPr>
-      <w:bookmarkStart w:id="9" w:name="_Toc426232649"/>
+      <w:bookmarkStart w:id="8" w:name="_Toc426232649"/>
       <w:r>
         <w:lastRenderedPageBreak/>
         <w:t>2.2. Anonymous union member implementation</w:t>
       </w:r>
-      <w:bookmarkEnd w:id="9"/>
+      <w:bookmarkEnd w:id="8"/>
       <w:r>
         <w:t xml:space="preserve"> </w:t>
       </w:r>
@@ -10673,7 +10662,7 @@
       <w:pPr>
         <w:pStyle w:val="HeadingA"/>
       </w:pPr>
-      <w:bookmarkStart w:id="10" w:name="_Toc426232650"/>
+      <w:bookmarkStart w:id="9" w:name="_Toc426232650"/>
       <w:r>
         <w:lastRenderedPageBreak/>
         <w:t>3</w:t>
@@ -10689,20 +10678,20 @@
       <w:r>
         <w:t xml:space="preserve"> options</w:t>
       </w:r>
+      <w:bookmarkEnd w:id="9"/>
+    </w:p>
+    <w:p>
+      <w:pPr>
+        <w:pStyle w:val="HeadingB"/>
+      </w:pPr>
+      <w:bookmarkStart w:id="10" w:name="_Toc426232651"/>
+      <w:r>
+        <w:t>3.</w:t>
+      </w:r>
+      <w:r>
+        <w:t>1. Default precision</w:t>
+      </w:r>
       <w:bookmarkEnd w:id="10"/>
-    </w:p>
-    <w:p>
-      <w:pPr>
-        <w:pStyle w:val="HeadingB"/>
-      </w:pPr>
-      <w:bookmarkStart w:id="11" w:name="_Toc426232651"/>
-      <w:r>
-        <w:t>3.</w:t>
-      </w:r>
-      <w:r>
-        <w:t>1. Default precision</w:t>
-      </w:r>
-      <w:bookmarkEnd w:id="11"/>
     </w:p>
     <w:p>
       <w:pPr>
@@ -11373,7 +11362,7 @@
       <w:pPr>
         <w:pStyle w:val="HeadingB"/>
       </w:pPr>
-      <w:bookmarkStart w:id="12" w:name="_Toc426232652"/>
+      <w:bookmarkStart w:id="11" w:name="_Toc426232652"/>
       <w:r>
         <w:t xml:space="preserve">3.2. </w:t>
       </w:r>
@@ -11386,7 +11375,7 @@
       <w:r>
         <w:t xml:space="preserve"> system</w:t>
       </w:r>
-      <w:bookmarkEnd w:id="12"/>
+      <w:bookmarkEnd w:id="11"/>
     </w:p>
     <w:p>
       <w:pPr>
@@ -11676,7 +11665,7 @@
       <w:pPr>
         <w:pStyle w:val="HeadingB"/>
       </w:pPr>
-      <w:bookmarkStart w:id="13" w:name="_Toc426232653"/>
+      <w:bookmarkStart w:id="12" w:name="_Toc426232653"/>
       <w:r>
         <w:t>3</w:t>
       </w:r>
@@ -11689,7 +11678,7 @@
       <w:r>
         <w:t>. C++ language detection</w:t>
       </w:r>
-      <w:bookmarkEnd w:id="13"/>
+      <w:bookmarkEnd w:id="12"/>
     </w:p>
     <w:p>
       <w:pPr>
@@ -11988,7 +11977,7 @@
       <w:pPr>
         <w:pStyle w:val="HeadingB"/>
       </w:pPr>
-      <w:bookmarkStart w:id="14" w:name="_Toc426232654"/>
+      <w:bookmarkStart w:id="13" w:name="_Toc426232654"/>
       <w:r>
         <w:t>3</w:t>
       </w:r>
@@ -12001,7 +11990,7 @@
       <w:r>
         <w:t>. SIMD support</w:t>
       </w:r>
-      <w:bookmarkEnd w:id="14"/>
+      <w:bookmarkEnd w:id="13"/>
     </w:p>
     <w:p>
       <w:pPr>
@@ -12496,7 +12485,7 @@
       <w:pPr>
         <w:pStyle w:val="HeadingB"/>
       </w:pPr>
-      <w:bookmarkStart w:id="15" w:name="_Toc426232655"/>
+      <w:bookmarkStart w:id="14" w:name="_Toc426232655"/>
       <w:r>
         <w:t>3</w:t>
       </w:r>
@@ -12509,7 +12498,7 @@
       <w:r>
         <w:t>. Force inline</w:t>
       </w:r>
-      <w:bookmarkEnd w:id="15"/>
+      <w:bookmarkEnd w:id="14"/>
     </w:p>
     <w:p>
       <w:r>
@@ -12619,11 +12608,11 @@
       <w:pPr>
         <w:pStyle w:val="HeadingB"/>
       </w:pPr>
-      <w:bookmarkStart w:id="16" w:name="_Toc426232656"/>
+      <w:bookmarkStart w:id="15" w:name="_Toc426232656"/>
       <w:r>
         <w:t>3.6. Vector and matrix static size</w:t>
       </w:r>
-      <w:bookmarkEnd w:id="16"/>
+      <w:bookmarkEnd w:id="15"/>
     </w:p>
     <w:p>
       <w:pPr>
@@ -13532,11 +13521,11 @@
       <w:pPr>
         <w:pStyle w:val="HeadingB"/>
       </w:pPr>
-      <w:bookmarkStart w:id="17" w:name="_Toc426232657"/>
+      <w:bookmarkStart w:id="16" w:name="_Toc426232657"/>
       <w:r>
         <w:t>3.7. Disabling default constructor initialization</w:t>
       </w:r>
-      <w:bookmarkEnd w:id="17"/>
+      <w:bookmarkEnd w:id="16"/>
     </w:p>
     <w:p>
       <w:pPr>
@@ -14053,11 +14042,11 @@
       <w:pPr>
         <w:pStyle w:val="HeadingB"/>
       </w:pPr>
-      <w:bookmarkStart w:id="18" w:name="_Toc426232658"/>
+      <w:bookmarkStart w:id="17" w:name="_Toc426232658"/>
       <w:r>
         <w:t>3.8. Require explicit conversions</w:t>
       </w:r>
-      <w:bookmarkEnd w:id="18"/>
+      <w:bookmarkEnd w:id="17"/>
     </w:p>
     <w:p>
       <w:pPr>
@@ -14643,7 +14632,7 @@
       <w:pPr>
         <w:pStyle w:val="HeadingA"/>
       </w:pPr>
-      <w:bookmarkStart w:id="19" w:name="_Toc426232659"/>
+      <w:bookmarkStart w:id="18" w:name="_Toc426232659"/>
       <w:r>
         <w:lastRenderedPageBreak/>
         <w:t>4</w:t>
@@ -14657,7 +14646,7 @@
       <w:r>
         <w:t>xtensions</w:t>
       </w:r>
-      <w:bookmarkEnd w:id="19"/>
+      <w:bookmarkEnd w:id="18"/>
     </w:p>
     <w:p>
       <w:pPr>
@@ -15038,13 +15027,114 @@
       <w:pPr>
         <w:pStyle w:val="HeadingB"/>
       </w:pPr>
-      <w:bookmarkStart w:id="20" w:name="_Toc426232660"/>
+      <w:bookmarkStart w:id="19" w:name="_Toc426232660"/>
       <w:r>
         <w:t xml:space="preserve">4.1. </w:t>
       </w:r>
       <w:proofErr w:type="spellStart"/>
       <w:r>
         <w:t>GLM_GTC_bitfield</w:t>
+      </w:r>
+      <w:bookmarkEnd w:id="19"/>
+      <w:proofErr w:type="spellEnd"/>
+    </w:p>
+    <w:p>
+      <w:pPr>
+        <w:pStyle w:val="Paragraph"/>
+      </w:pPr>
+      <w:r>
+        <w:t xml:space="preserve">Fast </w:t>
+      </w:r>
+      <w:proofErr w:type="spellStart"/>
+      <w:r>
+        <w:t>b</w:t>
+      </w:r>
+      <w:r>
+        <w:t>itfield</w:t>
+      </w:r>
+      <w:proofErr w:type="spellEnd"/>
+      <w:r>
+        <w:t xml:space="preserve"> operations on scalar and vector variables</w:t>
+      </w:r>
+      <w:r>
+        <w:t>.</w:t>
+      </w:r>
+    </w:p>
+    <w:p>
+      <w:pPr>
+        <w:pStyle w:val="Paragraph"/>
+      </w:pPr>
+      <w:r>
+        <w:rPr>
+          <w:rStyle w:val="inline-codeChar"/>
+          <w:highlight w:val="white"/>
+        </w:rPr>
+        <w:t>&lt;</w:t>
+      </w:r>
+      <w:proofErr w:type="spellStart"/>
+      <w:r>
+        <w:rPr>
+          <w:rStyle w:val="inline-codeChar"/>
+          <w:highlight w:val="white"/>
+        </w:rPr>
+        <w:t>glm</w:t>
+      </w:r>
+      <w:proofErr w:type="spellEnd"/>
+      <w:r>
+        <w:rPr>
+          <w:rStyle w:val="inline-codeChar"/>
+          <w:highlight w:val="white"/>
+        </w:rPr>
+        <w:t>/</w:t>
+      </w:r>
+      <w:proofErr w:type="spellStart"/>
+      <w:r>
+        <w:rPr>
+          <w:rStyle w:val="inline-codeChar"/>
+          <w:highlight w:val="white"/>
+        </w:rPr>
+        <w:t>gtc</w:t>
+      </w:r>
+      <w:proofErr w:type="spellEnd"/>
+      <w:r>
+        <w:rPr>
+          <w:rStyle w:val="inline-codeChar"/>
+          <w:highlight w:val="white"/>
+        </w:rPr>
+        <w:t>/</w:t>
+      </w:r>
+      <w:r>
+        <w:rPr>
+          <w:rStyle w:val="inline-codeChar"/>
+          <w:highlight w:val="white"/>
+        </w:rPr>
+        <w:t>bitfield</w:t>
+      </w:r>
+      <w:r>
+        <w:rPr>
+          <w:rStyle w:val="inline-codeChar"/>
+          <w:highlight w:val="white"/>
+        </w:rPr>
+        <w:t>.hpp&gt;</w:t>
+      </w:r>
+      <w:r>
+        <w:rPr>
+          <w:highlight w:val="white"/>
+        </w:rPr>
+        <w:t xml:space="preserve"> need to be included to use these features.</w:t>
+      </w:r>
+    </w:p>
+    <w:p>
+      <w:pPr>
+        <w:pStyle w:val="HeadingB"/>
+      </w:pPr>
+      <w:bookmarkStart w:id="20" w:name="_Toc426232661"/>
+      <w:r>
+        <w:t xml:space="preserve">4.2. </w:t>
+      </w:r>
+      <w:proofErr w:type="spellStart"/>
+      <w:r>
+        <w:t>GLM_GTC_color_space</w:t>
       </w:r>
       <w:bookmarkEnd w:id="20"/>
       <w:proofErr w:type="spellEnd"/>
@@ -15054,98 +15144,109 @@
         <w:pStyle w:val="Paragraph"/>
       </w:pPr>
       <w:r>
-        <w:t xml:space="preserve">Fast </w:t>
+        <w:t xml:space="preserve">Conversion between linear RGB to </w:t>
       </w:r>
       <w:proofErr w:type="spellStart"/>
       <w:r>
-        <w:t>b</w:t>
-      </w:r>
-      <w:r>
-        <w:t>itfield</w:t>
+        <w:t>sRGB</w:t>
       </w:r>
       <w:proofErr w:type="spellEnd"/>
       <w:r>
-        <w:t xml:space="preserve"> operations on scalar and vector variables</w:t>
+        <w:t xml:space="preserve"> and </w:t>
+      </w:r>
+      <w:proofErr w:type="spellStart"/>
+      <w:r>
+        <w:t>sRGB</w:t>
+      </w:r>
+      <w:proofErr w:type="spellEnd"/>
+      <w:r>
+        <w:t xml:space="preserve"> to linear RGB.</w:t>
+      </w:r>
+    </w:p>
+    <w:p>
+      <w:pPr>
+        <w:pStyle w:val="Paragraph"/>
+      </w:pPr>
+      <w:r>
+        <w:rPr>
+          <w:rStyle w:val="inline-codeChar"/>
+          <w:highlight w:val="white"/>
+        </w:rPr>
+        <w:t>&lt;</w:t>
+      </w:r>
+      <w:proofErr w:type="spellStart"/>
+      <w:r>
+        <w:rPr>
+          <w:rStyle w:val="inline-codeChar"/>
+          <w:highlight w:val="white"/>
+        </w:rPr>
+        <w:t>glm</w:t>
+      </w:r>
+      <w:proofErr w:type="spellEnd"/>
+      <w:r>
+        <w:rPr>
+          <w:rStyle w:val="inline-codeChar"/>
+          <w:highlight w:val="white"/>
+        </w:rPr>
+        <w:t>/</w:t>
+      </w:r>
+      <w:proofErr w:type="spellStart"/>
+      <w:r>
+        <w:rPr>
+          <w:rStyle w:val="inline-codeChar"/>
+          <w:highlight w:val="white"/>
+        </w:rPr>
+        <w:t>gtc</w:t>
+      </w:r>
+      <w:proofErr w:type="spellEnd"/>
+      <w:r>
+        <w:rPr>
+          <w:rStyle w:val="inline-codeChar"/>
+          <w:highlight w:val="white"/>
+        </w:rPr>
+        <w:t>/</w:t>
+      </w:r>
+      <w:r>
+        <w:rPr>
+          <w:rStyle w:val="inline-codeChar"/>
+          <w:highlight w:val="white"/>
+        </w:rPr>
+        <w:t>color_space</w:t>
+      </w:r>
+      <w:r>
+        <w:rPr>
+          <w:rStyle w:val="inline-codeChar"/>
+          <w:highlight w:val="white"/>
+        </w:rPr>
+        <w:t>.hpp&gt;</w:t>
+      </w:r>
+      <w:r>
+        <w:rPr>
+          <w:highlight w:val="white"/>
+        </w:rPr>
+        <w:t xml:space="preserve"> need to be included to use these features.</w:t>
+      </w:r>
+    </w:p>
+    <w:p>
+      <w:pPr>
+        <w:pStyle w:val="HeadingB"/>
+      </w:pPr>
+      <w:bookmarkStart w:id="21" w:name="_Toc426232662"/>
+      <w:r>
+        <w:t>4</w:t>
       </w:r>
       <w:r>
         <w:t>.</w:t>
       </w:r>
-    </w:p>
-    <w:p>
-      <w:pPr>
-        <w:pStyle w:val="Paragraph"/>
-      </w:pPr>
-      <w:r>
-        <w:rPr>
-          <w:rStyle w:val="inline-codeChar"/>
-          <w:highlight w:val="white"/>
-        </w:rPr>
-        <w:t>&lt;</w:t>
+      <w:r>
+        <w:t>3</w:t>
+      </w:r>
+      <w:r>
+        <w:t xml:space="preserve">. </w:t>
       </w:r>
       <w:proofErr w:type="spellStart"/>
       <w:r>
-        <w:rPr>
-          <w:rStyle w:val="inline-codeChar"/>
-          <w:highlight w:val="white"/>
-        </w:rPr>
-        <w:t>glm</w:t>
-      </w:r>
-      <w:proofErr w:type="spellEnd"/>
-      <w:r>
-        <w:rPr>
-          <w:rStyle w:val="inline-codeChar"/>
-          <w:highlight w:val="white"/>
-        </w:rPr>
-        <w:t>/</w:t>
-      </w:r>
-      <w:proofErr w:type="spellStart"/>
-      <w:r>
-        <w:rPr>
-          <w:rStyle w:val="inline-codeChar"/>
-          <w:highlight w:val="white"/>
-        </w:rPr>
-        <w:t>gtc</w:t>
-      </w:r>
-      <w:proofErr w:type="spellEnd"/>
-      <w:r>
-        <w:rPr>
-          <w:rStyle w:val="inline-codeChar"/>
-          <w:highlight w:val="white"/>
-        </w:rPr>
-        <w:t>/</w:t>
-      </w:r>
-      <w:r>
-        <w:rPr>
-          <w:rStyle w:val="inline-codeChar"/>
-          <w:highlight w:val="white"/>
-        </w:rPr>
-        <w:t>bitfield</w:t>
-      </w:r>
-      <w:r>
-        <w:rPr>
-          <w:rStyle w:val="inline-codeChar"/>
-          <w:highlight w:val="white"/>
-        </w:rPr>
-        <w:t>.hpp&gt;</w:t>
-      </w:r>
-      <w:r>
-        <w:rPr>
-          <w:highlight w:val="white"/>
-        </w:rPr>
-        <w:t xml:space="preserve"> need to be included to use these features.</w:t>
-      </w:r>
-    </w:p>
-    <w:p>
-      <w:pPr>
-        <w:pStyle w:val="HeadingB"/>
-      </w:pPr>
-      <w:bookmarkStart w:id="21" w:name="_Toc426232661"/>
-      <w:r>
-        <w:t xml:space="preserve">4.2. </w:t>
-      </w:r>
-      <w:proofErr w:type="spellStart"/>
-      <w:r>
-        <w:t>GLM_GTC_color_space</w:t>
+        <w:t>GLM_GTC_constants</w:t>
       </w:r>
       <w:bookmarkEnd w:id="21"/>
       <w:proofErr w:type="spellEnd"/>
@@ -15155,109 +15256,99 @@
         <w:pStyle w:val="Paragraph"/>
       </w:pPr>
       <w:r>
-        <w:t xml:space="preserve">Conversion between linear RGB to </w:t>
+        <w:t>P</w:t>
+      </w:r>
+      <w:r>
+        <w:t>rovide a l</w:t>
+      </w:r>
+      <w:r>
+        <w:t>ist of built-in constants.</w:t>
+      </w:r>
+    </w:p>
+    <w:p>
+      <w:pPr>
+        <w:pStyle w:val="Paragraph"/>
+      </w:pPr>
+      <w:r>
+        <w:rPr>
+          <w:rStyle w:val="inline-codeChar"/>
+          <w:highlight w:val="white"/>
+        </w:rPr>
+        <w:t>&lt;</w:t>
       </w:r>
       <w:proofErr w:type="spellStart"/>
       <w:r>
-        <w:t>sRGB</w:t>
+        <w:rPr>
+          <w:rStyle w:val="inline-codeChar"/>
+          <w:highlight w:val="white"/>
+        </w:rPr>
+        <w:t>glm</w:t>
       </w:r>
       <w:proofErr w:type="spellEnd"/>
       <w:r>
-        <w:t xml:space="preserve"> and </w:t>
+        <w:rPr>
+          <w:rStyle w:val="inline-codeChar"/>
+          <w:highlight w:val="white"/>
+        </w:rPr>
+        <w:t>/</w:t>
       </w:r>
       <w:proofErr w:type="spellStart"/>
       <w:r>
-        <w:t>sRGB</w:t>
+        <w:rPr>
+          <w:rStyle w:val="inline-codeChar"/>
+          <w:highlight w:val="white"/>
+        </w:rPr>
+        <w:t>gtc</w:t>
       </w:r>
       <w:proofErr w:type="spellEnd"/>
       <w:r>
-        <w:t xml:space="preserve"> to linear RGB.</w:t>
-      </w:r>
-    </w:p>
-    <w:p>
-      <w:pPr>
-        <w:pStyle w:val="Paragraph"/>
-      </w:pPr>
-      <w:r>
         <w:rPr>
           <w:rStyle w:val="inline-codeChar"/>
           <w:highlight w:val="white"/>
         </w:rPr>
-        <w:t>&lt;</w:t>
+        <w:t>/</w:t>
+      </w:r>
+      <w:r>
+        <w:rPr>
+          <w:rStyle w:val="inline-codeChar"/>
+          <w:highlight w:val="white"/>
+        </w:rPr>
+        <w:t>constants</w:t>
+      </w:r>
+      <w:r>
+        <w:rPr>
+          <w:rStyle w:val="inline-codeChar"/>
+          <w:highlight w:val="white"/>
+        </w:rPr>
+        <w:t>.hpp&gt;</w:t>
+      </w:r>
+      <w:r>
+        <w:rPr>
+          <w:highlight w:val="white"/>
+        </w:rPr>
+        <w:t xml:space="preserve"> need to be included to use these features.</w:t>
+      </w:r>
+    </w:p>
+    <w:p>
+      <w:pPr>
+        <w:pStyle w:val="HeadingB"/>
+      </w:pPr>
+      <w:bookmarkStart w:id="22" w:name="_Toc426232663"/>
+      <w:r>
+        <w:t>4</w:t>
+      </w:r>
+      <w:r>
+        <w:t>.</w:t>
+      </w:r>
+      <w:r>
+        <w:t>4</w:t>
+      </w:r>
+      <w:r>
+        <w:t xml:space="preserve">. </w:t>
       </w:r>
       <w:proofErr w:type="spellStart"/>
       <w:r>
-        <w:rPr>
-          <w:rStyle w:val="inline-codeChar"/>
-          <w:highlight w:val="white"/>
-        </w:rPr>
-        <w:t>glm</w:t>
-      </w:r>
-      <w:proofErr w:type="spellEnd"/>
-      <w:r>
-        <w:rPr>
-          <w:rStyle w:val="inline-codeChar"/>
-          <w:highlight w:val="white"/>
-        </w:rPr>
-        <w:t>/</w:t>
-      </w:r>
-      <w:proofErr w:type="spellStart"/>
-      <w:r>
-        <w:rPr>
-          <w:rStyle w:val="inline-codeChar"/>
-          <w:highlight w:val="white"/>
-        </w:rPr>
-        <w:t>gtc</w:t>
-      </w:r>
-      <w:proofErr w:type="spellEnd"/>
-      <w:r>
-        <w:rPr>
-          <w:rStyle w:val="inline-codeChar"/>
-          <w:highlight w:val="white"/>
-        </w:rPr>
-        <w:t>/</w:t>
-      </w:r>
-      <w:r>
-        <w:rPr>
-          <w:rStyle w:val="inline-codeChar"/>
-          <w:highlight w:val="white"/>
-        </w:rPr>
-        <w:t>color_space</w:t>
-      </w:r>
-      <w:r>
-        <w:rPr>
-          <w:rStyle w:val="inline-codeChar"/>
-          <w:highlight w:val="white"/>
-        </w:rPr>
-        <w:t>.hpp&gt;</w:t>
-      </w:r>
-      <w:r>
-        <w:rPr>
-          <w:highlight w:val="white"/>
-        </w:rPr>
-        <w:t xml:space="preserve"> need to be included to use these features.</w:t>
-      </w:r>
-    </w:p>
-    <w:p>
-      <w:pPr>
-        <w:pStyle w:val="HeadingB"/>
-      </w:pPr>
-      <w:bookmarkStart w:id="22" w:name="_Toc426232662"/>
-      <w:r>
-        <w:t>4</w:t>
-      </w:r>
-      <w:r>
-        <w:t>.</w:t>
-      </w:r>
-      <w:r>
-        <w:t>3</w:t>
-      </w:r>
-      <w:r>
-        <w:t xml:space="preserve">. </w:t>
-      </w:r>
-      <w:proofErr w:type="spellStart"/>
-      <w:r>
-        <w:t>GLM_GTC_constants</w:t>
+        <w:t>GLM_GTC_epsilon</w:t>
       </w:r>
       <w:bookmarkEnd w:id="22"/>
       <w:proofErr w:type="spellEnd"/>
@@ -15267,13 +15358,16 @@
         <w:pStyle w:val="Paragraph"/>
       </w:pPr>
       <w:r>
-        <w:t>P</w:t>
-      </w:r>
-      <w:r>
-        <w:t>rovide a l</w:t>
-      </w:r>
-      <w:r>
-        <w:t>ist of built-in constants.</w:t>
+        <w:t>Approximate e</w:t>
+      </w:r>
+      <w:r>
+        <w:t>qual and not equal comparison</w:t>
+      </w:r>
+      <w:r>
+        <w:t xml:space="preserve">s with selectable epsilon. </w:t>
+      </w:r>
+      <w:r>
+        <w:t xml:space="preserve"> </w:t>
       </w:r>
     </w:p>
     <w:p>
@@ -15324,7 +15418,7 @@
           <w:rStyle w:val="inline-codeChar"/>
           <w:highlight w:val="white"/>
         </w:rPr>
-        <w:t>constants</w:t>
+        <w:t>epsilon</w:t>
       </w:r>
       <w:r>
         <w:rPr>
@@ -15344,22 +15438,16 @@
       <w:pPr>
         <w:pStyle w:val="HeadingB"/>
       </w:pPr>
-      <w:bookmarkStart w:id="23" w:name="_Toc426232663"/>
-      <w:r>
-        <w:t>4</w:t>
-      </w:r>
-      <w:r>
-        <w:t>.</w:t>
-      </w:r>
-      <w:r>
-        <w:t>4</w:t>
+      <w:bookmarkStart w:id="23" w:name="_Toc426232664"/>
+      <w:r>
+        <w:t>4.5</w:t>
       </w:r>
       <w:r>
         <w:t xml:space="preserve">. </w:t>
       </w:r>
       <w:proofErr w:type="spellStart"/>
       <w:r>
-        <w:t>GLM_GTC_epsilon</w:t>
+        <w:t>GLM_GTC_integer</w:t>
       </w:r>
       <w:bookmarkEnd w:id="23"/>
       <w:proofErr w:type="spellEnd"/>
@@ -15369,13 +15457,8 @@
         <w:pStyle w:val="Paragraph"/>
       </w:pPr>
       <w:r>
-        <w:t>Approximate e</w:t>
-      </w:r>
-      <w:r>
-        <w:t>qual and not equal comparison</w:t>
-      </w:r>
-      <w:r>
-        <w:t xml:space="preserve">s with selectable epsilon. </w:t>
+        <w:lastRenderedPageBreak/>
+        <w:t>Provide integer variants of GLM core functions.</w:t>
       </w:r>
       <w:r>
         <w:t xml:space="preserve"> </w:t>
@@ -15429,7 +15512,7 @@
           <w:rStyle w:val="inline-codeChar"/>
           <w:highlight w:val="white"/>
         </w:rPr>
-        <w:t>epsilon</w:t>
+        <w:t>integer</w:t>
       </w:r>
       <w:r>
         <w:rPr>
@@ -15449,16 +15532,22 @@
       <w:pPr>
         <w:pStyle w:val="HeadingB"/>
       </w:pPr>
-      <w:bookmarkStart w:id="24" w:name="_Toc426232664"/>
-      <w:r>
-        <w:t>4.5</w:t>
+      <w:bookmarkStart w:id="24" w:name="_Toc426232665"/>
+      <w:r>
+        <w:t>4</w:t>
+      </w:r>
+      <w:r>
+        <w:t>.</w:t>
+      </w:r>
+      <w:r>
+        <w:t>6</w:t>
       </w:r>
       <w:r>
         <w:t xml:space="preserve">. </w:t>
       </w:r>
       <w:proofErr w:type="spellStart"/>
       <w:r>
-        <w:t>GLM_GTC_integer</w:t>
+        <w:t>GLM_GTC_matrix_access</w:t>
       </w:r>
       <w:bookmarkEnd w:id="24"/>
       <w:proofErr w:type="spellEnd"/>
@@ -15468,97 +15557,89 @@
         <w:pStyle w:val="Paragraph"/>
       </w:pPr>
       <w:r>
-        <w:lastRenderedPageBreak/>
-        <w:t>Provide integer variants of GLM core functions.</w:t>
-      </w:r>
-      <w:r>
+        <w:rPr>
+          <w:highlight w:val="white"/>
+        </w:rPr>
+        <w:t xml:space="preserve">Define functions to access rows or columns of a matrix easily. </w:t>
+      </w:r>
+    </w:p>
+    <w:p>
+      <w:pPr>
+        <w:pStyle w:val="Paragraph"/>
+      </w:pPr>
+      <w:r>
+        <w:rPr>
+          <w:rStyle w:val="inline-codeChar"/>
+          <w:highlight w:val="white"/>
+        </w:rPr>
+        <w:t>&lt;</w:t>
+      </w:r>
+      <w:proofErr w:type="spellStart"/>
+      <w:r>
+        <w:rPr>
+          <w:rStyle w:val="inline-codeChar"/>
+          <w:highlight w:val="white"/>
+        </w:rPr>
+        <w:t>glm</w:t>
+      </w:r>
+      <w:proofErr w:type="spellEnd"/>
+      <w:r>
+        <w:rPr>
+          <w:rStyle w:val="inline-codeChar"/>
+          <w:highlight w:val="white"/>
+        </w:rPr>
+        <w:t>/</w:t>
+      </w:r>
+      <w:proofErr w:type="spellStart"/>
+      <w:r>
+        <w:rPr>
+          <w:rStyle w:val="inline-codeChar"/>
+          <w:highlight w:val="white"/>
+        </w:rPr>
+        <w:t>gtc</w:t>
+      </w:r>
+      <w:proofErr w:type="spellEnd"/>
+      <w:r>
+        <w:rPr>
+          <w:rStyle w:val="inline-codeChar"/>
+          <w:highlight w:val="white"/>
+        </w:rPr>
+        <w:t>/matrix_access.hpp&gt;</w:t>
+      </w:r>
+      <w:r>
+        <w:rPr>
+          <w:rFonts w:ascii="Consolas" w:eastAsia="Consolas" w:hAnsi="Consolas" w:cs="Consolas"/>
+          <w:highlight w:val="white"/>
+        </w:rPr>
         <w:t xml:space="preserve"> </w:t>
       </w:r>
-    </w:p>
-    <w:p>
-      <w:pPr>
-        <w:pStyle w:val="Paragraph"/>
-      </w:pPr>
-      <w:r>
-        <w:rPr>
-          <w:rStyle w:val="inline-codeChar"/>
+      <w:r>
+        <w:rPr>
           <w:highlight w:val="white"/>
         </w:rPr>
-        <w:t>&lt;</w:t>
+        <w:t>need to be included to use these features.</w:t>
+      </w:r>
+    </w:p>
+    <w:p>
+      <w:pPr>
+        <w:pStyle w:val="HeadingB"/>
+      </w:pPr>
+      <w:bookmarkStart w:id="25" w:name="_Toc426232666"/>
+      <w:r>
+        <w:t>4</w:t>
+      </w:r>
+      <w:r>
+        <w:t>.</w:t>
+      </w:r>
+      <w:r>
+        <w:t>7</w:t>
+      </w:r>
+      <w:r>
+        <w:t xml:space="preserve">. </w:t>
       </w:r>
       <w:proofErr w:type="spellStart"/>
       <w:r>
-        <w:rPr>
-          <w:rStyle w:val="inline-codeChar"/>
-          <w:highlight w:val="white"/>
-        </w:rPr>
-        <w:t>glm</w:t>
-      </w:r>
-      <w:proofErr w:type="spellEnd"/>
-      <w:r>
-        <w:rPr>
-          <w:rStyle w:val="inline-codeChar"/>
-          <w:highlight w:val="white"/>
-        </w:rPr>
-        <w:t>/</w:t>
-      </w:r>
-      <w:proofErr w:type="spellStart"/>
-      <w:r>
-        <w:rPr>
-          <w:rStyle w:val="inline-codeChar"/>
-          <w:highlight w:val="white"/>
-        </w:rPr>
-        <w:t>gtc</w:t>
-      </w:r>
-      <w:proofErr w:type="spellEnd"/>
-      <w:r>
-        <w:rPr>
-          <w:rStyle w:val="inline-codeChar"/>
-          <w:highlight w:val="white"/>
-        </w:rPr>
-        <w:t>/</w:t>
-      </w:r>
-      <w:r>
-        <w:rPr>
-          <w:rStyle w:val="inline-codeChar"/>
-          <w:highlight w:val="white"/>
-        </w:rPr>
-        <w:t>integer</w:t>
-      </w:r>
-      <w:r>
-        <w:rPr>
-          <w:rStyle w:val="inline-codeChar"/>
-          <w:highlight w:val="white"/>
-        </w:rPr>
-        <w:t>.hpp&gt;</w:t>
-      </w:r>
-      <w:r>
-        <w:rPr>
-          <w:highlight w:val="white"/>
-        </w:rPr>
-        <w:t xml:space="preserve"> need to be included to use these features.</w:t>
-      </w:r>
-    </w:p>
-    <w:p>
-      <w:pPr>
-        <w:pStyle w:val="HeadingB"/>
-      </w:pPr>
-      <w:bookmarkStart w:id="25" w:name="_Toc426232665"/>
-      <w:r>
-        <w:t>4</w:t>
-      </w:r>
-      <w:r>
-        <w:t>.</w:t>
-      </w:r>
-      <w:r>
-        <w:t>6</w:t>
-      </w:r>
-      <w:r>
-        <w:t xml:space="preserve">. </w:t>
-      </w:r>
-      <w:proofErr w:type="spellStart"/>
-      <w:r>
-        <w:t>GLM_GTC_matrix_access</w:t>
+        <w:t>GLM_GTC_matrix_integer</w:t>
       </w:r>
       <w:bookmarkEnd w:id="25"/>
       <w:proofErr w:type="spellEnd"/>
@@ -15568,22 +15649,35 @@
         <w:pStyle w:val="Paragraph"/>
       </w:pPr>
       <w:r>
-        <w:rPr>
+        <w:t>Provide integer matrix types. Inverse and determinant functions are not supported for these types.</w:t>
+      </w:r>
+    </w:p>
+    <w:p>
+      <w:pPr>
+        <w:pStyle w:val="Paragraph"/>
+      </w:pPr>
+      <w:r>
+        <w:rPr>
+          <w:rStyle w:val="inline-codeChar"/>
           <w:highlight w:val="white"/>
         </w:rPr>
-        <w:t xml:space="preserve">Define functions to access rows or columns of a matrix easily. </w:t>
-      </w:r>
-    </w:p>
-    <w:p>
-      <w:pPr>
-        <w:pStyle w:val="Paragraph"/>
-      </w:pPr>
+        <w:t>&lt;</w:t>
+      </w:r>
+      <w:proofErr w:type="spellStart"/>
       <w:r>
         <w:rPr>
           <w:rStyle w:val="inline-codeChar"/>
           <w:highlight w:val="white"/>
         </w:rPr>
-        <w:t>&lt;</w:t>
+        <w:t>glm</w:t>
+      </w:r>
+      <w:proofErr w:type="spellEnd"/>
+      <w:r>
+        <w:rPr>
+          <w:rStyle w:val="inline-codeChar"/>
+          <w:highlight w:val="white"/>
+        </w:rPr>
+        <w:t>/</w:t>
       </w:r>
       <w:proofErr w:type="spellStart"/>
       <w:r>
@@ -15591,7 +15685,7 @@
           <w:rStyle w:val="inline-codeChar"/>
           <w:highlight w:val="white"/>
         </w:rPr>
-        <w:t>glm</w:t>
+        <w:t>gtc</w:t>
       </w:r>
       <w:proofErr w:type="spellEnd"/>
       <w:r>
@@ -15599,23 +15693,7 @@
           <w:rStyle w:val="inline-codeChar"/>
           <w:highlight w:val="white"/>
         </w:rPr>
-        <w:t>/</w:t>
-      </w:r>
-      <w:proofErr w:type="spellStart"/>
-      <w:r>
-        <w:rPr>
-          <w:rStyle w:val="inline-codeChar"/>
-          <w:highlight w:val="white"/>
-        </w:rPr>
-        <w:t>gtc</w:t>
-      </w:r>
-      <w:proofErr w:type="spellEnd"/>
-      <w:r>
-        <w:rPr>
-          <w:rStyle w:val="inline-codeChar"/>
-          <w:highlight w:val="white"/>
-        </w:rPr>
-        <w:t>/matrix_access.hpp&gt;</w:t>
+        <w:t>/matrix_integer.hpp&gt;</w:t>
       </w:r>
       <w:r>
         <w:rPr>
@@ -15635,7 +15713,7 @@
       <w:pPr>
         <w:pStyle w:val="HeadingB"/>
       </w:pPr>
-      <w:bookmarkStart w:id="26" w:name="_Toc426232666"/>
+      <w:bookmarkStart w:id="26" w:name="_Toc426232667"/>
       <w:r>
         <w:t>4</w:t>
       </w:r>
@@ -15643,35 +15721,33 @@
         <w:t>.</w:t>
       </w:r>
       <w:r>
-        <w:t>7</w:t>
+        <w:t>8</w:t>
       </w:r>
       <w:r>
         <w:t xml:space="preserve">. </w:t>
       </w:r>
       <w:proofErr w:type="spellStart"/>
       <w:r>
-        <w:t>GLM_GTC_matrix_integer</w:t>
+        <w:t>GLM_GTC_matrix_inverse</w:t>
       </w:r>
       <w:bookmarkEnd w:id="26"/>
       <w:proofErr w:type="spellEnd"/>
     </w:p>
     <w:p>
-      <w:pPr>
-        <w:pStyle w:val="Paragraph"/>
-      </w:pPr>
-      <w:r>
-        <w:t>Provide integer matrix types. Inverse and determinant functions are not supported for these types.</w:t>
-      </w:r>
-    </w:p>
-    <w:p>
-      <w:pPr>
-        <w:pStyle w:val="Paragraph"/>
-      </w:pPr>
-      <w:r>
-        <w:rPr>
-          <w:rStyle w:val="inline-codeChar"/>
+      <w:r>
+        <w:rPr>
           <w:highlight w:val="white"/>
         </w:rPr>
+        <w:t xml:space="preserve">Define additional matrix inverting functions. </w:t>
+      </w:r>
+    </w:p>
+    <w:p/>
+    <w:p>
+      <w:r>
+        <w:rPr>
+          <w:rStyle w:val="inline-codeChar"/>
+          <w:highlight w:val="white"/>
+        </w:rPr>
         <w:t>&lt;</w:t>
       </w:r>
       <w:proofErr w:type="spellStart"/>
@@ -15704,7 +15780,7 @@
           <w:rStyle w:val="inline-codeChar"/>
           <w:highlight w:val="white"/>
         </w:rPr>
-        <w:t>/matrix_integer.hpp&gt;</w:t>
+        <w:t>/matrix_inverse.hpp&gt;</w:t>
       </w:r>
       <w:r>
         <w:rPr>
@@ -15724,7 +15800,7 @@
       <w:pPr>
         <w:pStyle w:val="HeadingB"/>
       </w:pPr>
-      <w:bookmarkStart w:id="27" w:name="_Toc426232667"/>
+      <w:bookmarkStart w:id="27" w:name="_Toc426232668"/>
       <w:r>
         <w:t>4</w:t>
       </w:r>
@@ -15732,34 +15808,38 @@
         <w:t>.</w:t>
       </w:r>
       <w:r>
-        <w:t>8</w:t>
+        <w:t>9</w:t>
       </w:r>
       <w:r>
         <w:t xml:space="preserve">. </w:t>
       </w:r>
       <w:proofErr w:type="spellStart"/>
       <w:r>
-        <w:t>GLM_GTC_matrix_inverse</w:t>
+        <w:t>GLM_GTC_matrix_transform</w:t>
       </w:r>
       <w:bookmarkEnd w:id="27"/>
       <w:proofErr w:type="spellEnd"/>
     </w:p>
     <w:p>
+      <w:pPr>
+        <w:pStyle w:val="Paragraph"/>
+      </w:pPr>
       <w:r>
         <w:rPr>
           <w:highlight w:val="white"/>
         </w:rPr>
-        <w:t xml:space="preserve">Define additional matrix inverting functions. </w:t>
-      </w:r>
-    </w:p>
-    <w:p/>
-    <w:p>
-      <w:r>
-        <w:rPr>
-          <w:rStyle w:val="inline-codeChar"/>
+        <w:t>Define functions that generate common transformation matrices.</w:t>
+      </w:r>
+    </w:p>
+    <w:p>
+      <w:pPr>
+        <w:pStyle w:val="Paragraph"/>
+      </w:pPr>
+      <w:r>
+        <w:rPr>
           <w:highlight w:val="white"/>
         </w:rPr>
-        <w:t>&lt;</w:t>
+        <w:t xml:space="preserve">The matrices generated by this extension use standard OpenGL fixed-function conventions. For example, the </w:t>
       </w:r>
       <w:proofErr w:type="spellStart"/>
       <w:r>
@@ -15767,32 +15847,9 @@
           <w:rStyle w:val="inline-codeChar"/>
           <w:highlight w:val="white"/>
         </w:rPr>
-        <w:t>glm</w:t>
+        <w:t>lookAt</w:t>
       </w:r>
       <w:proofErr w:type="spellEnd"/>
-      <w:r>
-        <w:rPr>
-          <w:rStyle w:val="inline-codeChar"/>
-          <w:highlight w:val="white"/>
-        </w:rPr>
-        <w:t>/</w:t>
-      </w:r>
-      <w:proofErr w:type="spellStart"/>
-      <w:r>
-        <w:rPr>
-          <w:rStyle w:val="inline-codeChar"/>
-          <w:highlight w:val="white"/>
-        </w:rPr>
-        <w:t>gtc</w:t>
-      </w:r>
-      <w:proofErr w:type="spellEnd"/>
-      <w:r>
-        <w:rPr>
-          <w:rStyle w:val="inline-codeChar"/>
-          <w:highlight w:val="white"/>
-        </w:rPr>
-        <w:t>/matrix_inverse.hpp&gt;</w:t>
-      </w:r>
       <w:r>
         <w:rPr>
           <w:rFonts w:ascii="Consolas" w:eastAsia="Consolas" w:hAnsi="Consolas" w:cs="Consolas"/>
@@ -15804,32 +15861,50 @@
         <w:rPr>
           <w:highlight w:val="white"/>
         </w:rPr>
-        <w:t>need to be included to use these features.</w:t>
-      </w:r>
-    </w:p>
-    <w:p>
-      <w:pPr>
-        <w:pStyle w:val="HeadingB"/>
-      </w:pPr>
-      <w:bookmarkStart w:id="28" w:name="_Toc426232668"/>
-      <w:r>
-        <w:t>4</w:t>
-      </w:r>
-      <w:r>
-        <w:t>.</w:t>
-      </w:r>
-      <w:r>
-        <w:t>9</w:t>
-      </w:r>
-      <w:r>
-        <w:t xml:space="preserve">. </w:t>
+        <w:t>function generates a transform from world space into the specific eye space that the projective matrix functions (</w:t>
+      </w:r>
+      <w:r>
+        <w:rPr>
+          <w:rStyle w:val="inline-codeChar"/>
+          <w:highlight w:val="white"/>
+        </w:rPr>
+        <w:t>perspective</w:t>
+      </w:r>
+      <w:r>
+        <w:rPr>
+          <w:highlight w:val="white"/>
+        </w:rPr>
+        <w:t xml:space="preserve">, </w:t>
       </w:r>
       <w:proofErr w:type="spellStart"/>
       <w:r>
-        <w:t>GLM_GTC_matrix_transform</w:t>
-      </w:r>
-      <w:bookmarkEnd w:id="28"/>
+        <w:rPr>
+          <w:rStyle w:val="inline-codeChar"/>
+          <w:highlight w:val="white"/>
+        </w:rPr>
+        <w:t>ortho</w:t>
+      </w:r>
       <w:proofErr w:type="spellEnd"/>
+      <w:r>
+        <w:rPr>
+          <w:highlight w:val="white"/>
+        </w:rPr>
+        <w:t xml:space="preserve">, </w:t>
+      </w:r>
+      <w:proofErr w:type="spellStart"/>
+      <w:r>
+        <w:rPr>
+          <w:highlight w:val="white"/>
+        </w:rPr>
+        <w:t>etc</w:t>
+      </w:r>
+      <w:proofErr w:type="spellEnd"/>
+      <w:r>
+        <w:rPr>
+          <w:highlight w:val="white"/>
+        </w:rPr>
+        <w:t>) are designed to expect. The OpenGL compatibility specifications define the particular layout of this eye space.</w:t>
+      </w:r>
     </w:p>
     <w:p>
       <w:pPr>
@@ -15837,20 +15912,26 @@
       </w:pPr>
       <w:r>
         <w:rPr>
+          <w:rStyle w:val="inline-codeChar"/>
           <w:highlight w:val="white"/>
         </w:rPr>
-        <w:t>Define functions that generate common transformation matrices.</w:t>
-      </w:r>
-    </w:p>
-    <w:p>
-      <w:pPr>
-        <w:pStyle w:val="Paragraph"/>
-      </w:pPr>
-      <w:r>
-        <w:rPr>
+        <w:t>&lt;</w:t>
+      </w:r>
+      <w:proofErr w:type="spellStart"/>
+      <w:r>
+        <w:rPr>
+          <w:rStyle w:val="inline-codeChar"/>
           <w:highlight w:val="white"/>
         </w:rPr>
-        <w:t xml:space="preserve">The matrices generated by this extension use standard OpenGL fixed-function conventions. For example, the </w:t>
+        <w:t>glm</w:t>
+      </w:r>
+      <w:proofErr w:type="spellEnd"/>
+      <w:r>
+        <w:rPr>
+          <w:rStyle w:val="inline-codeChar"/>
+          <w:highlight w:val="white"/>
+        </w:rPr>
+        <w:t>/</w:t>
       </w:r>
       <w:proofErr w:type="spellStart"/>
       <w:r>
@@ -15858,9 +15939,16 @@
           <w:rStyle w:val="inline-codeChar"/>
           <w:highlight w:val="white"/>
         </w:rPr>
-        <w:t>lookAt</w:t>
+        <w:t>gtc</w:t>
       </w:r>
       <w:proofErr w:type="spellEnd"/>
+      <w:r>
+        <w:rPr>
+          <w:rStyle w:val="inline-codeChar"/>
+          <w:highlight w:val="white"/>
+        </w:rPr>
+        <w:t>/matrix_transform.hpp&gt;</w:t>
+      </w:r>
       <w:r>
         <w:rPr>
           <w:rFonts w:ascii="Consolas" w:eastAsia="Consolas" w:hAnsi="Consolas" w:cs="Consolas"/>
@@ -15872,130 +15960,31 @@
         <w:rPr>
           <w:highlight w:val="white"/>
         </w:rPr>
-        <w:t>function generates a transform from world space into the specific eye space that the projective matrix functions (</w:t>
-      </w:r>
-      <w:r>
-        <w:rPr>
-          <w:rStyle w:val="inline-codeChar"/>
-          <w:highlight w:val="white"/>
-        </w:rPr>
-        <w:t>perspective</w:t>
-      </w:r>
-      <w:r>
-        <w:rPr>
-          <w:highlight w:val="white"/>
-        </w:rPr>
-        <w:t xml:space="preserve">, </w:t>
+        <w:t>need to be included to use these features.</w:t>
+      </w:r>
+    </w:p>
+    <w:p>
+      <w:pPr>
+        <w:pStyle w:val="HeadingB"/>
+      </w:pPr>
+      <w:bookmarkStart w:id="28" w:name="_Toc426232669"/>
+      <w:r>
+        <w:t>4</w:t>
+      </w:r>
+      <w:r>
+        <w:t>.</w:t>
+      </w:r>
+      <w:r>
+        <w:t>10</w:t>
+      </w:r>
+      <w:r>
+        <w:t xml:space="preserve">. </w:t>
       </w:r>
       <w:proofErr w:type="spellStart"/>
       <w:r>
-        <w:rPr>
-          <w:rStyle w:val="inline-codeChar"/>
-          <w:highlight w:val="white"/>
-        </w:rPr>
-        <w:t>ortho</w:t>
-      </w:r>
-      <w:proofErr w:type="spellEnd"/>
-      <w:r>
-        <w:rPr>
-          <w:highlight w:val="white"/>
-        </w:rPr>
-        <w:t xml:space="preserve">, </w:t>
-      </w:r>
-      <w:proofErr w:type="spellStart"/>
-      <w:r>
-        <w:rPr>
-          <w:highlight w:val="white"/>
-        </w:rPr>
-        <w:t>etc</w:t>
-      </w:r>
-      <w:proofErr w:type="spellEnd"/>
-      <w:r>
-        <w:rPr>
-          <w:highlight w:val="white"/>
-        </w:rPr>
-        <w:t>) are designed to expect. The OpenGL compatibility specifications define the particular layout of this eye space.</w:t>
-      </w:r>
-    </w:p>
-    <w:p>
-      <w:pPr>
-        <w:pStyle w:val="Paragraph"/>
-      </w:pPr>
-      <w:r>
-        <w:rPr>
-          <w:rStyle w:val="inline-codeChar"/>
-          <w:highlight w:val="white"/>
-        </w:rPr>
-        <w:t>&lt;</w:t>
-      </w:r>
-      <w:proofErr w:type="spellStart"/>
-      <w:r>
-        <w:rPr>
-          <w:rStyle w:val="inline-codeChar"/>
-          <w:highlight w:val="white"/>
-        </w:rPr>
-        <w:t>glm</w:t>
-      </w:r>
-      <w:proofErr w:type="spellEnd"/>
-      <w:r>
-        <w:rPr>
-          <w:rStyle w:val="inline-codeChar"/>
-          <w:highlight w:val="white"/>
-        </w:rPr>
-        <w:t>/</w:t>
-      </w:r>
-      <w:proofErr w:type="spellStart"/>
-      <w:r>
-        <w:rPr>
-          <w:rStyle w:val="inline-codeChar"/>
-          <w:highlight w:val="white"/>
-        </w:rPr>
-        <w:t>gtc</w:t>
-      </w:r>
-      <w:proofErr w:type="spellEnd"/>
-      <w:r>
-        <w:rPr>
-          <w:rStyle w:val="inline-codeChar"/>
-          <w:highlight w:val="white"/>
-        </w:rPr>
-        <w:t>/matrix_transform.hpp&gt;</w:t>
-      </w:r>
-      <w:r>
-        <w:rPr>
-          <w:rFonts w:ascii="Consolas" w:eastAsia="Consolas" w:hAnsi="Consolas" w:cs="Consolas"/>
-          <w:highlight w:val="white"/>
-        </w:rPr>
-        <w:t xml:space="preserve"> </w:t>
-      </w:r>
-      <w:r>
-        <w:rPr>
-          <w:highlight w:val="white"/>
-        </w:rPr>
-        <w:t>need to be included to use these features.</w:t>
-      </w:r>
-    </w:p>
-    <w:p>
-      <w:pPr>
-        <w:pStyle w:val="HeadingB"/>
-      </w:pPr>
-      <w:bookmarkStart w:id="29" w:name="_Toc426232669"/>
-      <w:r>
-        <w:t>4</w:t>
-      </w:r>
-      <w:r>
-        <w:t>.</w:t>
-      </w:r>
-      <w:r>
-        <w:t>10</w:t>
-      </w:r>
-      <w:r>
-        <w:t xml:space="preserve">. </w:t>
-      </w:r>
-      <w:proofErr w:type="spellStart"/>
-      <w:r>
         <w:t>GLM_GTC_noise</w:t>
       </w:r>
-      <w:bookmarkEnd w:id="29"/>
+      <w:bookmarkEnd w:id="28"/>
       <w:proofErr w:type="spellEnd"/>
     </w:p>
     <w:p>
@@ -17271,7 +17260,7 @@
       <w:pPr>
         <w:pStyle w:val="HeadingB"/>
       </w:pPr>
-      <w:bookmarkStart w:id="30" w:name="_Toc426232670"/>
+      <w:bookmarkStart w:id="29" w:name="_Toc426232670"/>
       <w:r>
         <w:t>4</w:t>
       </w:r>
@@ -17290,6 +17279,152 @@
       <w:proofErr w:type="spellStart"/>
       <w:r>
         <w:t>GLM_GTC_packing</w:t>
+      </w:r>
+      <w:bookmarkEnd w:id="29"/>
+      <w:proofErr w:type="spellEnd"/>
+    </w:p>
+    <w:p>
+      <w:pPr>
+        <w:pStyle w:val="Paragraph"/>
+        <w:rPr>
+          <w:lang w:val="en-US"/>
+        </w:rPr>
+      </w:pPr>
+      <w:r>
+        <w:rPr>
+          <w:lang w:val="en-US"/>
+        </w:rPr>
+        <w:lastRenderedPageBreak/>
+        <w:t>Convert scalar and vector types to packed formats</w:t>
+      </w:r>
+      <w:r>
+        <w:rPr>
+          <w:lang w:val="en-US"/>
+        </w:rPr>
+        <w:t>.</w:t>
+      </w:r>
+      <w:r>
+        <w:rPr>
+          <w:lang w:val="en-US"/>
+        </w:rPr>
+        <w:t xml:space="preserve"> This extension can also unpack packed data to the original format. The use of packing functions will results in precision lost. However, the extension guarantee that packing a value previously unpacked from the same format will be perform </w:t>
+      </w:r>
+      <w:proofErr w:type="spellStart"/>
+      <w:r>
+        <w:rPr>
+          <w:lang w:val="en-US"/>
+        </w:rPr>
+        <w:t>los</w:t>
+      </w:r>
+      <w:r>
+        <w:rPr>
+          <w:lang w:val="en-US"/>
+        </w:rPr>
+        <w:t>e</w:t>
+      </w:r>
+      <w:r>
+        <w:rPr>
+          <w:lang w:val="en-US"/>
+        </w:rPr>
+        <w:t>lessly</w:t>
+      </w:r>
+      <w:proofErr w:type="spellEnd"/>
+      <w:r>
+        <w:rPr>
+          <w:lang w:val="en-US"/>
+        </w:rPr>
+        <w:t>.</w:t>
+      </w:r>
+    </w:p>
+    <w:p>
+      <w:r>
+        <w:rPr>
+          <w:rStyle w:val="inline-codeChar"/>
+        </w:rPr>
+        <w:t>&lt;</w:t>
+      </w:r>
+      <w:proofErr w:type="spellStart"/>
+      <w:r>
+        <w:rPr>
+          <w:rStyle w:val="inline-codeChar"/>
+        </w:rPr>
+        <w:t>glm</w:t>
+      </w:r>
+      <w:proofErr w:type="spellEnd"/>
+      <w:r>
+        <w:rPr>
+          <w:rStyle w:val="inline-codeChar"/>
+        </w:rPr>
+        <w:t>/</w:t>
+      </w:r>
+      <w:proofErr w:type="spellStart"/>
+      <w:r>
+        <w:rPr>
+          <w:rStyle w:val="inline-codeChar"/>
+        </w:rPr>
+        <w:t>gtc</w:t>
+      </w:r>
+      <w:proofErr w:type="spellEnd"/>
+      <w:r>
+        <w:rPr>
+          <w:rStyle w:val="inline-codeChar"/>
+        </w:rPr>
+        <w:t>/</w:t>
+      </w:r>
+      <w:r>
+        <w:rPr>
+          <w:rStyle w:val="inline-codeChar"/>
+        </w:rPr>
+        <w:t>packing</w:t>
+      </w:r>
+      <w:r>
+        <w:rPr>
+          <w:rStyle w:val="inline-codeChar"/>
+        </w:rPr>
+        <w:t>.hpp&gt;</w:t>
+      </w:r>
+      <w:r>
+        <w:rPr>
+          <w:rFonts w:ascii="Consolas" w:eastAsia="Consolas" w:hAnsi="Consolas" w:cs="Consolas"/>
+        </w:rPr>
+        <w:t xml:space="preserve"> </w:t>
+      </w:r>
+      <w:r>
+        <w:t xml:space="preserve">need to be included to use these </w:t>
+      </w:r>
+      <w:r>
+        <w:rPr>
+          <w:highlight w:val="white"/>
+        </w:rPr>
+        <w:t>features</w:t>
+      </w:r>
+      <w:r>
+        <w:t>.</w:t>
+      </w:r>
+    </w:p>
+    <w:p>
+      <w:pPr>
+        <w:pStyle w:val="HeadingB"/>
+      </w:pPr>
+      <w:bookmarkStart w:id="30" w:name="_Toc426232671"/>
+      <w:r>
+        <w:t>4</w:t>
+      </w:r>
+      <w:r>
+        <w:t>.</w:t>
+      </w:r>
+      <w:r>
+        <w:t>1</w:t>
+      </w:r>
+      <w:r>
+        <w:t>2</w:t>
+      </w:r>
+      <w:r>
+        <w:t xml:space="preserve">. </w:t>
+      </w:r>
+      <w:proofErr w:type="spellStart"/>
+      <w:r>
+        <w:t>GLM_GTC_quaternion</w:t>
       </w:r>
       <w:bookmarkEnd w:id="30"/>
       <w:proofErr w:type="spellEnd"/>
@@ -17297,239 +17432,93 @@
     <w:p>
       <w:pPr>
         <w:pStyle w:val="Paragraph"/>
-        <w:rPr>
-          <w:lang w:val="en-US"/>
-        </w:rPr>
-      </w:pPr>
-      <w:r>
-        <w:rPr>
-          <w:lang w:val="en-US"/>
-        </w:rPr>
-        <w:lastRenderedPageBreak/>
-        <w:t>Convert scalar and vector types to packed formats</w:t>
-      </w:r>
-      <w:r>
-        <w:rPr>
-          <w:lang w:val="en-US"/>
-        </w:rPr>
+      </w:pPr>
+      <w:r>
+        <w:t>Define a quaternion type and several quaternion operations.</w:t>
+      </w:r>
+    </w:p>
+    <w:p>
+      <w:pPr>
+        <w:pStyle w:val="Paragraph"/>
+      </w:pPr>
+      <w:r>
+        <w:rPr>
+          <w:rStyle w:val="inline-codeChar"/>
+        </w:rPr>
+        <w:t>&lt;</w:t>
+      </w:r>
+      <w:proofErr w:type="spellStart"/>
+      <w:r>
+        <w:rPr>
+          <w:rStyle w:val="inline-codeChar"/>
+        </w:rPr>
+        <w:t>glm</w:t>
+      </w:r>
+      <w:proofErr w:type="spellEnd"/>
+      <w:r>
+        <w:rPr>
+          <w:rStyle w:val="inline-codeChar"/>
+        </w:rPr>
+        <w:t>/</w:t>
+      </w:r>
+      <w:proofErr w:type="spellStart"/>
+      <w:r>
+        <w:rPr>
+          <w:rStyle w:val="inline-codeChar"/>
+        </w:rPr>
+        <w:t>gtc</w:t>
+      </w:r>
+      <w:proofErr w:type="spellEnd"/>
+      <w:r>
+        <w:rPr>
+          <w:rStyle w:val="inline-codeChar"/>
+        </w:rPr>
+        <w:t>/quaternion.hpp&gt;</w:t>
+      </w:r>
+      <w:r>
+        <w:rPr>
+          <w:rFonts w:ascii="Consolas" w:eastAsia="Consolas" w:hAnsi="Consolas" w:cs="Consolas"/>
+        </w:rPr>
+        <w:t xml:space="preserve"> </w:t>
+      </w:r>
+      <w:r>
+        <w:t xml:space="preserve">need to be included to use these </w:t>
+      </w:r>
+      <w:r>
+        <w:rPr>
+          <w:highlight w:val="white"/>
+        </w:rPr>
+        <w:t>features</w:t>
+      </w:r>
+      <w:r>
         <w:t>.</w:t>
       </w:r>
-      <w:r>
-        <w:rPr>
-          <w:lang w:val="en-US"/>
-        </w:rPr>
-        <w:t xml:space="preserve"> This extension can also unpack packed data to the original format. The use of packing functions will results in precision lost. However, the extension guarantee that packing a value previously unpacked from the same format will be perform </w:t>
+    </w:p>
+    <w:p>
+      <w:pPr>
+        <w:pStyle w:val="HeadingB"/>
+      </w:pPr>
+      <w:bookmarkStart w:id="31" w:name="_Toc426232672"/>
+      <w:r>
+        <w:t>4</w:t>
+      </w:r>
+      <w:r>
+        <w:t>.</w:t>
+      </w:r>
+      <w:r>
+        <w:t>1</w:t>
+      </w:r>
+      <w:r>
+        <w:t>3</w:t>
+      </w:r>
+      <w:r>
+        <w:t xml:space="preserve">. </w:t>
       </w:r>
       <w:proofErr w:type="spellStart"/>
       <w:r>
-        <w:rPr>
-          <w:lang w:val="en-US"/>
-        </w:rPr>
-        <w:t>los</w:t>
-      </w:r>
-      <w:r>
-        <w:rPr>
-          <w:lang w:val="en-US"/>
-        </w:rPr>
-        <w:t>e</w:t>
-      </w:r>
-      <w:r>
-        <w:rPr>
-          <w:lang w:val="en-US"/>
-        </w:rPr>
-        <w:t>lessly</w:t>
-      </w:r>
-      <w:proofErr w:type="spellEnd"/>
-      <w:r>
-        <w:rPr>
-          <w:lang w:val="en-US"/>
-        </w:rPr>
-        <w:t>.</w:t>
-      </w:r>
-    </w:p>
-    <w:p>
-      <w:r>
-        <w:rPr>
-          <w:rStyle w:val="inline-codeChar"/>
-        </w:rPr>
-        <w:t>&lt;</w:t>
-      </w:r>
-      <w:proofErr w:type="spellStart"/>
-      <w:r>
-        <w:rPr>
-          <w:rStyle w:val="inline-codeChar"/>
-        </w:rPr>
-        <w:t>glm</w:t>
-      </w:r>
-      <w:proofErr w:type="spellEnd"/>
-      <w:r>
-        <w:rPr>
-          <w:rStyle w:val="inline-codeChar"/>
-        </w:rPr>
-        <w:t>/</w:t>
-      </w:r>
-      <w:proofErr w:type="spellStart"/>
-      <w:r>
-        <w:rPr>
-          <w:rStyle w:val="inline-codeChar"/>
-        </w:rPr>
-        <w:t>gtc</w:t>
-      </w:r>
-      <w:proofErr w:type="spellEnd"/>
-      <w:r>
-        <w:rPr>
-          <w:rStyle w:val="inline-codeChar"/>
-        </w:rPr>
-        <w:t>/</w:t>
-      </w:r>
-      <w:r>
-        <w:rPr>
-          <w:rStyle w:val="inline-codeChar"/>
-        </w:rPr>
-        <w:t>packing</w:t>
-      </w:r>
-      <w:r>
-        <w:rPr>
-          <w:rStyle w:val="inline-codeChar"/>
-        </w:rPr>
-        <w:t>.hpp&gt;</w:t>
-      </w:r>
-      <w:r>
-        <w:rPr>
-          <w:rFonts w:ascii="Consolas" w:eastAsia="Consolas" w:hAnsi="Consolas" w:cs="Consolas"/>
-        </w:rPr>
-        <w:t xml:space="preserve"> </w:t>
-      </w:r>
-      <w:r>
-        <w:t xml:space="preserve">need to be included to use these </w:t>
-      </w:r>
-      <w:r>
-        <w:rPr>
-          <w:highlight w:val="white"/>
-        </w:rPr>
-        <w:t>features</w:t>
-      </w:r>
-      <w:r>
-        <w:t>.</w:t>
-      </w:r>
-    </w:p>
-    <w:p>
-      <w:pPr>
-        <w:pStyle w:val="HeadingB"/>
-      </w:pPr>
-      <w:bookmarkStart w:id="31" w:name="_Toc426232671"/>
-      <w:r>
-        <w:t>4</w:t>
-      </w:r>
-      <w:r>
-        <w:t>.</w:t>
-      </w:r>
-      <w:r>
-        <w:t>1</w:t>
-      </w:r>
-      <w:r>
-        <w:t>2</w:t>
-      </w:r>
-      <w:r>
-        <w:t xml:space="preserve">. </w:t>
-      </w:r>
-      <w:proofErr w:type="spellStart"/>
-      <w:r>
-        <w:t>GLM_GTC_quaternion</w:t>
+        <w:t>GLM_GTC_random</w:t>
       </w:r>
       <w:bookmarkEnd w:id="31"/>
-      <w:proofErr w:type="spellEnd"/>
-    </w:p>
-    <w:p>
-      <w:pPr>
-        <w:pStyle w:val="Paragraph"/>
-      </w:pPr>
-      <w:r>
-        <w:t>Define a quaternion type and several quaternion operations.</w:t>
-      </w:r>
-    </w:p>
-    <w:p>
-      <w:pPr>
-        <w:pStyle w:val="Paragraph"/>
-      </w:pPr>
-      <w:r>
-        <w:rPr>
-          <w:rStyle w:val="inline-codeChar"/>
-        </w:rPr>
-        <w:t>&lt;</w:t>
-      </w:r>
-      <w:proofErr w:type="spellStart"/>
-      <w:r>
-        <w:rPr>
-          <w:rStyle w:val="inline-codeChar"/>
-        </w:rPr>
-        <w:t>glm</w:t>
-      </w:r>
-      <w:proofErr w:type="spellEnd"/>
-      <w:r>
-        <w:rPr>
-          <w:rStyle w:val="inline-codeChar"/>
-        </w:rPr>
-        <w:t>/</w:t>
-      </w:r>
-      <w:proofErr w:type="spellStart"/>
-      <w:r>
-        <w:rPr>
-          <w:rStyle w:val="inline-codeChar"/>
-        </w:rPr>
-        <w:t>gtc</w:t>
-      </w:r>
-      <w:proofErr w:type="spellEnd"/>
-      <w:r>
-        <w:rPr>
-          <w:rStyle w:val="inline-codeChar"/>
-        </w:rPr>
-        <w:t>/quaternion.hpp&gt;</w:t>
-      </w:r>
-      <w:r>
-        <w:rPr>
-          <w:rFonts w:ascii="Consolas" w:eastAsia="Consolas" w:hAnsi="Consolas" w:cs="Consolas"/>
-        </w:rPr>
-        <w:t xml:space="preserve"> </w:t>
-      </w:r>
-      <w:r>
-        <w:t xml:space="preserve">need to be included to use these </w:t>
-      </w:r>
-      <w:r>
-        <w:rPr>
-          <w:highlight w:val="white"/>
-        </w:rPr>
-        <w:t>features</w:t>
-      </w:r>
-      <w:r>
-        <w:t>.</w:t>
-      </w:r>
-    </w:p>
-    <w:p>
-      <w:pPr>
-        <w:pStyle w:val="HeadingB"/>
-      </w:pPr>
-      <w:bookmarkStart w:id="32" w:name="_Toc426232672"/>
-      <w:r>
-        <w:t>4</w:t>
-      </w:r>
-      <w:r>
-        <w:t>.</w:t>
-      </w:r>
-      <w:r>
-        <w:t>1</w:t>
-      </w:r>
-      <w:r>
-        <w:t>3</w:t>
-      </w:r>
-      <w:r>
-        <w:t xml:space="preserve">. </w:t>
-      </w:r>
-      <w:proofErr w:type="spellStart"/>
-      <w:r>
-        <w:t>GLM_GTC_random</w:t>
-      </w:r>
-      <w:bookmarkEnd w:id="32"/>
       <w:proofErr w:type="spellEnd"/>
     </w:p>
     <w:p>
@@ -18405,7 +18394,7 @@
       <w:pPr>
         <w:pStyle w:val="HeadingB"/>
       </w:pPr>
-      <w:bookmarkStart w:id="33" w:name="_Toc426232673"/>
+      <w:bookmarkStart w:id="32" w:name="_Toc426232673"/>
       <w:r>
         <w:t>4</w:t>
       </w:r>
@@ -18421,6 +18410,83 @@
       <w:proofErr w:type="spellStart"/>
       <w:r>
         <w:t>GLM_GTC_reciprocal</w:t>
+      </w:r>
+      <w:bookmarkEnd w:id="32"/>
+      <w:proofErr w:type="spellEnd"/>
+    </w:p>
+    <w:p>
+      <w:pPr>
+        <w:pStyle w:val="Paragraph"/>
+      </w:pPr>
+      <w:r>
+        <w:t>Provide hyperbolic functions: secant, cosecant, cotangent, etc.</w:t>
+      </w:r>
+    </w:p>
+    <w:p>
+      <w:pPr>
+        <w:pStyle w:val="Paragraph"/>
+      </w:pPr>
+      <w:r>
+        <w:rPr>
+          <w:rStyle w:val="inline-codeChar"/>
+        </w:rPr>
+        <w:t>&lt;</w:t>
+      </w:r>
+      <w:proofErr w:type="spellStart"/>
+      <w:r>
+        <w:rPr>
+          <w:rStyle w:val="inline-codeChar"/>
+        </w:rPr>
+        <w:t>glm</w:t>
+      </w:r>
+      <w:proofErr w:type="spellEnd"/>
+      <w:r>
+        <w:rPr>
+          <w:rStyle w:val="inline-codeChar"/>
+        </w:rPr>
+        <w:t>/</w:t>
+      </w:r>
+      <w:proofErr w:type="spellStart"/>
+      <w:r>
+        <w:rPr>
+          <w:rStyle w:val="inline-codeChar"/>
+        </w:rPr>
+        <w:t>gtc</w:t>
+      </w:r>
+      <w:proofErr w:type="spellEnd"/>
+      <w:r>
+        <w:rPr>
+          <w:rStyle w:val="inline-codeChar"/>
+        </w:rPr>
+        <w:t>/reciprocal.hpp&gt;</w:t>
+      </w:r>
+      <w:r>
+        <w:rPr>
+          <w:rFonts w:ascii="Consolas" w:eastAsia="Consolas" w:hAnsi="Consolas" w:cs="Consolas"/>
+        </w:rPr>
+        <w:t xml:space="preserve"> </w:t>
+      </w:r>
+      <w:r>
+        <w:t>need to be included to use these functionalities.</w:t>
+      </w:r>
+    </w:p>
+    <w:p>
+      <w:pPr>
+        <w:pStyle w:val="HeadingB"/>
+      </w:pPr>
+      <w:bookmarkStart w:id="33" w:name="_Toc426232674"/>
+      <w:r>
+        <w:t>4.1</w:t>
+      </w:r>
+      <w:r>
+        <w:t>5</w:t>
+      </w:r>
+      <w:r>
+        <w:t xml:space="preserve">. </w:t>
+      </w:r>
+      <w:proofErr w:type="spellStart"/>
+      <w:r>
+        <w:t>GLM_GTC_round</w:t>
       </w:r>
       <w:bookmarkEnd w:id="33"/>
       <w:proofErr w:type="spellEnd"/>
@@ -18430,7 +18496,19 @@
         <w:pStyle w:val="Paragraph"/>
       </w:pPr>
       <w:r>
-        <w:t>Provide hyperbolic functions: secant, cosecant, cotangent, etc.</w:t>
+        <w:t xml:space="preserve">Rounding operation on power of two </w:t>
+      </w:r>
+      <w:r>
+        <w:t>a</w:t>
+      </w:r>
+      <w:r>
+        <w:t>nd multiple</w:t>
+      </w:r>
+      <w:r>
+        <w:t xml:space="preserve"> values</w:t>
+      </w:r>
+      <w:r>
+        <w:t>.</w:t>
       </w:r>
     </w:p>
     <w:p>
@@ -18469,7 +18547,19 @@
         <w:rPr>
           <w:rStyle w:val="inline-codeChar"/>
         </w:rPr>
-        <w:t>/reciprocal.hpp&gt;</w:t>
+        <w:t>/</w:t>
+      </w:r>
+      <w:r>
+        <w:rPr>
+          <w:rStyle w:val="inline-codeChar"/>
+        </w:rPr>
+        <w:t>round</w:t>
+      </w:r>
+      <w:r>
+        <w:rPr>
+          <w:rStyle w:val="inline-codeChar"/>
+        </w:rPr>
+        <w:t>.hpp&gt;</w:t>
       </w:r>
       <w:r>
         <w:rPr>
@@ -18485,19 +18575,22 @@
       <w:pPr>
         <w:pStyle w:val="HeadingB"/>
       </w:pPr>
-      <w:bookmarkStart w:id="34" w:name="_Toc426232674"/>
-      <w:r>
-        <w:t>4.1</w:t>
-      </w:r>
-      <w:r>
-        <w:t>5</w:t>
+      <w:bookmarkStart w:id="34" w:name="_Toc426232675"/>
+      <w:r>
+        <w:t>4</w:t>
+      </w:r>
+      <w:r>
+        <w:t>.1</w:t>
+      </w:r>
+      <w:r>
+        <w:t>6</w:t>
       </w:r>
       <w:r>
         <w:t xml:space="preserve">. </w:t>
       </w:r>
       <w:proofErr w:type="spellStart"/>
       <w:r>
-        <w:t>GLM_GTC_round</w:t>
+        <w:t>GLM_GTC_type_precision</w:t>
       </w:r>
       <w:bookmarkEnd w:id="34"/>
       <w:proofErr w:type="spellEnd"/>
@@ -18507,110 +18600,6 @@
         <w:pStyle w:val="Paragraph"/>
       </w:pPr>
       <w:r>
-        <w:t xml:space="preserve">Rounding operation on power of two </w:t>
-      </w:r>
-      <w:r>
-        <w:t>a</w:t>
-      </w:r>
-      <w:r>
-        <w:t>nd multiple</w:t>
-      </w:r>
-      <w:r>
-        <w:t xml:space="preserve"> values</w:t>
-      </w:r>
-      <w:r>
-        <w:t>.</w:t>
-      </w:r>
-    </w:p>
-    <w:p>
-      <w:pPr>
-        <w:pStyle w:val="Paragraph"/>
-      </w:pPr>
-      <w:r>
-        <w:rPr>
-          <w:rStyle w:val="inline-codeChar"/>
-        </w:rPr>
-        <w:t>&lt;</w:t>
-      </w:r>
-      <w:proofErr w:type="spellStart"/>
-      <w:r>
-        <w:rPr>
-          <w:rStyle w:val="inline-codeChar"/>
-        </w:rPr>
-        <w:t>glm</w:t>
-      </w:r>
-      <w:proofErr w:type="spellEnd"/>
-      <w:r>
-        <w:rPr>
-          <w:rStyle w:val="inline-codeChar"/>
-        </w:rPr>
-        <w:t>/</w:t>
-      </w:r>
-      <w:proofErr w:type="spellStart"/>
-      <w:r>
-        <w:rPr>
-          <w:rStyle w:val="inline-codeChar"/>
-        </w:rPr>
-        <w:t>gtc</w:t>
-      </w:r>
-      <w:proofErr w:type="spellEnd"/>
-      <w:r>
-        <w:rPr>
-          <w:rStyle w:val="inline-codeChar"/>
-        </w:rPr>
-        <w:t>/</w:t>
-      </w:r>
-      <w:r>
-        <w:rPr>
-          <w:rStyle w:val="inline-codeChar"/>
-        </w:rPr>
-        <w:t>round</w:t>
-      </w:r>
-      <w:r>
-        <w:rPr>
-          <w:rStyle w:val="inline-codeChar"/>
-        </w:rPr>
-        <w:t>.hpp&gt;</w:t>
-      </w:r>
-      <w:r>
-        <w:rPr>
-          <w:rFonts w:ascii="Consolas" w:eastAsia="Consolas" w:hAnsi="Consolas" w:cs="Consolas"/>
-        </w:rPr>
-        <w:t xml:space="preserve"> </w:t>
-      </w:r>
-      <w:r>
-        <w:t>need to be included to use these functionalities.</w:t>
-      </w:r>
-    </w:p>
-    <w:p>
-      <w:pPr>
-        <w:pStyle w:val="HeadingB"/>
-      </w:pPr>
-      <w:bookmarkStart w:id="35" w:name="_Toc426232675"/>
-      <w:r>
-        <w:t>4</w:t>
-      </w:r>
-      <w:r>
-        <w:t>.1</w:t>
-      </w:r>
-      <w:r>
-        <w:t>6</w:t>
-      </w:r>
-      <w:r>
-        <w:t xml:space="preserve">. </w:t>
-      </w:r>
-      <w:proofErr w:type="spellStart"/>
-      <w:r>
-        <w:t>GLM_GTC_type_precision</w:t>
-      </w:r>
-      <w:bookmarkEnd w:id="35"/>
-      <w:proofErr w:type="spellEnd"/>
-    </w:p>
-    <w:p>
-      <w:pPr>
-        <w:pStyle w:val="Paragraph"/>
-      </w:pPr>
-      <w:r>
         <w:t>Add v</w:t>
       </w:r>
       <w:r>
@@ -20049,7 +20038,7 @@
       <w:pPr>
         <w:pStyle w:val="HeadingB"/>
       </w:pPr>
-      <w:bookmarkStart w:id="36" w:name="_Toc426232676"/>
+      <w:bookmarkStart w:id="35" w:name="_Toc426232676"/>
       <w:r>
         <w:lastRenderedPageBreak/>
         <w:t>4</w:t>
@@ -20067,7 +20056,7 @@
       <w:r>
         <w:t>GLM_GTC_type_ptr</w:t>
       </w:r>
-      <w:bookmarkEnd w:id="36"/>
+      <w:bookmarkEnd w:id="35"/>
       <w:proofErr w:type="spellEnd"/>
     </w:p>
     <w:p>
@@ -20661,7 +20650,7 @@
       <w:pPr>
         <w:pStyle w:val="HeadingB"/>
       </w:pPr>
-      <w:bookmarkStart w:id="37" w:name="_Toc426232677"/>
+      <w:bookmarkStart w:id="36" w:name="_Toc426232677"/>
       <w:r>
         <w:t>4</w:t>
       </w:r>
@@ -20678,7 +20667,7 @@
       <w:r>
         <w:t>GLM_GTC_ulp</w:t>
       </w:r>
-      <w:bookmarkEnd w:id="37"/>
+      <w:bookmarkEnd w:id="36"/>
       <w:proofErr w:type="spellEnd"/>
     </w:p>
     <w:p>
@@ -20761,7 +20750,7 @@
       <w:pPr>
         <w:pStyle w:val="HeadingB"/>
       </w:pPr>
-      <w:bookmarkStart w:id="38" w:name="_Toc426232678"/>
+      <w:bookmarkStart w:id="37" w:name="_Toc426232678"/>
       <w:r>
         <w:t>4.1</w:t>
       </w:r>
@@ -20771,7 +20760,7 @@
       <w:r>
         <w:t>. GLM_GTC_vec1</w:t>
       </w:r>
-      <w:bookmarkEnd w:id="38"/>
+      <w:bookmarkEnd w:id="37"/>
     </w:p>
     <w:p>
       <w:pPr>
@@ -20866,7 +20855,7 @@
       <w:pPr>
         <w:pStyle w:val="HeadingA"/>
       </w:pPr>
-      <w:bookmarkStart w:id="39" w:name="_Toc426232679"/>
+      <w:bookmarkStart w:id="38" w:name="_Toc426232679"/>
       <w:r>
         <w:lastRenderedPageBreak/>
         <w:t>5</w:t>
@@ -20874,26 +20863,26 @@
       <w:r>
         <w:t>. OpenGL interoperability</w:t>
       </w:r>
+      <w:bookmarkEnd w:id="38"/>
+    </w:p>
+    <w:p>
+      <w:pPr>
+        <w:pStyle w:val="HeadingB"/>
+      </w:pPr>
+      <w:bookmarkStart w:id="39" w:name="_Toc426232680"/>
+      <w:r>
+        <w:t>5</w:t>
+      </w:r>
+      <w:r>
+        <w:t>.</w:t>
+      </w:r>
+      <w:r>
+        <w:t>1</w:t>
+      </w:r>
+      <w:r>
+        <w:t>. GLM replacements for deprecated OpenGL functions</w:t>
+      </w:r>
       <w:bookmarkEnd w:id="39"/>
-    </w:p>
-    <w:p>
-      <w:pPr>
-        <w:pStyle w:val="HeadingB"/>
-      </w:pPr>
-      <w:bookmarkStart w:id="40" w:name="_Toc426232680"/>
-      <w:r>
-        <w:t>5</w:t>
-      </w:r>
-      <w:r>
-        <w:t>.</w:t>
-      </w:r>
-      <w:r>
-        <w:t>1</w:t>
-      </w:r>
-      <w:r>
-        <w:t>. GLM replacements for deprecated OpenGL functions</w:t>
-      </w:r>
-      <w:bookmarkEnd w:id="40"/>
       <w:r>
         <w:t xml:space="preserve"> </w:t>
       </w:r>
@@ -23923,7 +23912,7 @@
           <w:lang w:val="en-US"/>
         </w:rPr>
       </w:pPr>
-      <w:bookmarkStart w:id="41" w:name="_Toc426232681"/>
+      <w:bookmarkStart w:id="40" w:name="_Toc426232681"/>
       <w:r>
         <w:rPr>
           <w:lang w:val="en-US"/>
@@ -23948,7 +23937,7 @@
         </w:rPr>
         <w:t>GLU functions</w:t>
       </w:r>
-      <w:bookmarkEnd w:id="41"/>
+      <w:bookmarkEnd w:id="40"/>
     </w:p>
     <w:p>
       <w:pPr>
@@ -27532,7 +27521,7 @@
       <w:pPr>
         <w:pStyle w:val="HeadingA"/>
       </w:pPr>
-      <w:bookmarkStart w:id="42" w:name="_Toc426232682"/>
+      <w:bookmarkStart w:id="41" w:name="_Toc426232682"/>
       <w:r>
         <w:lastRenderedPageBreak/>
         <w:t>6</w:t>
@@ -27540,6 +27529,35 @@
       <w:r>
         <w:t>. Known issues</w:t>
       </w:r>
+      <w:bookmarkEnd w:id="41"/>
+    </w:p>
+    <w:p>
+      <w:pPr>
+        <w:pStyle w:val="Paragraph"/>
+      </w:pPr>
+      <w:r>
+        <w:t>This section reports the divergences of GLM with GLSL.</w:t>
+      </w:r>
+    </w:p>
+    <w:p>
+      <w:pPr>
+        <w:pStyle w:val="HeadingB"/>
+      </w:pPr>
+      <w:bookmarkStart w:id="42" w:name="_Toc426232683"/>
+      <w:r>
+        <w:t>6</w:t>
+      </w:r>
+      <w:r>
+        <w:t xml:space="preserve">.1. </w:t>
+      </w:r>
+      <w:proofErr w:type="gramStart"/>
+      <w:r>
+        <w:t>not</w:t>
+      </w:r>
+      <w:proofErr w:type="gramEnd"/>
+      <w:r>
+        <w:t xml:space="preserve"> function</w:t>
+      </w:r>
       <w:bookmarkEnd w:id="42"/>
     </w:p>
     <w:p>
@@ -27547,71 +27565,42 @@
         <w:pStyle w:val="Paragraph"/>
       </w:pPr>
       <w:r>
-        <w:t>This section reports the divergences of GLM with GLSL.</w:t>
+        <w:t xml:space="preserve">The GLSL keyword not is also a keyword in C++. To prevent name collisions, ensure cross compiler support and a high API consistency, the GLSL not function has been implemented with the name </w:t>
+      </w:r>
+      <w:r>
+        <w:rPr>
+          <w:rStyle w:val="inline-codeChar"/>
+        </w:rPr>
+        <w:t>not</w:t>
+      </w:r>
+      <w:r>
+        <w:rPr>
+          <w:rFonts w:ascii="Consolas" w:eastAsia="Consolas" w:hAnsi="Consolas" w:cs="Consolas"/>
+        </w:rPr>
+        <w:t>_</w:t>
+      </w:r>
+      <w:r>
+        <w:t>.</w:t>
       </w:r>
     </w:p>
     <w:p>
       <w:pPr>
         <w:pStyle w:val="HeadingB"/>
       </w:pPr>
-      <w:bookmarkStart w:id="43" w:name="_Toc426232683"/>
-      <w:r>
-        <w:t>6</w:t>
-      </w:r>
-      <w:r>
-        <w:t xml:space="preserve">.1. </w:t>
-      </w:r>
-      <w:proofErr w:type="gramStart"/>
-      <w:r>
-        <w:t>not</w:t>
-      </w:r>
-      <w:proofErr w:type="gramEnd"/>
-      <w:r>
-        <w:t xml:space="preserve"> function</w:t>
+      <w:bookmarkStart w:id="43" w:name="_Toc426232684"/>
+      <w:r>
+        <w:t>6.</w:t>
+      </w:r>
+      <w:r>
+        <w:t>2</w:t>
+      </w:r>
+      <w:r>
+        <w:t xml:space="preserve">. Precision qualifiers </w:t>
+      </w:r>
+      <w:r>
+        <w:t>support</w:t>
       </w:r>
       <w:bookmarkEnd w:id="43"/>
-    </w:p>
-    <w:p>
-      <w:pPr>
-        <w:pStyle w:val="Paragraph"/>
-      </w:pPr>
-      <w:r>
-        <w:t xml:space="preserve">The GLSL keyword not is also a keyword in C++. To prevent name collisions, ensure cross compiler support and a high API consistency, the GLSL not function has been implemented with the name </w:t>
-      </w:r>
-      <w:r>
-        <w:rPr>
-          <w:rStyle w:val="inline-codeChar"/>
-        </w:rPr>
-        <w:t>not</w:t>
-      </w:r>
-      <w:r>
-        <w:rPr>
-          <w:rFonts w:ascii="Consolas" w:eastAsia="Consolas" w:hAnsi="Consolas" w:cs="Consolas"/>
-        </w:rPr>
-        <w:t>_</w:t>
-      </w:r>
-      <w:r>
-        <w:t>.</w:t>
-      </w:r>
-    </w:p>
-    <w:p>
-      <w:pPr>
-        <w:pStyle w:val="HeadingB"/>
-      </w:pPr>
-      <w:bookmarkStart w:id="44" w:name="_Toc426232684"/>
-      <w:r>
-        <w:t>6.</w:t>
-      </w:r>
-      <w:r>
-        <w:t>2</w:t>
-      </w:r>
-      <w:r>
-        <w:t xml:space="preserve">. Precision qualifiers </w:t>
-      </w:r>
-      <w:r>
-        <w:t>support</w:t>
-      </w:r>
-      <w:bookmarkEnd w:id="44"/>
     </w:p>
     <w:p>
       <w:pPr>
@@ -28138,7 +28127,7 @@
       <w:pPr>
         <w:pStyle w:val="HeadingA"/>
       </w:pPr>
-      <w:bookmarkStart w:id="45" w:name="_Toc426232685"/>
+      <w:bookmarkStart w:id="44" w:name="_Toc426232685"/>
       <w:r>
         <w:lastRenderedPageBreak/>
         <w:t>7</w:t>
@@ -28146,98 +28135,98 @@
       <w:r>
         <w:t>. FAQ</w:t>
       </w:r>
+      <w:bookmarkEnd w:id="44"/>
+    </w:p>
+    <w:p>
+      <w:pPr>
+        <w:pStyle w:val="HeadingB"/>
+      </w:pPr>
+      <w:bookmarkStart w:id="45" w:name="_Toc426232686"/>
+      <w:r>
+        <w:t>7</w:t>
+      </w:r>
+      <w:r>
+        <w:t>.1 Why GLM follows GLSL specification and conventions?</w:t>
+      </w:r>
       <w:bookmarkEnd w:id="45"/>
     </w:p>
     <w:p>
       <w:pPr>
+        <w:pStyle w:val="Paragraph"/>
+      </w:pPr>
+      <w:r>
+        <w:t>Following GLSL conventions is a really strict policy of GLM. It has been designed following the idea that everyone does its own math library with his own conventions. The idea is that brilliant developers (the OpenGL ARB) worked together and agreed to make GLSL. Following GLSL conventions is a way to find consensus. Moreover, basically when a developer knows GLSL, he knows GLM.</w:t>
+      </w:r>
+    </w:p>
+    <w:p>
+      <w:pPr>
         <w:pStyle w:val="HeadingB"/>
       </w:pPr>
-      <w:bookmarkStart w:id="46" w:name="_Toc426232686"/>
+      <w:bookmarkStart w:id="46" w:name="_Toc426232687"/>
       <w:r>
         <w:t>7</w:t>
       </w:r>
       <w:r>
-        <w:t>.1 Why GLM follows GLSL specification and conventions?</w:t>
+        <w:t>.2. Does GLM run GLSL program?</w:t>
       </w:r>
       <w:bookmarkEnd w:id="46"/>
     </w:p>
     <w:p>
-      <w:pPr>
-        <w:pStyle w:val="Paragraph"/>
-      </w:pPr>
-      <w:r>
-        <w:t>Following GLSL conventions is a really strict policy of GLM. It has been designed following the idea that everyone does its own math library with his own conventions. The idea is that brilliant developers (the OpenGL ARB) worked together and agreed to make GLSL. Following GLSL conventions is a way to find consensus. Moreover, basically when a developer knows GLSL, he knows GLM.</w:t>
+      <w:r>
+        <w:t>No, GLM is a C++ implementation of a subset of GLSL.</w:t>
       </w:r>
     </w:p>
     <w:p>
       <w:pPr>
         <w:pStyle w:val="HeadingB"/>
       </w:pPr>
-      <w:bookmarkStart w:id="47" w:name="_Toc426232687"/>
+      <w:bookmarkStart w:id="47" w:name="_Toc426232688"/>
       <w:r>
         <w:t>7</w:t>
       </w:r>
       <w:r>
-        <w:t>.2. Does GLM run GLSL program?</w:t>
+        <w:t>.3. Does a GLSL compiler build GLM codes?</w:t>
       </w:r>
       <w:bookmarkEnd w:id="47"/>
     </w:p>
     <w:p>
       <w:r>
-        <w:t>No, GLM is a C++ implementation of a subset of GLSL.</w:t>
+        <w:t>No, thi</w:t>
+      </w:r>
+      <w:r>
+        <w:t>s is not what GLM attends to do.</w:t>
       </w:r>
     </w:p>
     <w:p>
       <w:pPr>
         <w:pStyle w:val="HeadingB"/>
       </w:pPr>
-      <w:bookmarkStart w:id="48" w:name="_Toc426232688"/>
+      <w:bookmarkStart w:id="48" w:name="_Toc426232689"/>
       <w:r>
         <w:t>7</w:t>
       </w:r>
       <w:r>
-        <w:t>.3. Does a GLSL compiler build GLM codes?</w:t>
+        <w:t>.4. Should I use ‘GTX’ extensions?</w:t>
       </w:r>
       <w:bookmarkEnd w:id="48"/>
     </w:p>
     <w:p>
       <w:r>
-        <w:t>No, thi</w:t>
-      </w:r>
-      <w:r>
-        <w:t>s is not what GLM attends to do.</w:t>
+        <w:t>GTX extensions are qualified to be experimental extensions.  In GLM this means that these extensions might change from version to version without any restriction. In practice, it doesn’t really change except time to time. GTC extensions are stabled, tested and perfectly reliable in time. Many GTX extensions extend GTC extensions and provide a way to explore features and implementations and APIs and then are promoted to GTC extensions. This is fairly the way OpenGL features are developed; through extensions.</w:t>
       </w:r>
     </w:p>
     <w:p>
       <w:pPr>
         <w:pStyle w:val="HeadingB"/>
       </w:pPr>
-      <w:bookmarkStart w:id="49" w:name="_Toc426232689"/>
+      <w:bookmarkStart w:id="49" w:name="_Toc426232690"/>
       <w:r>
         <w:t>7</w:t>
       </w:r>
       <w:r>
-        <w:t>.4. Should I use ‘GTX’ extensions?</w:t>
+        <w:t>.5. Where can I ask my questions?</w:t>
       </w:r>
       <w:bookmarkEnd w:id="49"/>
-    </w:p>
-    <w:p>
-      <w:r>
-        <w:t>GTX extensions are qualified to be experimental extensions.  In GLM this means that these extensions might change from version to version without any restriction. In practice, it doesn’t really change except time to time. GTC extensions are stabled, tested and perfectly reliable in time. Many GTX extensions extend GTC extensions and provide a way to explore features and implementations and APIs and then are promoted to GTC extensions. This is fairly the way OpenGL features are developed; through extensions.</w:t>
-      </w:r>
-    </w:p>
-    <w:p>
-      <w:pPr>
-        <w:pStyle w:val="HeadingB"/>
-      </w:pPr>
-      <w:bookmarkStart w:id="50" w:name="_Toc426232690"/>
-      <w:r>
-        <w:t>7</w:t>
-      </w:r>
-      <w:r>
-        <w:t>.5. Where can I ask my questions?</w:t>
-      </w:r>
-      <w:bookmarkEnd w:id="50"/>
     </w:p>
     <w:p>
       <w:pPr>
@@ -28281,14 +28270,14 @@
       <w:pPr>
         <w:pStyle w:val="HeadingB"/>
       </w:pPr>
-      <w:bookmarkStart w:id="51" w:name="_Toc426232691"/>
+      <w:bookmarkStart w:id="50" w:name="_Toc426232691"/>
       <w:r>
         <w:t>7</w:t>
       </w:r>
       <w:r>
         <w:t>.6. Where can I find the documentation of extensions?</w:t>
       </w:r>
-      <w:bookmarkEnd w:id="51"/>
+      <w:bookmarkEnd w:id="50"/>
     </w:p>
     <w:p>
       <w:r>
@@ -28318,7 +28307,7 @@
       <w:pPr>
         <w:pStyle w:val="HeadingB"/>
       </w:pPr>
-      <w:bookmarkStart w:id="52" w:name="_Toc426232692"/>
+      <w:bookmarkStart w:id="51" w:name="_Toc426232692"/>
       <w:r>
         <w:t>7</w:t>
       </w:r>
@@ -28333,74 +28322,74 @@
       <w:r>
         <w:t>;’?</w:t>
       </w:r>
+      <w:bookmarkEnd w:id="51"/>
+    </w:p>
+    <w:p>
+      <w:r>
+        <w:t xml:space="preserve">NO! Chances are that if </w:t>
+      </w:r>
+      <w:r>
+        <w:rPr>
+          <w:rStyle w:val="inline-codeChar"/>
+        </w:rPr>
+        <w:t xml:space="preserve">using namespace </w:t>
+      </w:r>
+      <w:proofErr w:type="spellStart"/>
+      <w:r>
+        <w:rPr>
+          <w:rStyle w:val="inline-codeChar"/>
+        </w:rPr>
+        <w:t>glm</w:t>
+      </w:r>
+      <w:proofErr w:type="spellEnd"/>
+      <w:r>
+        <w:rPr>
+          <w:rStyle w:val="inline-codeChar"/>
+        </w:rPr>
+        <w:t>;</w:t>
+      </w:r>
+      <w:r>
+        <w:t xml:space="preserve"> is called, especially in a header file, name collisions will happen as GLM is based on GLSL which uses common tokens for</w:t>
+      </w:r>
+      <w:r>
+        <w:t xml:space="preserve"> types and functions. Avoiding </w:t>
+      </w:r>
+      <w:r>
+        <w:rPr>
+          <w:rStyle w:val="inline-codeChar"/>
+        </w:rPr>
+        <w:t xml:space="preserve">using namespace </w:t>
+      </w:r>
+      <w:proofErr w:type="spellStart"/>
+      <w:r>
+        <w:rPr>
+          <w:rStyle w:val="inline-codeChar"/>
+        </w:rPr>
+        <w:t>glm</w:t>
+      </w:r>
+      <w:proofErr w:type="spellEnd"/>
+      <w:r>
+        <w:rPr>
+          <w:rStyle w:val="inline-codeChar"/>
+        </w:rPr>
+        <w:t>;</w:t>
+      </w:r>
+      <w:r>
+        <w:t xml:space="preserve"> will a higher compatibility with third party library and SDKs.</w:t>
+      </w:r>
+    </w:p>
+    <w:p>
+      <w:pPr>
+        <w:pStyle w:val="HeadingB"/>
+      </w:pPr>
+      <w:bookmarkStart w:id="52" w:name="_Toc426232693"/>
+      <w:r>
+        <w:t>7</w:t>
+      </w:r>
+      <w:r>
+        <w:t>.8. Is GLM fast?</w:t>
+      </w:r>
       <w:bookmarkEnd w:id="52"/>
-    </w:p>
-    <w:p>
-      <w:r>
-        <w:t xml:space="preserve">NO! Chances are that if </w:t>
-      </w:r>
-      <w:r>
-        <w:rPr>
-          <w:rStyle w:val="inline-codeChar"/>
-        </w:rPr>
-        <w:t xml:space="preserve">using namespace </w:t>
-      </w:r>
-      <w:proofErr w:type="spellStart"/>
-      <w:r>
-        <w:rPr>
-          <w:rStyle w:val="inline-codeChar"/>
-        </w:rPr>
-        <w:t>glm</w:t>
-      </w:r>
-      <w:proofErr w:type="spellEnd"/>
-      <w:r>
-        <w:rPr>
-          <w:rStyle w:val="inline-codeChar"/>
-        </w:rPr>
-        <w:t>;</w:t>
-      </w:r>
-      <w:r>
-        <w:t xml:space="preserve"> is called, especially in a header file, name collisions will happen as GLM is based on GLSL which uses common tokens for</w:t>
-      </w:r>
-      <w:r>
-        <w:t xml:space="preserve"> types and functions. Avoiding </w:t>
-      </w:r>
-      <w:r>
-        <w:rPr>
-          <w:rStyle w:val="inline-codeChar"/>
-        </w:rPr>
-        <w:t xml:space="preserve">using namespace </w:t>
-      </w:r>
-      <w:proofErr w:type="spellStart"/>
-      <w:r>
-        <w:rPr>
-          <w:rStyle w:val="inline-codeChar"/>
-        </w:rPr>
-        <w:t>glm</w:t>
-      </w:r>
-      <w:proofErr w:type="spellEnd"/>
-      <w:r>
-        <w:rPr>
-          <w:rStyle w:val="inline-codeChar"/>
-        </w:rPr>
-        <w:t>;</w:t>
-      </w:r>
-      <w:r>
-        <w:t xml:space="preserve"> will a higher compatibility with third party library and SDKs.</w:t>
-      </w:r>
-    </w:p>
-    <w:p>
-      <w:pPr>
-        <w:pStyle w:val="HeadingB"/>
-      </w:pPr>
-      <w:bookmarkStart w:id="53" w:name="_Toc426232693"/>
-      <w:r>
-        <w:t>7</w:t>
-      </w:r>
-      <w:r>
-        <w:t>.8. Is GLM fast?</w:t>
-      </w:r>
-      <w:bookmarkEnd w:id="53"/>
     </w:p>
     <w:p>
       <w:r>
@@ -28412,86 +28401,86 @@
       <w:pPr>
         <w:pStyle w:val="HeadingB"/>
       </w:pPr>
-      <w:bookmarkStart w:id="54" w:name="_Toc426232694"/>
+      <w:bookmarkStart w:id="53" w:name="_Toc426232694"/>
       <w:r>
         <w:t>7</w:t>
       </w:r>
       <w:r>
         <w:t>.9. When I build with Visual C++ with /W4 warning level, I have warnings...</w:t>
       </w:r>
+      <w:bookmarkEnd w:id="53"/>
+    </w:p>
+    <w:p>
+      <w:r>
+        <w:t xml:space="preserve">You should not have any warnings even in /W4 mode. However, if you expect such level for you code, then you should ask for the same level to the compiler by </w:t>
+      </w:r>
+      <w:r>
+        <w:t>at</w:t>
+      </w:r>
+      <w:r>
+        <w:t xml:space="preserve"> least disabling the Visual C++ language extensions (/</w:t>
+      </w:r>
+      <w:proofErr w:type="spellStart"/>
+      <w:r>
+        <w:t>Za</w:t>
+      </w:r>
+      <w:proofErr w:type="spellEnd"/>
+      <w:r>
+        <w:t>) which generates warnings when used. If these extensions are enabled, then GLM will take advantage of them and the compiler will generate warnings.</w:t>
+      </w:r>
+    </w:p>
+    <w:p>
+      <w:pPr>
+        <w:pStyle w:val="HeadingB"/>
+      </w:pPr>
+      <w:bookmarkStart w:id="54" w:name="_Toc426232695"/>
+      <w:r>
+        <w:t>7.10. Why some GLM functions can crash because of division by zero?</w:t>
+      </w:r>
       <w:bookmarkEnd w:id="54"/>
     </w:p>
     <w:p>
       <w:r>
-        <w:t xml:space="preserve">You should not have any warnings even in /W4 mode. However, if you expect such level for you code, then you should ask for the same level to the compiler by </w:t>
-      </w:r>
-      <w:r>
-        <w:t>at</w:t>
-      </w:r>
-      <w:r>
-        <w:t xml:space="preserve"> least disabling the Visual C++ language extensions (/</w:t>
+        <w:t>GLM functions crashing is the result of a domain error that follows the precedent given by C and C++ libraries.</w:t>
+      </w:r>
+      <w:r>
+        <w:t xml:space="preserve"> For example, it’s a domain error to pass a null vector to </w:t>
       </w:r>
       <w:proofErr w:type="spellStart"/>
       <w:r>
-        <w:t>Za</w:t>
+        <w:rPr>
+          <w:rStyle w:val="inline-codeChar"/>
+        </w:rPr>
+        <w:t>glm</w:t>
       </w:r>
       <w:proofErr w:type="spellEnd"/>
       <w:r>
-        <w:t>) which generates warnings when used. If these extensions are enabled, then GLM will take advantage of them and the compiler will generate warnings.</w:t>
+        <w:rPr>
+          <w:rStyle w:val="inline-codeChar"/>
+        </w:rPr>
+        <w:t>::normalize</w:t>
+      </w:r>
+      <w:r>
+        <w:t xml:space="preserve"> function. </w:t>
       </w:r>
     </w:p>
     <w:p>
       <w:pPr>
         <w:pStyle w:val="HeadingB"/>
       </w:pPr>
-      <w:bookmarkStart w:id="55" w:name="_Toc426232695"/>
-      <w:r>
-        <w:t>7.10. Why some GLM functions can crash because of division by zero?</w:t>
+      <w:bookmarkStart w:id="55" w:name="_Toc426232696"/>
+      <w:r>
+        <w:t xml:space="preserve">7.11. What unit for angles is used in GLM? </w:t>
+      </w:r>
+      <w:proofErr w:type="gramStart"/>
+      <w:r>
+        <w:t>functions</w:t>
+      </w:r>
+      <w:proofErr w:type="gramEnd"/>
+      <w:r>
+        <w:t xml:space="preserve"> can crash because of division by zero?</w:t>
       </w:r>
       <w:bookmarkEnd w:id="55"/>
-    </w:p>
-    <w:p>
-      <w:r>
-        <w:t>GLM functions crashing is the result of a domain error that follows the precedent given by C and C++ libraries.</w:t>
-      </w:r>
-      <w:r>
-        <w:t xml:space="preserve"> For example, it’s a domain error to pass a null vector to </w:t>
-      </w:r>
-      <w:proofErr w:type="spellStart"/>
-      <w:r>
-        <w:rPr>
-          <w:rStyle w:val="inline-codeChar"/>
-        </w:rPr>
-        <w:t>glm</w:t>
-      </w:r>
-      <w:proofErr w:type="spellEnd"/>
-      <w:r>
-        <w:rPr>
-          <w:rStyle w:val="inline-codeChar"/>
-        </w:rPr>
-        <w:t>::normalize</w:t>
-      </w:r>
-      <w:r>
-        <w:t xml:space="preserve"> function. </w:t>
-      </w:r>
-    </w:p>
-    <w:p>
-      <w:pPr>
-        <w:pStyle w:val="HeadingB"/>
-      </w:pPr>
-      <w:bookmarkStart w:id="56" w:name="_Toc426232696"/>
-      <w:r>
-        <w:t xml:space="preserve">7.11. What unit for angles is used in GLM? </w:t>
-      </w:r>
-      <w:proofErr w:type="gramStart"/>
-      <w:r>
-        <w:t>functions</w:t>
-      </w:r>
-      <w:proofErr w:type="gramEnd"/>
-      <w:r>
-        <w:t xml:space="preserve"> can crash because of division by zero?</w:t>
-      </w:r>
-      <w:bookmarkEnd w:id="56"/>
     </w:p>
     <w:p>
       <w:r>
@@ -28532,7 +28521,7 @@
       <w:pPr>
         <w:pStyle w:val="HeadingA"/>
       </w:pPr>
-      <w:bookmarkStart w:id="57" w:name="_Toc426232697"/>
+      <w:bookmarkStart w:id="56" w:name="_Toc426232697"/>
       <w:r>
         <w:lastRenderedPageBreak/>
         <w:t>8</w:t>
@@ -28540,28 +28529,28 @@
       <w:r>
         <w:t>. Code samples</w:t>
       </w:r>
+      <w:bookmarkEnd w:id="56"/>
+    </w:p>
+    <w:p>
+      <w:pPr>
+        <w:pStyle w:val="Paragraph"/>
+      </w:pPr>
+      <w:r>
+        <w:t>This series of samples only shows various GLM features without consideration of any sort.</w:t>
+      </w:r>
+    </w:p>
+    <w:p>
+      <w:pPr>
+        <w:pStyle w:val="HeadingB"/>
+      </w:pPr>
+      <w:bookmarkStart w:id="57" w:name="_Toc426232698"/>
+      <w:r>
+        <w:t>8</w:t>
+      </w:r>
+      <w:r>
+        <w:t>.1. Compute a triangle normal</w:t>
+      </w:r>
       <w:bookmarkEnd w:id="57"/>
-    </w:p>
-    <w:p>
-      <w:pPr>
-        <w:pStyle w:val="Paragraph"/>
-      </w:pPr>
-      <w:r>
-        <w:t>This series of samples only shows various GLM features without consideration of any sort.</w:t>
-      </w:r>
-    </w:p>
-    <w:p>
-      <w:pPr>
-        <w:pStyle w:val="HeadingB"/>
-      </w:pPr>
-      <w:bookmarkStart w:id="58" w:name="_Toc426232698"/>
-      <w:r>
-        <w:t>8</w:t>
-      </w:r>
-      <w:r>
-        <w:t>.1. Compute a triangle normal</w:t>
-      </w:r>
-      <w:bookmarkEnd w:id="58"/>
     </w:p>
     <w:tbl>
       <w:tblPr>
@@ -29190,7 +29179,7 @@
           <w:lang w:val="fr-FR"/>
         </w:rPr>
       </w:pPr>
-      <w:bookmarkStart w:id="59" w:name="_Toc426232699"/>
+      <w:bookmarkStart w:id="58" w:name="_Toc426232699"/>
       <w:r>
         <w:rPr>
           <w:lang w:val="fr-FR"/>
@@ -29210,7 +29199,7 @@
         </w:rPr>
         <w:t>transform</w:t>
       </w:r>
-      <w:bookmarkEnd w:id="59"/>
+      <w:bookmarkEnd w:id="58"/>
       <w:proofErr w:type="spellEnd"/>
     </w:p>
     <w:tbl>
@@ -30114,7 +30103,7 @@
       <w:pPr>
         <w:pStyle w:val="HeadingB"/>
       </w:pPr>
-      <w:bookmarkStart w:id="60" w:name="_Toc426232700"/>
+      <w:bookmarkStart w:id="59" w:name="_Toc426232700"/>
       <w:r>
         <w:lastRenderedPageBreak/>
         <w:t>8</w:t>
@@ -30122,7 +30111,7 @@
       <w:r>
         <w:t>.3. Vector types</w:t>
       </w:r>
-      <w:bookmarkEnd w:id="60"/>
+      <w:bookmarkEnd w:id="59"/>
     </w:p>
     <w:tbl>
       <w:tblPr>
@@ -31430,14 +31419,14 @@
       <w:pPr>
         <w:pStyle w:val="HeadingB"/>
       </w:pPr>
-      <w:bookmarkStart w:id="61" w:name="_Toc426232701"/>
+      <w:bookmarkStart w:id="60" w:name="_Toc426232701"/>
       <w:r>
         <w:t>8</w:t>
       </w:r>
       <w:r>
         <w:t>.4. Lighting</w:t>
       </w:r>
-      <w:bookmarkEnd w:id="61"/>
+      <w:bookmarkEnd w:id="60"/>
     </w:p>
     <w:tbl>
       <w:tblPr>
@@ -32333,7 +32322,7 @@
       <w:pPr>
         <w:pStyle w:val="HeadingA"/>
       </w:pPr>
-      <w:bookmarkStart w:id="62" w:name="_Toc426232702"/>
+      <w:bookmarkStart w:id="61" w:name="_Toc426232702"/>
       <w:r>
         <w:lastRenderedPageBreak/>
         <w:t>9</w:t>
@@ -32341,20 +32330,20 @@
       <w:r>
         <w:t>. References</w:t>
       </w:r>
+      <w:bookmarkEnd w:id="61"/>
+    </w:p>
+    <w:p>
+      <w:pPr>
+        <w:pStyle w:val="HeadingB"/>
+      </w:pPr>
+      <w:bookmarkStart w:id="62" w:name="_Toc426232703"/>
+      <w:r>
+        <w:t>9</w:t>
+      </w:r>
+      <w:r>
+        <w:t>.1. GLM development</w:t>
+      </w:r>
       <w:bookmarkEnd w:id="62"/>
-    </w:p>
-    <w:p>
-      <w:pPr>
-        <w:pStyle w:val="HeadingB"/>
-      </w:pPr>
-      <w:bookmarkStart w:id="63" w:name="_Toc426232703"/>
-      <w:r>
-        <w:t>9</w:t>
-      </w:r>
-      <w:r>
-        <w:t>.1. GLM development</w:t>
-      </w:r>
-      <w:bookmarkEnd w:id="63"/>
       <w:r>
         <w:fldChar w:fldCharType="begin"/>
       </w:r>
@@ -32500,14 +32489,14 @@
       <w:pPr>
         <w:pStyle w:val="HeadingB"/>
       </w:pPr>
-      <w:bookmarkStart w:id="64" w:name="_Toc426232704"/>
+      <w:bookmarkStart w:id="63" w:name="_Toc426232704"/>
       <w:r>
         <w:t>9</w:t>
       </w:r>
       <w:r>
         <w:t>.2. OpenGL specifications</w:t>
       </w:r>
-      <w:bookmarkEnd w:id="64"/>
+      <w:bookmarkEnd w:id="63"/>
     </w:p>
     <w:p>
       <w:pPr>
@@ -32598,14 +32587,14 @@
       <w:pPr>
         <w:pStyle w:val="HeadingB"/>
       </w:pPr>
-      <w:bookmarkStart w:id="65" w:name="_Toc426232705"/>
+      <w:bookmarkStart w:id="64" w:name="_Toc426232705"/>
       <w:r>
         <w:t>9</w:t>
       </w:r>
       <w:r>
         <w:t>.3. External links</w:t>
       </w:r>
-      <w:bookmarkEnd w:id="65"/>
+      <w:bookmarkEnd w:id="64"/>
     </w:p>
     <w:p>
       <w:pPr>
@@ -32630,14 +32619,14 @@
           <w:rStyle w:val="Strong"/>
         </w:rPr>
       </w:pPr>
-      <w:bookmarkStart w:id="66" w:name="_Toc426232706"/>
+      <w:bookmarkStart w:id="65" w:name="_Toc426232706"/>
       <w:r>
         <w:t>9</w:t>
       </w:r>
       <w:r>
         <w:t>.4. Projects using GLM</w:t>
       </w:r>
-      <w:bookmarkEnd w:id="66"/>
+      <w:bookmarkEnd w:id="65"/>
       <w:r>
         <w:t xml:space="preserve"> </w:t>
       </w:r>
@@ -33084,7 +33073,7 @@
       <w:tr>
         <w:tc>
           <w:tcPr>
-            <w:tcW w:w="360" w:type="dxa"/>
+            <w:tcW w:w="4153" w:type="dxa"/>
           </w:tcPr>
           <w:p>
             <w:pPr>
@@ -33153,7 +33142,7 @@
         </w:tc>
         <w:tc>
           <w:tcPr>
-            <w:tcW w:w="360" w:type="dxa"/>
+            <w:tcW w:w="4153" w:type="dxa"/>
           </w:tcPr>
           <w:p>
             <w:pPr>
@@ -33217,12 +33206,318 @@
     </w:tbl>
     <w:p>
       <w:pPr>
+        <w:pStyle w:val="HeadingC"/>
+      </w:pPr>
+      <w:r>
+        <w:rPr>
+          <w:noProof/>
+          <w:lang w:val="fr-FR" w:eastAsia="fr-FR"/>
+        </w:rPr>
+        <w:lastRenderedPageBreak/>
+        <w:drawing>
+          <wp:anchor distT="0" distB="0" distL="114300" distR="114300" simplePos="0" relativeHeight="251667456" behindDoc="1" locked="0" layoutInCell="1" allowOverlap="1" wp14:anchorId="0C9BBFD0" wp14:editId="5661CA38">
+            <wp:simplePos x="0" y="0"/>
+            <wp:positionH relativeFrom="column">
+              <wp:posOffset>2647950</wp:posOffset>
+            </wp:positionH>
+            <wp:positionV relativeFrom="paragraph">
+              <wp:posOffset>31115</wp:posOffset>
+            </wp:positionV>
+            <wp:extent cx="2624455" cy="1476375"/>
+            <wp:effectExtent l="0" t="0" r="4445" b="9525"/>
+            <wp:wrapTight wrapText="bothSides">
+              <wp:wrapPolygon edited="0">
+                <wp:start x="0" y="0"/>
+                <wp:lineTo x="0" y="21461"/>
+                <wp:lineTo x="21480" y="21461"/>
+                <wp:lineTo x="21480" y="0"/>
+                <wp:lineTo x="0" y="0"/>
+              </wp:wrapPolygon>
+            </wp:wrapTight>
+            <wp:docPr id="28" name="Picture 28"/>
+            <wp:cNvGraphicFramePr>
+              <a:graphicFrameLocks xmlns:a="http://schemas.openxmlformats.org/drawingml/2006/main" noChangeAspect="1"/>
+            </wp:cNvGraphicFramePr>
+            <a:graphic xmlns:a="http://schemas.openxmlformats.org/drawingml/2006/main">
+              <a:graphicData uri="http://schemas.openxmlformats.org/drawingml/2006/picture">
+                <pic:pic xmlns:pic="http://schemas.openxmlformats.org/drawingml/2006/picture">
+                  <pic:nvPicPr>
+                    <pic:cNvPr id="1" name=""/>
+                    <pic:cNvPicPr/>
+                  </pic:nvPicPr>
+                  <pic:blipFill>
+                    <a:blip r:embed="rId70">
+                      <a:extLst>
+                        <a:ext uri="{28A0092B-C50C-407E-A947-70E740481C1C}">
+                          <a14:useLocalDpi xmlns:a14="http://schemas.microsoft.com/office/drawing/2010/main" val="0"/>
+                        </a:ext>
+                      </a:extLst>
+                    </a:blip>
+                    <a:stretch>
+                      <a:fillRect/>
+                    </a:stretch>
+                  </pic:blipFill>
+                  <pic:spPr>
+                    <a:xfrm>
+                      <a:off x="0" y="0"/>
+                      <a:ext cx="2624455" cy="1476375"/>
+                    </a:xfrm>
+                    <a:prstGeom prst="rect">
+                      <a:avLst/>
+                    </a:prstGeom>
+                  </pic:spPr>
+                </pic:pic>
+              </a:graphicData>
+            </a:graphic>
+          </wp:anchor>
+        </w:drawing>
+      </w:r>
+      <w:hyperlink r:id="rId71" w:history="1">
+        <w:r>
+          <w:rPr>
+            <w:rStyle w:val="Hyperlink"/>
+            <w:color w:val="auto"/>
+          </w:rPr>
+          <w:t>Leo</w:t>
+        </w:r>
+        <w:r>
+          <w:rPr>
+            <w:rStyle w:val="Hyperlink"/>
+            <w:color w:val="auto"/>
+          </w:rPr>
+          <w:t>’</w:t>
+        </w:r>
+        <w:r>
+          <w:rPr>
+            <w:rStyle w:val="Hyperlink"/>
+            <w:color w:val="auto"/>
+          </w:rPr>
+          <w:t xml:space="preserve">s </w:t>
+        </w:r>
+        <w:proofErr w:type="spellStart"/>
+        <w:r>
+          <w:rPr>
+            <w:rStyle w:val="Hyperlink"/>
+            <w:color w:val="auto"/>
+          </w:rPr>
+          <w:t>Forture</w:t>
+        </w:r>
+        <w:proofErr w:type="spellEnd"/>
+      </w:hyperlink>
+      <w:r>
+        <w:rPr>
+          <w:noProof/>
+          <w:lang w:val="en-US" w:eastAsia="fr-FR"/>
+        </w:rPr>
+        <w:t xml:space="preserve"> </w:t>
+      </w:r>
+    </w:p>
+    <w:p>
+      <w:pPr>
+        <w:pStyle w:val="Paragraph"/>
+      </w:pPr>
+      <w:r>
+        <w:t xml:space="preserve">Leo’s Fortune is a platform adventure game where you hunt down the cunning and mysterious thief that stole your gold. Available on </w:t>
+      </w:r>
+      <w:r>
+        <w:t>PS4, Xbox One</w:t>
+      </w:r>
+      <w:r>
+        <w:t>,</w:t>
+      </w:r>
+      <w:r>
+        <w:t xml:space="preserve"> PC</w:t>
+      </w:r>
+      <w:r>
+        <w:t>,</w:t>
+      </w:r>
+      <w:r>
+        <w:t xml:space="preserve"> Mac</w:t>
+      </w:r>
+      <w:r>
+        <w:t>, iOS and Android.</w:t>
+      </w:r>
+    </w:p>
+    <w:p>
+      <w:pPr>
+        <w:pStyle w:val="Paragraph"/>
+      </w:pPr>
+      <w:r>
+        <w:rPr>
+          <w:noProof/>
+          <w:lang w:val="fr-FR" w:eastAsia="fr-FR"/>
+        </w:rPr>
+        <w:drawing>
+          <wp:anchor distT="0" distB="0" distL="114300" distR="114300" simplePos="0" relativeHeight="251657216" behindDoc="0" locked="0" layoutInCell="1" allowOverlap="1" wp14:anchorId="41EC17D6" wp14:editId="50123264">
+            <wp:simplePos x="0" y="0"/>
+            <wp:positionH relativeFrom="column">
+              <wp:posOffset>2647950</wp:posOffset>
+            </wp:positionH>
+            <wp:positionV relativeFrom="paragraph">
+              <wp:posOffset>11430</wp:posOffset>
+            </wp:positionV>
+            <wp:extent cx="2624455" cy="1476375"/>
+            <wp:effectExtent l="0" t="0" r="4445" b="9525"/>
+            <wp:wrapSquare wrapText="bothSides"/>
+            <wp:docPr id="27" name="Picture 27"/>
+            <wp:cNvGraphicFramePr>
+              <a:graphicFrameLocks xmlns:a="http://schemas.openxmlformats.org/drawingml/2006/main" noChangeAspect="1"/>
+            </wp:cNvGraphicFramePr>
+            <a:graphic xmlns:a="http://schemas.openxmlformats.org/drawingml/2006/main">
+              <a:graphicData uri="http://schemas.openxmlformats.org/drawingml/2006/picture">
+                <pic:pic xmlns:pic="http://schemas.openxmlformats.org/drawingml/2006/picture">
+                  <pic:nvPicPr>
+                    <pic:cNvPr id="1" name=""/>
+                    <pic:cNvPicPr/>
+                  </pic:nvPicPr>
+                  <pic:blipFill>
+                    <a:blip r:embed="rId72">
+                      <a:extLst>
+                        <a:ext uri="{28A0092B-C50C-407E-A947-70E740481C1C}">
+                          <a14:useLocalDpi xmlns:a14="http://schemas.microsoft.com/office/drawing/2010/main" val="0"/>
+                        </a:ext>
+                      </a:extLst>
+                    </a:blip>
+                    <a:stretch>
+                      <a:fillRect/>
+                    </a:stretch>
+                  </pic:blipFill>
+                  <pic:spPr>
+                    <a:xfrm>
+                      <a:off x="0" y="0"/>
+                      <a:ext cx="2624455" cy="1476375"/>
+                    </a:xfrm>
+                    <a:prstGeom prst="rect">
+                      <a:avLst/>
+                    </a:prstGeom>
+                  </pic:spPr>
+                </pic:pic>
+              </a:graphicData>
+            </a:graphic>
+          </wp:anchor>
+        </w:drawing>
+      </w:r>
+      <w:r>
+        <w:t xml:space="preserve">Beautifully hand-crafted levels bring the story of Leo to life in this epic adventure. </w:t>
+      </w:r>
+    </w:p>
+    <w:p>
+      <w:pPr>
+        <w:pStyle w:val="Paragraph"/>
+      </w:pPr>
+      <w:r>
+        <w:rPr>
+          <w:noProof/>
+          <w:lang w:val="fr-FR" w:eastAsia="fr-FR"/>
+        </w:rPr>
+        <w:drawing>
+          <wp:anchor distT="0" distB="0" distL="114300" distR="114300" simplePos="0" relativeHeight="251672576" behindDoc="1" locked="0" layoutInCell="1" allowOverlap="1" wp14:anchorId="19966F9A" wp14:editId="26E490DF">
+            <wp:simplePos x="0" y="0"/>
+            <wp:positionH relativeFrom="column">
+              <wp:posOffset>2657475</wp:posOffset>
+            </wp:positionH>
+            <wp:positionV relativeFrom="paragraph">
+              <wp:posOffset>1050925</wp:posOffset>
+            </wp:positionV>
+            <wp:extent cx="2614930" cy="1470660"/>
+            <wp:effectExtent l="0" t="0" r="0" b="0"/>
+            <wp:wrapSquare wrapText="bothSides"/>
+            <wp:docPr id="33" name="Picture 33"/>
+            <wp:cNvGraphicFramePr>
+              <a:graphicFrameLocks xmlns:a="http://schemas.openxmlformats.org/drawingml/2006/main" noChangeAspect="1"/>
+            </wp:cNvGraphicFramePr>
+            <a:graphic xmlns:a="http://schemas.openxmlformats.org/drawingml/2006/main">
+              <a:graphicData uri="http://schemas.openxmlformats.org/drawingml/2006/picture">
+                <pic:pic xmlns:pic="http://schemas.openxmlformats.org/drawingml/2006/picture">
+                  <pic:nvPicPr>
+                    <pic:cNvPr id="1" name=""/>
+                    <pic:cNvPicPr/>
+                  </pic:nvPicPr>
+                  <pic:blipFill>
+                    <a:blip r:embed="rId73">
+                      <a:extLst>
+                        <a:ext uri="{28A0092B-C50C-407E-A947-70E740481C1C}">
+                          <a14:useLocalDpi xmlns:a14="http://schemas.microsoft.com/office/drawing/2010/main" val="0"/>
+                        </a:ext>
+                      </a:extLst>
+                    </a:blip>
+                    <a:stretch>
+                      <a:fillRect/>
+                    </a:stretch>
+                  </pic:blipFill>
+                  <pic:spPr>
+                    <a:xfrm>
+                      <a:off x="0" y="0"/>
+                      <a:ext cx="2614930" cy="1470660"/>
+                    </a:xfrm>
+                    <a:prstGeom prst="rect">
+                      <a:avLst/>
+                    </a:prstGeom>
+                  </pic:spPr>
+                </pic:pic>
+              </a:graphicData>
+            </a:graphic>
+            <wp14:sizeRelH relativeFrom="margin">
+              <wp14:pctWidth>0</wp14:pctWidth>
+            </wp14:sizeRelH>
+            <wp14:sizeRelV relativeFrom="margin">
+              <wp14:pctHeight>0</wp14:pctHeight>
+            </wp14:sizeRelV>
+          </wp:anchor>
+        </w:drawing>
+      </w:r>
+      <w:r>
+        <w:t xml:space="preserve">“I just returned home to find all my gold </w:t>
+      </w:r>
+      <w:bookmarkStart w:id="66" w:name="_GoBack"/>
+      <w:bookmarkEnd w:id="66"/>
+      <w:r>
+        <w:t>has been stolen!</w:t>
+      </w:r>
+      <w:r>
+        <w:t xml:space="preserve"> </w:t>
+      </w:r>
+      <w:r>
+        <w:t>For some devious purpose, the thief has dropped pieces of my gold like</w:t>
+      </w:r>
+      <w:r>
+        <w:t xml:space="preserve"> breadcrumbs through the woods.”</w:t>
+      </w:r>
+    </w:p>
+    <w:p>
+      <w:pPr>
+        <w:pStyle w:val="Paragraph"/>
+      </w:pPr>
+      <w:r>
+        <w:t>“Despite this pickle of a trap, I am left with no choice but to follow the trail.</w:t>
+      </w:r>
+      <w:r>
+        <w:t>”</w:t>
+      </w:r>
+      <w:r>
+        <w:t xml:space="preserve"> </w:t>
+      </w:r>
+    </w:p>
+    <w:p>
+      <w:pPr>
+        <w:pStyle w:val="Paragraph"/>
+        <w:rPr>
+          <w:lang w:val="en-US"/>
+        </w:rPr>
+      </w:pPr>
+      <w:r>
+        <w:t>“Whatever lies ahead, I must recover my fortune.” -Leopold</w:t>
+      </w:r>
+    </w:p>
+    <w:p/>
+    <w:p>
+      <w:pPr>
         <w:rPr>
           <w:rStyle w:val="Strong"/>
           <w:u w:val="single"/>
         </w:rPr>
       </w:pPr>
-      <w:hyperlink r:id="rId70">
+      <w:hyperlink r:id="rId74">
         <w:r>
           <w:rPr>
             <w:rStyle w:val="Strong"/>
@@ -33231,7 +33526,7 @@
           <w:t xml:space="preserve">Are you using GLM </w:t>
         </w:r>
       </w:hyperlink>
-      <w:hyperlink r:id="rId71">
+      <w:hyperlink r:id="rId75">
         <w:r>
           <w:rPr>
             <w:rStyle w:val="Strong"/>
@@ -33240,7 +33535,7 @@
           <w:t>in a project</w:t>
         </w:r>
       </w:hyperlink>
-      <w:hyperlink r:id="rId72">
+      <w:hyperlink r:id="rId76">
         <w:r>
           <w:rPr>
             <w:rStyle w:val="Strong"/>
@@ -33273,7 +33568,7 @@
       <w:r>
         <w:t xml:space="preserve">- </w:t>
       </w:r>
-      <w:hyperlink r:id="rId73" w:anchor="menu">
+      <w:hyperlink r:id="rId77" w:anchor="menu">
         <w:r>
           <w:rPr>
             <w:u w:val="single"/>
@@ -33298,7 +33593,7 @@
       <w:r>
         <w:t xml:space="preserve">- </w:t>
       </w:r>
-      <w:hyperlink r:id="rId74">
+      <w:hyperlink r:id="rId78">
         <w:r>
           <w:rPr>
             <w:u w:val="single"/>
@@ -33317,7 +33612,7 @@
       <w:r>
         <w:t xml:space="preserve">- </w:t>
       </w:r>
-      <w:hyperlink r:id="rId75">
+      <w:hyperlink r:id="rId79">
         <w:r>
           <w:rPr>
             <w:u w:val="single"/>
@@ -33336,7 +33631,7 @@
       <w:r>
         <w:t xml:space="preserve"> review and use an </w:t>
       </w:r>
-      <w:hyperlink r:id="rId76">
+      <w:hyperlink r:id="rId80">
         <w:r>
           <w:rPr>
             <w:u w:val="single"/>
@@ -33355,7 +33650,7 @@
       <w:r>
         <w:t xml:space="preserve">- </w:t>
       </w:r>
-      <w:hyperlink r:id="rId77">
+      <w:hyperlink r:id="rId81">
         <w:proofErr w:type="spellStart"/>
         <w:r>
           <w:rPr>
@@ -33382,7 +33677,7 @@
       <w:r>
         <w:t xml:space="preserve">- </w:t>
       </w:r>
-      <w:hyperlink r:id="rId78">
+      <w:hyperlink r:id="rId82">
         <w:proofErr w:type="spellStart"/>
         <w:r>
           <w:rPr>
@@ -33404,7 +33699,7 @@
         <w:br/>
         <w:t xml:space="preserve">- </w:t>
       </w:r>
-      <w:hyperlink r:id="rId79">
+      <w:hyperlink r:id="rId83">
         <w:r>
           <w:rPr>
             <w:u w:val="single"/>
@@ -33423,7 +33718,7 @@
       <w:r>
         <w:t xml:space="preserve">- </w:t>
       </w:r>
-      <w:hyperlink r:id="rId80">
+      <w:hyperlink r:id="rId84">
         <w:r>
           <w:rPr>
             <w:u w:val="single"/>
@@ -33457,7 +33752,7 @@
       <w:r>
         <w:t xml:space="preserve">- </w:t>
       </w:r>
-      <w:hyperlink r:id="rId81">
+      <w:hyperlink r:id="rId85">
         <w:r>
           <w:rPr>
             <w:u w:val="single"/>
@@ -33482,7 +33777,7 @@
         </w:rPr>
         <w:t xml:space="preserve"> </w:t>
       </w:r>
-      <w:hyperlink r:id="rId82" w:history="1">
+      <w:hyperlink r:id="rId86" w:history="1">
         <w:r>
           <w:rPr>
             <w:rStyle w:val="Hyperlink"/>
@@ -33502,7 +33797,7 @@
       <w:r>
         <w:t xml:space="preserve">- </w:t>
       </w:r>
-      <w:hyperlink r:id="rId83" w:history="1">
+      <w:hyperlink r:id="rId87" w:history="1">
         <w:r>
           <w:rPr>
             <w:rStyle w:val="Hyperlink"/>
@@ -33525,7 +33820,7 @@
       <w:r>
         <w:t xml:space="preserve">- </w:t>
       </w:r>
-      <w:hyperlink r:id="rId84" w:history="1">
+      <w:hyperlink r:id="rId88" w:history="1">
         <w:proofErr w:type="gramStart"/>
         <w:r>
           <w:rPr>
@@ -33547,7 +33842,7 @@
       <w:r>
         <w:t xml:space="preserve">- </w:t>
       </w:r>
-      <w:hyperlink r:id="rId85" w:history="1">
+      <w:hyperlink r:id="rId89" w:history="1">
         <w:r>
           <w:rPr>
             <w:rStyle w:val="Hyperlink"/>
@@ -33580,7 +33875,7 @@
         </w:rPr>
         <w:t xml:space="preserve">- </w:t>
       </w:r>
-      <w:hyperlink r:id="rId86">
+      <w:hyperlink r:id="rId90">
         <w:r>
           <w:rPr>
             <w:szCs w:val="24"/>
@@ -33610,7 +33905,7 @@
       <w:r>
         <w:t xml:space="preserve">- </w:t>
       </w:r>
-      <w:hyperlink r:id="rId87">
+      <w:hyperlink r:id="rId91">
         <w:r>
           <w:rPr>
             <w:u w:val="single"/>
@@ -33635,7 +33930,7 @@
       <w:r>
         <w:t xml:space="preserve">- </w:t>
       </w:r>
-      <w:hyperlink r:id="rId88">
+      <w:hyperlink r:id="rId92">
         <w:r>
           <w:rPr>
             <w:u w:val="single"/>
@@ -33654,7 +33949,7 @@
       <w:r>
         <w:t xml:space="preserve">- </w:t>
       </w:r>
-      <w:hyperlink r:id="rId89">
+      <w:hyperlink r:id="rId93">
         <w:proofErr w:type="spellStart"/>
         <w:proofErr w:type="gramStart"/>
         <w:r>
@@ -33776,7 +34071,7 @@
       <w:r>
         <w:t xml:space="preserve">GLM is developed and maintained by </w:t>
       </w:r>
-      <w:hyperlink r:id="rId90">
+      <w:hyperlink r:id="rId94">
         <w:r>
           <w:rPr>
             <w:u w:val="single"/>
@@ -33851,7 +34146,7 @@
         </w:rPr>
         <w:t xml:space="preserve"> for their work on </w:t>
       </w:r>
-      <w:hyperlink r:id="rId91">
+      <w:hyperlink r:id="rId95">
         <w:proofErr w:type="spellStart"/>
         <w:r>
           <w:rPr>
@@ -33891,7 +34186,7 @@
         </w:rPr>
         <w:t xml:space="preserve">- </w:t>
       </w:r>
-      <w:hyperlink r:id="rId92">
+      <w:hyperlink r:id="rId96">
         <w:r>
           <w:rPr>
             <w:szCs w:val="24"/>
@@ -33962,7 +34257,7 @@
         </w:rPr>
         <w:t xml:space="preserve"> for providing and maintaining the </w:t>
       </w:r>
-      <w:hyperlink r:id="rId93">
+      <w:hyperlink r:id="rId97">
         <w:r>
           <w:rPr>
             <w:szCs w:val="24"/>
@@ -33990,7 +34285,6 @@
           <w:szCs w:val="24"/>
           <w:lang w:val="fr-FR"/>
         </w:rPr>
-        <w:lastRenderedPageBreak/>
         <w:t xml:space="preserve">- </w:t>
       </w:r>
       <w:proofErr w:type="spellStart"/>
@@ -34100,7 +34394,7 @@
         </w:rPr>
         <w:t xml:space="preserve">- </w:t>
       </w:r>
-      <w:hyperlink r:id="rId94">
+      <w:hyperlink r:id="rId98">
         <w:r>
           <w:rPr>
             <w:szCs w:val="24"/>
@@ -34192,7 +34486,7 @@
           <w:color w:val="auto"/>
         </w:rPr>
       </w:pPr>
-      <w:hyperlink r:id="rId95">
+      <w:hyperlink r:id="rId99">
         <w:r>
           <w:rPr>
             <w:rStyle w:val="Hyperlink"/>
@@ -34233,7 +34527,7 @@
           <w:color w:val="auto"/>
         </w:rPr>
       </w:pPr>
-      <w:hyperlink r:id="rId96">
+      <w:hyperlink r:id="rId100">
         <w:r>
           <w:rPr>
             <w:rStyle w:val="Hyperlink"/>
@@ -34274,7 +34568,7 @@
           <w:color w:val="auto"/>
         </w:rPr>
       </w:pPr>
-      <w:hyperlink r:id="rId97">
+      <w:hyperlink r:id="rId101">
         <w:r>
           <w:rPr>
             <w:rStyle w:val="Hyperlink"/>
@@ -34300,7 +34594,7 @@
           <w:color w:val="auto"/>
         </w:rPr>
       </w:pPr>
-      <w:hyperlink r:id="rId98">
+      <w:hyperlink r:id="rId102">
         <w:r>
           <w:rPr>
             <w:rStyle w:val="Hyperlink"/>
@@ -36401,7 +36695,7 @@
 </file>
 
 <file path=customXml/itemProps1.xml><?xml version="1.0" encoding="utf-8"?>
-<ds:datastoreItem xmlns:ds="http://schemas.openxmlformats.org/officeDocument/2006/customXml" ds:itemID="{71A34797-AB41-4E72-A345-C531CE51CEE5}">
+<ds:datastoreItem xmlns:ds="http://schemas.openxmlformats.org/officeDocument/2006/customXml" ds:itemID="{0C7D9EB4-23D1-4E7D-84D4-1EC5F5AFF638}">
   <ds:schemaRefs>
     <ds:schemaRef ds:uri="http://schemas.openxmlformats.org/officeDocument/2006/bibliography"/>
   </ds:schemaRefs>

</xml_diff>

<commit_message>
Updated project using OpenGL
</commit_message>
<xml_diff>
--- a/doc/glm.docx
+++ b/doc/glm.docx
@@ -32633,9 +32633,11 @@
     </w:p>
     <w:p>
       <w:pPr>
+        <w:pStyle w:val="HeadingC"/>
         <w:rPr>
           <w:rStyle w:val="Strong"/>
-          <w:u w:val="single"/>
+          <w:b/>
+          <w:bCs w:val="0"/>
         </w:rPr>
       </w:pPr>
       <w:hyperlink r:id="rId58">
@@ -32643,7 +32645,8 @@
         <w:r>
           <w:rPr>
             <w:rStyle w:val="Strong"/>
-            <w:u w:val="single"/>
+            <w:b/>
+            <w:bCs w:val="0"/>
           </w:rPr>
           <w:t>Outerra</w:t>
         </w:r>
@@ -32659,7 +32662,12 @@
       </w:r>
       <w:proofErr w:type="spellStart"/>
       <w:r>
-        <w:t>centimeter</w:t>
+        <w:t>centim</w:t>
+      </w:r>
+      <w:bookmarkStart w:id="66" w:name="_GoBack"/>
+      <w:bookmarkEnd w:id="66"/>
+      <w:r>
+        <w:t>eter</w:t>
       </w:r>
       <w:proofErr w:type="spellEnd"/>
       <w:r>
@@ -32829,17 +32837,11 @@
     </w:p>
     <w:p>
       <w:pPr>
+        <w:pStyle w:val="HeadingC"/>
         <w:rPr>
           <w:rStyle w:val="Strong"/>
-          <w:u w:val="single"/>
-        </w:rPr>
-      </w:pPr>
-    </w:p>
-    <w:p>
-      <w:pPr>
-        <w:rPr>
-          <w:rStyle w:val="Strong"/>
-          <w:u w:val="single"/>
+          <w:b/>
+          <w:bCs w:val="0"/>
         </w:rPr>
       </w:pPr>
       <w:hyperlink r:id="rId63">
@@ -32848,7 +32850,8 @@
         <w:r>
           <w:rPr>
             <w:rStyle w:val="Strong"/>
-            <w:u w:val="single"/>
+            <w:b/>
+            <w:bCs w:val="0"/>
           </w:rPr>
           <w:t>opencloth</w:t>
         </w:r>
@@ -33029,20 +33032,22 @@
         </w:drawing>
       </w:r>
     </w:p>
-    <w:p/>
-    <w:p>
-      <w:pPr>
+    <w:p>
+      <w:pPr>
+        <w:pStyle w:val="HeadingC"/>
         <w:rPr>
           <w:rStyle w:val="Strong"/>
-          <w:u w:val="single"/>
+          <w:b/>
+          <w:bCs w:val="0"/>
         </w:rPr>
       </w:pPr>
       <w:hyperlink r:id="rId68">
         <w:r>
           <w:rPr>
             <w:rStyle w:val="Strong"/>
+            <w:b/>
+            <w:bCs w:val="0"/>
             <w:highlight w:val="white"/>
-            <w:u w:val="single"/>
           </w:rPr>
           <w:t>OpenGL 4.0 Shading Language Cookbook</w:t>
         </w:r>
@@ -33209,10 +33214,6 @@
         <w:pStyle w:val="HeadingC"/>
       </w:pPr>
       <w:r>
-        <w:rPr>
-          <w:noProof/>
-          <w:lang w:val="fr-FR" w:eastAsia="fr-FR"/>
-        </w:rPr>
         <w:lastRenderedPageBreak/>
         <w:drawing>
           <wp:anchor distT="0" distB="0" distL="114300" distR="114300" simplePos="0" relativeHeight="251666432" behindDoc="1" locked="0" layoutInCell="1" allowOverlap="1" wp14:anchorId="0C9BBFD0" wp14:editId="5661CA38">
@@ -33278,21 +33279,7 @@
             <w:rStyle w:val="Hyperlink"/>
             <w:color w:val="auto"/>
           </w:rPr>
-          <w:t>Leo</w:t>
-        </w:r>
-        <w:r>
-          <w:rPr>
-            <w:rStyle w:val="Hyperlink"/>
-            <w:color w:val="auto"/>
-          </w:rPr>
-          <w:t>’</w:t>
-        </w:r>
-        <w:r>
-          <w:rPr>
-            <w:rStyle w:val="Hyperlink"/>
-            <w:color w:val="auto"/>
-          </w:rPr>
-          <w:t xml:space="preserve">s </w:t>
+          <w:t xml:space="preserve">Leo’s </w:t>
         </w:r>
         <w:proofErr w:type="spellStart"/>
         <w:r>
@@ -33305,10 +33292,6 @@
         <w:proofErr w:type="spellEnd"/>
       </w:hyperlink>
       <w:r>
-        <w:rPr>
-          <w:noProof/>
-          <w:lang w:val="en-US" w:eastAsia="fr-FR"/>
-        </w:rPr>
         <w:t xml:space="preserve"> </w:t>
       </w:r>
     </w:p>
@@ -33467,12 +33450,7 @@
         </w:drawing>
       </w:r>
       <w:r>
-        <w:t xml:space="preserve">“I just returned home to find all my gold </w:t>
-      </w:r>
-      <w:bookmarkStart w:id="66" w:name="_GoBack"/>
-      <w:bookmarkEnd w:id="66"/>
-      <w:r>
-        <w:t>has been stolen!</w:t>
+        <w:t>“I just returned home to find all my gold has been stolen!</w:t>
       </w:r>
       <w:r>
         <w:t xml:space="preserve"> </w:t>
@@ -33509,19 +33487,21 @@
         <w:t>“Whatever lies ahead, I must recover my fortune.” -Leopold</w:t>
       </w:r>
     </w:p>
-    <w:p/>
-    <w:p>
-      <w:pPr>
+    <w:p>
+      <w:pPr>
+        <w:pStyle w:val="HeadingC"/>
         <w:rPr>
           <w:rStyle w:val="Strong"/>
-          <w:u w:val="single"/>
+          <w:b/>
+          <w:bCs w:val="0"/>
         </w:rPr>
       </w:pPr>
       <w:hyperlink r:id="rId74">
         <w:r>
           <w:rPr>
             <w:rStyle w:val="Strong"/>
-            <w:u w:val="single"/>
+            <w:b/>
+            <w:bCs w:val="0"/>
           </w:rPr>
           <w:t xml:space="preserve">Are you using GLM </w:t>
         </w:r>
@@ -33530,7 +33510,8 @@
         <w:r>
           <w:rPr>
             <w:rStyle w:val="Strong"/>
-            <w:u w:val="single"/>
+            <w:b/>
+            <w:bCs w:val="0"/>
           </w:rPr>
           <w:t>in a project</w:t>
         </w:r>
@@ -33539,7 +33520,8 @@
         <w:r>
           <w:rPr>
             <w:rStyle w:val="Strong"/>
-            <w:u w:val="single"/>
+            <w:b/>
+            <w:bCs w:val="0"/>
           </w:rPr>
           <w:t>?</w:t>
         </w:r>
@@ -33873,6 +33855,7 @@
           <w:szCs w:val="24"/>
           <w:u w:val="single"/>
         </w:rPr>
+        <w:lastRenderedPageBreak/>
         <w:t xml:space="preserve">- </w:t>
       </w:r>
       <w:hyperlink r:id="rId90">
@@ -36382,24 +36365,26 @@
     <w:basedOn w:val="Heading3"/>
     <w:link w:val="HeadingCChar"/>
     <w:qFormat/>
-    <w:rsid w:val="0069239C"/>
+    <w:rsid w:val="000E121D"/>
     <w:rPr>
       <w:rFonts w:asciiTheme="majorHAnsi" w:hAnsiTheme="majorHAnsi"/>
       <w:color w:val="auto"/>
       <w:sz w:val="24"/>
+      <w:u w:val="single"/>
     </w:rPr>
   </w:style>
   <w:style w:type="character" w:customStyle="1" w:styleId="HeadingCChar">
     <w:name w:val="Heading C Char"/>
     <w:basedOn w:val="HeadingBChar"/>
     <w:link w:val="HeadingC"/>
-    <w:rsid w:val="0069239C"/>
+    <w:rsid w:val="000E121D"/>
     <w:rPr>
       <w:rFonts w:asciiTheme="majorHAnsi" w:eastAsia="Arial" w:hAnsiTheme="majorHAnsi" w:cs="Arial"/>
       <w:b/>
       <w:color w:val="E36C0A" w:themeColor="accent6" w:themeShade="BF"/>
       <w:sz w:val="24"/>
       <w:szCs w:val="32"/>
+      <w:u w:val="single"/>
     </w:rPr>
   </w:style>
 </w:styles>
@@ -36695,7 +36680,7 @@
 </file>
 
 <file path=customXml/itemProps1.xml><?xml version="1.0" encoding="utf-8"?>
-<ds:datastoreItem xmlns:ds="http://schemas.openxmlformats.org/officeDocument/2006/customXml" ds:itemID="{F8DC78DF-70FA-4E71-AA1D-E4D716663AB7}">
+<ds:datastoreItem xmlns:ds="http://schemas.openxmlformats.org/officeDocument/2006/customXml" ds:itemID="{A253BC5E-4FD0-4685-ABE2-0803915185E2}">
   <ds:schemaRefs>
     <ds:schemaRef ds:uri="http://schemas.openxmlformats.org/officeDocument/2006/bibliography"/>
   </ds:schemaRefs>

</xml_diff>

<commit_message>
Fixed build, updated manual for 0.9.8
</commit_message>
<xml_diff>
--- a/doc/glm.docx
+++ b/doc/glm.docx
@@ -91,7 +91,7 @@
         <w:jc w:val="center"/>
       </w:pPr>
       <w:r>
-        <w:t>Version 0.9.7</w:t>
+        <w:t>Version 0.9.8</w:t>
       </w:r>
     </w:p>
     <w:p>
@@ -102,10 +102,13 @@
         <w:t>1</w:t>
       </w:r>
       <w:r>
+        <w:t>3</w:t>
+      </w:r>
+      <w:r>
         <w:t xml:space="preserve"> </w:t>
       </w:r>
       <w:r>
-        <w:t>August 2015</w:t>
+        <w:t>March 2016</w:t>
       </w:r>
     </w:p>
     <w:p>
@@ -264,7 +267,13 @@
         <w:jc w:val="left"/>
       </w:pPr>
       <w:r>
-        <w:t>Copyright (c) 2005 - 2015 G-</w:t>
+        <w:t>Copyright (c) 2005 - 201</w:t>
+      </w:r>
+      <w:r>
+        <w:t>6</w:t>
+      </w:r>
+      <w:r>
+        <w:t xml:space="preserve"> G-</w:t>
       </w:r>
       <w:proofErr w:type="spellStart"/>
       <w:r>
@@ -454,7 +463,15 @@
         <w:jc w:val="left"/>
       </w:pPr>
       <w:r>
-        <w:t>Copyright (c) 2005 - 2015 G-</w:t>
+        <w:t>Copyright (c) 2005 - 201</w:t>
+      </w:r>
+      <w:r>
+        <w:t>6</w:t>
+      </w:r>
+      <w:bookmarkStart w:id="0" w:name="_GoBack"/>
+      <w:bookmarkEnd w:id="0"/>
+      <w:r>
+        <w:t xml:space="preserve"> G-</w:t>
       </w:r>
       <w:proofErr w:type="spellStart"/>
       <w:r>
@@ -5842,12 +5859,12 @@
       <w:pPr>
         <w:pStyle w:val="HeadingA"/>
       </w:pPr>
-      <w:bookmarkStart w:id="0" w:name="_Toc426232641"/>
+      <w:bookmarkStart w:id="1" w:name="_Toc426232641"/>
       <w:r>
         <w:lastRenderedPageBreak/>
         <w:t>Introduction</w:t>
       </w:r>
-      <w:bookmarkEnd w:id="0"/>
+      <w:bookmarkEnd w:id="1"/>
     </w:p>
     <w:p>
       <w:pPr>
@@ -6231,25 +6248,25 @@
       <w:pPr>
         <w:pStyle w:val="HeadingA"/>
       </w:pPr>
-      <w:bookmarkStart w:id="1" w:name="_Toc426232642"/>
+      <w:bookmarkStart w:id="2" w:name="_Toc426232642"/>
       <w:r>
         <w:lastRenderedPageBreak/>
         <w:t>1. Getting started</w:t>
       </w:r>
-      <w:bookmarkEnd w:id="1"/>
+      <w:bookmarkEnd w:id="2"/>
     </w:p>
     <w:p>
       <w:pPr>
         <w:pStyle w:val="HeadingB"/>
       </w:pPr>
-      <w:bookmarkStart w:id="2" w:name="_Toc426232643"/>
+      <w:bookmarkStart w:id="3" w:name="_Toc426232643"/>
       <w:r>
         <w:t xml:space="preserve">1.1. </w:t>
       </w:r>
       <w:r>
         <w:t>Setup</w:t>
       </w:r>
-      <w:bookmarkEnd w:id="2"/>
+      <w:bookmarkEnd w:id="3"/>
     </w:p>
     <w:p>
       <w:pPr>
@@ -7513,11 +7530,11 @@
       <w:pPr>
         <w:pStyle w:val="HeadingB"/>
       </w:pPr>
-      <w:bookmarkStart w:id="3" w:name="_Toc426232644"/>
+      <w:bookmarkStart w:id="4" w:name="_Toc426232644"/>
       <w:r>
         <w:t>1.2. Faster program compilation</w:t>
       </w:r>
-      <w:bookmarkEnd w:id="3"/>
+      <w:bookmarkEnd w:id="4"/>
     </w:p>
     <w:p>
       <w:pPr>
@@ -7655,7 +7672,7 @@
       <w:pPr>
         <w:pStyle w:val="HeadingB"/>
       </w:pPr>
-      <w:bookmarkStart w:id="4" w:name="_Toc426232645"/>
+      <w:bookmarkStart w:id="5" w:name="_Toc426232645"/>
       <w:r>
         <w:t>1</w:t>
       </w:r>
@@ -7665,7 +7682,7 @@
       <w:r>
         <w:t>. Use sample of GLM core</w:t>
       </w:r>
-      <w:bookmarkEnd w:id="4"/>
+      <w:bookmarkEnd w:id="5"/>
     </w:p>
     <w:tbl>
       <w:tblPr>
@@ -8842,7 +8859,7 @@
       <w:pPr>
         <w:pStyle w:val="HeadingB"/>
       </w:pPr>
-      <w:bookmarkStart w:id="5" w:name="_Toc426232646"/>
+      <w:bookmarkStart w:id="6" w:name="_Toc426232646"/>
       <w:r>
         <w:lastRenderedPageBreak/>
         <w:t>1.</w:t>
@@ -8853,7 +8870,7 @@
       <w:r>
         <w:t>. Dependencies</w:t>
       </w:r>
-      <w:bookmarkEnd w:id="5"/>
+      <w:bookmarkEnd w:id="6"/>
     </w:p>
     <w:p>
       <w:pPr>
@@ -9008,12 +9025,12 @@
       <w:pPr>
         <w:pStyle w:val="HeadingA"/>
       </w:pPr>
-      <w:bookmarkStart w:id="6" w:name="_Toc426232647"/>
+      <w:bookmarkStart w:id="7" w:name="_Toc426232647"/>
       <w:r>
         <w:lastRenderedPageBreak/>
         <w:t>2. Swizzle operators</w:t>
       </w:r>
-      <w:bookmarkEnd w:id="6"/>
+      <w:bookmarkEnd w:id="7"/>
     </w:p>
     <w:p>
       <w:pPr>
@@ -9263,7 +9280,7 @@
       <w:pPr>
         <w:pStyle w:val="HeadingB"/>
       </w:pPr>
-      <w:bookmarkStart w:id="7" w:name="_Toc426232648"/>
+      <w:bookmarkStart w:id="8" w:name="_Toc426232648"/>
       <w:r>
         <w:t xml:space="preserve">2.1. Default </w:t>
       </w:r>
@@ -9276,7 +9293,7 @@
       <w:r>
         <w:t>implementation</w:t>
       </w:r>
-      <w:bookmarkEnd w:id="7"/>
+      <w:bookmarkEnd w:id="8"/>
     </w:p>
     <w:p>
       <w:pPr>
@@ -9872,12 +9889,12 @@
       <w:pPr>
         <w:pStyle w:val="HeadingB"/>
       </w:pPr>
-      <w:bookmarkStart w:id="8" w:name="_Toc426232649"/>
+      <w:bookmarkStart w:id="9" w:name="_Toc426232649"/>
       <w:r>
         <w:lastRenderedPageBreak/>
         <w:t>2.2. Anonymous union member implementation</w:t>
       </w:r>
-      <w:bookmarkEnd w:id="8"/>
+      <w:bookmarkEnd w:id="9"/>
       <w:r>
         <w:t xml:space="preserve"> </w:t>
       </w:r>
@@ -10662,7 +10679,7 @@
       <w:pPr>
         <w:pStyle w:val="HeadingA"/>
       </w:pPr>
-      <w:bookmarkStart w:id="9" w:name="_Toc426232650"/>
+      <w:bookmarkStart w:id="10" w:name="_Toc426232650"/>
       <w:r>
         <w:lastRenderedPageBreak/>
         <w:t>3</w:t>
@@ -10678,20 +10695,20 @@
       <w:r>
         <w:t xml:space="preserve"> options</w:t>
       </w:r>
-      <w:bookmarkEnd w:id="9"/>
+      <w:bookmarkEnd w:id="10"/>
     </w:p>
     <w:p>
       <w:pPr>
         <w:pStyle w:val="HeadingB"/>
       </w:pPr>
-      <w:bookmarkStart w:id="10" w:name="_Toc426232651"/>
+      <w:bookmarkStart w:id="11" w:name="_Toc426232651"/>
       <w:r>
         <w:t>3.</w:t>
       </w:r>
       <w:r>
         <w:t>1. Default precision</w:t>
       </w:r>
-      <w:bookmarkEnd w:id="10"/>
+      <w:bookmarkEnd w:id="11"/>
     </w:p>
     <w:p>
       <w:pPr>
@@ -11362,7 +11379,7 @@
       <w:pPr>
         <w:pStyle w:val="HeadingB"/>
       </w:pPr>
-      <w:bookmarkStart w:id="11" w:name="_Toc426232652"/>
+      <w:bookmarkStart w:id="12" w:name="_Toc426232652"/>
       <w:r>
         <w:t xml:space="preserve">3.2. </w:t>
       </w:r>
@@ -11375,7 +11392,7 @@
       <w:r>
         <w:t xml:space="preserve"> system</w:t>
       </w:r>
-      <w:bookmarkEnd w:id="11"/>
+      <w:bookmarkEnd w:id="12"/>
     </w:p>
     <w:p>
       <w:pPr>
@@ -11665,7 +11682,7 @@
       <w:pPr>
         <w:pStyle w:val="HeadingB"/>
       </w:pPr>
-      <w:bookmarkStart w:id="12" w:name="_Toc426232653"/>
+      <w:bookmarkStart w:id="13" w:name="_Toc426232653"/>
       <w:r>
         <w:t>3</w:t>
       </w:r>
@@ -11678,7 +11695,7 @@
       <w:r>
         <w:t>. C++ language detection</w:t>
       </w:r>
-      <w:bookmarkEnd w:id="12"/>
+      <w:bookmarkEnd w:id="13"/>
     </w:p>
     <w:p>
       <w:pPr>
@@ -11977,7 +11994,7 @@
       <w:pPr>
         <w:pStyle w:val="HeadingB"/>
       </w:pPr>
-      <w:bookmarkStart w:id="13" w:name="_Toc426232654"/>
+      <w:bookmarkStart w:id="14" w:name="_Toc426232654"/>
       <w:r>
         <w:t>3</w:t>
       </w:r>
@@ -11990,7 +12007,7 @@
       <w:r>
         <w:t>. SIMD support</w:t>
       </w:r>
-      <w:bookmarkEnd w:id="13"/>
+      <w:bookmarkEnd w:id="14"/>
     </w:p>
     <w:p>
       <w:pPr>
@@ -12485,7 +12502,7 @@
       <w:pPr>
         <w:pStyle w:val="HeadingB"/>
       </w:pPr>
-      <w:bookmarkStart w:id="14" w:name="_Toc426232655"/>
+      <w:bookmarkStart w:id="15" w:name="_Toc426232655"/>
       <w:r>
         <w:t>3</w:t>
       </w:r>
@@ -12498,7 +12515,7 @@
       <w:r>
         <w:t>. Force inline</w:t>
       </w:r>
-      <w:bookmarkEnd w:id="14"/>
+      <w:bookmarkEnd w:id="15"/>
     </w:p>
     <w:p>
       <w:r>
@@ -12608,11 +12625,11 @@
       <w:pPr>
         <w:pStyle w:val="HeadingB"/>
       </w:pPr>
-      <w:bookmarkStart w:id="15" w:name="_Toc426232656"/>
+      <w:bookmarkStart w:id="16" w:name="_Toc426232656"/>
       <w:r>
         <w:t>3.6. Vector and matrix static size</w:t>
       </w:r>
-      <w:bookmarkEnd w:id="15"/>
+      <w:bookmarkEnd w:id="16"/>
     </w:p>
     <w:p>
       <w:pPr>
@@ -13521,11 +13538,11 @@
       <w:pPr>
         <w:pStyle w:val="HeadingB"/>
       </w:pPr>
-      <w:bookmarkStart w:id="16" w:name="_Toc426232657"/>
+      <w:bookmarkStart w:id="17" w:name="_Toc426232657"/>
       <w:r>
         <w:t>3.7. Disabling default constructor initialization</w:t>
       </w:r>
-      <w:bookmarkEnd w:id="16"/>
+      <w:bookmarkEnd w:id="17"/>
     </w:p>
     <w:p>
       <w:pPr>
@@ -14042,11 +14059,11 @@
       <w:pPr>
         <w:pStyle w:val="HeadingB"/>
       </w:pPr>
-      <w:bookmarkStart w:id="17" w:name="_Toc426232658"/>
+      <w:bookmarkStart w:id="18" w:name="_Toc426232658"/>
       <w:r>
         <w:t>3.8. Require explicit conversions</w:t>
       </w:r>
-      <w:bookmarkEnd w:id="17"/>
+      <w:bookmarkEnd w:id="18"/>
     </w:p>
     <w:p>
       <w:pPr>
@@ -14632,7 +14649,7 @@
       <w:pPr>
         <w:pStyle w:val="HeadingA"/>
       </w:pPr>
-      <w:bookmarkStart w:id="18" w:name="_Toc426232659"/>
+      <w:bookmarkStart w:id="19" w:name="_Toc426232659"/>
       <w:r>
         <w:lastRenderedPageBreak/>
         <w:t>4</w:t>
@@ -14646,7 +14663,7 @@
       <w:r>
         <w:t>xtensions</w:t>
       </w:r>
-      <w:bookmarkEnd w:id="18"/>
+      <w:bookmarkEnd w:id="19"/>
     </w:p>
     <w:p>
       <w:pPr>
@@ -15027,114 +15044,13 @@
       <w:pPr>
         <w:pStyle w:val="HeadingB"/>
       </w:pPr>
-      <w:bookmarkStart w:id="19" w:name="_Toc426232660"/>
+      <w:bookmarkStart w:id="20" w:name="_Toc426232660"/>
       <w:r>
         <w:t xml:space="preserve">4.1. </w:t>
       </w:r>
       <w:proofErr w:type="spellStart"/>
       <w:r>
         <w:t>GLM_GTC_bitfield</w:t>
-      </w:r>
-      <w:bookmarkEnd w:id="19"/>
-      <w:proofErr w:type="spellEnd"/>
-    </w:p>
-    <w:p>
-      <w:pPr>
-        <w:pStyle w:val="Paragraph"/>
-      </w:pPr>
-      <w:r>
-        <w:t xml:space="preserve">Fast </w:t>
-      </w:r>
-      <w:proofErr w:type="spellStart"/>
-      <w:r>
-        <w:t>b</w:t>
-      </w:r>
-      <w:r>
-        <w:t>itfield</w:t>
-      </w:r>
-      <w:proofErr w:type="spellEnd"/>
-      <w:r>
-        <w:t xml:space="preserve"> operations on scalar and vector variables</w:t>
-      </w:r>
-      <w:r>
-        <w:t>.</w:t>
-      </w:r>
-    </w:p>
-    <w:p>
-      <w:pPr>
-        <w:pStyle w:val="Paragraph"/>
-      </w:pPr>
-      <w:r>
-        <w:rPr>
-          <w:rStyle w:val="inline-codeChar"/>
-          <w:highlight w:val="white"/>
-        </w:rPr>
-        <w:t>&lt;</w:t>
-      </w:r>
-      <w:proofErr w:type="spellStart"/>
-      <w:r>
-        <w:rPr>
-          <w:rStyle w:val="inline-codeChar"/>
-          <w:highlight w:val="white"/>
-        </w:rPr>
-        <w:t>glm</w:t>
-      </w:r>
-      <w:proofErr w:type="spellEnd"/>
-      <w:r>
-        <w:rPr>
-          <w:rStyle w:val="inline-codeChar"/>
-          <w:highlight w:val="white"/>
-        </w:rPr>
-        <w:t>/</w:t>
-      </w:r>
-      <w:proofErr w:type="spellStart"/>
-      <w:r>
-        <w:rPr>
-          <w:rStyle w:val="inline-codeChar"/>
-          <w:highlight w:val="white"/>
-        </w:rPr>
-        <w:t>gtc</w:t>
-      </w:r>
-      <w:proofErr w:type="spellEnd"/>
-      <w:r>
-        <w:rPr>
-          <w:rStyle w:val="inline-codeChar"/>
-          <w:highlight w:val="white"/>
-        </w:rPr>
-        <w:t>/</w:t>
-      </w:r>
-      <w:r>
-        <w:rPr>
-          <w:rStyle w:val="inline-codeChar"/>
-          <w:highlight w:val="white"/>
-        </w:rPr>
-        <w:t>bitfield</w:t>
-      </w:r>
-      <w:r>
-        <w:rPr>
-          <w:rStyle w:val="inline-codeChar"/>
-          <w:highlight w:val="white"/>
-        </w:rPr>
-        <w:t>.hpp&gt;</w:t>
-      </w:r>
-      <w:r>
-        <w:rPr>
-          <w:highlight w:val="white"/>
-        </w:rPr>
-        <w:t xml:space="preserve"> need to be included to use these features.</w:t>
-      </w:r>
-    </w:p>
-    <w:p>
-      <w:pPr>
-        <w:pStyle w:val="HeadingB"/>
-      </w:pPr>
-      <w:bookmarkStart w:id="20" w:name="_Toc426232661"/>
-      <w:r>
-        <w:t xml:space="preserve">4.2. </w:t>
-      </w:r>
-      <w:proofErr w:type="spellStart"/>
-      <w:r>
-        <w:t>GLM_GTC_color_space</w:t>
       </w:r>
       <w:bookmarkEnd w:id="20"/>
       <w:proofErr w:type="spellEnd"/>
@@ -15144,35 +15060,49 @@
         <w:pStyle w:val="Paragraph"/>
       </w:pPr>
       <w:r>
-        <w:t xml:space="preserve">Conversion between linear RGB to </w:t>
+        <w:t xml:space="preserve">Fast </w:t>
       </w:r>
       <w:proofErr w:type="spellStart"/>
       <w:r>
-        <w:t>sRGB</w:t>
+        <w:t>b</w:t>
+      </w:r>
+      <w:r>
+        <w:t>itfield</w:t>
       </w:r>
       <w:proofErr w:type="spellEnd"/>
       <w:r>
-        <w:t xml:space="preserve"> and </w:t>
+        <w:t xml:space="preserve"> operations on scalar and vector variables</w:t>
+      </w:r>
+      <w:r>
+        <w:t>.</w:t>
+      </w:r>
+    </w:p>
+    <w:p>
+      <w:pPr>
+        <w:pStyle w:val="Paragraph"/>
+      </w:pPr>
+      <w:r>
+        <w:rPr>
+          <w:rStyle w:val="inline-codeChar"/>
+          <w:highlight w:val="white"/>
+        </w:rPr>
+        <w:t>&lt;</w:t>
       </w:r>
       <w:proofErr w:type="spellStart"/>
       <w:r>
-        <w:t>sRGB</w:t>
+        <w:rPr>
+          <w:rStyle w:val="inline-codeChar"/>
+          <w:highlight w:val="white"/>
+        </w:rPr>
+        <w:t>glm</w:t>
       </w:r>
       <w:proofErr w:type="spellEnd"/>
       <w:r>
-        <w:t xml:space="preserve"> to linear RGB.</w:t>
-      </w:r>
-    </w:p>
-    <w:p>
-      <w:pPr>
-        <w:pStyle w:val="Paragraph"/>
-      </w:pPr>
-      <w:r>
         <w:rPr>
           <w:rStyle w:val="inline-codeChar"/>
           <w:highlight w:val="white"/>
         </w:rPr>
-        <w:t>&lt;</w:t>
+        <w:t>/</w:t>
       </w:r>
       <w:proofErr w:type="spellStart"/>
       <w:r>
@@ -15180,7 +15110,7 @@
           <w:rStyle w:val="inline-codeChar"/>
           <w:highlight w:val="white"/>
         </w:rPr>
-        <w:t>glm</w:t>
+        <w:t>gtc</w:t>
       </w:r>
       <w:proofErr w:type="spellEnd"/>
       <w:r>
@@ -15190,63 +15120,38 @@
         </w:rPr>
         <w:t>/</w:t>
       </w:r>
+      <w:r>
+        <w:rPr>
+          <w:rStyle w:val="inline-codeChar"/>
+          <w:highlight w:val="white"/>
+        </w:rPr>
+        <w:t>bitfield</w:t>
+      </w:r>
+      <w:r>
+        <w:rPr>
+          <w:rStyle w:val="inline-codeChar"/>
+          <w:highlight w:val="white"/>
+        </w:rPr>
+        <w:t>.hpp&gt;</w:t>
+      </w:r>
+      <w:r>
+        <w:rPr>
+          <w:highlight w:val="white"/>
+        </w:rPr>
+        <w:t xml:space="preserve"> need to be included to use these features.</w:t>
+      </w:r>
+    </w:p>
+    <w:p>
+      <w:pPr>
+        <w:pStyle w:val="HeadingB"/>
+      </w:pPr>
+      <w:bookmarkStart w:id="21" w:name="_Toc426232661"/>
+      <w:r>
+        <w:t xml:space="preserve">4.2. </w:t>
+      </w:r>
       <w:proofErr w:type="spellStart"/>
       <w:r>
-        <w:rPr>
-          <w:rStyle w:val="inline-codeChar"/>
-          <w:highlight w:val="white"/>
-        </w:rPr>
-        <w:t>gtc</w:t>
-      </w:r>
-      <w:proofErr w:type="spellEnd"/>
-      <w:r>
-        <w:rPr>
-          <w:rStyle w:val="inline-codeChar"/>
-          <w:highlight w:val="white"/>
-        </w:rPr>
-        <w:t>/</w:t>
-      </w:r>
-      <w:r>
-        <w:rPr>
-          <w:rStyle w:val="inline-codeChar"/>
-          <w:highlight w:val="white"/>
-        </w:rPr>
-        <w:t>color_space</w:t>
-      </w:r>
-      <w:r>
-        <w:rPr>
-          <w:rStyle w:val="inline-codeChar"/>
-          <w:highlight w:val="white"/>
-        </w:rPr>
-        <w:t>.hpp&gt;</w:t>
-      </w:r>
-      <w:r>
-        <w:rPr>
-          <w:highlight w:val="white"/>
-        </w:rPr>
-        <w:t xml:space="preserve"> need to be included to use these features.</w:t>
-      </w:r>
-    </w:p>
-    <w:p>
-      <w:pPr>
-        <w:pStyle w:val="HeadingB"/>
-      </w:pPr>
-      <w:bookmarkStart w:id="21" w:name="_Toc426232662"/>
-      <w:r>
-        <w:t>4</w:t>
-      </w:r>
-      <w:r>
-        <w:t>.</w:t>
-      </w:r>
-      <w:r>
-        <w:t>3</w:t>
-      </w:r>
-      <w:r>
-        <w:t xml:space="preserve">. </w:t>
-      </w:r>
-      <w:proofErr w:type="spellStart"/>
-      <w:r>
-        <w:t>GLM_GTC_constants</w:t>
+        <w:t>GLM_GTC_color_space</w:t>
       </w:r>
       <w:bookmarkEnd w:id="21"/>
       <w:proofErr w:type="spellEnd"/>
@@ -15256,13 +15161,23 @@
         <w:pStyle w:val="Paragraph"/>
       </w:pPr>
       <w:r>
-        <w:t>P</w:t>
-      </w:r>
-      <w:r>
-        <w:t>rovide a l</w:t>
-      </w:r>
-      <w:r>
-        <w:t>ist of built-in constants.</w:t>
+        <w:t xml:space="preserve">Conversion between linear RGB to </w:t>
+      </w:r>
+      <w:proofErr w:type="spellStart"/>
+      <w:r>
+        <w:t>sRGB</w:t>
+      </w:r>
+      <w:proofErr w:type="spellEnd"/>
+      <w:r>
+        <w:t xml:space="preserve"> and </w:t>
+      </w:r>
+      <w:proofErr w:type="spellStart"/>
+      <w:r>
+        <w:t>sRGB</w:t>
+      </w:r>
+      <w:proofErr w:type="spellEnd"/>
+      <w:r>
+        <w:t xml:space="preserve"> to linear RGB.</w:t>
       </w:r>
     </w:p>
     <w:p>
@@ -15313,7 +15228,7 @@
           <w:rStyle w:val="inline-codeChar"/>
           <w:highlight w:val="white"/>
         </w:rPr>
-        <w:t>constants</w:t>
+        <w:t>color_space</w:t>
       </w:r>
       <w:r>
         <w:rPr>
@@ -15333,7 +15248,7 @@
       <w:pPr>
         <w:pStyle w:val="HeadingB"/>
       </w:pPr>
-      <w:bookmarkStart w:id="22" w:name="_Toc426232663"/>
+      <w:bookmarkStart w:id="22" w:name="_Toc426232662"/>
       <w:r>
         <w:t>4</w:t>
       </w:r>
@@ -15341,14 +15256,14 @@
         <w:t>.</w:t>
       </w:r>
       <w:r>
-        <w:t>4</w:t>
+        <w:t>3</w:t>
       </w:r>
       <w:r>
         <w:t xml:space="preserve">. </w:t>
       </w:r>
       <w:proofErr w:type="spellStart"/>
       <w:r>
-        <w:t>GLM_GTC_epsilon</w:t>
+        <w:t>GLM_GTC_constants</w:t>
       </w:r>
       <w:bookmarkEnd w:id="22"/>
       <w:proofErr w:type="spellEnd"/>
@@ -15358,16 +15273,13 @@
         <w:pStyle w:val="Paragraph"/>
       </w:pPr>
       <w:r>
-        <w:t>Approximate e</w:t>
-      </w:r>
-      <w:r>
-        <w:t>qual and not equal comparison</w:t>
-      </w:r>
-      <w:r>
-        <w:t xml:space="preserve">s with selectable epsilon. </w:t>
-      </w:r>
-      <w:r>
-        <w:t xml:space="preserve"> </w:t>
+        <w:t>P</w:t>
+      </w:r>
+      <w:r>
+        <w:t>rovide a l</w:t>
+      </w:r>
+      <w:r>
+        <w:t>ist of built-in constants.</w:t>
       </w:r>
     </w:p>
     <w:p>
@@ -15418,7 +15330,7 @@
           <w:rStyle w:val="inline-codeChar"/>
           <w:highlight w:val="white"/>
         </w:rPr>
-        <w:t>epsilon</w:t>
+        <w:t>constants</w:t>
       </w:r>
       <w:r>
         <w:rPr>
@@ -15438,16 +15350,22 @@
       <w:pPr>
         <w:pStyle w:val="HeadingB"/>
       </w:pPr>
-      <w:bookmarkStart w:id="23" w:name="_Toc426232664"/>
-      <w:r>
-        <w:t>4.5</w:t>
+      <w:bookmarkStart w:id="23" w:name="_Toc426232663"/>
+      <w:r>
+        <w:t>4</w:t>
+      </w:r>
+      <w:r>
+        <w:t>.</w:t>
+      </w:r>
+      <w:r>
+        <w:t>4</w:t>
       </w:r>
       <w:r>
         <w:t xml:space="preserve">. </w:t>
       </w:r>
       <w:proofErr w:type="spellStart"/>
       <w:r>
-        <w:t>GLM_GTC_integer</w:t>
+        <w:t>GLM_GTC_epsilon</w:t>
       </w:r>
       <w:bookmarkEnd w:id="23"/>
       <w:proofErr w:type="spellEnd"/>
@@ -15457,6 +15375,105 @@
         <w:pStyle w:val="Paragraph"/>
       </w:pPr>
       <w:r>
+        <w:t>Approximate e</w:t>
+      </w:r>
+      <w:r>
+        <w:t>qual and not equal comparison</w:t>
+      </w:r>
+      <w:r>
+        <w:t xml:space="preserve">s with selectable epsilon. </w:t>
+      </w:r>
+      <w:r>
+        <w:t xml:space="preserve"> </w:t>
+      </w:r>
+    </w:p>
+    <w:p>
+      <w:pPr>
+        <w:pStyle w:val="Paragraph"/>
+      </w:pPr>
+      <w:r>
+        <w:rPr>
+          <w:rStyle w:val="inline-codeChar"/>
+          <w:highlight w:val="white"/>
+        </w:rPr>
+        <w:t>&lt;</w:t>
+      </w:r>
+      <w:proofErr w:type="spellStart"/>
+      <w:r>
+        <w:rPr>
+          <w:rStyle w:val="inline-codeChar"/>
+          <w:highlight w:val="white"/>
+        </w:rPr>
+        <w:t>glm</w:t>
+      </w:r>
+      <w:proofErr w:type="spellEnd"/>
+      <w:r>
+        <w:rPr>
+          <w:rStyle w:val="inline-codeChar"/>
+          <w:highlight w:val="white"/>
+        </w:rPr>
+        <w:t>/</w:t>
+      </w:r>
+      <w:proofErr w:type="spellStart"/>
+      <w:r>
+        <w:rPr>
+          <w:rStyle w:val="inline-codeChar"/>
+          <w:highlight w:val="white"/>
+        </w:rPr>
+        <w:t>gtc</w:t>
+      </w:r>
+      <w:proofErr w:type="spellEnd"/>
+      <w:r>
+        <w:rPr>
+          <w:rStyle w:val="inline-codeChar"/>
+          <w:highlight w:val="white"/>
+        </w:rPr>
+        <w:t>/</w:t>
+      </w:r>
+      <w:r>
+        <w:rPr>
+          <w:rStyle w:val="inline-codeChar"/>
+          <w:highlight w:val="white"/>
+        </w:rPr>
+        <w:t>epsilon</w:t>
+      </w:r>
+      <w:r>
+        <w:rPr>
+          <w:rStyle w:val="inline-codeChar"/>
+          <w:highlight w:val="white"/>
+        </w:rPr>
+        <w:t>.hpp&gt;</w:t>
+      </w:r>
+      <w:r>
+        <w:rPr>
+          <w:highlight w:val="white"/>
+        </w:rPr>
+        <w:t xml:space="preserve"> need to be included to use these features.</w:t>
+      </w:r>
+    </w:p>
+    <w:p>
+      <w:pPr>
+        <w:pStyle w:val="HeadingB"/>
+      </w:pPr>
+      <w:bookmarkStart w:id="24" w:name="_Toc426232664"/>
+      <w:r>
+        <w:t>4.5</w:t>
+      </w:r>
+      <w:r>
+        <w:t xml:space="preserve">. </w:t>
+      </w:r>
+      <w:proofErr w:type="spellStart"/>
+      <w:r>
+        <w:t>GLM_GTC_integer</w:t>
+      </w:r>
+      <w:bookmarkEnd w:id="24"/>
+      <w:proofErr w:type="spellEnd"/>
+    </w:p>
+    <w:p>
+      <w:pPr>
+        <w:pStyle w:val="Paragraph"/>
+      </w:pPr>
+      <w:r>
         <w:lastRenderedPageBreak/>
         <w:t>Provide integer variants of GLM core functions.</w:t>
       </w:r>
@@ -15532,7 +15549,7 @@
       <w:pPr>
         <w:pStyle w:val="HeadingB"/>
       </w:pPr>
-      <w:bookmarkStart w:id="24" w:name="_Toc426232665"/>
+      <w:bookmarkStart w:id="25" w:name="_Toc426232665"/>
       <w:r>
         <w:t>4</w:t>
       </w:r>
@@ -15549,7 +15566,7 @@
       <w:r>
         <w:t>GLM_GTC_matrix_access</w:t>
       </w:r>
-      <w:bookmarkEnd w:id="24"/>
+      <w:bookmarkEnd w:id="25"/>
       <w:proofErr w:type="spellEnd"/>
     </w:p>
     <w:p>
@@ -15624,7 +15641,7 @@
       <w:pPr>
         <w:pStyle w:val="HeadingB"/>
       </w:pPr>
-      <w:bookmarkStart w:id="25" w:name="_Toc426232666"/>
+      <w:bookmarkStart w:id="26" w:name="_Toc426232666"/>
       <w:r>
         <w:t>4</w:t>
       </w:r>
@@ -15641,7 +15658,7 @@
       <w:r>
         <w:t>GLM_GTC_matrix_integer</w:t>
       </w:r>
-      <w:bookmarkEnd w:id="25"/>
+      <w:bookmarkEnd w:id="26"/>
       <w:proofErr w:type="spellEnd"/>
     </w:p>
     <w:p>
@@ -15713,7 +15730,7 @@
       <w:pPr>
         <w:pStyle w:val="HeadingB"/>
       </w:pPr>
-      <w:bookmarkStart w:id="26" w:name="_Toc426232667"/>
+      <w:bookmarkStart w:id="27" w:name="_Toc426232667"/>
       <w:r>
         <w:t>4</w:t>
       </w:r>
@@ -15730,7 +15747,7 @@
       <w:r>
         <w:t>GLM_GTC_matrix_inverse</w:t>
       </w:r>
-      <w:bookmarkEnd w:id="26"/>
+      <w:bookmarkEnd w:id="27"/>
       <w:proofErr w:type="spellEnd"/>
     </w:p>
     <w:p>
@@ -15800,7 +15817,7 @@
       <w:pPr>
         <w:pStyle w:val="HeadingB"/>
       </w:pPr>
-      <w:bookmarkStart w:id="27" w:name="_Toc426232668"/>
+      <w:bookmarkStart w:id="28" w:name="_Toc426232668"/>
       <w:r>
         <w:t>4</w:t>
       </w:r>
@@ -15817,7 +15834,7 @@
       <w:r>
         <w:t>GLM_GTC_matrix_transform</w:t>
       </w:r>
-      <w:bookmarkEnd w:id="27"/>
+      <w:bookmarkEnd w:id="28"/>
       <w:proofErr w:type="spellEnd"/>
     </w:p>
     <w:p>
@@ -15967,7 +15984,7 @@
       <w:pPr>
         <w:pStyle w:val="HeadingB"/>
       </w:pPr>
-      <w:bookmarkStart w:id="28" w:name="_Toc426232669"/>
+      <w:bookmarkStart w:id="29" w:name="_Toc426232669"/>
       <w:r>
         <w:t>4</w:t>
       </w:r>
@@ -15984,7 +16001,7 @@
       <w:r>
         <w:t>GLM_GTC_noise</w:t>
       </w:r>
-      <w:bookmarkEnd w:id="28"/>
+      <w:bookmarkEnd w:id="29"/>
       <w:proofErr w:type="spellEnd"/>
     </w:p>
     <w:p>
@@ -17260,7 +17277,7 @@
       <w:pPr>
         <w:pStyle w:val="HeadingB"/>
       </w:pPr>
-      <w:bookmarkStart w:id="29" w:name="_Toc426232670"/>
+      <w:bookmarkStart w:id="30" w:name="_Toc426232670"/>
       <w:r>
         <w:t>4</w:t>
       </w:r>
@@ -17280,7 +17297,7 @@
       <w:r>
         <w:t>GLM_GTC_packing</w:t>
       </w:r>
-      <w:bookmarkEnd w:id="29"/>
+      <w:bookmarkEnd w:id="30"/>
       <w:proofErr w:type="spellEnd"/>
     </w:p>
     <w:p>
@@ -17406,7 +17423,7 @@
       <w:pPr>
         <w:pStyle w:val="HeadingB"/>
       </w:pPr>
-      <w:bookmarkStart w:id="30" w:name="_Toc426232671"/>
+      <w:bookmarkStart w:id="31" w:name="_Toc426232671"/>
       <w:r>
         <w:t>4</w:t>
       </w:r>
@@ -17426,7 +17443,7 @@
       <w:r>
         <w:t>GLM_GTC_quaternion</w:t>
       </w:r>
-      <w:bookmarkEnd w:id="30"/>
+      <w:bookmarkEnd w:id="31"/>
       <w:proofErr w:type="spellEnd"/>
     </w:p>
     <w:p>
@@ -17498,7 +17515,7 @@
       <w:pPr>
         <w:pStyle w:val="HeadingB"/>
       </w:pPr>
-      <w:bookmarkStart w:id="31" w:name="_Toc426232672"/>
+      <w:bookmarkStart w:id="32" w:name="_Toc426232672"/>
       <w:r>
         <w:t>4</w:t>
       </w:r>
@@ -17518,7 +17535,7 @@
       <w:r>
         <w:t>GLM_GTC_random</w:t>
       </w:r>
-      <w:bookmarkEnd w:id="31"/>
+      <w:bookmarkEnd w:id="32"/>
       <w:proofErr w:type="spellEnd"/>
     </w:p>
     <w:p>
@@ -18394,7 +18411,7 @@
       <w:pPr>
         <w:pStyle w:val="HeadingB"/>
       </w:pPr>
-      <w:bookmarkStart w:id="32" w:name="_Toc426232673"/>
+      <w:bookmarkStart w:id="33" w:name="_Toc426232673"/>
       <w:r>
         <w:t>4</w:t>
       </w:r>
@@ -18410,83 +18427,6 @@
       <w:proofErr w:type="spellStart"/>
       <w:r>
         <w:t>GLM_GTC_reciprocal</w:t>
-      </w:r>
-      <w:bookmarkEnd w:id="32"/>
-      <w:proofErr w:type="spellEnd"/>
-    </w:p>
-    <w:p>
-      <w:pPr>
-        <w:pStyle w:val="Paragraph"/>
-      </w:pPr>
-      <w:r>
-        <w:t>Provide hyperbolic functions: secant, cosecant, cotangent, etc.</w:t>
-      </w:r>
-    </w:p>
-    <w:p>
-      <w:pPr>
-        <w:pStyle w:val="Paragraph"/>
-      </w:pPr>
-      <w:r>
-        <w:rPr>
-          <w:rStyle w:val="inline-codeChar"/>
-        </w:rPr>
-        <w:t>&lt;</w:t>
-      </w:r>
-      <w:proofErr w:type="spellStart"/>
-      <w:r>
-        <w:rPr>
-          <w:rStyle w:val="inline-codeChar"/>
-        </w:rPr>
-        <w:t>glm</w:t>
-      </w:r>
-      <w:proofErr w:type="spellEnd"/>
-      <w:r>
-        <w:rPr>
-          <w:rStyle w:val="inline-codeChar"/>
-        </w:rPr>
-        <w:t>/</w:t>
-      </w:r>
-      <w:proofErr w:type="spellStart"/>
-      <w:r>
-        <w:rPr>
-          <w:rStyle w:val="inline-codeChar"/>
-        </w:rPr>
-        <w:t>gtc</w:t>
-      </w:r>
-      <w:proofErr w:type="spellEnd"/>
-      <w:r>
-        <w:rPr>
-          <w:rStyle w:val="inline-codeChar"/>
-        </w:rPr>
-        <w:t>/reciprocal.hpp&gt;</w:t>
-      </w:r>
-      <w:r>
-        <w:rPr>
-          <w:rFonts w:ascii="Consolas" w:eastAsia="Consolas" w:hAnsi="Consolas" w:cs="Consolas"/>
-        </w:rPr>
-        <w:t xml:space="preserve"> </w:t>
-      </w:r>
-      <w:r>
-        <w:t>need to be included to use these functionalities.</w:t>
-      </w:r>
-    </w:p>
-    <w:p>
-      <w:pPr>
-        <w:pStyle w:val="HeadingB"/>
-      </w:pPr>
-      <w:bookmarkStart w:id="33" w:name="_Toc426232674"/>
-      <w:r>
-        <w:t>4.1</w:t>
-      </w:r>
-      <w:r>
-        <w:t>5</w:t>
-      </w:r>
-      <w:r>
-        <w:t xml:space="preserve">. </w:t>
-      </w:r>
-      <w:proofErr w:type="spellStart"/>
-      <w:r>
-        <w:t>GLM_GTC_round</w:t>
       </w:r>
       <w:bookmarkEnd w:id="33"/>
       <w:proofErr w:type="spellEnd"/>
@@ -18496,19 +18436,7 @@
         <w:pStyle w:val="Paragraph"/>
       </w:pPr>
       <w:r>
-        <w:t xml:space="preserve">Rounding operation on power of two </w:t>
-      </w:r>
-      <w:r>
-        <w:t>a</w:t>
-      </w:r>
-      <w:r>
-        <w:t>nd multiple</w:t>
-      </w:r>
-      <w:r>
-        <w:t xml:space="preserve"> values</w:t>
-      </w:r>
-      <w:r>
-        <w:t>.</w:t>
+        <w:t>Provide hyperbolic functions: secant, cosecant, cotangent, etc.</w:t>
       </w:r>
     </w:p>
     <w:p>
@@ -18547,19 +18475,7 @@
         <w:rPr>
           <w:rStyle w:val="inline-codeChar"/>
         </w:rPr>
-        <w:t>/</w:t>
-      </w:r>
-      <w:r>
-        <w:rPr>
-          <w:rStyle w:val="inline-codeChar"/>
-        </w:rPr>
-        <w:t>round</w:t>
-      </w:r>
-      <w:r>
-        <w:rPr>
-          <w:rStyle w:val="inline-codeChar"/>
-        </w:rPr>
-        <w:t>.hpp&gt;</w:t>
+        <w:t>/reciprocal.hpp&gt;</w:t>
       </w:r>
       <w:r>
         <w:rPr>
@@ -18575,22 +18491,19 @@
       <w:pPr>
         <w:pStyle w:val="HeadingB"/>
       </w:pPr>
-      <w:bookmarkStart w:id="34" w:name="_Toc426232675"/>
-      <w:r>
-        <w:t>4</w:t>
-      </w:r>
-      <w:r>
-        <w:t>.1</w:t>
-      </w:r>
-      <w:r>
-        <w:t>6</w:t>
+      <w:bookmarkStart w:id="34" w:name="_Toc426232674"/>
+      <w:r>
+        <w:t>4.1</w:t>
+      </w:r>
+      <w:r>
+        <w:t>5</w:t>
       </w:r>
       <w:r>
         <w:t xml:space="preserve">. </w:t>
       </w:r>
       <w:proofErr w:type="spellStart"/>
       <w:r>
-        <w:t>GLM_GTC_type_precision</w:t>
+        <w:t>GLM_GTC_round</w:t>
       </w:r>
       <w:bookmarkEnd w:id="34"/>
       <w:proofErr w:type="spellEnd"/>
@@ -18600,6 +18513,110 @@
         <w:pStyle w:val="Paragraph"/>
       </w:pPr>
       <w:r>
+        <w:t xml:space="preserve">Rounding operation on power of two </w:t>
+      </w:r>
+      <w:r>
+        <w:t>a</w:t>
+      </w:r>
+      <w:r>
+        <w:t>nd multiple</w:t>
+      </w:r>
+      <w:r>
+        <w:t xml:space="preserve"> values</w:t>
+      </w:r>
+      <w:r>
+        <w:t>.</w:t>
+      </w:r>
+    </w:p>
+    <w:p>
+      <w:pPr>
+        <w:pStyle w:val="Paragraph"/>
+      </w:pPr>
+      <w:r>
+        <w:rPr>
+          <w:rStyle w:val="inline-codeChar"/>
+        </w:rPr>
+        <w:t>&lt;</w:t>
+      </w:r>
+      <w:proofErr w:type="spellStart"/>
+      <w:r>
+        <w:rPr>
+          <w:rStyle w:val="inline-codeChar"/>
+        </w:rPr>
+        <w:t>glm</w:t>
+      </w:r>
+      <w:proofErr w:type="spellEnd"/>
+      <w:r>
+        <w:rPr>
+          <w:rStyle w:val="inline-codeChar"/>
+        </w:rPr>
+        <w:t>/</w:t>
+      </w:r>
+      <w:proofErr w:type="spellStart"/>
+      <w:r>
+        <w:rPr>
+          <w:rStyle w:val="inline-codeChar"/>
+        </w:rPr>
+        <w:t>gtc</w:t>
+      </w:r>
+      <w:proofErr w:type="spellEnd"/>
+      <w:r>
+        <w:rPr>
+          <w:rStyle w:val="inline-codeChar"/>
+        </w:rPr>
+        <w:t>/</w:t>
+      </w:r>
+      <w:r>
+        <w:rPr>
+          <w:rStyle w:val="inline-codeChar"/>
+        </w:rPr>
+        <w:t>round</w:t>
+      </w:r>
+      <w:r>
+        <w:rPr>
+          <w:rStyle w:val="inline-codeChar"/>
+        </w:rPr>
+        <w:t>.hpp&gt;</w:t>
+      </w:r>
+      <w:r>
+        <w:rPr>
+          <w:rFonts w:ascii="Consolas" w:eastAsia="Consolas" w:hAnsi="Consolas" w:cs="Consolas"/>
+        </w:rPr>
+        <w:t xml:space="preserve"> </w:t>
+      </w:r>
+      <w:r>
+        <w:t>need to be included to use these functionalities.</w:t>
+      </w:r>
+    </w:p>
+    <w:p>
+      <w:pPr>
+        <w:pStyle w:val="HeadingB"/>
+      </w:pPr>
+      <w:bookmarkStart w:id="35" w:name="_Toc426232675"/>
+      <w:r>
+        <w:t>4</w:t>
+      </w:r>
+      <w:r>
+        <w:t>.1</w:t>
+      </w:r>
+      <w:r>
+        <w:t>6</w:t>
+      </w:r>
+      <w:r>
+        <w:t xml:space="preserve">. </w:t>
+      </w:r>
+      <w:proofErr w:type="spellStart"/>
+      <w:r>
+        <w:t>GLM_GTC_type_precision</w:t>
+      </w:r>
+      <w:bookmarkEnd w:id="35"/>
+      <w:proofErr w:type="spellEnd"/>
+    </w:p>
+    <w:p>
+      <w:pPr>
+        <w:pStyle w:val="Paragraph"/>
+      </w:pPr>
+      <w:r>
         <w:t>Add v</w:t>
       </w:r>
       <w:r>
@@ -20038,7 +20055,7 @@
       <w:pPr>
         <w:pStyle w:val="HeadingB"/>
       </w:pPr>
-      <w:bookmarkStart w:id="35" w:name="_Toc426232676"/>
+      <w:bookmarkStart w:id="36" w:name="_Toc426232676"/>
       <w:r>
         <w:lastRenderedPageBreak/>
         <w:t>4</w:t>
@@ -20056,7 +20073,7 @@
       <w:r>
         <w:t>GLM_GTC_type_ptr</w:t>
       </w:r>
-      <w:bookmarkEnd w:id="35"/>
+      <w:bookmarkEnd w:id="36"/>
       <w:proofErr w:type="spellEnd"/>
     </w:p>
     <w:p>
@@ -20650,7 +20667,7 @@
       <w:pPr>
         <w:pStyle w:val="HeadingB"/>
       </w:pPr>
-      <w:bookmarkStart w:id="36" w:name="_Toc426232677"/>
+      <w:bookmarkStart w:id="37" w:name="_Toc426232677"/>
       <w:r>
         <w:t>4</w:t>
       </w:r>
@@ -20667,7 +20684,7 @@
       <w:r>
         <w:t>GLM_GTC_ulp</w:t>
       </w:r>
-      <w:bookmarkEnd w:id="36"/>
+      <w:bookmarkEnd w:id="37"/>
       <w:proofErr w:type="spellEnd"/>
     </w:p>
     <w:p>
@@ -20750,7 +20767,7 @@
       <w:pPr>
         <w:pStyle w:val="HeadingB"/>
       </w:pPr>
-      <w:bookmarkStart w:id="37" w:name="_Toc426232678"/>
+      <w:bookmarkStart w:id="38" w:name="_Toc426232678"/>
       <w:r>
         <w:t>4.1</w:t>
       </w:r>
@@ -20760,7 +20777,7 @@
       <w:r>
         <w:t>. GLM_GTC_vec1</w:t>
       </w:r>
-      <w:bookmarkEnd w:id="37"/>
+      <w:bookmarkEnd w:id="38"/>
     </w:p>
     <w:p>
       <w:pPr>
@@ -20855,7 +20872,7 @@
       <w:pPr>
         <w:pStyle w:val="HeadingA"/>
       </w:pPr>
-      <w:bookmarkStart w:id="38" w:name="_Toc426232679"/>
+      <w:bookmarkStart w:id="39" w:name="_Toc426232679"/>
       <w:r>
         <w:lastRenderedPageBreak/>
         <w:t>5</w:t>
@@ -20863,13 +20880,13 @@
       <w:r>
         <w:t>. OpenGL interoperability</w:t>
       </w:r>
-      <w:bookmarkEnd w:id="38"/>
+      <w:bookmarkEnd w:id="39"/>
     </w:p>
     <w:p>
       <w:pPr>
         <w:pStyle w:val="HeadingB"/>
       </w:pPr>
-      <w:bookmarkStart w:id="39" w:name="_Toc426232680"/>
+      <w:bookmarkStart w:id="40" w:name="_Toc426232680"/>
       <w:r>
         <w:t>5</w:t>
       </w:r>
@@ -20882,7 +20899,7 @@
       <w:r>
         <w:t>. GLM replacements for deprecated OpenGL functions</w:t>
       </w:r>
-      <w:bookmarkEnd w:id="39"/>
+      <w:bookmarkEnd w:id="40"/>
       <w:r>
         <w:t xml:space="preserve"> </w:t>
       </w:r>
@@ -23912,7 +23929,7 @@
           <w:lang w:val="en-US"/>
         </w:rPr>
       </w:pPr>
-      <w:bookmarkStart w:id="40" w:name="_Toc426232681"/>
+      <w:bookmarkStart w:id="41" w:name="_Toc426232681"/>
       <w:r>
         <w:rPr>
           <w:lang w:val="en-US"/>
@@ -23937,7 +23954,7 @@
         </w:rPr>
         <w:t>GLU functions</w:t>
       </w:r>
-      <w:bookmarkEnd w:id="40"/>
+      <w:bookmarkEnd w:id="41"/>
     </w:p>
     <w:p>
       <w:pPr>
@@ -27521,7 +27538,7 @@
       <w:pPr>
         <w:pStyle w:val="HeadingA"/>
       </w:pPr>
-      <w:bookmarkStart w:id="41" w:name="_Toc426232682"/>
+      <w:bookmarkStart w:id="42" w:name="_Toc426232682"/>
       <w:r>
         <w:lastRenderedPageBreak/>
         <w:t>6</w:t>
@@ -27529,7 +27546,7 @@
       <w:r>
         <w:t>. Known issues</w:t>
       </w:r>
-      <w:bookmarkEnd w:id="41"/>
+      <w:bookmarkEnd w:id="42"/>
     </w:p>
     <w:p>
       <w:pPr>
@@ -27543,7 +27560,7 @@
       <w:pPr>
         <w:pStyle w:val="HeadingB"/>
       </w:pPr>
-      <w:bookmarkStart w:id="42" w:name="_Toc426232683"/>
+      <w:bookmarkStart w:id="43" w:name="_Toc426232683"/>
       <w:r>
         <w:t>6</w:t>
       </w:r>
@@ -27558,7 +27575,7 @@
       <w:r>
         <w:t xml:space="preserve"> function</w:t>
       </w:r>
-      <w:bookmarkEnd w:id="42"/>
+      <w:bookmarkEnd w:id="43"/>
     </w:p>
     <w:p>
       <w:pPr>
@@ -27587,7 +27604,7 @@
       <w:pPr>
         <w:pStyle w:val="HeadingB"/>
       </w:pPr>
-      <w:bookmarkStart w:id="43" w:name="_Toc426232684"/>
+      <w:bookmarkStart w:id="44" w:name="_Toc426232684"/>
       <w:r>
         <w:t>6.</w:t>
       </w:r>
@@ -27600,7 +27617,7 @@
       <w:r>
         <w:t>support</w:t>
       </w:r>
-      <w:bookmarkEnd w:id="43"/>
+      <w:bookmarkEnd w:id="44"/>
     </w:p>
     <w:p>
       <w:pPr>
@@ -28127,7 +28144,7 @@
       <w:pPr>
         <w:pStyle w:val="HeadingA"/>
       </w:pPr>
-      <w:bookmarkStart w:id="44" w:name="_Toc426232685"/>
+      <w:bookmarkStart w:id="45" w:name="_Toc426232685"/>
       <w:r>
         <w:lastRenderedPageBreak/>
         <w:t>7</w:t>
@@ -28135,20 +28152,20 @@
       <w:r>
         <w:t>. FAQ</w:t>
       </w:r>
-      <w:bookmarkEnd w:id="44"/>
+      <w:bookmarkEnd w:id="45"/>
     </w:p>
     <w:p>
       <w:pPr>
         <w:pStyle w:val="HeadingB"/>
       </w:pPr>
-      <w:bookmarkStart w:id="45" w:name="_Toc426232686"/>
+      <w:bookmarkStart w:id="46" w:name="_Toc426232686"/>
       <w:r>
         <w:t>7</w:t>
       </w:r>
       <w:r>
         <w:t>.1 Why GLM follows GLSL specification and conventions?</w:t>
       </w:r>
-      <w:bookmarkEnd w:id="45"/>
+      <w:bookmarkEnd w:id="46"/>
     </w:p>
     <w:p>
       <w:pPr>
@@ -28162,14 +28179,14 @@
       <w:pPr>
         <w:pStyle w:val="HeadingB"/>
       </w:pPr>
-      <w:bookmarkStart w:id="46" w:name="_Toc426232687"/>
+      <w:bookmarkStart w:id="47" w:name="_Toc426232687"/>
       <w:r>
         <w:t>7</w:t>
       </w:r>
       <w:r>
         <w:t>.2. Does GLM run GLSL program?</w:t>
       </w:r>
-      <w:bookmarkEnd w:id="46"/>
+      <w:bookmarkEnd w:id="47"/>
     </w:p>
     <w:p>
       <w:r>
@@ -28180,14 +28197,14 @@
       <w:pPr>
         <w:pStyle w:val="HeadingB"/>
       </w:pPr>
-      <w:bookmarkStart w:id="47" w:name="_Toc426232688"/>
+      <w:bookmarkStart w:id="48" w:name="_Toc426232688"/>
       <w:r>
         <w:t>7</w:t>
       </w:r>
       <w:r>
         <w:t>.3. Does a GLSL compiler build GLM codes?</w:t>
       </w:r>
-      <w:bookmarkEnd w:id="47"/>
+      <w:bookmarkEnd w:id="48"/>
     </w:p>
     <w:p>
       <w:r>
@@ -28201,14 +28218,14 @@
       <w:pPr>
         <w:pStyle w:val="HeadingB"/>
       </w:pPr>
-      <w:bookmarkStart w:id="48" w:name="_Toc426232689"/>
+      <w:bookmarkStart w:id="49" w:name="_Toc426232689"/>
       <w:r>
         <w:t>7</w:t>
       </w:r>
       <w:r>
         <w:t>.4. Should I use ‘GTX’ extensions?</w:t>
       </w:r>
-      <w:bookmarkEnd w:id="48"/>
+      <w:bookmarkEnd w:id="49"/>
     </w:p>
     <w:p>
       <w:r>
@@ -28219,14 +28236,14 @@
       <w:pPr>
         <w:pStyle w:val="HeadingB"/>
       </w:pPr>
-      <w:bookmarkStart w:id="49" w:name="_Toc426232690"/>
+      <w:bookmarkStart w:id="50" w:name="_Toc426232690"/>
       <w:r>
         <w:t>7</w:t>
       </w:r>
       <w:r>
         <w:t>.5. Where can I ask my questions?</w:t>
       </w:r>
-      <w:bookmarkEnd w:id="49"/>
+      <w:bookmarkEnd w:id="50"/>
     </w:p>
     <w:p>
       <w:pPr>
@@ -28270,14 +28287,14 @@
       <w:pPr>
         <w:pStyle w:val="HeadingB"/>
       </w:pPr>
-      <w:bookmarkStart w:id="50" w:name="_Toc426232691"/>
+      <w:bookmarkStart w:id="51" w:name="_Toc426232691"/>
       <w:r>
         <w:t>7</w:t>
       </w:r>
       <w:r>
         <w:t>.6. Where can I find the documentation of extensions?</w:t>
       </w:r>
-      <w:bookmarkEnd w:id="50"/>
+      <w:bookmarkEnd w:id="51"/>
     </w:p>
     <w:p>
       <w:r>
@@ -28307,7 +28324,7 @@
       <w:pPr>
         <w:pStyle w:val="HeadingB"/>
       </w:pPr>
-      <w:bookmarkStart w:id="51" w:name="_Toc426232692"/>
+      <w:bookmarkStart w:id="52" w:name="_Toc426232692"/>
       <w:r>
         <w:t>7</w:t>
       </w:r>
@@ -28322,7 +28339,7 @@
       <w:r>
         <w:t>;’?</w:t>
       </w:r>
-      <w:bookmarkEnd w:id="51"/>
+      <w:bookmarkEnd w:id="52"/>
     </w:p>
     <w:p>
       <w:r>
@@ -28382,14 +28399,14 @@
       <w:pPr>
         <w:pStyle w:val="HeadingB"/>
       </w:pPr>
-      <w:bookmarkStart w:id="52" w:name="_Toc426232693"/>
+      <w:bookmarkStart w:id="53" w:name="_Toc426232693"/>
       <w:r>
         <w:t>7</w:t>
       </w:r>
       <w:r>
         <w:t>.8. Is GLM fast?</w:t>
       </w:r>
-      <w:bookmarkEnd w:id="52"/>
+      <w:bookmarkEnd w:id="53"/>
     </w:p>
     <w:p>
       <w:r>
@@ -28401,14 +28418,14 @@
       <w:pPr>
         <w:pStyle w:val="HeadingB"/>
       </w:pPr>
-      <w:bookmarkStart w:id="53" w:name="_Toc426232694"/>
+      <w:bookmarkStart w:id="54" w:name="_Toc426232694"/>
       <w:r>
         <w:t>7</w:t>
       </w:r>
       <w:r>
         <w:t>.9. When I build with Visual C++ with /W4 warning level, I have warnings...</w:t>
       </w:r>
-      <w:bookmarkEnd w:id="53"/>
+      <w:bookmarkEnd w:id="54"/>
     </w:p>
     <w:p>
       <w:r>
@@ -28433,11 +28450,11 @@
       <w:pPr>
         <w:pStyle w:val="HeadingB"/>
       </w:pPr>
-      <w:bookmarkStart w:id="54" w:name="_Toc426232695"/>
+      <w:bookmarkStart w:id="55" w:name="_Toc426232695"/>
       <w:r>
         <w:t>7.10. Why some GLM functions can crash because of division by zero?</w:t>
       </w:r>
-      <w:bookmarkEnd w:id="54"/>
+      <w:bookmarkEnd w:id="55"/>
     </w:p>
     <w:p>
       <w:r>
@@ -28468,7 +28485,7 @@
       <w:pPr>
         <w:pStyle w:val="HeadingB"/>
       </w:pPr>
-      <w:bookmarkStart w:id="55" w:name="_Toc426232696"/>
+      <w:bookmarkStart w:id="56" w:name="_Toc426232696"/>
       <w:r>
         <w:t xml:space="preserve">7.11. What unit for angles is used in GLM? </w:t>
       </w:r>
@@ -28480,7 +28497,7 @@
       <w:r>
         <w:t xml:space="preserve"> can crash because of division by zero?</w:t>
       </w:r>
-      <w:bookmarkEnd w:id="55"/>
+      <w:bookmarkEnd w:id="56"/>
     </w:p>
     <w:p>
       <w:r>
@@ -28521,7 +28538,7 @@
       <w:pPr>
         <w:pStyle w:val="HeadingA"/>
       </w:pPr>
-      <w:bookmarkStart w:id="56" w:name="_Toc426232697"/>
+      <w:bookmarkStart w:id="57" w:name="_Toc426232697"/>
       <w:r>
         <w:lastRenderedPageBreak/>
         <w:t>8</w:t>
@@ -28529,7 +28546,7 @@
       <w:r>
         <w:t>. Code samples</w:t>
       </w:r>
-      <w:bookmarkEnd w:id="56"/>
+      <w:bookmarkEnd w:id="57"/>
     </w:p>
     <w:p>
       <w:pPr>
@@ -28543,14 +28560,14 @@
       <w:pPr>
         <w:pStyle w:val="HeadingB"/>
       </w:pPr>
-      <w:bookmarkStart w:id="57" w:name="_Toc426232698"/>
+      <w:bookmarkStart w:id="58" w:name="_Toc426232698"/>
       <w:r>
         <w:t>8</w:t>
       </w:r>
       <w:r>
         <w:t>.1. Compute a triangle normal</w:t>
       </w:r>
-      <w:bookmarkEnd w:id="57"/>
+      <w:bookmarkEnd w:id="58"/>
     </w:p>
     <w:tbl>
       <w:tblPr>
@@ -29179,7 +29196,7 @@
           <w:lang w:val="fr-FR"/>
         </w:rPr>
       </w:pPr>
-      <w:bookmarkStart w:id="58" w:name="_Toc426232699"/>
+      <w:bookmarkStart w:id="59" w:name="_Toc426232699"/>
       <w:r>
         <w:rPr>
           <w:lang w:val="fr-FR"/>
@@ -29199,7 +29216,7 @@
         </w:rPr>
         <w:t>transform</w:t>
       </w:r>
-      <w:bookmarkEnd w:id="58"/>
+      <w:bookmarkEnd w:id="59"/>
       <w:proofErr w:type="spellEnd"/>
     </w:p>
     <w:tbl>
@@ -30103,7 +30120,7 @@
       <w:pPr>
         <w:pStyle w:val="HeadingB"/>
       </w:pPr>
-      <w:bookmarkStart w:id="59" w:name="_Toc426232700"/>
+      <w:bookmarkStart w:id="60" w:name="_Toc426232700"/>
       <w:r>
         <w:lastRenderedPageBreak/>
         <w:t>8</w:t>
@@ -30111,7 +30128,7 @@
       <w:r>
         <w:t>.3. Vector types</w:t>
       </w:r>
-      <w:bookmarkEnd w:id="59"/>
+      <w:bookmarkEnd w:id="60"/>
     </w:p>
     <w:tbl>
       <w:tblPr>
@@ -31419,14 +31436,14 @@
       <w:pPr>
         <w:pStyle w:val="HeadingB"/>
       </w:pPr>
-      <w:bookmarkStart w:id="60" w:name="_Toc426232701"/>
+      <w:bookmarkStart w:id="61" w:name="_Toc426232701"/>
       <w:r>
         <w:t>8</w:t>
       </w:r>
       <w:r>
         <w:t>.4. Lighting</w:t>
       </w:r>
-      <w:bookmarkEnd w:id="60"/>
+      <w:bookmarkEnd w:id="61"/>
     </w:p>
     <w:tbl>
       <w:tblPr>
@@ -32322,7 +32339,7 @@
       <w:pPr>
         <w:pStyle w:val="HeadingA"/>
       </w:pPr>
-      <w:bookmarkStart w:id="61" w:name="_Toc426232702"/>
+      <w:bookmarkStart w:id="62" w:name="_Toc426232702"/>
       <w:r>
         <w:lastRenderedPageBreak/>
         <w:t>9</w:t>
@@ -32330,20 +32347,20 @@
       <w:r>
         <w:t>. References</w:t>
       </w:r>
-      <w:bookmarkEnd w:id="61"/>
+      <w:bookmarkEnd w:id="62"/>
     </w:p>
     <w:p>
       <w:pPr>
         <w:pStyle w:val="HeadingB"/>
       </w:pPr>
-      <w:bookmarkStart w:id="62" w:name="_Toc426232703"/>
+      <w:bookmarkStart w:id="63" w:name="_Toc426232703"/>
       <w:r>
         <w:t>9</w:t>
       </w:r>
       <w:r>
         <w:t>.1. GLM development</w:t>
       </w:r>
-      <w:bookmarkEnd w:id="62"/>
+      <w:bookmarkEnd w:id="63"/>
       <w:r>
         <w:fldChar w:fldCharType="begin"/>
       </w:r>
@@ -32489,14 +32506,14 @@
       <w:pPr>
         <w:pStyle w:val="HeadingB"/>
       </w:pPr>
-      <w:bookmarkStart w:id="63" w:name="_Toc426232704"/>
+      <w:bookmarkStart w:id="64" w:name="_Toc426232704"/>
       <w:r>
         <w:t>9</w:t>
       </w:r>
       <w:r>
         <w:t>.2. OpenGL specifications</w:t>
       </w:r>
-      <w:bookmarkEnd w:id="63"/>
+      <w:bookmarkEnd w:id="64"/>
     </w:p>
     <w:p>
       <w:pPr>
@@ -32587,14 +32604,14 @@
       <w:pPr>
         <w:pStyle w:val="HeadingB"/>
       </w:pPr>
-      <w:bookmarkStart w:id="64" w:name="_Toc426232705"/>
+      <w:bookmarkStart w:id="65" w:name="_Toc426232705"/>
       <w:r>
         <w:t>9</w:t>
       </w:r>
       <w:r>
         <w:t>.3. External links</w:t>
       </w:r>
-      <w:bookmarkEnd w:id="64"/>
+      <w:bookmarkEnd w:id="65"/>
     </w:p>
     <w:p>
       <w:pPr>
@@ -32619,14 +32636,14 @@
           <w:rStyle w:val="Strong"/>
         </w:rPr>
       </w:pPr>
-      <w:bookmarkStart w:id="65" w:name="_Toc426232706"/>
+      <w:bookmarkStart w:id="66" w:name="_Toc426232706"/>
       <w:r>
         <w:t>9</w:t>
       </w:r>
       <w:r>
         <w:t>.4. Projects using GLM</w:t>
       </w:r>
-      <w:bookmarkEnd w:id="65"/>
+      <w:bookmarkEnd w:id="66"/>
       <w:r>
         <w:t xml:space="preserve"> </w:t>
       </w:r>
@@ -32662,12 +32679,7 @@
       </w:r>
       <w:proofErr w:type="spellStart"/>
       <w:r>
-        <w:t>centim</w:t>
-      </w:r>
-      <w:bookmarkStart w:id="66" w:name="_GoBack"/>
-      <w:bookmarkEnd w:id="66"/>
-      <w:r>
-        <w:t>eter</w:t>
+        <w:t>centimeter</w:t>
       </w:r>
       <w:proofErr w:type="spellEnd"/>
       <w:r>
@@ -33214,7 +33226,10 @@
         <w:pStyle w:val="HeadingC"/>
       </w:pPr>
       <w:r>
-        <w:lastRenderedPageBreak/>
+        <w:rPr>
+          <w:noProof/>
+          <w:lang w:val="fr-FR" w:eastAsia="fr-FR"/>
+        </w:rPr>
         <w:drawing>
           <wp:anchor distT="0" distB="0" distL="114300" distR="114300" simplePos="0" relativeHeight="251666432" behindDoc="1" locked="0" layoutInCell="1" allowOverlap="1" wp14:anchorId="0C9BBFD0" wp14:editId="5661CA38">
             <wp:simplePos x="0" y="0"/>
@@ -36680,7 +36695,7 @@
 </file>
 
 <file path=customXml/itemProps1.xml><?xml version="1.0" encoding="utf-8"?>
-<ds:datastoreItem xmlns:ds="http://schemas.openxmlformats.org/officeDocument/2006/customXml" ds:itemID="{A253BC5E-4FD0-4685-ABE2-0803915185E2}">
+<ds:datastoreItem xmlns:ds="http://schemas.openxmlformats.org/officeDocument/2006/customXml" ds:itemID="{38643C9E-9238-4022-A3B7-E9CAE25D7551}">
   <ds:schemaRefs>
     <ds:schemaRef ds:uri="http://schemas.openxmlformats.org/officeDocument/2006/bibliography"/>
   </ds:schemaRefs>

</xml_diff>

<commit_message>
Removed GLM_FORCE_SIZE_FUNC  from the manual
</commit_message>
<xml_diff>
--- a/doc/glm.docx
+++ b/doc/glm.docx
@@ -99,16 +99,16 @@
         <w:jc w:val="center"/>
       </w:pPr>
       <w:r>
-        <w:t>1</w:t>
-      </w:r>
-      <w:r>
-        <w:t>3</w:t>
+        <w:t>31</w:t>
       </w:r>
       <w:r>
         <w:t xml:space="preserve"> </w:t>
       </w:r>
       <w:r>
-        <w:t>March 2016</w:t>
+        <w:t>June</w:t>
+      </w:r>
+      <w:r>
+        <w:t xml:space="preserve"> 2016</w:t>
       </w:r>
     </w:p>
     <w:p>
@@ -468,8 +468,6 @@
       <w:r>
         <w:t>6</w:t>
       </w:r>
-      <w:bookmarkStart w:id="0" w:name="_GoBack"/>
-      <w:bookmarkEnd w:id="0"/>
       <w:r>
         <w:t xml:space="preserve"> G-</w:t>
       </w:r>
@@ -5859,12 +5857,12 @@
       <w:pPr>
         <w:pStyle w:val="HeadingA"/>
       </w:pPr>
-      <w:bookmarkStart w:id="1" w:name="_Toc426232641"/>
+      <w:bookmarkStart w:id="0" w:name="_Toc426232641"/>
       <w:r>
         <w:lastRenderedPageBreak/>
         <w:t>Introduction</w:t>
       </w:r>
-      <w:bookmarkEnd w:id="1"/>
+      <w:bookmarkEnd w:id="0"/>
     </w:p>
     <w:p>
       <w:pPr>
@@ -6248,25 +6246,25 @@
       <w:pPr>
         <w:pStyle w:val="HeadingA"/>
       </w:pPr>
-      <w:bookmarkStart w:id="2" w:name="_Toc426232642"/>
+      <w:bookmarkStart w:id="1" w:name="_Toc426232642"/>
       <w:r>
         <w:lastRenderedPageBreak/>
         <w:t>1. Getting started</w:t>
       </w:r>
+      <w:bookmarkEnd w:id="1"/>
+    </w:p>
+    <w:p>
+      <w:pPr>
+        <w:pStyle w:val="HeadingB"/>
+      </w:pPr>
+      <w:bookmarkStart w:id="2" w:name="_Toc426232643"/>
+      <w:r>
+        <w:t xml:space="preserve">1.1. </w:t>
+      </w:r>
+      <w:r>
+        <w:t>Setup</w:t>
+      </w:r>
       <w:bookmarkEnd w:id="2"/>
-    </w:p>
-    <w:p>
-      <w:pPr>
-        <w:pStyle w:val="HeadingB"/>
-      </w:pPr>
-      <w:bookmarkStart w:id="3" w:name="_Toc426232643"/>
-      <w:r>
-        <w:t xml:space="preserve">1.1. </w:t>
-      </w:r>
-      <w:r>
-        <w:t>Setup</w:t>
-      </w:r>
-      <w:bookmarkEnd w:id="3"/>
     </w:p>
     <w:p>
       <w:pPr>
@@ -7530,11 +7528,11 @@
       <w:pPr>
         <w:pStyle w:val="HeadingB"/>
       </w:pPr>
-      <w:bookmarkStart w:id="4" w:name="_Toc426232644"/>
+      <w:bookmarkStart w:id="3" w:name="_Toc426232644"/>
       <w:r>
         <w:t>1.2. Faster program compilation</w:t>
       </w:r>
-      <w:bookmarkEnd w:id="4"/>
+      <w:bookmarkEnd w:id="3"/>
     </w:p>
     <w:p>
       <w:pPr>
@@ -7672,7 +7670,7 @@
       <w:pPr>
         <w:pStyle w:val="HeadingB"/>
       </w:pPr>
-      <w:bookmarkStart w:id="5" w:name="_Toc426232645"/>
+      <w:bookmarkStart w:id="4" w:name="_Toc426232645"/>
       <w:r>
         <w:t>1</w:t>
       </w:r>
@@ -7682,7 +7680,7 @@
       <w:r>
         <w:t>. Use sample of GLM core</w:t>
       </w:r>
-      <w:bookmarkEnd w:id="5"/>
+      <w:bookmarkEnd w:id="4"/>
     </w:p>
     <w:tbl>
       <w:tblPr>
@@ -8859,7 +8857,7 @@
       <w:pPr>
         <w:pStyle w:val="HeadingB"/>
       </w:pPr>
-      <w:bookmarkStart w:id="6" w:name="_Toc426232646"/>
+      <w:bookmarkStart w:id="5" w:name="_Toc426232646"/>
       <w:r>
         <w:lastRenderedPageBreak/>
         <w:t>1.</w:t>
@@ -8870,7 +8868,7 @@
       <w:r>
         <w:t>. Dependencies</w:t>
       </w:r>
-      <w:bookmarkEnd w:id="6"/>
+      <w:bookmarkEnd w:id="5"/>
     </w:p>
     <w:p>
       <w:pPr>
@@ -9025,12 +9023,12 @@
       <w:pPr>
         <w:pStyle w:val="HeadingA"/>
       </w:pPr>
-      <w:bookmarkStart w:id="7" w:name="_Toc426232647"/>
+      <w:bookmarkStart w:id="6" w:name="_Toc426232647"/>
       <w:r>
         <w:lastRenderedPageBreak/>
         <w:t>2. Swizzle operators</w:t>
       </w:r>
-      <w:bookmarkEnd w:id="7"/>
+      <w:bookmarkEnd w:id="6"/>
     </w:p>
     <w:p>
       <w:pPr>
@@ -9280,7 +9278,7 @@
       <w:pPr>
         <w:pStyle w:val="HeadingB"/>
       </w:pPr>
-      <w:bookmarkStart w:id="8" w:name="_Toc426232648"/>
+      <w:bookmarkStart w:id="7" w:name="_Toc426232648"/>
       <w:r>
         <w:t xml:space="preserve">2.1. Default </w:t>
       </w:r>
@@ -9293,7 +9291,7 @@
       <w:r>
         <w:t>implementation</w:t>
       </w:r>
-      <w:bookmarkEnd w:id="8"/>
+      <w:bookmarkEnd w:id="7"/>
     </w:p>
     <w:p>
       <w:pPr>
@@ -9889,12 +9887,12 @@
       <w:pPr>
         <w:pStyle w:val="HeadingB"/>
       </w:pPr>
-      <w:bookmarkStart w:id="9" w:name="_Toc426232649"/>
+      <w:bookmarkStart w:id="8" w:name="_Toc426232649"/>
       <w:r>
         <w:lastRenderedPageBreak/>
         <w:t>2.2. Anonymous union member implementation</w:t>
       </w:r>
-      <w:bookmarkEnd w:id="9"/>
+      <w:bookmarkEnd w:id="8"/>
       <w:r>
         <w:t xml:space="preserve"> </w:t>
       </w:r>
@@ -10679,7 +10677,7 @@
       <w:pPr>
         <w:pStyle w:val="HeadingA"/>
       </w:pPr>
-      <w:bookmarkStart w:id="10" w:name="_Toc426232650"/>
+      <w:bookmarkStart w:id="9" w:name="_Toc426232650"/>
       <w:r>
         <w:lastRenderedPageBreak/>
         <w:t>3</w:t>
@@ -10695,20 +10693,20 @@
       <w:r>
         <w:t xml:space="preserve"> options</w:t>
       </w:r>
+      <w:bookmarkEnd w:id="9"/>
+    </w:p>
+    <w:p>
+      <w:pPr>
+        <w:pStyle w:val="HeadingB"/>
+      </w:pPr>
+      <w:bookmarkStart w:id="10" w:name="_Toc426232651"/>
+      <w:r>
+        <w:t>3.</w:t>
+      </w:r>
+      <w:r>
+        <w:t>1. Default precision</w:t>
+      </w:r>
       <w:bookmarkEnd w:id="10"/>
-    </w:p>
-    <w:p>
-      <w:pPr>
-        <w:pStyle w:val="HeadingB"/>
-      </w:pPr>
-      <w:bookmarkStart w:id="11" w:name="_Toc426232651"/>
-      <w:r>
-        <w:t>3.</w:t>
-      </w:r>
-      <w:r>
-        <w:t>1. Default precision</w:t>
-      </w:r>
-      <w:bookmarkEnd w:id="11"/>
     </w:p>
     <w:p>
       <w:pPr>
@@ -11379,7 +11377,7 @@
       <w:pPr>
         <w:pStyle w:val="HeadingB"/>
       </w:pPr>
-      <w:bookmarkStart w:id="12" w:name="_Toc426232652"/>
+      <w:bookmarkStart w:id="11" w:name="_Toc426232652"/>
       <w:r>
         <w:t xml:space="preserve">3.2. </w:t>
       </w:r>
@@ -11392,7 +11390,7 @@
       <w:r>
         <w:t xml:space="preserve"> system</w:t>
       </w:r>
-      <w:bookmarkEnd w:id="12"/>
+      <w:bookmarkEnd w:id="11"/>
     </w:p>
     <w:p>
       <w:pPr>
@@ -11682,7 +11680,7 @@
       <w:pPr>
         <w:pStyle w:val="HeadingB"/>
       </w:pPr>
-      <w:bookmarkStart w:id="13" w:name="_Toc426232653"/>
+      <w:bookmarkStart w:id="12" w:name="_Toc426232653"/>
       <w:r>
         <w:t>3</w:t>
       </w:r>
@@ -11695,7 +11693,7 @@
       <w:r>
         <w:t>. C++ language detection</w:t>
       </w:r>
-      <w:bookmarkEnd w:id="13"/>
+      <w:bookmarkEnd w:id="12"/>
     </w:p>
     <w:p>
       <w:pPr>
@@ -11994,7 +11992,7 @@
       <w:pPr>
         <w:pStyle w:val="HeadingB"/>
       </w:pPr>
-      <w:bookmarkStart w:id="14" w:name="_Toc426232654"/>
+      <w:bookmarkStart w:id="13" w:name="_Toc426232654"/>
       <w:r>
         <w:t>3</w:t>
       </w:r>
@@ -12007,7 +12005,7 @@
       <w:r>
         <w:t>. SIMD support</w:t>
       </w:r>
-      <w:bookmarkEnd w:id="14"/>
+      <w:bookmarkEnd w:id="13"/>
     </w:p>
     <w:p>
       <w:pPr>
@@ -12502,7 +12500,7 @@
       <w:pPr>
         <w:pStyle w:val="HeadingB"/>
       </w:pPr>
-      <w:bookmarkStart w:id="15" w:name="_Toc426232655"/>
+      <w:bookmarkStart w:id="14" w:name="_Toc426232655"/>
       <w:r>
         <w:t>3</w:t>
       </w:r>
@@ -12515,7 +12513,7 @@
       <w:r>
         <w:t>. Force inline</w:t>
       </w:r>
-      <w:bookmarkEnd w:id="15"/>
+      <w:bookmarkEnd w:id="14"/>
     </w:p>
     <w:p>
       <w:r>
@@ -12625,11 +12623,11 @@
       <w:pPr>
         <w:pStyle w:val="HeadingB"/>
       </w:pPr>
-      <w:bookmarkStart w:id="16" w:name="_Toc426232656"/>
+      <w:bookmarkStart w:id="15" w:name="_Toc426232656"/>
       <w:r>
         <w:t>3.6. Vector and matrix static size</w:t>
       </w:r>
-      <w:bookmarkEnd w:id="16"/>
+      <w:bookmarkEnd w:id="15"/>
     </w:p>
     <w:p>
       <w:pPr>
@@ -12815,15 +12813,10 @@
         <w:pStyle w:val="Paragraph"/>
       </w:pPr>
       <w:r>
-        <w:t>There is two known issues with this function.</w:t>
-      </w:r>
-    </w:p>
-    <w:p>
-      <w:pPr>
-        <w:pStyle w:val="Paragraph"/>
-      </w:pPr>
-      <w:r>
-        <w:t xml:space="preserve">First, it returns </w:t>
+        <w:t xml:space="preserve">This function </w:t>
+      </w:r>
+      <w:r>
+        <w:t xml:space="preserve">returns </w:t>
       </w:r>
       <w:proofErr w:type="gramStart"/>
       <w:r>
@@ -12842,7 +12835,13 @@
       </w:r>
       <w:proofErr w:type="spellEnd"/>
       <w:r>
-        <w:t xml:space="preserve"> however this function typically interacts with </w:t>
+        <w:t xml:space="preserve"> however this function typically interacts with</w:t>
+      </w:r>
+      <w:r>
+        <w:t xml:space="preserve"> STL</w:t>
+      </w:r>
+      <w:r>
+        <w:t xml:space="preserve"> </w:t>
       </w:r>
       <w:proofErr w:type="spellStart"/>
       <w:r>
@@ -12853,7 +12852,13 @@
       </w:r>
       <w:proofErr w:type="spellEnd"/>
       <w:r>
-        <w:t xml:space="preserve"> code. GLM provides </w:t>
+        <w:t xml:space="preserve"> </w:t>
+      </w:r>
+      <w:r>
+        <w:t xml:space="preserve">based </w:t>
+      </w:r>
+      <w:r>
+        <w:t xml:space="preserve">code. GLM provides </w:t>
       </w:r>
       <w:r>
         <w:rPr>
@@ -13148,39 +13153,84 @@
     </w:tbl>
     <w:p>
       <w:pPr>
+        <w:pStyle w:val="HeadingB"/>
+      </w:pPr>
+      <w:bookmarkStart w:id="16" w:name="_Toc426232657"/>
+      <w:bookmarkStart w:id="17" w:name="_GoBack"/>
+      <w:bookmarkEnd w:id="17"/>
+      <w:r>
+        <w:t>3.7. Disabling default constructor initialization</w:t>
+      </w:r>
+      <w:bookmarkEnd w:id="16"/>
+    </w:p>
+    <w:p>
+      <w:pPr>
         <w:pStyle w:val="Paragraph"/>
       </w:pPr>
       <w:r>
-        <w:t xml:space="preserve">Second, </w:t>
-      </w:r>
-      <w:proofErr w:type="gramStart"/>
-      <w:r>
-        <w:rPr>
-          <w:rStyle w:val="inline-codeChar"/>
-        </w:rPr>
-        <w:t>length</w:t>
-      </w:r>
-      <w:r>
-        <w:rPr>
-          <w:rStyle w:val="inline-codeChar"/>
-        </w:rPr>
-        <w:t>(</w:t>
-      </w:r>
-      <w:proofErr w:type="gramEnd"/>
-      <w:r>
-        <w:rPr>
-          <w:rStyle w:val="inline-codeChar"/>
-        </w:rPr>
-        <w:t>)</w:t>
-      </w:r>
-      <w:r>
-        <w:t xml:space="preserve"> is </w:t>
-      </w:r>
-      <w:r>
-        <w:t xml:space="preserve">a confusing function name that is used in two contexts </w:t>
+        <w:t>By default and following GLSL specifications</w:t>
+      </w:r>
+      <w:r>
+        <w:t xml:space="preserve">, vector and matrix default constructors initialize </w:t>
+      </w:r>
+      <w:r>
+        <w:t xml:space="preserve">the components to zero. This is a reliable </w:t>
       </w:r>
       <w:proofErr w:type="spellStart"/>
       <w:r>
+        <w:t>behavior</w:t>
+      </w:r>
+      <w:proofErr w:type="spellEnd"/>
+      <w:r>
+        <w:t xml:space="preserve"> but </w:t>
+      </w:r>
+      <w:r>
+        <w:t xml:space="preserve">initialization </w:t>
+      </w:r>
+      <w:r>
+        <w:t xml:space="preserve">has a cost and it’s not always necessary. This </w:t>
+      </w:r>
+      <w:proofErr w:type="spellStart"/>
+      <w:r>
+        <w:t>behavior</w:t>
+      </w:r>
+      <w:proofErr w:type="spellEnd"/>
+      <w:r>
+        <w:t xml:space="preserve"> can be disable at compilation time </w:t>
+      </w:r>
+      <w:r>
+        <w:lastRenderedPageBreak/>
+        <w:t xml:space="preserve">by define </w:t>
+      </w:r>
+      <w:r>
+        <w:rPr>
+          <w:rStyle w:val="inline-codeChar"/>
+        </w:rPr>
+        <w:t>GLM_FORCE_</w:t>
+      </w:r>
+      <w:r>
+        <w:rPr>
+          <w:rStyle w:val="inline-codeChar"/>
+        </w:rPr>
+        <w:t>NO_CTOR_INIT</w:t>
+      </w:r>
+      <w:r>
+        <w:rPr>
+          <w:rFonts w:ascii="Consolas" w:eastAsia="Consolas" w:hAnsi="Consolas" w:cs="Consolas"/>
+        </w:rPr>
+        <w:t xml:space="preserve"> </w:t>
+      </w:r>
+      <w:r>
+        <w:t xml:space="preserve">before any inclusion of </w:t>
+      </w:r>
+      <w:r>
+        <w:rPr>
+          <w:rStyle w:val="inline-codeChar"/>
+        </w:rPr>
+        <w:t>&lt;</w:t>
+      </w:r>
+      <w:proofErr w:type="spellStart"/>
+      <w:r>
         <w:rPr>
           <w:rStyle w:val="inline-codeChar"/>
         </w:rPr>
@@ -13191,188 +13241,29 @@
         <w:rPr>
           <w:rStyle w:val="inline-codeChar"/>
         </w:rPr>
-        <w:t>::length(*</w:t>
+        <w:t>/glm.hpp&gt;</w:t>
+      </w:r>
+      <w:r>
+        <w:t xml:space="preserve"> or other GLM include</w:t>
+      </w:r>
+      <w:r>
+        <w:t>.</w:t>
+      </w:r>
+    </w:p>
+    <w:p>
+      <w:pPr>
+        <w:pStyle w:val="Paragraph"/>
+      </w:pPr>
+      <w:r>
+        <w:t xml:space="preserve">GLM default </w:t>
       </w:r>
       <w:proofErr w:type="spellStart"/>
       <w:r>
-        <w:rPr>
-          <w:rStyle w:val="inline-codeChar"/>
-        </w:rPr>
-        <w:t>vec</w:t>
+        <w:t>behavior</w:t>
       </w:r>
       <w:proofErr w:type="spellEnd"/>
       <w:r>
-        <w:rPr>
-          <w:rStyle w:val="inline-codeChar"/>
-        </w:rPr>
-        <w:t xml:space="preserve">* </w:t>
-      </w:r>
-      <w:proofErr w:type="spellStart"/>
-      <w:r>
-        <w:rPr>
-          <w:rStyle w:val="inline-codeChar"/>
-        </w:rPr>
-        <w:t>const</w:t>
-      </w:r>
-      <w:proofErr w:type="spellEnd"/>
-      <w:r>
-        <w:rPr>
-          <w:rStyle w:val="inline-codeChar"/>
-        </w:rPr>
-        <w:t xml:space="preserve"> &amp; v)</w:t>
-      </w:r>
-      <w:r>
-        <w:t xml:space="preserve"> and </w:t>
-      </w:r>
-      <w:r>
-        <w:rPr>
-          <w:rStyle w:val="inline-codeChar"/>
-        </w:rPr>
-        <w:t>.length()</w:t>
-      </w:r>
-      <w:r>
-        <w:t>. Developers coming from different libraries</w:t>
-      </w:r>
-      <w:r>
-        <w:t xml:space="preserve"> may run into cases</w:t>
-      </w:r>
-      <w:r>
-        <w:t xml:space="preserve"> </w:t>
-      </w:r>
-      <w:r>
-        <w:t xml:space="preserve">where the </w:t>
-      </w:r>
-      <w:proofErr w:type="spellStart"/>
-      <w:r>
-        <w:rPr>
-          <w:rStyle w:val="inline-codeChar"/>
-        </w:rPr>
-        <w:t>glm</w:t>
-      </w:r>
-      <w:proofErr w:type="spellEnd"/>
-      <w:r>
-        <w:rPr>
-          <w:rStyle w:val="inline-codeChar"/>
-        </w:rPr>
-        <w:t>::</w:t>
-      </w:r>
-      <w:proofErr w:type="gramStart"/>
-      <w:r>
-        <w:rPr>
-          <w:rStyle w:val="inline-codeChar"/>
-        </w:rPr>
-        <w:t>length(</w:t>
-      </w:r>
-      <w:proofErr w:type="gramEnd"/>
-      <w:r>
-        <w:rPr>
-          <w:rStyle w:val="inline-codeChar"/>
-        </w:rPr>
-        <w:t>*</w:t>
-      </w:r>
-      <w:proofErr w:type="spellStart"/>
-      <w:r>
-        <w:rPr>
-          <w:rStyle w:val="inline-codeChar"/>
-        </w:rPr>
-        <w:t>vec</w:t>
-      </w:r>
-      <w:proofErr w:type="spellEnd"/>
-      <w:r>
-        <w:rPr>
-          <w:rStyle w:val="inline-codeChar"/>
-        </w:rPr>
-        <w:t xml:space="preserve">* </w:t>
-      </w:r>
-      <w:proofErr w:type="spellStart"/>
-      <w:r>
-        <w:rPr>
-          <w:rStyle w:val="inline-codeChar"/>
-        </w:rPr>
-        <w:t>const</w:t>
-      </w:r>
-      <w:proofErr w:type="spellEnd"/>
-      <w:r>
-        <w:rPr>
-          <w:rStyle w:val="inline-codeChar"/>
-        </w:rPr>
-        <w:t xml:space="preserve"> &amp; v</w:t>
-      </w:r>
-      <w:r>
-        <w:rPr>
-          <w:rStyle w:val="inline-codeChar"/>
-        </w:rPr>
-        <w:t>)</w:t>
-      </w:r>
-      <w:r>
-        <w:t xml:space="preserve"> equivalent function </w:t>
-      </w:r>
-      <w:r>
-        <w:t>is</w:t>
-      </w:r>
-      <w:r>
-        <w:t xml:space="preserve"> a member function. </w:t>
-      </w:r>
-      <w:r>
-        <w:t xml:space="preserve">GLM provides the define </w:t>
-      </w:r>
-      <w:r>
-        <w:rPr>
-          <w:rStyle w:val="inline-codeChar"/>
-        </w:rPr>
-        <w:t>GLM_FORCE_SIZE_FUNC</w:t>
-      </w:r>
-      <w:r>
-        <w:t xml:space="preserve"> to rename the </w:t>
-      </w:r>
-      <w:r>
-        <w:rPr>
-          <w:rStyle w:val="inline-codeChar"/>
-        </w:rPr>
-        <w:t>.</w:t>
-      </w:r>
-      <w:proofErr w:type="gramStart"/>
-      <w:r>
-        <w:rPr>
-          <w:rStyle w:val="inline-codeChar"/>
-        </w:rPr>
-        <w:t>length(</w:t>
-      </w:r>
-      <w:proofErr w:type="gramEnd"/>
-      <w:r>
-        <w:rPr>
-          <w:rStyle w:val="inline-codeChar"/>
-        </w:rPr>
-        <w:t>)</w:t>
-      </w:r>
-      <w:r>
-        <w:t xml:space="preserve"> function  into </w:t>
-      </w:r>
-      <w:r>
-        <w:rPr>
-          <w:rStyle w:val="inline-codeChar"/>
-        </w:rPr>
-        <w:t>.size()</w:t>
-      </w:r>
-      <w:r>
-        <w:t xml:space="preserve"> to </w:t>
-      </w:r>
-      <w:proofErr w:type="spellStart"/>
-      <w:r>
-        <w:t>wor</w:t>
-      </w:r>
-      <w:r>
-        <w:t>k</w:t>
-      </w:r>
-      <w:r>
-        <w:t>around</w:t>
-      </w:r>
-      <w:proofErr w:type="spellEnd"/>
-      <w:r>
-        <w:t xml:space="preserve"> this issue</w:t>
-      </w:r>
-      <w:r>
-        <w:t>.</w:t>
+        <w:t>:</w:t>
       </w:r>
     </w:p>
     <w:tbl>
@@ -13404,12 +13295,24 @@
               <w:rPr>
                 <w:color w:val="0000FF"/>
               </w:rPr>
-              <w:lastRenderedPageBreak/>
-              <w:t xml:space="preserve">#define </w:t>
-            </w:r>
-            <w:r>
-              <w:t xml:space="preserve">GLM_FORCE_SIZE_FUNC </w:t>
-            </w:r>
+              <w:t xml:space="preserve">#include </w:t>
+            </w:r>
+            <w:r>
+              <w:t>&lt;</w:t>
+            </w:r>
+            <w:proofErr w:type="spellStart"/>
+            <w:r>
+              <w:t>glm</w:t>
+            </w:r>
+            <w:proofErr w:type="spellEnd"/>
+            <w:r>
+              <w:t>/glm.hpp&gt;</w:t>
+            </w:r>
+          </w:p>
+          <w:p>
+            <w:pPr>
+              <w:pStyle w:val="inline-code"/>
+            </w:pPr>
           </w:p>
           <w:p>
             <w:pPr>
@@ -13419,99 +13322,48 @@
               <w:rPr>
                 <w:color w:val="0000FF"/>
               </w:rPr>
-              <w:t xml:space="preserve">#include </w:t>
-            </w:r>
-            <w:r>
-              <w:t>&lt;</w:t>
-            </w:r>
-            <w:proofErr w:type="spellStart"/>
-            <w:r>
+              <w:t>void</w:t>
+            </w:r>
+            <w:r>
+              <w:t xml:space="preserve"> foo()</w:t>
+            </w:r>
+          </w:p>
+          <w:p>
+            <w:pPr>
+              <w:pStyle w:val="inline-code"/>
+            </w:pPr>
+            <w:r>
+              <w:t>{</w:t>
+            </w:r>
+          </w:p>
+          <w:p>
+            <w:pPr>
+              <w:pStyle w:val="inline-code"/>
+              <w:ind w:left="720"/>
+              <w:rPr>
+                <w:lang w:val="en-US"/>
+              </w:rPr>
+            </w:pPr>
+            <w:proofErr w:type="spellStart"/>
+            <w:r>
+              <w:rPr>
+                <w:lang w:val="en-US"/>
+              </w:rPr>
               <w:t>glm</w:t>
             </w:r>
             <w:proofErr w:type="spellEnd"/>
             <w:r>
-              <w:t>/glm.hpp&gt;</w:t>
-            </w:r>
-          </w:p>
-          <w:p>
-            <w:pPr>
-              <w:pStyle w:val="inline-code"/>
-            </w:pPr>
-          </w:p>
-          <w:p>
-            <w:pPr>
-              <w:pStyle w:val="inline-code"/>
-            </w:pPr>
-            <w:r>
-              <w:rPr>
-                <w:color w:val="0000FF"/>
-              </w:rPr>
-              <w:t>void</w:t>
-            </w:r>
-            <w:r>
-              <w:t xml:space="preserve"> foo(</w:t>
-            </w:r>
-            <w:r>
-              <w:rPr>
-                <w:color w:val="FF8000"/>
-              </w:rPr>
-              <w:t xml:space="preserve">vec4 </w:t>
-            </w:r>
-            <w:proofErr w:type="spellStart"/>
-            <w:r>
-              <w:rPr>
-                <w:color w:val="0000FF"/>
-                <w:szCs w:val="18"/>
-              </w:rPr>
-              <w:t>const</w:t>
-            </w:r>
-            <w:proofErr w:type="spellEnd"/>
-            <w:r>
-              <w:rPr>
-                <w:szCs w:val="18"/>
-              </w:rPr>
-              <w:t xml:space="preserve"> </w:t>
-            </w:r>
-            <w:r>
-              <w:t>&amp; v)</w:t>
-            </w:r>
-          </w:p>
-          <w:p>
-            <w:pPr>
-              <w:pStyle w:val="inline-code"/>
-            </w:pPr>
-            <w:r>
-              <w:t>{</w:t>
-            </w:r>
-          </w:p>
-          <w:p>
-            <w:pPr>
-              <w:pStyle w:val="inline-code"/>
-              <w:ind w:left="720"/>
-            </w:pPr>
-            <w:proofErr w:type="spellStart"/>
-            <w:r>
-              <w:t>glm</w:t>
-            </w:r>
-            <w:proofErr w:type="spellEnd"/>
-            <w:r>
-              <w:t>::</w:t>
-            </w:r>
-            <w:proofErr w:type="spellStart"/>
-            <w:r>
-              <w:t>size_t</w:t>
-            </w:r>
-            <w:proofErr w:type="spellEnd"/>
-            <w:r>
-              <w:t xml:space="preserve"> Size = </w:t>
-            </w:r>
-            <w:proofErr w:type="spellStart"/>
-            <w:r>
-              <w:t>v.size</w:t>
-            </w:r>
-            <w:proofErr w:type="spellEnd"/>
-            <w:r>
-              <w:t>();</w:t>
+              <w:rPr>
+                <w:lang w:val="en-US"/>
+              </w:rPr>
+              <w:t xml:space="preserve">::vec4 v; </w:t>
+            </w:r>
+            <w:r>
+              <w:rPr>
+                <w:color w:val="00A000"/>
+                <w:lang w:val="en-US"/>
+              </w:rPr>
+              <w:t>// v is (0.0f, 0.0f, 0.0f, 0.0f)</w:t>
             </w:r>
           </w:p>
           <w:p>
@@ -13536,26 +13388,10 @@
     </w:tbl>
     <w:p>
       <w:pPr>
-        <w:pStyle w:val="HeadingB"/>
-      </w:pPr>
-      <w:bookmarkStart w:id="17" w:name="_Toc426232657"/>
-      <w:r>
-        <w:t>3.7. Disabling default constructor initialization</w:t>
-      </w:r>
-      <w:bookmarkEnd w:id="17"/>
-    </w:p>
-    <w:p>
-      <w:pPr>
         <w:pStyle w:val="Paragraph"/>
       </w:pPr>
       <w:r>
-        <w:t>By default and following GLSL specifications</w:t>
-      </w:r>
-      <w:r>
-        <w:t xml:space="preserve">, vector and matrix default constructors initialize </w:t>
-      </w:r>
-      <w:r>
-        <w:t xml:space="preserve">the components to zero. This is a reliable </w:t>
+        <w:t xml:space="preserve">GLM </w:t>
       </w:r>
       <w:proofErr w:type="spellStart"/>
       <w:r>
@@ -13563,21 +13399,7 @@
       </w:r>
       <w:proofErr w:type="spellEnd"/>
       <w:r>
-        <w:t xml:space="preserve"> but </w:t>
-      </w:r>
-      <w:r>
-        <w:t xml:space="preserve">initialization </w:t>
-      </w:r>
-      <w:r>
-        <w:t xml:space="preserve">has a cost and it’s not always necessary. This </w:t>
-      </w:r>
-      <w:proofErr w:type="spellStart"/>
-      <w:r>
-        <w:t>behavior</w:t>
-      </w:r>
-      <w:proofErr w:type="spellEnd"/>
-      <w:r>
-        <w:t xml:space="preserve"> can be disable at compilation time by define </w:t>
+        <w:t xml:space="preserve"> using </w:t>
       </w:r>
       <w:r>
         <w:rPr>
@@ -13591,54 +13413,6 @@
         </w:rPr>
         <w:t>NO_CTOR_INIT</w:t>
       </w:r>
-      <w:r>
-        <w:rPr>
-          <w:rFonts w:ascii="Consolas" w:eastAsia="Consolas" w:hAnsi="Consolas" w:cs="Consolas"/>
-        </w:rPr>
-        <w:t xml:space="preserve"> </w:t>
-      </w:r>
-      <w:r>
-        <w:t xml:space="preserve">before any inclusion of </w:t>
-      </w:r>
-      <w:r>
-        <w:rPr>
-          <w:rStyle w:val="inline-codeChar"/>
-        </w:rPr>
-        <w:t>&lt;</w:t>
-      </w:r>
-      <w:proofErr w:type="spellStart"/>
-      <w:r>
-        <w:rPr>
-          <w:rStyle w:val="inline-codeChar"/>
-        </w:rPr>
-        <w:t>glm</w:t>
-      </w:r>
-      <w:proofErr w:type="spellEnd"/>
-      <w:r>
-        <w:rPr>
-          <w:rStyle w:val="inline-codeChar"/>
-        </w:rPr>
-        <w:t>/glm.hpp&gt;</w:t>
-      </w:r>
-      <w:r>
-        <w:t xml:space="preserve"> or other GLM include</w:t>
-      </w:r>
-      <w:r>
-        <w:t>.</w:t>
-      </w:r>
-    </w:p>
-    <w:p>
-      <w:pPr>
-        <w:pStyle w:val="Paragraph"/>
-      </w:pPr>
-      <w:r>
-        <w:t xml:space="preserve">GLM default </w:t>
-      </w:r>
-      <w:proofErr w:type="spellStart"/>
-      <w:r>
-        <w:t>behavior</w:t>
-      </w:r>
-      <w:proofErr w:type="spellEnd"/>
       <w:r>
         <w:t>:</w:t>
       </w:r>
@@ -13672,6 +13446,20 @@
               <w:rPr>
                 <w:color w:val="0000FF"/>
               </w:rPr>
+              <w:t xml:space="preserve">#define </w:t>
+            </w:r>
+            <w:r>
+              <w:t xml:space="preserve">GLM_FORCE_NO_CTOR_INIT </w:t>
+            </w:r>
+          </w:p>
+          <w:p>
+            <w:pPr>
+              <w:pStyle w:val="inline-code"/>
+            </w:pPr>
+            <w:r>
+              <w:rPr>
+                <w:color w:val="0000FF"/>
+              </w:rPr>
               <w:t xml:space="preserve">#include </w:t>
             </w:r>
             <w:r>
@@ -13717,30 +13505,20 @@
             <w:pPr>
               <w:pStyle w:val="inline-code"/>
               <w:ind w:left="720"/>
-              <w:rPr>
-                <w:lang w:val="en-US"/>
-              </w:rPr>
-            </w:pPr>
-            <w:proofErr w:type="spellStart"/>
-            <w:r>
-              <w:rPr>
-                <w:lang w:val="en-US"/>
-              </w:rPr>
+            </w:pPr>
+            <w:proofErr w:type="spellStart"/>
+            <w:r>
               <w:t>glm</w:t>
             </w:r>
             <w:proofErr w:type="spellEnd"/>
             <w:r>
-              <w:rPr>
-                <w:lang w:val="en-US"/>
-              </w:rPr>
               <w:t xml:space="preserve">::vec4 v; </w:t>
             </w:r>
             <w:r>
               <w:rPr>
                 <w:color w:val="00A000"/>
-                <w:lang w:val="en-US"/>
-              </w:rPr>
-              <w:t>// v is (0.0f, 0.0f, 0.0f, 0.0f)</w:t>
+              </w:rPr>
+              <w:t>// v is fill with garbage</w:t>
             </w:r>
           </w:p>
           <w:p>
@@ -13768,30 +13546,13 @@
         <w:pStyle w:val="Paragraph"/>
       </w:pPr>
       <w:r>
-        <w:t xml:space="preserve">GLM </w:t>
-      </w:r>
-      <w:proofErr w:type="spellStart"/>
-      <w:r>
-        <w:t>behavior</w:t>
-      </w:r>
-      <w:proofErr w:type="spellEnd"/>
-      <w:r>
-        <w:t xml:space="preserve"> using </w:t>
-      </w:r>
-      <w:r>
-        <w:rPr>
-          <w:rStyle w:val="inline-codeChar"/>
-        </w:rPr>
-        <w:t>GLM_FORCE_</w:t>
-      </w:r>
-      <w:r>
-        <w:rPr>
-          <w:rStyle w:val="inline-codeChar"/>
-        </w:rPr>
-        <w:t>NO_CTOR_INIT</w:t>
-      </w:r>
-      <w:r>
-        <w:t>:</w:t>
+        <w:t xml:space="preserve">Alternatively, GLM </w:t>
+      </w:r>
+      <w:r>
+        <w:t>allows to expli</w:t>
+      </w:r>
+      <w:r>
+        <w:t>citly not initialize a variable:</w:t>
       </w:r>
     </w:p>
     <w:tbl>
@@ -13823,11 +13584,24 @@
               <w:rPr>
                 <w:color w:val="0000FF"/>
               </w:rPr>
-              <w:t xml:space="preserve">#define </w:t>
-            </w:r>
-            <w:r>
-              <w:t xml:space="preserve">GLM_FORCE_NO_CTOR_INIT </w:t>
-            </w:r>
+              <w:t xml:space="preserve">#include </w:t>
+            </w:r>
+            <w:r>
+              <w:t>&lt;</w:t>
+            </w:r>
+            <w:proofErr w:type="spellStart"/>
+            <w:r>
+              <w:t>glm</w:t>
+            </w:r>
+            <w:proofErr w:type="spellEnd"/>
+            <w:r>
+              <w:t>/glm.hpp&gt;</w:t>
+            </w:r>
+          </w:p>
+          <w:p>
+            <w:pPr>
+              <w:pStyle w:val="inline-code"/>
+            </w:pPr>
           </w:p>
           <w:p>
             <w:pPr>
@@ -13837,65 +13611,51 @@
               <w:rPr>
                 <w:color w:val="0000FF"/>
               </w:rPr>
-              <w:t xml:space="preserve">#include </w:t>
-            </w:r>
-            <w:r>
-              <w:t>&lt;</w:t>
-            </w:r>
+              <w:t>void</w:t>
+            </w:r>
+            <w:r>
+              <w:t xml:space="preserve"> foo()</w:t>
+            </w:r>
+          </w:p>
+          <w:p>
+            <w:pPr>
+              <w:pStyle w:val="inline-code"/>
+            </w:pPr>
+            <w:r>
+              <w:t>{</w:t>
+            </w:r>
+          </w:p>
+          <w:p>
+            <w:pPr>
+              <w:pStyle w:val="inline-code"/>
+              <w:ind w:left="720"/>
+            </w:pPr>
             <w:proofErr w:type="spellStart"/>
             <w:r>
               <w:t>glm</w:t>
             </w:r>
             <w:proofErr w:type="spellEnd"/>
             <w:r>
-              <w:t>/glm.hpp&gt;</w:t>
-            </w:r>
-          </w:p>
-          <w:p>
-            <w:pPr>
-              <w:pStyle w:val="inline-code"/>
-            </w:pPr>
-          </w:p>
-          <w:p>
-            <w:pPr>
-              <w:pStyle w:val="inline-code"/>
-            </w:pPr>
-            <w:r>
-              <w:rPr>
-                <w:color w:val="0000FF"/>
-              </w:rPr>
-              <w:t>void</w:t>
-            </w:r>
-            <w:r>
-              <w:t xml:space="preserve"> foo()</w:t>
-            </w:r>
-          </w:p>
-          <w:p>
-            <w:pPr>
-              <w:pStyle w:val="inline-code"/>
-            </w:pPr>
-            <w:r>
-              <w:t>{</w:t>
-            </w:r>
-          </w:p>
-          <w:p>
-            <w:pPr>
-              <w:pStyle w:val="inline-code"/>
-              <w:ind w:left="720"/>
-            </w:pPr>
+              <w:t>::vec4 v</w:t>
+            </w:r>
+            <w:r>
+              <w:t>(</w:t>
+            </w:r>
             <w:proofErr w:type="spellStart"/>
             <w:r>
               <w:t>glm</w:t>
             </w:r>
             <w:proofErr w:type="spellEnd"/>
             <w:r>
-              <w:t xml:space="preserve">::vec4 v; </w:t>
-            </w:r>
-            <w:r>
-              <w:rPr>
-                <w:color w:val="00A000"/>
-              </w:rPr>
-              <w:t>// v is fill with garbage</w:t>
+              <w:t>::</w:t>
+            </w:r>
+            <w:proofErr w:type="spellStart"/>
+            <w:r>
+              <w:t>uninitialize</w:t>
+            </w:r>
+            <w:proofErr w:type="spellEnd"/>
+            <w:r>
+              <w:t>);</w:t>
             </w:r>
           </w:p>
           <w:p>
@@ -13920,16 +13680,70 @@
     </w:tbl>
     <w:p>
       <w:pPr>
+        <w:pStyle w:val="HeadingB"/>
+      </w:pPr>
+      <w:bookmarkStart w:id="18" w:name="_Toc426232658"/>
+      <w:r>
+        <w:t>3.8. Require explicit conversions</w:t>
+      </w:r>
+      <w:bookmarkEnd w:id="18"/>
+    </w:p>
+    <w:p>
+      <w:pPr>
         <w:pStyle w:val="Paragraph"/>
       </w:pPr>
       <w:r>
-        <w:t xml:space="preserve">Alternatively, GLM </w:t>
-      </w:r>
-      <w:r>
-        <w:t>allows to expli</w:t>
-      </w:r>
-      <w:r>
-        <w:t>citly not initialize a variable:</w:t>
+        <w:t xml:space="preserve">GLSL supports implicit conversions of vector and matrix types. For example, an </w:t>
+      </w:r>
+      <w:r>
+        <w:rPr>
+          <w:rStyle w:val="inline-codeChar"/>
+        </w:rPr>
+        <w:t>ivec4</w:t>
+      </w:r>
+      <w:r>
+        <w:t xml:space="preserve"> can be implicitly converted into </w:t>
+      </w:r>
+      <w:r>
+        <w:rPr>
+          <w:rStyle w:val="inline-codeChar"/>
+        </w:rPr>
+        <w:t>vec4</w:t>
+      </w:r>
+      <w:r>
+        <w:t xml:space="preserve">. </w:t>
+      </w:r>
+    </w:p>
+    <w:p>
+      <w:pPr>
+        <w:pStyle w:val="Paragraph"/>
+      </w:pPr>
+      <w:r>
+        <w:t xml:space="preserve">Often, this behaviour is not desirable but following the spirit of the library, this </w:t>
+      </w:r>
+      <w:proofErr w:type="spellStart"/>
+      <w:r>
+        <w:t>behavior</w:t>
+      </w:r>
+      <w:proofErr w:type="spellEnd"/>
+      <w:r>
+        <w:t xml:space="preserve"> is supported in GLM. However, GLM 0.9.6 introduced the define </w:t>
+      </w:r>
+      <w:r>
+        <w:rPr>
+          <w:rFonts w:ascii="Consolas" w:eastAsiaTheme="minorEastAsia" w:hAnsi="Consolas" w:cs="Consolas"/>
+          <w:sz w:val="19"/>
+          <w:szCs w:val="19"/>
+          <w:highlight w:val="white"/>
+          <w:lang w:val="en-US"/>
+        </w:rPr>
+        <w:t>GLM_FORCE_EXPLICIT_CTOR</w:t>
+      </w:r>
+      <w:r>
+        <w:t xml:space="preserve"> to </w:t>
+      </w:r>
+      <w:r>
+        <w:t>require explicit conversion for GLM types.</w:t>
       </w:r>
     </w:p>
     <w:tbl>
@@ -14006,33 +13820,137 @@
             <w:pPr>
               <w:pStyle w:val="inline-code"/>
               <w:ind w:left="720"/>
-            </w:pPr>
-            <w:proofErr w:type="spellStart"/>
+              <w:jc w:val="left"/>
+            </w:pPr>
+            <w:proofErr w:type="spellStart"/>
+            <w:proofErr w:type="gramStart"/>
             <w:r>
               <w:t>glm</w:t>
             </w:r>
             <w:proofErr w:type="spellEnd"/>
             <w:r>
-              <w:t>::vec4 v</w:t>
-            </w:r>
-            <w:r>
-              <w:t>(</w:t>
-            </w:r>
-            <w:proofErr w:type="spellStart"/>
-            <w:r>
+              <w:t>::</w:t>
+            </w:r>
+            <w:r>
+              <w:t>i</w:t>
+            </w:r>
+            <w:r>
+              <w:t>vec4</w:t>
+            </w:r>
+            <w:proofErr w:type="gramEnd"/>
+            <w:r>
+              <w:t xml:space="preserve"> a;</w:t>
+            </w:r>
+            <w:r>
+              <w:br/>
+              <w:t>…</w:t>
+            </w:r>
+          </w:p>
+          <w:p>
+            <w:pPr>
+              <w:pStyle w:val="inline-code"/>
+              <w:ind w:left="720"/>
+              <w:jc w:val="left"/>
+              <w:rPr>
+                <w:color w:val="00A000"/>
+                <w:lang w:val="fr-FR"/>
+              </w:rPr>
+            </w:pPr>
+            <w:proofErr w:type="spellStart"/>
+            <w:r>
+              <w:rPr>
+                <w:lang w:val="fr-FR"/>
+              </w:rPr>
               <w:t>glm</w:t>
             </w:r>
             <w:proofErr w:type="spellEnd"/>
-            <w:r>
-              <w:t>::</w:t>
-            </w:r>
-            <w:proofErr w:type="spellStart"/>
-            <w:r>
-              <w:t>uninitialize</w:t>
-            </w:r>
-            <w:proofErr w:type="spellEnd"/>
-            <w:r>
-              <w:t>);</w:t>
+            <w:proofErr w:type="gramStart"/>
+            <w:r>
+              <w:rPr>
+                <w:lang w:val="fr-FR"/>
+              </w:rPr>
+              <w:t>::vec4</w:t>
+            </w:r>
+            <w:proofErr w:type="gramEnd"/>
+            <w:r>
+              <w:rPr>
+                <w:lang w:val="fr-FR"/>
+              </w:rPr>
+              <w:t xml:space="preserve"> b(a);</w:t>
+            </w:r>
+            <w:r>
+              <w:rPr>
+                <w:lang w:val="fr-FR"/>
+              </w:rPr>
+              <w:t xml:space="preserve"> </w:t>
+            </w:r>
+            <w:r>
+              <w:rPr>
+                <w:color w:val="00A000"/>
+                <w:lang w:val="fr-FR"/>
+              </w:rPr>
+              <w:t>// Explicit conversion, OK</w:t>
+            </w:r>
+            <w:r>
+              <w:rPr>
+                <w:lang w:val="fr-FR"/>
+              </w:rPr>
+              <w:br/>
+            </w:r>
+            <w:proofErr w:type="spellStart"/>
+            <w:r>
+              <w:rPr>
+                <w:lang w:val="fr-FR"/>
+              </w:rPr>
+              <w:t>glm</w:t>
+            </w:r>
+            <w:proofErr w:type="spellEnd"/>
+            <w:r>
+              <w:rPr>
+                <w:lang w:val="fr-FR"/>
+              </w:rPr>
+              <w:t xml:space="preserve">::vec4 </w:t>
+            </w:r>
+            <w:r>
+              <w:rPr>
+                <w:lang w:val="fr-FR"/>
+              </w:rPr>
+              <w:t xml:space="preserve">c = </w:t>
+            </w:r>
+            <w:r>
+              <w:rPr>
+                <w:lang w:val="fr-FR"/>
+              </w:rPr>
+              <w:t>a;</w:t>
+            </w:r>
+            <w:r>
+              <w:rPr>
+                <w:lang w:val="fr-FR"/>
+              </w:rPr>
+              <w:t xml:space="preserve"> </w:t>
+            </w:r>
+            <w:r>
+              <w:rPr>
+                <w:color w:val="00A000"/>
+                <w:lang w:val="fr-FR"/>
+              </w:rPr>
+              <w:t xml:space="preserve">// </w:t>
+            </w:r>
+            <w:proofErr w:type="spellStart"/>
+            <w:r>
+              <w:rPr>
+                <w:color w:val="00A000"/>
+                <w:lang w:val="fr-FR"/>
+              </w:rPr>
+              <w:t>Implicit</w:t>
+            </w:r>
+            <w:proofErr w:type="spellEnd"/>
+            <w:r>
+              <w:rPr>
+                <w:color w:val="00A000"/>
+                <w:lang w:val="fr-FR"/>
+              </w:rPr>
+              <w:t xml:space="preserve"> conversion, OK</w:t>
             </w:r>
           </w:p>
           <w:p>
@@ -14057,54 +13975,16 @@
     </w:tbl>
     <w:p>
       <w:pPr>
-        <w:pStyle w:val="HeadingB"/>
-      </w:pPr>
-      <w:bookmarkStart w:id="18" w:name="_Toc426232658"/>
-      <w:r>
-        <w:t>3.8. Require explicit conversions</w:t>
-      </w:r>
-      <w:bookmarkEnd w:id="18"/>
-    </w:p>
-    <w:p>
-      <w:pPr>
         <w:pStyle w:val="Paragraph"/>
-      </w:pPr>
-      <w:r>
-        <w:t xml:space="preserve">GLSL supports implicit conversions of vector and matrix types. For example, an </w:t>
-      </w:r>
-      <w:r>
-        <w:rPr>
-          <w:rStyle w:val="inline-codeChar"/>
-        </w:rPr>
-        <w:t>ivec4</w:t>
-      </w:r>
-      <w:r>
-        <w:t xml:space="preserve"> can be implicitly converted into </w:t>
-      </w:r>
-      <w:r>
-        <w:rPr>
-          <w:rStyle w:val="inline-codeChar"/>
-        </w:rPr>
-        <w:t>vec4</w:t>
-      </w:r>
-      <w:r>
-        <w:t xml:space="preserve">. </w:t>
-      </w:r>
-    </w:p>
-    <w:p>
-      <w:pPr>
-        <w:pStyle w:val="Paragraph"/>
-      </w:pPr>
-      <w:r>
-        <w:t xml:space="preserve">Often, this behaviour is not desirable but following the spirit of the library, this </w:t>
-      </w:r>
-      <w:proofErr w:type="spellStart"/>
-      <w:r>
-        <w:t>behavior</w:t>
-      </w:r>
-      <w:proofErr w:type="spellEnd"/>
-      <w:r>
-        <w:t xml:space="preserve"> is supported in GLM. However, GLM 0.9.6 introduced the define </w:t>
+        <w:rPr>
+          <w:lang w:val="en-US"/>
+        </w:rPr>
+      </w:pPr>
+      <w:r>
+        <w:rPr>
+          <w:lang w:val="en-US"/>
+        </w:rPr>
+        <w:t xml:space="preserve">With </w:t>
       </w:r>
       <w:r>
         <w:rPr>
@@ -14117,10 +13997,16 @@
         <w:t>GLM_FORCE_EXPLICIT_CTOR</w:t>
       </w:r>
       <w:r>
-        <w:t xml:space="preserve"> to </w:t>
-      </w:r>
-      <w:r>
-        <w:t>require explicit conversion for GLM types.</w:t>
+        <w:rPr>
+          <w:rFonts w:ascii="Consolas" w:eastAsiaTheme="minorEastAsia" w:hAnsi="Consolas" w:cs="Consolas"/>
+          <w:sz w:val="19"/>
+          <w:szCs w:val="19"/>
+          <w:lang w:val="en-US"/>
+        </w:rPr>
+        <w:t xml:space="preserve"> defined</w:t>
+      </w:r>
+      <w:r>
+        <w:t>, implicit conversions are not allowed:</w:t>
       </w:r>
     </w:p>
     <w:tbl>
@@ -14147,319 +14033,56 @@
           <w:p>
             <w:pPr>
               <w:pStyle w:val="inline-code"/>
-            </w:pPr>
-            <w:r>
               <w:rPr>
                 <w:color w:val="0000FF"/>
               </w:rPr>
+            </w:pPr>
+            <w:r>
+              <w:rPr>
+                <w:color w:val="0000FF"/>
+              </w:rPr>
+              <w:t xml:space="preserve">#define </w:t>
+            </w:r>
+            <w:r>
+              <w:t>GLM_FORCE_EXPLICIT_CTOR</w:t>
+            </w:r>
+          </w:p>
+          <w:p>
+            <w:pPr>
+              <w:pStyle w:val="inline-code"/>
+            </w:pPr>
+            <w:r>
+              <w:rPr>
+                <w:color w:val="0000FF"/>
+              </w:rPr>
+              <w:t xml:space="preserve">#include </w:t>
+            </w:r>
+            <w:r>
+              <w:t>&lt;</w:t>
+            </w:r>
+            <w:proofErr w:type="spellStart"/>
+            <w:r>
+              <w:t>glm</w:t>
+            </w:r>
+            <w:proofErr w:type="spellEnd"/>
+            <w:r>
+              <w:t>/glm.hpp&gt;</w:t>
+            </w:r>
+          </w:p>
+          <w:p>
+            <w:pPr>
+              <w:pStyle w:val="inline-code"/>
+            </w:pPr>
+          </w:p>
+          <w:p>
+            <w:pPr>
+              <w:pStyle w:val="inline-code"/>
+            </w:pPr>
+            <w:r>
+              <w:rPr>
+                <w:color w:val="0000FF"/>
+              </w:rPr>
               <w:lastRenderedPageBreak/>
-              <w:t xml:space="preserve">#include </w:t>
-            </w:r>
-            <w:r>
-              <w:t>&lt;</w:t>
-            </w:r>
-            <w:proofErr w:type="spellStart"/>
-            <w:r>
-              <w:t>glm</w:t>
-            </w:r>
-            <w:proofErr w:type="spellEnd"/>
-            <w:r>
-              <w:t>/glm.hpp&gt;</w:t>
-            </w:r>
-          </w:p>
-          <w:p>
-            <w:pPr>
-              <w:pStyle w:val="inline-code"/>
-            </w:pPr>
-          </w:p>
-          <w:p>
-            <w:pPr>
-              <w:pStyle w:val="inline-code"/>
-            </w:pPr>
-            <w:r>
-              <w:rPr>
-                <w:color w:val="0000FF"/>
-              </w:rPr>
-              <w:t>void</w:t>
-            </w:r>
-            <w:r>
-              <w:t xml:space="preserve"> foo()</w:t>
-            </w:r>
-          </w:p>
-          <w:p>
-            <w:pPr>
-              <w:pStyle w:val="inline-code"/>
-            </w:pPr>
-            <w:r>
-              <w:t>{</w:t>
-            </w:r>
-          </w:p>
-          <w:p>
-            <w:pPr>
-              <w:pStyle w:val="inline-code"/>
-              <w:ind w:left="720"/>
-              <w:jc w:val="left"/>
-            </w:pPr>
-            <w:proofErr w:type="spellStart"/>
-            <w:proofErr w:type="gramStart"/>
-            <w:r>
-              <w:t>glm</w:t>
-            </w:r>
-            <w:proofErr w:type="spellEnd"/>
-            <w:r>
-              <w:t>::</w:t>
-            </w:r>
-            <w:r>
-              <w:t>i</w:t>
-            </w:r>
-            <w:r>
-              <w:t>vec4</w:t>
-            </w:r>
-            <w:proofErr w:type="gramEnd"/>
-            <w:r>
-              <w:t xml:space="preserve"> a;</w:t>
-            </w:r>
-            <w:r>
-              <w:br/>
-              <w:t>…</w:t>
-            </w:r>
-          </w:p>
-          <w:p>
-            <w:pPr>
-              <w:pStyle w:val="inline-code"/>
-              <w:ind w:left="720"/>
-              <w:jc w:val="left"/>
-              <w:rPr>
-                <w:color w:val="00A000"/>
-                <w:lang w:val="fr-FR"/>
-              </w:rPr>
-            </w:pPr>
-            <w:proofErr w:type="spellStart"/>
-            <w:r>
-              <w:rPr>
-                <w:lang w:val="fr-FR"/>
-              </w:rPr>
-              <w:t>glm</w:t>
-            </w:r>
-            <w:proofErr w:type="spellEnd"/>
-            <w:proofErr w:type="gramStart"/>
-            <w:r>
-              <w:rPr>
-                <w:lang w:val="fr-FR"/>
-              </w:rPr>
-              <w:t>::vec4</w:t>
-            </w:r>
-            <w:proofErr w:type="gramEnd"/>
-            <w:r>
-              <w:rPr>
-                <w:lang w:val="fr-FR"/>
-              </w:rPr>
-              <w:t xml:space="preserve"> b(a);</w:t>
-            </w:r>
-            <w:r>
-              <w:rPr>
-                <w:lang w:val="fr-FR"/>
-              </w:rPr>
-              <w:t xml:space="preserve"> </w:t>
-            </w:r>
-            <w:r>
-              <w:rPr>
-                <w:color w:val="00A000"/>
-                <w:lang w:val="fr-FR"/>
-              </w:rPr>
-              <w:t>// Explicit conversion, OK</w:t>
-            </w:r>
-            <w:r>
-              <w:rPr>
-                <w:lang w:val="fr-FR"/>
-              </w:rPr>
-              <w:br/>
-            </w:r>
-            <w:proofErr w:type="spellStart"/>
-            <w:r>
-              <w:rPr>
-                <w:lang w:val="fr-FR"/>
-              </w:rPr>
-              <w:t>glm</w:t>
-            </w:r>
-            <w:proofErr w:type="spellEnd"/>
-            <w:r>
-              <w:rPr>
-                <w:lang w:val="fr-FR"/>
-              </w:rPr>
-              <w:t xml:space="preserve">::vec4 </w:t>
-            </w:r>
-            <w:r>
-              <w:rPr>
-                <w:lang w:val="fr-FR"/>
-              </w:rPr>
-              <w:t xml:space="preserve">c = </w:t>
-            </w:r>
-            <w:r>
-              <w:rPr>
-                <w:lang w:val="fr-FR"/>
-              </w:rPr>
-              <w:t>a;</w:t>
-            </w:r>
-            <w:r>
-              <w:rPr>
-                <w:lang w:val="fr-FR"/>
-              </w:rPr>
-              <w:t xml:space="preserve"> </w:t>
-            </w:r>
-            <w:r>
-              <w:rPr>
-                <w:color w:val="00A000"/>
-                <w:lang w:val="fr-FR"/>
-              </w:rPr>
-              <w:t xml:space="preserve">// </w:t>
-            </w:r>
-            <w:proofErr w:type="spellStart"/>
-            <w:r>
-              <w:rPr>
-                <w:color w:val="00A000"/>
-                <w:lang w:val="fr-FR"/>
-              </w:rPr>
-              <w:t>Implicit</w:t>
-            </w:r>
-            <w:proofErr w:type="spellEnd"/>
-            <w:r>
-              <w:rPr>
-                <w:color w:val="00A000"/>
-                <w:lang w:val="fr-FR"/>
-              </w:rPr>
-              <w:t xml:space="preserve"> conversion, OK</w:t>
-            </w:r>
-          </w:p>
-          <w:p>
-            <w:pPr>
-              <w:pStyle w:val="inline-code"/>
-              <w:ind w:left="720"/>
-            </w:pPr>
-            <w:r>
-              <w:t>…</w:t>
-            </w:r>
-          </w:p>
-          <w:p>
-            <w:pPr>
-              <w:pStyle w:val="inline-code"/>
-            </w:pPr>
-            <w:r>
-              <w:t>}</w:t>
-            </w:r>
-          </w:p>
-        </w:tc>
-      </w:tr>
-    </w:tbl>
-    <w:p>
-      <w:pPr>
-        <w:pStyle w:val="Paragraph"/>
-        <w:rPr>
-          <w:lang w:val="en-US"/>
-        </w:rPr>
-      </w:pPr>
-      <w:r>
-        <w:rPr>
-          <w:lang w:val="en-US"/>
-        </w:rPr>
-        <w:t xml:space="preserve">With </w:t>
-      </w:r>
-      <w:r>
-        <w:rPr>
-          <w:rFonts w:ascii="Consolas" w:eastAsiaTheme="minorEastAsia" w:hAnsi="Consolas" w:cs="Consolas"/>
-          <w:sz w:val="19"/>
-          <w:szCs w:val="19"/>
-          <w:highlight w:val="white"/>
-          <w:lang w:val="en-US"/>
-        </w:rPr>
-        <w:t>GLM_FORCE_EXPLICIT_CTOR</w:t>
-      </w:r>
-      <w:r>
-        <w:rPr>
-          <w:rFonts w:ascii="Consolas" w:eastAsiaTheme="minorEastAsia" w:hAnsi="Consolas" w:cs="Consolas"/>
-          <w:sz w:val="19"/>
-          <w:szCs w:val="19"/>
-          <w:lang w:val="en-US"/>
-        </w:rPr>
-        <w:t xml:space="preserve"> defined</w:t>
-      </w:r>
-      <w:r>
-        <w:t>, implicit conversions are not allowed:</w:t>
-      </w:r>
-    </w:p>
-    <w:tbl>
-      <w:tblPr>
-        <w:tblStyle w:val="TableGrid"/>
-        <w:tblW w:w="0" w:type="auto"/>
-        <w:tblLook w:val="04A0" w:firstRow="1" w:lastRow="0" w:firstColumn="1" w:lastColumn="0" w:noHBand="0" w:noVBand="1"/>
-      </w:tblPr>
-      <w:tblGrid>
-        <w:gridCol w:w="8522"/>
-      </w:tblGrid>
-      <w:tr>
-        <w:tc>
-          <w:tcPr>
-            <w:tcW w:w="8522" w:type="dxa"/>
-            <w:tcBorders>
-              <w:top w:val="nil"/>
-              <w:left w:val="nil"/>
-              <w:bottom w:val="nil"/>
-              <w:right w:val="nil"/>
-            </w:tcBorders>
-            <w:shd w:val="clear" w:color="auto" w:fill="FFF8F0"/>
-          </w:tcPr>
-          <w:p>
-            <w:pPr>
-              <w:pStyle w:val="inline-code"/>
-              <w:rPr>
-                <w:color w:val="0000FF"/>
-              </w:rPr>
-            </w:pPr>
-            <w:r>
-              <w:rPr>
-                <w:color w:val="0000FF"/>
-              </w:rPr>
-              <w:t xml:space="preserve">#define </w:t>
-            </w:r>
-            <w:r>
-              <w:t>GLM_FORCE_EXPLICIT_CTOR</w:t>
-            </w:r>
-          </w:p>
-          <w:p>
-            <w:pPr>
-              <w:pStyle w:val="inline-code"/>
-            </w:pPr>
-            <w:r>
-              <w:rPr>
-                <w:color w:val="0000FF"/>
-              </w:rPr>
-              <w:t xml:space="preserve">#include </w:t>
-            </w:r>
-            <w:r>
-              <w:t>&lt;</w:t>
-            </w:r>
-            <w:proofErr w:type="spellStart"/>
-            <w:r>
-              <w:t>glm</w:t>
-            </w:r>
-            <w:proofErr w:type="spellEnd"/>
-            <w:r>
-              <w:t>/glm.hpp&gt;</w:t>
-            </w:r>
-          </w:p>
-          <w:p>
-            <w:pPr>
-              <w:pStyle w:val="inline-code"/>
-            </w:pPr>
-          </w:p>
-          <w:p>
-            <w:pPr>
-              <w:pStyle w:val="inline-code"/>
-            </w:pPr>
-            <w:r>
-              <w:rPr>
-                <w:color w:val="0000FF"/>
-              </w:rPr>
               <w:t>void</w:t>
             </w:r>
             <w:r>
@@ -14642,6 +14265,7 @@
         </w:rPr>
       </w:pPr>
       <w:r>
+        <w:lastRenderedPageBreak/>
         <w:br w:type="page"/>
       </w:r>
     </w:p>
@@ -36695,7 +36319,7 @@
 </file>
 
 <file path=customXml/itemProps1.xml><?xml version="1.0" encoding="utf-8"?>
-<ds:datastoreItem xmlns:ds="http://schemas.openxmlformats.org/officeDocument/2006/customXml" ds:itemID="{38643C9E-9238-4022-A3B7-E9CAE25D7551}">
+<ds:datastoreItem xmlns:ds="http://schemas.openxmlformats.org/officeDocument/2006/customXml" ds:itemID="{9D77FD52-CBF5-4628-A253-3CB398D154A4}">
   <ds:schemaRefs>
     <ds:schemaRef ds:uri="http://schemas.openxmlformats.org/officeDocument/2006/bibliography"/>
   </ds:schemaRefs>

</xml_diff>

<commit_message>
Fixed code sample #531
</commit_message>
<xml_diff>
--- a/doc/glm.docx
+++ b/doc/glm.docx
@@ -19,7 +19,7 @@
       <w:r>
         <w:rPr>
           <w:noProof/>
-          <w:lang w:val="en-US" w:eastAsia="en-US"/>
+          <w:lang w:val="fr-FR" w:eastAsia="fr-FR"/>
         </w:rPr>
         <w:drawing>
           <wp:inline distT="0" distB="0" distL="0" distR="0" wp14:anchorId="32C2333B" wp14:editId="5F34247D">
@@ -214,7 +214,7 @@
       <w:r>
         <w:rPr>
           <w:noProof/>
-          <w:lang w:val="en-US" w:eastAsia="en-US"/>
+          <w:lang w:val="fr-FR" w:eastAsia="fr-FR"/>
         </w:rPr>
         <w:drawing>
           <wp:inline distT="0" distB="0" distL="0" distR="0" wp14:anchorId="6E68C93E" wp14:editId="44FD36B3">
@@ -402,7 +402,7 @@
       <w:r>
         <w:rPr>
           <w:noProof/>
-          <w:lang w:val="en-US" w:eastAsia="en-US"/>
+          <w:lang w:val="fr-FR" w:eastAsia="fr-FR"/>
         </w:rPr>
         <w:drawing>
           <wp:inline distT="0" distB="0" distL="0" distR="0" wp14:anchorId="7D8F6822" wp14:editId="441A956B">
@@ -589,7 +589,7 @@
       <w:r>
         <w:rPr>
           <w:noProof/>
-          <w:lang w:val="en-US" w:eastAsia="en-US"/>
+          <w:lang w:val="fr-FR" w:eastAsia="fr-FR"/>
         </w:rPr>
         <w:drawing>
           <wp:inline distT="0" distB="0" distL="0" distR="0" wp14:anchorId="2B3AA2AC" wp14:editId="4AE2FA32">
@@ -6313,15 +6313,7 @@
         <w:t>but it also ensures interoperability with other third party libraries and SDK. It is a good candidate for software ren</w:t>
       </w:r>
       <w:r>
-        <w:t>dering (</w:t>
-      </w:r>
-      <w:proofErr w:type="spellStart"/>
-      <w:r>
-        <w:t>raytracing</w:t>
-      </w:r>
-      <w:proofErr w:type="spellEnd"/>
-      <w:r>
-        <w:t xml:space="preserve"> / </w:t>
+        <w:t xml:space="preserve">dering (raytracing / </w:t>
       </w:r>
       <w:proofErr w:type="spellStart"/>
       <w:r>
@@ -8217,8 +8209,74 @@
               <w:pStyle w:val="inline-code"/>
               <w:rPr>
                 <w:szCs w:val="18"/>
-              </w:rPr>
-            </w:pPr>
+                <w:lang w:val="fr-FR"/>
+              </w:rPr>
+            </w:pPr>
+            <w:r>
+              <w:rPr>
+                <w:color w:val="0000FF"/>
+                <w:szCs w:val="18"/>
+                <w:lang w:val="fr-FR"/>
+              </w:rPr>
+              <w:t>#</w:t>
+            </w:r>
+            <w:proofErr w:type="spellStart"/>
+            <w:r>
+              <w:rPr>
+                <w:color w:val="0000FF"/>
+                <w:szCs w:val="18"/>
+                <w:lang w:val="fr-FR"/>
+              </w:rPr>
+              <w:t>include</w:t>
+            </w:r>
+            <w:proofErr w:type="spellEnd"/>
+            <w:r>
+              <w:rPr>
+                <w:szCs w:val="18"/>
+                <w:lang w:val="fr-FR"/>
+              </w:rPr>
+              <w:t xml:space="preserve"> &lt;</w:t>
+            </w:r>
+            <w:proofErr w:type="spellStart"/>
+            <w:r>
+              <w:rPr>
+                <w:szCs w:val="18"/>
+                <w:lang w:val="fr-FR"/>
+              </w:rPr>
+              <w:t>glm</w:t>
+            </w:r>
+            <w:proofErr w:type="spellEnd"/>
+            <w:r>
+              <w:rPr>
+                <w:szCs w:val="18"/>
+                <w:lang w:val="fr-FR"/>
+              </w:rPr>
+              <w:t>/</w:t>
+            </w:r>
+            <w:r>
+              <w:rPr>
+                <w:szCs w:val="18"/>
+                <w:lang w:val="fr-FR"/>
+              </w:rPr>
+              <w:t>trigonometric</w:t>
+            </w:r>
+            <w:r>
+              <w:rPr>
+                <w:szCs w:val="18"/>
+                <w:lang w:val="fr-FR"/>
+              </w:rPr>
+              <w:t>.hpp&gt;</w:t>
+            </w:r>
+          </w:p>
+          <w:p>
+            <w:pPr>
+              <w:pStyle w:val="inline-code"/>
+              <w:rPr>
+                <w:szCs w:val="18"/>
+              </w:rPr>
+            </w:pPr>
+            <w:bookmarkStart w:id="5" w:name="_GoBack"/>
+            <w:bookmarkEnd w:id="5"/>
           </w:p>
           <w:p>
             <w:pPr>
@@ -8233,7 +8291,6 @@
                 <w:color w:val="008000"/>
                 <w:szCs w:val="18"/>
               </w:rPr>
-              <w:lastRenderedPageBreak/>
               <w:t>// Include GLM extensions</w:t>
             </w:r>
           </w:p>
@@ -8304,6 +8361,7 @@
               <w:rPr>
                 <w:color w:val="008000"/>
                 <w:szCs w:val="18"/>
+                <w:lang w:val="fr-FR"/>
               </w:rPr>
             </w:pPr>
           </w:p>
@@ -8360,11 +8418,16 @@
           <w:p>
             <w:pPr>
               <w:pStyle w:val="inline-code"/>
-              <w:ind w:left="720"/>
               <w:rPr>
                 <w:szCs w:val="18"/>
               </w:rPr>
             </w:pPr>
+            <w:r>
+              <w:rPr>
+                <w:szCs w:val="18"/>
+              </w:rPr>
+              <w:t xml:space="preserve">    </w:t>
+            </w:r>
             <w:proofErr w:type="spellStart"/>
             <w:r>
               <w:rPr>
@@ -8399,17 +8462,22 @@
               <w:rPr>
                 <w:szCs w:val="18"/>
               </w:rPr>
-              <w:t xml:space="preserve"> &amp; Orientation, </w:t>
-            </w:r>
-          </w:p>
-          <w:p>
-            <w:pPr>
-              <w:pStyle w:val="inline-code"/>
-              <w:ind w:left="720"/>
+              <w:t xml:space="preserve">&amp; Orientation, </w:t>
+            </w:r>
+          </w:p>
+          <w:p>
+            <w:pPr>
+              <w:pStyle w:val="inline-code"/>
               <w:rPr>
                 <w:szCs w:val="18"/>
               </w:rPr>
             </w:pPr>
+            <w:r>
+              <w:rPr>
+                <w:szCs w:val="18"/>
+              </w:rPr>
+              <w:t xml:space="preserve">    </w:t>
+            </w:r>
             <w:proofErr w:type="spellStart"/>
             <w:r>
               <w:rPr>
@@ -8444,7 +8512,7 @@
               <w:rPr>
                 <w:szCs w:val="18"/>
               </w:rPr>
-              <w:t xml:space="preserve"> &amp; Translate</w:t>
+              <w:t>&amp; Translate</w:t>
             </w:r>
             <w:r>
               <w:rPr>
@@ -8456,11 +8524,16 @@
           <w:p>
             <w:pPr>
               <w:pStyle w:val="inline-code"/>
-              <w:ind w:left="720"/>
               <w:rPr>
                 <w:szCs w:val="18"/>
               </w:rPr>
             </w:pPr>
+            <w:r>
+              <w:rPr>
+                <w:szCs w:val="18"/>
+              </w:rPr>
+              <w:t xml:space="preserve">    </w:t>
+            </w:r>
             <w:proofErr w:type="spellStart"/>
             <w:r>
               <w:rPr>
@@ -8480,7 +8553,21 @@
                 <w:color w:val="E36C0A" w:themeColor="accent6" w:themeShade="BF"/>
                 <w:szCs w:val="18"/>
               </w:rPr>
-              <w:t xml:space="preserve">vec2 </w:t>
+              <w:t>vec</w:t>
+            </w:r>
+            <w:r>
+              <w:rPr>
+                <w:color w:val="E36C0A" w:themeColor="accent6" w:themeShade="BF"/>
+                <w:szCs w:val="18"/>
+              </w:rPr>
+              <w:t>3</w:t>
+            </w:r>
+            <w:r>
+              <w:rPr>
+                <w:color w:val="E36C0A" w:themeColor="accent6" w:themeShade="BF"/>
+                <w:szCs w:val="18"/>
+              </w:rPr>
+              <w:t xml:space="preserve"> </w:t>
             </w:r>
             <w:proofErr w:type="spellStart"/>
             <w:r>
@@ -8491,12 +8578,6 @@
               <w:t>const</w:t>
             </w:r>
             <w:proofErr w:type="spellEnd"/>
-            <w:r>
-              <w:rPr>
-                <w:szCs w:val="18"/>
-              </w:rPr>
-              <w:t xml:space="preserve"> </w:t>
-            </w:r>
             <w:r>
               <w:rPr>
                 <w:szCs w:val="18"/>
@@ -8546,7 +8627,7 @@
                 <w:szCs w:val="18"/>
                 <w:lang w:val="en-US"/>
               </w:rPr>
-              <w:tab/>
+              <w:t xml:space="preserve">    </w:t>
             </w:r>
             <w:proofErr w:type="spellStart"/>
             <w:r>
@@ -8577,6 +8658,7 @@
               </w:rPr>
               <w:t xml:space="preserve">mat4 </w:t>
             </w:r>
+            <w:proofErr w:type="spellStart"/>
             <w:r>
               <w:rPr>
                 <w:rFonts w:ascii="Consolas" w:eastAsiaTheme="minorEastAsia" w:hAnsi="Consolas" w:cs="Consolas"/>
@@ -8584,9 +8666,9 @@
                 <w:szCs w:val="18"/>
                 <w:lang w:val="en-US"/>
               </w:rPr>
-              <w:t xml:space="preserve">Projection = </w:t>
-            </w:r>
-            <w:proofErr w:type="spellStart"/>
+              <w:t>Proj</w:t>
+            </w:r>
+            <w:proofErr w:type="spellEnd"/>
             <w:r>
               <w:rPr>
                 <w:rFonts w:ascii="Consolas" w:eastAsiaTheme="minorEastAsia" w:hAnsi="Consolas" w:cs="Consolas"/>
@@ -8594,9 +8676,9 @@
                 <w:szCs w:val="18"/>
                 <w:lang w:val="en-US"/>
               </w:rPr>
-              <w:t>glm</w:t>
-            </w:r>
-            <w:proofErr w:type="spellEnd"/>
+              <w:t xml:space="preserve"> = </w:t>
+            </w:r>
+            <w:proofErr w:type="spellStart"/>
             <w:r>
               <w:rPr>
                 <w:rFonts w:ascii="Consolas" w:eastAsiaTheme="minorEastAsia" w:hAnsi="Consolas" w:cs="Consolas"/>
@@ -8604,7 +8686,109 @@
                 <w:szCs w:val="18"/>
                 <w:lang w:val="en-US"/>
               </w:rPr>
-              <w:t>::perspective(45.0f, 4.0f / 3.0f, 0.1f, 100.0f);</w:t>
+              <w:t>glm</w:t>
+            </w:r>
+            <w:proofErr w:type="spellEnd"/>
+            <w:r>
+              <w:rPr>
+                <w:rFonts w:ascii="Consolas" w:eastAsiaTheme="minorEastAsia" w:hAnsi="Consolas" w:cs="Consolas"/>
+                <w:sz w:val="18"/>
+                <w:szCs w:val="18"/>
+                <w:lang w:val="en-US"/>
+              </w:rPr>
+              <w:t>::perspective(</w:t>
+            </w:r>
+            <w:proofErr w:type="spellStart"/>
+            <w:r>
+              <w:rPr>
+                <w:rFonts w:ascii="Consolas" w:eastAsiaTheme="minorEastAsia" w:hAnsi="Consolas" w:cs="Consolas"/>
+                <w:sz w:val="18"/>
+                <w:szCs w:val="18"/>
+                <w:lang w:val="en-US"/>
+              </w:rPr>
+              <w:t>glm</w:t>
+            </w:r>
+            <w:proofErr w:type="spellEnd"/>
+            <w:r>
+              <w:rPr>
+                <w:rFonts w:ascii="Consolas" w:eastAsiaTheme="minorEastAsia" w:hAnsi="Consolas" w:cs="Consolas"/>
+                <w:sz w:val="18"/>
+                <w:szCs w:val="18"/>
+                <w:lang w:val="en-US"/>
+              </w:rPr>
+              <w:t>::radians(</w:t>
+            </w:r>
+            <w:r>
+              <w:rPr>
+                <w:rFonts w:ascii="Consolas" w:eastAsiaTheme="minorEastAsia" w:hAnsi="Consolas" w:cs="Consolas"/>
+                <w:sz w:val="18"/>
+                <w:szCs w:val="18"/>
+                <w:lang w:val="en-US"/>
+              </w:rPr>
+              <w:t>45.f</w:t>
+            </w:r>
+            <w:r>
+              <w:rPr>
+                <w:rFonts w:ascii="Consolas" w:eastAsiaTheme="minorEastAsia" w:hAnsi="Consolas" w:cs="Consolas"/>
+                <w:sz w:val="18"/>
+                <w:szCs w:val="18"/>
+                <w:lang w:val="en-US"/>
+              </w:rPr>
+              <w:t>)</w:t>
+            </w:r>
+            <w:r>
+              <w:rPr>
+                <w:rFonts w:ascii="Consolas" w:eastAsiaTheme="minorEastAsia" w:hAnsi="Consolas" w:cs="Consolas"/>
+                <w:sz w:val="18"/>
+                <w:szCs w:val="18"/>
+                <w:lang w:val="en-US"/>
+              </w:rPr>
+              <w:t xml:space="preserve">, </w:t>
+            </w:r>
+            <w:r>
+              <w:rPr>
+                <w:rFonts w:ascii="Consolas" w:eastAsiaTheme="minorEastAsia" w:hAnsi="Consolas" w:cs="Consolas"/>
+                <w:sz w:val="18"/>
+                <w:szCs w:val="18"/>
+                <w:lang w:val="en-US"/>
+              </w:rPr>
+              <w:t>1</w:t>
+            </w:r>
+            <w:r>
+              <w:rPr>
+                <w:rFonts w:ascii="Consolas" w:eastAsiaTheme="minorEastAsia" w:hAnsi="Consolas" w:cs="Consolas"/>
+                <w:sz w:val="18"/>
+                <w:szCs w:val="18"/>
+                <w:lang w:val="en-US"/>
+              </w:rPr>
+              <w:t>.3</w:t>
+            </w:r>
+            <w:r>
+              <w:rPr>
+                <w:rFonts w:ascii="Consolas" w:eastAsiaTheme="minorEastAsia" w:hAnsi="Consolas" w:cs="Consolas"/>
+                <w:sz w:val="18"/>
+                <w:szCs w:val="18"/>
+                <w:lang w:val="en-US"/>
+              </w:rPr>
+              <w:t>3</w:t>
+            </w:r>
+            <w:r>
+              <w:rPr>
+                <w:rFonts w:ascii="Consolas" w:eastAsiaTheme="minorEastAsia" w:hAnsi="Consolas" w:cs="Consolas"/>
+                <w:sz w:val="18"/>
+                <w:szCs w:val="18"/>
+                <w:lang w:val="en-US"/>
+              </w:rPr>
+              <w:t>f, 0.1f, 10</w:t>
+            </w:r>
+            <w:r>
+              <w:rPr>
+                <w:rFonts w:ascii="Consolas" w:eastAsiaTheme="minorEastAsia" w:hAnsi="Consolas" w:cs="Consolas"/>
+                <w:sz w:val="18"/>
+                <w:szCs w:val="18"/>
+                <w:lang w:val="en-US"/>
+              </w:rPr>
+              <w:t>.f);</w:t>
             </w:r>
           </w:p>
           <w:p>
@@ -8627,7 +8811,7 @@
                 <w:szCs w:val="18"/>
                 <w:lang w:val="en-US"/>
               </w:rPr>
-              <w:tab/>
+              <w:t xml:space="preserve">    </w:t>
             </w:r>
             <w:proofErr w:type="spellStart"/>
             <w:r>
@@ -8744,15 +8928,7 @@
                 <w:szCs w:val="18"/>
                 <w:lang w:val="en-US"/>
               </w:rPr>
-              <w:t xml:space="preserve">(1.0f), </w:t>
-            </w:r>
-            <w:r>
-              <w:rPr>
-                <w:rFonts w:ascii="Consolas" w:hAnsi="Consolas" w:cs="Consolas"/>
-                <w:sz w:val="18"/>
-                <w:szCs w:val="18"/>
-              </w:rPr>
-              <w:t>Translate</w:t>
+              <w:t>(1.</w:t>
             </w:r>
             <w:r>
               <w:rPr>
@@ -8761,6 +8937,23 @@
                 <w:szCs w:val="18"/>
                 <w:lang w:val="en-US"/>
               </w:rPr>
+              <w:t xml:space="preserve">f), </w:t>
+            </w:r>
+            <w:r>
+              <w:rPr>
+                <w:rFonts w:ascii="Consolas" w:hAnsi="Consolas" w:cs="Consolas"/>
+                <w:sz w:val="18"/>
+                <w:szCs w:val="18"/>
+              </w:rPr>
+              <w:t>Translate</w:t>
+            </w:r>
+            <w:r>
+              <w:rPr>
+                <w:rFonts w:ascii="Consolas" w:eastAsiaTheme="minorEastAsia" w:hAnsi="Consolas" w:cs="Consolas"/>
+                <w:sz w:val="18"/>
+                <w:szCs w:val="18"/>
+                <w:lang w:val="en-US"/>
+              </w:rPr>
               <w:t>);</w:t>
             </w:r>
           </w:p>
@@ -8784,7 +8977,7 @@
                 <w:szCs w:val="18"/>
                 <w:lang w:val="en-US"/>
               </w:rPr>
-              <w:tab/>
+              <w:t xml:space="preserve">    </w:t>
             </w:r>
             <w:proofErr w:type="spellStart"/>
             <w:r>
@@ -8931,7 +9124,7 @@
                 <w:szCs w:val="18"/>
                 <w:lang w:val="en-US"/>
               </w:rPr>
-              <w:tab/>
+              <w:t xml:space="preserve">    </w:t>
             </w:r>
             <w:proofErr w:type="spellStart"/>
             <w:r>
@@ -9067,7 +9260,7 @@
                 <w:szCs w:val="18"/>
                 <w:lang w:val="en-US"/>
               </w:rPr>
-              <w:tab/>
+              <w:t xml:space="preserve">    </w:t>
             </w:r>
             <w:proofErr w:type="spellStart"/>
             <w:r>
@@ -9194,7 +9387,7 @@
                 <w:szCs w:val="18"/>
                 <w:lang w:val="en-US"/>
               </w:rPr>
-              <w:tab/>
+              <w:t xml:space="preserve">    </w:t>
             </w:r>
             <w:r>
               <w:rPr>
@@ -9205,13 +9398,31 @@
               </w:rPr>
               <w:t xml:space="preserve">return </w:t>
             </w:r>
+            <w:proofErr w:type="spellStart"/>
             <w:r>
               <w:rPr>
                 <w:rFonts w:eastAsiaTheme="minorEastAsia"/>
                 <w:szCs w:val="18"/>
                 <w:lang w:val="en-US"/>
               </w:rPr>
-              <w:t>Projection * View * Model;</w:t>
+              <w:t>Proj</w:t>
+            </w:r>
+            <w:proofErr w:type="spellEnd"/>
+            <w:r>
+              <w:rPr>
+                <w:rFonts w:eastAsiaTheme="minorEastAsia"/>
+                <w:szCs w:val="18"/>
+                <w:lang w:val="en-US"/>
+              </w:rPr>
+              <w:t xml:space="preserve"> </w:t>
+            </w:r>
+            <w:r>
+              <w:rPr>
+                <w:rFonts w:eastAsiaTheme="minorEastAsia"/>
+                <w:szCs w:val="18"/>
+                <w:lang w:val="en-US"/>
+              </w:rPr>
+              <w:t>* View * Model;</w:t>
             </w:r>
           </w:p>
           <w:p>
@@ -9232,7 +9443,7 @@
       <w:pPr>
         <w:pStyle w:val="HeadingB"/>
       </w:pPr>
-      <w:bookmarkStart w:id="5" w:name="_Toc452475950"/>
+      <w:bookmarkStart w:id="6" w:name="_Toc452475950"/>
       <w:r>
         <w:lastRenderedPageBreak/>
         <w:t>1.</w:t>
@@ -9243,7 +9454,7 @@
       <w:r>
         <w:t>. Dependencies</w:t>
       </w:r>
-      <w:bookmarkEnd w:id="5"/>
+      <w:bookmarkEnd w:id="6"/>
     </w:p>
     <w:p>
       <w:pPr>
@@ -9398,12 +9609,12 @@
       <w:pPr>
         <w:pStyle w:val="HeadingA"/>
       </w:pPr>
-      <w:bookmarkStart w:id="6" w:name="_Toc452475951"/>
+      <w:bookmarkStart w:id="7" w:name="_Toc452475951"/>
       <w:r>
         <w:lastRenderedPageBreak/>
         <w:t>2. Swizzle operators</w:t>
       </w:r>
-      <w:bookmarkEnd w:id="6"/>
+      <w:bookmarkEnd w:id="7"/>
     </w:p>
     <w:p>
       <w:pPr>
@@ -9653,7 +9864,7 @@
       <w:pPr>
         <w:pStyle w:val="HeadingB"/>
       </w:pPr>
-      <w:bookmarkStart w:id="7" w:name="_Toc452475952"/>
+      <w:bookmarkStart w:id="8" w:name="_Toc452475952"/>
       <w:r>
         <w:t xml:space="preserve">2.1. Default </w:t>
       </w:r>
@@ -9666,7 +9877,7 @@
       <w:r>
         <w:t>implementation</w:t>
       </w:r>
-      <w:bookmarkEnd w:id="7"/>
+      <w:bookmarkEnd w:id="8"/>
     </w:p>
     <w:p>
       <w:pPr>
@@ -10262,12 +10473,12 @@
       <w:pPr>
         <w:pStyle w:val="HeadingB"/>
       </w:pPr>
-      <w:bookmarkStart w:id="8" w:name="_Toc452475953"/>
+      <w:bookmarkStart w:id="9" w:name="_Toc452475953"/>
       <w:r>
         <w:lastRenderedPageBreak/>
         <w:t>2.2. Anonymous union member implementation</w:t>
       </w:r>
-      <w:bookmarkEnd w:id="8"/>
+      <w:bookmarkEnd w:id="9"/>
       <w:r>
         <w:t xml:space="preserve"> </w:t>
       </w:r>
@@ -11052,7 +11263,7 @@
       <w:pPr>
         <w:pStyle w:val="HeadingA"/>
       </w:pPr>
-      <w:bookmarkStart w:id="9" w:name="_Toc452475954"/>
+      <w:bookmarkStart w:id="10" w:name="_Toc452475954"/>
       <w:r>
         <w:lastRenderedPageBreak/>
         <w:t>3</w:t>
@@ -11068,20 +11279,20 @@
       <w:r>
         <w:t xml:space="preserve"> options</w:t>
       </w:r>
-      <w:bookmarkEnd w:id="9"/>
+      <w:bookmarkEnd w:id="10"/>
     </w:p>
     <w:p>
       <w:pPr>
         <w:pStyle w:val="HeadingB"/>
       </w:pPr>
-      <w:bookmarkStart w:id="10" w:name="_Toc452475955"/>
+      <w:bookmarkStart w:id="11" w:name="_Toc452475955"/>
       <w:r>
         <w:t>3.</w:t>
       </w:r>
       <w:r>
         <w:t>1. Default precision</w:t>
       </w:r>
-      <w:bookmarkEnd w:id="10"/>
+      <w:bookmarkEnd w:id="11"/>
     </w:p>
     <w:p>
       <w:pPr>
@@ -11752,7 +11963,7 @@
       <w:pPr>
         <w:pStyle w:val="HeadingB"/>
       </w:pPr>
-      <w:bookmarkStart w:id="11" w:name="_Toc452475956"/>
+      <w:bookmarkStart w:id="12" w:name="_Toc452475956"/>
       <w:r>
         <w:t xml:space="preserve">3.2. </w:t>
       </w:r>
@@ -11765,7 +11976,7 @@
       <w:r>
         <w:t xml:space="preserve"> system</w:t>
       </w:r>
-      <w:bookmarkEnd w:id="11"/>
+      <w:bookmarkEnd w:id="12"/>
     </w:p>
     <w:p>
       <w:pPr>
@@ -12055,7 +12266,7 @@
       <w:pPr>
         <w:pStyle w:val="HeadingB"/>
       </w:pPr>
-      <w:bookmarkStart w:id="12" w:name="_Toc452475957"/>
+      <w:bookmarkStart w:id="13" w:name="_Toc452475957"/>
       <w:r>
         <w:t>3</w:t>
       </w:r>
@@ -12068,7 +12279,7 @@
       <w:r>
         <w:t>. C++ language detection</w:t>
       </w:r>
-      <w:bookmarkEnd w:id="12"/>
+      <w:bookmarkEnd w:id="13"/>
     </w:p>
     <w:p>
       <w:pPr>
@@ -12367,7 +12578,7 @@
       <w:pPr>
         <w:pStyle w:val="HeadingB"/>
       </w:pPr>
-      <w:bookmarkStart w:id="13" w:name="_Toc452475958"/>
+      <w:bookmarkStart w:id="14" w:name="_Toc452475958"/>
       <w:r>
         <w:t>3</w:t>
       </w:r>
@@ -12380,7 +12591,7 @@
       <w:r>
         <w:t>. SIMD support</w:t>
       </w:r>
-      <w:bookmarkEnd w:id="13"/>
+      <w:bookmarkEnd w:id="14"/>
     </w:p>
     <w:p>
       <w:pPr>
@@ -12938,7 +13149,7 @@
       <w:pPr>
         <w:pStyle w:val="HeadingB"/>
       </w:pPr>
-      <w:bookmarkStart w:id="14" w:name="_Toc452475959"/>
+      <w:bookmarkStart w:id="15" w:name="_Toc452475959"/>
       <w:r>
         <w:t>3</w:t>
       </w:r>
@@ -12951,7 +13162,7 @@
       <w:r>
         <w:t>. Force inline</w:t>
       </w:r>
-      <w:bookmarkEnd w:id="14"/>
+      <w:bookmarkEnd w:id="15"/>
     </w:p>
     <w:p>
       <w:r>
@@ -13061,11 +13272,11 @@
       <w:pPr>
         <w:pStyle w:val="HeadingB"/>
       </w:pPr>
-      <w:bookmarkStart w:id="15" w:name="_Toc452475960"/>
+      <w:bookmarkStart w:id="16" w:name="_Toc452475960"/>
       <w:r>
         <w:t>3.6. Vector and matrix static size</w:t>
       </w:r>
-      <w:bookmarkEnd w:id="15"/>
+      <w:bookmarkEnd w:id="16"/>
     </w:p>
     <w:p>
       <w:pPr>
@@ -13593,11 +13804,11 @@
       <w:pPr>
         <w:pStyle w:val="HeadingB"/>
       </w:pPr>
-      <w:bookmarkStart w:id="16" w:name="_Toc452475961"/>
+      <w:bookmarkStart w:id="17" w:name="_Toc452475961"/>
       <w:r>
         <w:t>3.7. Disabling default constructor initialization</w:t>
       </w:r>
-      <w:bookmarkEnd w:id="16"/>
+      <w:bookmarkEnd w:id="17"/>
     </w:p>
     <w:p>
       <w:pPr>
@@ -14115,11 +14326,11 @@
       <w:pPr>
         <w:pStyle w:val="HeadingB"/>
       </w:pPr>
-      <w:bookmarkStart w:id="17" w:name="_Toc452475962"/>
+      <w:bookmarkStart w:id="18" w:name="_Toc452475962"/>
       <w:r>
         <w:t>3.8. Require explicit conversions</w:t>
       </w:r>
-      <w:bookmarkEnd w:id="17"/>
+      <w:bookmarkEnd w:id="18"/>
     </w:p>
     <w:p>
       <w:pPr>
@@ -14706,7 +14917,7 @@
       <w:pPr>
         <w:pStyle w:val="HeadingA"/>
       </w:pPr>
-      <w:bookmarkStart w:id="18" w:name="_Toc452475963"/>
+      <w:bookmarkStart w:id="19" w:name="_Toc452475963"/>
       <w:r>
         <w:lastRenderedPageBreak/>
         <w:t>4</w:t>
@@ -14720,7 +14931,7 @@
       <w:r>
         <w:t>xtensions</w:t>
       </w:r>
-      <w:bookmarkEnd w:id="18"/>
+      <w:bookmarkEnd w:id="19"/>
     </w:p>
     <w:p>
       <w:pPr>
@@ -15101,114 +15312,13 @@
       <w:pPr>
         <w:pStyle w:val="HeadingB"/>
       </w:pPr>
-      <w:bookmarkStart w:id="19" w:name="_Toc452475964"/>
+      <w:bookmarkStart w:id="20" w:name="_Toc452475964"/>
       <w:r>
         <w:t xml:space="preserve">4.1. </w:t>
       </w:r>
       <w:proofErr w:type="spellStart"/>
       <w:r>
         <w:t>GLM_GTC_bitfield</w:t>
-      </w:r>
-      <w:bookmarkEnd w:id="19"/>
-      <w:proofErr w:type="spellEnd"/>
-    </w:p>
-    <w:p>
-      <w:pPr>
-        <w:pStyle w:val="Paragraph"/>
-      </w:pPr>
-      <w:r>
-        <w:t xml:space="preserve">Fast </w:t>
-      </w:r>
-      <w:proofErr w:type="spellStart"/>
-      <w:r>
-        <w:t>b</w:t>
-      </w:r>
-      <w:r>
-        <w:t>itfield</w:t>
-      </w:r>
-      <w:proofErr w:type="spellEnd"/>
-      <w:r>
-        <w:t xml:space="preserve"> operations on scalar and vector variables</w:t>
-      </w:r>
-      <w:r>
-        <w:t>.</w:t>
-      </w:r>
-    </w:p>
-    <w:p>
-      <w:pPr>
-        <w:pStyle w:val="Paragraph"/>
-      </w:pPr>
-      <w:r>
-        <w:rPr>
-          <w:rStyle w:val="inline-codeChar"/>
-          <w:highlight w:val="white"/>
-        </w:rPr>
-        <w:t>&lt;</w:t>
-      </w:r>
-      <w:proofErr w:type="spellStart"/>
-      <w:r>
-        <w:rPr>
-          <w:rStyle w:val="inline-codeChar"/>
-          <w:highlight w:val="white"/>
-        </w:rPr>
-        <w:t>glm</w:t>
-      </w:r>
-      <w:proofErr w:type="spellEnd"/>
-      <w:r>
-        <w:rPr>
-          <w:rStyle w:val="inline-codeChar"/>
-          <w:highlight w:val="white"/>
-        </w:rPr>
-        <w:t>/</w:t>
-      </w:r>
-      <w:proofErr w:type="spellStart"/>
-      <w:r>
-        <w:rPr>
-          <w:rStyle w:val="inline-codeChar"/>
-          <w:highlight w:val="white"/>
-        </w:rPr>
-        <w:t>gtc</w:t>
-      </w:r>
-      <w:proofErr w:type="spellEnd"/>
-      <w:r>
-        <w:rPr>
-          <w:rStyle w:val="inline-codeChar"/>
-          <w:highlight w:val="white"/>
-        </w:rPr>
-        <w:t>/</w:t>
-      </w:r>
-      <w:r>
-        <w:rPr>
-          <w:rStyle w:val="inline-codeChar"/>
-          <w:highlight w:val="white"/>
-        </w:rPr>
-        <w:t>bitfield</w:t>
-      </w:r>
-      <w:r>
-        <w:rPr>
-          <w:rStyle w:val="inline-codeChar"/>
-          <w:highlight w:val="white"/>
-        </w:rPr>
-        <w:t>.hpp&gt;</w:t>
-      </w:r>
-      <w:r>
-        <w:rPr>
-          <w:highlight w:val="white"/>
-        </w:rPr>
-        <w:t xml:space="preserve"> need to be included to use these features.</w:t>
-      </w:r>
-    </w:p>
-    <w:p>
-      <w:pPr>
-        <w:pStyle w:val="HeadingB"/>
-      </w:pPr>
-      <w:bookmarkStart w:id="20" w:name="_Toc452475965"/>
-      <w:r>
-        <w:t xml:space="preserve">4.2. </w:t>
-      </w:r>
-      <w:proofErr w:type="spellStart"/>
-      <w:r>
-        <w:t>GLM_GTC_color_space</w:t>
       </w:r>
       <w:bookmarkEnd w:id="20"/>
       <w:proofErr w:type="spellEnd"/>
@@ -15218,35 +15328,49 @@
         <w:pStyle w:val="Paragraph"/>
       </w:pPr>
       <w:r>
-        <w:t xml:space="preserve">Conversion between linear RGB to </w:t>
+        <w:t xml:space="preserve">Fast </w:t>
       </w:r>
       <w:proofErr w:type="spellStart"/>
       <w:r>
-        <w:t>sRGB</w:t>
+        <w:t>b</w:t>
+      </w:r>
+      <w:r>
+        <w:t>itfield</w:t>
       </w:r>
       <w:proofErr w:type="spellEnd"/>
       <w:r>
-        <w:t xml:space="preserve"> and </w:t>
+        <w:t xml:space="preserve"> operations on scalar and vector variables</w:t>
+      </w:r>
+      <w:r>
+        <w:t>.</w:t>
+      </w:r>
+    </w:p>
+    <w:p>
+      <w:pPr>
+        <w:pStyle w:val="Paragraph"/>
+      </w:pPr>
+      <w:r>
+        <w:rPr>
+          <w:rStyle w:val="inline-codeChar"/>
+          <w:highlight w:val="white"/>
+        </w:rPr>
+        <w:t>&lt;</w:t>
       </w:r>
       <w:proofErr w:type="spellStart"/>
       <w:r>
-        <w:t>sRGB</w:t>
+        <w:rPr>
+          <w:rStyle w:val="inline-codeChar"/>
+          <w:highlight w:val="white"/>
+        </w:rPr>
+        <w:t>glm</w:t>
       </w:r>
       <w:proofErr w:type="spellEnd"/>
       <w:r>
-        <w:t xml:space="preserve"> to linear RGB.</w:t>
-      </w:r>
-    </w:p>
-    <w:p>
-      <w:pPr>
-        <w:pStyle w:val="Paragraph"/>
-      </w:pPr>
-      <w:r>
         <w:rPr>
           <w:rStyle w:val="inline-codeChar"/>
           <w:highlight w:val="white"/>
         </w:rPr>
-        <w:t>&lt;</w:t>
+        <w:t>/</w:t>
       </w:r>
       <w:proofErr w:type="spellStart"/>
       <w:r>
@@ -15254,7 +15378,7 @@
           <w:rStyle w:val="inline-codeChar"/>
           <w:highlight w:val="white"/>
         </w:rPr>
-        <w:t>glm</w:t>
+        <w:t>gtc</w:t>
       </w:r>
       <w:proofErr w:type="spellEnd"/>
       <w:r>
@@ -15264,63 +15388,38 @@
         </w:rPr>
         <w:t>/</w:t>
       </w:r>
+      <w:r>
+        <w:rPr>
+          <w:rStyle w:val="inline-codeChar"/>
+          <w:highlight w:val="white"/>
+        </w:rPr>
+        <w:t>bitfield</w:t>
+      </w:r>
+      <w:r>
+        <w:rPr>
+          <w:rStyle w:val="inline-codeChar"/>
+          <w:highlight w:val="white"/>
+        </w:rPr>
+        <w:t>.hpp&gt;</w:t>
+      </w:r>
+      <w:r>
+        <w:rPr>
+          <w:highlight w:val="white"/>
+        </w:rPr>
+        <w:t xml:space="preserve"> need to be included to use these features.</w:t>
+      </w:r>
+    </w:p>
+    <w:p>
+      <w:pPr>
+        <w:pStyle w:val="HeadingB"/>
+      </w:pPr>
+      <w:bookmarkStart w:id="21" w:name="_Toc452475965"/>
+      <w:r>
+        <w:t xml:space="preserve">4.2. </w:t>
+      </w:r>
       <w:proofErr w:type="spellStart"/>
       <w:r>
-        <w:rPr>
-          <w:rStyle w:val="inline-codeChar"/>
-          <w:highlight w:val="white"/>
-        </w:rPr>
-        <w:t>gtc</w:t>
-      </w:r>
-      <w:proofErr w:type="spellEnd"/>
-      <w:r>
-        <w:rPr>
-          <w:rStyle w:val="inline-codeChar"/>
-          <w:highlight w:val="white"/>
-        </w:rPr>
-        <w:t>/</w:t>
-      </w:r>
-      <w:r>
-        <w:rPr>
-          <w:rStyle w:val="inline-codeChar"/>
-          <w:highlight w:val="white"/>
-        </w:rPr>
-        <w:t>color_space</w:t>
-      </w:r>
-      <w:r>
-        <w:rPr>
-          <w:rStyle w:val="inline-codeChar"/>
-          <w:highlight w:val="white"/>
-        </w:rPr>
-        <w:t>.hpp&gt;</w:t>
-      </w:r>
-      <w:r>
-        <w:rPr>
-          <w:highlight w:val="white"/>
-        </w:rPr>
-        <w:t xml:space="preserve"> need to be included to use these features.</w:t>
-      </w:r>
-    </w:p>
-    <w:p>
-      <w:pPr>
-        <w:pStyle w:val="HeadingB"/>
-      </w:pPr>
-      <w:bookmarkStart w:id="21" w:name="_Toc452475966"/>
-      <w:r>
-        <w:t>4</w:t>
-      </w:r>
-      <w:r>
-        <w:t>.</w:t>
-      </w:r>
-      <w:r>
-        <w:t>3</w:t>
-      </w:r>
-      <w:r>
-        <w:t xml:space="preserve">. </w:t>
-      </w:r>
-      <w:proofErr w:type="spellStart"/>
-      <w:r>
-        <w:t>GLM_GTC_constants</w:t>
+        <w:t>GLM_GTC_color_space</w:t>
       </w:r>
       <w:bookmarkEnd w:id="21"/>
       <w:proofErr w:type="spellEnd"/>
@@ -15330,13 +15429,23 @@
         <w:pStyle w:val="Paragraph"/>
       </w:pPr>
       <w:r>
-        <w:t>P</w:t>
-      </w:r>
-      <w:r>
-        <w:t>rovide a l</w:t>
-      </w:r>
-      <w:r>
-        <w:t>ist of built-in constants.</w:t>
+        <w:t xml:space="preserve">Conversion between linear RGB to </w:t>
+      </w:r>
+      <w:proofErr w:type="spellStart"/>
+      <w:r>
+        <w:t>sRGB</w:t>
+      </w:r>
+      <w:proofErr w:type="spellEnd"/>
+      <w:r>
+        <w:t xml:space="preserve"> and </w:t>
+      </w:r>
+      <w:proofErr w:type="spellStart"/>
+      <w:r>
+        <w:t>sRGB</w:t>
+      </w:r>
+      <w:proofErr w:type="spellEnd"/>
+      <w:r>
+        <w:t xml:space="preserve"> to linear RGB.</w:t>
       </w:r>
     </w:p>
     <w:p>
@@ -15387,7 +15496,7 @@
           <w:rStyle w:val="inline-codeChar"/>
           <w:highlight w:val="white"/>
         </w:rPr>
-        <w:t>constants</w:t>
+        <w:t>color_space</w:t>
       </w:r>
       <w:r>
         <w:rPr>
@@ -15407,7 +15516,7 @@
       <w:pPr>
         <w:pStyle w:val="HeadingB"/>
       </w:pPr>
-      <w:bookmarkStart w:id="22" w:name="_Toc452475967"/>
+      <w:bookmarkStart w:id="22" w:name="_Toc452475966"/>
       <w:r>
         <w:t>4</w:t>
       </w:r>
@@ -15415,14 +15524,14 @@
         <w:t>.</w:t>
       </w:r>
       <w:r>
-        <w:t>4</w:t>
+        <w:t>3</w:t>
       </w:r>
       <w:r>
         <w:t xml:space="preserve">. </w:t>
       </w:r>
       <w:proofErr w:type="spellStart"/>
       <w:r>
-        <w:t>GLM_GTC_epsilon</w:t>
+        <w:t>GLM_GTC_constants</w:t>
       </w:r>
       <w:bookmarkEnd w:id="22"/>
       <w:proofErr w:type="spellEnd"/>
@@ -15432,16 +15541,13 @@
         <w:pStyle w:val="Paragraph"/>
       </w:pPr>
       <w:r>
-        <w:t>Approximate e</w:t>
-      </w:r>
-      <w:r>
-        <w:t>qual and not equal comparison</w:t>
-      </w:r>
-      <w:r>
-        <w:t xml:space="preserve">s with selectable epsilon. </w:t>
-      </w:r>
-      <w:r>
-        <w:t xml:space="preserve"> </w:t>
+        <w:t>P</w:t>
+      </w:r>
+      <w:r>
+        <w:t>rovide a l</w:t>
+      </w:r>
+      <w:r>
+        <w:t>ist of built-in constants.</w:t>
       </w:r>
     </w:p>
     <w:p>
@@ -15492,7 +15598,7 @@
           <w:rStyle w:val="inline-codeChar"/>
           <w:highlight w:val="white"/>
         </w:rPr>
-        <w:t>epsilon</w:t>
+        <w:t>constants</w:t>
       </w:r>
       <w:r>
         <w:rPr>
@@ -15512,16 +15618,22 @@
       <w:pPr>
         <w:pStyle w:val="HeadingB"/>
       </w:pPr>
-      <w:bookmarkStart w:id="23" w:name="_Toc452475968"/>
-      <w:r>
-        <w:t>4.5</w:t>
+      <w:bookmarkStart w:id="23" w:name="_Toc452475967"/>
+      <w:r>
+        <w:t>4</w:t>
+      </w:r>
+      <w:r>
+        <w:t>.</w:t>
+      </w:r>
+      <w:r>
+        <w:t>4</w:t>
       </w:r>
       <w:r>
         <w:t xml:space="preserve">. </w:t>
       </w:r>
       <w:proofErr w:type="spellStart"/>
       <w:r>
-        <w:t>GLM_GTC_integer</w:t>
+        <w:t>GLM_GTC_epsilon</w:t>
       </w:r>
       <w:bookmarkEnd w:id="23"/>
       <w:proofErr w:type="spellEnd"/>
@@ -15531,6 +15643,105 @@
         <w:pStyle w:val="Paragraph"/>
       </w:pPr>
       <w:r>
+        <w:t>Approximate e</w:t>
+      </w:r>
+      <w:r>
+        <w:t>qual and not equal comparison</w:t>
+      </w:r>
+      <w:r>
+        <w:t xml:space="preserve">s with selectable epsilon. </w:t>
+      </w:r>
+      <w:r>
+        <w:t xml:space="preserve"> </w:t>
+      </w:r>
+    </w:p>
+    <w:p>
+      <w:pPr>
+        <w:pStyle w:val="Paragraph"/>
+      </w:pPr>
+      <w:r>
+        <w:rPr>
+          <w:rStyle w:val="inline-codeChar"/>
+          <w:highlight w:val="white"/>
+        </w:rPr>
+        <w:t>&lt;</w:t>
+      </w:r>
+      <w:proofErr w:type="spellStart"/>
+      <w:r>
+        <w:rPr>
+          <w:rStyle w:val="inline-codeChar"/>
+          <w:highlight w:val="white"/>
+        </w:rPr>
+        <w:t>glm</w:t>
+      </w:r>
+      <w:proofErr w:type="spellEnd"/>
+      <w:r>
+        <w:rPr>
+          <w:rStyle w:val="inline-codeChar"/>
+          <w:highlight w:val="white"/>
+        </w:rPr>
+        <w:t>/</w:t>
+      </w:r>
+      <w:proofErr w:type="spellStart"/>
+      <w:r>
+        <w:rPr>
+          <w:rStyle w:val="inline-codeChar"/>
+          <w:highlight w:val="white"/>
+        </w:rPr>
+        <w:t>gtc</w:t>
+      </w:r>
+      <w:proofErr w:type="spellEnd"/>
+      <w:r>
+        <w:rPr>
+          <w:rStyle w:val="inline-codeChar"/>
+          <w:highlight w:val="white"/>
+        </w:rPr>
+        <w:t>/</w:t>
+      </w:r>
+      <w:r>
+        <w:rPr>
+          <w:rStyle w:val="inline-codeChar"/>
+          <w:highlight w:val="white"/>
+        </w:rPr>
+        <w:t>epsilon</w:t>
+      </w:r>
+      <w:r>
+        <w:rPr>
+          <w:rStyle w:val="inline-codeChar"/>
+          <w:highlight w:val="white"/>
+        </w:rPr>
+        <w:t>.hpp&gt;</w:t>
+      </w:r>
+      <w:r>
+        <w:rPr>
+          <w:highlight w:val="white"/>
+        </w:rPr>
+        <w:t xml:space="preserve"> need to be included to use these features.</w:t>
+      </w:r>
+    </w:p>
+    <w:p>
+      <w:pPr>
+        <w:pStyle w:val="HeadingB"/>
+      </w:pPr>
+      <w:bookmarkStart w:id="24" w:name="_Toc452475968"/>
+      <w:r>
+        <w:t>4.5</w:t>
+      </w:r>
+      <w:r>
+        <w:t xml:space="preserve">. </w:t>
+      </w:r>
+      <w:proofErr w:type="spellStart"/>
+      <w:r>
+        <w:t>GLM_GTC_integer</w:t>
+      </w:r>
+      <w:bookmarkEnd w:id="24"/>
+      <w:proofErr w:type="spellEnd"/>
+    </w:p>
+    <w:p>
+      <w:pPr>
+        <w:pStyle w:val="Paragraph"/>
+      </w:pPr>
+      <w:r>
         <w:lastRenderedPageBreak/>
         <w:t>Provide integer variants of GLM core functions.</w:t>
       </w:r>
@@ -15606,7 +15817,7 @@
       <w:pPr>
         <w:pStyle w:val="HeadingB"/>
       </w:pPr>
-      <w:bookmarkStart w:id="24" w:name="_Toc452475969"/>
+      <w:bookmarkStart w:id="25" w:name="_Toc452475969"/>
       <w:r>
         <w:t>4</w:t>
       </w:r>
@@ -15623,7 +15834,7 @@
       <w:r>
         <w:t>GLM_GTC_matrix_access</w:t>
       </w:r>
-      <w:bookmarkEnd w:id="24"/>
+      <w:bookmarkEnd w:id="25"/>
       <w:proofErr w:type="spellEnd"/>
     </w:p>
     <w:p>
@@ -15698,7 +15909,7 @@
       <w:pPr>
         <w:pStyle w:val="HeadingB"/>
       </w:pPr>
-      <w:bookmarkStart w:id="25" w:name="_Toc452475970"/>
+      <w:bookmarkStart w:id="26" w:name="_Toc452475970"/>
       <w:r>
         <w:t>4</w:t>
       </w:r>
@@ -15715,7 +15926,7 @@
       <w:r>
         <w:t>GLM_GTC_matrix_integer</w:t>
       </w:r>
-      <w:bookmarkEnd w:id="25"/>
+      <w:bookmarkEnd w:id="26"/>
       <w:proofErr w:type="spellEnd"/>
     </w:p>
     <w:p>
@@ -15787,7 +15998,7 @@
       <w:pPr>
         <w:pStyle w:val="HeadingB"/>
       </w:pPr>
-      <w:bookmarkStart w:id="26" w:name="_Toc452475971"/>
+      <w:bookmarkStart w:id="27" w:name="_Toc452475971"/>
       <w:r>
         <w:t>4</w:t>
       </w:r>
@@ -15804,7 +16015,7 @@
       <w:r>
         <w:t>GLM_GTC_matrix_inverse</w:t>
       </w:r>
-      <w:bookmarkEnd w:id="26"/>
+      <w:bookmarkEnd w:id="27"/>
       <w:proofErr w:type="spellEnd"/>
     </w:p>
     <w:p>
@@ -15874,7 +16085,7 @@
       <w:pPr>
         <w:pStyle w:val="HeadingB"/>
       </w:pPr>
-      <w:bookmarkStart w:id="27" w:name="_Toc452475972"/>
+      <w:bookmarkStart w:id="28" w:name="_Toc452475972"/>
       <w:r>
         <w:t>4</w:t>
       </w:r>
@@ -15891,7 +16102,7 @@
       <w:r>
         <w:t>GLM_GTC_matrix_transform</w:t>
       </w:r>
-      <w:bookmarkEnd w:id="27"/>
+      <w:bookmarkEnd w:id="28"/>
       <w:proofErr w:type="spellEnd"/>
     </w:p>
     <w:p>
@@ -16041,7 +16252,7 @@
       <w:pPr>
         <w:pStyle w:val="HeadingB"/>
       </w:pPr>
-      <w:bookmarkStart w:id="28" w:name="_Toc452475973"/>
+      <w:bookmarkStart w:id="29" w:name="_Toc452475973"/>
       <w:r>
         <w:t>4</w:t>
       </w:r>
@@ -16058,7 +16269,7 @@
       <w:r>
         <w:t>GLM_GTC_noise</w:t>
       </w:r>
-      <w:bookmarkEnd w:id="28"/>
+      <w:bookmarkEnd w:id="29"/>
       <w:proofErr w:type="spellEnd"/>
     </w:p>
     <w:p>
@@ -16122,7 +16333,7 @@
       <w:r>
         <w:rPr>
           <w:noProof/>
-          <w:lang w:val="en-US" w:eastAsia="en-US"/>
+          <w:lang w:val="fr-FR" w:eastAsia="fr-FR"/>
         </w:rPr>
         <w:lastRenderedPageBreak/>
         <w:drawing>
@@ -16243,7 +16454,7 @@
       <w:r>
         <w:rPr>
           <w:noProof/>
-          <w:lang w:val="en-US" w:eastAsia="en-US"/>
+          <w:lang w:val="fr-FR" w:eastAsia="fr-FR"/>
         </w:rPr>
         <w:drawing>
           <wp:inline distT="0" distB="0" distL="0" distR="0" wp14:anchorId="246CE067" wp14:editId="7FE98E81">
@@ -16363,7 +16574,7 @@
       <w:r>
         <w:rPr>
           <w:noProof/>
-          <w:lang w:val="en-US" w:eastAsia="en-US"/>
+          <w:lang w:val="fr-FR" w:eastAsia="fr-FR"/>
         </w:rPr>
         <w:drawing>
           <wp:inline distT="0" distB="0" distL="0" distR="0" wp14:anchorId="3E0CE8D1" wp14:editId="104C80CE">
@@ -16483,7 +16694,7 @@
       <w:r>
         <w:rPr>
           <w:noProof/>
-          <w:lang w:val="en-US" w:eastAsia="en-US"/>
+          <w:lang w:val="fr-FR" w:eastAsia="fr-FR"/>
         </w:rPr>
         <w:lastRenderedPageBreak/>
         <w:drawing>
@@ -16612,7 +16823,7 @@
       <w:r>
         <w:rPr>
           <w:noProof/>
-          <w:lang w:val="en-US" w:eastAsia="en-US"/>
+          <w:lang w:val="fr-FR" w:eastAsia="fr-FR"/>
         </w:rPr>
         <w:drawing>
           <wp:inline distT="0" distB="0" distL="0" distR="0" wp14:anchorId="3A8721B6" wp14:editId="6D250FEB">
@@ -16747,7 +16958,7 @@
       <w:r>
         <w:rPr>
           <w:noProof/>
-          <w:lang w:val="en-US" w:eastAsia="en-US"/>
+          <w:lang w:val="fr-FR" w:eastAsia="fr-FR"/>
         </w:rPr>
         <w:drawing>
           <wp:inline distT="0" distB="0" distL="0" distR="0" wp14:anchorId="41E08B2E" wp14:editId="5E483143">
@@ -16882,7 +17093,7 @@
       <w:r>
         <w:rPr>
           <w:noProof/>
-          <w:lang w:val="en-US" w:eastAsia="en-US"/>
+          <w:lang w:val="fr-FR" w:eastAsia="fr-FR"/>
         </w:rPr>
         <w:lastRenderedPageBreak/>
         <w:drawing>
@@ -17031,7 +17242,7 @@
       <w:r>
         <w:rPr>
           <w:noProof/>
-          <w:lang w:val="en-US" w:eastAsia="en-US"/>
+          <w:lang w:val="fr-FR" w:eastAsia="fr-FR"/>
         </w:rPr>
         <w:drawing>
           <wp:inline distT="0" distB="0" distL="0" distR="0" wp14:anchorId="58003619" wp14:editId="1B28514C">
@@ -17180,7 +17391,7 @@
       <w:r>
         <w:rPr>
           <w:noProof/>
-          <w:lang w:val="en-US" w:eastAsia="en-US"/>
+          <w:lang w:val="fr-FR" w:eastAsia="fr-FR"/>
         </w:rPr>
         <w:drawing>
           <wp:inline distT="0" distB="0" distL="0" distR="0" wp14:anchorId="74C39FE1" wp14:editId="0FD981B0">
@@ -17334,7 +17545,7 @@
       <w:pPr>
         <w:pStyle w:val="HeadingB"/>
       </w:pPr>
-      <w:bookmarkStart w:id="29" w:name="_Toc452475974"/>
+      <w:bookmarkStart w:id="30" w:name="_Toc452475974"/>
       <w:r>
         <w:t>4</w:t>
       </w:r>
@@ -17354,7 +17565,7 @@
       <w:r>
         <w:t>GLM_GTC_packing</w:t>
       </w:r>
-      <w:bookmarkEnd w:id="29"/>
+      <w:bookmarkEnd w:id="30"/>
       <w:proofErr w:type="spellEnd"/>
     </w:p>
     <w:p>
@@ -17480,7 +17691,7 @@
       <w:pPr>
         <w:pStyle w:val="HeadingB"/>
       </w:pPr>
-      <w:bookmarkStart w:id="30" w:name="_Toc452475975"/>
+      <w:bookmarkStart w:id="31" w:name="_Toc452475975"/>
       <w:r>
         <w:t>4</w:t>
       </w:r>
@@ -17499,98 +17710,6 @@
       <w:proofErr w:type="spellStart"/>
       <w:r>
         <w:t>GLM_GTC_quaternion</w:t>
-      </w:r>
-      <w:bookmarkEnd w:id="30"/>
-      <w:proofErr w:type="spellEnd"/>
-    </w:p>
-    <w:p>
-      <w:pPr>
-        <w:pStyle w:val="Paragraph"/>
-      </w:pPr>
-      <w:r>
-        <w:t>Define a quaternion type and several quaternion operations.</w:t>
-      </w:r>
-    </w:p>
-    <w:p>
-      <w:pPr>
-        <w:pStyle w:val="Paragraph"/>
-      </w:pPr>
-      <w:r>
-        <w:rPr>
-          <w:rStyle w:val="inline-codeChar"/>
-        </w:rPr>
-        <w:t>&lt;</w:t>
-      </w:r>
-      <w:proofErr w:type="spellStart"/>
-      <w:r>
-        <w:rPr>
-          <w:rStyle w:val="inline-codeChar"/>
-        </w:rPr>
-        <w:t>glm</w:t>
-      </w:r>
-      <w:proofErr w:type="spellEnd"/>
-      <w:r>
-        <w:rPr>
-          <w:rStyle w:val="inline-codeChar"/>
-        </w:rPr>
-        <w:t>/</w:t>
-      </w:r>
-      <w:proofErr w:type="spellStart"/>
-      <w:r>
-        <w:rPr>
-          <w:rStyle w:val="inline-codeChar"/>
-        </w:rPr>
-        <w:t>gtc</w:t>
-      </w:r>
-      <w:proofErr w:type="spellEnd"/>
-      <w:r>
-        <w:rPr>
-          <w:rStyle w:val="inline-codeChar"/>
-        </w:rPr>
-        <w:t>/quaternion.hpp&gt;</w:t>
-      </w:r>
-      <w:r>
-        <w:rPr>
-          <w:rFonts w:ascii="Consolas" w:eastAsia="Consolas" w:hAnsi="Consolas" w:cs="Consolas"/>
-        </w:rPr>
-        <w:t xml:space="preserve"> </w:t>
-      </w:r>
-      <w:r>
-        <w:t xml:space="preserve">need to be included to use these </w:t>
-      </w:r>
-      <w:r>
-        <w:rPr>
-          <w:highlight w:val="white"/>
-        </w:rPr>
-        <w:t>features</w:t>
-      </w:r>
-      <w:r>
-        <w:t>.</w:t>
-      </w:r>
-    </w:p>
-    <w:p>
-      <w:pPr>
-        <w:pStyle w:val="HeadingB"/>
-      </w:pPr>
-      <w:bookmarkStart w:id="31" w:name="_Toc452475976"/>
-      <w:r>
-        <w:t>4</w:t>
-      </w:r>
-      <w:r>
-        <w:t>.</w:t>
-      </w:r>
-      <w:r>
-        <w:t>1</w:t>
-      </w:r>
-      <w:r>
-        <w:t>3</w:t>
-      </w:r>
-      <w:r>
-        <w:t xml:space="preserve">. </w:t>
-      </w:r>
-      <w:proofErr w:type="spellStart"/>
-      <w:r>
-        <w:t>GLM_GTC_random</w:t>
       </w:r>
       <w:bookmarkEnd w:id="31"/>
       <w:proofErr w:type="spellEnd"/>
@@ -17600,6 +17719,98 @@
         <w:pStyle w:val="Paragraph"/>
       </w:pPr>
       <w:r>
+        <w:t>Define a quaternion type and several quaternion operations.</w:t>
+      </w:r>
+    </w:p>
+    <w:p>
+      <w:pPr>
+        <w:pStyle w:val="Paragraph"/>
+      </w:pPr>
+      <w:r>
+        <w:rPr>
+          <w:rStyle w:val="inline-codeChar"/>
+        </w:rPr>
+        <w:t>&lt;</w:t>
+      </w:r>
+      <w:proofErr w:type="spellStart"/>
+      <w:r>
+        <w:rPr>
+          <w:rStyle w:val="inline-codeChar"/>
+        </w:rPr>
+        <w:t>glm</w:t>
+      </w:r>
+      <w:proofErr w:type="spellEnd"/>
+      <w:r>
+        <w:rPr>
+          <w:rStyle w:val="inline-codeChar"/>
+        </w:rPr>
+        <w:t>/</w:t>
+      </w:r>
+      <w:proofErr w:type="spellStart"/>
+      <w:r>
+        <w:rPr>
+          <w:rStyle w:val="inline-codeChar"/>
+        </w:rPr>
+        <w:t>gtc</w:t>
+      </w:r>
+      <w:proofErr w:type="spellEnd"/>
+      <w:r>
+        <w:rPr>
+          <w:rStyle w:val="inline-codeChar"/>
+        </w:rPr>
+        <w:t>/quaternion.hpp&gt;</w:t>
+      </w:r>
+      <w:r>
+        <w:rPr>
+          <w:rFonts w:ascii="Consolas" w:eastAsia="Consolas" w:hAnsi="Consolas" w:cs="Consolas"/>
+        </w:rPr>
+        <w:t xml:space="preserve"> </w:t>
+      </w:r>
+      <w:r>
+        <w:t xml:space="preserve">need to be included to use these </w:t>
+      </w:r>
+      <w:r>
+        <w:rPr>
+          <w:highlight w:val="white"/>
+        </w:rPr>
+        <w:t>features</w:t>
+      </w:r>
+      <w:r>
+        <w:t>.</w:t>
+      </w:r>
+    </w:p>
+    <w:p>
+      <w:pPr>
+        <w:pStyle w:val="HeadingB"/>
+      </w:pPr>
+      <w:bookmarkStart w:id="32" w:name="_Toc452475976"/>
+      <w:r>
+        <w:t>4</w:t>
+      </w:r>
+      <w:r>
+        <w:t>.</w:t>
+      </w:r>
+      <w:r>
+        <w:t>1</w:t>
+      </w:r>
+      <w:r>
+        <w:t>3</w:t>
+      </w:r>
+      <w:r>
+        <w:t xml:space="preserve">. </w:t>
+      </w:r>
+      <w:proofErr w:type="spellStart"/>
+      <w:r>
+        <w:t>GLM_GTC_random</w:t>
+      </w:r>
+      <w:bookmarkEnd w:id="32"/>
+      <w:proofErr w:type="spellEnd"/>
+    </w:p>
+    <w:p>
+      <w:pPr>
+        <w:pStyle w:val="Paragraph"/>
+      </w:pPr>
+      <w:r>
         <w:t>Generate random number from various distribution methods.</w:t>
       </w:r>
     </w:p>
@@ -17665,7 +17876,7 @@
       <w:r>
         <w:rPr>
           <w:noProof/>
-          <w:lang w:val="en-US" w:eastAsia="en-US"/>
+          <w:lang w:val="fr-FR" w:eastAsia="fr-FR"/>
         </w:rPr>
         <w:drawing>
           <wp:inline distT="0" distB="0" distL="0" distR="0" wp14:anchorId="2650F5A9" wp14:editId="0AED1B21">
@@ -17812,7 +18023,7 @@
       <w:r>
         <w:rPr>
           <w:noProof/>
-          <w:lang w:val="en-US" w:eastAsia="en-US"/>
+          <w:lang w:val="fr-FR" w:eastAsia="fr-FR"/>
         </w:rPr>
         <w:drawing>
           <wp:inline distT="0" distB="0" distL="0" distR="0" wp14:anchorId="45368672" wp14:editId="57D0ABDD">
@@ -17938,7 +18149,7 @@
       <w:r>
         <w:rPr>
           <w:noProof/>
-          <w:lang w:val="en-US" w:eastAsia="en-US"/>
+          <w:lang w:val="fr-FR" w:eastAsia="fr-FR"/>
         </w:rPr>
         <w:drawing>
           <wp:inline distT="0" distB="0" distL="0" distR="0" wp14:anchorId="7B5E1F10" wp14:editId="64DAAA96">
@@ -18058,7 +18269,7 @@
       <w:r>
         <w:rPr>
           <w:noProof/>
-          <w:lang w:val="en-US" w:eastAsia="en-US"/>
+          <w:lang w:val="fr-FR" w:eastAsia="fr-FR"/>
         </w:rPr>
         <w:drawing>
           <wp:inline distT="0" distB="0" distL="0" distR="0" wp14:anchorId="33CF2D69" wp14:editId="2E0DE4B8">
@@ -18180,7 +18391,7 @@
       <w:r>
         <w:rPr>
           <w:noProof/>
-          <w:lang w:val="en-US" w:eastAsia="en-US"/>
+          <w:lang w:val="fr-FR" w:eastAsia="fr-FR"/>
         </w:rPr>
         <w:drawing>
           <wp:inline distT="0" distB="0" distL="0" distR="0" wp14:anchorId="660C3CEF" wp14:editId="7E8A91B5">
@@ -18302,7 +18513,7 @@
       <w:r>
         <w:rPr>
           <w:noProof/>
-          <w:lang w:val="en-US" w:eastAsia="en-US"/>
+          <w:lang w:val="fr-FR" w:eastAsia="fr-FR"/>
         </w:rPr>
         <w:drawing>
           <wp:inline distT="0" distB="0" distL="0" distR="0" wp14:anchorId="2504DABF" wp14:editId="46488CF4">
@@ -18468,7 +18679,7 @@
       <w:pPr>
         <w:pStyle w:val="HeadingB"/>
       </w:pPr>
-      <w:bookmarkStart w:id="32" w:name="_Toc452475977"/>
+      <w:bookmarkStart w:id="33" w:name="_Toc452475977"/>
       <w:r>
         <w:t>4</w:t>
       </w:r>
@@ -18484,83 +18695,6 @@
       <w:proofErr w:type="spellStart"/>
       <w:r>
         <w:t>GLM_GTC_reciprocal</w:t>
-      </w:r>
-      <w:bookmarkEnd w:id="32"/>
-      <w:proofErr w:type="spellEnd"/>
-    </w:p>
-    <w:p>
-      <w:pPr>
-        <w:pStyle w:val="Paragraph"/>
-      </w:pPr>
-      <w:r>
-        <w:t>Provide hyperbolic functions: secant, cosecant, cotangent, etc.</w:t>
-      </w:r>
-    </w:p>
-    <w:p>
-      <w:pPr>
-        <w:pStyle w:val="Paragraph"/>
-      </w:pPr>
-      <w:r>
-        <w:rPr>
-          <w:rStyle w:val="inline-codeChar"/>
-        </w:rPr>
-        <w:t>&lt;</w:t>
-      </w:r>
-      <w:proofErr w:type="spellStart"/>
-      <w:r>
-        <w:rPr>
-          <w:rStyle w:val="inline-codeChar"/>
-        </w:rPr>
-        <w:t>glm</w:t>
-      </w:r>
-      <w:proofErr w:type="spellEnd"/>
-      <w:r>
-        <w:rPr>
-          <w:rStyle w:val="inline-codeChar"/>
-        </w:rPr>
-        <w:t>/</w:t>
-      </w:r>
-      <w:proofErr w:type="spellStart"/>
-      <w:r>
-        <w:rPr>
-          <w:rStyle w:val="inline-codeChar"/>
-        </w:rPr>
-        <w:t>gtc</w:t>
-      </w:r>
-      <w:proofErr w:type="spellEnd"/>
-      <w:r>
-        <w:rPr>
-          <w:rStyle w:val="inline-codeChar"/>
-        </w:rPr>
-        <w:t>/reciprocal.hpp&gt;</w:t>
-      </w:r>
-      <w:r>
-        <w:rPr>
-          <w:rFonts w:ascii="Consolas" w:eastAsia="Consolas" w:hAnsi="Consolas" w:cs="Consolas"/>
-        </w:rPr>
-        <w:t xml:space="preserve"> </w:t>
-      </w:r>
-      <w:r>
-        <w:t>need to be included to use these functionalities.</w:t>
-      </w:r>
-    </w:p>
-    <w:p>
-      <w:pPr>
-        <w:pStyle w:val="HeadingB"/>
-      </w:pPr>
-      <w:bookmarkStart w:id="33" w:name="_Toc452475978"/>
-      <w:r>
-        <w:t>4.1</w:t>
-      </w:r>
-      <w:r>
-        <w:t>5</w:t>
-      </w:r>
-      <w:r>
-        <w:t xml:space="preserve">. </w:t>
-      </w:r>
-      <w:proofErr w:type="spellStart"/>
-      <w:r>
-        <w:t>GLM_GTC_round</w:t>
       </w:r>
       <w:bookmarkEnd w:id="33"/>
       <w:proofErr w:type="spellEnd"/>
@@ -18570,19 +18704,7 @@
         <w:pStyle w:val="Paragraph"/>
       </w:pPr>
       <w:r>
-        <w:t xml:space="preserve">Rounding operation on power of two </w:t>
-      </w:r>
-      <w:r>
-        <w:t>a</w:t>
-      </w:r>
-      <w:r>
-        <w:t>nd multiple</w:t>
-      </w:r>
-      <w:r>
-        <w:t xml:space="preserve"> values</w:t>
-      </w:r>
-      <w:r>
-        <w:t>.</w:t>
+        <w:t>Provide hyperbolic functions: secant, cosecant, cotangent, etc.</w:t>
       </w:r>
     </w:p>
     <w:p>
@@ -18621,19 +18743,7 @@
         <w:rPr>
           <w:rStyle w:val="inline-codeChar"/>
         </w:rPr>
-        <w:t>/</w:t>
-      </w:r>
-      <w:r>
-        <w:rPr>
-          <w:rStyle w:val="inline-codeChar"/>
-        </w:rPr>
-        <w:t>round</w:t>
-      </w:r>
-      <w:r>
-        <w:rPr>
-          <w:rStyle w:val="inline-codeChar"/>
-        </w:rPr>
-        <w:t>.hpp&gt;</w:t>
+        <w:t>/reciprocal.hpp&gt;</w:t>
       </w:r>
       <w:r>
         <w:rPr>
@@ -18649,22 +18759,19 @@
       <w:pPr>
         <w:pStyle w:val="HeadingB"/>
       </w:pPr>
-      <w:bookmarkStart w:id="34" w:name="_Toc452475979"/>
-      <w:r>
-        <w:t>4</w:t>
-      </w:r>
-      <w:r>
-        <w:t>.1</w:t>
-      </w:r>
-      <w:r>
-        <w:t>6</w:t>
+      <w:bookmarkStart w:id="34" w:name="_Toc452475978"/>
+      <w:r>
+        <w:t>4.1</w:t>
+      </w:r>
+      <w:r>
+        <w:t>5</w:t>
       </w:r>
       <w:r>
         <w:t xml:space="preserve">. </w:t>
       </w:r>
       <w:proofErr w:type="spellStart"/>
       <w:r>
-        <w:t>GLM_GTC_type_precision</w:t>
+        <w:t>GLM_GTC_round</w:t>
       </w:r>
       <w:bookmarkEnd w:id="34"/>
       <w:proofErr w:type="spellEnd"/>
@@ -18674,6 +18781,110 @@
         <w:pStyle w:val="Paragraph"/>
       </w:pPr>
       <w:r>
+        <w:t xml:space="preserve">Rounding operation on power of two </w:t>
+      </w:r>
+      <w:r>
+        <w:t>a</w:t>
+      </w:r>
+      <w:r>
+        <w:t>nd multiple</w:t>
+      </w:r>
+      <w:r>
+        <w:t xml:space="preserve"> values</w:t>
+      </w:r>
+      <w:r>
+        <w:t>.</w:t>
+      </w:r>
+    </w:p>
+    <w:p>
+      <w:pPr>
+        <w:pStyle w:val="Paragraph"/>
+      </w:pPr>
+      <w:r>
+        <w:rPr>
+          <w:rStyle w:val="inline-codeChar"/>
+        </w:rPr>
+        <w:t>&lt;</w:t>
+      </w:r>
+      <w:proofErr w:type="spellStart"/>
+      <w:r>
+        <w:rPr>
+          <w:rStyle w:val="inline-codeChar"/>
+        </w:rPr>
+        <w:t>glm</w:t>
+      </w:r>
+      <w:proofErr w:type="spellEnd"/>
+      <w:r>
+        <w:rPr>
+          <w:rStyle w:val="inline-codeChar"/>
+        </w:rPr>
+        <w:t>/</w:t>
+      </w:r>
+      <w:proofErr w:type="spellStart"/>
+      <w:r>
+        <w:rPr>
+          <w:rStyle w:val="inline-codeChar"/>
+        </w:rPr>
+        <w:t>gtc</w:t>
+      </w:r>
+      <w:proofErr w:type="spellEnd"/>
+      <w:r>
+        <w:rPr>
+          <w:rStyle w:val="inline-codeChar"/>
+        </w:rPr>
+        <w:t>/</w:t>
+      </w:r>
+      <w:r>
+        <w:rPr>
+          <w:rStyle w:val="inline-codeChar"/>
+        </w:rPr>
+        <w:t>round</w:t>
+      </w:r>
+      <w:r>
+        <w:rPr>
+          <w:rStyle w:val="inline-codeChar"/>
+        </w:rPr>
+        <w:t>.hpp&gt;</w:t>
+      </w:r>
+      <w:r>
+        <w:rPr>
+          <w:rFonts w:ascii="Consolas" w:eastAsia="Consolas" w:hAnsi="Consolas" w:cs="Consolas"/>
+        </w:rPr>
+        <w:t xml:space="preserve"> </w:t>
+      </w:r>
+      <w:r>
+        <w:t>need to be included to use these functionalities.</w:t>
+      </w:r>
+    </w:p>
+    <w:p>
+      <w:pPr>
+        <w:pStyle w:val="HeadingB"/>
+      </w:pPr>
+      <w:bookmarkStart w:id="35" w:name="_Toc452475979"/>
+      <w:r>
+        <w:t>4</w:t>
+      </w:r>
+      <w:r>
+        <w:t>.1</w:t>
+      </w:r>
+      <w:r>
+        <w:t>6</w:t>
+      </w:r>
+      <w:r>
+        <w:t xml:space="preserve">. </w:t>
+      </w:r>
+      <w:proofErr w:type="spellStart"/>
+      <w:r>
+        <w:t>GLM_GTC_type_precision</w:t>
+      </w:r>
+      <w:bookmarkEnd w:id="35"/>
+      <w:proofErr w:type="spellEnd"/>
+    </w:p>
+    <w:p>
+      <w:pPr>
+        <w:pStyle w:val="Paragraph"/>
+      </w:pPr>
+      <w:r>
         <w:t>Add v</w:t>
       </w:r>
       <w:r>
@@ -20112,7 +20323,7 @@
       <w:pPr>
         <w:pStyle w:val="HeadingB"/>
       </w:pPr>
-      <w:bookmarkStart w:id="35" w:name="_Toc452475980"/>
+      <w:bookmarkStart w:id="36" w:name="_Toc452475980"/>
       <w:r>
         <w:lastRenderedPageBreak/>
         <w:t>4</w:t>
@@ -20130,7 +20341,7 @@
       <w:r>
         <w:t>GLM_GTC_type_ptr</w:t>
       </w:r>
-      <w:bookmarkEnd w:id="35"/>
+      <w:bookmarkEnd w:id="36"/>
       <w:proofErr w:type="spellEnd"/>
     </w:p>
     <w:p>
@@ -20724,7 +20935,7 @@
       <w:pPr>
         <w:pStyle w:val="HeadingB"/>
       </w:pPr>
-      <w:bookmarkStart w:id="36" w:name="_Toc452475981"/>
+      <w:bookmarkStart w:id="37" w:name="_Toc452475981"/>
       <w:r>
         <w:t>4</w:t>
       </w:r>
@@ -20741,7 +20952,7 @@
       <w:r>
         <w:t>GLM_GTC_ulp</w:t>
       </w:r>
-      <w:bookmarkEnd w:id="36"/>
+      <w:bookmarkEnd w:id="37"/>
       <w:proofErr w:type="spellEnd"/>
     </w:p>
     <w:p>
@@ -20824,7 +21035,7 @@
       <w:pPr>
         <w:pStyle w:val="HeadingB"/>
       </w:pPr>
-      <w:bookmarkStart w:id="37" w:name="_Toc452475982"/>
+      <w:bookmarkStart w:id="38" w:name="_Toc452475982"/>
       <w:r>
         <w:t>4.1</w:t>
       </w:r>
@@ -20834,7 +21045,7 @@
       <w:r>
         <w:t>. GLM_GTC_vec1</w:t>
       </w:r>
-      <w:bookmarkEnd w:id="37"/>
+      <w:bookmarkEnd w:id="38"/>
     </w:p>
     <w:p>
       <w:pPr>
@@ -20929,7 +21140,7 @@
       <w:pPr>
         <w:pStyle w:val="HeadingA"/>
       </w:pPr>
-      <w:bookmarkStart w:id="38" w:name="_Toc452475983"/>
+      <w:bookmarkStart w:id="39" w:name="_Toc452475983"/>
       <w:r>
         <w:lastRenderedPageBreak/>
         <w:t>5</w:t>
@@ -20937,13 +21148,13 @@
       <w:r>
         <w:t>. OpenGL interoperability</w:t>
       </w:r>
-      <w:bookmarkEnd w:id="38"/>
+      <w:bookmarkEnd w:id="39"/>
     </w:p>
     <w:p>
       <w:pPr>
         <w:pStyle w:val="HeadingB"/>
       </w:pPr>
-      <w:bookmarkStart w:id="39" w:name="_Toc452475984"/>
+      <w:bookmarkStart w:id="40" w:name="_Toc452475984"/>
       <w:r>
         <w:t>5</w:t>
       </w:r>
@@ -20956,7 +21167,7 @@
       <w:r>
         <w:t>. GLM replacements for deprecated OpenGL functions</w:t>
       </w:r>
-      <w:bookmarkEnd w:id="39"/>
+      <w:bookmarkEnd w:id="40"/>
       <w:r>
         <w:t xml:space="preserve"> </w:t>
       </w:r>
@@ -23986,7 +24197,7 @@
           <w:lang w:val="en-US"/>
         </w:rPr>
       </w:pPr>
-      <w:bookmarkStart w:id="40" w:name="_Toc452475985"/>
+      <w:bookmarkStart w:id="41" w:name="_Toc452475985"/>
       <w:r>
         <w:rPr>
           <w:lang w:val="en-US"/>
@@ -24011,7 +24222,7 @@
         </w:rPr>
         <w:t>GLU functions</w:t>
       </w:r>
-      <w:bookmarkEnd w:id="40"/>
+      <w:bookmarkEnd w:id="41"/>
     </w:p>
     <w:p>
       <w:pPr>
@@ -27595,7 +27806,7 @@
       <w:pPr>
         <w:pStyle w:val="HeadingA"/>
       </w:pPr>
-      <w:bookmarkStart w:id="41" w:name="_Toc452475986"/>
+      <w:bookmarkStart w:id="42" w:name="_Toc452475986"/>
       <w:r>
         <w:lastRenderedPageBreak/>
         <w:t>6</w:t>
@@ -27603,7 +27814,7 @@
       <w:r>
         <w:t>. Known issues</w:t>
       </w:r>
-      <w:bookmarkEnd w:id="41"/>
+      <w:bookmarkEnd w:id="42"/>
     </w:p>
     <w:p>
       <w:pPr>
@@ -27617,7 +27828,7 @@
       <w:pPr>
         <w:pStyle w:val="HeadingB"/>
       </w:pPr>
-      <w:bookmarkStart w:id="42" w:name="_Toc452475987"/>
+      <w:bookmarkStart w:id="43" w:name="_Toc452475987"/>
       <w:r>
         <w:t>6</w:t>
       </w:r>
@@ -27632,7 +27843,7 @@
       <w:r>
         <w:t xml:space="preserve"> function</w:t>
       </w:r>
-      <w:bookmarkEnd w:id="42"/>
+      <w:bookmarkEnd w:id="43"/>
     </w:p>
     <w:p>
       <w:pPr>
@@ -27661,7 +27872,7 @@
       <w:pPr>
         <w:pStyle w:val="HeadingB"/>
       </w:pPr>
-      <w:bookmarkStart w:id="43" w:name="_Toc452475988"/>
+      <w:bookmarkStart w:id="44" w:name="_Toc452475988"/>
       <w:r>
         <w:t>6.</w:t>
       </w:r>
@@ -27674,7 +27885,7 @@
       <w:r>
         <w:t>support</w:t>
       </w:r>
-      <w:bookmarkEnd w:id="43"/>
+      <w:bookmarkEnd w:id="44"/>
     </w:p>
     <w:p>
       <w:pPr>
@@ -28193,8 +28404,6 @@
       </w:tr>
     </w:tbl>
     <w:p>
-      <w:bookmarkStart w:id="44" w:name="_GoBack"/>
-      <w:bookmarkEnd w:id="44"/>
       <w:r>
         <w:br w:type="page"/>
       </w:r>
@@ -28553,19 +28762,7 @@
       </w:r>
       <w:proofErr w:type="spellEnd"/>
       <w:r>
-        <w:t xml:space="preserve"> qualifiers, GLM provides approximat</w:t>
-      </w:r>
-      <w:r>
-        <w:t xml:space="preserve">ions which trade precision for </w:t>
-      </w:r>
-      <w:r>
-        <w:t>performance.</w:t>
-      </w:r>
-      <w:r>
-        <w:t xml:space="preserve"> </w:t>
-      </w:r>
-      <w:r>
-        <w:t xml:space="preserve">Finally, </w:t>
+        <w:t xml:space="preserve"> qualifiers, GLM provides approximations which trade precision for performance. Finally, </w:t>
       </w:r>
       <w:r>
         <w:t xml:space="preserve">GLM can </w:t>
@@ -28699,14 +28896,7 @@
             <w:rStyle w:val="Hyperlink"/>
             <w:color w:val="auto"/>
           </w:rPr>
-          <w:t>lin</w:t>
-        </w:r>
-        <w:r>
-          <w:rPr>
-            <w:rStyle w:val="Hyperlink"/>
-            <w:color w:val="auto"/>
-          </w:rPr>
-          <w:t>k</w:t>
+          <w:t>link</w:t>
         </w:r>
       </w:hyperlink>
       <w:r>
@@ -29794,35 +29984,33 @@
               <w:pStyle w:val="inline-code"/>
               <w:ind w:left="720"/>
               <w:rPr>
-                <w:lang w:val="fr-FR"/>
-              </w:rPr>
-            </w:pPr>
-            <w:proofErr w:type="spellStart"/>
-            <w:r>
-              <w:rPr>
-                <w:lang w:val="fr-FR"/>
+                <w:lang w:val="en-US"/>
+              </w:rPr>
+            </w:pPr>
+            <w:proofErr w:type="spellStart"/>
+            <w:r>
+              <w:rPr>
+                <w:lang w:val="en-US"/>
               </w:rPr>
               <w:t>glm</w:t>
             </w:r>
             <w:proofErr w:type="spellEnd"/>
-            <w:proofErr w:type="gramStart"/>
-            <w:r>
-              <w:rPr>
-                <w:lang w:val="fr-FR"/>
+            <w:r>
+              <w:rPr>
+                <w:lang w:val="en-US"/>
               </w:rPr>
               <w:t>::</w:t>
             </w:r>
             <w:r>
               <w:rPr>
                 <w:color w:val="FF9900"/>
-                <w:lang w:val="fr-FR"/>
+                <w:lang w:val="en-US"/>
               </w:rPr>
               <w:t>vec3</w:t>
             </w:r>
-            <w:proofErr w:type="gramEnd"/>
-            <w:r>
-              <w:rPr>
-                <w:lang w:val="fr-FR"/>
+            <w:r>
+              <w:rPr>
+                <w:lang w:val="en-US"/>
               </w:rPr>
               <w:t xml:space="preserve"> </w:t>
             </w:r>
@@ -29830,7 +30018,7 @@
             <w:r>
               <w:rPr>
                 <w:color w:val="0000FF"/>
-                <w:lang w:val="fr-FR"/>
+                <w:lang w:val="en-US"/>
               </w:rPr>
               <w:t>const</w:t>
             </w:r>
@@ -29838,13 +30026,13 @@
             <w:r>
               <w:rPr>
                 <w:color w:val="0000FF"/>
-                <w:lang w:val="fr-FR"/>
+                <w:lang w:val="en-US"/>
               </w:rPr>
               <w:t xml:space="preserve"> </w:t>
             </w:r>
             <w:r>
               <w:rPr>
-                <w:lang w:val="fr-FR"/>
+                <w:lang w:val="en-US"/>
               </w:rPr>
               <w:t xml:space="preserve">&amp; Translate, </w:t>
             </w:r>
@@ -29854,35 +30042,33 @@
               <w:pStyle w:val="inline-code"/>
               <w:ind w:left="720"/>
               <w:rPr>
-                <w:lang w:val="fr-FR"/>
-              </w:rPr>
-            </w:pPr>
-            <w:proofErr w:type="spellStart"/>
-            <w:r>
-              <w:rPr>
-                <w:lang w:val="fr-FR"/>
+                <w:lang w:val="en-US"/>
+              </w:rPr>
+            </w:pPr>
+            <w:proofErr w:type="spellStart"/>
+            <w:r>
+              <w:rPr>
+                <w:lang w:val="en-US"/>
               </w:rPr>
               <w:t>glm</w:t>
             </w:r>
             <w:proofErr w:type="spellEnd"/>
-            <w:proofErr w:type="gramStart"/>
-            <w:r>
-              <w:rPr>
-                <w:lang w:val="fr-FR"/>
+            <w:r>
+              <w:rPr>
+                <w:lang w:val="en-US"/>
               </w:rPr>
               <w:t>::</w:t>
             </w:r>
             <w:r>
               <w:rPr>
                 <w:color w:val="FF9900"/>
-                <w:lang w:val="fr-FR"/>
+                <w:lang w:val="en-US"/>
               </w:rPr>
               <w:t>vec3</w:t>
             </w:r>
-            <w:proofErr w:type="gramEnd"/>
-            <w:r>
-              <w:rPr>
-                <w:lang w:val="fr-FR"/>
+            <w:r>
+              <w:rPr>
+                <w:lang w:val="en-US"/>
               </w:rPr>
               <w:t xml:space="preserve"> </w:t>
             </w:r>
@@ -29890,7 +30076,7 @@
             <w:r>
               <w:rPr>
                 <w:color w:val="0000FF"/>
-                <w:lang w:val="fr-FR"/>
+                <w:lang w:val="en-US"/>
               </w:rPr>
               <w:t>const</w:t>
             </w:r>
@@ -29898,35 +30084,27 @@
             <w:r>
               <w:rPr>
                 <w:color w:val="0000FF"/>
-                <w:lang w:val="fr-FR"/>
+                <w:lang w:val="en-US"/>
               </w:rPr>
               <w:t xml:space="preserve"> </w:t>
             </w:r>
             <w:r>
               <w:rPr>
-                <w:lang w:val="fr-FR"/>
-              </w:rPr>
-              <w:t xml:space="preserve">&amp; </w:t>
-            </w:r>
-            <w:proofErr w:type="spellStart"/>
-            <w:r>
-              <w:rPr>
-                <w:lang w:val="fr-FR"/>
-              </w:rPr>
-              <w:t>Rotate</w:t>
-            </w:r>
-            <w:proofErr w:type="spellEnd"/>
-          </w:p>
-          <w:p>
-            <w:pPr>
-              <w:pStyle w:val="inline-code"/>
-              <w:rPr>
-                <w:lang w:val="fr-FR"/>
-              </w:rPr>
-            </w:pPr>
-            <w:r>
-              <w:rPr>
-                <w:lang w:val="fr-FR"/>
+                <w:lang w:val="en-US"/>
+              </w:rPr>
+              <w:t>&amp; Rotate</w:t>
+            </w:r>
+          </w:p>
+          <w:p>
+            <w:pPr>
+              <w:pStyle w:val="inline-code"/>
+              <w:rPr>
+                <w:lang w:val="en-US"/>
+              </w:rPr>
+            </w:pPr>
+            <w:r>
+              <w:rPr>
+                <w:lang w:val="en-US"/>
               </w:rPr>
               <w:t>)</w:t>
             </w:r>
@@ -29935,12 +30113,12 @@
             <w:pPr>
               <w:pStyle w:val="inline-code"/>
               <w:rPr>
-                <w:lang w:val="fr-FR"/>
-              </w:rPr>
-            </w:pPr>
-            <w:r>
-              <w:rPr>
-                <w:lang w:val="fr-FR"/>
+                <w:lang w:val="en-US"/>
+              </w:rPr>
+            </w:pPr>
+            <w:r>
+              <w:rPr>
+                <w:lang w:val="en-US"/>
               </w:rPr>
               <w:t>{</w:t>
             </w:r>
@@ -29950,35 +30128,33 @@
               <w:pStyle w:val="inline-code"/>
               <w:ind w:left="720"/>
               <w:rPr>
-                <w:lang w:val="fr-FR"/>
-              </w:rPr>
-            </w:pPr>
-            <w:proofErr w:type="spellStart"/>
-            <w:r>
-              <w:rPr>
-                <w:lang w:val="fr-FR"/>
+                <w:lang w:val="en-US"/>
+              </w:rPr>
+            </w:pPr>
+            <w:proofErr w:type="spellStart"/>
+            <w:r>
+              <w:rPr>
+                <w:lang w:val="en-US"/>
               </w:rPr>
               <w:t>glm</w:t>
             </w:r>
             <w:proofErr w:type="spellEnd"/>
-            <w:proofErr w:type="gramStart"/>
-            <w:r>
-              <w:rPr>
-                <w:lang w:val="fr-FR"/>
+            <w:r>
+              <w:rPr>
+                <w:lang w:val="en-US"/>
               </w:rPr>
               <w:t>::</w:t>
             </w:r>
             <w:r>
               <w:rPr>
                 <w:color w:val="FF8000"/>
-                <w:lang w:val="fr-FR"/>
+                <w:lang w:val="en-US"/>
               </w:rPr>
               <w:t>mat4</w:t>
             </w:r>
-            <w:proofErr w:type="gramEnd"/>
-            <w:r>
-              <w:rPr>
-                <w:lang w:val="fr-FR"/>
+            <w:r>
+              <w:rPr>
+                <w:lang w:val="en-US"/>
               </w:rPr>
               <w:t xml:space="preserve"> Projection =</w:t>
             </w:r>
@@ -29988,30 +30164,22 @@
               <w:pStyle w:val="inline-code"/>
               <w:ind w:left="720"/>
               <w:rPr>
-                <w:lang w:val="fr-FR"/>
-              </w:rPr>
-            </w:pPr>
-            <w:proofErr w:type="spellStart"/>
-            <w:r>
-              <w:rPr>
-                <w:lang w:val="fr-FR"/>
+                <w:lang w:val="en-US"/>
+              </w:rPr>
+            </w:pPr>
+            <w:proofErr w:type="spellStart"/>
+            <w:r>
+              <w:rPr>
+                <w:lang w:val="en-US"/>
               </w:rPr>
               <w:t>glm</w:t>
             </w:r>
             <w:proofErr w:type="spellEnd"/>
-            <w:proofErr w:type="gramStart"/>
-            <w:r>
-              <w:rPr>
-                <w:lang w:val="fr-FR"/>
-              </w:rPr>
-              <w:t>::perspective</w:t>
-            </w:r>
-            <w:proofErr w:type="gramEnd"/>
-            <w:r>
-              <w:rPr>
-                <w:lang w:val="fr-FR"/>
-              </w:rPr>
-              <w:t>(45.0f, 4.0f / 3.0f, 0.1f, 100.f);</w:t>
+            <w:r>
+              <w:rPr>
+                <w:lang w:val="en-US"/>
+              </w:rPr>
+              <w:t>::perspective(45.0f, 4.0f / 3.0f, 0.1f, 100.f);</w:t>
             </w:r>
           </w:p>
           <w:p>
@@ -32961,7 +33129,7 @@
       <w:r>
         <w:rPr>
           <w:noProof/>
-          <w:lang w:val="en-US" w:eastAsia="en-US"/>
+          <w:lang w:val="fr-FR" w:eastAsia="fr-FR"/>
         </w:rPr>
         <w:drawing>
           <wp:inline distT="0" distB="0" distL="0" distR="0" wp14:anchorId="685455FD" wp14:editId="0673B397">
@@ -33000,7 +33168,7 @@
       <w:r>
         <w:rPr>
           <w:noProof/>
-          <w:lang w:val="en-US" w:eastAsia="en-US"/>
+          <w:lang w:val="fr-FR" w:eastAsia="fr-FR"/>
         </w:rPr>
         <w:drawing>
           <wp:inline distT="0" distB="0" distL="0" distR="0" wp14:anchorId="1FBD51D1" wp14:editId="3CF88DFA">
@@ -33039,7 +33207,7 @@
       <w:r>
         <w:rPr>
           <w:noProof/>
-          <w:lang w:val="en-US" w:eastAsia="en-US"/>
+          <w:lang w:val="fr-FR" w:eastAsia="fr-FR"/>
         </w:rPr>
         <w:drawing>
           <wp:inline distT="0" distB="0" distL="0" distR="0" wp14:anchorId="266B7B80" wp14:editId="046DA283">
@@ -33078,7 +33246,7 @@
       <w:r>
         <w:rPr>
           <w:noProof/>
-          <w:lang w:val="en-US" w:eastAsia="en-US"/>
+          <w:lang w:val="fr-FR" w:eastAsia="fr-FR"/>
         </w:rPr>
         <w:drawing>
           <wp:inline distT="0" distB="0" distL="0" distR="0" wp14:anchorId="7D003A3A" wp14:editId="0CC6BD95">
@@ -33159,7 +33327,7 @@
       <w:r>
         <w:rPr>
           <w:noProof/>
-          <w:lang w:val="en-US" w:eastAsia="en-US"/>
+          <w:lang w:val="fr-FR" w:eastAsia="fr-FR"/>
         </w:rPr>
         <w:lastRenderedPageBreak/>
         <w:drawing>
@@ -33199,7 +33367,7 @@
       <w:r>
         <w:rPr>
           <w:noProof/>
-          <w:lang w:val="en-US" w:eastAsia="en-US"/>
+          <w:lang w:val="fr-FR" w:eastAsia="fr-FR"/>
         </w:rPr>
         <w:drawing>
           <wp:inline distT="0" distB="0" distL="0" distR="0" wp14:anchorId="0CEE5674" wp14:editId="2E774515">
@@ -33238,7 +33406,7 @@
       <w:r>
         <w:rPr>
           <w:noProof/>
-          <w:lang w:val="en-US" w:eastAsia="en-US"/>
+          <w:lang w:val="fr-FR" w:eastAsia="fr-FR"/>
         </w:rPr>
         <w:drawing>
           <wp:inline distT="0" distB="0" distL="0" distR="0" wp14:anchorId="30A1FF29" wp14:editId="51C69B24">
@@ -33277,7 +33445,7 @@
       <w:r>
         <w:rPr>
           <w:noProof/>
-          <w:lang w:val="en-US" w:eastAsia="en-US"/>
+          <w:lang w:val="fr-FR" w:eastAsia="fr-FR"/>
         </w:rPr>
         <w:drawing>
           <wp:inline distT="0" distB="0" distL="0" distR="0" wp14:anchorId="4B3A8659" wp14:editId="1F40EF1B">
@@ -33453,7 +33621,7 @@
             <w:r>
               <w:rPr>
                 <w:noProof/>
-                <w:lang w:val="en-US" w:eastAsia="en-US"/>
+                <w:lang w:val="fr-FR" w:eastAsia="fr-FR"/>
               </w:rPr>
               <w:drawing>
                 <wp:inline distT="0" distB="0" distL="0" distR="0" wp14:anchorId="1921B26E" wp14:editId="3CC6F4B6">
@@ -33501,9 +33669,8 @@
       <w:r>
         <w:rPr>
           <w:noProof/>
-          <w:lang w:val="en-US" w:eastAsia="en-US"/>
-        </w:rPr>
-        <w:lastRenderedPageBreak/>
+          <w:lang w:val="fr-FR" w:eastAsia="fr-FR"/>
+        </w:rPr>
         <w:drawing>
           <wp:anchor distT="0" distB="0" distL="114300" distR="114300" simplePos="0" relativeHeight="251666432" behindDoc="1" locked="0" layoutInCell="1" allowOverlap="1" wp14:anchorId="0C9BBFD0" wp14:editId="5661CA38">
             <wp:simplePos x="0" y="0"/>
@@ -33608,15 +33775,7 @@
         <w:t xml:space="preserve"> Mac</w:t>
       </w:r>
       <w:r>
-        <w:t xml:space="preserve">, </w:t>
-      </w:r>
-      <w:proofErr w:type="spellStart"/>
-      <w:r>
-        <w:t>iOS</w:t>
-      </w:r>
-      <w:proofErr w:type="spellEnd"/>
-      <w:r>
-        <w:t xml:space="preserve"> and Android.</w:t>
+        <w:t>, iOS and Android.</w:t>
       </w:r>
     </w:p>
     <w:p>
@@ -33626,7 +33785,7 @@
       <w:r>
         <w:rPr>
           <w:noProof/>
-          <w:lang w:val="en-US" w:eastAsia="en-US"/>
+          <w:lang w:val="fr-FR" w:eastAsia="fr-FR"/>
         </w:rPr>
         <w:drawing>
           <wp:anchor distT="0" distB="0" distL="114300" distR="114300" simplePos="0" relativeHeight="251656192" behindDoc="0" locked="0" layoutInCell="1" allowOverlap="1" wp14:anchorId="41EC17D6" wp14:editId="50123264">
@@ -33689,7 +33848,7 @@
       <w:r>
         <w:rPr>
           <w:noProof/>
-          <w:lang w:val="en-US" w:eastAsia="en-US"/>
+          <w:lang w:val="fr-FR" w:eastAsia="fr-FR"/>
         </w:rPr>
         <w:drawing>
           <wp:anchor distT="0" distB="0" distL="114300" distR="114300" simplePos="0" relativeHeight="251671552" behindDoc="1" locked="0" layoutInCell="1" allowOverlap="1" wp14:anchorId="19966F9A" wp14:editId="26E490DF">
@@ -34497,21 +34656,7 @@
         <w:rPr>
           <w:szCs w:val="24"/>
         </w:rPr>
-        <w:t xml:space="preserve">- Joshua Smith and </w:t>
-      </w:r>
-      <w:proofErr w:type="spellStart"/>
-      <w:r>
-        <w:rPr>
-          <w:szCs w:val="24"/>
-        </w:rPr>
-        <w:t>Christoph</w:t>
-      </w:r>
-      <w:proofErr w:type="spellEnd"/>
-      <w:r>
-        <w:rPr>
-          <w:szCs w:val="24"/>
-        </w:rPr>
-        <w:t xml:space="preserve"> </w:t>
+        <w:t xml:space="preserve">- Joshua Smith and Christoph </w:t>
       </w:r>
       <w:proofErr w:type="spellStart"/>
       <w:r>
@@ -34926,7 +35071,7 @@
 
 <file path=word/numbering.xml><?xml version="1.0" encoding="utf-8"?>
 <w:numbering xmlns:wpc="http://schemas.microsoft.com/office/word/2010/wordprocessingCanvas" xmlns:mc="http://schemas.openxmlformats.org/markup-compatibility/2006" xmlns:o="urn:schemas-microsoft-com:office:office" xmlns:r="http://schemas.openxmlformats.org/officeDocument/2006/relationships" xmlns:m="http://schemas.openxmlformats.org/officeDocument/2006/math" xmlns:v="urn:schemas-microsoft-com:vml" xmlns:wp14="http://schemas.microsoft.com/office/word/2010/wordprocessingDrawing" xmlns:wp="http://schemas.openxmlformats.org/drawingml/2006/wordprocessingDrawing" xmlns:w10="urn:schemas-microsoft-com:office:word" xmlns:w="http://schemas.openxmlformats.org/wordprocessingml/2006/main" xmlns:w14="http://schemas.microsoft.com/office/word/2010/wordml" xmlns:w15="http://schemas.microsoft.com/office/word/2012/wordml" xmlns:wpg="http://schemas.microsoft.com/office/word/2010/wordprocessingGroup" xmlns:wpi="http://schemas.microsoft.com/office/word/2010/wordprocessingInk" xmlns:wne="http://schemas.microsoft.com/office/word/2006/wordml" xmlns:wps="http://schemas.microsoft.com/office/word/2010/wordprocessingShape" mc:Ignorable="w14 w15 wp14">
-  <w:abstractNum w:abstractNumId="0">
+  <w:abstractNum w:abstractNumId="0" w15:restartNumberingAfterBreak="0">
     <w:nsid w:val="49D95C4A"/>
     <w:multiLevelType w:val="hybridMultilevel"/>
     <w:tmpl w:val="DB40B2D2"/>
@@ -35040,7 +35185,7 @@
       </w:rPr>
     </w:lvl>
   </w:abstractNum>
-  <w:abstractNum w:abstractNumId="1">
+  <w:abstractNum w:abstractNumId="1" w15:restartNumberingAfterBreak="0">
     <w:nsid w:val="4AD77054"/>
     <w:multiLevelType w:val="hybridMultilevel"/>
     <w:tmpl w:val="22EC197A"/>
@@ -35154,7 +35299,7 @@
       </w:rPr>
     </w:lvl>
   </w:abstractNum>
-  <w:abstractNum w:abstractNumId="2">
+  <w:abstractNum w:abstractNumId="2" w15:restartNumberingAfterBreak="0">
     <w:nsid w:val="5B1908BF"/>
     <w:multiLevelType w:val="multilevel"/>
     <w:tmpl w:val="957C648A"/>
@@ -35339,7 +35484,7 @@
       </w:rPr>
     </w:lvl>
   </w:abstractNum>
-  <w:abstractNum w:abstractNumId="3">
+  <w:abstractNum w:abstractNumId="3" w15:restartNumberingAfterBreak="0">
     <w:nsid w:val="622A3233"/>
     <w:multiLevelType w:val="hybridMultilevel"/>
     <w:tmpl w:val="CC28C354"/>
@@ -35452,7 +35597,7 @@
       </w:rPr>
     </w:lvl>
   </w:abstractNum>
-  <w:abstractNum w:abstractNumId="4">
+  <w:abstractNum w:abstractNumId="4" w15:restartNumberingAfterBreak="0">
     <w:nsid w:val="6FFE2156"/>
     <w:multiLevelType w:val="hybridMultilevel"/>
     <w:tmpl w:val="1B06172C"/>
@@ -35565,7 +35710,7 @@
       </w:rPr>
     </w:lvl>
   </w:abstractNum>
-  <w:abstractNum w:abstractNumId="5">
+  <w:abstractNum w:abstractNumId="5" w15:restartNumberingAfterBreak="0">
     <w:nsid w:val="774031CE"/>
     <w:multiLevelType w:val="hybridMultilevel"/>
     <w:tmpl w:val="81867CA0"/>
@@ -36641,7 +36786,6 @@
       <w:spacing w:after="0" w:line="240" w:lineRule="auto"/>
     </w:pPr>
     <w:tblPr>
-      <w:tblInd w:w="0" w:type="dxa"/>
       <w:tblBorders>
         <w:top w:val="single" w:sz="4" w:space="0" w:color="auto"/>
         <w:left w:val="single" w:sz="4" w:space="0" w:color="auto"/>
@@ -36650,12 +36794,6 @@
         <w:insideH w:val="single" w:sz="4" w:space="0" w:color="auto"/>
         <w:insideV w:val="single" w:sz="4" w:space="0" w:color="auto"/>
       </w:tblBorders>
-      <w:tblCellMar>
-        <w:top w:w="0" w:type="dxa"/>
-        <w:left w:w="108" w:type="dxa"/>
-        <w:bottom w:w="0" w:type="dxa"/>
-        <w:right w:w="108" w:type="dxa"/>
-      </w:tblCellMar>
     </w:tblPr>
   </w:style>
   <w:style w:type="character" w:styleId="FollowedHyperlink">
@@ -37001,7 +37139,7 @@
 </file>
 
 <file path=customXml/itemProps1.xml><?xml version="1.0" encoding="utf-8"?>
-<ds:datastoreItem xmlns:ds="http://schemas.openxmlformats.org/officeDocument/2006/customXml" ds:itemID="{01656ABC-5207-497B-B0E6-0CB50BD83AAC}">
+<ds:datastoreItem xmlns:ds="http://schemas.openxmlformats.org/officeDocument/2006/customXml" ds:itemID="{F496FB62-55A3-4B80-89C6-D6ADCCF3A704}">
   <ds:schemaRefs>
     <ds:schemaRef ds:uri="http://schemas.openxmlformats.org/officeDocument/2006/bibliography"/>
   </ds:schemaRefs>

</xml_diff>